<commit_message>
added to intro. boxplots for temp and wave exposure seperated. general additions
</commit_message>
<xml_diff>
--- a/morphology_paper.docx
+++ b/morphology_paper.docx
@@ -620,7 +620,7 @@
               <a:graphicData uri="http://schemas.openxmlformats.org/drawingml/2006/picture">
                 <pic:pic>
                   <pic:nvPicPr>
-                    <pic:cNvPr descr="morphology_paper_files/figure-docx/unnamed-chunk-1-1.png" id="0" name="Picture"/>
+                    <pic:cNvPr descr="morphology_paper_files/figure-docx/unnamed-chunk-2-1.png" id="0" name="Picture"/>
                     <pic:cNvPicPr>
                       <a:picLocks noChangeArrowheads="1" noChangeAspect="1"/>
                     </pic:cNvPicPr>
@@ -984,7 +984,7 @@
         <w:rPr>
           <w:rStyle w:val="VerbatimChar"/>
         </w:rPr>
-        <w:t xml:space="preserve">## Warning: Removed 3 rows containing missing values (geom_point).</w:t>
+        <w:t xml:space="preserve">## Warning: Removed 2 rows containing missing values (geom_point).</w:t>
       </w:r>
     </w:p>
     <w:p>
@@ -995,7 +995,7 @@
         <w:rPr>
           <w:rStyle w:val="VerbatimChar"/>
         </w:rPr>
-        <w:t xml:space="preserve">## Warning: Removed 3 rows containing missing values (geom_errorbar).</w:t>
+        <w:t xml:space="preserve">## Warning: Removed 2 rows containing missing values (geom_errorbar).</w:t>
       </w:r>
     </w:p>
     <w:p>
@@ -1006,7 +1006,7 @@
         <w:rPr>
           <w:rStyle w:val="VerbatimChar"/>
         </w:rPr>
-        <w:t xml:space="preserve">## Warning: Removed 3 rows containing missing values (geom_point).</w:t>
+        <w:t xml:space="preserve">## Warning: Removed 2 rows containing missing values (geom_point).</w:t>
       </w:r>
     </w:p>
     <w:p>
@@ -1017,7 +1017,7 @@
         <w:rPr>
           <w:rStyle w:val="VerbatimChar"/>
         </w:rPr>
-        <w:t xml:space="preserve">## Warning: Removed 3 rows containing missing values (geom_errorbar).</w:t>
+        <w:t xml:space="preserve">## Warning: Removed 2 rows containing missing values (geom_errorbar).</w:t>
       </w:r>
     </w:p>
     <w:p>
@@ -1027,7 +1027,7 @@
       <w:r>
         <w:drawing>
           <wp:inline>
-            <wp:extent cx="6197600" cy="6197600"/>
+            <wp:extent cx="4620126" cy="3696101"/>
             <wp:effectExtent b="0" l="0" r="0" t="0"/>
             <wp:docPr descr="Wave variables at each collection site around the Western Cape coast. Mean variables are represented by dots and standard deviation by whiskers." title="" id="1" name="Picture"/>
             <a:graphic>
@@ -1048,7 +1048,7 @@
                   <pic:spPr bwMode="auto">
                     <a:xfrm>
                       <a:off x="0" y="0"/>
-                      <a:ext cx="6197600" cy="6197600"/>
+                      <a:ext cx="4620126" cy="3696101"/>
                     </a:xfrm>
                     <a:prstGeom prst="rect">
                       <a:avLst/>
@@ -1122,271 +1122,6 @@
     </w:p>
     <w:p>
       <w:pPr>
-        <w:pStyle w:val="SourceCode"/>
-      </w:pPr>
-      <w:r>
-        <w:rPr>
-          <w:rStyle w:val="KeywordTok"/>
-        </w:rPr>
-        <w:t xml:space="preserve">ggarrange</w:t>
-      </w:r>
-      <w:r>
-        <w:rPr>
-          <w:rStyle w:val="NormalTok"/>
-        </w:rPr>
-        <w:t xml:space="preserve">(ET1,ET2,ET3,ET4,ET5,ET6,ET7,ET8,ET9,ET10,EW1,EW2,EW3,EW4,EW5,EW6,EW7,EW8,EW9,EW10, </w:t>
-      </w:r>
-      <w:r>
-        <w:rPr>
-          <w:rStyle w:val="DataTypeTok"/>
-        </w:rPr>
-        <w:t xml:space="preserve">labels =</w:t>
-      </w:r>
-      <w:r>
-        <w:rPr>
-          <w:rStyle w:val="NormalTok"/>
-        </w:rPr>
-        <w:t xml:space="preserve"> </w:t>
-      </w:r>
-      <w:r>
-        <w:rPr>
-          <w:rStyle w:val="StringTok"/>
-        </w:rPr>
-        <w:t xml:space="preserve">"AUTO"</w:t>
-      </w:r>
-      <w:r>
-        <w:rPr>
-          <w:rStyle w:val="NormalTok"/>
-        </w:rPr>
-        <w:t xml:space="preserve">, </w:t>
-      </w:r>
-      <w:r>
-        <w:rPr>
-          <w:rStyle w:val="DataTypeTok"/>
-        </w:rPr>
-        <w:t xml:space="preserve">common.legend =</w:t>
-      </w:r>
-      <w:r>
-        <w:rPr>
-          <w:rStyle w:val="NormalTok"/>
-        </w:rPr>
-        <w:t xml:space="preserve"> </w:t>
-      </w:r>
-      <w:r>
-        <w:rPr>
-          <w:rStyle w:val="OtherTok"/>
-        </w:rPr>
-        <w:t xml:space="preserve">FALSE</w:t>
-      </w:r>
-      <w:r>
-        <w:rPr>
-          <w:rStyle w:val="NormalTok"/>
-        </w:rPr>
-        <w:t xml:space="preserve">, </w:t>
-      </w:r>
-      <w:r>
-        <w:rPr>
-          <w:rStyle w:val="DataTypeTok"/>
-        </w:rPr>
-        <w:t xml:space="preserve">legend =</w:t>
-      </w:r>
-      <w:r>
-        <w:rPr>
-          <w:rStyle w:val="NormalTok"/>
-        </w:rPr>
-        <w:t xml:space="preserve"> </w:t>
-      </w:r>
-      <w:r>
-        <w:rPr>
-          <w:rStyle w:val="StringTok"/>
-        </w:rPr>
-        <w:t xml:space="preserve">"bottom"</w:t>
-      </w:r>
-      <w:r>
-        <w:rPr>
-          <w:rStyle w:val="NormalTok"/>
-        </w:rPr>
-        <w:t xml:space="preserve">)</w:t>
-      </w:r>
-    </w:p>
-    <w:p>
-      <w:pPr>
-        <w:pStyle w:val="SourceCode"/>
-      </w:pPr>
-      <w:r>
-        <w:rPr>
-          <w:rStyle w:val="VerbatimChar"/>
-        </w:rPr>
-        <w:t xml:space="preserve">## Warning: Removed 1 rows containing non-finite values (stat_boxplot).</w:t>
-      </w:r>
-    </w:p>
-    <w:p>
-      <w:pPr>
-        <w:pStyle w:val="SourceCode"/>
-      </w:pPr>
-      <w:r>
-        <w:rPr>
-          <w:rStyle w:val="VerbatimChar"/>
-        </w:rPr>
-        <w:t xml:space="preserve">## Warning: Removed 1 rows containing non-finite values (stat_compare_means).</w:t>
-      </w:r>
-    </w:p>
-    <w:p>
-      <w:pPr>
-        <w:pStyle w:val="SourceCode"/>
-      </w:pPr>
-      <w:r>
-        <w:rPr>
-          <w:rStyle w:val="VerbatimChar"/>
-        </w:rPr>
-        <w:t xml:space="preserve">## Warning: Removed 1 rows containing non-finite values (stat_boxplot).</w:t>
-      </w:r>
-    </w:p>
-    <w:p>
-      <w:pPr>
-        <w:pStyle w:val="SourceCode"/>
-      </w:pPr>
-      <w:r>
-        <w:rPr>
-          <w:rStyle w:val="VerbatimChar"/>
-        </w:rPr>
-        <w:t xml:space="preserve">## Warning: Removed 1 rows containing non-finite values (stat_compare_means).</w:t>
-      </w:r>
-    </w:p>
-    <w:p>
-      <w:pPr>
-        <w:pStyle w:val="SourceCode"/>
-      </w:pPr>
-      <w:r>
-        <w:rPr>
-          <w:rStyle w:val="VerbatimChar"/>
-        </w:rPr>
-        <w:t xml:space="preserve">## Warning: Removed 2 rows containing non-finite values (stat_boxplot).</w:t>
-      </w:r>
-    </w:p>
-    <w:p>
-      <w:pPr>
-        <w:pStyle w:val="SourceCode"/>
-      </w:pPr>
-      <w:r>
-        <w:rPr>
-          <w:rStyle w:val="VerbatimChar"/>
-        </w:rPr>
-        <w:t xml:space="preserve">## Warning: Removed 2 rows containing non-finite values (stat_compare_means).</w:t>
-      </w:r>
-    </w:p>
-    <w:p>
-      <w:pPr>
-        <w:pStyle w:val="SourceCode"/>
-      </w:pPr>
-      <w:r>
-        <w:rPr>
-          <w:rStyle w:val="VerbatimChar"/>
-        </w:rPr>
-        <w:t xml:space="preserve">## Warning: Removed 4 rows containing non-finite values (stat_boxplot).</w:t>
-      </w:r>
-    </w:p>
-    <w:p>
-      <w:pPr>
-        <w:pStyle w:val="SourceCode"/>
-      </w:pPr>
-      <w:r>
-        <w:rPr>
-          <w:rStyle w:val="VerbatimChar"/>
-        </w:rPr>
-        <w:t xml:space="preserve">## Warning: Removed 4 rows containing non-finite values (stat_compare_means).</w:t>
-      </w:r>
-    </w:p>
-    <w:p>
-      <w:pPr>
-        <w:pStyle w:val="SourceCode"/>
-      </w:pPr>
-      <w:r>
-        <w:rPr>
-          <w:rStyle w:val="VerbatimChar"/>
-        </w:rPr>
-        <w:t xml:space="preserve">## Warning: Removed 1 rows containing non-finite values (stat_boxplot).</w:t>
-      </w:r>
-    </w:p>
-    <w:p>
-      <w:pPr>
-        <w:pStyle w:val="SourceCode"/>
-      </w:pPr>
-      <w:r>
-        <w:rPr>
-          <w:rStyle w:val="VerbatimChar"/>
-        </w:rPr>
-        <w:t xml:space="preserve">## Warning: Removed 1 rows containing non-finite values (stat_compare_means).</w:t>
-      </w:r>
-    </w:p>
-    <w:p>
-      <w:pPr>
-        <w:pStyle w:val="SourceCode"/>
-      </w:pPr>
-      <w:r>
-        <w:rPr>
-          <w:rStyle w:val="VerbatimChar"/>
-        </w:rPr>
-        <w:t xml:space="preserve">## Warning: Removed 1 rows containing non-finite values (stat_boxplot).</w:t>
-      </w:r>
-    </w:p>
-    <w:p>
-      <w:pPr>
-        <w:pStyle w:val="SourceCode"/>
-      </w:pPr>
-      <w:r>
-        <w:rPr>
-          <w:rStyle w:val="VerbatimChar"/>
-        </w:rPr>
-        <w:t xml:space="preserve">## Warning: Removed 1 rows containing non-finite values (stat_compare_means).</w:t>
-      </w:r>
-    </w:p>
-    <w:p>
-      <w:pPr>
-        <w:pStyle w:val="SourceCode"/>
-      </w:pPr>
-      <w:r>
-        <w:rPr>
-          <w:rStyle w:val="VerbatimChar"/>
-        </w:rPr>
-        <w:t xml:space="preserve">## Warning: Removed 2 rows containing non-finite values (stat_boxplot).</w:t>
-      </w:r>
-    </w:p>
-    <w:p>
-      <w:pPr>
-        <w:pStyle w:val="SourceCode"/>
-      </w:pPr>
-      <w:r>
-        <w:rPr>
-          <w:rStyle w:val="VerbatimChar"/>
-        </w:rPr>
-        <w:t xml:space="preserve">## Warning: Removed 2 rows containing non-finite values (stat_compare_means).</w:t>
-      </w:r>
-    </w:p>
-    <w:p>
-      <w:pPr>
-        <w:pStyle w:val="SourceCode"/>
-      </w:pPr>
-      <w:r>
-        <w:rPr>
-          <w:rStyle w:val="VerbatimChar"/>
-        </w:rPr>
-        <w:t xml:space="preserve">## Warning: Removed 4 rows containing non-finite values (stat_boxplot).</w:t>
-      </w:r>
-    </w:p>
-    <w:p>
-      <w:pPr>
-        <w:pStyle w:val="SourceCode"/>
-      </w:pPr>
-      <w:r>
-        <w:rPr>
-          <w:rStyle w:val="VerbatimChar"/>
-        </w:rPr>
-        <w:t xml:space="preserve">## Warning: Removed 4 rows containing non-finite values (stat_compare_means).</w:t>
-      </w:r>
-    </w:p>
-    <w:p>
-      <w:pPr>
         <w:pStyle w:val="CaptionedFigure"/>
       </w:pPr>
       <w:r>
@@ -1394,12 +1129,12 @@
           <wp:inline>
             <wp:extent cx="4620126" cy="3696101"/>
             <wp:effectExtent b="0" l="0" r="0" t="0"/>
-            <wp:docPr descr="Boxplot of morphological characteristics for deep population E. maxima grouped by temperature regime and wave exposure." title="" id="1" name="Picture"/>
+            <wp:docPr descr="Boxplots of L. pallida morphological characteristics group by wave exposure category." title="" id="1" name="Picture"/>
             <a:graphic>
               <a:graphicData uri="http://schemas.openxmlformats.org/drawingml/2006/picture">
                 <pic:pic>
                   <pic:nvPicPr>
-                    <pic:cNvPr descr="morphology_paper_files/figure-docx/deep%20ecklonia%20plot-1.png" id="0" name="Picture"/>
+                    <pic:cNvPr descr="morphology_paper_files/figure-docx/lamanaria%20wave%20plots-1.png" id="0" name="Picture"/>
                     <pic:cNvPicPr>
                       <a:picLocks noChangeArrowheads="1" noChangeAspect="1"/>
                     </pic:cNvPicPr>
@@ -1437,7 +1172,7 @@
         <w:pStyle w:val="ImageCaption"/>
       </w:pPr>
       <w:r>
-        <w:t xml:space="preserve">Boxplot of morphological characteristics for deep population</w:t>
+        <w:t xml:space="preserve">Boxplots of</w:t>
       </w:r>
       <w:r>
         <w:t xml:space="preserve"> </w:t>
@@ -1446,13 +1181,102 @@
         <w:rPr>
           <w:i/>
         </w:rPr>
-        <w:t xml:space="preserve">E. maxima</w:t>
-      </w:r>
-      <w:r>
-        <w:t xml:space="preserve"> </w:t>
-      </w:r>
-      <w:r>
-        <w:t xml:space="preserve">grouped by temperature regime and wave exposure.</w:t>
+        <w:t xml:space="preserve">L. pallida</w:t>
+      </w:r>
+      <w:r>
+        <w:t xml:space="preserve"> </w:t>
+      </w:r>
+      <w:r>
+        <w:t xml:space="preserve">morphological characteristics group by wave exposure category.</w:t>
+      </w:r>
+    </w:p>
+    <w:p>
+      <w:pPr>
+        <w:pStyle w:val="SourceCode"/>
+      </w:pPr>
+      <w:r>
+        <w:rPr>
+          <w:rStyle w:val="KeywordTok"/>
+        </w:rPr>
+        <w:t xml:space="preserve">ggarrange</w:t>
+      </w:r>
+      <w:r>
+        <w:rPr>
+          <w:rStyle w:val="NormalTok"/>
+        </w:rPr>
+        <w:t xml:space="preserve">(ET1,ET2,ET3,ET4,ET5,ET6,ET7,ET8,ET9,ET10, </w:t>
+      </w:r>
+      <w:r>
+        <w:rPr>
+          <w:rStyle w:val="DataTypeTok"/>
+        </w:rPr>
+        <w:t xml:space="preserve">labels =</w:t>
+      </w:r>
+      <w:r>
+        <w:rPr>
+          <w:rStyle w:val="NormalTok"/>
+        </w:rPr>
+        <w:t xml:space="preserve"> </w:t>
+      </w:r>
+      <w:r>
+        <w:rPr>
+          <w:rStyle w:val="StringTok"/>
+        </w:rPr>
+        <w:t xml:space="preserve">"AUTO"</w:t>
+      </w:r>
+      <w:r>
+        <w:rPr>
+          <w:rStyle w:val="NormalTok"/>
+        </w:rPr>
+        <w:t xml:space="preserve">, </w:t>
+      </w:r>
+      <w:r>
+        <w:rPr>
+          <w:rStyle w:val="DataTypeTok"/>
+        </w:rPr>
+        <w:t xml:space="preserve">common.legend =</w:t>
+      </w:r>
+      <w:r>
+        <w:rPr>
+          <w:rStyle w:val="NormalTok"/>
+        </w:rPr>
+        <w:t xml:space="preserve"> </w:t>
+      </w:r>
+      <w:r>
+        <w:rPr>
+          <w:rStyle w:val="OtherTok"/>
+        </w:rPr>
+        <w:t xml:space="preserve">FALSE</w:t>
+      </w:r>
+      <w:r>
+        <w:rPr>
+          <w:rStyle w:val="NormalTok"/>
+        </w:rPr>
+        <w:t xml:space="preserve">, </w:t>
+      </w:r>
+      <w:r>
+        <w:rPr>
+          <w:rStyle w:val="DataTypeTok"/>
+        </w:rPr>
+        <w:t xml:space="preserve">legend =</w:t>
+      </w:r>
+      <w:r>
+        <w:rPr>
+          <w:rStyle w:val="NormalTok"/>
+        </w:rPr>
+        <w:t xml:space="preserve"> </w:t>
+      </w:r>
+      <w:r>
+        <w:rPr>
+          <w:rStyle w:val="StringTok"/>
+        </w:rPr>
+        <w:t xml:space="preserve">"bottom"</w:t>
+      </w:r>
+      <w:r>
+        <w:rPr>
+          <w:rStyle w:val="NormalTok"/>
+        </w:rPr>
+        <w:t xml:space="preserve">)</w:t>
       </w:r>
     </w:p>
     <w:p>
@@ -1464,12 +1288,12 @@
           <wp:inline>
             <wp:extent cx="4620126" cy="3696101"/>
             <wp:effectExtent b="0" l="0" r="0" t="0"/>
-            <wp:docPr descr="Boxplot of morphological characteristics for shallow population E. maxima grouped by temperature regime and wave exposure." title="" id="1" name="Picture"/>
+            <wp:docPr descr="Boxplot of morphological characteristics for deep population E. maxima grouped by temperature regime and wave exposure." title="" id="1" name="Picture"/>
             <a:graphic>
               <a:graphicData uri="http://schemas.openxmlformats.org/drawingml/2006/picture">
                 <pic:pic>
                   <pic:nvPicPr>
-                    <pic:cNvPr descr="morphology_paper_files/figure-docx/shallow%20ecklonia%20temp%20plots-1.png" id="0" name="Picture"/>
+                    <pic:cNvPr descr="morphology_paper_files/figure-docx/deep%20ecklonia%20temp%20plot-1.png" id="0" name="Picture"/>
                     <pic:cNvPicPr>
                       <a:picLocks noChangeArrowheads="1" noChangeAspect="1"/>
                     </pic:cNvPicPr>
@@ -1507,6 +1331,235 @@
         <w:pStyle w:val="ImageCaption"/>
       </w:pPr>
       <w:r>
+        <w:t xml:space="preserve">Boxplot of morphological characteristics for deep population</w:t>
+      </w:r>
+      <w:r>
+        <w:t xml:space="preserve"> </w:t>
+      </w:r>
+      <w:r>
+        <w:rPr>
+          <w:i/>
+        </w:rPr>
+        <w:t xml:space="preserve">E. maxima</w:t>
+      </w:r>
+      <w:r>
+        <w:t xml:space="preserve"> </w:t>
+      </w:r>
+      <w:r>
+        <w:t xml:space="preserve">grouped by temperature regime and wave exposure.</w:t>
+      </w:r>
+    </w:p>
+    <w:p>
+      <w:pPr>
+        <w:pStyle w:val="SourceCode"/>
+      </w:pPr>
+      <w:r>
+        <w:rPr>
+          <w:rStyle w:val="KeywordTok"/>
+        </w:rPr>
+        <w:t xml:space="preserve">ggarrange</w:t>
+      </w:r>
+      <w:r>
+        <w:rPr>
+          <w:rStyle w:val="NormalTok"/>
+        </w:rPr>
+        <w:t xml:space="preserve">(EW1,EW2,EW3,EW4,EW5,EW6,EW7,EW8,EW9,EW10, </w:t>
+      </w:r>
+      <w:r>
+        <w:rPr>
+          <w:rStyle w:val="DataTypeTok"/>
+        </w:rPr>
+        <w:t xml:space="preserve">labels =</w:t>
+      </w:r>
+      <w:r>
+        <w:rPr>
+          <w:rStyle w:val="NormalTok"/>
+        </w:rPr>
+        <w:t xml:space="preserve"> </w:t>
+      </w:r>
+      <w:r>
+        <w:rPr>
+          <w:rStyle w:val="StringTok"/>
+        </w:rPr>
+        <w:t xml:space="preserve">"AUTO"</w:t>
+      </w:r>
+      <w:r>
+        <w:rPr>
+          <w:rStyle w:val="NormalTok"/>
+        </w:rPr>
+        <w:t xml:space="preserve">, </w:t>
+      </w:r>
+      <w:r>
+        <w:rPr>
+          <w:rStyle w:val="DataTypeTok"/>
+        </w:rPr>
+        <w:t xml:space="preserve">common.legend =</w:t>
+      </w:r>
+      <w:r>
+        <w:rPr>
+          <w:rStyle w:val="NormalTok"/>
+        </w:rPr>
+        <w:t xml:space="preserve"> </w:t>
+      </w:r>
+      <w:r>
+        <w:rPr>
+          <w:rStyle w:val="OtherTok"/>
+        </w:rPr>
+        <w:t xml:space="preserve">FALSE</w:t>
+      </w:r>
+      <w:r>
+        <w:rPr>
+          <w:rStyle w:val="NormalTok"/>
+        </w:rPr>
+        <w:t xml:space="preserve">, </w:t>
+      </w:r>
+      <w:r>
+        <w:rPr>
+          <w:rStyle w:val="DataTypeTok"/>
+        </w:rPr>
+        <w:t xml:space="preserve">legend =</w:t>
+      </w:r>
+      <w:r>
+        <w:rPr>
+          <w:rStyle w:val="NormalTok"/>
+        </w:rPr>
+        <w:t xml:space="preserve"> </w:t>
+      </w:r>
+      <w:r>
+        <w:rPr>
+          <w:rStyle w:val="StringTok"/>
+        </w:rPr>
+        <w:t xml:space="preserve">"bottom"</w:t>
+      </w:r>
+      <w:r>
+        <w:rPr>
+          <w:rStyle w:val="NormalTok"/>
+        </w:rPr>
+        <w:t xml:space="preserve">)</w:t>
+      </w:r>
+    </w:p>
+    <w:p>
+      <w:pPr>
+        <w:pStyle w:val="CaptionedFigure"/>
+      </w:pPr>
+      <w:r>
+        <w:drawing>
+          <wp:inline>
+            <wp:extent cx="4620126" cy="3696101"/>
+            <wp:effectExtent b="0" l="0" r="0" t="0"/>
+            <wp:docPr descr="Boxplot of morphological characteristics for deep population E. maxima grouped by temperature regime and wave exposure." title="" id="1" name="Picture"/>
+            <a:graphic>
+              <a:graphicData uri="http://schemas.openxmlformats.org/drawingml/2006/picture">
+                <pic:pic>
+                  <pic:nvPicPr>
+                    <pic:cNvPr descr="morphology_paper_files/figure-docx/deep%20ecklonia%20wave%20plots-1.png" id="0" name="Picture"/>
+                    <pic:cNvPicPr>
+                      <a:picLocks noChangeArrowheads="1" noChangeAspect="1"/>
+                    </pic:cNvPicPr>
+                  </pic:nvPicPr>
+                  <pic:blipFill>
+                    <a:blip r:embed="rId37"/>
+                    <a:stretch>
+                      <a:fillRect/>
+                    </a:stretch>
+                  </pic:blipFill>
+                  <pic:spPr bwMode="auto">
+                    <a:xfrm>
+                      <a:off x="0" y="0"/>
+                      <a:ext cx="4620126" cy="3696101"/>
+                    </a:xfrm>
+                    <a:prstGeom prst="rect">
+                      <a:avLst/>
+                    </a:prstGeom>
+                    <a:noFill/>
+                    <a:ln w="9525">
+                      <a:noFill/>
+                      <a:headEnd/>
+                      <a:tailEnd/>
+                    </a:ln>
+                  </pic:spPr>
+                </pic:pic>
+              </a:graphicData>
+            </a:graphic>
+          </wp:inline>
+        </w:drawing>
+      </w:r>
+    </w:p>
+    <w:p>
+      <w:pPr>
+        <w:pStyle w:val="ImageCaption"/>
+      </w:pPr>
+      <w:r>
+        <w:t xml:space="preserve">Boxplot of morphological characteristics for deep population</w:t>
+      </w:r>
+      <w:r>
+        <w:t xml:space="preserve"> </w:t>
+      </w:r>
+      <w:r>
+        <w:rPr>
+          <w:i/>
+        </w:rPr>
+        <w:t xml:space="preserve">E. maxima</w:t>
+      </w:r>
+      <w:r>
+        <w:t xml:space="preserve"> </w:t>
+      </w:r>
+      <w:r>
+        <w:t xml:space="preserve">grouped by temperature regime and wave exposure.</w:t>
+      </w:r>
+    </w:p>
+    <w:p>
+      <w:pPr>
+        <w:pStyle w:val="CaptionedFigure"/>
+      </w:pPr>
+      <w:r>
+        <w:drawing>
+          <wp:inline>
+            <wp:extent cx="4620126" cy="3696101"/>
+            <wp:effectExtent b="0" l="0" r="0" t="0"/>
+            <wp:docPr descr="Boxplot of morphological characteristics for shallow population E. maxima grouped by temperature regime." title="" id="1" name="Picture"/>
+            <a:graphic>
+              <a:graphicData uri="http://schemas.openxmlformats.org/drawingml/2006/picture">
+                <pic:pic>
+                  <pic:nvPicPr>
+                    <pic:cNvPr descr="morphology_paper_files/figure-docx/shallow%20ecklonia%20temp%20plots-1.png" id="0" name="Picture"/>
+                    <pic:cNvPicPr>
+                      <a:picLocks noChangeArrowheads="1" noChangeAspect="1"/>
+                    </pic:cNvPicPr>
+                  </pic:nvPicPr>
+                  <pic:blipFill>
+                    <a:blip r:embed="rId38"/>
+                    <a:stretch>
+                      <a:fillRect/>
+                    </a:stretch>
+                  </pic:blipFill>
+                  <pic:spPr bwMode="auto">
+                    <a:xfrm>
+                      <a:off x="0" y="0"/>
+                      <a:ext cx="4620126" cy="3696101"/>
+                    </a:xfrm>
+                    <a:prstGeom prst="rect">
+                      <a:avLst/>
+                    </a:prstGeom>
+                    <a:noFill/>
+                    <a:ln w="9525">
+                      <a:noFill/>
+                      <a:headEnd/>
+                      <a:tailEnd/>
+                    </a:ln>
+                  </pic:spPr>
+                </pic:pic>
+              </a:graphicData>
+            </a:graphic>
+          </wp:inline>
+        </w:drawing>
+      </w:r>
+    </w:p>
+    <w:p>
+      <w:pPr>
+        <w:pStyle w:val="ImageCaption"/>
+      </w:pPr>
+      <w:r>
         <w:t xml:space="preserve">Boxplot of morphological characteristics for shallow population</w:t>
       </w:r>
       <w:r>
@@ -1522,18 +1575,88 @@
         <w:t xml:space="preserve"> </w:t>
       </w:r>
       <w:r>
-        <w:t xml:space="preserve">grouped by temperature regime and wave exposure.</w:t>
+        <w:t xml:space="preserve">grouped by temperature regime.</w:t>
+      </w:r>
+    </w:p>
+    <w:p>
+      <w:pPr>
+        <w:pStyle w:val="CaptionedFigure"/>
+      </w:pPr>
+      <w:r>
+        <w:drawing>
+          <wp:inline>
+            <wp:extent cx="4620126" cy="3696101"/>
+            <wp:effectExtent b="0" l="0" r="0" t="0"/>
+            <wp:docPr descr="Boxplot of morphological characteristics for shallow population E. maxima grouped by wave exposure." title="" id="1" name="Picture"/>
+            <a:graphic>
+              <a:graphicData uri="http://schemas.openxmlformats.org/drawingml/2006/picture">
+                <pic:pic>
+                  <pic:nvPicPr>
+                    <pic:cNvPr descr="morphology_paper_files/figure-docx/unnamed-chunk-3-1.png" id="0" name="Picture"/>
+                    <pic:cNvPicPr>
+                      <a:picLocks noChangeArrowheads="1" noChangeAspect="1"/>
+                    </pic:cNvPicPr>
+                  </pic:nvPicPr>
+                  <pic:blipFill>
+                    <a:blip r:embed="rId39"/>
+                    <a:stretch>
+                      <a:fillRect/>
+                    </a:stretch>
+                  </pic:blipFill>
+                  <pic:spPr bwMode="auto">
+                    <a:xfrm>
+                      <a:off x="0" y="0"/>
+                      <a:ext cx="4620126" cy="3696101"/>
+                    </a:xfrm>
+                    <a:prstGeom prst="rect">
+                      <a:avLst/>
+                    </a:prstGeom>
+                    <a:noFill/>
+                    <a:ln w="9525">
+                      <a:noFill/>
+                      <a:headEnd/>
+                      <a:tailEnd/>
+                    </a:ln>
+                  </pic:spPr>
+                </pic:pic>
+              </a:graphicData>
+            </a:graphic>
+          </wp:inline>
+        </w:drawing>
+      </w:r>
+    </w:p>
+    <w:p>
+      <w:pPr>
+        <w:pStyle w:val="ImageCaption"/>
+      </w:pPr>
+      <w:r>
+        <w:t xml:space="preserve">Boxplot of morphological characteristics for shallow population</w:t>
+      </w:r>
+      <w:r>
+        <w:t xml:space="preserve"> </w:t>
+      </w:r>
+      <w:r>
+        <w:rPr>
+          <w:i/>
+        </w:rPr>
+        <w:t xml:space="preserve">E. maxima</w:t>
+      </w:r>
+      <w:r>
+        <w:t xml:space="preserve"> </w:t>
+      </w:r>
+      <w:r>
+        <w:t xml:space="preserve">grouped by wave exposure.</w:t>
       </w:r>
     </w:p>
     <w:p>
       <w:pPr>
         <w:pStyle w:val="Heading1"/>
       </w:pPr>
-      <w:bookmarkStart w:id="37" w:name="discussion"/>
+      <w:bookmarkStart w:id="40" w:name="discussion"/>
       <w:r>
         <w:t xml:space="preserve">Discussion</w:t>
       </w:r>
-      <w:bookmarkEnd w:id="37"/>
+      <w:bookmarkEnd w:id="40"/>
     </w:p>
     <w:p>
       <w:pPr>
@@ -1596,11 +1719,11 @@
       <w:pPr>
         <w:pStyle w:val="Heading1"/>
       </w:pPr>
-      <w:bookmarkStart w:id="38" w:name="conclusion"/>
+      <w:bookmarkStart w:id="41" w:name="conclusion"/>
       <w:r>
         <w:t xml:space="preserve">Conclusion</w:t>
       </w:r>
-      <w:bookmarkEnd w:id="38"/>
+      <w:bookmarkEnd w:id="41"/>
     </w:p>
     <w:p>
       <w:pPr>
@@ -1662,11 +1785,11 @@
       <w:pPr>
         <w:pStyle w:val="Heading1"/>
       </w:pPr>
-      <w:bookmarkStart w:id="39" w:name="conflict-of-interest-statement"/>
+      <w:bookmarkStart w:id="42" w:name="conflict-of-interest-statement"/>
       <w:r>
         <w:t xml:space="preserve">Conflict of Interest Statement</w:t>
       </w:r>
-      <w:bookmarkEnd w:id="39"/>
+      <w:bookmarkEnd w:id="42"/>
     </w:p>
     <w:p>
       <w:pPr>
@@ -1680,11 +1803,11 @@
       <w:pPr>
         <w:pStyle w:val="Heading1"/>
       </w:pPr>
-      <w:bookmarkStart w:id="40" w:name="author-contributions"/>
+      <w:bookmarkStart w:id="43" w:name="author-contributions"/>
       <w:r>
         <w:t xml:space="preserve">Author Contributions</w:t>
       </w:r>
-      <w:bookmarkEnd w:id="40"/>
+      <w:bookmarkEnd w:id="43"/>
     </w:p>
     <w:p>
       <w:pPr>
@@ -1698,11 +1821,11 @@
       <w:pPr>
         <w:pStyle w:val="Heading1"/>
       </w:pPr>
-      <w:bookmarkStart w:id="41" w:name="funding"/>
+      <w:bookmarkStart w:id="44" w:name="funding"/>
       <w:r>
         <w:t xml:space="preserve">Funding</w:t>
       </w:r>
-      <w:bookmarkEnd w:id="41"/>
+      <w:bookmarkEnd w:id="44"/>
     </w:p>
     <w:p>
       <w:pPr>
@@ -1711,7 +1834,7 @@
       <w:r>
         <w:t xml:space="preserve">The research was funded by the South African National Research Foundation (</w:t>
       </w:r>
-      <w:hyperlink r:id="rId42">
+      <w:hyperlink r:id="rId45">
         <w:r>
           <w:rPr>
             <w:rStyle w:val="Hyperlink"/>
@@ -1753,11 +1876,11 @@
       <w:pPr>
         <w:pStyle w:val="Heading1"/>
       </w:pPr>
-      <w:bookmarkStart w:id="43" w:name="acknowledgments"/>
+      <w:bookmarkStart w:id="46" w:name="acknowledgments"/>
       <w:r>
         <w:t xml:space="preserve">Acknowledgments</w:t>
       </w:r>
-      <w:bookmarkEnd w:id="43"/>
+      <w:bookmarkEnd w:id="46"/>
     </w:p>
     <w:p>
       <w:pPr>

</xml_diff>

<commit_message>
updated word output to frontiers author guidelines. figure output tested
</commit_message>
<xml_diff>
--- a/morphology_paper.docx
+++ b/morphology_paper.docx
@@ -191,7 +191,7 @@
         <w:pStyle w:val="BodyText"/>
       </w:pPr>
       <w:r>
-        <w:t xml:space="preserve">Wave exposure and temperature have also been shown to be the main drivers of morphological adaptation across various kelp species. Past research has shown that in highly wave exposed areas kelp morphology tends to take on characteristics which reduce drag, increase strength and increase flexibility (Denny &amp; Gaylord 2002). For example, a study by Wernberg &amp; Thomsen (2005) examined the consistency of wave exposure as a driver of</w:t>
+        <w:t xml:space="preserve">Temperature and wave exposure have been shown to play a role in driving kelp morphology. For example, a study by Serisawa et al. (2002) compared the morphology of Ecklonia cava Kjellman growing in warm temperate and cool temperate morphologies. The results showed that wrinkles in the blade seem to be a characteristic of warm temperate regions. However this study did not take into account the interaction with other environmental variables such as wave exposure. Wave exposure has also been shown to be the main drivers of morphological adaptation across various kelp species. Past research has shown that in highly wave exposed areas kelp morphology tends to take on characteristics which reduce drag, increase strength and increase flexibility (Denny &amp; Gaylord 2002). For example, a study by Wernberg &amp; Thomsen (2005) examined the consistency of wave exposure as a driver of</w:t>
       </w:r>
       <w:r>
         <w:t xml:space="preserve"> </w:t>
@@ -206,7 +206,7 @@
         <w:t xml:space="preserve"> </w:t>
       </w:r>
       <w:r>
-        <w:t xml:space="preserve">(C. Agardh) J. Agardh across a broad geographic range, and showed trends towards drag-reducing (small size, narrow laterals and blades, low spinosity) and increased strength (large holdfast, thick stipe and thick blades and lamina) at high wave exposure sites. The morphological adaptation to wave exposure must be kept in balance with other important processes, such as nutrient assimilation and light absorption, which are dependent on the amount of surface area of the blades. Therefore, there is a trade-off between reducing overall drag and maintaining nutrient and photosynthetic ability. Temperature has also been shown to play a role in driving kelp morphology. For example, a study by Serisawa et al. (2002) compared the morphology of Ecklonia cava Kjellman growing in warm temperate and cool temperate morphologies. The results showed that wrinkles in the blade seem to be a characteristic of warm temperate regions. However this study did not take into account the interaction with other environmental variables such as wave exposure, which also affect kelp morphology. The morphological adapatibility of kelps is driven by a combination of environmental factors that in turn do not act independently of one another. A study by Wernberg et al. (2003) investigated the morphology of</w:t>
+        <w:t xml:space="preserve">(C. Agardh) J. Agardh across a broad geographic range, and showed trends towards drag-reducing (small size, narrow laterals and blades, low spinosity) and increased strength (large holdfast, thick stipe and thick blades and lamina) at high wave exposure sites. The morphological adaptation to wave exposure must be kept in balance with other important processes, such as nutrient assimilation and light absorption, which are dependent on the amount of surface area of the blades. Therefore, there is a trade-off between reducing overall drag and maintaining nutrient and photosynthetic ability. The morphological adapatibility of kelps is driven by a combination of environmental factors that in turn do not act independently of one another. A study by Wernberg et al. (2003) investigated the morphology of</w:t>
       </w:r>
       <w:r>
         <w:t xml:space="preserve"> </w:t>
@@ -289,7 +289,7 @@
         <w:t xml:space="preserve"> </w:t>
       </w:r>
       <w:r>
-        <w:t xml:space="preserve">forms dense surface canopies in the shallower waters. Therefore,</w:t>
+        <w:t xml:space="preserve">forms dense surface canopies in from the subtidal to shallower waters. Therefore,</w:t>
       </w:r>
       <w:r>
         <w:t xml:space="preserve"> </w:t>
@@ -420,7 +420,7 @@
         <w:t xml:space="preserve"> </w:t>
       </w:r>
       <w:r>
-        <w:t xml:space="preserve">which measure the length of open water associated with a particular site in a straight line, and are regarded as simple measures of wave exposure. Advances in numerical modelling based on physical/linear wave theory incorporate more complexity (wind forcing, wave-wave interactions, wave breaking, diffraction and variation in wave direction) into the models and allow for a quantitave, reproducible approach for measuring wave exposure. Currently, no ecological studies investigating macroalgal communities have incorporated 3D spectral numerical modelling. Previous research investigating drivers of kelp morphological characteristics used qualitative estimates of wave exposure and did not consider other morphological characteristics. Furthermore, only shallow populations have been considered in previous research which ignores the effects of wave damping. No work currently exists where other morphological characters have been considered, quantitative estimates of environmental drivers have been calculated, and the addition of wind as a possible driver of morphological characteristics has been considered. The aim of this study is, therefore, to understand how temperature, wave exposure and wind can influence the morphology in two species of kelps around South Africa. This will be achieved by initially understanding the variation in temperature and waves and the consequences for morphological characteristics of</w:t>
+        <w:t xml:space="preserve">which measure the length of open water associated with a particular site in a straight line, and are regarded as simple measures of wave exposure. Advances in numerical modelling based on physical/linear wave theory incorporate more complexity (wind forcing, wave-wave interactions, wave breaking, diffraction and variation in wave direction) into the models and allow for a quantitave, reproducible approach for measuring wave exposure. Currently, no ecological studies investigating macroalgal morphological characteristics in relation to the wave environment have incorporated 3D spectral numerical modelling. Previous research investigating drivers of kelp morphological characteristics used qualitative estimates of wave exposure and did not consider other morphological characteristics. Furthermore, possible differences in morphology between shallow and deep water populations have not been considered in previous research which ignores the effects of wave damping. The aim of this study is, therefore, to understand how temperature and wave exposure can influence the morphology in two species of kelps around South Africa, as well as between deep and shallow populations of the same species. This will be achieved by initially understanding the variation in temperature and waves using advanced numerical models. These numerical models will then be used as a basis for investigating the consequences for morphological chracteristics of</w:t>
       </w:r>
       <w:r>
         <w:t xml:space="preserve"> </w:t>
@@ -447,7 +447,10 @@
         <w:t xml:space="preserve">L. pallida</w:t>
       </w:r>
       <w:r>
-        <w:t xml:space="preserve">.</w:t>
+        <w:t xml:space="preserve"> </w:t>
+      </w:r>
+      <w:r>
+        <w:t xml:space="preserve">using statistical tools.</w:t>
       </w:r>
     </w:p>
     <w:p>
@@ -475,7 +478,7 @@
         <w:pStyle w:val="FirstParagraph"/>
       </w:pPr>
       <w:r>
-        <w:t xml:space="preserve">Sites were chosen to represent an array of environmental gradients, as indicated in Fig. 1. St. Helena Bay and Betty’s Bay constituted the north western and south eastern boundary sites, respectively. These sites are roughly 300 km apart, and lie within separate marine provinces[3] and cover a cline in wave exposure and temperature. Study sites span across the majority of the south-west coast, in varying thermal and wave energy regimes. The region is dominated by kelp communities that persist in contrasting abiotic environments. The west coast region has been termed as a cool temperate region, which is defined as a region where mean monthly temperatures are always above 10°C and always below 15°C (Smit et al. 2013). East of Cape Point marks the beginning of an overlap or transition area, which is also referred to as the Benguela-Agulhas Transition Zone (Smit et al. 2013). The Agulhas Marine Province is characterised by a wide temperature range of up to 7°C difference between mean monthly temperatures between summer and winter (Smit et al. 2013). Due to the Cape Peninsula temperate latitude, winter months bring an increased frequency of frontal depressions that originate from the Southern Ocean (Reason et al. 2006). These low pressures are joined by large swells with increased wave energy. The nearshore environment, with the accompanied biota, therefore experiences high wave energy events, with increased frequency in winter (Veitch et al. 2018). The large peninsula acts as an obstruction for large south westerly swells, providing decreased wave energy along the west side of False Bay (Shipley 1964). Conversely, the west coast of Cape Point is battered by these large swells. Multiple sites, therefore, exist where kelps grow in diverse temperature and wave energy climates, in close proximity.</w:t>
+        <w:t xml:space="preserve">Sites were chosen to represent an array of environmental gradients, as indicated in Fig. 1. St. Helena Bay and Betty’s Bay constituted the north western and south eastern boundary sites, respectively. These sites are roughly 300 km apart, and lie within separate marine provinces[3] and cover a cline in wave exposure and temperature. Study sites span across the majority of the south-west coast, in varying thermal and wave energy regimes. The region is dominated by kelp communities that persist in contrasting abiotic environments. The west coast region has been termed as a cool temperate region, which is defined as a region where mean monthly temperatures are always above 10°C and always below 15°C (Smit et al. 2013). East of Cape Point marks the beginning of an overlap or transition area, which is also referred to as the Benguela-Agulhas Transition Zone (Smit et al. 2013). The Agulhas Marine Province is characterised by a wide temperature range of up to 7°C difference between mean monthly temperatures between summer and winter and is classified as warm temperate region (Smit et al. 2013). Due to the Cape Peninsula temperate latitude, winter months bring an increased frequency of frontal depressions that originate from the Southern Ocean (Reason et al. 2006). These low pressures are joined by large swells with increased wave energy. The nearshore environment, with the accompanied biota, therefore experiences high wave energy events, with increased frequency in winter (Veitch et al. 2018). The large peninsula acts as an obstruction for large south westerly swells, providing decreased wave energy along the west side of False Bay (Shipley 1964). Conversely, the west coast of Cape Point is battered by these large swells. Multiple sites, therefore, exist where kelps grow in diverse temperature and wave energy climates, in close proximity.</w:t>
       </w:r>
     </w:p>
     <w:p>
@@ -498,6 +501,14 @@
     </w:p>
     <w:p>
       <w:pPr>
+        <w:pStyle w:val="FirstParagraph"/>
+      </w:pPr>
+      <w:r>
+        <w:t xml:space="preserve">In order to compare abiotic variables for sites around the coast, large historical databases for temperature, wave energy and wind were accessed.</w:t>
+      </w:r>
+    </w:p>
+    <w:p>
+      <w:pPr>
         <w:pStyle w:val="Heading3"/>
       </w:pPr>
       <w:bookmarkStart w:id="24" w:name="temperature"/>
@@ -511,7 +522,7 @@
         <w:pStyle w:val="FirstParagraph"/>
       </w:pPr>
       <w:r>
-        <w:t xml:space="preserve">In order to compare abiotic variables for sites around the coast, large historical databases for temperature, wave energy and wind were accessed. Shallow water temperatures were sourced from The South African Coastal Temperature Network (SACTN) website (</w:t>
+        <w:t xml:space="preserve">Shallow water temperatures were sourced from The South African Coastal Temperature Network (SACTN) website (</w:t>
       </w:r>
       <w:hyperlink r:id="rId25">
         <w:r>
@@ -522,7 +533,7 @@
         </w:r>
       </w:hyperlink>
       <w:r>
-        <w:t xml:space="preserve">). In terms of nearshore temperature, in situ data are preferred over satellite SST, which have shown to exhibit large biases (Smit et al. 2013). Linear interpolated SST were calculated for sites where</w:t>
+        <w:t xml:space="preserve">). In terms of nearshore temperature,</w:t>
       </w:r>
       <w:r>
         <w:t xml:space="preserve"> </w:t>
@@ -537,7 +548,58 @@
         <w:t xml:space="preserve"> </w:t>
       </w:r>
       <w:r>
-        <w:t xml:space="preserve">recorders were absent.</w:t>
+        <w:t xml:space="preserve">data are preferred over satellite SST, which have shown to exhibit large biases (Smit et al. 2013). Linear interpolated SST were calculated for sites where</w:t>
+      </w:r>
+      <w:r>
+        <w:t xml:space="preserve"> </w:t>
+      </w:r>
+      <w:r>
+        <w:rPr>
+          <w:i/>
+        </w:rPr>
+        <w:t xml:space="preserve">in situ</w:t>
+      </w:r>
+      <w:r>
+        <w:t xml:space="preserve"> </w:t>
+      </w:r>
+      <w:r>
+        <w:t xml:space="preserve">recorders were absent. These data were used to group sites into</w:t>
+      </w:r>
+      <w:r>
+        <w:t xml:space="preserve"> </w:t>
+      </w:r>
+      <w:r>
+        <w:t xml:space="preserve">‘</w:t>
+      </w:r>
+      <w:r>
+        <w:t xml:space="preserve">Cool temperate</w:t>
+      </w:r>
+      <w:r>
+        <w:t xml:space="preserve">’</w:t>
+      </w:r>
+      <w:r>
+        <w:t xml:space="preserve"> </w:t>
+      </w:r>
+      <w:r>
+        <w:t xml:space="preserve">and</w:t>
+      </w:r>
+      <w:r>
+        <w:t xml:space="preserve"> </w:t>
+      </w:r>
+      <w:r>
+        <w:t xml:space="preserve">‘</w:t>
+      </w:r>
+      <w:r>
+        <w:t xml:space="preserve">Warm temperate</w:t>
+      </w:r>
+      <w:r>
+        <w:t xml:space="preserve">’</w:t>
+      </w:r>
+      <w:r>
+        <w:t xml:space="preserve"> </w:t>
+      </w:r>
+      <w:r>
+        <w:t xml:space="preserve">categorisations to investigate the possible affect of thermal regime on kelp morphological characteristics.</w:t>
       </w:r>
     </w:p>
     <w:p>
@@ -546,7 +608,7 @@
       </w:pPr>
       <w:bookmarkStart w:id="26" w:name="wave-environment"/>
       <w:r>
-        <w:t xml:space="preserve">wave environment</w:t>
+        <w:t xml:space="preserve">Wave environment</w:t>
       </w:r>
       <w:bookmarkEnd w:id="26"/>
     </w:p>
@@ -555,7 +617,7 @@
         <w:pStyle w:val="FirstParagraph"/>
       </w:pPr>
       <w:r>
-        <w:t xml:space="preserve">Wave model variable data formed part of the South African Coastal Vulnerability Assessment, presented to the Department of Environmental Affairs (DEA) and produced by the Council for Scientific and Industrial Research (CSIR) (Rautenbach 2015). The South African wave climate was modeled via 20 spectral numerical wave models that simulated the offshore wave climate to the nearshore. The boundary conditions of these models were obtained by using the NOAA Wave Watch III (WWIII) model output, distributed via the National Centers for Environmental Prediction (NCEP) product (Office of the Director 2000; Environmental Modeling Center / Marine Modeling Branch 2005). The particular hindcast product utilised during the DEA-CSIR study spans 1994-2013 at a 3-hour resolution. These data were then used to model swell propagation into the coastal models while wind waves (seas) were generated via stationary computations in the Simulating Waves in the Nearshore SWAN model (Booij et al. 1997). The assumption of stationary computations are acceptable as the model domains were small enough so the temporal variation of the model boundary were slower than the time it takes for that boundary condition to propagate to the coast. SWAN allows one to extract wave variables from specific gridded locations in the nearshore. For False Bay, a resolution of 200 meters was modelled and output produced at both the 7 meter and 15 meter isobaths. A 200 meter resolution was used as the False Bay computational grid was nested within a larger grid (1 kilometer resolution). This allowed for a computational effective wave resolution of increasing resolution, from the NCEP, low resolution output to nested, high resolution coastal output. For Table Bay and east of Cape Hangklip the resolution was 500 meters and also had output at the 7 meters and 15 meter isobaths. These contour outputs were chosen in the original study by the CSIR as most engineering run-up calculations require wave parameter information at these contour depths and were the main focus of the original study. For this study the 7 meter contours were used.</w:t>
+        <w:t xml:space="preserve">Wave model variable data formed part of the South African Coastal Vulnerability Assessment, presented to the Department of Environmental Affairs (DEA) and produced by the Council for Scientific and Industrial Research (CSIR) (Rautenbach 2015). The South African wave climate was modeled via 20 spectral numerical wave models that simulated the offshore wave climate to the nearshore. The boundary conditions of these models were obtained by using the NOAA Wave Watch III (WWIII) model output, distributed via the National Centers for Environmental Prediction (NCEP) product (Office of the Director 2000; Environmental Modeling Center / Marine Modeling Branch 2005). The particular hindcast product utilised during the DEA-CSIR study spans 1994-2013 at a 3-hour resolution. These data were then used to model swell propagation into the coastal models while wind waves (seas) were generated via stationary computations in the Simulating Waves in the Nearshore SWAN model (Booij et al. 1997). The assumption of stationary computations are acceptable as the model domains were small enough so the temporal variation of the model boundary were slower than the time it takes for that boundary condition to propagate to the coast. SWAN allows one to extract wave variables from specific gridded locations in the nearshore. For False Bay, a resolution of 200 meters was modelled and output produced at both the 7 meter and 15 meter isobaths. A 200 meter resolution was used as the False Bay computational grid was nested within a larger grid (1 kilometer resolution). This allowed for a computational effective wave resolution of increasing resolution, from the NCEP, low resolution output to nested, high resolution coastal output. For Table Bay and east of Cape Hangklip the resolution was 500 meters and also had output at the 7 meters and 15 meter isobaths. These contour outputs were chosen in the original study by the CSIR as most engineering run-up calculations require wave parameter information at these contour depths and were the main focus of the original study. For this study the 7 meter contours were used. These data were then used to calculate over all wave power (kW/m) as this was considered the best measure of overall wave exposure. Annual wave power was plotted and categorised into different wave exposure categories which ranged from fully sheltered to extremely exposed.</w:t>
       </w:r>
     </w:p>
     <w:p>
@@ -978,13 +1040,21 @@
     </w:p>
     <w:p>
       <w:pPr>
+        <w:pStyle w:val="BodyText"/>
+      </w:pPr>
+      <w:r>
+        <w:t xml:space="preserve">Our data show the western side of the peninsula experiences higher significant wave heights and variation in wave heights compared to the eastern side of the peninsula on both an annual and seasonal scale. Annual mean significant wave height ranged from 0.5 ± 0.2 m (mean ± SD) at St. Helena Bay to 2.3 ± 0.7 m at Olifantsbos on the western side of the peninsula, and on the eastern side of the peninsula it ranged from 0.9 ± 0.4 m at Buffelsbaai to 1.9 ± 0.6 m at Betty’s Bay. Annual mean wave peak period for sites on the western side of the peninsula ranged from 10.3 ± 3.5 s at St. Helena Bay to 11.0 ± 2.0 s at Olifantsbos, and ranged from 10.6 ± 3.0 s at Buffelsbaai to 10.8 ± 2.2 s at Betty’s Bay. The data shows no trend in mean peak wave period for the coastline. Annual peak wave period was 10.0 ± 3.0 s and 9.2 ± 3.1 s in winter and summer respectively, Miller’s point and had the lowest peak wave period amongst all sites. These data show that the western side of the peninsula has a lower variation (SD) compared to the eastern side of the peninsula, with Miller’s point showing the highest variation across timescales. Annual maximum peak wave period ranged from 18.9 s at St. Helena Bay to 18.4 s at Olifantsbos for the western side of the peninsula, and ranged from 18.0 s at Buffelsbaai to 18.0 s at Betty’s Bay on the eastern side of the peninsula.</w:t>
+      </w:r>
+    </w:p>
+    <w:p>
+      <w:pPr>
         <w:pStyle w:val="SourceCode"/>
       </w:pPr>
       <w:r>
         <w:rPr>
           <w:rStyle w:val="VerbatimChar"/>
         </w:rPr>
-        <w:t xml:space="preserve">## Warning: Removed 2 rows containing missing values (geom_point).</w:t>
+        <w:t xml:space="preserve">## Warning: Removed 1 rows containing missing values (geom_point).</w:t>
       </w:r>
     </w:p>
     <w:p>
@@ -995,7 +1065,7 @@
         <w:rPr>
           <w:rStyle w:val="VerbatimChar"/>
         </w:rPr>
-        <w:t xml:space="preserve">## Warning: Removed 2 rows containing missing values (geom_errorbar).</w:t>
+        <w:t xml:space="preserve">## Warning: Removed 1 rows containing missing values (geom_errorbar).</w:t>
       </w:r>
     </w:p>
     <w:p>
@@ -1006,7 +1076,7 @@
         <w:rPr>
           <w:rStyle w:val="VerbatimChar"/>
         </w:rPr>
-        <w:t xml:space="preserve">## Warning: Removed 2 rows containing missing values (geom_point).</w:t>
+        <w:t xml:space="preserve">## Warning: Removed 1 rows containing missing values (geom_point).</w:t>
       </w:r>
     </w:p>
     <w:p>
@@ -1017,7 +1087,7 @@
         <w:rPr>
           <w:rStyle w:val="VerbatimChar"/>
         </w:rPr>
-        <w:t xml:space="preserve">## Warning: Removed 2 rows containing missing values (geom_errorbar).</w:t>
+        <w:t xml:space="preserve">## Warning: Removed 1 rows containing missing values (geom_errorbar).</w:t>
       </w:r>
     </w:p>
     <w:p>
@@ -1099,7 +1169,7 @@
         <w:rPr>
           <w:b/>
         </w:rPr>
-        <w:t xml:space="preserve">Insert wave exposure maps here</w:t>
+        <w:t xml:space="preserve">insert wave exposure map here</w:t>
       </w:r>
     </w:p>
     <w:p>
@@ -1119,6 +1189,44 @@
         <w:t xml:space="preserve">Drivers of kelp morphological characteristics</w:t>
       </w:r>
       <w:bookmarkEnd w:id="34"/>
+    </w:p>
+    <w:p>
+      <w:pPr>
+        <w:pStyle w:val="FirstParagraph"/>
+      </w:pPr>
+      <w:r>
+        <w:t xml:space="preserve">Significant differences were found between cool temperate and warm temperate regimes for all</w:t>
+      </w:r>
+      <w:r>
+        <w:t xml:space="preserve"> </w:t>
+      </w:r>
+      <w:r>
+        <w:rPr>
+          <w:i/>
+        </w:rPr>
+        <w:t xml:space="preserve">L. pallida</w:t>
+      </w:r>
+      <w:r>
+        <w:t xml:space="preserve"> </w:t>
+      </w:r>
+      <w:r>
+        <w:t xml:space="preserve">morphological characteristics with lamina length, number of digits and thallus mass the exceptions. Certian morphological characteristics such as stipe mass, stipe length, total length and stipe diameter had significanlty higher means for kelps in cool temperate regimes when compared to kelps for the warm temperate regime. Conversely, lamina weight and lamina thickness had significantly lower means for kelps in the cool temperate regime compared to kelps in the warm temperate regime. When</w:t>
+      </w:r>
+      <w:r>
+        <w:t xml:space="preserve"> </w:t>
+      </w:r>
+      <w:r>
+        <w:rPr>
+          <w:i/>
+        </w:rPr>
+        <w:t xml:space="preserve">L. pallida</w:t>
+      </w:r>
+      <w:r>
+        <w:t xml:space="preserve"> </w:t>
+      </w:r>
+      <w:r>
+        <w:t xml:space="preserve">morphological characteristics were grouped to wave exposure categories kruskal-wallis tests revealed significant differences amoungst categories for all morphological characteristics with lamina length, number of digits and thallus mass the exceptions. The morphological characteristics that were significantly different amoungst sites exibited similar patterns, with increasing mean values from the full sheltered to extremely sheltered categories and a decrease in mean values for the remainder of the categories. Two morphological characteristics, namely lamina thickness and stipe diameter, both exibit higher variations for the exposed categories compared to other morphological characteristics.</w:t>
+      </w:r>
     </w:p>
     <w:p>
       <w:pPr>
@@ -1127,14 +1235,14 @@
       <w:r>
         <w:drawing>
           <wp:inline>
-            <wp:extent cx="4620126" cy="3696101"/>
+            <wp:extent cx="6197600" cy="6197600"/>
             <wp:effectExtent b="0" l="0" r="0" t="0"/>
-            <wp:docPr descr="Boxplots of L. pallida morphological characteristics group by wave exposure category." title="" id="1" name="Picture"/>
+            <wp:docPr descr="Boxplots of L. pallida morphological characteristics group by temperature regime." title="" id="1" name="Picture"/>
             <a:graphic>
               <a:graphicData uri="http://schemas.openxmlformats.org/drawingml/2006/picture">
                 <pic:pic>
                   <pic:nvPicPr>
-                    <pic:cNvPr descr="morphology_paper_files/figure-docx/lamanaria%20wave%20plots-1.png" id="0" name="Picture"/>
+                    <pic:cNvPr descr="morphology_paper_files/figure-docx/laminaria%20temp%20plots-1.png" id="0" name="Picture"/>
                     <pic:cNvPicPr>
                       <a:picLocks noChangeArrowheads="1" noChangeAspect="1"/>
                     </pic:cNvPicPr>
@@ -1148,7 +1256,7 @@
                   <pic:spPr bwMode="auto">
                     <a:xfrm>
                       <a:off x="0" y="0"/>
-                      <a:ext cx="4620126" cy="3696101"/>
+                      <a:ext cx="6197600" cy="6197600"/>
                     </a:xfrm>
                     <a:prstGeom prst="rect">
                       <a:avLst/>
@@ -1187,96 +1295,7 @@
         <w:t xml:space="preserve"> </w:t>
       </w:r>
       <w:r>
-        <w:t xml:space="preserve">morphological characteristics group by wave exposure category.</w:t>
-      </w:r>
-    </w:p>
-    <w:p>
-      <w:pPr>
-        <w:pStyle w:val="SourceCode"/>
-      </w:pPr>
-      <w:r>
-        <w:rPr>
-          <w:rStyle w:val="KeywordTok"/>
-        </w:rPr>
-        <w:t xml:space="preserve">ggarrange</w:t>
-      </w:r>
-      <w:r>
-        <w:rPr>
-          <w:rStyle w:val="NormalTok"/>
-        </w:rPr>
-        <w:t xml:space="preserve">(ET1,ET2,ET3,ET4,ET5,ET6,ET7,ET8,ET9,ET10, </w:t>
-      </w:r>
-      <w:r>
-        <w:rPr>
-          <w:rStyle w:val="DataTypeTok"/>
-        </w:rPr>
-        <w:t xml:space="preserve">labels =</w:t>
-      </w:r>
-      <w:r>
-        <w:rPr>
-          <w:rStyle w:val="NormalTok"/>
-        </w:rPr>
-        <w:t xml:space="preserve"> </w:t>
-      </w:r>
-      <w:r>
-        <w:rPr>
-          <w:rStyle w:val="StringTok"/>
-        </w:rPr>
-        <w:t xml:space="preserve">"AUTO"</w:t>
-      </w:r>
-      <w:r>
-        <w:rPr>
-          <w:rStyle w:val="NormalTok"/>
-        </w:rPr>
-        <w:t xml:space="preserve">, </w:t>
-      </w:r>
-      <w:r>
-        <w:rPr>
-          <w:rStyle w:val="DataTypeTok"/>
-        </w:rPr>
-        <w:t xml:space="preserve">common.legend =</w:t>
-      </w:r>
-      <w:r>
-        <w:rPr>
-          <w:rStyle w:val="NormalTok"/>
-        </w:rPr>
-        <w:t xml:space="preserve"> </w:t>
-      </w:r>
-      <w:r>
-        <w:rPr>
-          <w:rStyle w:val="OtherTok"/>
-        </w:rPr>
-        <w:t xml:space="preserve">FALSE</w:t>
-      </w:r>
-      <w:r>
-        <w:rPr>
-          <w:rStyle w:val="NormalTok"/>
-        </w:rPr>
-        <w:t xml:space="preserve">, </w:t>
-      </w:r>
-      <w:r>
-        <w:rPr>
-          <w:rStyle w:val="DataTypeTok"/>
-        </w:rPr>
-        <w:t xml:space="preserve">legend =</w:t>
-      </w:r>
-      <w:r>
-        <w:rPr>
-          <w:rStyle w:val="NormalTok"/>
-        </w:rPr>
-        <w:t xml:space="preserve"> </w:t>
-      </w:r>
-      <w:r>
-        <w:rPr>
-          <w:rStyle w:val="StringTok"/>
-        </w:rPr>
-        <w:t xml:space="preserve">"bottom"</w:t>
-      </w:r>
-      <w:r>
-        <w:rPr>
-          <w:rStyle w:val="NormalTok"/>
-        </w:rPr>
-        <w:t xml:space="preserve">)</w:t>
+        <w:t xml:space="preserve">morphological characteristics group by temperature regime.</w:t>
       </w:r>
     </w:p>
     <w:p>
@@ -1286,14 +1305,14 @@
       <w:r>
         <w:drawing>
           <wp:inline>
-            <wp:extent cx="4620126" cy="3696101"/>
+            <wp:extent cx="6197600" cy="6197600"/>
             <wp:effectExtent b="0" l="0" r="0" t="0"/>
-            <wp:docPr descr="Boxplot of morphological characteristics for deep population E. maxima grouped by temperature regime and wave exposure." title="" id="1" name="Picture"/>
+            <wp:docPr descr="Boxplots of L. pallida morphological characteristics group by wave exposure category." title="" id="1" name="Picture"/>
             <a:graphic>
               <a:graphicData uri="http://schemas.openxmlformats.org/drawingml/2006/picture">
                 <pic:pic>
                   <pic:nvPicPr>
-                    <pic:cNvPr descr="morphology_paper_files/figure-docx/deep%20ecklonia%20temp%20plot-1.png" id="0" name="Picture"/>
+                    <pic:cNvPr descr="morphology_paper_files/figure-docx/lamanaria%20wave%20plots-1.png" id="0" name="Picture"/>
                     <pic:cNvPicPr>
                       <a:picLocks noChangeArrowheads="1" noChangeAspect="1"/>
                     </pic:cNvPicPr>
@@ -1307,7 +1326,7 @@
                   <pic:spPr bwMode="auto">
                     <a:xfrm>
                       <a:off x="0" y="0"/>
-                      <a:ext cx="4620126" cy="3696101"/>
+                      <a:ext cx="6197600" cy="6197600"/>
                     </a:xfrm>
                     <a:prstGeom prst="rect">
                       <a:avLst/>
@@ -1331,7 +1350,7 @@
         <w:pStyle w:val="ImageCaption"/>
       </w:pPr>
       <w:r>
-        <w:t xml:space="preserve">Boxplot of morphological characteristics for deep population</w:t>
+        <w:t xml:space="preserve">Boxplots of</w:t>
       </w:r>
       <w:r>
         <w:t xml:space="preserve"> </w:t>
@@ -1340,102 +1359,51 @@
         <w:rPr>
           <w:i/>
         </w:rPr>
+        <w:t xml:space="preserve">L. pallida</w:t>
+      </w:r>
+      <w:r>
+        <w:t xml:space="preserve"> </w:t>
+      </w:r>
+      <w:r>
+        <w:t xml:space="preserve">morphological characteristics group by wave exposure category.</w:t>
+      </w:r>
+    </w:p>
+    <w:p>
+      <w:pPr>
+        <w:pStyle w:val="BodyText"/>
+      </w:pPr>
+      <w:r>
+        <w:t xml:space="preserve">Six out of the ten deep</w:t>
+      </w:r>
+      <w:r>
+        <w:t xml:space="preserve"> </w:t>
+      </w:r>
+      <w:r>
+        <w:rPr>
+          <w:i/>
+        </w:rPr>
         <w:t xml:space="preserve">E. maxima</w:t>
       </w:r>
       <w:r>
         <w:t xml:space="preserve"> </w:t>
       </w:r>
       <w:r>
-        <w:t xml:space="preserve">grouped by temperature regime and wave exposure.</w:t>
-      </w:r>
-    </w:p>
-    <w:p>
-      <w:pPr>
-        <w:pStyle w:val="SourceCode"/>
-      </w:pPr>
-      <w:r>
-        <w:rPr>
-          <w:rStyle w:val="KeywordTok"/>
-        </w:rPr>
-        <w:t xml:space="preserve">ggarrange</w:t>
-      </w:r>
-      <w:r>
-        <w:rPr>
-          <w:rStyle w:val="NormalTok"/>
-        </w:rPr>
-        <w:t xml:space="preserve">(EW1,EW2,EW3,EW4,EW5,EW6,EW7,EW8,EW9,EW10, </w:t>
-      </w:r>
-      <w:r>
-        <w:rPr>
-          <w:rStyle w:val="DataTypeTok"/>
-        </w:rPr>
-        <w:t xml:space="preserve">labels =</w:t>
-      </w:r>
-      <w:r>
-        <w:rPr>
-          <w:rStyle w:val="NormalTok"/>
-        </w:rPr>
-        <w:t xml:space="preserve"> </w:t>
-      </w:r>
-      <w:r>
-        <w:rPr>
-          <w:rStyle w:val="StringTok"/>
-        </w:rPr>
-        <w:t xml:space="preserve">"AUTO"</w:t>
-      </w:r>
-      <w:r>
-        <w:rPr>
-          <w:rStyle w:val="NormalTok"/>
-        </w:rPr>
-        <w:t xml:space="preserve">, </w:t>
-      </w:r>
-      <w:r>
-        <w:rPr>
-          <w:rStyle w:val="DataTypeTok"/>
-        </w:rPr>
-        <w:t xml:space="preserve">common.legend =</w:t>
-      </w:r>
-      <w:r>
-        <w:rPr>
-          <w:rStyle w:val="NormalTok"/>
-        </w:rPr>
-        <w:t xml:space="preserve"> </w:t>
-      </w:r>
-      <w:r>
-        <w:rPr>
-          <w:rStyle w:val="OtherTok"/>
-        </w:rPr>
-        <w:t xml:space="preserve">FALSE</w:t>
-      </w:r>
-      <w:r>
-        <w:rPr>
-          <w:rStyle w:val="NormalTok"/>
-        </w:rPr>
-        <w:t xml:space="preserve">, </w:t>
-      </w:r>
-      <w:r>
-        <w:rPr>
-          <w:rStyle w:val="DataTypeTok"/>
-        </w:rPr>
-        <w:t xml:space="preserve">legend =</w:t>
-      </w:r>
-      <w:r>
-        <w:rPr>
-          <w:rStyle w:val="NormalTok"/>
-        </w:rPr>
-        <w:t xml:space="preserve"> </w:t>
-      </w:r>
-      <w:r>
-        <w:rPr>
-          <w:rStyle w:val="StringTok"/>
-        </w:rPr>
-        <w:t xml:space="preserve">"bottom"</w:t>
-      </w:r>
-      <w:r>
-        <w:rPr>
-          <w:rStyle w:val="NormalTok"/>
-        </w:rPr>
-        <w:t xml:space="preserve">)</w:t>
+        <w:t xml:space="preserve">morphological characteristics showed differences between cool temperate and warm temperate regime except for frond mass, frond length, stipe mass and epiphyte length. Mean values for primary length, primary width and stipe circumference were significantly higher for kelps from cool temperate regions than for kelps from warm temperate regions. The remaining morphological characteristics, stipe length, number of tufts and total length had significanlty lower values for kelps from cool temperate compared to kelps from the warm temperate regime. Significant differences amoungst wave exposure categories were found for all morphological characteristics of deep</w:t>
+      </w:r>
+      <w:r>
+        <w:t xml:space="preserve"> </w:t>
+      </w:r>
+      <w:r>
+        <w:rPr>
+          <w:i/>
+        </w:rPr>
+        <w:t xml:space="preserve">E. maxima</w:t>
+      </w:r>
+      <w:r>
+        <w:t xml:space="preserve"> </w:t>
+      </w:r>
+      <w:r>
+        <w:t xml:space="preserve">populations. Certian morphological characteristics showed a gradual increase in value with increasing degree of wave exposure. The remaining morphological characteristics exhibited decreased values for only the higher wave exposure categories and then a sharp increase in value for the highest wave exposure category.</w:t>
       </w:r>
     </w:p>
     <w:p>
@@ -1445,14 +1413,14 @@
       <w:r>
         <w:drawing>
           <wp:inline>
-            <wp:extent cx="4620126" cy="3696101"/>
+            <wp:extent cx="6197600" cy="6197600"/>
             <wp:effectExtent b="0" l="0" r="0" t="0"/>
-            <wp:docPr descr="Boxplot of morphological characteristics for deep population E. maxima grouped by temperature regime and wave exposure." title="" id="1" name="Picture"/>
+            <wp:docPr descr="Boxplot of morphological characteristics for deep population E. maxima grouped by temperature." title="" id="1" name="Picture"/>
             <a:graphic>
               <a:graphicData uri="http://schemas.openxmlformats.org/drawingml/2006/picture">
                 <pic:pic>
                   <pic:nvPicPr>
-                    <pic:cNvPr descr="morphology_paper_files/figure-docx/deep%20ecklonia%20wave%20plots-1.png" id="0" name="Picture"/>
+                    <pic:cNvPr descr="morphology_paper_files/figure-docx/deep%20ecklonia%20temp%20plot-1.png" id="0" name="Picture"/>
                     <pic:cNvPicPr>
                       <a:picLocks noChangeArrowheads="1" noChangeAspect="1"/>
                     </pic:cNvPicPr>
@@ -1466,7 +1434,7 @@
                   <pic:spPr bwMode="auto">
                     <a:xfrm>
                       <a:off x="0" y="0"/>
-                      <a:ext cx="4620126" cy="3696101"/>
+                      <a:ext cx="6197600" cy="6197600"/>
                     </a:xfrm>
                     <a:prstGeom prst="rect">
                       <a:avLst/>
@@ -1505,7 +1473,7 @@
         <w:t xml:space="preserve"> </w:t>
       </w:r>
       <w:r>
-        <w:t xml:space="preserve">grouped by temperature regime and wave exposure.</w:t>
+        <w:t xml:space="preserve">grouped by temperature.</w:t>
       </w:r>
     </w:p>
     <w:p>
@@ -1515,14 +1483,14 @@
       <w:r>
         <w:drawing>
           <wp:inline>
-            <wp:extent cx="4620126" cy="3696101"/>
+            <wp:extent cx="6197600" cy="6197600"/>
             <wp:effectExtent b="0" l="0" r="0" t="0"/>
-            <wp:docPr descr="Boxplot of morphological characteristics for shallow population E. maxima grouped by temperature regime." title="" id="1" name="Picture"/>
+            <wp:docPr descr="Boxplot of morphological characteristics for deep population E. maxima grouped by wave exposure." title="" id="1" name="Picture"/>
             <a:graphic>
               <a:graphicData uri="http://schemas.openxmlformats.org/drawingml/2006/picture">
                 <pic:pic>
                   <pic:nvPicPr>
-                    <pic:cNvPr descr="morphology_paper_files/figure-docx/shallow%20ecklonia%20temp%20plots-1.png" id="0" name="Picture"/>
+                    <pic:cNvPr descr="morphology_paper_files/figure-docx/deep%20ecklonia%20wave%20plots-1.png" id="0" name="Picture"/>
                     <pic:cNvPicPr>
                       <a:picLocks noChangeArrowheads="1" noChangeAspect="1"/>
                     </pic:cNvPicPr>
@@ -1536,7 +1504,7 @@
                   <pic:spPr bwMode="auto">
                     <a:xfrm>
                       <a:off x="0" y="0"/>
-                      <a:ext cx="4620126" cy="3696101"/>
+                      <a:ext cx="6197600" cy="6197600"/>
                     </a:xfrm>
                     <a:prstGeom prst="rect">
                       <a:avLst/>
@@ -1560,7 +1528,7 @@
         <w:pStyle w:val="ImageCaption"/>
       </w:pPr>
       <w:r>
-        <w:t xml:space="preserve">Boxplot of morphological characteristics for shallow population</w:t>
+        <w:t xml:space="preserve">Boxplot of morphological characteristics for deep population</w:t>
       </w:r>
       <w:r>
         <w:t xml:space="preserve"> </w:t>
@@ -1575,7 +1543,7 @@
         <w:t xml:space="preserve"> </w:t>
       </w:r>
       <w:r>
-        <w:t xml:space="preserve">grouped by temperature regime.</w:t>
+        <w:t xml:space="preserve">grouped by wave exposure.</w:t>
       </w:r>
     </w:p>
     <w:p>
@@ -1585,14 +1553,14 @@
       <w:r>
         <w:drawing>
           <wp:inline>
-            <wp:extent cx="4620126" cy="3696101"/>
+            <wp:extent cx="6197600" cy="6197600"/>
             <wp:effectExtent b="0" l="0" r="0" t="0"/>
-            <wp:docPr descr="Boxplot of morphological characteristics for shallow population E. maxima grouped by wave exposure." title="" id="1" name="Picture"/>
+            <wp:docPr descr="Boxplot of morphological characteristics for shallow population E. maxima grouped by temperature regime." title="" id="1" name="Picture"/>
             <a:graphic>
               <a:graphicData uri="http://schemas.openxmlformats.org/drawingml/2006/picture">
                 <pic:pic>
                   <pic:nvPicPr>
-                    <pic:cNvPr descr="morphology_paper_files/figure-docx/unnamed-chunk-3-1.png" id="0" name="Picture"/>
+                    <pic:cNvPr descr="morphology_paper_files/figure-docx/shallow%20ecklonia%20temp%20plots-1.png" id="0" name="Picture"/>
                     <pic:cNvPicPr>
                       <a:picLocks noChangeArrowheads="1" noChangeAspect="1"/>
                     </pic:cNvPicPr>
@@ -1606,7 +1574,7 @@
                   <pic:spPr bwMode="auto">
                     <a:xfrm>
                       <a:off x="0" y="0"/>
-                      <a:ext cx="4620126" cy="3696101"/>
+                      <a:ext cx="6197600" cy="6197600"/>
                     </a:xfrm>
                     <a:prstGeom prst="rect">
                       <a:avLst/>
@@ -1645,18 +1613,380 @@
         <w:t xml:space="preserve"> </w:t>
       </w:r>
       <w:r>
+        <w:t xml:space="preserve">grouped by temperature regime.</w:t>
+      </w:r>
+    </w:p>
+    <w:p>
+      <w:pPr>
+        <w:pStyle w:val="CaptionedFigure"/>
+      </w:pPr>
+      <w:r>
+        <w:drawing>
+          <wp:inline>
+            <wp:extent cx="6197600" cy="6197600"/>
+            <wp:effectExtent b="0" l="0" r="0" t="0"/>
+            <wp:docPr descr="Boxplot of morphological characteristics for shallow population E. maxima grouped by wave exposure." title="" id="1" name="Picture"/>
+            <a:graphic>
+              <a:graphicData uri="http://schemas.openxmlformats.org/drawingml/2006/picture">
+                <pic:pic>
+                  <pic:nvPicPr>
+                    <pic:cNvPr descr="morphology_paper_files/figure-docx/shallow%20rda%20wave%20plots-1.png" id="0" name="Picture"/>
+                    <pic:cNvPicPr>
+                      <a:picLocks noChangeArrowheads="1" noChangeAspect="1"/>
+                    </pic:cNvPicPr>
+                  </pic:nvPicPr>
+                  <pic:blipFill>
+                    <a:blip r:embed="rId40"/>
+                    <a:stretch>
+                      <a:fillRect/>
+                    </a:stretch>
+                  </pic:blipFill>
+                  <pic:spPr bwMode="auto">
+                    <a:xfrm>
+                      <a:off x="0" y="0"/>
+                      <a:ext cx="6197600" cy="6197600"/>
+                    </a:xfrm>
+                    <a:prstGeom prst="rect">
+                      <a:avLst/>
+                    </a:prstGeom>
+                    <a:noFill/>
+                    <a:ln w="9525">
+                      <a:noFill/>
+                      <a:headEnd/>
+                      <a:tailEnd/>
+                    </a:ln>
+                  </pic:spPr>
+                </pic:pic>
+              </a:graphicData>
+            </a:graphic>
+          </wp:inline>
+        </w:drawing>
+      </w:r>
+    </w:p>
+    <w:p>
+      <w:pPr>
+        <w:pStyle w:val="ImageCaption"/>
+      </w:pPr>
+      <w:r>
+        <w:t xml:space="preserve">Boxplot of morphological characteristics for shallow population</w:t>
+      </w:r>
+      <w:r>
+        <w:t xml:space="preserve"> </w:t>
+      </w:r>
+      <w:r>
+        <w:rPr>
+          <w:i/>
+        </w:rPr>
+        <w:t xml:space="preserve">E. maxima</w:t>
+      </w:r>
+      <w:r>
+        <w:t xml:space="preserve"> </w:t>
+      </w:r>
+      <w:r>
         <w:t xml:space="preserve">grouped by wave exposure.</w:t>
       </w:r>
     </w:p>
     <w:p>
       <w:pPr>
+        <w:pStyle w:val="Heading3"/>
+      </w:pPr>
+      <w:bookmarkStart w:id="41" w:name="X1283c167cb77c0ab1b45f3fd79f22e184d363de"/>
+      <w:r>
+        <w:t xml:space="preserve">Abiotic drivers of</w:t>
+      </w:r>
+      <w:r>
+        <w:t xml:space="preserve"> </w:t>
+      </w:r>
+      <w:r>
+        <w:rPr>
+          <w:i/>
+        </w:rPr>
+        <w:t xml:space="preserve">L. pallida</w:t>
+      </w:r>
+      <w:r>
+        <w:t xml:space="preserve"> </w:t>
+      </w:r>
+      <w:r>
+        <w:t xml:space="preserve">morphological characteristics</w:t>
+      </w:r>
+      <w:bookmarkEnd w:id="41"/>
+    </w:p>
+    <w:p>
+      <w:pPr>
+        <w:pStyle w:val="FirstParagraph"/>
+      </w:pPr>
+      <w:r>
+        <w:t xml:space="preserve">Forward selection, assessment of VIF and an examination of pairwise Pearson correlation coefficients allowed us to retained as the most parsimonious descriptors of</w:t>
+      </w:r>
+      <w:r>
+        <w:t xml:space="preserve"> </w:t>
+      </w:r>
+      <w:r>
+        <w:rPr>
+          <w:i/>
+        </w:rPr>
+        <w:t xml:space="preserve">L. pallida</w:t>
+      </w:r>
+      <w:r>
+        <w:t xml:space="preserve"> </w:t>
+      </w:r>
+      <w:r>
+        <w:t xml:space="preserve">morphological characteristics with an adjusted</w:t>
+      </w:r>
+      <w:r>
+        <w:t xml:space="preserve"> </w:t>
+      </w:r>
+      <w:r>
+        <w:rPr>
+          <w:i/>
+        </w:rPr>
+        <w:t xml:space="preserve">R</w:t>
+      </w:r>
+      <w:r>
+        <w:t xml:space="preserve">2 of 0.73, explaining 85% of the variation (global permutation test on final model: d.f = 4,</w:t>
+      </w:r>
+      <w:r>
+        <w:t xml:space="preserve"> </w:t>
+      </w:r>
+      <w:r>
+        <w:rPr>
+          <w:i/>
+        </w:rPr>
+        <w:t xml:space="preserve">F</w:t>
+      </w:r>
+      <w:r>
+        <w:t xml:space="preserve"> </w:t>
+      </w:r>
+      <w:r>
+        <w:t xml:space="preserve">= 7.18,</w:t>
+      </w:r>
+      <w:r>
+        <w:t xml:space="preserve"> </w:t>
+      </w:r>
+      <w:r>
+        <w:rPr>
+          <w:i/>
+        </w:rPr>
+        <w:t xml:space="preserve">p</w:t>
+      </w:r>
+      <w:r>
+        <w:t xml:space="preserve"> </w:t>
+      </w:r>
+      <w:r>
+        <w:t xml:space="preserve">= 0.001). The model consisted of two significant axes: RDA1 and RDA2 explained 66% and 24% of the variation, respectively. bla bla</w:t>
+      </w:r>
+    </w:p>
+    <w:p>
+      <w:pPr>
+        <w:pStyle w:val="Heading3"/>
+      </w:pPr>
+      <w:bookmarkStart w:id="42" w:name="X0a1bbc8eef11298a2912a9b4024c78f20a84d37"/>
+      <w:r>
+        <w:t xml:space="preserve">Abiotic drivers of</w:t>
+      </w:r>
+      <w:r>
+        <w:t xml:space="preserve"> </w:t>
+      </w:r>
+      <w:r>
+        <w:rPr>
+          <w:i/>
+        </w:rPr>
+        <w:t xml:space="preserve">E. maxima</w:t>
+      </w:r>
+      <w:r>
+        <w:t xml:space="preserve"> </w:t>
+      </w:r>
+      <w:r>
+        <w:t xml:space="preserve">morphological characteristics</w:t>
+      </w:r>
+      <w:bookmarkEnd w:id="42"/>
+    </w:p>
+    <w:p>
+      <w:pPr>
+        <w:pStyle w:val="FirstParagraph"/>
+      </w:pPr>
+      <w:r>
+        <w:t xml:space="preserve">Forward selection, assessment of VIF and pearson correlation coefficients retained</w:t>
+      </w:r>
+      <w:r>
+        <w:t xml:space="preserve"> </w:t>
+      </w:r>
+      <w:r>
+        <w:rPr>
+          <w:i/>
+        </w:rPr>
+        <w:t xml:space="preserve">E. maxima</w:t>
+      </w:r>
+      <w:r>
+        <w:t xml:space="preserve"> </w:t>
+      </w:r>
+      <w:r>
+        <w:t xml:space="preserve">morphological characteristics with an adjusted</w:t>
+      </w:r>
+      <w:r>
+        <w:t xml:space="preserve"> </w:t>
+      </w:r>
+      <w:r>
+        <w:rPr>
+          <w:i/>
+        </w:rPr>
+        <w:t xml:space="preserve">R</w:t>
+      </w:r>
+      <w:r>
+        <w:t xml:space="preserve">2 of 0.77, explaining 92% of the variation (global permutation test on final model: d.f = 8,</w:t>
+      </w:r>
+      <w:r>
+        <w:t xml:space="preserve"> </w:t>
+      </w:r>
+      <w:r>
+        <w:rPr>
+          <w:i/>
+        </w:rPr>
+        <w:t xml:space="preserve">F</w:t>
+      </w:r>
+      <w:r>
+        <w:t xml:space="preserve"> </w:t>
+      </w:r>
+      <w:r>
+        <w:t xml:space="preserve">= 6.08,</w:t>
+      </w:r>
+      <w:r>
+        <w:t xml:space="preserve"> </w:t>
+      </w:r>
+      <w:r>
+        <w:rPr>
+          <w:i/>
+        </w:rPr>
+        <w:t xml:space="preserve">p</w:t>
+      </w:r>
+      <w:r>
+        <w:t xml:space="preserve"> </w:t>
+      </w:r>
+      <w:r>
+        <w:t xml:space="preserve">= 0.001). bla bla</w:t>
+      </w:r>
+    </w:p>
+    <w:p>
+      <w:pPr>
+        <w:pStyle w:val="BodyText"/>
+      </w:pPr>
+      <w:r>
+        <w:t xml:space="preserve">Forward selection, assessment of VIF and pearson correlation coefficients retained</w:t>
+      </w:r>
+      <w:r>
+        <w:t xml:space="preserve"> </w:t>
+      </w:r>
+      <w:r>
+        <w:rPr>
+          <w:i/>
+        </w:rPr>
+        <w:t xml:space="preserve">E. maxima</w:t>
+      </w:r>
+      <w:r>
+        <w:t xml:space="preserve"> </w:t>
+      </w:r>
+      <w:r>
+        <w:t xml:space="preserve">morphological characteristics with an adjusted</w:t>
+      </w:r>
+      <w:r>
+        <w:t xml:space="preserve"> </w:t>
+      </w:r>
+      <w:r>
+        <w:rPr>
+          <w:i/>
+        </w:rPr>
+        <w:t xml:space="preserve">R</w:t>
+      </w:r>
+      <w:r>
+        <w:t xml:space="preserve">2 of 0.36, explaining 66% of the variation (global permutation test on final model: d.f = 3,</w:t>
+      </w:r>
+      <w:r>
+        <w:t xml:space="preserve"> </w:t>
+      </w:r>
+      <w:r>
+        <w:rPr>
+          <w:i/>
+        </w:rPr>
+        <w:t xml:space="preserve">F</w:t>
+      </w:r>
+      <w:r>
+        <w:t xml:space="preserve"> </w:t>
+      </w:r>
+      <w:r>
+        <w:t xml:space="preserve">= 2.54,</w:t>
+      </w:r>
+      <w:r>
+        <w:t xml:space="preserve"> </w:t>
+      </w:r>
+      <w:r>
+        <w:rPr>
+          <w:i/>
+        </w:rPr>
+        <w:t xml:space="preserve">p</w:t>
+      </w:r>
+      <w:r>
+        <w:t xml:space="preserve"> </w:t>
+      </w:r>
+      <w:r>
+        <w:t xml:space="preserve">= 0.027). bla bla bla</w:t>
+      </w:r>
+    </w:p>
+    <w:p>
+      <w:pPr>
+        <w:pStyle w:val="BodyText"/>
+      </w:pPr>
+      <w:r>
+        <w:drawing>
+          <wp:inline>
+            <wp:extent cx="6197600" cy="6197600"/>
+            <wp:effectExtent b="0" l="0" r="0" t="0"/>
+            <wp:docPr descr="" title="" id="1" name="Picture"/>
+            <a:graphic>
+              <a:graphicData uri="http://schemas.openxmlformats.org/drawingml/2006/picture">
+                <pic:pic>
+                  <pic:nvPicPr>
+                    <pic:cNvPr descr="morphology_paper_files/figure-docx/rda%20plots-1.png" id="0" name="Picture"/>
+                    <pic:cNvPicPr>
+                      <a:picLocks noChangeArrowheads="1" noChangeAspect="1"/>
+                    </pic:cNvPicPr>
+                  </pic:nvPicPr>
+                  <pic:blipFill>
+                    <a:blip r:embed="rId43"/>
+                    <a:stretch>
+                      <a:fillRect/>
+                    </a:stretch>
+                  </pic:blipFill>
+                  <pic:spPr bwMode="auto">
+                    <a:xfrm>
+                      <a:off x="0" y="0"/>
+                      <a:ext cx="6197600" cy="6197600"/>
+                    </a:xfrm>
+                    <a:prstGeom prst="rect">
+                      <a:avLst/>
+                    </a:prstGeom>
+                    <a:noFill/>
+                    <a:ln w="9525">
+                      <a:noFill/>
+                      <a:headEnd/>
+                      <a:tailEnd/>
+                    </a:ln>
+                  </pic:spPr>
+                </pic:pic>
+              </a:graphicData>
+            </a:graphic>
+          </wp:inline>
+        </w:drawing>
+      </w:r>
+    </w:p>
+    <w:p>
+      <w:pPr>
         <w:pStyle w:val="Heading1"/>
       </w:pPr>
-      <w:bookmarkStart w:id="40" w:name="discussion"/>
+      <w:bookmarkStart w:id="44" w:name="discussion"/>
       <w:r>
         <w:t xml:space="preserve">Discussion</w:t>
       </w:r>
-      <w:bookmarkEnd w:id="40"/>
+      <w:bookmarkEnd w:id="44"/>
     </w:p>
     <w:p>
       <w:pPr>
@@ -1719,11 +2049,11 @@
       <w:pPr>
         <w:pStyle w:val="Heading1"/>
       </w:pPr>
-      <w:bookmarkStart w:id="41" w:name="conclusion"/>
+      <w:bookmarkStart w:id="45" w:name="conclusion"/>
       <w:r>
         <w:t xml:space="preserve">Conclusion</w:t>
       </w:r>
-      <w:bookmarkEnd w:id="41"/>
+      <w:bookmarkEnd w:id="45"/>
     </w:p>
     <w:p>
       <w:pPr>
@@ -1785,11 +2115,11 @@
       <w:pPr>
         <w:pStyle w:val="Heading1"/>
       </w:pPr>
-      <w:bookmarkStart w:id="42" w:name="conflict-of-interest-statement"/>
+      <w:bookmarkStart w:id="46" w:name="conflict-of-interest-statement"/>
       <w:r>
         <w:t xml:space="preserve">Conflict of Interest Statement</w:t>
       </w:r>
-      <w:bookmarkEnd w:id="42"/>
+      <w:bookmarkEnd w:id="46"/>
     </w:p>
     <w:p>
       <w:pPr>
@@ -1803,11 +2133,11 @@
       <w:pPr>
         <w:pStyle w:val="Heading1"/>
       </w:pPr>
-      <w:bookmarkStart w:id="43" w:name="author-contributions"/>
+      <w:bookmarkStart w:id="47" w:name="author-contributions"/>
       <w:r>
         <w:t xml:space="preserve">Author Contributions</w:t>
       </w:r>
-      <w:bookmarkEnd w:id="43"/>
+      <w:bookmarkEnd w:id="47"/>
     </w:p>
     <w:p>
       <w:pPr>
@@ -1821,11 +2151,11 @@
       <w:pPr>
         <w:pStyle w:val="Heading1"/>
       </w:pPr>
-      <w:bookmarkStart w:id="44" w:name="funding"/>
+      <w:bookmarkStart w:id="48" w:name="funding"/>
       <w:r>
         <w:t xml:space="preserve">Funding</w:t>
       </w:r>
-      <w:bookmarkEnd w:id="44"/>
+      <w:bookmarkEnd w:id="48"/>
     </w:p>
     <w:p>
       <w:pPr>
@@ -1834,7 +2164,7 @@
       <w:r>
         <w:t xml:space="preserve">The research was funded by the South African National Research Foundation (</w:t>
       </w:r>
-      <w:hyperlink r:id="rId45">
+      <w:hyperlink r:id="rId49">
         <w:r>
           <w:rPr>
             <w:rStyle w:val="Hyperlink"/>
@@ -1876,11 +2206,11 @@
       <w:pPr>
         <w:pStyle w:val="Heading1"/>
       </w:pPr>
-      <w:bookmarkStart w:id="46" w:name="acknowledgments"/>
+      <w:bookmarkStart w:id="50" w:name="acknowledgments"/>
       <w:r>
         <w:t xml:space="preserve">Acknowledgments</w:t>
       </w:r>
-      <w:bookmarkEnd w:id="46"/>
+      <w:bookmarkEnd w:id="50"/>
     </w:p>
     <w:p>
       <w:pPr>

</xml_diff>

<commit_message>
results section for RDA analysis updated. word output updated.
</commit_message>
<xml_diff>
--- a/morphology_paper.docx
+++ b/morphology_paper.docx
@@ -677,12 +677,12 @@
           <wp:inline>
             <wp:extent cx="4620126" cy="3696101"/>
             <wp:effectExtent b="0" l="0" r="0" t="0"/>
-            <wp:docPr descr="Schematic of E. maxima on the left and L. pallida on the right. (Dyer 2018)" title="" id="1" name="Picture"/>
+            <wp:docPr descr="Schematic of L. pallida and E. maxima morphology." title="" id="1" name="Picture"/>
             <a:graphic>
               <a:graphicData uri="http://schemas.openxmlformats.org/drawingml/2006/picture">
                 <pic:pic>
                   <pic:nvPicPr>
-                    <pic:cNvPr descr="morphology_paper_files/figure-docx/unnamed-chunk-2-1.png" id="0" name="Picture"/>
+                    <pic:cNvPr descr="morphology_paper_files/figure-docx/schematic-1.png" id="0" name="Picture"/>
                     <pic:cNvPicPr>
                       <a:picLocks noChangeArrowheads="1" noChangeAspect="1"/>
                     </pic:cNvPicPr>
@@ -729,28 +729,28 @@
         <w:rPr>
           <w:i/>
         </w:rPr>
+        <w:t xml:space="preserve">L. pallida</w:t>
+      </w:r>
+      <w:r>
+        <w:t xml:space="preserve"> </w:t>
+      </w:r>
+      <w:r>
+        <w:t xml:space="preserve">and</w:t>
+      </w:r>
+      <w:r>
+        <w:t xml:space="preserve"> </w:t>
+      </w:r>
+      <w:r>
+        <w:rPr>
+          <w:i/>
+        </w:rPr>
         <w:t xml:space="preserve">E. maxima</w:t>
       </w:r>
       <w:r>
         <w:t xml:space="preserve"> </w:t>
       </w:r>
       <w:r>
-        <w:t xml:space="preserve">on the left and</w:t>
-      </w:r>
-      <w:r>
-        <w:t xml:space="preserve"> </w:t>
-      </w:r>
-      <w:r>
-        <w:rPr>
-          <w:i/>
-        </w:rPr>
-        <w:t xml:space="preserve">L. pallida</w:t>
-      </w:r>
-      <w:r>
-        <w:t xml:space="preserve"> </w:t>
-      </w:r>
-      <w:r>
-        <w:t xml:space="preserve">on the right. (Dyer 2018)</w:t>
+        <w:t xml:space="preserve">morphology.</w:t>
       </w:r>
     </w:p>
     <w:p>
@@ -1158,6 +1158,15 @@
         <w:pStyle w:val="BodyText"/>
       </w:pPr>
       <w:r>
+        <w:rPr>
+          <w:b/>
+        </w:rPr>
+        <w:t xml:space="preserve">insert wave roses here</w:t>
+      </w:r>
+      <w:r>
+        <w:t xml:space="preserve"> </w:t>
+      </w:r>
+      <w:r>
         <w:t xml:space="preserve">Annual mean wave peak period for sites on the western side of the peninsula ranged from 10.3 ± 3.5 s at St. Helena Bay to 11.0 ± 2.0 s at Olifantsbos, and ranged from 10.6 ± 3.0 s at Buffelsbaai to 10.8 ± 2.2 s at Betty’s Bay ([Fig. 4]. Annual peak wave period was 10.0 ± 3.0 s and 9.2 ± 3.1 s in winter and summer respectively, Miller’s point and had the lowest peak wave period amongst all sites. These data show that the western side of the peninsula has a lower variation (SD) compared to the eastern side of the peninsula, with Miller’s point showing the highest variation across timescales. Annual maximum peak wave period ranged from 18.9 s at St. Helena Bay to 18.4 s at Olifantsbos for the western side of the peninsula, and ranged from 18.0 s at Buffelsbaai to 18.0 s at Betty’s Bay on the eastern side of the peninsula. Data for median wave direction showed no trend across timescales; however the variation (SD) in wave direction is lower on the western side of the peninsula compared to the eastern side both annually and for winter. Summer data were the exception and showed lower variation for the eastern side of the peninsula [Fig. 4]. Wave variables divided into Annual (top), Austral summer (middle) and Austral winter (bottom) respectively. This phenomenon can be explained by the sheltering effect of the Cape Peninsula, resulting in a wave climate with a narrower directional spreading on the eastern side of the peninsula (refer to Fig. 7).</w:t>
       </w:r>
     </w:p>
@@ -1169,13 +1178,11 @@
         <w:rPr>
           <w:b/>
         </w:rPr>
-        <w:t xml:space="preserve">insert wave exposure map here</w:t>
-      </w:r>
-    </w:p>
-    <w:p>
-      <w:pPr>
-        <w:pStyle w:val="BodyText"/>
-      </w:pPr>
+        <w:t xml:space="preserve">insert wave power map here</w:t>
+      </w:r>
+      <w:r>
+        <w:t xml:space="preserve"> </w:t>
+      </w:r>
       <w:r>
         <w:t xml:space="preserve">In Figure 5 the total coastal wave exposure of the Cape Peninsula is given in terms of wave energy (kW per meter wave crest length). The directional sheltering effect of the Cape Peninsula, against the dominant swell direction is clearly observed in the wave exposures presented in [Fig. 6]. The classification from fully sheltered to extremely exposed is based on the total wave energy upper and lower limits. The western periphery of the Cape peninsula is almost continuously exposed to high wave exposures while the eastern periphery of the peninsula (western coastline of False Bay) revealed sheltered wave exposures [Fig. 6]. THere the marked seasonality, with higher energy waves during winter, may be clearly observed once more. To clarify the averaged wave exposure maps presented, the propagation of a typical offshore wave spectrum as produced from a single time-step in SWAN is presented in [Fig. 7]. Tracing the wave height contours into False Bay its clear why this bay’s western periphery is predominantly sheltered. It should be mentioned that some of the annual winter frontal depression systems pass the Cape Peninsula from the west to east, resulting in wave propagating towards the continent from much more southerly directions. This results in positive and negative wave exposure anomalies all around the peninsula.</w:t>
       </w:r>
@@ -1743,7 +1750,7 @@
         <w:t xml:space="preserve">R</w:t>
       </w:r>
       <w:r>
-        <w:t xml:space="preserve">2 of 0.73, explaining 85% of the variation (global permutation test on final model: d.f = 4,</w:t>
+        <w:t xml:space="preserve">2 of 0.49, explaining 72% of the variation (global permutation test on final model: d.f = 1,</w:t>
       </w:r>
       <w:r>
         <w:t xml:space="preserve"> </w:t>
@@ -1758,7 +1765,7 @@
         <w:t xml:space="preserve"> </w:t>
       </w:r>
       <w:r>
-        <w:t xml:space="preserve">= 7.18,</w:t>
+        <w:t xml:space="preserve">= 8.51,</w:t>
       </w:r>
       <w:r>
         <w:t xml:space="preserve"> </w:t>
@@ -1773,7 +1780,64 @@
         <w:t xml:space="preserve"> </w:t>
       </w:r>
       <w:r>
-        <w:t xml:space="preserve">= 0.001). The model consisted of two significant axes: RDA1 and RDA2 explained 66% and 24% of the variation, respectively. bla bla</w:t>
+        <w:t xml:space="preserve">= 0.008). RDA1 was the only significant axis in the model and explained 48% of the variation while RDA2 was not significant and explained 63% of the variation. Total length, stipe length, stipe diameter and stipe mass were postivley influenced (i.e., increased size corresponding with the environmental driver) by</w:t>
+      </w:r>
+      <w:r>
+        <w:t xml:space="preserve"> </w:t>
+      </w:r>
+      <w:r>
+        <w:rPr>
+          <w:i/>
+        </w:rPr>
+        <w:t xml:space="preserve">hs_mean</w:t>
+      </w:r>
+      <w:r>
+        <w:t xml:space="preserve"> </w:t>
+      </w:r>
+      <w:r>
+        <w:t xml:space="preserve">and</w:t>
+      </w:r>
+      <w:r>
+        <w:t xml:space="preserve"> </w:t>
+      </w:r>
+      <w:r>
+        <w:rPr>
+          <w:i/>
+        </w:rPr>
+        <w:t xml:space="preserve">dir_median</w:t>
+      </w:r>
+      <w:r>
+        <w:t xml:space="preserve"> </w:t>
+      </w:r>
+      <w:r>
+        <w:t xml:space="preserve">and negativley influenced (i.e., decreased size corresponding with the environmental driver) by</w:t>
+      </w:r>
+      <w:r>
+        <w:t xml:space="preserve"> </w:t>
+      </w:r>
+      <w:r>
+        <w:rPr>
+          <w:i/>
+        </w:rPr>
+        <w:t xml:space="preserve">tp_sd</w:t>
+      </w:r>
+      <w:r>
+        <w:t xml:space="preserve"> </w:t>
+      </w:r>
+      <w:r>
+        <w:t xml:space="preserve">and</w:t>
+      </w:r>
+      <w:r>
+        <w:t xml:space="preserve"> </w:t>
+      </w:r>
+      <w:r>
+        <w:rPr>
+          <w:i/>
+        </w:rPr>
+        <w:t xml:space="preserve">mean_temp</w:t>
+      </w:r>
+      <w:r>
+        <w:t xml:space="preserve">. Study sites from the eastern region clustred close together while no clear clustering was evident for the western region.</w:t>
       </w:r>
     </w:p>
     <w:p>
@@ -1806,7 +1870,7 @@
         <w:pStyle w:val="FirstParagraph"/>
       </w:pPr>
       <w:r>
-        <w:t xml:space="preserve">Forward selection, assessment of VIF and pearson correlation coefficients retained</w:t>
+        <w:t xml:space="preserve">Forward selection, assessment of VIF and Pearson correlation coefficients allowed us to retained as the most parsimonious descriptors of deep</w:t>
       </w:r>
       <w:r>
         <w:t xml:space="preserve"> </w:t>
@@ -1833,7 +1897,7 @@
         <w:t xml:space="preserve">R</w:t>
       </w:r>
       <w:r>
-        <w:t xml:space="preserve">2 of 0.77, explaining 92% of the variation (global permutation test on final model: d.f = 8,</w:t>
+        <w:t xml:space="preserve">2 of 0.39, explaining 67% of the variation (global permutation test on final model: d.f = 5,</w:t>
       </w:r>
       <w:r>
         <w:t xml:space="preserve"> </w:t>
@@ -1848,7 +1912,7 @@
         <w:t xml:space="preserve"> </w:t>
       </w:r>
       <w:r>
-        <w:t xml:space="preserve">= 6.08,</w:t>
+        <w:t xml:space="preserve">= 2.4,</w:t>
       </w:r>
       <w:r>
         <w:t xml:space="preserve"> </w:t>
@@ -1863,7 +1927,79 @@
         <w:t xml:space="preserve"> </w:t>
       </w:r>
       <w:r>
-        <w:t xml:space="preserve">= 0.001). bla bla</w:t>
+        <w:t xml:space="preserve">= 0.026). RDA1 was the only significant axis in the model (p = 0.03) and explained 72% of the variation. The non-significant axis for the model explained 17% of the variation. Primary length, primary width and stipe circumference were positivley influenced by</w:t>
+      </w:r>
+      <w:r>
+        <w:t xml:space="preserve"> </w:t>
+      </w:r>
+      <w:r>
+        <w:rPr>
+          <w:i/>
+        </w:rPr>
+        <w:t xml:space="preserve">hs_mean</w:t>
+      </w:r>
+      <w:r>
+        <w:t xml:space="preserve">,</w:t>
+      </w:r>
+      <w:r>
+        <w:t xml:space="preserve"> </w:t>
+      </w:r>
+      <w:r>
+        <w:rPr>
+          <w:i/>
+        </w:rPr>
+        <w:t xml:space="preserve">tp_mean</w:t>
+      </w:r>
+      <w:r>
+        <w:t xml:space="preserve"> </w:t>
+      </w:r>
+      <w:r>
+        <w:t xml:space="preserve">and</w:t>
+      </w:r>
+      <w:r>
+        <w:t xml:space="preserve"> </w:t>
+      </w:r>
+      <w:r>
+        <w:rPr>
+          <w:i/>
+        </w:rPr>
+        <w:t xml:space="preserve">dir_median</w:t>
+      </w:r>
+      <w:r>
+        <w:t xml:space="preserve"> </w:t>
+      </w:r>
+      <w:r>
+        <w:t xml:space="preserve">for for kelps from the western region. The remaining morphological characteristics were postivley inlfuenced by</w:t>
+      </w:r>
+      <w:r>
+        <w:t xml:space="preserve"> </w:t>
+      </w:r>
+      <w:r>
+        <w:rPr>
+          <w:i/>
+        </w:rPr>
+        <w:t xml:space="preserve">min_temp</w:t>
+      </w:r>
+      <w:r>
+        <w:t xml:space="preserve"> </w:t>
+      </w:r>
+      <w:r>
+        <w:t xml:space="preserve">and negatively influenced by</w:t>
+      </w:r>
+      <w:r>
+        <w:t xml:space="preserve"> </w:t>
+      </w:r>
+      <w:r>
+        <w:rPr>
+          <w:i/>
+        </w:rPr>
+        <w:t xml:space="preserve">tp_sd</w:t>
+      </w:r>
+      <w:r>
+        <w:t xml:space="preserve"> </w:t>
+      </w:r>
+      <w:r>
+        <w:t xml:space="preserve">for kelps from the eastern region.</w:t>
       </w:r>
     </w:p>
     <w:p>

</xml_diff>

<commit_message>
general house cleaning. updated all output types
</commit_message>
<xml_diff>
--- a/morphology_paper.docx
+++ b/morphology_paper.docx
@@ -7,7 +7,37 @@
         <w:pStyle w:val="Title"/>
       </w:pPr>
       <w:r>
-        <w:t xml:space="preserve">Temperature</w:t>
+        <w:t xml:space="preserve">Using</w:t>
+      </w:r>
+      <w:r>
+        <w:t xml:space="preserve"> </w:t>
+      </w:r>
+      <w:r>
+        <w:t xml:space="preserve">numerical</w:t>
+      </w:r>
+      <w:r>
+        <w:t xml:space="preserve"> </w:t>
+      </w:r>
+      <w:r>
+        <w:t xml:space="preserve">modelling</w:t>
+      </w:r>
+      <w:r>
+        <w:t xml:space="preserve"> </w:t>
+      </w:r>
+      <w:r>
+        <w:t xml:space="preserve">to</w:t>
+      </w:r>
+      <w:r>
+        <w:t xml:space="preserve"> </w:t>
+      </w:r>
+      <w:r>
+        <w:t xml:space="preserve">investigate</w:t>
+      </w:r>
+      <w:r>
+        <w:t xml:space="preserve"> </w:t>
+      </w:r>
+      <w:r>
+        <w:t xml:space="preserve">temperature</w:t>
       </w:r>
       <w:r>
         <w:t xml:space="preserve"> </w:t>
@@ -49,67 +79,13 @@
         <w:t xml:space="preserve"> </w:t>
       </w:r>
       <w:r>
-        <w:t xml:space="preserve">morphology</w:t>
-      </w:r>
-      <w:r>
-        <w:t xml:space="preserve"> </w:t>
-      </w:r>
-      <w:r>
-        <w:t xml:space="preserve">in</w:t>
-      </w:r>
-      <w:r>
-        <w:t xml:space="preserve"> </w:t>
-      </w:r>
-      <w:r>
-        <w:t xml:space="preserve">two</w:t>
-      </w:r>
-      <w:r>
-        <w:t xml:space="preserve"> </w:t>
-      </w:r>
-      <w:r>
-        <w:t xml:space="preserve">kelp</w:t>
-      </w:r>
-      <w:r>
-        <w:t xml:space="preserve"> </w:t>
-      </w:r>
-      <w:r>
-        <w:t xml:space="preserve">species</w:t>
-      </w:r>
-      <w:r>
-        <w:t xml:space="preserve"> </w:t>
-      </w:r>
-      <w:r>
-        <w:t xml:space="preserve">along</w:t>
-      </w:r>
-      <w:r>
-        <w:t xml:space="preserve"> </w:t>
-      </w:r>
-      <w:r>
-        <w:t xml:space="preserve">the</w:t>
-      </w:r>
-      <w:r>
-        <w:t xml:space="preserve"> </w:t>
-      </w:r>
-      <w:r>
-        <w:t xml:space="preserve">coast</w:t>
-      </w:r>
-      <w:r>
-        <w:t xml:space="preserve"> </w:t>
-      </w:r>
-      <w:r>
-        <w:t xml:space="preserve">of</w:t>
-      </w:r>
-      <w:r>
-        <w:t xml:space="preserve"> </w:t>
-      </w:r>
-      <w:r>
-        <w:t xml:space="preserve">South</w:t>
-      </w:r>
-      <w:r>
-        <w:t xml:space="preserve"> </w:t>
-      </w:r>
-      <w:r>
-        <w:t xml:space="preserve">Africa</w:t>
+        <w:t xml:space="preserve">macroalgal</w:t>
+      </w:r>
+      <w:r>
+        <w:t xml:space="preserve"> </w:t>
+      </w:r>
+      <w:r>
+        <w:t xml:space="preserve">characteristics</w:t>
       </w:r>
     </w:p>
     <w:p>
@@ -848,7 +824,7 @@
         <w:pStyle w:val="FirstParagraph"/>
       </w:pPr>
       <w:r>
-        <w:t xml:space="preserve">Site-specific summary statistics were calculated for each of the environmental variables considered in this study. The summary statistics calculated for temperature, waves and wind variables were minimum, maximum, mean, range and standard deviation for annual, February (Austral summer) and August (Austral winter) timescales, respectively. In addition, annual and seasonal median wave and wind direction were also calculated; all summary data and their respective abbreviation are presented in Table 3. The median was calculated for wind and wave direction, as issues arise when calculating the mean and standard deviation for compass metrics. Dot and whisker plots were used to present the summary statistics for both temperature and wave variables. Summary statistics for wind was not plotted and instead are discussed, as the data was course relative to the other environmental variables considered in this study.</w:t>
+        <w:t xml:space="preserve">Summary statistics were calculated for each site and regions for each of the environmental variables considered in this study. The summary statistics calculated for temperature, waves and wind variables were minimum, maximum, mean, range and standard deviation for annual timescales. In addition, annual median wave and wind direction were also calculated; all summary data and their respective abbreviation are presented in Table 3. The median was calculated for wind and wave direction, as issues arise when calculating the mean and standard deviation for compass metrics. Dot and whisker plots were used to present the summary statistics for both temperature and wave variables. Summary statistics for wind was not plotted and instead are discussed, as the data was course relative to the other environmental variables considered in this study.</w:t>
       </w:r>
     </w:p>
     <w:p>
@@ -856,31 +832,7 @@
         <w:pStyle w:val="BodyText"/>
       </w:pPr>
       <w:r>
-        <w:rPr>
-          <w:i/>
-        </w:rPr>
-        <w:t xml:space="preserve">insert paragraph about morphology</w:t>
-      </w:r>
-      <w:r>
-        <w:t xml:space="preserve"> </w:t>
-      </w:r>
-      <w:r>
-        <w:t xml:space="preserve">Characterising and comparison of morphological characteristics between deep and shallow</w:t>
-      </w:r>
-      <w:r>
-        <w:t xml:space="preserve"> </w:t>
-      </w:r>
-      <w:r>
-        <w:rPr>
-          <w:i/>
-        </w:rPr>
-        <w:t xml:space="preserve">E. maxima</w:t>
-      </w:r>
-      <w:r>
-        <w:t xml:space="preserve"> </w:t>
-      </w:r>
-      <w:r>
-        <w:t xml:space="preserve">was achieved by notched boxplots. Distance-based redundancy analysis was performed using the</w:t>
+        <w:t xml:space="preserve">Characterisation of morphological characteristics in relation to temperature and wave exposure non-parametric statistical methods were used. Morphological characteristics were categorised according to temperature regime and wave exposure category for each each species and population of kelp in this study. Significant differences between temperatre regime and wave exposure categories were tested with wilcox tests. Notched boxplots allowed comparison between individual categories of wave exposure. In order to investigate specific drivers of morphological characteristics a distance-based redundancy analysis was performed using the</w:t>
       </w:r>
       <w:r>
         <w:t xml:space="preserve"> </w:t>
@@ -910,7 +862,7 @@
         <w:t xml:space="preserve"> </w:t>
       </w:r>
       <w:r>
-        <w:t xml:space="preserve">software package (Oksanen et al. 2016) in R (R Core Team, 2019). The role of temperature, waves and wind as drivers of kelp morphology was investigated. The abiotic data covered all study sites for both species of kelp. Both morphology and abiotic data (temperature, waves and wind) were standardised using the</w:t>
+        <w:t xml:space="preserve">software package (Oksanen et al. 2016) in R (R Core Team, 2019). The abiotic data covered all study sites for both species of kelp. Both morphology and abiotic data (temperature, waves and wind) were standardised using the</w:t>
       </w:r>
       <w:r>
         <w:t xml:space="preserve"> </w:t>
@@ -974,6 +926,16 @@
         <w:t xml:space="preserve">Abiotic environment</w:t>
       </w:r>
       <w:bookmarkEnd w:id="31"/>
+    </w:p>
+    <w:p>
+      <w:pPr>
+        <w:pStyle w:val="Heading3"/>
+      </w:pPr>
+      <w:bookmarkStart w:id="32" w:name="temperature-1"/>
+      <w:r>
+        <w:t xml:space="preserve">Temperature</w:t>
+      </w:r>
+      <w:bookmarkEnd w:id="32"/>
     </w:p>
     <w:p>
       <w:pPr>
@@ -998,113 +960,6 @@
                 <pic:pic>
                   <pic:nvPicPr>
                     <pic:cNvPr descr="morphology_paper_files/figure-docx/Temperature%20variables%20plot-1.png" id="0" name="Picture"/>
-                    <pic:cNvPicPr>
-                      <a:picLocks noChangeArrowheads="1" noChangeAspect="1"/>
-                    </pic:cNvPicPr>
-                  </pic:nvPicPr>
-                  <pic:blipFill>
-                    <a:blip r:embed="rId32"/>
-                    <a:stretch>
-                      <a:fillRect/>
-                    </a:stretch>
-                  </pic:blipFill>
-                  <pic:spPr bwMode="auto">
-                    <a:xfrm>
-                      <a:off x="0" y="0"/>
-                      <a:ext cx="4620126" cy="3696101"/>
-                    </a:xfrm>
-                    <a:prstGeom prst="rect">
-                      <a:avLst/>
-                    </a:prstGeom>
-                    <a:noFill/>
-                    <a:ln w="9525">
-                      <a:noFill/>
-                      <a:headEnd/>
-                      <a:tailEnd/>
-                    </a:ln>
-                  </pic:spPr>
-                </pic:pic>
-              </a:graphicData>
-            </a:graphic>
-          </wp:inline>
-        </w:drawing>
-      </w:r>
-    </w:p>
-    <w:p>
-      <w:pPr>
-        <w:pStyle w:val="ImageCaption"/>
-      </w:pPr>
-      <w:r>
-        <w:t xml:space="preserve">Temperature variables at the collection sites around the Cape Peninsula. Temperature variables include minimum represented by blue dots, mean represented by balc dots, maximum by red dots and whiskers standard deviation.</w:t>
-      </w:r>
-    </w:p>
-    <w:p>
-      <w:pPr>
-        <w:pStyle w:val="BodyText"/>
-      </w:pPr>
-      <w:r>
-        <w:t xml:space="preserve">Our data show the western side of the peninsula experiences higher significant wave heights and variation in wave heights compared to the eastern side of the peninsula on both an annual and seasonal scale. Annual mean significant wave height ranged from 0.5 ± 0.2 m (mean ± SD) at St. Helena Bay to 2.3 ± 0.7 m at Olifantsbos on the western side of the peninsula, and on the eastern side of the peninsula it ranged from 0.9 ± 0.4 m at Buffelsbaai to 1.9 ± 0.6 m at Betty’s Bay. Annual mean wave peak period for sites on the western side of the peninsula ranged from 10.3 ± 3.5 s at St. Helena Bay to 11.0 ± 2.0 s at Olifantsbos, and ranged from 10.6 ± 3.0 s at Buffelsbaai to 10.8 ± 2.2 s at Betty’s Bay. The data shows no trend in mean peak wave period for the coastline. Annual peak wave period was 10.0 ± 3.0 s and 9.2 ± 3.1 s in winter and summer respectively, Miller’s point and had the lowest peak wave period amongst all sites. These data show that the western side of the peninsula has a lower variation (SD) compared to the eastern side of the peninsula, with Miller’s point showing the highest variation across timescales. Annual maximum peak wave period ranged from 18.9 s at St. Helena Bay to 18.4 s at Olifantsbos for the western side of the peninsula, and ranged from 18.0 s at Buffelsbaai to 18.0 s at Betty’s Bay on the eastern side of the peninsula.</w:t>
-      </w:r>
-    </w:p>
-    <w:p>
-      <w:pPr>
-        <w:pStyle w:val="SourceCode"/>
-      </w:pPr>
-      <w:r>
-        <w:rPr>
-          <w:rStyle w:val="VerbatimChar"/>
-        </w:rPr>
-        <w:t xml:space="preserve">## Warning: Removed 1 rows containing missing values (geom_point).</w:t>
-      </w:r>
-    </w:p>
-    <w:p>
-      <w:pPr>
-        <w:pStyle w:val="SourceCode"/>
-      </w:pPr>
-      <w:r>
-        <w:rPr>
-          <w:rStyle w:val="VerbatimChar"/>
-        </w:rPr>
-        <w:t xml:space="preserve">## Warning: Removed 1 rows containing missing values (geom_errorbar).</w:t>
-      </w:r>
-    </w:p>
-    <w:p>
-      <w:pPr>
-        <w:pStyle w:val="SourceCode"/>
-      </w:pPr>
-      <w:r>
-        <w:rPr>
-          <w:rStyle w:val="VerbatimChar"/>
-        </w:rPr>
-        <w:t xml:space="preserve">## Warning: Removed 1 rows containing missing values (geom_point).</w:t>
-      </w:r>
-    </w:p>
-    <w:p>
-      <w:pPr>
-        <w:pStyle w:val="SourceCode"/>
-      </w:pPr>
-      <w:r>
-        <w:rPr>
-          <w:rStyle w:val="VerbatimChar"/>
-        </w:rPr>
-        <w:t xml:space="preserve">## Warning: Removed 1 rows containing missing values (geom_errorbar).</w:t>
-      </w:r>
-    </w:p>
-    <w:p>
-      <w:pPr>
-        <w:pStyle w:val="CaptionedFigure"/>
-      </w:pPr>
-      <w:r>
-        <w:drawing>
-          <wp:inline>
-            <wp:extent cx="4620126" cy="3696101"/>
-            <wp:effectExtent b="0" l="0" r="0" t="0"/>
-            <wp:docPr descr="Wave variables at each collection site around the Western Cape coast. Mean variables are represented by dots and standard deviation by whiskers." title="" id="1" name="Picture"/>
-            <a:graphic>
-              <a:graphicData uri="http://schemas.openxmlformats.org/drawingml/2006/picture">
-                <pic:pic>
-                  <pic:nvPicPr>
-                    <pic:cNvPr descr="morphology_paper_files/figure-docx/wave%20variable%20plot-1.png" id="0" name="Picture"/>
                     <pic:cNvPicPr>
                       <a:picLocks noChangeArrowheads="1" noChangeAspect="1"/>
                     </pic:cNvPicPr>
@@ -1142,58 +997,16 @@
         <w:pStyle w:val="ImageCaption"/>
       </w:pPr>
       <w:r>
-        <w:t xml:space="preserve">Wave variables at each collection site around the Western Cape coast. Mean variables are represented by dots and standard deviation by whiskers.</w:t>
-      </w:r>
-    </w:p>
-    <w:p>
-      <w:pPr>
-        <w:pStyle w:val="BodyText"/>
-      </w:pPr>
-      <w:r>
-        <w:t xml:space="preserve">Our data show the western side of the peninsula experiences higher significant wave heights and variation in wave heights compared to the eastern side of the peninsula on both an annual and seasonal scale. Annual mean significant wave height ranged from 0.5 ± 0.2 m (mean ± SD) at St. Helena Bay to 2.3 ± 0.7 m at Olifantsbos on the western side of the peninsula, and on the eastern side of the peninsula it ranged from 0.9 ± 0.4 m at Buffelsbaai to 1.9 ± 0.6 m at Betty’s Bay (Fig. 4). The annual maximum significant wave height ranged from 1.4 m at St. Helena Bay to 4.7 m at Olifantsbos on the western side of the peninsula, and on the eastern side ranged from 2.6 m at Buffelsbaai to 4.2 m at Betty’s Bay. These wave heights and their variability are modulated by the relative sheltering against the predominant south-westerly swell direction and the size of the fetch for local wave generation.</w:t>
-      </w:r>
-    </w:p>
-    <w:p>
-      <w:pPr>
-        <w:pStyle w:val="BodyText"/>
-      </w:pPr>
-      <w:r>
-        <w:rPr>
-          <w:b/>
-        </w:rPr>
-        <w:t xml:space="preserve">insert wave roses here</w:t>
-      </w:r>
-      <w:r>
-        <w:t xml:space="preserve"> </w:t>
-      </w:r>
-      <w:r>
-        <w:t xml:space="preserve">Annual mean wave peak period for sites on the western side of the peninsula ranged from 10.3 ± 3.5 s at St. Helena Bay to 11.0 ± 2.0 s at Olifantsbos, and ranged from 10.6 ± 3.0 s at Buffelsbaai to 10.8 ± 2.2 s at Betty’s Bay ([Fig. 4]. Annual peak wave period was 10.0 ± 3.0 s and 9.2 ± 3.1 s in winter and summer respectively, Miller’s point and had the lowest peak wave period amongst all sites. These data show that the western side of the peninsula has a lower variation (SD) compared to the eastern side of the peninsula, with Miller’s point showing the highest variation across timescales. Annual maximum peak wave period ranged from 18.9 s at St. Helena Bay to 18.4 s at Olifantsbos for the western side of the peninsula, and ranged from 18.0 s at Buffelsbaai to 18.0 s at Betty’s Bay on the eastern side of the peninsula. Data for median wave direction showed no trend across timescales; however the variation (SD) in wave direction is lower on the western side of the peninsula compared to the eastern side both annually and for winter. Summer data were the exception and showed lower variation for the eastern side of the peninsula [Fig. 4]. Wave variables divided into Annual (top), Austral summer (middle) and Austral winter (bottom) respectively. This phenomenon can be explained by the sheltering effect of the Cape Peninsula, resulting in a wave climate with a narrower directional spreading on the eastern side of the peninsula (refer to Fig. 7).</w:t>
-      </w:r>
-    </w:p>
-    <w:p>
-      <w:pPr>
-        <w:pStyle w:val="BodyText"/>
-      </w:pPr>
-      <w:r>
-        <w:rPr>
-          <w:b/>
-        </w:rPr>
-        <w:t xml:space="preserve">insert wave power map here</w:t>
-      </w:r>
-      <w:r>
-        <w:t xml:space="preserve"> </w:t>
-      </w:r>
-      <w:r>
-        <w:t xml:space="preserve">In Figure 5 the total coastal wave exposure of the Cape Peninsula is given in terms of wave energy (kW per meter wave crest length). The directional sheltering effect of the Cape Peninsula, against the dominant swell direction is clearly observed in the wave exposures presented in [Fig. 6]. The classification from fully sheltered to extremely exposed is based on the total wave energy upper and lower limits. The western periphery of the Cape peninsula is almost continuously exposed to high wave exposures while the eastern periphery of the peninsula (western coastline of False Bay) revealed sheltered wave exposures [Fig. 6]. THere the marked seasonality, with higher energy waves during winter, may be clearly observed once more. To clarify the averaged wave exposure maps presented, the propagation of a typical offshore wave spectrum as produced from a single time-step in SWAN is presented in [Fig. 7]. Tracing the wave height contours into False Bay its clear why this bay’s western periphery is predominantly sheltered. It should be mentioned that some of the annual winter frontal depression systems pass the Cape Peninsula from the west to east, resulting in wave propagating towards the continent from much more southerly directions. This results in positive and negative wave exposure anomalies all around the peninsula.</w:t>
-      </w:r>
-    </w:p>
-    <w:p>
-      <w:pPr>
-        <w:pStyle w:val="Heading2"/>
-      </w:pPr>
-      <w:bookmarkStart w:id="34" w:name="Xee16d5660e29b101f52aa3fa72673b5baf0185d"/>
-      <w:r>
-        <w:t xml:space="preserve">Drivers of kelp morphological characteristics</w:t>
+        <w:t xml:space="preserve">Temperature variables at the collection sites around the Cape Peninsula. Temperature variables include minimum represented by blue dots, mean represented by balc dots, maximum by red dots and whiskers standard deviation.</w:t>
+      </w:r>
+    </w:p>
+    <w:p>
+      <w:pPr>
+        <w:pStyle w:val="Heading3"/>
+      </w:pPr>
+      <w:bookmarkStart w:id="34" w:name="wave-environment-1"/>
+      <w:r>
+        <w:t xml:space="preserve">Wave environment</w:t>
       </w:r>
       <w:bookmarkEnd w:id="34"/>
     </w:p>
@@ -1202,37 +1015,166 @@
         <w:pStyle w:val="FirstParagraph"/>
       </w:pPr>
       <w:r>
-        <w:t xml:space="preserve">Significant differences were found between cool temperate and warm temperate regimes for all</w:t>
-      </w:r>
-      <w:r>
-        <w:t xml:space="preserve"> </w:t>
-      </w:r>
-      <w:r>
-        <w:rPr>
-          <w:i/>
-        </w:rPr>
-        <w:t xml:space="preserve">L. pallida</w:t>
-      </w:r>
-      <w:r>
-        <w:t xml:space="preserve"> </w:t>
-      </w:r>
-      <w:r>
-        <w:t xml:space="preserve">morphological characteristics with lamina length, number of digits and thallus mass the exceptions. Certian morphological characteristics such as stipe mass, stipe length, total length and stipe diameter had significanlty higher means for kelps in cool temperate regimes when compared to kelps for the warm temperate regime. Conversely, lamina weight and lamina thickness had significantly lower means for kelps in the cool temperate regime compared to kelps in the warm temperate regime. When</w:t>
-      </w:r>
-      <w:r>
-        <w:t xml:space="preserve"> </w:t>
-      </w:r>
-      <w:r>
-        <w:rPr>
-          <w:i/>
-        </w:rPr>
-        <w:t xml:space="preserve">L. pallida</w:t>
-      </w:r>
-      <w:r>
-        <w:t xml:space="preserve"> </w:t>
-      </w:r>
-      <w:r>
-        <w:t xml:space="preserve">morphological characteristics were grouped to wave exposure categories kruskal-wallis tests revealed significant differences amoungst categories for all morphological characteristics with lamina length, number of digits and thallus mass the exceptions. The morphological characteristics that were significantly different amoungst sites exibited similar patterns, with increasing mean values from the full sheltered to extremely sheltered categories and a decrease in mean values for the remainder of the categories. Two morphological characteristics, namely lamina thickness and stipe diameter, both exibit higher variations for the exposed categories compared to other morphological characteristics.</w:t>
+        <w:t xml:space="preserve">Our data show the western side of the peninsula experiences higher significant wave heights and variation in wave heights compared to the eastern side of the peninsula on both an annual and seasonal scale. Annual mean significant wave height ranged from 0.5 ± 0.2 m (mean ± SD) at St. Helena Bay to 2.3 ± 0.7 m at Olifantsbos on the western side of the peninsula, and on the eastern side of the peninsula it ranged from 0.9 ± 0.4 m at Buffelsbaai to 1.9 ± 0.6 m at Betty’s Bay. Annual mean wave peak period for sites on the western side of the peninsula ranged from 10.3 ± 3.5 s at St. Helena Bay to 11.0 ± 2.0 s at Olifantsbos, and ranged from 10.6 ± 3.0 s at Buffelsbaai to 10.8 ± 2.2 s at Betty’s Bay. The data shows no trend in mean peak wave period for the coastline. Annual peak wave period was 10.0 ± 3.0 s and 9.2 ± 3.1 s in winter and summer respectively, Miller’s point and had the lowest peak wave period amongst all sites. These data show that the western side of the peninsula has a lower variation (SD) compared to the eastern side of the peninsula, with Miller’s point showing the highest variation across timescales. Annual maximum peak wave period ranged from 18.9 s at St. Helena Bay to 18.4 s at Olifantsbos for the western side of the peninsula, and ranged from 18.0 s at Buffelsbaai to 18.0 s at Betty’s Bay on the eastern side of the peninsula.</w:t>
+      </w:r>
+    </w:p>
+    <w:p>
+      <w:pPr>
+        <w:pStyle w:val="SourceCode"/>
+      </w:pPr>
+      <w:r>
+        <w:rPr>
+          <w:rStyle w:val="VerbatimChar"/>
+        </w:rPr>
+        <w:t xml:space="preserve">## Warning: Removed 1 rows containing missing values (geom_point).</w:t>
+      </w:r>
+    </w:p>
+    <w:p>
+      <w:pPr>
+        <w:pStyle w:val="SourceCode"/>
+      </w:pPr>
+      <w:r>
+        <w:rPr>
+          <w:rStyle w:val="VerbatimChar"/>
+        </w:rPr>
+        <w:t xml:space="preserve">## Warning: Removed 1 rows containing missing values (geom_errorbar).</w:t>
+      </w:r>
+    </w:p>
+    <w:p>
+      <w:pPr>
+        <w:pStyle w:val="SourceCode"/>
+      </w:pPr>
+      <w:r>
+        <w:rPr>
+          <w:rStyle w:val="VerbatimChar"/>
+        </w:rPr>
+        <w:t xml:space="preserve">## Warning: Unknown or uninitialised column: 'p'.</w:t>
+      </w:r>
+    </w:p>
+    <w:p>
+      <w:pPr>
+        <w:pStyle w:val="SourceCode"/>
+      </w:pPr>
+      <w:r>
+        <w:rPr>
+          <w:rStyle w:val="VerbatimChar"/>
+        </w:rPr>
+        <w:t xml:space="preserve">## Warning: Computation failed in `stat_compare_means()`:</w:t>
+      </w:r>
+      <w:r>
+        <w:br w:type="textWrapping"/>
+      </w:r>
+      <w:r>
+        <w:rPr>
+          <w:rStyle w:val="VerbatimChar"/>
+        </w:rPr>
+        <w:t xml:space="preserve">## argument "x" is missing, with no default</w:t>
+      </w:r>
+    </w:p>
+    <w:p>
+      <w:pPr>
+        <w:pStyle w:val="SourceCode"/>
+      </w:pPr>
+      <w:r>
+        <w:rPr>
+          <w:rStyle w:val="VerbatimChar"/>
+        </w:rPr>
+        <w:t xml:space="preserve">## Warning: Removed 1 rows containing missing values (geom_point).</w:t>
+      </w:r>
+    </w:p>
+    <w:p>
+      <w:pPr>
+        <w:pStyle w:val="SourceCode"/>
+      </w:pPr>
+      <w:r>
+        <w:rPr>
+          <w:rStyle w:val="VerbatimChar"/>
+        </w:rPr>
+        <w:t xml:space="preserve">## Warning: Removed 1 rows containing missing values (geom_errorbar).</w:t>
+      </w:r>
+    </w:p>
+    <w:p>
+      <w:pPr>
+        <w:pStyle w:val="SourceCode"/>
+      </w:pPr>
+      <w:r>
+        <w:rPr>
+          <w:rStyle w:val="VerbatimChar"/>
+        </w:rPr>
+        <w:t xml:space="preserve">## Warning: Unknown or uninitialised column: 'p'.</w:t>
+      </w:r>
+    </w:p>
+    <w:p>
+      <w:pPr>
+        <w:pStyle w:val="SourceCode"/>
+      </w:pPr>
+      <w:r>
+        <w:rPr>
+          <w:rStyle w:val="VerbatimChar"/>
+        </w:rPr>
+        <w:t xml:space="preserve">## Warning: Computation failed in `stat_compare_means()`:</w:t>
+      </w:r>
+      <w:r>
+        <w:br w:type="textWrapping"/>
+      </w:r>
+      <w:r>
+        <w:rPr>
+          <w:rStyle w:val="VerbatimChar"/>
+        </w:rPr>
+        <w:t xml:space="preserve">## argument "x" is missing, with no default</w:t>
+      </w:r>
+    </w:p>
+    <w:p>
+      <w:pPr>
+        <w:pStyle w:val="SourceCode"/>
+      </w:pPr>
+      <w:r>
+        <w:rPr>
+          <w:rStyle w:val="VerbatimChar"/>
+        </w:rPr>
+        <w:t xml:space="preserve">## Warning: Removed 1 rows containing missing values (geom_point).</w:t>
+      </w:r>
+    </w:p>
+    <w:p>
+      <w:pPr>
+        <w:pStyle w:val="SourceCode"/>
+      </w:pPr>
+      <w:r>
+        <w:rPr>
+          <w:rStyle w:val="VerbatimChar"/>
+        </w:rPr>
+        <w:t xml:space="preserve">## Warning: Removed 1 rows containing missing values (geom_errorbar).</w:t>
+      </w:r>
+    </w:p>
+    <w:p>
+      <w:pPr>
+        <w:pStyle w:val="SourceCode"/>
+      </w:pPr>
+      <w:r>
+        <w:rPr>
+          <w:rStyle w:val="VerbatimChar"/>
+        </w:rPr>
+        <w:t xml:space="preserve">## Warning: Unknown or uninitialised column: 'p'.</w:t>
+      </w:r>
+    </w:p>
+    <w:p>
+      <w:pPr>
+        <w:pStyle w:val="SourceCode"/>
+      </w:pPr>
+      <w:r>
+        <w:rPr>
+          <w:rStyle w:val="VerbatimChar"/>
+        </w:rPr>
+        <w:t xml:space="preserve">## Warning: Computation failed in `stat_compare_means()`:</w:t>
+      </w:r>
+      <w:r>
+        <w:br w:type="textWrapping"/>
+      </w:r>
+      <w:r>
+        <w:rPr>
+          <w:rStyle w:val="VerbatimChar"/>
+        </w:rPr>
+        <w:t xml:space="preserve">## argument "x" is missing, with no default</w:t>
       </w:r>
     </w:p>
     <w:p>
@@ -1242,14 +1184,14 @@
       <w:r>
         <w:drawing>
           <wp:inline>
-            <wp:extent cx="6197600" cy="6197600"/>
+            <wp:extent cx="4620126" cy="3696101"/>
             <wp:effectExtent b="0" l="0" r="0" t="0"/>
-            <wp:docPr descr="Boxplots of L. pallida morphological characteristics group by temperature regime." title="" id="1" name="Picture"/>
+            <wp:docPr descr="Wave variables at each collection site around the Western Cape coast. Mean variables are represented by dots and standard deviation by whiskers." title="" id="1" name="Picture"/>
             <a:graphic>
               <a:graphicData uri="http://schemas.openxmlformats.org/drawingml/2006/picture">
                 <pic:pic>
                   <pic:nvPicPr>
-                    <pic:cNvPr descr="morphology_paper_files/figure-docx/laminaria%20temp%20plots-1.png" id="0" name="Picture"/>
+                    <pic:cNvPr descr="morphology_paper_files/figure-docx/wave%20variable%20plot-1.png" id="0" name="Picture"/>
                     <pic:cNvPicPr>
                       <a:picLocks noChangeArrowheads="1" noChangeAspect="1"/>
                     </pic:cNvPicPr>
@@ -1263,7 +1205,7 @@
                   <pic:spPr bwMode="auto">
                     <a:xfrm>
                       <a:off x="0" y="0"/>
-                      <a:ext cx="6197600" cy="6197600"/>
+                      <a:ext cx="4620126" cy="3696101"/>
                     </a:xfrm>
                     <a:prstGeom prst="rect">
                       <a:avLst/>
@@ -1287,7 +1229,67 @@
         <w:pStyle w:val="ImageCaption"/>
       </w:pPr>
       <w:r>
-        <w:t xml:space="preserve">Boxplots of</w:t>
+        <w:t xml:space="preserve">Wave variables at each collection site around the Western Cape coast. Mean variables are represented by dots and standard deviation by whiskers.</w:t>
+      </w:r>
+    </w:p>
+    <w:p>
+      <w:pPr>
+        <w:pStyle w:val="BodyText"/>
+      </w:pPr>
+      <w:r>
+        <w:t xml:space="preserve">Our data show the western side of the peninsula experiences higher significant wave heights and variation in wave heights compared to the eastern side of the peninsula on both an annual and seasonal scale. Annual mean significant wave height ranged from 0.5 ± 0.2 m (mean ± SD) at St. Helena Bay to 2.3 ± 0.7 m at Olifantsbos on the western side of the peninsula, and on the eastern side of the peninsula it ranged from 0.9 ± 0.4 m at Buffelsbaai to 1.9 ± 0.6 m at Betty’s Bay (Fig. 4). The annual maximum significant wave height ranged from 1.4 m at St. Helena Bay to 4.7 m at Olifantsbos on the western side of the peninsula, and on the eastern side ranged from 2.6 m at Buffelsbaai to 4.2 m at Betty’s Bay. These wave heights and their variability are modulated by the relative sheltering against the predominant south-westerly swell direction and the size of the fetch for local wave generation.</w:t>
+      </w:r>
+    </w:p>
+    <w:p>
+      <w:pPr>
+        <w:pStyle w:val="BodyText"/>
+      </w:pPr>
+      <w:r>
+        <w:rPr>
+          <w:b/>
+        </w:rPr>
+        <w:t xml:space="preserve">insert wave roses here</w:t>
+      </w:r>
+      <w:r>
+        <w:t xml:space="preserve"> </w:t>
+      </w:r>
+      <w:r>
+        <w:t xml:space="preserve">Annual mean wave peak period for sites on the western side of the peninsula ranged from 10.3 ± 3.5 s at St. Helena Bay to 11.0 ± 2.0 s at Olifantsbos, and ranged from 10.6 ± 3.0 s at Buffelsbaai to 10.8 ± 2.2 s at Betty’s Bay ([Fig. 4]. Annual peak wave period was 10.0 ± 3.0 s and 9.2 ± 3.1 s in winter and summer respectively, Miller’s point and had the lowest peak wave period amongst all sites. These data show that the western side of the peninsula has a lower variation (SD) compared to the eastern side of the peninsula, with Miller’s point showing the highest variation across timescales. Annual maximum peak wave period ranged from 18.9 s at St. Helena Bay to 18.4 s at Olifantsbos for the western side of the peninsula, and ranged from 18.0 s at Buffelsbaai to 18.0 s at Betty’s Bay on the eastern side of the peninsula. Data for median wave direction showed no trend across timescales; however the variation (SD) in wave direction is lower on the western side of the peninsula compared to the eastern side both annually and for winter. Summer data were the exception and showed lower variation for the eastern side of the peninsula [Fig. 4]. Wave variables divided into Annual (top), Austral summer (middle) and Austral winter (bottom) respectively. This phenomenon can be explained by the sheltering effect of the Cape Peninsula, resulting in a wave climate with a narrower directional spreading on the eastern side of the peninsula (refer to Fig. 7).</w:t>
+      </w:r>
+    </w:p>
+    <w:p>
+      <w:pPr>
+        <w:pStyle w:val="BodyText"/>
+      </w:pPr>
+      <w:r>
+        <w:rPr>
+          <w:b/>
+        </w:rPr>
+        <w:t xml:space="preserve">insert wave power map here</w:t>
+      </w:r>
+      <w:r>
+        <w:t xml:space="preserve"> </w:t>
+      </w:r>
+      <w:r>
+        <w:t xml:space="preserve">In Figure 5 the total coastal wave exposure of the Cape Peninsula is given in terms of wave energy (kW per meter wave crest length). The directional sheltering effect of the Cape Peninsula, against the dominant swell direction is clearly observed in the wave exposures presented in [Fig. 6]. The classification from fully sheltered to extremely exposed is based on the total wave energy upper and lower limits. The western periphery of the Cape peninsula is almost continuously exposed to high wave exposures while the eastern periphery of the peninsula (western coastline of False Bay) revealed sheltered wave exposures [Fig. 6]. THere the marked seasonality, with higher energy waves during winter, may be clearly observed once more. To clarify the averaged wave exposure maps presented, the propagation of a typical offshore wave spectrum as produced from a single time-step in SWAN is presented in [Fig. 7]. Tracing the wave height contours into False Bay its clear why this bay’s western periphery is predominantly sheltered. It should be mentioned that some of the annual winter frontal depression systems pass the Cape Peninsula from the west to east, resulting in wave propagating towards the continent from much more southerly directions. This results in positive and negative wave exposure anomalies all around the peninsula.</w:t>
+      </w:r>
+    </w:p>
+    <w:p>
+      <w:pPr>
+        <w:pStyle w:val="Heading2"/>
+      </w:pPr>
+      <w:bookmarkStart w:id="36" w:name="Xee16d5660e29b101f52aa3fa72673b5baf0185d"/>
+      <w:r>
+        <w:t xml:space="preserve">Drivers of kelp morphological characteristics</w:t>
+      </w:r>
+      <w:bookmarkEnd w:id="36"/>
+    </w:p>
+    <w:p>
+      <w:pPr>
+        <w:pStyle w:val="FirstParagraph"/>
+      </w:pPr>
+      <w:r>
+        <w:t xml:space="preserve">Significant differences were found between cool temperate and warm temperate regimes for all</w:t>
       </w:r>
       <w:r>
         <w:t xml:space="preserve"> </w:t>
@@ -1302,7 +1304,22 @@
         <w:t xml:space="preserve"> </w:t>
       </w:r>
       <w:r>
-        <w:t xml:space="preserve">morphological characteristics group by temperature regime.</w:t>
+        <w:t xml:space="preserve">morphological characteristics with lamina length, number of digits and thallus mass the exceptions. Certian morphological characteristics such as stipe mass, stipe length, total length and stipe diameter had significanlty higher means for kelps in cool temperate regimes when compared to kelps for the warm temperate regime. Conversely, lamina weight and lamina thickness had significantly lower means for kelps in the cool temperate regime compared to kelps in the warm temperate regime. When</w:t>
+      </w:r>
+      <w:r>
+        <w:t xml:space="preserve"> </w:t>
+      </w:r>
+      <w:r>
+        <w:rPr>
+          <w:i/>
+        </w:rPr>
+        <w:t xml:space="preserve">L. pallida</w:t>
+      </w:r>
+      <w:r>
+        <w:t xml:space="preserve"> </w:t>
+      </w:r>
+      <w:r>
+        <w:t xml:space="preserve">morphological characteristics were grouped to wave exposure categories kruskal-wallis tests revealed significant differences amoungst categories for all morphological characteristics with lamina length, number of digits and thallus mass the exceptions. The morphological characteristics that were significantly different amoungst sites exibited similar patterns, with increasing mean values from the full sheltered to extremely sheltered categories and a decrease in mean values for the remainder of the categories. Two morphological characteristics, namely lamina thickness and stipe diameter, both exibit higher variations for the exposed categories compared to other morphological characteristics.</w:t>
       </w:r>
     </w:p>
     <w:p>
@@ -1312,20 +1329,20 @@
       <w:r>
         <w:drawing>
           <wp:inline>
-            <wp:extent cx="6197600" cy="6197600"/>
+            <wp:extent cx="5544151" cy="5544151"/>
             <wp:effectExtent b="0" l="0" r="0" t="0"/>
-            <wp:docPr descr="Boxplots of L. pallida morphological characteristics group by wave exposure category." title="" id="1" name="Picture"/>
+            <wp:docPr descr="Boxplots of L. pallida morphological characteristics group by temperature regime." title="" id="1" name="Picture"/>
             <a:graphic>
               <a:graphicData uri="http://schemas.openxmlformats.org/drawingml/2006/picture">
                 <pic:pic>
                   <pic:nvPicPr>
-                    <pic:cNvPr descr="morphology_paper_files/figure-docx/lamanaria%20wave%20plots-1.png" id="0" name="Picture"/>
+                    <pic:cNvPr descr="morphology_paper_files/figure-docx/laminaria%20temp%20plots-1.png" id="0" name="Picture"/>
                     <pic:cNvPicPr>
                       <a:picLocks noChangeArrowheads="1" noChangeAspect="1"/>
                     </pic:cNvPicPr>
                   </pic:nvPicPr>
                   <pic:blipFill>
-                    <a:blip r:embed="rId36"/>
+                    <a:blip r:embed="rId37"/>
                     <a:stretch>
                       <a:fillRect/>
                     </a:stretch>
@@ -1333,7 +1350,7 @@
                   <pic:spPr bwMode="auto">
                     <a:xfrm>
                       <a:off x="0" y="0"/>
-                      <a:ext cx="6197600" cy="6197600"/>
+                      <a:ext cx="5544151" cy="5544151"/>
                     </a:xfrm>
                     <a:prstGeom prst="rect">
                       <a:avLst/>
@@ -1372,45 +1389,7 @@
         <w:t xml:space="preserve"> </w:t>
       </w:r>
       <w:r>
-        <w:t xml:space="preserve">morphological characteristics group by wave exposure category.</w:t>
-      </w:r>
-    </w:p>
-    <w:p>
-      <w:pPr>
-        <w:pStyle w:val="BodyText"/>
-      </w:pPr>
-      <w:r>
-        <w:t xml:space="preserve">Six out of the ten deep</w:t>
-      </w:r>
-      <w:r>
-        <w:t xml:space="preserve"> </w:t>
-      </w:r>
-      <w:r>
-        <w:rPr>
-          <w:i/>
-        </w:rPr>
-        <w:t xml:space="preserve">E. maxima</w:t>
-      </w:r>
-      <w:r>
-        <w:t xml:space="preserve"> </w:t>
-      </w:r>
-      <w:r>
-        <w:t xml:space="preserve">morphological characteristics showed differences between cool temperate and warm temperate regime except for frond mass, frond length, stipe mass and epiphyte length. Mean values for primary length, primary width and stipe circumference were significantly higher for kelps from cool temperate regions than for kelps from warm temperate regions. The remaining morphological characteristics, stipe length, number of tufts and total length had significanlty lower values for kelps from cool temperate compared to kelps from the warm temperate regime. Significant differences amoungst wave exposure categories were found for all morphological characteristics of deep</w:t>
-      </w:r>
-      <w:r>
-        <w:t xml:space="preserve"> </w:t>
-      </w:r>
-      <w:r>
-        <w:rPr>
-          <w:i/>
-        </w:rPr>
-        <w:t xml:space="preserve">E. maxima</w:t>
-      </w:r>
-      <w:r>
-        <w:t xml:space="preserve"> </w:t>
-      </w:r>
-      <w:r>
-        <w:t xml:space="preserve">populations. Certian morphological characteristics showed a gradual increase in value with increasing degree of wave exposure. The remaining morphological characteristics exhibited decreased values for only the higher wave exposure categories and then a sharp increase in value for the highest wave exposure category.</w:t>
+        <w:t xml:space="preserve">morphological characteristics group by temperature regime.</w:t>
       </w:r>
     </w:p>
     <w:p>
@@ -1420,20 +1399,20 @@
       <w:r>
         <w:drawing>
           <wp:inline>
-            <wp:extent cx="6197600" cy="6197600"/>
+            <wp:extent cx="5544151" cy="5544151"/>
             <wp:effectExtent b="0" l="0" r="0" t="0"/>
-            <wp:docPr descr="Boxplot of morphological characteristics for deep population E. maxima grouped by temperature." title="" id="1" name="Picture"/>
+            <wp:docPr descr="Boxplots of L. pallida morphological characteristics group by wave exposure category." title="" id="1" name="Picture"/>
             <a:graphic>
               <a:graphicData uri="http://schemas.openxmlformats.org/drawingml/2006/picture">
                 <pic:pic>
                   <pic:nvPicPr>
-                    <pic:cNvPr descr="morphology_paper_files/figure-docx/deep%20ecklonia%20temp%20plot-1.png" id="0" name="Picture"/>
+                    <pic:cNvPr descr="morphology_paper_files/figure-docx/lamanaria%20wave%20plots-1.png" id="0" name="Picture"/>
                     <pic:cNvPicPr>
                       <a:picLocks noChangeArrowheads="1" noChangeAspect="1"/>
                     </pic:cNvPicPr>
                   </pic:nvPicPr>
                   <pic:blipFill>
-                    <a:blip r:embed="rId37"/>
+                    <a:blip r:embed="rId38"/>
                     <a:stretch>
                       <a:fillRect/>
                     </a:stretch>
@@ -1441,7 +1420,7 @@
                   <pic:spPr bwMode="auto">
                     <a:xfrm>
                       <a:off x="0" y="0"/>
-                      <a:ext cx="6197600" cy="6197600"/>
+                      <a:ext cx="5544151" cy="5544151"/>
                     </a:xfrm>
                     <a:prstGeom prst="rect">
                       <a:avLst/>
@@ -1465,7 +1444,30 @@
         <w:pStyle w:val="ImageCaption"/>
       </w:pPr>
       <w:r>
-        <w:t xml:space="preserve">Boxplot of morphological characteristics for deep population</w:t>
+        <w:t xml:space="preserve">Boxplots of</w:t>
+      </w:r>
+      <w:r>
+        <w:t xml:space="preserve"> </w:t>
+      </w:r>
+      <w:r>
+        <w:rPr>
+          <w:i/>
+        </w:rPr>
+        <w:t xml:space="preserve">L. pallida</w:t>
+      </w:r>
+      <w:r>
+        <w:t xml:space="preserve"> </w:t>
+      </w:r>
+      <w:r>
+        <w:t xml:space="preserve">morphological characteristics group by wave exposure category.</w:t>
+      </w:r>
+    </w:p>
+    <w:p>
+      <w:pPr>
+        <w:pStyle w:val="BodyText"/>
+      </w:pPr>
+      <w:r>
+        <w:t xml:space="preserve">Six out of the ten deep</w:t>
       </w:r>
       <w:r>
         <w:t xml:space="preserve"> </w:t>
@@ -1480,7 +1482,22 @@
         <w:t xml:space="preserve"> </w:t>
       </w:r>
       <w:r>
-        <w:t xml:space="preserve">grouped by temperature.</w:t>
+        <w:t xml:space="preserve">morphological characteristics showed differences between cool temperate and warm temperate regime except for frond mass, frond length, stipe mass and epiphyte length. Mean values for primary length, primary width and stipe circumference were significantly higher for kelps from cool temperate regions than for kelps from warm temperate regions. The remaining morphological characteristics, stipe length, number of tufts and total length had significanlty lower values for kelps from cool temperate compared to kelps from the warm temperate regime. Significant differences amoungst wave exposure categories were found for all morphological characteristics of deep</w:t>
+      </w:r>
+      <w:r>
+        <w:t xml:space="preserve"> </w:t>
+      </w:r>
+      <w:r>
+        <w:rPr>
+          <w:i/>
+        </w:rPr>
+        <w:t xml:space="preserve">E. maxima</w:t>
+      </w:r>
+      <w:r>
+        <w:t xml:space="preserve"> </w:t>
+      </w:r>
+      <w:r>
+        <w:t xml:space="preserve">populations. Certian morphological characteristics showed a gradual increase in value with increasing degree of wave exposure. The remaining morphological characteristics exhibited decreased values for only the higher wave exposure categories and then a sharp increase in value for the highest wave exposure category.</w:t>
       </w:r>
     </w:p>
     <w:p>
@@ -1490,20 +1507,20 @@
       <w:r>
         <w:drawing>
           <wp:inline>
-            <wp:extent cx="6197600" cy="6197600"/>
+            <wp:extent cx="5544151" cy="5544151"/>
             <wp:effectExtent b="0" l="0" r="0" t="0"/>
-            <wp:docPr descr="Boxplot of morphological characteristics for deep population E. maxima grouped by wave exposure." title="" id="1" name="Picture"/>
+            <wp:docPr descr="Boxplot of morphological characteristics for deep population E. maxima grouped by temperature." title="" id="1" name="Picture"/>
             <a:graphic>
               <a:graphicData uri="http://schemas.openxmlformats.org/drawingml/2006/picture">
                 <pic:pic>
                   <pic:nvPicPr>
-                    <pic:cNvPr descr="morphology_paper_files/figure-docx/deep%20ecklonia%20wave%20plots-1.png" id="0" name="Picture"/>
+                    <pic:cNvPr descr="morphology_paper_files/figure-docx/deep%20ecklonia%20temp%20plot-1.png" id="0" name="Picture"/>
                     <pic:cNvPicPr>
                       <a:picLocks noChangeArrowheads="1" noChangeAspect="1"/>
                     </pic:cNvPicPr>
                   </pic:nvPicPr>
                   <pic:blipFill>
-                    <a:blip r:embed="rId38"/>
+                    <a:blip r:embed="rId39"/>
                     <a:stretch>
                       <a:fillRect/>
                     </a:stretch>
@@ -1511,7 +1528,7 @@
                   <pic:spPr bwMode="auto">
                     <a:xfrm>
                       <a:off x="0" y="0"/>
-                      <a:ext cx="6197600" cy="6197600"/>
+                      <a:ext cx="5544151" cy="5544151"/>
                     </a:xfrm>
                     <a:prstGeom prst="rect">
                       <a:avLst/>
@@ -1550,7 +1567,7 @@
         <w:t xml:space="preserve"> </w:t>
       </w:r>
       <w:r>
-        <w:t xml:space="preserve">grouped by wave exposure.</w:t>
+        <w:t xml:space="preserve">grouped by temperature.</w:t>
       </w:r>
     </w:p>
     <w:p>
@@ -1560,20 +1577,20 @@
       <w:r>
         <w:drawing>
           <wp:inline>
-            <wp:extent cx="6197600" cy="6197600"/>
+            <wp:extent cx="5544151" cy="5544151"/>
             <wp:effectExtent b="0" l="0" r="0" t="0"/>
-            <wp:docPr descr="Boxplot of morphological characteristics for shallow population E. maxima grouped by temperature regime." title="" id="1" name="Picture"/>
+            <wp:docPr descr="Boxplot of morphological characteristics for deep population E. maxima grouped by wave exposure." title="" id="1" name="Picture"/>
             <a:graphic>
               <a:graphicData uri="http://schemas.openxmlformats.org/drawingml/2006/picture">
                 <pic:pic>
                   <pic:nvPicPr>
-                    <pic:cNvPr descr="morphology_paper_files/figure-docx/shallow%20ecklonia%20temp%20plots-1.png" id="0" name="Picture"/>
+                    <pic:cNvPr descr="morphology_paper_files/figure-docx/deep%20ecklonia%20wave%20plots-1.png" id="0" name="Picture"/>
                     <pic:cNvPicPr>
                       <a:picLocks noChangeArrowheads="1" noChangeAspect="1"/>
                     </pic:cNvPicPr>
                   </pic:nvPicPr>
                   <pic:blipFill>
-                    <a:blip r:embed="rId39"/>
+                    <a:blip r:embed="rId40"/>
                     <a:stretch>
                       <a:fillRect/>
                     </a:stretch>
@@ -1581,7 +1598,7 @@
                   <pic:spPr bwMode="auto">
                     <a:xfrm>
                       <a:off x="0" y="0"/>
-                      <a:ext cx="6197600" cy="6197600"/>
+                      <a:ext cx="5544151" cy="5544151"/>
                     </a:xfrm>
                     <a:prstGeom prst="rect">
                       <a:avLst/>
@@ -1605,7 +1622,7 @@
         <w:pStyle w:val="ImageCaption"/>
       </w:pPr>
       <w:r>
-        <w:t xml:space="preserve">Boxplot of morphological characteristics for shallow population</w:t>
+        <w:t xml:space="preserve">Boxplot of morphological characteristics for deep population</w:t>
       </w:r>
       <w:r>
         <w:t xml:space="preserve"> </w:t>
@@ -1620,7 +1637,7 @@
         <w:t xml:space="preserve"> </w:t>
       </w:r>
       <w:r>
-        <w:t xml:space="preserve">grouped by temperature regime.</w:t>
+        <w:t xml:space="preserve">grouped by wave exposure.</w:t>
       </w:r>
     </w:p>
     <w:p>
@@ -1630,20 +1647,20 @@
       <w:r>
         <w:drawing>
           <wp:inline>
-            <wp:extent cx="6197600" cy="6197600"/>
+            <wp:extent cx="5544151" cy="5544151"/>
             <wp:effectExtent b="0" l="0" r="0" t="0"/>
-            <wp:docPr descr="Boxplot of morphological characteristics for shallow population E. maxima grouped by wave exposure." title="" id="1" name="Picture"/>
+            <wp:docPr descr="Boxplot of morphological characteristics for shallow population E. maxima grouped by temperature regime." title="" id="1" name="Picture"/>
             <a:graphic>
               <a:graphicData uri="http://schemas.openxmlformats.org/drawingml/2006/picture">
                 <pic:pic>
                   <pic:nvPicPr>
-                    <pic:cNvPr descr="morphology_paper_files/figure-docx/shallow%20rda%20wave%20plots-1.png" id="0" name="Picture"/>
+                    <pic:cNvPr descr="morphology_paper_files/figure-docx/shallow%20ecklonia%20temp%20plots-1.png" id="0" name="Picture"/>
                     <pic:cNvPicPr>
                       <a:picLocks noChangeArrowheads="1" noChangeAspect="1"/>
                     </pic:cNvPicPr>
                   </pic:nvPicPr>
                   <pic:blipFill>
-                    <a:blip r:embed="rId40"/>
+                    <a:blip r:embed="rId41"/>
                     <a:stretch>
                       <a:fillRect/>
                     </a:stretch>
@@ -1651,7 +1668,7 @@
                   <pic:spPr bwMode="auto">
                     <a:xfrm>
                       <a:off x="0" y="0"/>
-                      <a:ext cx="6197600" cy="6197600"/>
+                      <a:ext cx="5544151" cy="5544151"/>
                     </a:xfrm>
                     <a:prstGeom prst="rect">
                       <a:avLst/>
@@ -1690,404 +1707,30 @@
         <w:t xml:space="preserve"> </w:t>
       </w:r>
       <w:r>
-        <w:t xml:space="preserve">grouped by wave exposure.</w:t>
-      </w:r>
-    </w:p>
-    <w:p>
-      <w:pPr>
-        <w:pStyle w:val="Heading3"/>
-      </w:pPr>
-      <w:bookmarkStart w:id="41" w:name="X1283c167cb77c0ab1b45f3fd79f22e184d363de"/>
-      <w:r>
-        <w:t xml:space="preserve">Abiotic drivers of</w:t>
-      </w:r>
-      <w:r>
-        <w:t xml:space="preserve"> </w:t>
-      </w:r>
-      <w:r>
-        <w:rPr>
-          <w:i/>
-        </w:rPr>
-        <w:t xml:space="preserve">L. pallida</w:t>
-      </w:r>
-      <w:r>
-        <w:t xml:space="preserve"> </w:t>
-      </w:r>
-      <w:r>
-        <w:t xml:space="preserve">morphological characteristics</w:t>
-      </w:r>
-      <w:bookmarkEnd w:id="41"/>
-    </w:p>
-    <w:p>
-      <w:pPr>
-        <w:pStyle w:val="FirstParagraph"/>
-      </w:pPr>
-      <w:r>
-        <w:t xml:space="preserve">Forward selection, assessment of VIF and an examination of pairwise Pearson correlation coefficients allowed us to retained as the most parsimonious descriptors of</w:t>
-      </w:r>
-      <w:r>
-        <w:t xml:space="preserve"> </w:t>
-      </w:r>
-      <w:r>
-        <w:rPr>
-          <w:i/>
-        </w:rPr>
-        <w:t xml:space="preserve">L. pallida</w:t>
-      </w:r>
-      <w:r>
-        <w:t xml:space="preserve"> </w:t>
-      </w:r>
-      <w:r>
-        <w:t xml:space="preserve">morphological characteristics with an adjusted</w:t>
-      </w:r>
-      <w:r>
-        <w:t xml:space="preserve"> </w:t>
-      </w:r>
-      <w:r>
-        <w:rPr>
-          <w:i/>
-        </w:rPr>
-        <w:t xml:space="preserve">R</w:t>
-      </w:r>
-      <w:r>
-        <w:t xml:space="preserve">2 of 0.49, explaining 72% of the variation (global permutation test on final model: d.f = 1,</w:t>
-      </w:r>
-      <w:r>
-        <w:t xml:space="preserve"> </w:t>
-      </w:r>
-      <w:r>
-        <w:rPr>
-          <w:i/>
-        </w:rPr>
-        <w:t xml:space="preserve">F</w:t>
-      </w:r>
-      <w:r>
-        <w:t xml:space="preserve"> </w:t>
-      </w:r>
-      <w:r>
-        <w:t xml:space="preserve">= 8.51,</w:t>
-      </w:r>
-      <w:r>
-        <w:t xml:space="preserve"> </w:t>
-      </w:r>
-      <w:r>
-        <w:rPr>
-          <w:i/>
-        </w:rPr>
-        <w:t xml:space="preserve">p</w:t>
-      </w:r>
-      <w:r>
-        <w:t xml:space="preserve"> </w:t>
-      </w:r>
-      <w:r>
-        <w:t xml:space="preserve">= 0.008). RDA1 was the only significant axis in the model and explained 48% of the variation while RDA2 was not significant and explained 63% of the variation. Total length, stipe length, stipe diameter and stipe mass were postivley influenced (i.e., increased size corresponding with the environmental driver) by</w:t>
-      </w:r>
-      <w:r>
-        <w:t xml:space="preserve"> </w:t>
-      </w:r>
-      <w:r>
-        <w:rPr>
-          <w:i/>
-        </w:rPr>
-        <w:t xml:space="preserve">hs_mean</w:t>
-      </w:r>
-      <w:r>
-        <w:t xml:space="preserve"> </w:t>
-      </w:r>
-      <w:r>
-        <w:t xml:space="preserve">and</w:t>
-      </w:r>
-      <w:r>
-        <w:t xml:space="preserve"> </w:t>
-      </w:r>
-      <w:r>
-        <w:rPr>
-          <w:i/>
-        </w:rPr>
-        <w:t xml:space="preserve">dir_median</w:t>
-      </w:r>
-      <w:r>
-        <w:t xml:space="preserve"> </w:t>
-      </w:r>
-      <w:r>
-        <w:t xml:space="preserve">and negativley influenced (i.e., decreased size corresponding with the environmental driver) by</w:t>
-      </w:r>
-      <w:r>
-        <w:t xml:space="preserve"> </w:t>
-      </w:r>
-      <w:r>
-        <w:rPr>
-          <w:i/>
-        </w:rPr>
-        <w:t xml:space="preserve">tp_sd</w:t>
-      </w:r>
-      <w:r>
-        <w:t xml:space="preserve"> </w:t>
-      </w:r>
-      <w:r>
-        <w:t xml:space="preserve">and</w:t>
-      </w:r>
-      <w:r>
-        <w:t xml:space="preserve"> </w:t>
-      </w:r>
-      <w:r>
-        <w:rPr>
-          <w:i/>
-        </w:rPr>
-        <w:t xml:space="preserve">mean_temp</w:t>
-      </w:r>
-      <w:r>
-        <w:t xml:space="preserve">. Study sites from the eastern region clustred close together while no clear clustering was evident for the western region.</w:t>
-      </w:r>
-    </w:p>
-    <w:p>
-      <w:pPr>
-        <w:pStyle w:val="Heading3"/>
-      </w:pPr>
-      <w:bookmarkStart w:id="42" w:name="X0a1bbc8eef11298a2912a9b4024c78f20a84d37"/>
-      <w:r>
-        <w:t xml:space="preserve">Abiotic drivers of</w:t>
-      </w:r>
-      <w:r>
-        <w:t xml:space="preserve"> </w:t>
-      </w:r>
-      <w:r>
-        <w:rPr>
-          <w:i/>
-        </w:rPr>
-        <w:t xml:space="preserve">E. maxima</w:t>
-      </w:r>
-      <w:r>
-        <w:t xml:space="preserve"> </w:t>
-      </w:r>
-      <w:r>
-        <w:t xml:space="preserve">morphological characteristics</w:t>
-      </w:r>
-      <w:bookmarkEnd w:id="42"/>
-    </w:p>
-    <w:p>
-      <w:pPr>
-        <w:pStyle w:val="FirstParagraph"/>
-      </w:pPr>
-      <w:r>
-        <w:t xml:space="preserve">Forward selection, assessment of VIF and Pearson correlation coefficients allowed us to retained as the most parsimonious descriptors of deep</w:t>
-      </w:r>
-      <w:r>
-        <w:t xml:space="preserve"> </w:t>
-      </w:r>
-      <w:r>
-        <w:rPr>
-          <w:i/>
-        </w:rPr>
-        <w:t xml:space="preserve">E. maxima</w:t>
-      </w:r>
-      <w:r>
-        <w:t xml:space="preserve"> </w:t>
-      </w:r>
-      <w:r>
-        <w:t xml:space="preserve">morphological characteristics with an adjusted</w:t>
-      </w:r>
-      <w:r>
-        <w:t xml:space="preserve"> </w:t>
-      </w:r>
-      <w:r>
-        <w:rPr>
-          <w:i/>
-        </w:rPr>
-        <w:t xml:space="preserve">R</w:t>
-      </w:r>
-      <w:r>
-        <w:t xml:space="preserve">2 of 0.39, explaining 67% of the variation (global permutation test on final model: d.f = 5,</w:t>
-      </w:r>
-      <w:r>
-        <w:t xml:space="preserve"> </w:t>
-      </w:r>
-      <w:r>
-        <w:rPr>
-          <w:i/>
-        </w:rPr>
-        <w:t xml:space="preserve">F</w:t>
-      </w:r>
-      <w:r>
-        <w:t xml:space="preserve"> </w:t>
-      </w:r>
-      <w:r>
-        <w:t xml:space="preserve">= 2.4,</w:t>
-      </w:r>
-      <w:r>
-        <w:t xml:space="preserve"> </w:t>
-      </w:r>
-      <w:r>
-        <w:rPr>
-          <w:i/>
-        </w:rPr>
-        <w:t xml:space="preserve">p</w:t>
-      </w:r>
-      <w:r>
-        <w:t xml:space="preserve"> </w:t>
-      </w:r>
-      <w:r>
-        <w:t xml:space="preserve">= 0.026). RDA1 was the only significant axis in the model (p = 0.03) and explained 72% of the variation. The non-significant axis for the model explained 17% of the variation. Primary length, primary width and stipe circumference were positivley influenced by</w:t>
-      </w:r>
-      <w:r>
-        <w:t xml:space="preserve"> </w:t>
-      </w:r>
-      <w:r>
-        <w:rPr>
-          <w:i/>
-        </w:rPr>
-        <w:t xml:space="preserve">hs_mean</w:t>
-      </w:r>
-      <w:r>
-        <w:t xml:space="preserve">,</w:t>
-      </w:r>
-      <w:r>
-        <w:t xml:space="preserve"> </w:t>
-      </w:r>
-      <w:r>
-        <w:rPr>
-          <w:i/>
-        </w:rPr>
-        <w:t xml:space="preserve">tp_mean</w:t>
-      </w:r>
-      <w:r>
-        <w:t xml:space="preserve"> </w:t>
-      </w:r>
-      <w:r>
-        <w:t xml:space="preserve">and</w:t>
-      </w:r>
-      <w:r>
-        <w:t xml:space="preserve"> </w:t>
-      </w:r>
-      <w:r>
-        <w:rPr>
-          <w:i/>
-        </w:rPr>
-        <w:t xml:space="preserve">dir_median</w:t>
-      </w:r>
-      <w:r>
-        <w:t xml:space="preserve"> </w:t>
-      </w:r>
-      <w:r>
-        <w:t xml:space="preserve">for for kelps from the western region. The remaining morphological characteristics were postivley inlfuenced by</w:t>
-      </w:r>
-      <w:r>
-        <w:t xml:space="preserve"> </w:t>
-      </w:r>
-      <w:r>
-        <w:rPr>
-          <w:i/>
-        </w:rPr>
-        <w:t xml:space="preserve">min_temp</w:t>
-      </w:r>
-      <w:r>
-        <w:t xml:space="preserve"> </w:t>
-      </w:r>
-      <w:r>
-        <w:t xml:space="preserve">and negatively influenced by</w:t>
-      </w:r>
-      <w:r>
-        <w:t xml:space="preserve"> </w:t>
-      </w:r>
-      <w:r>
-        <w:rPr>
-          <w:i/>
-        </w:rPr>
-        <w:t xml:space="preserve">tp_sd</w:t>
-      </w:r>
-      <w:r>
-        <w:t xml:space="preserve"> </w:t>
-      </w:r>
-      <w:r>
-        <w:t xml:space="preserve">for kelps from the eastern region.</w:t>
-      </w:r>
-    </w:p>
-    <w:p>
-      <w:pPr>
-        <w:pStyle w:val="BodyText"/>
-      </w:pPr>
-      <w:r>
-        <w:t xml:space="preserve">Forward selection, assessment of VIF and pearson correlation coefficients retained</w:t>
-      </w:r>
-      <w:r>
-        <w:t xml:space="preserve"> </w:t>
-      </w:r>
-      <w:r>
-        <w:rPr>
-          <w:i/>
-        </w:rPr>
-        <w:t xml:space="preserve">E. maxima</w:t>
-      </w:r>
-      <w:r>
-        <w:t xml:space="preserve"> </w:t>
-      </w:r>
-      <w:r>
-        <w:t xml:space="preserve">morphological characteristics with an adjusted</w:t>
-      </w:r>
-      <w:r>
-        <w:t xml:space="preserve"> </w:t>
-      </w:r>
-      <w:r>
-        <w:rPr>
-          <w:i/>
-        </w:rPr>
-        <w:t xml:space="preserve">R</w:t>
-      </w:r>
-      <w:r>
-        <w:t xml:space="preserve">2 of 0.36, explaining 66% of the variation (global permutation test on final model: d.f = 3,</w:t>
-      </w:r>
-      <w:r>
-        <w:t xml:space="preserve"> </w:t>
-      </w:r>
-      <w:r>
-        <w:rPr>
-          <w:i/>
-        </w:rPr>
-        <w:t xml:space="preserve">F</w:t>
-      </w:r>
-      <w:r>
-        <w:t xml:space="preserve"> </w:t>
-      </w:r>
-      <w:r>
-        <w:t xml:space="preserve">= 2.54,</w:t>
-      </w:r>
-      <w:r>
-        <w:t xml:space="preserve"> </w:t>
-      </w:r>
-      <w:r>
-        <w:rPr>
-          <w:i/>
-        </w:rPr>
-        <w:t xml:space="preserve">p</w:t>
-      </w:r>
-      <w:r>
-        <w:t xml:space="preserve"> </w:t>
-      </w:r>
-      <w:r>
-        <w:t xml:space="preserve">= 0.027). bla bla bla</w:t>
-      </w:r>
-    </w:p>
-    <w:p>
-      <w:pPr>
-        <w:pStyle w:val="BodyText"/>
+        <w:t xml:space="preserve">grouped by temperature regime.</w:t>
+      </w:r>
+    </w:p>
+    <w:p>
+      <w:pPr>
+        <w:pStyle w:val="CaptionedFigure"/>
       </w:pPr>
       <w:r>
         <w:drawing>
           <wp:inline>
-            <wp:extent cx="6197600" cy="6197600"/>
+            <wp:extent cx="5544151" cy="5544151"/>
             <wp:effectExtent b="0" l="0" r="0" t="0"/>
-            <wp:docPr descr="" title="" id="1" name="Picture"/>
+            <wp:docPr descr="Boxplot of morphological characteristics for shallow population E. maxima grouped by wave exposure." title="" id="1" name="Picture"/>
             <a:graphic>
               <a:graphicData uri="http://schemas.openxmlformats.org/drawingml/2006/picture">
                 <pic:pic>
                   <pic:nvPicPr>
-                    <pic:cNvPr descr="morphology_paper_files/figure-docx/rda%20plots-1.png" id="0" name="Picture"/>
+                    <pic:cNvPr descr="morphology_paper_files/figure-docx/shallow%20rda%20wave%20plots-1.png" id="0" name="Picture"/>
                     <pic:cNvPicPr>
                       <a:picLocks noChangeArrowheads="1" noChangeAspect="1"/>
                     </pic:cNvPicPr>
                   </pic:nvPicPr>
                   <pic:blipFill>
-                    <a:blip r:embed="rId43"/>
+                    <a:blip r:embed="rId42"/>
                     <a:stretch>
                       <a:fillRect/>
                     </a:stretch>
@@ -2095,7 +1738,7 @@
                   <pic:spPr bwMode="auto">
                     <a:xfrm>
                       <a:off x="0" y="0"/>
-                      <a:ext cx="6197600" cy="6197600"/>
+                      <a:ext cx="5544151" cy="5544151"/>
                     </a:xfrm>
                     <a:prstGeom prst="rect">
                       <a:avLst/>
@@ -2116,20 +1759,590 @@
     </w:p>
     <w:p>
       <w:pPr>
+        <w:pStyle w:val="ImageCaption"/>
+      </w:pPr>
+      <w:r>
+        <w:t xml:space="preserve">Boxplot of morphological characteristics for shallow population</w:t>
+      </w:r>
+      <w:r>
+        <w:t xml:space="preserve"> </w:t>
+      </w:r>
+      <w:r>
+        <w:rPr>
+          <w:i/>
+        </w:rPr>
+        <w:t xml:space="preserve">E. maxima</w:t>
+      </w:r>
+      <w:r>
+        <w:t xml:space="preserve"> </w:t>
+      </w:r>
+      <w:r>
+        <w:t xml:space="preserve">grouped by wave exposure.</w:t>
+      </w:r>
+    </w:p>
+    <w:p>
+      <w:pPr>
+        <w:pStyle w:val="Heading3"/>
+      </w:pPr>
+      <w:bookmarkStart w:id="43" w:name="X1283c167cb77c0ab1b45f3fd79f22e184d363de"/>
+      <w:r>
+        <w:t xml:space="preserve">Abiotic drivers of</w:t>
+      </w:r>
+      <w:r>
+        <w:t xml:space="preserve"> </w:t>
+      </w:r>
+      <w:r>
+        <w:rPr>
+          <w:i/>
+        </w:rPr>
+        <w:t xml:space="preserve">L. pallida</w:t>
+      </w:r>
+      <w:r>
+        <w:t xml:space="preserve"> </w:t>
+      </w:r>
+      <w:r>
+        <w:t xml:space="preserve">morphological characteristics</w:t>
+      </w:r>
+      <w:bookmarkEnd w:id="43"/>
+    </w:p>
+    <w:p>
+      <w:pPr>
+        <w:pStyle w:val="FirstParagraph"/>
+      </w:pPr>
+      <w:r>
+        <w:t xml:space="preserve">Forward selection, assessment of VIF and an examination of pairwise Pearson correlation coefficients allowed us to retain the most parsimonious descriptors of</w:t>
+      </w:r>
+      <w:r>
+        <w:t xml:space="preserve"> </w:t>
+      </w:r>
+      <w:r>
+        <w:rPr>
+          <w:i/>
+        </w:rPr>
+        <w:t xml:space="preserve">L. pallida</w:t>
+      </w:r>
+      <w:r>
+        <w:t xml:space="preserve"> </w:t>
+      </w:r>
+      <w:r>
+        <w:t xml:space="preserve">morphological characteristics with an adjusted</w:t>
+      </w:r>
+      <w:r>
+        <w:t xml:space="preserve"> </w:t>
+      </w:r>
+      <w:r>
+        <w:rPr>
+          <w:i/>
+        </w:rPr>
+        <w:t xml:space="preserve">R</w:t>
+      </w:r>
+      <w:r>
+        <w:t xml:space="preserve">2 of 0.49, explaining 72% of the variation (global permutation test on final model: d.f = 1,</w:t>
+      </w:r>
+      <w:r>
+        <w:t xml:space="preserve"> </w:t>
+      </w:r>
+      <w:r>
+        <w:rPr>
+          <w:i/>
+        </w:rPr>
+        <w:t xml:space="preserve">F</w:t>
+      </w:r>
+      <w:r>
+        <w:t xml:space="preserve"> </w:t>
+      </w:r>
+      <w:r>
+        <w:t xml:space="preserve">= 8.51,</w:t>
+      </w:r>
+      <w:r>
+        <w:t xml:space="preserve"> </w:t>
+      </w:r>
+      <w:r>
+        <w:rPr>
+          <w:i/>
+        </w:rPr>
+        <w:t xml:space="preserve">p</w:t>
+      </w:r>
+      <w:r>
+        <w:t xml:space="preserve"> </w:t>
+      </w:r>
+      <w:r>
+        <w:t xml:space="preserve">= 0.008). RDA1 was the only significant axis in the model and explained 48% of the variation while RDA2 was not significant and explained 63% of the variation. Total length, stipe length, stipe diameter and stipe mass were postivley influenced (i.e., increased size corresponding with the environmental driver) by</w:t>
+      </w:r>
+      <w:r>
+        <w:t xml:space="preserve"> </w:t>
+      </w:r>
+      <w:r>
+        <w:rPr>
+          <w:i/>
+        </w:rPr>
+        <w:t xml:space="preserve">hs_mean</w:t>
+      </w:r>
+      <w:r>
+        <w:t xml:space="preserve"> </w:t>
+      </w:r>
+      <w:r>
+        <w:t xml:space="preserve">and</w:t>
+      </w:r>
+      <w:r>
+        <w:t xml:space="preserve"> </w:t>
+      </w:r>
+      <w:r>
+        <w:rPr>
+          <w:i/>
+        </w:rPr>
+        <w:t xml:space="preserve">dir_median</w:t>
+      </w:r>
+      <w:r>
+        <w:t xml:space="preserve"> </w:t>
+      </w:r>
+      <w:r>
+        <w:t xml:space="preserve">for kelps mostly from the western region and negativley influenced (i.e., decreased size corresponding with the environmental driver) by</w:t>
+      </w:r>
+      <w:r>
+        <w:t xml:space="preserve"> </w:t>
+      </w:r>
+      <w:r>
+        <w:rPr>
+          <w:i/>
+        </w:rPr>
+        <w:t xml:space="preserve">tp_sd</w:t>
+      </w:r>
+      <w:r>
+        <w:t xml:space="preserve"> </w:t>
+      </w:r>
+      <w:r>
+        <w:t xml:space="preserve">and</w:t>
+      </w:r>
+      <w:r>
+        <w:t xml:space="preserve"> </w:t>
+      </w:r>
+      <w:r>
+        <w:rPr>
+          <w:i/>
+        </w:rPr>
+        <w:t xml:space="preserve">mean_temp</w:t>
+      </w:r>
+      <w:r>
+        <w:t xml:space="preserve"> </w:t>
+      </w:r>
+      <w:r>
+        <w:t xml:space="preserve">for kelps from the eastern region. Although sites from from the western region did not cluster as closely as eastern region study sites, grouping according to region was still evident.</w:t>
+      </w:r>
+    </w:p>
+    <w:p>
+      <w:pPr>
+        <w:pStyle w:val="Heading3"/>
+      </w:pPr>
+      <w:bookmarkStart w:id="44" w:name="X0a1bbc8eef11298a2912a9b4024c78f20a84d37"/>
+      <w:r>
+        <w:t xml:space="preserve">Abiotic drivers of</w:t>
+      </w:r>
+      <w:r>
+        <w:t xml:space="preserve"> </w:t>
+      </w:r>
+      <w:r>
+        <w:rPr>
+          <w:i/>
+        </w:rPr>
+        <w:t xml:space="preserve">E. maxima</w:t>
+      </w:r>
+      <w:r>
+        <w:t xml:space="preserve"> </w:t>
+      </w:r>
+      <w:r>
+        <w:t xml:space="preserve">morphological characteristics</w:t>
+      </w:r>
+      <w:bookmarkEnd w:id="44"/>
+    </w:p>
+    <w:p>
+      <w:pPr>
+        <w:pStyle w:val="FirstParagraph"/>
+      </w:pPr>
+      <w:r>
+        <w:t xml:space="preserve">Forward selection, assessment of VIF and Pearson correlation coefficients allowed us to retained as the most parsimonious descriptors of deep</w:t>
+      </w:r>
+      <w:r>
+        <w:t xml:space="preserve"> </w:t>
+      </w:r>
+      <w:r>
+        <w:rPr>
+          <w:i/>
+        </w:rPr>
+        <w:t xml:space="preserve">E. maxima</w:t>
+      </w:r>
+      <w:r>
+        <w:t xml:space="preserve"> </w:t>
+      </w:r>
+      <w:r>
+        <w:t xml:space="preserve">morphological characteristics with an adjusted</w:t>
+      </w:r>
+      <w:r>
+        <w:t xml:space="preserve"> </w:t>
+      </w:r>
+      <w:r>
+        <w:rPr>
+          <w:i/>
+        </w:rPr>
+        <w:t xml:space="preserve">R</w:t>
+      </w:r>
+      <w:r>
+        <w:t xml:space="preserve">2 of 0.39, explaining 67% of the variation (global permutation test on final model: d.f = 5,</w:t>
+      </w:r>
+      <w:r>
+        <w:t xml:space="preserve"> </w:t>
+      </w:r>
+      <w:r>
+        <w:rPr>
+          <w:i/>
+        </w:rPr>
+        <w:t xml:space="preserve">F</w:t>
+      </w:r>
+      <w:r>
+        <w:t xml:space="preserve"> </w:t>
+      </w:r>
+      <w:r>
+        <w:t xml:space="preserve">= 2.4,</w:t>
+      </w:r>
+      <w:r>
+        <w:t xml:space="preserve"> </w:t>
+      </w:r>
+      <w:r>
+        <w:rPr>
+          <w:i/>
+        </w:rPr>
+        <w:t xml:space="preserve">p</w:t>
+      </w:r>
+      <w:r>
+        <w:t xml:space="preserve"> </w:t>
+      </w:r>
+      <w:r>
+        <w:t xml:space="preserve">= 0.026). RDA1 was the only significant axis in the model (p = 0.03) and explained 72% of the variation. The non-significant axis for the model explained 17% of the variation. Primary length, primary width and stipe circumference were positivley influenced by</w:t>
+      </w:r>
+      <w:r>
+        <w:t xml:space="preserve"> </w:t>
+      </w:r>
+      <w:r>
+        <w:rPr>
+          <w:i/>
+        </w:rPr>
+        <w:t xml:space="preserve">hs_mean</w:t>
+      </w:r>
+      <w:r>
+        <w:t xml:space="preserve">,</w:t>
+      </w:r>
+      <w:r>
+        <w:t xml:space="preserve"> </w:t>
+      </w:r>
+      <w:r>
+        <w:rPr>
+          <w:i/>
+        </w:rPr>
+        <w:t xml:space="preserve">tp_mean</w:t>
+      </w:r>
+      <w:r>
+        <w:t xml:space="preserve"> </w:t>
+      </w:r>
+      <w:r>
+        <w:t xml:space="preserve">and</w:t>
+      </w:r>
+      <w:r>
+        <w:t xml:space="preserve"> </w:t>
+      </w:r>
+      <w:r>
+        <w:rPr>
+          <w:i/>
+        </w:rPr>
+        <w:t xml:space="preserve">dir_median</w:t>
+      </w:r>
+      <w:r>
+        <w:t xml:space="preserve"> </w:t>
+      </w:r>
+      <w:r>
+        <w:t xml:space="preserve">for for kelps from the western region. The remaining morphological characteristics were postivley inlfuenced by</w:t>
+      </w:r>
+      <w:r>
+        <w:t xml:space="preserve"> </w:t>
+      </w:r>
+      <w:r>
+        <w:rPr>
+          <w:i/>
+        </w:rPr>
+        <w:t xml:space="preserve">min_temp</w:t>
+      </w:r>
+      <w:r>
+        <w:t xml:space="preserve"> </w:t>
+      </w:r>
+      <w:r>
+        <w:t xml:space="preserve">and negatively influenced by</w:t>
+      </w:r>
+      <w:r>
+        <w:t xml:space="preserve"> </w:t>
+      </w:r>
+      <w:r>
+        <w:rPr>
+          <w:i/>
+        </w:rPr>
+        <w:t xml:space="preserve">tp_sd</w:t>
+      </w:r>
+      <w:r>
+        <w:t xml:space="preserve"> </w:t>
+      </w:r>
+      <w:r>
+        <w:t xml:space="preserve">for kelps from the eastern region.</w:t>
+      </w:r>
+    </w:p>
+    <w:p>
+      <w:pPr>
+        <w:pStyle w:val="BodyText"/>
+      </w:pPr>
+      <w:r>
+        <w:drawing>
+          <wp:inline>
+            <wp:extent cx="5544151" cy="5544151"/>
+            <wp:effectExtent b="0" l="0" r="0" t="0"/>
+            <wp:docPr descr="" title="" id="1" name="Picture"/>
+            <a:graphic>
+              <a:graphicData uri="http://schemas.openxmlformats.org/drawingml/2006/picture">
+                <pic:pic>
+                  <pic:nvPicPr>
+                    <pic:cNvPr descr="morphology_paper_files/figure-docx/rda%20plots-1.png" id="0" name="Picture"/>
+                    <pic:cNvPicPr>
+                      <a:picLocks noChangeArrowheads="1" noChangeAspect="1"/>
+                    </pic:cNvPicPr>
+                  </pic:nvPicPr>
+                  <pic:blipFill>
+                    <a:blip r:embed="rId45"/>
+                    <a:stretch>
+                      <a:fillRect/>
+                    </a:stretch>
+                  </pic:blipFill>
+                  <pic:spPr bwMode="auto">
+                    <a:xfrm>
+                      <a:off x="0" y="0"/>
+                      <a:ext cx="5544151" cy="5544151"/>
+                    </a:xfrm>
+                    <a:prstGeom prst="rect">
+                      <a:avLst/>
+                    </a:prstGeom>
+                    <a:noFill/>
+                    <a:ln w="9525">
+                      <a:noFill/>
+                      <a:headEnd/>
+                      <a:tailEnd/>
+                    </a:ln>
+                  </pic:spPr>
+                </pic:pic>
+              </a:graphicData>
+            </a:graphic>
+          </wp:inline>
+        </w:drawing>
+      </w:r>
+    </w:p>
+    <w:p>
+      <w:pPr>
+        <w:pStyle w:val="BodyText"/>
+      </w:pPr>
+      <w:r>
+        <w:t xml:space="preserve">Forward selection, assessment of VIF and Pearson correlation coefficients allowed us to retian the most parsimonious descriptors of shallow</w:t>
+      </w:r>
+      <w:r>
+        <w:t xml:space="preserve"> </w:t>
+      </w:r>
+      <w:r>
+        <w:rPr>
+          <w:i/>
+        </w:rPr>
+        <w:t xml:space="preserve">E. maxima</w:t>
+      </w:r>
+      <w:r>
+        <w:t xml:space="preserve"> </w:t>
+      </w:r>
+      <w:r>
+        <w:t xml:space="preserve">morphological characteristics with an adjusted</w:t>
+      </w:r>
+      <w:r>
+        <w:t xml:space="preserve"> </w:t>
+      </w:r>
+      <w:r>
+        <w:rPr>
+          <w:i/>
+        </w:rPr>
+        <w:t xml:space="preserve">R</w:t>
+      </w:r>
+      <w:r>
+        <w:t xml:space="preserve">2 of 0.36, explaining 61% of the variation (global permutation test on final model: d.f = 4,</w:t>
+      </w:r>
+      <w:r>
+        <w:t xml:space="preserve"> </w:t>
+      </w:r>
+      <w:r>
+        <w:rPr>
+          <w:i/>
+        </w:rPr>
+        <w:t xml:space="preserve">F</w:t>
+      </w:r>
+      <w:r>
+        <w:t xml:space="preserve"> </w:t>
+      </w:r>
+      <w:r>
+        <w:t xml:space="preserve">= 2.41,</w:t>
+      </w:r>
+      <w:r>
+        <w:t xml:space="preserve"> </w:t>
+      </w:r>
+      <w:r>
+        <w:rPr>
+          <w:i/>
+        </w:rPr>
+        <w:t xml:space="preserve">p</w:t>
+      </w:r>
+      <w:r>
+        <w:t xml:space="preserve"> </w:t>
+      </w:r>
+      <w:r>
+        <w:t xml:space="preserve">= 0.013). The model consisted of one significant axis, RDA1 (p = 0.02) and explained 62% of the variation. Stipe length, stipe mass and stipe circumference were positivley influenced by</w:t>
+      </w:r>
+      <w:r>
+        <w:t xml:space="preserve"> </w:t>
+      </w:r>
+      <w:r>
+        <w:rPr>
+          <w:i/>
+        </w:rPr>
+        <w:t xml:space="preserve">max_temp</w:t>
+      </w:r>
+      <w:r>
+        <w:t xml:space="preserve"> </w:t>
+      </w:r>
+      <w:r>
+        <w:t xml:space="preserve">and</w:t>
+      </w:r>
+      <w:r>
+        <w:t xml:space="preserve"> </w:t>
+      </w:r>
+      <w:r>
+        <w:rPr>
+          <w:i/>
+        </w:rPr>
+        <w:t xml:space="preserve">mean_temp</w:t>
+      </w:r>
+      <w:r>
+        <w:t xml:space="preserve"> </w:t>
+      </w:r>
+      <w:r>
+        <w:t xml:space="preserve">along RDA1, and explained 50% and 55% of the variation respectivley. The remaining morphological characteristics were positivley influenced by by</w:t>
+      </w:r>
+      <w:r>
+        <w:t xml:space="preserve"> </w:t>
+      </w:r>
+      <w:r>
+        <w:rPr>
+          <w:i/>
+        </w:rPr>
+        <w:t xml:space="preserve">tp_max</w:t>
+      </w:r>
+      <w:r>
+        <w:t xml:space="preserve"> </w:t>
+      </w:r>
+      <w:r>
+        <w:t xml:space="preserve">and negativley inlfuenced by</w:t>
+      </w:r>
+      <w:r>
+        <w:t xml:space="preserve"> </w:t>
+      </w:r>
+      <w:r>
+        <w:rPr>
+          <w:i/>
+        </w:rPr>
+        <w:t xml:space="preserve">dirw_median</w:t>
+      </w:r>
+      <w:r>
+        <w:t xml:space="preserve"> </w:t>
+      </w:r>
+      <w:r>
+        <w:t xml:space="preserve">along RDA2 and explained 86% and 94% of the variation respectivley. There was overlapping of clusters according to region with no clear patterns in sites evident.</w:t>
+      </w:r>
+      <w:r>
+        <w:t xml:space="preserve"> </w:t>
+      </w:r>
+      <w:r>
+        <w:t xml:space="preserve"># Discussion</w:t>
+      </w:r>
+    </w:p>
+    <w:p>
+      <w:pPr>
+        <w:pStyle w:val="BodyText"/>
+      </w:pPr>
+      <w:r>
+        <w:t xml:space="preserve">This study considered important drivers of kelp morphology that have been identified in previous research (Fowler-Walker et al. 2006; Miller et al. 2011; Fowler-Walker et al. 2005; Stewart et al. 2009; Wing et al. 2007; Molloy &amp; Bolton 1996; Pedersen &amp; Nejrup 2012; Wernberg &amp; Thomsen 2005), namely temperature and wave exposure, around the Cape Peninsula on two prolific kelp species. Unlike previous research, this study used a numerical model to provide the various variables of wave exposure. We also considered wind in addition to temperature and wave variables, since wind has been shown to influence the extension capabilities of canopy kelp species (Denny et al. 1997). Furthermore, the protrusion of the primary blade of</w:t>
+      </w:r>
+      <w:r>
+        <w:t xml:space="preserve"> </w:t>
+      </w:r>
+      <w:r>
+        <w:rPr>
+          <w:i/>
+        </w:rPr>
+        <w:t xml:space="preserve">E. maxima</w:t>
+      </w:r>
+      <w:r>
+        <w:t xml:space="preserve"> </w:t>
+      </w:r>
+      <w:r>
+        <w:t xml:space="preserve">out of the water may result in some direct effects of wind-drag on morphology. The results show that wave exposure the main driver of kelp morphology with temperature and wind playing only minor roles. Furthermore, the investigation of differences in morphological characteristics between shallow and deep populations of</w:t>
+      </w:r>
+      <w:r>
+        <w:t xml:space="preserve"> </w:t>
+      </w:r>
+      <w:r>
+        <w:rPr>
+          <w:i/>
+        </w:rPr>
+        <w:t xml:space="preserve">E. maxima</w:t>
+      </w:r>
+      <w:r>
+        <w:rPr>
+          <w:i/>
+        </w:rPr>
+        <w:t xml:space="preserve"> </w:t>
+      </w:r>
+      <w:r>
+        <w:t xml:space="preserve">suggests that in low wave exposure environments the role of temperature as a morphological driver increases.</w:t>
+      </w:r>
+    </w:p>
+    <w:p>
+      <w:pPr>
+        <w:pStyle w:val="BodyText"/>
+      </w:pPr>
+      <w:r>
+        <w:t xml:space="preserve">The complex geomorphology of the western Cape coastline creates an ideal natural laboratory for studies of kelps in interaction with their environment. This complex coastal environment created by the coastal wind and wave climate creates an ideal opportunity to explore the effects of waves and the thermal regime on the morphological development of kelp. The annual and seasonal patterns in both wind influence the thermal regime around the coastline by inducing upwelling. Upwelling brings deep, cool nutrient rich water to coastal areas and therefore induces a decrease in temperature (Field et al. 1980; Andrews &amp; Hutchings 1980; Gill &amp; Clarke 1974; Cram 1970; Rouault et al. 2010; Blanke et al. 2002. The wind speed and wind direction help drive upwelling in summer on the western side of the Cape peninsula, where southerly winds blow parallel to the coast and trigger upwelling (Field et al. 1980; Rouault et al. 2010). This is not the case for False Bay which is shielded from the dominating wind and swell the Cape Peninsula is subject to, with the exception being the winter months where upwelling becomes more favourable for the region due to the change in swell and wind direction, causing lower temperatures to dominate during this time (Rouault et al. 2010; Andrews &amp; Hutchings 1980). Increased wind speed at sites along the west side of the peninsula in a southerly direction trigger upwelling events along the western side of the peninsula (Rouault et al. 2010; Field et al. 1980). We however see a possible lack of upwelling events for sites such as Betty’s Bay and Batsata Rock.</w:t>
+      </w:r>
+    </w:p>
+    <w:p>
+      <w:pPr>
+        <w:pStyle w:val="BodyText"/>
+      </w:pPr>
+      <w:r>
+        <w:t xml:space="preserve">We provide strong support for the idea that variations in the environmental variables, particularly wave exposure variables, are driving kelp morphological characteristics around the Cape Peninsula. Morphological adaptation due to water motion may manifest in a number of ways in high wave energy environments. For instance, reduction of blade thickness, blade elongation, increase of stipe length, increase in stipe circumference and force of attachment (Fowler-Walker et al. 2006; Wernberg &amp; Thomsen 2005; Friedland &amp; Denny 1995; Denny &amp; Roberson 2002; Bekkby et al. 2014; Denny et al. 1997; Denny &amp; Gaylord 2002) have been suggested in previous studies. Although this study did not measure force of attachment, other morphological responses to wave variables were evident.</w:t>
+      </w:r>
+    </w:p>
+    <w:p>
+      <w:pPr>
         <w:pStyle w:val="Heading1"/>
       </w:pPr>
-      <w:bookmarkStart w:id="44" w:name="discussion"/>
-      <w:r>
-        <w:t xml:space="preserve">Discussion</w:t>
-      </w:r>
-      <w:bookmarkEnd w:id="44"/>
+      <w:bookmarkStart w:id="46" w:name="conclusion"/>
+      <w:r>
+        <w:t xml:space="preserve">Conclusion</w:t>
+      </w:r>
+      <w:bookmarkEnd w:id="46"/>
     </w:p>
     <w:p>
       <w:pPr>
         <w:pStyle w:val="FirstParagraph"/>
       </w:pPr>
       <w:r>
-        <w:t xml:space="preserve">This study considered important drivers of kelp morphology that have been identified in previous research (Fowler-Walker et al. 2006; Miller et al. 2011; Fowler-Walker et al. 2005; Stewart et al. 2009; Wing et al. 2007; Molloy &amp; Bolton 1996; Pedersen &amp; Nejrup 2012; Wernberg &amp; Thomsen 2005), namely temperature and wave exposure, around the Cape Peninsula on two prolific kelp species. Unlike previous research, this study used a numerical model to provide the various variables of wave exposure. We also considered wind in addition to temperature and wave variables, since wind has been shown to influence the extension capabilities of canopy kelp species (Denny et al. 1997). Furthermore, the protrusion of the primary blade of</w:t>
+        <w:t xml:space="preserve">Past research shows that macroalgal morphological characteristics are largely driven by a wave exposure while others have suggested a complex interaction between various environmental variables. We confirm that wave variables are the main driver of kelp morphological characteristics in both</w:t>
       </w:r>
       <w:r>
         <w:t xml:space="preserve"> </w:t>
@@ -2141,10 +2354,28 @@
         <w:t xml:space="preserve">E. maxima</w:t>
       </w:r>
       <w:r>
-        <w:t xml:space="preserve"> </w:t>
-      </w:r>
-      <w:r>
-        <w:t xml:space="preserve">out of the water may result in some direct effects of wind-drag on morphology. The results show that wave exposure the main driver of kelp morphology with temperature and wind playing only minor roles. Furthermore, the investigation of differences in morphological characteristics between shallow and deep populations of</w:t>
+        <w:rPr>
+          <w:i/>
+        </w:rPr>
+        <w:t xml:space="preserve"> </w:t>
+      </w:r>
+      <w:r>
+        <w:t xml:space="preserve">and</w:t>
+      </w:r>
+      <w:r>
+        <w:t xml:space="preserve"> </w:t>
+      </w:r>
+      <w:r>
+        <w:rPr>
+          <w:i/>
+        </w:rPr>
+        <w:t xml:space="preserve">L. pallida</w:t>
+      </w:r>
+      <w:r>
+        <w:t xml:space="preserve"> </w:t>
+      </w:r>
+      <w:r>
+        <w:t xml:space="preserve">populations around the Cape Peninsula, and differences in shallow and deep populations of</w:t>
       </w:r>
       <w:r>
         <w:t xml:space="preserve"> </w:t>
@@ -2156,151 +2387,66 @@
         <w:t xml:space="preserve">E. maxima</w:t>
       </w:r>
       <w:r>
-        <w:rPr>
-          <w:i/>
-        </w:rPr>
-        <w:t xml:space="preserve"> </w:t>
-      </w:r>
-      <w:r>
-        <w:t xml:space="preserve">suggests that in low wave exposure environments the role of temperature as a morphological driver increases.</w:t>
-      </w:r>
-    </w:p>
-    <w:p>
-      <w:pPr>
-        <w:pStyle w:val="BodyText"/>
-      </w:pPr>
-      <w:r>
-        <w:t xml:space="preserve">The complex geomorphology of the western Cape coastline creates an ideal natural laboratory for studies of kelps in interaction with their environment. This complex coastal environment created by the coastal wind and wave climate creates an ideal opportunity to explore the effects of waves and the thermal regime on the morphological development of kelp. The annual and seasonal patterns in both wind influence the thermal regime around the coastline by inducing upwelling. Upwelling brings deep, cool nutrient rich water to coastal areas and therefore induces a decrease in temperature (Field et al. 1980; Andrews &amp; Hutchings 1980; Gill &amp; Clarke 1974; Cram 1970; Rouault et al. 2010; Blanke et al. 2002. The wind speed and wind direction help drive upwelling in summer on the western side of the Cape peninsula, where southerly winds blow parallel to the coast and trigger upwelling (Field et al. 1980; Rouault et al. 2010). This is not the case for False Bay which is shielded from the dominating wind and swell the Cape Peninsula is subject to, with the exception being the winter months where upwelling becomes more favourable for the region due to the change in swell and wind direction, causing lower temperatures to dominate during this time (Rouault et al. 2010; Andrews &amp; Hutchings 1980). Increased wind speed at sites along the west side of the peninsula in a southerly direction trigger upwelling events along the western side of the peninsula (Rouault et al. 2010; Field et al. 1980). We however see a possible lack of upwelling events for sites such as Betty’s Bay and Batsata Rock.</w:t>
-      </w:r>
-    </w:p>
-    <w:p>
-      <w:pPr>
-        <w:pStyle w:val="BodyText"/>
-      </w:pPr>
-      <w:r>
-        <w:t xml:space="preserve">We provide strong support for the idea that variations in the environmental variables, particularly wave exposure variables, are driving kelp morphological characteristics around the Cape Peninsula. Morphological adaptation due to water motion may manifest in a number of ways in high wave energy environments. For instance, reduction of blade thickness, blade elongation, increase of stipe length, increase in stipe circumference and force of attachment (Fowler-Walker et al. 2006; Wernberg &amp; Thomsen 2005; Friedland &amp; Denny 1995; Denny &amp; Roberson 2002; Bekkby et al. 2014; Denny et al. 1997; Denny &amp; Gaylord 2002) have been suggested in previous studies. Although this study did not measure force of attachment, other morphological responses to wave variables were evident.</w:t>
+        <w:t xml:space="preserve"> </w:t>
+      </w:r>
+      <w:r>
+        <w:t xml:space="preserve">may reflect small differences in wave and temperature variables as drivers of kelp morphological characteristics.</w:t>
       </w:r>
     </w:p>
     <w:p>
       <w:pPr>
         <w:pStyle w:val="Heading1"/>
       </w:pPr>
-      <w:bookmarkStart w:id="45" w:name="conclusion"/>
-      <w:r>
-        <w:t xml:space="preserve">Conclusion</w:t>
-      </w:r>
-      <w:bookmarkEnd w:id="45"/>
+      <w:bookmarkStart w:id="47" w:name="conflict-of-interest-statement"/>
+      <w:r>
+        <w:t xml:space="preserve">Conflict of Interest Statement</w:t>
+      </w:r>
+      <w:bookmarkEnd w:id="47"/>
     </w:p>
     <w:p>
       <w:pPr>
         <w:pStyle w:val="FirstParagraph"/>
       </w:pPr>
       <w:r>
-        <w:t xml:space="preserve">Past research shows that macroalgal morphological characteristics are largely driven by a wave exposure while others have suggested a complex interaction between various environmental variables. We confirm that wave variables are the main driver of kelp morphological characteristics in both</w:t>
-      </w:r>
-      <w:r>
-        <w:t xml:space="preserve"> </w:t>
-      </w:r>
-      <w:r>
-        <w:rPr>
-          <w:i/>
-        </w:rPr>
-        <w:t xml:space="preserve">E. maxima</w:t>
-      </w:r>
-      <w:r>
-        <w:rPr>
-          <w:i/>
-        </w:rPr>
-        <w:t xml:space="preserve"> </w:t>
-      </w:r>
-      <w:r>
-        <w:t xml:space="preserve">and</w:t>
-      </w:r>
-      <w:r>
-        <w:t xml:space="preserve"> </w:t>
-      </w:r>
-      <w:r>
-        <w:rPr>
-          <w:i/>
-        </w:rPr>
-        <w:t xml:space="preserve">L. pallida</w:t>
-      </w:r>
-      <w:r>
-        <w:t xml:space="preserve"> </w:t>
-      </w:r>
-      <w:r>
-        <w:t xml:space="preserve">populations around the Cape Peninsula, and differences in shallow and deep populations of</w:t>
-      </w:r>
-      <w:r>
-        <w:t xml:space="preserve"> </w:t>
-      </w:r>
-      <w:r>
-        <w:rPr>
-          <w:i/>
-        </w:rPr>
-        <w:t xml:space="preserve">E. maxima</w:t>
-      </w:r>
-      <w:r>
-        <w:t xml:space="preserve"> </w:t>
-      </w:r>
-      <w:r>
-        <w:t xml:space="preserve">may reflect small differences in wave and temperature variables as drivers of kelp morphological characteristics.</w:t>
+        <w:t xml:space="preserve">The authors declare that the research was conducted in the absence of any commercial or financial relationships that could be construed as a potential conflict of interest</w:t>
       </w:r>
     </w:p>
     <w:p>
       <w:pPr>
         <w:pStyle w:val="Heading1"/>
       </w:pPr>
-      <w:bookmarkStart w:id="46" w:name="conflict-of-interest-statement"/>
-      <w:r>
-        <w:t xml:space="preserve">Conflict of Interest Statement</w:t>
-      </w:r>
-      <w:bookmarkEnd w:id="46"/>
+      <w:bookmarkStart w:id="48" w:name="author-contributions"/>
+      <w:r>
+        <w:t xml:space="preserve">Author Contributions</w:t>
+      </w:r>
+      <w:bookmarkEnd w:id="48"/>
     </w:p>
     <w:p>
       <w:pPr>
         <w:pStyle w:val="FirstParagraph"/>
       </w:pPr>
       <w:r>
-        <w:t xml:space="preserve">The authors declare that the research was conducted in the absence of any commercial or financial relationships that could be construed as a potential conflict of interest</w:t>
+        <w:t xml:space="preserve">RC conceptualised the scope of the research reported in this paper, collected samples, undertook the majority of numerical and statistical analyses, made the first round of interpretation, and did the majority of the writing. AS and CR provided guidance in terms of writing, statistical analyses, and the final draft of the paper, as well some writing in the relevant sections. RS aided in fieldwork and statistical analyses for the temperature data. TP performed the initial analyses and interpretation of the data.</w:t>
       </w:r>
     </w:p>
     <w:p>
       <w:pPr>
         <w:pStyle w:val="Heading1"/>
       </w:pPr>
-      <w:bookmarkStart w:id="47" w:name="author-contributions"/>
-      <w:r>
-        <w:t xml:space="preserve">Author Contributions</w:t>
-      </w:r>
-      <w:bookmarkEnd w:id="47"/>
+      <w:bookmarkStart w:id="49" w:name="funding"/>
+      <w:r>
+        <w:t xml:space="preserve">Funding</w:t>
+      </w:r>
+      <w:bookmarkEnd w:id="49"/>
     </w:p>
     <w:p>
       <w:pPr>
         <w:pStyle w:val="FirstParagraph"/>
       </w:pPr>
       <w:r>
-        <w:t xml:space="preserve">RC conceptualised the scope of the research reported in this paper, collected samples, undertook the majority of numerical and statistical analyses, made the first round of interpretation, and did the majority of the writing. AS and CR provided guidance in terms of writing, statistical analyses, and the final draft of the paper, as well some writing in the relevant sections. RS aided in fieldwork and statistical analyses for the temperature data. TP performed the initial analyses and interpretation of the data.</w:t>
-      </w:r>
-    </w:p>
-    <w:p>
-      <w:pPr>
-        <w:pStyle w:val="Heading1"/>
-      </w:pPr>
-      <w:bookmarkStart w:id="48" w:name="funding"/>
-      <w:r>
-        <w:t xml:space="preserve">Funding</w:t>
-      </w:r>
-      <w:bookmarkEnd w:id="48"/>
-    </w:p>
-    <w:p>
-      <w:pPr>
-        <w:pStyle w:val="FirstParagraph"/>
-      </w:pPr>
-      <w:r>
         <w:t xml:space="preserve">The research was funded by the South African National Research Foundation (</w:t>
       </w:r>
-      <w:hyperlink r:id="rId49">
+      <w:hyperlink r:id="rId50">
         <w:r>
           <w:rPr>
             <w:rStyle w:val="Hyperlink"/>
@@ -2342,11 +2488,11 @@
       <w:pPr>
         <w:pStyle w:val="Heading1"/>
       </w:pPr>
-      <w:bookmarkStart w:id="50" w:name="acknowledgments"/>
+      <w:bookmarkStart w:id="51" w:name="acknowledgments"/>
       <w:r>
         <w:t xml:space="preserve">Acknowledgments</w:t>
       </w:r>
-      <w:bookmarkEnd w:id="50"/>
+      <w:bookmarkEnd w:id="51"/>
     </w:p>
     <w:p>
       <w:pPr>

</xml_diff>

<commit_message>
added to discussion. general house cleaning of script. and updated word output
</commit_message>
<xml_diff>
--- a/morphology_paper.docx
+++ b/morphology_paper.docx
@@ -952,7 +952,7 @@
       <w:r>
         <w:drawing>
           <wp:inline>
-            <wp:extent cx="4620126" cy="3696101"/>
+            <wp:extent cx="6197600" cy="6197600"/>
             <wp:effectExtent b="0" l="0" r="0" t="0"/>
             <wp:docPr descr="Temperature variables at the collection sites around the Cape Peninsula. Temperature variables include minimum represented by blue dots, mean represented by balc dots, maximum by red dots and whiskers standard deviation." title="" id="1" name="Picture"/>
             <a:graphic>
@@ -973,7 +973,7 @@
                   <pic:spPr bwMode="auto">
                     <a:xfrm>
                       <a:off x="0" y="0"/>
-                      <a:ext cx="4620126" cy="3696101"/>
+                      <a:ext cx="6197600" cy="6197600"/>
                     </a:xfrm>
                     <a:prstGeom prst="rect">
                       <a:avLst/>
@@ -1184,7 +1184,7 @@
       <w:r>
         <w:drawing>
           <wp:inline>
-            <wp:extent cx="4620126" cy="3696101"/>
+            <wp:extent cx="6197600" cy="6197600"/>
             <wp:effectExtent b="0" l="0" r="0" t="0"/>
             <wp:docPr descr="Wave variables at each collection site around the Western Cape coast. Mean variables are represented by dots and standard deviation by whiskers." title="" id="1" name="Picture"/>
             <a:graphic>
@@ -1205,7 +1205,7 @@
                   <pic:spPr bwMode="auto">
                     <a:xfrm>
                       <a:off x="0" y="0"/>
-                      <a:ext cx="4620126" cy="3696101"/>
+                      <a:ext cx="6197600" cy="6197600"/>
                     </a:xfrm>
                     <a:prstGeom prst="rect">
                       <a:avLst/>
@@ -2263,11 +2263,56 @@
       <w:r>
         <w:t xml:space="preserve">along RDA2 and explained 86% and 94% of the variation respectivley. There was overlapping of clusters according to region with no clear patterns in sites evident.</w:t>
       </w:r>
-      <w:r>
-        <w:t xml:space="preserve"> </w:t>
-      </w:r>
-      <w:r>
-        <w:t xml:space="preserve"># Discussion</w:t>
+    </w:p>
+    <w:p>
+      <w:pPr>
+        <w:pStyle w:val="Heading1"/>
+      </w:pPr>
+      <w:bookmarkStart w:id="46" w:name="discussion"/>
+      <w:r>
+        <w:t xml:space="preserve">Discussion</w:t>
+      </w:r>
+      <w:bookmarkEnd w:id="46"/>
+    </w:p>
+    <w:p>
+      <w:pPr>
+        <w:pStyle w:val="FirstParagraph"/>
+      </w:pPr>
+      <w:r>
+        <w:t xml:space="preserve">This study considered important drivers of kelp morphology that have been identified in previous research (Fowler-Walker et al. 2006; Miller et al. 2011; Fowler-Walker et al. 2005; Stewart et al. 2009; Wing et al. 2007; Molloy &amp; Bolton 1996; Pedersen &amp; Nejrup 2012; Wernberg &amp; Thomsen 2005), namely temperature and wave exposure, around the Cape Peninsula on two prolific kelp species. Unlike previous research, this study used a numerical model to provide the various variables of wave exposure. We also considered wind in addition to temperature and wave variables, since wind has been shown to influence the extension capabilities of canopy kelp species (Denny et al. 1997). Furthermore, the protrusion of the primary blade of</w:t>
+      </w:r>
+      <w:r>
+        <w:t xml:space="preserve"> </w:t>
+      </w:r>
+      <w:r>
+        <w:rPr>
+          <w:i/>
+        </w:rPr>
+        <w:t xml:space="preserve">E. maxima</w:t>
+      </w:r>
+      <w:r>
+        <w:t xml:space="preserve"> </w:t>
+      </w:r>
+      <w:r>
+        <w:t xml:space="preserve">out of the water may result in some direct effects of wind-drag on morphology. The results show that wave exposure the main driver of kelp morphology with temperature and wind playing only minor roles. Furthermore, the investigation of differences in morphological characteristics between shallow and deep populations of</w:t>
+      </w:r>
+      <w:r>
+        <w:t xml:space="preserve"> </w:t>
+      </w:r>
+      <w:r>
+        <w:rPr>
+          <w:i/>
+        </w:rPr>
+        <w:t xml:space="preserve">E. maxima</w:t>
+      </w:r>
+      <w:r>
+        <w:rPr>
+          <w:i/>
+        </w:rPr>
+        <w:t xml:space="preserve"> </w:t>
+      </w:r>
+      <w:r>
+        <w:t xml:space="preserve">suggests that in low wave exposure environments the role of temperature as a morphological driver increases.</w:t>
       </w:r>
     </w:p>
     <w:p>
@@ -2275,7 +2320,27 @@
         <w:pStyle w:val="BodyText"/>
       </w:pPr>
       <w:r>
-        <w:t xml:space="preserve">This study considered important drivers of kelp morphology that have been identified in previous research (Fowler-Walker et al. 2006; Miller et al. 2011; Fowler-Walker et al. 2005; Stewart et al. 2009; Wing et al. 2007; Molloy &amp; Bolton 1996; Pedersen &amp; Nejrup 2012; Wernberg &amp; Thomsen 2005), namely temperature and wave exposure, around the Cape Peninsula on two prolific kelp species. Unlike previous research, this study used a numerical model to provide the various variables of wave exposure. We also considered wind in addition to temperature and wave variables, since wind has been shown to influence the extension capabilities of canopy kelp species (Denny et al. 1997). Furthermore, the protrusion of the primary blade of</w:t>
+        <w:t xml:space="preserve">The complex geomorphology of the western Cape coastline creates an ideal natural laboratory for studies of kelps in interaction with their environment. The annual and seasonal patterns in both wind influence the thermal regime around the coastline by inducing upwelling. Upwelling brings deep, cool nutrient rich water to coastal areas and therefore induces a decrease in temperature (Field et al. 1980; Andrews &amp; Hutchings 1980; Gill &amp; Clarke 1974; Cram 1970; Rouault et al. 2010; Blanke et al. 2002. The wind speed and wind direction help drive upwelling in summer on the western side of the Cape peninsula, where southerly winds blow parallel to the coast and trigger upwelling (Field et al. 1980; Rouault et al. 2010). This is not the case for False Bay which is shielded from the dominating wind and swell the Cape Peninsula is subject to, with the exception being the winter months where upwelling becomes more favourable for the region due to the change in swell and wind direction, causing lower temperatures to dominate during this time (Rouault et al. 2010; Andrews &amp; Hutchings 1980). Increased wind speed at sites along the west side of the peninsula in a southerly direction trigger upwelling events along the western side of the peninsula (Rouault et al. 2010; Field et al. 1980). We however see a possible lack of upwelling events for sites such as Betty’s Bay and Batsata Rock.</w:t>
+      </w:r>
+    </w:p>
+    <w:p>
+      <w:pPr>
+        <w:pStyle w:val="BodyText"/>
+      </w:pPr>
+      <w:r>
+        <w:t xml:space="preserve">We provide strong support for the idea that variations in the environmental variables, particularly wave exposure variables, are driving kelp morphological characteristics around the Cape Peninsula. Morphological adaptation due to water motion may manifest in a number of ways in high wave energy environments. For instance, reduction of blade thickness, blade elongation, increase of stipe length, increase in stipe circumference and force of attachment (Fowler-Walker et al. 2006; Wernberg &amp; Thomsen 2005; Friedland &amp; Denny 1995; Denny &amp; Roberson 2002; Bekkby et al. 2014; Denny et al. 1997; Denny &amp; Gaylord 2002) have been suggested in previous studies. Although this study did not measure force of attachment, other morphological responses to wave variables were evident. Higher temperatures tended to be assocaited with reduced measurements of stipe mass, stipe circumference/diameter and stipe length for the sub-canopy species</w:t>
+      </w:r>
+      <w:r>
+        <w:t xml:space="preserve"> </w:t>
+      </w:r>
+      <w:r>
+        <w:rPr>
+          <w:i/>
+        </w:rPr>
+        <w:t xml:space="preserve">L. pallida</w:t>
+      </w:r>
+      <w:r>
+        <w:t xml:space="preserve">, which suggests that there is a reduction in overall surface area of the plant in warm temperate environments. The ecological consequence of this is unclear…The canopy species</w:t>
       </w:r>
       <w:r>
         <w:t xml:space="preserve"> </w:t>
@@ -2290,7 +2355,70 @@
         <w:t xml:space="preserve"> </w:t>
       </w:r>
       <w:r>
-        <w:t xml:space="preserve">out of the water may result in some direct effects of wind-drag on morphology. The results show that wave exposure the main driver of kelp morphology with temperature and wind playing only minor roles. Furthermore, the investigation of differences in morphological characteristics between shallow and deep populations of</w:t>
+        <w:t xml:space="preserve">exibits increased stipe length and decreased stipe circumference in warm temperate areas for both deep and shallow populations, which suggests a</w:t>
+      </w:r>
+      <w:r>
+        <w:t xml:space="preserve"> </w:t>
+      </w:r>
+      <w:r>
+        <w:t xml:space="preserve">‘</w:t>
+      </w:r>
+      <w:r>
+        <w:t xml:space="preserve">slender kelp</w:t>
+      </w:r>
+      <w:r>
+        <w:t xml:space="preserve">’</w:t>
+      </w:r>
+      <w:r>
+        <w:t xml:space="preserve"> </w:t>
+      </w:r>
+      <w:r>
+        <w:t xml:space="preserve">tactic and has been shown in previous work.</w:t>
+      </w:r>
+      <w:r>
+        <w:rPr>
+          <w:b/>
+        </w:rPr>
+        <w:t xml:space="preserve">add examples here</w:t>
+      </w:r>
+      <w:r>
+        <w:t xml:space="preserve">. The response of kelp morphological characteristics to wave exposure was evident and both species show a tactics based on the magnitde of wave exposure. Strength increasing traits were exibited for lower exposure levels while a</w:t>
+      </w:r>
+      <w:r>
+        <w:t xml:space="preserve"> </w:t>
+      </w:r>
+      <w:r>
+        <w:t xml:space="preserve">‘</w:t>
+      </w:r>
+      <w:r>
+        <w:t xml:space="preserve">go-with-the-flow</w:t>
+      </w:r>
+      <w:r>
+        <w:t xml:space="preserve">’</w:t>
+      </w:r>
+      <w:r>
+        <w:t xml:space="preserve"> </w:t>
+      </w:r>
+      <w:r>
+        <w:t xml:space="preserve">tactic for moderate levels of wave exposure. Denny and Galord ??? showed that increased flexiblity or a</w:t>
+      </w:r>
+      <w:r>
+        <w:t xml:space="preserve"> </w:t>
+      </w:r>
+      <w:r>
+        <w:t xml:space="preserve">‘</w:t>
+      </w:r>
+      <w:r>
+        <w:t xml:space="preserve">go-with-the-flow</w:t>
+      </w:r>
+      <w:r>
+        <w:t xml:space="preserve">’</w:t>
+      </w:r>
+      <w:r>
+        <w:t xml:space="preserve"> </w:t>
+      </w:r>
+      <w:r>
+        <w:t xml:space="preserve">tactic has a threshold value, where increased stipe length actaully increase drag under high wave exposure scenarios. Therefore, under high wave exposure scenarios size reducing traits, such as reduced surface area of the overall plant should be favoured instead. This was evident in the results which showed that stipe length decreases under high wave exposure categories. This suggests that how morphological characteristcs manifest themselves is dependent on the magnitude of wave exposure. Furthermore, the results suggest that in the absence of wave exposure, temperatre becomes the dominant morphological driver. This is evident from the redundancy analysis for each species and deep populations of</w:t>
       </w:r>
       <w:r>
         <w:t xml:space="preserve"> </w:t>
@@ -2302,40 +2430,36 @@
         <w:t xml:space="preserve">E. maxima</w:t>
       </w:r>
       <w:r>
-        <w:rPr>
-          <w:i/>
-        </w:rPr>
-        <w:t xml:space="preserve"> </w:t>
-      </w:r>
-      <w:r>
-        <w:t xml:space="preserve">suggests that in low wave exposure environments the role of temperature as a morphological driver increases.</w:t>
-      </w:r>
-    </w:p>
-    <w:p>
-      <w:pPr>
-        <w:pStyle w:val="BodyText"/>
-      </w:pPr>
-      <w:r>
-        <w:t xml:space="preserve">The complex geomorphology of the western Cape coastline creates an ideal natural laboratory for studies of kelps in interaction with their environment. This complex coastal environment created by the coastal wind and wave climate creates an ideal opportunity to explore the effects of waves and the thermal regime on the morphological development of kelp. The annual and seasonal patterns in both wind influence the thermal regime around the coastline by inducing upwelling. Upwelling brings deep, cool nutrient rich water to coastal areas and therefore induces a decrease in temperature (Field et al. 1980; Andrews &amp; Hutchings 1980; Gill &amp; Clarke 1974; Cram 1970; Rouault et al. 2010; Blanke et al. 2002. The wind speed and wind direction help drive upwelling in summer on the western side of the Cape peninsula, where southerly winds blow parallel to the coast and trigger upwelling (Field et al. 1980; Rouault et al. 2010). This is not the case for False Bay which is shielded from the dominating wind and swell the Cape Peninsula is subject to, with the exception being the winter months where upwelling becomes more favourable for the region due to the change in swell and wind direction, causing lower temperatures to dominate during this time (Rouault et al. 2010; Andrews &amp; Hutchings 1980). Increased wind speed at sites along the west side of the peninsula in a southerly direction trigger upwelling events along the western side of the peninsula (Rouault et al. 2010; Field et al. 1980). We however see a possible lack of upwelling events for sites such as Betty’s Bay and Batsata Rock.</w:t>
-      </w:r>
-    </w:p>
-    <w:p>
-      <w:pPr>
-        <w:pStyle w:val="BodyText"/>
-      </w:pPr>
-      <w:r>
-        <w:t xml:space="preserve">We provide strong support for the idea that variations in the environmental variables, particularly wave exposure variables, are driving kelp morphological characteristics around the Cape Peninsula. Morphological adaptation due to water motion may manifest in a number of ways in high wave energy environments. For instance, reduction of blade thickness, blade elongation, increase of stipe length, increase in stipe circumference and force of attachment (Fowler-Walker et al. 2006; Wernberg &amp; Thomsen 2005; Friedland &amp; Denny 1995; Denny &amp; Roberson 2002; Bekkby et al. 2014; Denny et al. 1997; Denny &amp; Gaylord 2002) have been suggested in previous studies. Although this study did not measure force of attachment, other morphological responses to wave variables were evident.</w:t>
+        <w:t xml:space="preserve"> </w:t>
+      </w:r>
+      <w:r>
+        <w:t xml:space="preserve">which show clustering of study sites according to the region; wave variables drive morphological characteristics for kelps from the western region and temperature variables for kelps from the eastern region. Clustering of sites according to region overlapped almost completey for the RDA analysis of shallow</w:t>
+      </w:r>
+      <w:r>
+        <w:t xml:space="preserve"> </w:t>
+      </w:r>
+      <w:r>
+        <w:rPr>
+          <w:i/>
+        </w:rPr>
+        <w:t xml:space="preserve">E. maxima</w:t>
+      </w:r>
+      <w:r>
+        <w:t xml:space="preserve"> </w:t>
+      </w:r>
+      <w:r>
+        <w:t xml:space="preserve">suggesting that for shallow kelp the effect of wave exposure overwhelms the effects of temperature.</w:t>
       </w:r>
     </w:p>
     <w:p>
       <w:pPr>
         <w:pStyle w:val="Heading1"/>
       </w:pPr>
-      <w:bookmarkStart w:id="46" w:name="conclusion"/>
+      <w:bookmarkStart w:id="47" w:name="conclusion"/>
       <w:r>
         <w:t xml:space="preserve">Conclusion</w:t>
       </w:r>
-      <w:bookmarkEnd w:id="46"/>
+      <w:bookmarkEnd w:id="47"/>
     </w:p>
     <w:p>
       <w:pPr>
@@ -2397,11 +2521,11 @@
       <w:pPr>
         <w:pStyle w:val="Heading1"/>
       </w:pPr>
-      <w:bookmarkStart w:id="47" w:name="conflict-of-interest-statement"/>
+      <w:bookmarkStart w:id="48" w:name="conflict-of-interest-statement"/>
       <w:r>
         <w:t xml:space="preserve">Conflict of Interest Statement</w:t>
       </w:r>
-      <w:bookmarkEnd w:id="47"/>
+      <w:bookmarkEnd w:id="48"/>
     </w:p>
     <w:p>
       <w:pPr>
@@ -2415,11 +2539,11 @@
       <w:pPr>
         <w:pStyle w:val="Heading1"/>
       </w:pPr>
-      <w:bookmarkStart w:id="48" w:name="author-contributions"/>
+      <w:bookmarkStart w:id="49" w:name="author-contributions"/>
       <w:r>
         <w:t xml:space="preserve">Author Contributions</w:t>
       </w:r>
-      <w:bookmarkEnd w:id="48"/>
+      <w:bookmarkEnd w:id="49"/>
     </w:p>
     <w:p>
       <w:pPr>
@@ -2433,11 +2557,11 @@
       <w:pPr>
         <w:pStyle w:val="Heading1"/>
       </w:pPr>
-      <w:bookmarkStart w:id="49" w:name="funding"/>
+      <w:bookmarkStart w:id="50" w:name="funding"/>
       <w:r>
         <w:t xml:space="preserve">Funding</w:t>
       </w:r>
-      <w:bookmarkEnd w:id="49"/>
+      <w:bookmarkEnd w:id="50"/>
     </w:p>
     <w:p>
       <w:pPr>
@@ -2446,7 +2570,7 @@
       <w:r>
         <w:t xml:space="preserve">The research was funded by the South African National Research Foundation (</w:t>
       </w:r>
-      <w:hyperlink r:id="rId50">
+      <w:hyperlink r:id="rId51">
         <w:r>
           <w:rPr>
             <w:rStyle w:val="Hyperlink"/>
@@ -2488,11 +2612,11 @@
       <w:pPr>
         <w:pStyle w:val="Heading1"/>
       </w:pPr>
-      <w:bookmarkStart w:id="51" w:name="acknowledgments"/>
+      <w:bookmarkStart w:id="52" w:name="acknowledgments"/>
       <w:r>
         <w:t xml:space="preserve">Acknowledgments</w:t>
       </w:r>
-      <w:bookmarkEnd w:id="51"/>
+      <w:bookmarkEnd w:id="52"/>
     </w:p>
     <w:p>
       <w:pPr>

</xml_diff>

<commit_message>
site morphology draft for deep ecklonia added. outputs updated
</commit_message>
<xml_diff>
--- a/morphology_paper.docx
+++ b/morphology_paper.docx
@@ -462,7 +462,7 @@
         <w:pStyle w:val="BodyText"/>
       </w:pPr>
       <w:r>
-        <w:t xml:space="preserve">The topography and elevation along the Cape Peninsula channel and shield winds along False Bay. This is however absent in winter, where strong northerly winds are prevalent from St. Helena Bay to Betty’s Bay (Field et al. 1980; Jury et al. 1985; Andrews &amp; Hutchings 1980; Jury 1980). Patterns are also evident in the wave data. Seasonal variations in significant wave height (Hs), wave period and wave direction are also present. The direction of the dominant swell changes to the south west in winter, generated by strong low pressures that originate from the southern ocean (Reason et al. 2006), which False Bay is sheltered from (Shipley 1964; Atkins 1970; Dufois &amp; Rouault 2012). In summer, these swells rotate anticlockwise and are able to enter False Bay, providing an increased variability of Hs and Tp in this region. It should be noted that what is classified as sheltered around the South African coastline (a high energy coastline) might be classified as exposed in other regions of the world (Norderhaug et al. 2012; Leliaert et al. 2000). It is due to the near consistent south-westerly swell and the complex orography around the peninsula that the wave energy distribution around the Cape Peninsula varies significantly over a small geographical area.</w:t>
+        <w:t xml:space="preserve">The topography and elevation along the Cape Peninsula channel and shield winds along False Bay. This is however absent in winter, where strong northerly winds are prevalent from St. Helena Bay to Betty’s Bay (Field et al. 1980; Jury et al. 1985; Andrews &amp; Hutchings 1980; Jury 1980). Patterns are also evident in the wave data. Seasonal variations in significant wave height (Hs), peak period and wave direction are also present. The direction of the dominant swell changes to the south west in winter, generated by strong low pressures that originate from the southern ocean (Reason et al. 2006), which False Bay is sheltered from (Shipley 1964; Atkins 1970; Dufois &amp; Rouault 2012). In summer, these swells rotate anticlockwise and are able to enter False Bay, providing an increased variability of Hs and Tp in this region. It should be noted that what is classified as sheltered around the South African coastline (a high energy coastline) might be classified as exposed in other regions of the world (Norderhaug et al. 2012; Leliaert et al. 2000). It is due to the near consistent south-westerly swell and the complex orography around the peninsula that the wave energy distribution around the Cape Peninsula varies significantly over a small geographical area.</w:t>
       </w:r>
     </w:p>
     <w:p>
@@ -952,7 +952,7 @@
       <w:r>
         <w:drawing>
           <wp:inline>
-            <wp:extent cx="6197600" cy="6197600"/>
+            <wp:extent cx="5544151" cy="4620126"/>
             <wp:effectExtent b="0" l="0" r="0" t="0"/>
             <wp:docPr descr="Temperature variables at the collection sites around the Cape Peninsula. Temperature variables include minimum represented by blue dots, mean represented by balc dots, maximum by red dots and whiskers standard deviation." title="" id="1" name="Picture"/>
             <a:graphic>
@@ -973,7 +973,7 @@
                   <pic:spPr bwMode="auto">
                     <a:xfrm>
                       <a:off x="0" y="0"/>
-                      <a:ext cx="6197600" cy="6197600"/>
+                      <a:ext cx="5544151" cy="4620126"/>
                     </a:xfrm>
                     <a:prstGeom prst="rect">
                       <a:avLst/>
@@ -1015,7 +1015,7 @@
         <w:pStyle w:val="FirstParagraph"/>
       </w:pPr>
       <w:r>
-        <w:t xml:space="preserve">Our data show the western side of the peninsula experiences higher significant wave heights and variation in wave heights compared to the eastern side of the peninsula on both an annual and seasonal scale. Annual mean significant wave height ranged from 0.5 ± 0.2 m (mean ± SD) at St. Helena Bay to 2.3 ± 0.7 m at Olifantsbos on the western side of the peninsula, and on the eastern side of the peninsula it ranged from 0.9 ± 0.4 m at Buffelsbaai to 1.9 ± 0.6 m at Betty’s Bay. Annual mean wave peak period for sites on the western side of the peninsula ranged from 10.3 ± 3.5 s at St. Helena Bay to 11.0 ± 2.0 s at Olifantsbos, and ranged from 10.6 ± 3.0 s at Buffelsbaai to 10.8 ± 2.2 s at Betty’s Bay. The data shows no trend in mean peak wave period for the coastline. Annual peak wave period was 10.0 ± 3.0 s and 9.2 ± 3.1 s in winter and summer respectively, Miller’s point and had the lowest peak wave period amongst all sites. These data show that the western side of the peninsula has a lower variation (SD) compared to the eastern side of the peninsula, with Miller’s point showing the highest variation across timescales. Annual maximum peak wave period ranged from 18.9 s at St. Helena Bay to 18.4 s at Olifantsbos for the western side of the peninsula, and ranged from 18.0 s at Buffelsbaai to 18.0 s at Betty’s Bay on the eastern side of the peninsula.</w:t>
+        <w:t xml:space="preserve">Our data show the western side of the peninsula experiences higher significant wave heights and variation in wave heights compared to the eastern side of the peninsula on both an annual and seasonal scale. Annual mean significant wave height ranged from 0.5 ± 0.2 m (mean ± SD) at St. Helena Bay to 2.3 ± 0.7 m at Olifantsbos on the western side of the peninsula, and on the eastern side of the peninsula it ranged from 0.9 ± 0.4 m at Buffelsbaai to 1.9 ± 0.6 m at Betty’s Bay. Annual mean wave peak period for sites on the western side of the peninsula ranged from 10.3 ± 3.5 s at St. Helena Bay to 11.0 ± 2.0 s at Olifantsbos, and ranged from 10.6 ± 3.0 s at Buffelsbaai to 10.8 ± 2.2 s at Betty’s Bay. The data shows no trend in mean peak peak period for the coastline. Annual peak period was 10.0 ± 3.0 s and 9.2 ± 3.1 s in winter and summer respectively, Miller’s point and had the lowest peak period amongst all sites. These data show that the western side of the peninsula has a lower variation (SD) compared to the eastern side of the peninsula, with Miller’s point showing the highest variation across timescales. Annual maximum peak period ranged from 18.9 s at St. Helena Bay to 18.4 s at Olifantsbos for the western side of the peninsula, and ranged from 18.0 s at Buffelsbaai to 18.0 s at Betty’s Bay on the eastern side of the peninsula.</w:t>
       </w:r>
     </w:p>
     <w:p>
@@ -1048,7 +1048,7 @@
         <w:rPr>
           <w:rStyle w:val="VerbatimChar"/>
         </w:rPr>
-        <w:t xml:space="preserve">## Warning: Unknown or uninitialised column: 'p'.</w:t>
+        <w:t xml:space="preserve">## Warning: Removed 1 rows containing missing values (geom_point).</w:t>
       </w:r>
     </w:p>
     <w:p>
@@ -1059,16 +1059,18 @@
         <w:rPr>
           <w:rStyle w:val="VerbatimChar"/>
         </w:rPr>
-        <w:t xml:space="preserve">## Warning: Computation failed in `stat_compare_means()`:</w:t>
-      </w:r>
-      <w:r>
-        <w:br w:type="textWrapping"/>
-      </w:r>
+        <w:t xml:space="preserve">## Warning: Removed 1 rows containing missing values (geom_errorbar).</w:t>
+      </w:r>
+    </w:p>
+    <w:p>
+      <w:pPr>
+        <w:pStyle w:val="SourceCode"/>
+      </w:pPr>
       <w:r>
         <w:rPr>
           <w:rStyle w:val="VerbatimChar"/>
         </w:rPr>
-        <w:t xml:space="preserve">## argument "x" is missing, with no default</w:t>
+        <w:t xml:space="preserve">## Warning: Removed 1 rows containing missing values (geom_point).</w:t>
       </w:r>
     </w:p>
     <w:p>
@@ -1079,7 +1081,7 @@
         <w:rPr>
           <w:rStyle w:val="VerbatimChar"/>
         </w:rPr>
-        <w:t xml:space="preserve">## Warning: Removed 1 rows containing missing values (geom_point).</w:t>
+        <w:t xml:space="preserve">## Warning: Removed 1 rows containing missing values (geom_errorbar).</w:t>
       </w:r>
     </w:p>
     <w:p>
@@ -1090,7 +1092,7 @@
         <w:rPr>
           <w:rStyle w:val="VerbatimChar"/>
         </w:rPr>
-        <w:t xml:space="preserve">## Warning: Removed 1 rows containing missing values (geom_errorbar).</w:t>
+        <w:t xml:space="preserve">## Warning: Removed 1 rows containing non-finite values (stat_boxplot).</w:t>
       </w:r>
     </w:p>
     <w:p>
@@ -1101,80 +1103,7 @@
         <w:rPr>
           <w:rStyle w:val="VerbatimChar"/>
         </w:rPr>
-        <w:t xml:space="preserve">## Warning: Unknown or uninitialised column: 'p'.</w:t>
-      </w:r>
-    </w:p>
-    <w:p>
-      <w:pPr>
-        <w:pStyle w:val="SourceCode"/>
-      </w:pPr>
-      <w:r>
-        <w:rPr>
-          <w:rStyle w:val="VerbatimChar"/>
-        </w:rPr>
-        <w:t xml:space="preserve">## Warning: Computation failed in `stat_compare_means()`:</w:t>
-      </w:r>
-      <w:r>
-        <w:br w:type="textWrapping"/>
-      </w:r>
-      <w:r>
-        <w:rPr>
-          <w:rStyle w:val="VerbatimChar"/>
-        </w:rPr>
-        <w:t xml:space="preserve">## argument "x" is missing, with no default</w:t>
-      </w:r>
-    </w:p>
-    <w:p>
-      <w:pPr>
-        <w:pStyle w:val="SourceCode"/>
-      </w:pPr>
-      <w:r>
-        <w:rPr>
-          <w:rStyle w:val="VerbatimChar"/>
-        </w:rPr>
-        <w:t xml:space="preserve">## Warning: Removed 1 rows containing missing values (geom_point).</w:t>
-      </w:r>
-    </w:p>
-    <w:p>
-      <w:pPr>
-        <w:pStyle w:val="SourceCode"/>
-      </w:pPr>
-      <w:r>
-        <w:rPr>
-          <w:rStyle w:val="VerbatimChar"/>
-        </w:rPr>
-        <w:t xml:space="preserve">## Warning: Removed 1 rows containing missing values (geom_errorbar).</w:t>
-      </w:r>
-    </w:p>
-    <w:p>
-      <w:pPr>
-        <w:pStyle w:val="SourceCode"/>
-      </w:pPr>
-      <w:r>
-        <w:rPr>
-          <w:rStyle w:val="VerbatimChar"/>
-        </w:rPr>
-        <w:t xml:space="preserve">## Warning: Unknown or uninitialised column: 'p'.</w:t>
-      </w:r>
-    </w:p>
-    <w:p>
-      <w:pPr>
-        <w:pStyle w:val="SourceCode"/>
-      </w:pPr>
-      <w:r>
-        <w:rPr>
-          <w:rStyle w:val="VerbatimChar"/>
-        </w:rPr>
-        <w:t xml:space="preserve">## Warning: Computation failed in `stat_compare_means()`:</w:t>
-      </w:r>
-      <w:r>
-        <w:br w:type="textWrapping"/>
-      </w:r>
-      <w:r>
-        <w:rPr>
-          <w:rStyle w:val="VerbatimChar"/>
-        </w:rPr>
-        <w:t xml:space="preserve">## argument "x" is missing, with no default</w:t>
+        <w:t xml:space="preserve">## Warning: Removed 1 rows containing non-finite values (stat_compare_means).</w:t>
       </w:r>
     </w:p>
     <w:p>
@@ -1254,7 +1183,7 @@
         <w:t xml:space="preserve"> </w:t>
       </w:r>
       <w:r>
-        <w:t xml:space="preserve">Annual mean wave peak period for sites on the western side of the peninsula ranged from 10.3 ± 3.5 s at St. Helena Bay to 11.0 ± 2.0 s at Olifantsbos, and ranged from 10.6 ± 3.0 s at Buffelsbaai to 10.8 ± 2.2 s at Betty’s Bay ([Fig. 4]. Annual peak wave period was 10.0 ± 3.0 s and 9.2 ± 3.1 s in winter and summer respectively, Miller’s point and had the lowest peak wave period amongst all sites. These data show that the western side of the peninsula has a lower variation (SD) compared to the eastern side of the peninsula, with Miller’s point showing the highest variation across timescales. Annual maximum peak wave period ranged from 18.9 s at St. Helena Bay to 18.4 s at Olifantsbos for the western side of the peninsula, and ranged from 18.0 s at Buffelsbaai to 18.0 s at Betty’s Bay on the eastern side of the peninsula. Data for median wave direction showed no trend across timescales; however the variation (SD) in wave direction is lower on the western side of the peninsula compared to the eastern side both annually and for winter. Summer data were the exception and showed lower variation for the eastern side of the peninsula [Fig. 4]. Wave variables divided into Annual (top), Austral summer (middle) and Austral winter (bottom) respectively. This phenomenon can be explained by the sheltering effect of the Cape Peninsula, resulting in a wave climate with a narrower directional spreading on the eastern side of the peninsula (refer to Fig. 7).</w:t>
+        <w:t xml:space="preserve">Annual mean wave peak period for sites on the western side of the peninsula ranged from 10.3 ± 3.5 s at St. Helena Bay to 11.0 ± 2.0 s at Olifantsbos, and ranged from 10.6 ± 3.0 s at Buffelsbaai to 10.8 ± 2.2 s at Betty’s Bay ([Fig. 4]. Annual peak peak period was 10.0 ± 3.0 s and 9.2 ± 3.1 s in winter and summer respectively, Miller’s point and had the lowest peak peak period amongst all sites. These data show that the western side of the peninsula has a lower variation (SD) compared to the eastern side of the peninsula, with Miller’s point showing the highest variation across timescales. Annual maximum peak period ranged from 18.9 s at St. Helena Bay to 18.4 s at Olifantsbos for the western side of the peninsula, and ranged from 18.0 s at Buffelsbaai to 18.0 s at Betty’s Bay on the eastern side of the peninsula. Data for median wave direction showed no trend across timescales; however the variation (SD) in wave direction is lower on the western side of the peninsula compared to the eastern side both annually and for winter. Summer data were the exception and showed lower variation for the eastern side of the peninsula [Fig. 4]. Wave variables divided into Annual (top), Austral summer (middle) and Austral winter (bottom) respectively. This phenomenon can be explained by the sheltering effect of the Cape Peninsula, resulting in a wave climate with a narrower directional spreading on the eastern side of the peninsula (refer to Fig. 7).</w:t>
       </w:r>
     </w:p>
     <w:p>
@@ -1289,7 +1218,7 @@
         <w:pStyle w:val="FirstParagraph"/>
       </w:pPr>
       <w:r>
-        <w:t xml:space="preserve">Significant differences were found between cool temperate and warm temperate regimes for all</w:t>
+        <w:t xml:space="preserve">Significant differences were found between cool temperate and warm temperate regimes for most</w:t>
       </w:r>
       <w:r>
         <w:t xml:space="preserve"> </w:t>
@@ -1319,7 +1248,7 @@
         <w:t xml:space="preserve"> </w:t>
       </w:r>
       <w:r>
-        <w:t xml:space="preserve">morphological characteristics were grouped to wave exposure categories kruskal-wallis tests revealed significant differences amoungst categories for all morphological characteristics with lamina length, number of digits and thallus mass the exceptions. The morphological characteristics that were significantly different amoungst sites exibited similar patterns, with increasing mean values from the full sheltered to extremely sheltered categories and a decrease in mean values for the remainder of the categories. Two morphological characteristics, namely lamina thickness and stipe diameter, both exibit higher variations for the exposed categories compared to other morphological characteristics.</w:t>
+        <w:t xml:space="preserve">morphological characteristics were grouped to wave exposure categories kruskal-wallis tests revealed significant differences amoungst categories for most morphological characteristics with lamina length, number of digits and thallus mass the exceptions. The morphological characteristics that were significantly different amoungst sites exibited similar patterns, with increasing mean values from the full sheltered to extremely sheltered categories and a decrease in mean values for the remainder of the categories. Two morphological characteristics, namely lamina thickness and stipe diameter, both exibit higher variations for the exposed categories compared to other morphological characteristics.</w:t>
       </w:r>
     </w:p>
     <w:p>
@@ -2099,7 +2028,7 @@
       <w:r>
         <w:drawing>
           <wp:inline>
-            <wp:extent cx="5544151" cy="5544151"/>
+            <wp:extent cx="6197600" cy="6197600"/>
             <wp:effectExtent b="0" l="0" r="0" t="0"/>
             <wp:docPr descr="" title="" id="1" name="Picture"/>
             <a:graphic>
@@ -2120,7 +2049,7 @@
                   <pic:spPr bwMode="auto">
                     <a:xfrm>
                       <a:off x="0" y="0"/>
-                      <a:ext cx="5544151" cy="5544151"/>
+                      <a:ext cx="6197600" cy="6197600"/>
                     </a:xfrm>
                     <a:prstGeom prst="rect">
                       <a:avLst/>
@@ -2448,7 +2377,7 @@
         <w:t xml:space="preserve"> </w:t>
       </w:r>
       <w:r>
-        <w:t xml:space="preserve">suggesting that for shallow kelp the effect of wave exposure overwhelms the effects of temperature.</w:t>
+        <w:t xml:space="preserve">suggesting that for shallow kelp the effect of wave exposure is less variable.</w:t>
       </w:r>
     </w:p>
     <w:p>
@@ -2624,6 +2553,63 @@
       </w:pPr>
       <w:r>
         <w:t xml:space="preserve">Thank you to AS and CR for their guidance, and the honours class of 2014-2015 that aided in fieldwork. Carla Louise for making the GIS plot etc.</w:t>
+      </w:r>
+    </w:p>
+    <w:p>
+      <w:pPr>
+        <w:pStyle w:val="Heading1"/>
+      </w:pPr>
+      <w:bookmarkStart w:id="53" w:name="appendix"/>
+      <w:r>
+        <w:t xml:space="preserve">Appendix</w:t>
+      </w:r>
+      <w:bookmarkEnd w:id="53"/>
+    </w:p>
+    <w:p>
+      <w:pPr>
+        <w:pStyle w:val="FirstParagraph"/>
+      </w:pPr>
+      <w:r>
+        <w:drawing>
+          <wp:inline>
+            <wp:extent cx="4620126" cy="3696101"/>
+            <wp:effectExtent b="0" l="0" r="0" t="0"/>
+            <wp:docPr descr="" title="" id="1" name="Picture"/>
+            <a:graphic>
+              <a:graphicData uri="http://schemas.openxmlformats.org/drawingml/2006/picture">
+                <pic:pic>
+                  <pic:nvPicPr>
+                    <pic:cNvPr descr="morphology_paper_files/figure-docx/appendix%20figure%201-1.png" id="0" name="Picture"/>
+                    <pic:cNvPicPr>
+                      <a:picLocks noChangeArrowheads="1" noChangeAspect="1"/>
+                    </pic:cNvPicPr>
+                  </pic:nvPicPr>
+                  <pic:blipFill>
+                    <a:blip r:embed="rId54"/>
+                    <a:stretch>
+                      <a:fillRect/>
+                    </a:stretch>
+                  </pic:blipFill>
+                  <pic:spPr bwMode="auto">
+                    <a:xfrm>
+                      <a:off x="0" y="0"/>
+                      <a:ext cx="4620126" cy="3696101"/>
+                    </a:xfrm>
+                    <a:prstGeom prst="rect">
+                      <a:avLst/>
+                    </a:prstGeom>
+                    <a:noFill/>
+                    <a:ln w="9525">
+                      <a:noFill/>
+                      <a:headEnd/>
+                      <a:tailEnd/>
+                    </a:ln>
+                  </pic:spPr>
+                </pic:pic>
+              </a:graphicData>
+            </a:graphic>
+          </wp:inline>
+        </w:drawing>
       </w:r>
     </w:p>
     <w:sectPr>

</xml_diff>

<commit_message>
map added and word output updated
</commit_message>
<xml_diff>
--- a/morphology_paper.docx
+++ b/morphology_paper.docx
@@ -462,209 +462,22 @@
         <w:pStyle w:val="BodyText"/>
       </w:pPr>
       <w:r>
-        <w:t xml:space="preserve">The topography and elevation along the Cape Peninsula channel and shield winds along False Bay. This is however absent in winter, where strong northerly winds are prevalent from St. Helena Bay to Betty’s Bay (Field et al. 1980; Jury et al. 1985; Andrews &amp; Hutchings 1980; Jury 1980). Patterns are also evident in the wave data. Seasonal variations in significant wave height (Hs), peak period and wave direction are also present. The direction of the dominant swell changes to the south west in winter, generated by strong low pressures that originate from the southern ocean (Reason et al. 2006), which False Bay is sheltered from (Shipley 1964; Atkins 1970; Dufois &amp; Rouault 2012). In summer, these swells rotate anticlockwise and are able to enter False Bay, providing an increased variability of Hs and Tp in this region. It should be noted that what is classified as sheltered around the South African coastline (a high energy coastline) might be classified as exposed in other regions of the world (Norderhaug et al. 2012; Leliaert et al. 2000). It is due to the near consistent south-westerly swell and the complex orography around the peninsula that the wave energy distribution around the Cape Peninsula varies significantly over a small geographical area.</w:t>
-      </w:r>
-    </w:p>
-    <w:p>
-      <w:pPr>
-        <w:pStyle w:val="Heading2"/>
-      </w:pPr>
-      <w:bookmarkStart w:id="23" w:name="abiotic-environment"/>
-      <w:r>
-        <w:t xml:space="preserve">Abiotic environment</w:t>
-      </w:r>
-      <w:bookmarkEnd w:id="23"/>
-    </w:p>
-    <w:p>
-      <w:pPr>
-        <w:pStyle w:val="FirstParagraph"/>
-      </w:pPr>
-      <w:r>
-        <w:t xml:space="preserve">In order to compare abiotic variables for sites around the coast, large historical databases for temperature, wave energy and wind were accessed.</w:t>
-      </w:r>
-    </w:p>
-    <w:p>
-      <w:pPr>
-        <w:pStyle w:val="Heading3"/>
-      </w:pPr>
-      <w:bookmarkStart w:id="24" w:name="temperature"/>
-      <w:r>
-        <w:t xml:space="preserve">Temperature</w:t>
-      </w:r>
-      <w:bookmarkEnd w:id="24"/>
-    </w:p>
-    <w:p>
-      <w:pPr>
-        <w:pStyle w:val="FirstParagraph"/>
-      </w:pPr>
-      <w:r>
-        <w:t xml:space="preserve">Shallow water temperatures were sourced from The South African Coastal Temperature Network (SACTN) website (</w:t>
-      </w:r>
-      <w:hyperlink r:id="rId25">
-        <w:r>
-          <w:rPr>
-            <w:rStyle w:val="Hyperlink"/>
-          </w:rPr>
-          <w:t xml:space="preserve">https://github.com/ajsmit/SACTN</w:t>
-        </w:r>
-      </w:hyperlink>
-      <w:r>
-        <w:t xml:space="preserve">). In terms of nearshore temperature,</w:t>
-      </w:r>
-      <w:r>
-        <w:t xml:space="preserve"> </w:t>
-      </w:r>
-      <w:r>
-        <w:rPr>
-          <w:i/>
-        </w:rPr>
-        <w:t xml:space="preserve">in situ</w:t>
-      </w:r>
-      <w:r>
-        <w:t xml:space="preserve"> </w:t>
-      </w:r>
-      <w:r>
-        <w:t xml:space="preserve">data are preferred over satellite SST, which have shown to exhibit large biases (Smit et al. 2013). Linear interpolated SST were calculated for sites where</w:t>
-      </w:r>
-      <w:r>
-        <w:t xml:space="preserve"> </w:t>
-      </w:r>
-      <w:r>
-        <w:rPr>
-          <w:i/>
-        </w:rPr>
-        <w:t xml:space="preserve">in situ</w:t>
-      </w:r>
-      <w:r>
-        <w:t xml:space="preserve"> </w:t>
-      </w:r>
-      <w:r>
-        <w:t xml:space="preserve">recorders were absent. These data were used to group sites into</w:t>
-      </w:r>
-      <w:r>
-        <w:t xml:space="preserve"> </w:t>
-      </w:r>
-      <w:r>
-        <w:t xml:space="preserve">‘</w:t>
-      </w:r>
-      <w:r>
-        <w:t xml:space="preserve">Cool temperate</w:t>
-      </w:r>
-      <w:r>
-        <w:t xml:space="preserve">’</w:t>
-      </w:r>
-      <w:r>
-        <w:t xml:space="preserve"> </w:t>
-      </w:r>
-      <w:r>
-        <w:t xml:space="preserve">and</w:t>
-      </w:r>
-      <w:r>
-        <w:t xml:space="preserve"> </w:t>
-      </w:r>
-      <w:r>
-        <w:t xml:space="preserve">‘</w:t>
-      </w:r>
-      <w:r>
-        <w:t xml:space="preserve">Warm temperate</w:t>
-      </w:r>
-      <w:r>
-        <w:t xml:space="preserve">’</w:t>
-      </w:r>
-      <w:r>
-        <w:t xml:space="preserve"> </w:t>
-      </w:r>
-      <w:r>
-        <w:t xml:space="preserve">categorisations to investigate the possible affect of thermal regime on kelp morphological characteristics.</w:t>
-      </w:r>
-    </w:p>
-    <w:p>
-      <w:pPr>
-        <w:pStyle w:val="Heading3"/>
-      </w:pPr>
-      <w:bookmarkStart w:id="26" w:name="wave-environment"/>
-      <w:r>
-        <w:t xml:space="preserve">Wave environment</w:t>
-      </w:r>
-      <w:bookmarkEnd w:id="26"/>
-    </w:p>
-    <w:p>
-      <w:pPr>
-        <w:pStyle w:val="FirstParagraph"/>
-      </w:pPr>
-      <w:r>
-        <w:t xml:space="preserve">Wave model variable data formed part of the South African Coastal Vulnerability Assessment, presented to the Department of Environmental Affairs (DEA) and produced by the Council for Scientific and Industrial Research (CSIR) (Rautenbach 2015). The South African wave climate was modeled via 20 spectral numerical wave models that simulated the offshore wave climate to the nearshore. The boundary conditions of these models were obtained by using the NOAA Wave Watch III (WWIII) model output, distributed via the National Centers for Environmental Prediction (NCEP) product (Office of the Director 2000; Environmental Modeling Center / Marine Modeling Branch 2005). The particular hindcast product utilised during the DEA-CSIR study spans 1994-2013 at a 3-hour resolution. These data were then used to model swell propagation into the coastal models while wind waves (seas) were generated via stationary computations in the Simulating Waves in the Nearshore SWAN model (Booij et al. 1997). The assumption of stationary computations are acceptable as the model domains were small enough so the temporal variation of the model boundary were slower than the time it takes for that boundary condition to propagate to the coast. SWAN allows one to extract wave variables from specific gridded locations in the nearshore. For False Bay, a resolution of 200 meters was modelled and output produced at both the 7 meter and 15 meter isobaths. A 200 meter resolution was used as the False Bay computational grid was nested within a larger grid (1 kilometer resolution). This allowed for a computational effective wave resolution of increasing resolution, from the NCEP, low resolution output to nested, high resolution coastal output. For Table Bay and east of Cape Hangklip the resolution was 500 meters and also had output at the 7 meters and 15 meter isobaths. These contour outputs were chosen in the original study by the CSIR as most engineering run-up calculations require wave parameter information at these contour depths and were the main focus of the original study. For this study the 7 meter contours were used. These data were then used to calculate over all wave power (kW/m) as this was considered the best measure of overall wave exposure. Annual wave power was plotted and categorised into different wave exposure categories which ranged from fully sheltered to extremely exposed.</w:t>
-      </w:r>
-    </w:p>
-    <w:p>
-      <w:pPr>
-        <w:pStyle w:val="Heading3"/>
-      </w:pPr>
-      <w:bookmarkStart w:id="27" w:name="X46d8469ec392de46b6d2252382d82562f00960e"/>
-      <w:r>
-        <w:t xml:space="preserve">Collection of kelp morphological characteristics</w:t>
-      </w:r>
-      <w:bookmarkEnd w:id="27"/>
-    </w:p>
-    <w:p>
-      <w:pPr>
-        <w:pStyle w:val="FirstParagraph"/>
-      </w:pPr>
-      <w:r>
-        <w:t xml:space="preserve">The morphological characteristics of both species are presented in Fig. 2.</w:t>
-      </w:r>
-      <w:r>
-        <w:t xml:space="preserve"> </w:t>
-      </w:r>
-      <w:r>
-        <w:rPr>
-          <w:i/>
-        </w:rPr>
-        <w:t xml:space="preserve">Laminaria pallida</w:t>
-      </w:r>
-      <w:r>
-        <w:t xml:space="preserve"> </w:t>
-      </w:r>
-      <w:r>
-        <w:t xml:space="preserve">is characterised by a single smooth blade which is divided longitudinally into sections, and develops from a single meristematic region located at the junction between the blade and the stipe (Dyer 2018). This species has a solid stipe but develops a hollow stipe along the west coast northward and into Namibia (Rothman et al. 2017).</w:t>
-      </w:r>
-      <w:r>
-        <w:t xml:space="preserve"> </w:t>
-      </w:r>
-      <w:r>
-        <w:rPr>
-          <w:i/>
-        </w:rPr>
-        <w:t xml:space="preserve">Ecklonia maxima</w:t>
-      </w:r>
-      <w:r>
-        <w:t xml:space="preserve"> </w:t>
-      </w:r>
-      <w:r>
-        <w:t xml:space="preserve">consists of a single primary blade which develops above a gas-filled float and a hollow stipe below. Secondary blades are produced laterally from the primary blade from several meristematic regions along the margins of the primary blade, known as digits (Dyer 2018). Both species are held to the substrate by finger-like haptera, collectively known as the holdfast.</w:t>
-      </w:r>
-    </w:p>
-    <w:p>
-      <w:pPr>
-        <w:pStyle w:val="CaptionedFigure"/>
-      </w:pPr>
-      <w:r>
         <w:drawing>
           <wp:inline>
             <wp:extent cx="4620126" cy="3696101"/>
             <wp:effectExtent b="0" l="0" r="0" t="0"/>
-            <wp:docPr descr="Schematic of L. pallida and E. maxima morphology." title="" id="1" name="Picture"/>
+            <wp:docPr descr="" title="" id="1" name="Picture"/>
             <a:graphic>
               <a:graphicData uri="http://schemas.openxmlformats.org/drawingml/2006/picture">
                 <pic:pic>
                   <pic:nvPicPr>
-                    <pic:cNvPr descr="morphology_paper_files/figure-docx/schematic-1.png" id="0" name="Picture"/>
+                    <pic:cNvPr descr="morphology_paper_files/figure-docx/map%20study%20sites-1.png" id="0" name="Picture"/>
                     <pic:cNvPicPr>
                       <a:picLocks noChangeArrowheads="1" noChangeAspect="1"/>
                     </pic:cNvPicPr>
                   </pic:nvPicPr>
                   <pic:blipFill>
-                    <a:blip r:embed="rId28"/>
+                    <a:blip r:embed="rId23"/>
                     <a:stretch>
                       <a:fillRect/>
                     </a:stretch>
@@ -693,6 +506,240 @@
     </w:p>
     <w:p>
       <w:pPr>
+        <w:pStyle w:val="BodyText"/>
+      </w:pPr>
+      <w:r>
+        <w:t xml:space="preserve">The topography and elevation along the Cape Peninsula channel and shield winds along False Bay. This is however absent in winter, where strong northerly winds are prevalent from St. Helena Bay to Betty’s Bay (Field et al. 1980; Jury et al. 1985; Andrews &amp; Hutchings 1980; Jury 1980). Patterns are also evident in the wave data. Seasonal variations in significant wave height (Hs), peak period and wave direction are also present. The direction of the dominant swell changes to the south west in winter, generated by strong low pressures that originate from the southern ocean (Reason et al. 2006), which False Bay is sheltered from (Shipley 1964; Atkins 1970; Dufois &amp; Rouault 2012). In summer, these swells rotate anticlockwise and are able to enter False Bay, providing an increased variability of Hs and Tp in this region. It should be noted that what is classified as sheltered around the South African coastline (a high energy coastline) might be classified as exposed in other regions of the world (Norderhaug et al. 2012; Leliaert et al. 2000). It is due to the near consistent south-westerly swell and the complex orography around the peninsula that the wave energy distribution around the Cape Peninsula varies significantly over a small geographical area.</w:t>
+      </w:r>
+    </w:p>
+    <w:p>
+      <w:pPr>
+        <w:pStyle w:val="Heading2"/>
+      </w:pPr>
+      <w:bookmarkStart w:id="24" w:name="abiotic-environment"/>
+      <w:r>
+        <w:t xml:space="preserve">Abiotic environment</w:t>
+      </w:r>
+      <w:bookmarkEnd w:id="24"/>
+    </w:p>
+    <w:p>
+      <w:pPr>
+        <w:pStyle w:val="FirstParagraph"/>
+      </w:pPr>
+      <w:r>
+        <w:t xml:space="preserve">In order to compare abiotic variables for sites around the coast, large historical databases for temperature, wave energy and wind were accessed.</w:t>
+      </w:r>
+    </w:p>
+    <w:p>
+      <w:pPr>
+        <w:pStyle w:val="Heading3"/>
+      </w:pPr>
+      <w:bookmarkStart w:id="25" w:name="temperature"/>
+      <w:r>
+        <w:t xml:space="preserve">Temperature</w:t>
+      </w:r>
+      <w:bookmarkEnd w:id="25"/>
+    </w:p>
+    <w:p>
+      <w:pPr>
+        <w:pStyle w:val="FirstParagraph"/>
+      </w:pPr>
+      <w:r>
+        <w:t xml:space="preserve">Shallow water temperatures were sourced from The South African Coastal Temperature Network (SACTN) website (</w:t>
+      </w:r>
+      <w:hyperlink r:id="rId26">
+        <w:r>
+          <w:rPr>
+            <w:rStyle w:val="Hyperlink"/>
+          </w:rPr>
+          <w:t xml:space="preserve">https://github.com/ajsmit/SACTN</w:t>
+        </w:r>
+      </w:hyperlink>
+      <w:r>
+        <w:t xml:space="preserve">). In terms of nearshore temperature,</w:t>
+      </w:r>
+      <w:r>
+        <w:t xml:space="preserve"> </w:t>
+      </w:r>
+      <w:r>
+        <w:rPr>
+          <w:i/>
+        </w:rPr>
+        <w:t xml:space="preserve">in situ</w:t>
+      </w:r>
+      <w:r>
+        <w:t xml:space="preserve"> </w:t>
+      </w:r>
+      <w:r>
+        <w:t xml:space="preserve">data are preferred over satellite SST, which have shown to exhibit large biases (Smit et al. 2013). Linear interpolated SST were calculated for sites where</w:t>
+      </w:r>
+      <w:r>
+        <w:t xml:space="preserve"> </w:t>
+      </w:r>
+      <w:r>
+        <w:rPr>
+          <w:i/>
+        </w:rPr>
+        <w:t xml:space="preserve">in situ</w:t>
+      </w:r>
+      <w:r>
+        <w:t xml:space="preserve"> </w:t>
+      </w:r>
+      <w:r>
+        <w:t xml:space="preserve">recorders were absent. These data were used to group sites into</w:t>
+      </w:r>
+      <w:r>
+        <w:t xml:space="preserve"> </w:t>
+      </w:r>
+      <w:r>
+        <w:t xml:space="preserve">‘</w:t>
+      </w:r>
+      <w:r>
+        <w:t xml:space="preserve">Cool temperate</w:t>
+      </w:r>
+      <w:r>
+        <w:t xml:space="preserve">’</w:t>
+      </w:r>
+      <w:r>
+        <w:t xml:space="preserve"> </w:t>
+      </w:r>
+      <w:r>
+        <w:t xml:space="preserve">and</w:t>
+      </w:r>
+      <w:r>
+        <w:t xml:space="preserve"> </w:t>
+      </w:r>
+      <w:r>
+        <w:t xml:space="preserve">‘</w:t>
+      </w:r>
+      <w:r>
+        <w:t xml:space="preserve">Warm temperate</w:t>
+      </w:r>
+      <w:r>
+        <w:t xml:space="preserve">’</w:t>
+      </w:r>
+      <w:r>
+        <w:t xml:space="preserve"> </w:t>
+      </w:r>
+      <w:r>
+        <w:t xml:space="preserve">categorisations to investigate the possible affect of thermal regime on kelp morphological characteristics.</w:t>
+      </w:r>
+    </w:p>
+    <w:p>
+      <w:pPr>
+        <w:pStyle w:val="Heading3"/>
+      </w:pPr>
+      <w:bookmarkStart w:id="27" w:name="wave-environment"/>
+      <w:r>
+        <w:t xml:space="preserve">Wave environment</w:t>
+      </w:r>
+      <w:bookmarkEnd w:id="27"/>
+    </w:p>
+    <w:p>
+      <w:pPr>
+        <w:pStyle w:val="FirstParagraph"/>
+      </w:pPr>
+      <w:r>
+        <w:t xml:space="preserve">Wave model variable data formed part of the South African Coastal Vulnerability Assessment, presented to the Department of Environmental Affairs (DEA) and produced by the Council for Scientific and Industrial Research (CSIR) (Rautenbach 2015). The South African wave climate was modeled via 20 spectral numerical wave models that simulated the offshore wave climate to the nearshore. The boundary conditions of these models were obtained by using the NOAA Wave Watch III (WWIII) model output, distributed via the National Centers for Environmental Prediction (NCEP) product (Office of the Director 2000; Environmental Modeling Center / Marine Modeling Branch 2005). The particular hindcast product utilised during the DEA-CSIR study spans 1994-2013 at a 3-hour resolution. These data were then used to model swell propagation into the coastal models while wind waves (seas) were generated via stationary computations in the Simulating Waves in the Nearshore SWAN model (Booij et al. 1997). The assumption of stationary computations are acceptable as the model domains were small enough so the temporal variation of the model boundary were slower than the time it takes for that boundary condition to propagate to the coast. SWAN allows one to extract wave variables from specific gridded locations in the nearshore. For False Bay, a resolution of 200 meters was modelled and output produced at both the 7 meter and 15 meter isobaths. A 200 meter resolution was used as the False Bay computational grid was nested within a larger grid (1 kilometer resolution). This allowed for a computational effective wave resolution of increasing resolution, from the NCEP, low resolution output to nested, high resolution coastal output. For Table Bay and east of Cape Hangklip the resolution was 500 meters and also had output at the 7 meters and 15 meter isobaths. These contour outputs were chosen in the original study by the CSIR as most engineering run-up calculations require wave parameter information at these contour depths and were the main focus of the original study. For this study the 7 meter contours were used. These data were then used to calculate over all wave power (kW/m) as this was considered the best measure of overall wave exposure. Annual wave power was plotted and categorised into different wave exposure categories which ranged from fully sheltered to extremely exposed.</w:t>
+      </w:r>
+    </w:p>
+    <w:p>
+      <w:pPr>
+        <w:pStyle w:val="Heading3"/>
+      </w:pPr>
+      <w:bookmarkStart w:id="28" w:name="X46d8469ec392de46b6d2252382d82562f00960e"/>
+      <w:r>
+        <w:t xml:space="preserve">Collection of kelp morphological characteristics</w:t>
+      </w:r>
+      <w:bookmarkEnd w:id="28"/>
+    </w:p>
+    <w:p>
+      <w:pPr>
+        <w:pStyle w:val="FirstParagraph"/>
+      </w:pPr>
+      <w:r>
+        <w:t xml:space="preserve">The morphological characteristics of both species are presented in Fig. 2.</w:t>
+      </w:r>
+      <w:r>
+        <w:t xml:space="preserve"> </w:t>
+      </w:r>
+      <w:r>
+        <w:rPr>
+          <w:i/>
+        </w:rPr>
+        <w:t xml:space="preserve">Laminaria pallida</w:t>
+      </w:r>
+      <w:r>
+        <w:t xml:space="preserve"> </w:t>
+      </w:r>
+      <w:r>
+        <w:t xml:space="preserve">is characterised by a single smooth blade which is divided longitudinally into sections, and develops from a single meristematic region located at the junction between the blade and the stipe (Dyer 2018). This species has a solid stipe but develops a hollow stipe along the west coast northward and into Namibia (Rothman et al. 2017).</w:t>
+      </w:r>
+      <w:r>
+        <w:t xml:space="preserve"> </w:t>
+      </w:r>
+      <w:r>
+        <w:rPr>
+          <w:i/>
+        </w:rPr>
+        <w:t xml:space="preserve">Ecklonia maxima</w:t>
+      </w:r>
+      <w:r>
+        <w:t xml:space="preserve"> </w:t>
+      </w:r>
+      <w:r>
+        <w:t xml:space="preserve">consists of a single primary blade which develops above a gas-filled float and a hollow stipe below. Secondary blades are produced laterally from the primary blade from several meristematic regions along the margins of the primary blade, known as digits (Dyer 2018). Both species are held to the substrate by finger-like haptera, collectively known as the holdfast.</w:t>
+      </w:r>
+    </w:p>
+    <w:p>
+      <w:pPr>
+        <w:pStyle w:val="CaptionedFigure"/>
+      </w:pPr>
+      <w:r>
+        <w:drawing>
+          <wp:inline>
+            <wp:extent cx="4620126" cy="3696101"/>
+            <wp:effectExtent b="0" l="0" r="0" t="0"/>
+            <wp:docPr descr="Schematic of L. pallida and E. maxima morphology." title="" id="1" name="Picture"/>
+            <a:graphic>
+              <a:graphicData uri="http://schemas.openxmlformats.org/drawingml/2006/picture">
+                <pic:pic>
+                  <pic:nvPicPr>
+                    <pic:cNvPr descr="morphology_paper_files/figure-docx/schematic-1.png" id="0" name="Picture"/>
+                    <pic:cNvPicPr>
+                      <a:picLocks noChangeArrowheads="1" noChangeAspect="1"/>
+                    </pic:cNvPicPr>
+                  </pic:nvPicPr>
+                  <pic:blipFill>
+                    <a:blip r:embed="rId29"/>
+                    <a:stretch>
+                      <a:fillRect/>
+                    </a:stretch>
+                  </pic:blipFill>
+                  <pic:spPr bwMode="auto">
+                    <a:xfrm>
+                      <a:off x="0" y="0"/>
+                      <a:ext cx="4620126" cy="3696101"/>
+                    </a:xfrm>
+                    <a:prstGeom prst="rect">
+                      <a:avLst/>
+                    </a:prstGeom>
+                    <a:noFill/>
+                    <a:ln w="9525">
+                      <a:noFill/>
+                      <a:headEnd/>
+                      <a:tailEnd/>
+                    </a:ln>
+                  </pic:spPr>
+                </pic:pic>
+              </a:graphicData>
+            </a:graphic>
+          </wp:inline>
+        </w:drawing>
+      </w:r>
+    </w:p>
+    <w:p>
+      <w:pPr>
         <w:pStyle w:val="ImageCaption"/>
       </w:pPr>
       <w:r>
@@ -813,11 +860,11 @@
       <w:pPr>
         <w:pStyle w:val="Heading2"/>
       </w:pPr>
-      <w:bookmarkStart w:id="29" w:name="statisical-analyses"/>
+      <w:bookmarkStart w:id="30" w:name="statisical-analyses"/>
       <w:r>
         <w:t xml:space="preserve">Statisical analyses</w:t>
       </w:r>
-      <w:bookmarkEnd w:id="29"/>
+      <w:bookmarkEnd w:id="30"/>
     </w:p>
     <w:p>
       <w:pPr>
@@ -911,31 +958,31 @@
       <w:pPr>
         <w:pStyle w:val="Heading1"/>
       </w:pPr>
-      <w:bookmarkStart w:id="30" w:name="results"/>
+      <w:bookmarkStart w:id="31" w:name="results"/>
       <w:r>
         <w:t xml:space="preserve">Results</w:t>
       </w:r>
-      <w:bookmarkEnd w:id="30"/>
+      <w:bookmarkEnd w:id="31"/>
     </w:p>
     <w:p>
       <w:pPr>
         <w:pStyle w:val="Heading2"/>
       </w:pPr>
-      <w:bookmarkStart w:id="31" w:name="abiotic-environment-1"/>
+      <w:bookmarkStart w:id="32" w:name="abiotic-environment-1"/>
       <w:r>
         <w:t xml:space="preserve">Abiotic environment</w:t>
       </w:r>
-      <w:bookmarkEnd w:id="31"/>
+      <w:bookmarkEnd w:id="32"/>
     </w:p>
     <w:p>
       <w:pPr>
         <w:pStyle w:val="Heading3"/>
       </w:pPr>
-      <w:bookmarkStart w:id="32" w:name="temperature-1"/>
+      <w:bookmarkStart w:id="33" w:name="temperature-1"/>
       <w:r>
         <w:t xml:space="preserve">Temperature</w:t>
       </w:r>
-      <w:bookmarkEnd w:id="32"/>
+      <w:bookmarkEnd w:id="33"/>
     </w:p>
     <w:p>
       <w:pPr>
@@ -965,7 +1012,7 @@
                     </pic:cNvPicPr>
                   </pic:nvPicPr>
                   <pic:blipFill>
-                    <a:blip r:embed="rId33"/>
+                    <a:blip r:embed="rId34"/>
                     <a:stretch>
                       <a:fillRect/>
                     </a:stretch>
@@ -1004,11 +1051,11 @@
       <w:pPr>
         <w:pStyle w:val="Heading3"/>
       </w:pPr>
-      <w:bookmarkStart w:id="34" w:name="wave-environment-1"/>
+      <w:bookmarkStart w:id="35" w:name="wave-environment-1"/>
       <w:r>
         <w:t xml:space="preserve">Wave environment</w:t>
       </w:r>
-      <w:bookmarkEnd w:id="34"/>
+      <w:bookmarkEnd w:id="35"/>
     </w:p>
     <w:p>
       <w:pPr>
@@ -1126,7 +1173,7 @@
                     </pic:cNvPicPr>
                   </pic:nvPicPr>
                   <pic:blipFill>
-                    <a:blip r:embed="rId35"/>
+                    <a:blip r:embed="rId36"/>
                     <a:stretch>
                       <a:fillRect/>
                     </a:stretch>
@@ -1207,11 +1254,11 @@
       <w:pPr>
         <w:pStyle w:val="Heading2"/>
       </w:pPr>
-      <w:bookmarkStart w:id="36" w:name="Xee16d5660e29b101f52aa3fa72673b5baf0185d"/>
+      <w:bookmarkStart w:id="37" w:name="Xee16d5660e29b101f52aa3fa72673b5baf0185d"/>
       <w:r>
         <w:t xml:space="preserve">Drivers of kelp morphological characteristics</w:t>
       </w:r>
-      <w:bookmarkEnd w:id="36"/>
+      <w:bookmarkEnd w:id="37"/>
     </w:p>
     <w:p>
       <w:pPr>
@@ -1266,76 +1313,6 @@
                 <pic:pic>
                   <pic:nvPicPr>
                     <pic:cNvPr descr="morphology_paper_files/figure-docx/laminaria%20temp%20plots-1.png" id="0" name="Picture"/>
-                    <pic:cNvPicPr>
-                      <a:picLocks noChangeArrowheads="1" noChangeAspect="1"/>
-                    </pic:cNvPicPr>
-                  </pic:nvPicPr>
-                  <pic:blipFill>
-                    <a:blip r:embed="rId37"/>
-                    <a:stretch>
-                      <a:fillRect/>
-                    </a:stretch>
-                  </pic:blipFill>
-                  <pic:spPr bwMode="auto">
-                    <a:xfrm>
-                      <a:off x="0" y="0"/>
-                      <a:ext cx="5544151" cy="5544151"/>
-                    </a:xfrm>
-                    <a:prstGeom prst="rect">
-                      <a:avLst/>
-                    </a:prstGeom>
-                    <a:noFill/>
-                    <a:ln w="9525">
-                      <a:noFill/>
-                      <a:headEnd/>
-                      <a:tailEnd/>
-                    </a:ln>
-                  </pic:spPr>
-                </pic:pic>
-              </a:graphicData>
-            </a:graphic>
-          </wp:inline>
-        </w:drawing>
-      </w:r>
-    </w:p>
-    <w:p>
-      <w:pPr>
-        <w:pStyle w:val="ImageCaption"/>
-      </w:pPr>
-      <w:r>
-        <w:t xml:space="preserve">Boxplots of</w:t>
-      </w:r>
-      <w:r>
-        <w:t xml:space="preserve"> </w:t>
-      </w:r>
-      <w:r>
-        <w:rPr>
-          <w:i/>
-        </w:rPr>
-        <w:t xml:space="preserve">L. pallida</w:t>
-      </w:r>
-      <w:r>
-        <w:t xml:space="preserve"> </w:t>
-      </w:r>
-      <w:r>
-        <w:t xml:space="preserve">morphological characteristics group by temperature regime.</w:t>
-      </w:r>
-    </w:p>
-    <w:p>
-      <w:pPr>
-        <w:pStyle w:val="CaptionedFigure"/>
-      </w:pPr>
-      <w:r>
-        <w:drawing>
-          <wp:inline>
-            <wp:extent cx="5544151" cy="5544151"/>
-            <wp:effectExtent b="0" l="0" r="0" t="0"/>
-            <wp:docPr descr="Boxplots of L. pallida morphological characteristics group by wave exposure category." title="" id="1" name="Picture"/>
-            <a:graphic>
-              <a:graphicData uri="http://schemas.openxmlformats.org/drawingml/2006/picture">
-                <pic:pic>
-                  <pic:nvPicPr>
-                    <pic:cNvPr descr="morphology_paper_files/figure-docx/lamanaria%20wave%20plots-1.png" id="0" name="Picture"/>
                     <pic:cNvPicPr>
                       <a:picLocks noChangeArrowheads="1" noChangeAspect="1"/>
                     </pic:cNvPicPr>
@@ -1388,45 +1365,7 @@
         <w:t xml:space="preserve"> </w:t>
       </w:r>
       <w:r>
-        <w:t xml:space="preserve">morphological characteristics group by wave exposure category.</w:t>
-      </w:r>
-    </w:p>
-    <w:p>
-      <w:pPr>
-        <w:pStyle w:val="BodyText"/>
-      </w:pPr>
-      <w:r>
-        <w:t xml:space="preserve">Six out of the ten deep</w:t>
-      </w:r>
-      <w:r>
-        <w:t xml:space="preserve"> </w:t>
-      </w:r>
-      <w:r>
-        <w:rPr>
-          <w:i/>
-        </w:rPr>
-        <w:t xml:space="preserve">E. maxima</w:t>
-      </w:r>
-      <w:r>
-        <w:t xml:space="preserve"> </w:t>
-      </w:r>
-      <w:r>
-        <w:t xml:space="preserve">morphological characteristics showed differences between cool temperate and warm temperate regime except for frond mass, frond length, stipe mass and epiphyte length. Mean values for primary length, primary width and stipe circumference were significantly higher for kelps from cool temperate regions than for kelps from warm temperate regions. The remaining morphological characteristics, stipe length, number of tufts and total length had significanlty lower values for kelps from cool temperate compared to kelps from the warm temperate regime. Significant differences amoungst wave exposure categories were found for all morphological characteristics of deep</w:t>
-      </w:r>
-      <w:r>
-        <w:t xml:space="preserve"> </w:t>
-      </w:r>
-      <w:r>
-        <w:rPr>
-          <w:i/>
-        </w:rPr>
-        <w:t xml:space="preserve">E. maxima</w:t>
-      </w:r>
-      <w:r>
-        <w:t xml:space="preserve"> </w:t>
-      </w:r>
-      <w:r>
-        <w:t xml:space="preserve">populations. Certian morphological characteristics showed a gradual increase in value with increasing degree of wave exposure. The remaining morphological characteristics exhibited decreased values for only the higher wave exposure categories and then a sharp increase in value for the highest wave exposure category.</w:t>
+        <w:t xml:space="preserve">morphological characteristics group by temperature regime.</w:t>
       </w:r>
     </w:p>
     <w:p>
@@ -1438,12 +1377,12 @@
           <wp:inline>
             <wp:extent cx="5544151" cy="5544151"/>
             <wp:effectExtent b="0" l="0" r="0" t="0"/>
-            <wp:docPr descr="Boxplot of morphological characteristics for deep population E. maxima grouped by temperature." title="" id="1" name="Picture"/>
+            <wp:docPr descr="Boxplots of L. pallida morphological characteristics group by wave exposure category." title="" id="1" name="Picture"/>
             <a:graphic>
               <a:graphicData uri="http://schemas.openxmlformats.org/drawingml/2006/picture">
                 <pic:pic>
                   <pic:nvPicPr>
-                    <pic:cNvPr descr="morphology_paper_files/figure-docx/deep%20ecklonia%20temp%20plot-1.png" id="0" name="Picture"/>
+                    <pic:cNvPr descr="morphology_paper_files/figure-docx/lamanaria%20wave%20plots-1.png" id="0" name="Picture"/>
                     <pic:cNvPicPr>
                       <a:picLocks noChangeArrowheads="1" noChangeAspect="1"/>
                     </pic:cNvPicPr>
@@ -1481,7 +1420,30 @@
         <w:pStyle w:val="ImageCaption"/>
       </w:pPr>
       <w:r>
-        <w:t xml:space="preserve">Boxplot of morphological characteristics for deep population</w:t>
+        <w:t xml:space="preserve">Boxplots of</w:t>
+      </w:r>
+      <w:r>
+        <w:t xml:space="preserve"> </w:t>
+      </w:r>
+      <w:r>
+        <w:rPr>
+          <w:i/>
+        </w:rPr>
+        <w:t xml:space="preserve">L. pallida</w:t>
+      </w:r>
+      <w:r>
+        <w:t xml:space="preserve"> </w:t>
+      </w:r>
+      <w:r>
+        <w:t xml:space="preserve">morphological characteristics group by wave exposure category.</w:t>
+      </w:r>
+    </w:p>
+    <w:p>
+      <w:pPr>
+        <w:pStyle w:val="BodyText"/>
+      </w:pPr>
+      <w:r>
+        <w:t xml:space="preserve">Six out of the ten deep</w:t>
       </w:r>
       <w:r>
         <w:t xml:space="preserve"> </w:t>
@@ -1496,7 +1458,22 @@
         <w:t xml:space="preserve"> </w:t>
       </w:r>
       <w:r>
-        <w:t xml:space="preserve">grouped by temperature.</w:t>
+        <w:t xml:space="preserve">morphological characteristics showed differences between cool temperate and warm temperate regime except for frond mass, frond length, stipe mass and epiphyte length. Mean values for primary length, primary width and stipe circumference were significantly higher for kelps from cool temperate regions than for kelps from warm temperate regions. The remaining morphological characteristics, stipe length, number of tufts and total length had significanlty lower values for kelps from cool temperate compared to kelps from the warm temperate regime. Significant differences amoungst wave exposure categories were found for all morphological characteristics of deep</w:t>
+      </w:r>
+      <w:r>
+        <w:t xml:space="preserve"> </w:t>
+      </w:r>
+      <w:r>
+        <w:rPr>
+          <w:i/>
+        </w:rPr>
+        <w:t xml:space="preserve">E. maxima</w:t>
+      </w:r>
+      <w:r>
+        <w:t xml:space="preserve"> </w:t>
+      </w:r>
+      <w:r>
+        <w:t xml:space="preserve">populations. Certian morphological characteristics showed a gradual increase in value with increasing degree of wave exposure. The remaining morphological characteristics exhibited decreased values for only the higher wave exposure categories and then a sharp increase in value for the highest wave exposure category.</w:t>
       </w:r>
     </w:p>
     <w:p>
@@ -1508,12 +1485,12 @@
           <wp:inline>
             <wp:extent cx="5544151" cy="5544151"/>
             <wp:effectExtent b="0" l="0" r="0" t="0"/>
-            <wp:docPr descr="Boxplot of morphological characteristics for deep population E. maxima grouped by wave exposure." title="" id="1" name="Picture"/>
+            <wp:docPr descr="Boxplot of morphological characteristics for deep population E. maxima grouped by temperature." title="" id="1" name="Picture"/>
             <a:graphic>
               <a:graphicData uri="http://schemas.openxmlformats.org/drawingml/2006/picture">
                 <pic:pic>
                   <pic:nvPicPr>
-                    <pic:cNvPr descr="morphology_paper_files/figure-docx/deep%20ecklonia%20wave%20plots-1.png" id="0" name="Picture"/>
+                    <pic:cNvPr descr="morphology_paper_files/figure-docx/deep%20ecklonia%20temp%20plot-1.png" id="0" name="Picture"/>
                     <pic:cNvPicPr>
                       <a:picLocks noChangeArrowheads="1" noChangeAspect="1"/>
                     </pic:cNvPicPr>
@@ -1566,7 +1543,7 @@
         <w:t xml:space="preserve"> </w:t>
       </w:r>
       <w:r>
-        <w:t xml:space="preserve">grouped by wave exposure.</w:t>
+        <w:t xml:space="preserve">grouped by temperature.</w:t>
       </w:r>
     </w:p>
     <w:p>
@@ -1578,12 +1555,12 @@
           <wp:inline>
             <wp:extent cx="5544151" cy="5544151"/>
             <wp:effectExtent b="0" l="0" r="0" t="0"/>
-            <wp:docPr descr="Boxplot of morphological characteristics for shallow population E. maxima grouped by temperature regime." title="" id="1" name="Picture"/>
+            <wp:docPr descr="Boxplot of morphological characteristics for deep population E. maxima grouped by wave exposure." title="" id="1" name="Picture"/>
             <a:graphic>
               <a:graphicData uri="http://schemas.openxmlformats.org/drawingml/2006/picture">
                 <pic:pic>
                   <pic:nvPicPr>
-                    <pic:cNvPr descr="morphology_paper_files/figure-docx/shallow%20ecklonia%20temp%20plots-1.png" id="0" name="Picture"/>
+                    <pic:cNvPr descr="morphology_paper_files/figure-docx/deep%20ecklonia%20wave%20plots-1.png" id="0" name="Picture"/>
                     <pic:cNvPicPr>
                       <a:picLocks noChangeArrowheads="1" noChangeAspect="1"/>
                     </pic:cNvPicPr>
@@ -1621,7 +1598,7 @@
         <w:pStyle w:val="ImageCaption"/>
       </w:pPr>
       <w:r>
-        <w:t xml:space="preserve">Boxplot of morphological characteristics for shallow population</w:t>
+        <w:t xml:space="preserve">Boxplot of morphological characteristics for deep population</w:t>
       </w:r>
       <w:r>
         <w:t xml:space="preserve"> </w:t>
@@ -1636,7 +1613,7 @@
         <w:t xml:space="preserve"> </w:t>
       </w:r>
       <w:r>
-        <w:t xml:space="preserve">grouped by temperature regime.</w:t>
+        <w:t xml:space="preserve">grouped by wave exposure.</w:t>
       </w:r>
     </w:p>
     <w:p>
@@ -1648,12 +1625,12 @@
           <wp:inline>
             <wp:extent cx="5544151" cy="5544151"/>
             <wp:effectExtent b="0" l="0" r="0" t="0"/>
-            <wp:docPr descr="Boxplot of morphological characteristics for shallow population E. maxima grouped by wave exposure." title="" id="1" name="Picture"/>
+            <wp:docPr descr="Boxplot of morphological characteristics for shallow population E. maxima grouped by temperature regime." title="" id="1" name="Picture"/>
             <a:graphic>
               <a:graphicData uri="http://schemas.openxmlformats.org/drawingml/2006/picture">
                 <pic:pic>
                   <pic:nvPicPr>
-                    <pic:cNvPr descr="morphology_paper_files/figure-docx/shallow%20rda%20wave%20plots-1.png" id="0" name="Picture"/>
+                    <pic:cNvPr descr="morphology_paper_files/figure-docx/shallow%20ecklonia%20temp%20plots-1.png" id="0" name="Picture"/>
                     <pic:cNvPicPr>
                       <a:picLocks noChangeArrowheads="1" noChangeAspect="1"/>
                     </pic:cNvPicPr>
@@ -1706,6 +1683,76 @@
         <w:t xml:space="preserve"> </w:t>
       </w:r>
       <w:r>
+        <w:t xml:space="preserve">grouped by temperature regime.</w:t>
+      </w:r>
+    </w:p>
+    <w:p>
+      <w:pPr>
+        <w:pStyle w:val="CaptionedFigure"/>
+      </w:pPr>
+      <w:r>
+        <w:drawing>
+          <wp:inline>
+            <wp:extent cx="5544151" cy="5544151"/>
+            <wp:effectExtent b="0" l="0" r="0" t="0"/>
+            <wp:docPr descr="Boxplot of morphological characteristics for shallow population E. maxima grouped by wave exposure." title="" id="1" name="Picture"/>
+            <a:graphic>
+              <a:graphicData uri="http://schemas.openxmlformats.org/drawingml/2006/picture">
+                <pic:pic>
+                  <pic:nvPicPr>
+                    <pic:cNvPr descr="morphology_paper_files/figure-docx/shallow%20rda%20wave%20plots-1.png" id="0" name="Picture"/>
+                    <pic:cNvPicPr>
+                      <a:picLocks noChangeArrowheads="1" noChangeAspect="1"/>
+                    </pic:cNvPicPr>
+                  </pic:nvPicPr>
+                  <pic:blipFill>
+                    <a:blip r:embed="rId43"/>
+                    <a:stretch>
+                      <a:fillRect/>
+                    </a:stretch>
+                  </pic:blipFill>
+                  <pic:spPr bwMode="auto">
+                    <a:xfrm>
+                      <a:off x="0" y="0"/>
+                      <a:ext cx="5544151" cy="5544151"/>
+                    </a:xfrm>
+                    <a:prstGeom prst="rect">
+                      <a:avLst/>
+                    </a:prstGeom>
+                    <a:noFill/>
+                    <a:ln w="9525">
+                      <a:noFill/>
+                      <a:headEnd/>
+                      <a:tailEnd/>
+                    </a:ln>
+                  </pic:spPr>
+                </pic:pic>
+              </a:graphicData>
+            </a:graphic>
+          </wp:inline>
+        </w:drawing>
+      </w:r>
+    </w:p>
+    <w:p>
+      <w:pPr>
+        <w:pStyle w:val="ImageCaption"/>
+      </w:pPr>
+      <w:r>
+        <w:t xml:space="preserve">Boxplot of morphological characteristics for shallow population</w:t>
+      </w:r>
+      <w:r>
+        <w:t xml:space="preserve"> </w:t>
+      </w:r>
+      <w:r>
+        <w:rPr>
+          <w:i/>
+        </w:rPr>
+        <w:t xml:space="preserve">E. maxima</w:t>
+      </w:r>
+      <w:r>
+        <w:t xml:space="preserve"> </w:t>
+      </w:r>
+      <w:r>
         <w:t xml:space="preserve">grouped by wave exposure.</w:t>
       </w:r>
     </w:p>
@@ -1713,7 +1760,7 @@
       <w:pPr>
         <w:pStyle w:val="Heading3"/>
       </w:pPr>
-      <w:bookmarkStart w:id="43" w:name="X1283c167cb77c0ab1b45f3fd79f22e184d363de"/>
+      <w:bookmarkStart w:id="44" w:name="X1283c167cb77c0ab1b45f3fd79f22e184d363de"/>
       <w:r>
         <w:t xml:space="preserve">Abiotic drivers of</w:t>
       </w:r>
@@ -1732,7 +1779,7 @@
       <w:r>
         <w:t xml:space="preserve">morphological characteristics</w:t>
       </w:r>
-      <w:bookmarkEnd w:id="43"/>
+      <w:bookmarkEnd w:id="44"/>
     </w:p>
     <w:p>
       <w:pPr>
@@ -1863,7 +1910,7 @@
       <w:pPr>
         <w:pStyle w:val="Heading3"/>
       </w:pPr>
-      <w:bookmarkStart w:id="44" w:name="X0a1bbc8eef11298a2912a9b4024c78f20a84d37"/>
+      <w:bookmarkStart w:id="45" w:name="X0a1bbc8eef11298a2912a9b4024c78f20a84d37"/>
       <w:r>
         <w:t xml:space="preserve">Abiotic drivers of</w:t>
       </w:r>
@@ -1882,7 +1929,7 @@
       <w:r>
         <w:t xml:space="preserve">morphological characteristics</w:t>
       </w:r>
-      <w:bookmarkEnd w:id="44"/>
+      <w:bookmarkEnd w:id="45"/>
     </w:p>
     <w:p>
       <w:pPr>
@@ -2041,7 +2088,7 @@
                     </pic:cNvPicPr>
                   </pic:nvPicPr>
                   <pic:blipFill>
-                    <a:blip r:embed="rId45"/>
+                    <a:blip r:embed="rId46"/>
                     <a:stretch>
                       <a:fillRect/>
                     </a:stretch>
@@ -2197,11 +2244,11 @@
       <w:pPr>
         <w:pStyle w:val="Heading1"/>
       </w:pPr>
-      <w:bookmarkStart w:id="46" w:name="discussion"/>
+      <w:bookmarkStart w:id="47" w:name="discussion"/>
       <w:r>
         <w:t xml:space="preserve">Discussion</w:t>
       </w:r>
-      <w:bookmarkEnd w:id="46"/>
+      <w:bookmarkEnd w:id="47"/>
     </w:p>
     <w:p>
       <w:pPr>
@@ -2384,11 +2431,11 @@
       <w:pPr>
         <w:pStyle w:val="Heading1"/>
       </w:pPr>
-      <w:bookmarkStart w:id="47" w:name="conclusion"/>
+      <w:bookmarkStart w:id="48" w:name="conclusion"/>
       <w:r>
         <w:t xml:space="preserve">Conclusion</w:t>
       </w:r>
-      <w:bookmarkEnd w:id="47"/>
+      <w:bookmarkEnd w:id="48"/>
     </w:p>
     <w:p>
       <w:pPr>
@@ -2450,11 +2497,11 @@
       <w:pPr>
         <w:pStyle w:val="Heading1"/>
       </w:pPr>
-      <w:bookmarkStart w:id="48" w:name="conflict-of-interest-statement"/>
+      <w:bookmarkStart w:id="49" w:name="conflict-of-interest-statement"/>
       <w:r>
         <w:t xml:space="preserve">Conflict of Interest Statement</w:t>
       </w:r>
-      <w:bookmarkEnd w:id="48"/>
+      <w:bookmarkEnd w:id="49"/>
     </w:p>
     <w:p>
       <w:pPr>
@@ -2468,11 +2515,11 @@
       <w:pPr>
         <w:pStyle w:val="Heading1"/>
       </w:pPr>
-      <w:bookmarkStart w:id="49" w:name="author-contributions"/>
+      <w:bookmarkStart w:id="50" w:name="author-contributions"/>
       <w:r>
         <w:t xml:space="preserve">Author Contributions</w:t>
       </w:r>
-      <w:bookmarkEnd w:id="49"/>
+      <w:bookmarkEnd w:id="50"/>
     </w:p>
     <w:p>
       <w:pPr>
@@ -2486,11 +2533,11 @@
       <w:pPr>
         <w:pStyle w:val="Heading1"/>
       </w:pPr>
-      <w:bookmarkStart w:id="50" w:name="funding"/>
+      <w:bookmarkStart w:id="51" w:name="funding"/>
       <w:r>
         <w:t xml:space="preserve">Funding</w:t>
       </w:r>
-      <w:bookmarkEnd w:id="50"/>
+      <w:bookmarkEnd w:id="51"/>
     </w:p>
     <w:p>
       <w:pPr>
@@ -2499,7 +2546,7 @@
       <w:r>
         <w:t xml:space="preserve">The research was funded by the South African National Research Foundation (</w:t>
       </w:r>
-      <w:hyperlink r:id="rId51">
+      <w:hyperlink r:id="rId52">
         <w:r>
           <w:rPr>
             <w:rStyle w:val="Hyperlink"/>
@@ -2541,11 +2588,11 @@
       <w:pPr>
         <w:pStyle w:val="Heading1"/>
       </w:pPr>
-      <w:bookmarkStart w:id="52" w:name="acknowledgments"/>
+      <w:bookmarkStart w:id="53" w:name="acknowledgments"/>
       <w:r>
         <w:t xml:space="preserve">Acknowledgments</w:t>
       </w:r>
-      <w:bookmarkEnd w:id="52"/>
+      <w:bookmarkEnd w:id="53"/>
     </w:p>
     <w:p>
       <w:pPr>
@@ -2559,11 +2606,11 @@
       <w:pPr>
         <w:pStyle w:val="Heading1"/>
       </w:pPr>
-      <w:bookmarkStart w:id="53" w:name="appendix"/>
+      <w:bookmarkStart w:id="54" w:name="appendix"/>
       <w:r>
         <w:t xml:space="preserve">Appendix</w:t>
       </w:r>
-      <w:bookmarkEnd w:id="53"/>
+      <w:bookmarkEnd w:id="54"/>
     </w:p>
     <w:p>
       <w:pPr>
@@ -2585,7 +2632,54 @@
                     </pic:cNvPicPr>
                   </pic:nvPicPr>
                   <pic:blipFill>
-                    <a:blip r:embed="rId54"/>
+                    <a:blip r:embed="rId55"/>
+                    <a:stretch>
+                      <a:fillRect/>
+                    </a:stretch>
+                  </pic:blipFill>
+                  <pic:spPr bwMode="auto">
+                    <a:xfrm>
+                      <a:off x="0" y="0"/>
+                      <a:ext cx="4620126" cy="3696101"/>
+                    </a:xfrm>
+                    <a:prstGeom prst="rect">
+                      <a:avLst/>
+                    </a:prstGeom>
+                    <a:noFill/>
+                    <a:ln w="9525">
+                      <a:noFill/>
+                      <a:headEnd/>
+                      <a:tailEnd/>
+                    </a:ln>
+                  </pic:spPr>
+                </pic:pic>
+              </a:graphicData>
+            </a:graphic>
+          </wp:inline>
+        </w:drawing>
+      </w:r>
+    </w:p>
+    <w:p>
+      <w:pPr>
+        <w:pStyle w:val="BodyText"/>
+      </w:pPr>
+      <w:r>
+        <w:drawing>
+          <wp:inline>
+            <wp:extent cx="4620126" cy="3696101"/>
+            <wp:effectExtent b="0" l="0" r="0" t="0"/>
+            <wp:docPr descr="" title="" id="1" name="Picture"/>
+            <a:graphic>
+              <a:graphicData uri="http://schemas.openxmlformats.org/drawingml/2006/picture">
+                <pic:pic>
+                  <pic:nvPicPr>
+                    <pic:cNvPr descr="morphology_paper_files/figure-docx/appendix%20figure%202-1.png" id="0" name="Picture"/>
+                    <pic:cNvPicPr>
+                      <a:picLocks noChangeArrowheads="1" noChangeAspect="1"/>
+                    </pic:cNvPicPr>
+                  </pic:nvPicPr>
+                  <pic:blipFill>
+                    <a:blip r:embed="rId56"/>
                     <a:stretch>
                       <a:fillRect/>
                     </a:stretch>

</xml_diff>

<commit_message>
doc output updated. testing figure layout but pushing changes just in case...
</commit_message>
<xml_diff>
--- a/morphology_paper.docx
+++ b/morphology_paper.docx
@@ -464,7 +464,7 @@
       <w:r>
         <w:drawing>
           <wp:inline>
-            <wp:extent cx="4620126" cy="3696101"/>
+            <wp:extent cx="5544151" cy="6468176"/>
             <wp:effectExtent b="0" l="0" r="0" t="0"/>
             <wp:docPr descr="" title="" id="1" name="Picture"/>
             <a:graphic>
@@ -485,7 +485,7 @@
                   <pic:spPr bwMode="auto">
                     <a:xfrm>
                       <a:off x="0" y="0"/>
-                      <a:ext cx="4620126" cy="3696101"/>
+                      <a:ext cx="5544151" cy="6468176"/>
                     </a:xfrm>
                     <a:prstGeom prst="rect">
                       <a:avLst/>
@@ -698,7 +698,7 @@
       <w:r>
         <w:drawing>
           <wp:inline>
-            <wp:extent cx="4620126" cy="3696101"/>
+            <wp:extent cx="6197600" cy="6197600"/>
             <wp:effectExtent b="0" l="0" r="0" t="0"/>
             <wp:docPr descr="Schematic of L. pallida and E. maxima morphology." title="" id="1" name="Picture"/>
             <a:graphic>
@@ -712,468 +712,6 @@
                   </pic:nvPicPr>
                   <pic:blipFill>
                     <a:blip r:embed="rId29"/>
-                    <a:stretch>
-                      <a:fillRect/>
-                    </a:stretch>
-                  </pic:blipFill>
-                  <pic:spPr bwMode="auto">
-                    <a:xfrm>
-                      <a:off x="0" y="0"/>
-                      <a:ext cx="4620126" cy="3696101"/>
-                    </a:xfrm>
-                    <a:prstGeom prst="rect">
-                      <a:avLst/>
-                    </a:prstGeom>
-                    <a:noFill/>
-                    <a:ln w="9525">
-                      <a:noFill/>
-                      <a:headEnd/>
-                      <a:tailEnd/>
-                    </a:ln>
-                  </pic:spPr>
-                </pic:pic>
-              </a:graphicData>
-            </a:graphic>
-          </wp:inline>
-        </w:drawing>
-      </w:r>
-    </w:p>
-    <w:p>
-      <w:pPr>
-        <w:pStyle w:val="ImageCaption"/>
-      </w:pPr>
-      <w:r>
-        <w:t xml:space="preserve">Schematic of</w:t>
-      </w:r>
-      <w:r>
-        <w:t xml:space="preserve"> </w:t>
-      </w:r>
-      <w:r>
-        <w:rPr>
-          <w:i/>
-        </w:rPr>
-        <w:t xml:space="preserve">L. pallida</w:t>
-      </w:r>
-      <w:r>
-        <w:t xml:space="preserve"> </w:t>
-      </w:r>
-      <w:r>
-        <w:t xml:space="preserve">and</w:t>
-      </w:r>
-      <w:r>
-        <w:t xml:space="preserve"> </w:t>
-      </w:r>
-      <w:r>
-        <w:rPr>
-          <w:i/>
-        </w:rPr>
-        <w:t xml:space="preserve">E. maxima</w:t>
-      </w:r>
-      <w:r>
-        <w:t xml:space="preserve"> </w:t>
-      </w:r>
-      <w:r>
-        <w:t xml:space="preserve">morphology.</w:t>
-      </w:r>
-    </w:p>
-    <w:p>
-      <w:pPr>
-        <w:pStyle w:val="BodyText"/>
-      </w:pPr>
-      <w:r>
-        <w:t xml:space="preserve">Morphological measurements of</w:t>
-      </w:r>
-      <w:r>
-        <w:t xml:space="preserve"> </w:t>
-      </w:r>
-      <w:r>
-        <w:rPr>
-          <w:i/>
-        </w:rPr>
-        <w:t xml:space="preserve">L. pallida</w:t>
-      </w:r>
-      <w:r>
-        <w:t xml:space="preserve"> </w:t>
-      </w:r>
-      <w:r>
-        <w:t xml:space="preserve">and</w:t>
-      </w:r>
-      <w:r>
-        <w:t xml:space="preserve"> </w:t>
-      </w:r>
-      <w:r>
-        <w:rPr>
-          <w:i/>
-        </w:rPr>
-        <w:t xml:space="preserve">E. maxima</w:t>
-      </w:r>
-      <w:r>
-        <w:t xml:space="preserve"> </w:t>
-      </w:r>
-      <w:r>
-        <w:t xml:space="preserve">were collected at 18 sites along the Western Cape coast of South Africa (Fig. 1) between October 2014 and April 2015. In each instance only the largest individuals were sampled to ensure that only mature and fully grown sporophytes were measured. Thirteen samples were collected for each species at each of the sites. The morphological traits named in Tables 1 and 2 were measured for comparison between sites. Because the macroalgae differ in morphological features, species-specific morphological characteristics were included. This allowed comparison between adjacent and non-adjacent sites around the peninsula. Between February 2017 and November 2018, morphological measurements for</w:t>
-      </w:r>
-      <w:r>
-        <w:t xml:space="preserve"> </w:t>
-      </w:r>
-      <w:r>
-        <w:rPr>
-          <w:i/>
-        </w:rPr>
-        <w:t xml:space="preserve">E. maxima</w:t>
-      </w:r>
-      <w:r>
-        <w:t xml:space="preserve"> </w:t>
-      </w:r>
-      <w:r>
-        <w:t xml:space="preserve">individuals in shallow water (&lt;1m) at seven sites along the Western Cape coast of South Africa were also collected. The same morphological characteristic measurements were taken as for the deeper</w:t>
-      </w:r>
-      <w:r>
-        <w:t xml:space="preserve"> </w:t>
-      </w:r>
-      <w:r>
-        <w:rPr>
-          <w:i/>
-        </w:rPr>
-        <w:t xml:space="preserve">E. maxima</w:t>
-      </w:r>
-      <w:r>
-        <w:t xml:space="preserve">, and this allowed comparison between morphological characteristics between deep and shallow individuals within sites. Measurements were not collected for</w:t>
-      </w:r>
-      <w:r>
-        <w:t xml:space="preserve"> </w:t>
-      </w:r>
-      <w:r>
-        <w:rPr>
-          <w:i/>
-        </w:rPr>
-        <w:t xml:space="preserve">L. pallida</w:t>
-      </w:r>
-      <w:r>
-        <w:t xml:space="preserve"> </w:t>
-      </w:r>
-      <w:r>
-        <w:t xml:space="preserve">in the shallow depths, as this species is largely absent from the shallow in this portion of the South African coastline.</w:t>
-      </w:r>
-    </w:p>
-    <w:p>
-      <w:pPr>
-        <w:pStyle w:val="Heading2"/>
-      </w:pPr>
-      <w:bookmarkStart w:id="30" w:name="statisical-analyses"/>
-      <w:r>
-        <w:t xml:space="preserve">Statisical analyses</w:t>
-      </w:r>
-      <w:bookmarkEnd w:id="30"/>
-    </w:p>
-    <w:p>
-      <w:pPr>
-        <w:pStyle w:val="FirstParagraph"/>
-      </w:pPr>
-      <w:r>
-        <w:t xml:space="preserve">Summary statistics were calculated for each site and regions for each of the environmental variables considered in this study. The summary statistics calculated for temperature, waves and wind variables were minimum, maximum, mean, range and standard deviation for annual timescales. In addition, annual median wave and wind direction were also calculated; all summary data and their respective abbreviation are presented in Table 3. The median was calculated for wind and wave direction, as issues arise when calculating the mean and standard deviation for compass metrics. Dot and whisker plots were used to present the summary statistics for both temperature and wave variables. Summary statistics for wind was not plotted and instead are discussed, as the data was course relative to the other environmental variables considered in this study.</w:t>
-      </w:r>
-    </w:p>
-    <w:p>
-      <w:pPr>
-        <w:pStyle w:val="BodyText"/>
-      </w:pPr>
-      <w:r>
-        <w:t xml:space="preserve">Characterisation of morphological characteristics in relation to temperature and wave exposure non-parametric statistical methods were used. Morphological characteristics were categorised according to temperature regime and wave exposure category for each each species and population of kelp in this study. Significant differences between temperatre regime and wave exposure categories were tested with wilcox tests. Notched boxplots allowed comparison between individual categories of wave exposure. In order to investigate specific drivers of morphological characteristics a distance-based redundancy analysis was performed using the</w:t>
-      </w:r>
-      <w:r>
-        <w:t xml:space="preserve"> </w:t>
-      </w:r>
-      <w:r>
-        <w:rPr>
-          <w:i/>
-        </w:rPr>
-        <w:t xml:space="preserve">rda</w:t>
-      </w:r>
-      <w:r>
-        <w:t xml:space="preserve"> </w:t>
-      </w:r>
-      <w:r>
-        <w:t xml:space="preserve">function in the</w:t>
-      </w:r>
-      <w:r>
-        <w:t xml:space="preserve"> </w:t>
-      </w:r>
-      <w:r>
-        <w:rPr>
-          <w:i/>
-        </w:rPr>
-        <w:t xml:space="preserve">vegan</w:t>
-      </w:r>
-      <w:r>
-        <w:t xml:space="preserve"> </w:t>
-      </w:r>
-      <w:r>
-        <w:t xml:space="preserve">software package (Oksanen et al. 2016) in R (R Core Team, 2019). The abiotic data covered all study sites for both species of kelp. Both morphology and abiotic data (temperature, waves and wind) were standardised using the</w:t>
-      </w:r>
-      <w:r>
-        <w:t xml:space="preserve"> </w:t>
-      </w:r>
-      <w:r>
-        <w:rPr>
-          <w:i/>
-        </w:rPr>
-        <w:t xml:space="preserve">decostand</w:t>
-      </w:r>
-      <w:r>
-        <w:t xml:space="preserve"> </w:t>
-      </w:r>
-      <w:r>
-        <w:t xml:space="preserve">function in the</w:t>
-      </w:r>
-      <w:r>
-        <w:t xml:space="preserve"> </w:t>
-      </w:r>
-      <w:r>
-        <w:rPr>
-          <w:i/>
-        </w:rPr>
-        <w:t xml:space="preserve">vegan</w:t>
-      </w:r>
-      <w:r>
-        <w:t xml:space="preserve"> </w:t>
-      </w:r>
-      <w:r>
-        <w:t xml:space="preserve">software package; morphology data were used as response variables and the abiotic data as explanatory variables. To determine the explanatory variables that best describe patterns in the response data, a full RDA was performed using a complete set of explanatory variables. Forward selection was then used to reduce the number of explanatory variables as well as prevent the inflation of overall type I error. To further improve the model, pairwise coefficients and Variance Inflation Factor (VIF) were calculated to identify variables with high multicollinearity. The computation of the parsimonious RDA was followed by permutation tests of the adjusted</w:t>
-      </w:r>
-      <w:r>
-        <w:t xml:space="preserve"> </w:t>
-      </w:r>
-      <w:r>
-        <w:rPr>
-          <w:i/>
-        </w:rPr>
-        <w:t xml:space="preserve">R</w:t>
-      </w:r>
-      <w:r>
-        <w:t xml:space="preserve">2 to assess significance of constraints.</w:t>
-      </w:r>
-    </w:p>
-    <w:p>
-      <w:pPr>
-        <w:pStyle w:val="Heading1"/>
-      </w:pPr>
-      <w:bookmarkStart w:id="31" w:name="results"/>
-      <w:r>
-        <w:t xml:space="preserve">Results</w:t>
-      </w:r>
-      <w:bookmarkEnd w:id="31"/>
-    </w:p>
-    <w:p>
-      <w:pPr>
-        <w:pStyle w:val="Heading2"/>
-      </w:pPr>
-      <w:bookmarkStart w:id="32" w:name="abiotic-environment-1"/>
-      <w:r>
-        <w:t xml:space="preserve">Abiotic environment</w:t>
-      </w:r>
-      <w:bookmarkEnd w:id="32"/>
-    </w:p>
-    <w:p>
-      <w:pPr>
-        <w:pStyle w:val="Heading3"/>
-      </w:pPr>
-      <w:bookmarkStart w:id="33" w:name="temperature-1"/>
-      <w:r>
-        <w:t xml:space="preserve">Temperature</w:t>
-      </w:r>
-      <w:bookmarkEnd w:id="33"/>
-    </w:p>
-    <w:p>
-      <w:pPr>
-        <w:pStyle w:val="FirstParagraph"/>
-      </w:pPr>
-      <w:r>
-        <w:t xml:space="preserve">The mean annual coastal water temperature for the study sites located on the western side of the peninsula ranged from 14.5 ± 0.9 ℃ (mean ± SD) at St. Helena Bay, the most northern site on the western side of the peninsula, to 14.6 ± 0.3 ℃ at Olifantsbos, the most southern site on the western side of the peninsula. For sites located on the eastern side of the peninsula (within False Bay), the annual mean coastal water temperatures ranged from 15.5 ± 0.9 ℃ at Buffelsbaai to 15.0 ± 0.9 ℃ at Betty’s Bay, the most eastern site on the coastline in this study. Oudekraal had the lowest annual mean coastal water temperature of 12.3 ± 0.9. Annual maximum coastal temperatures for study sites located on the western side of the peninsula ranged from 16.3 ℃ at St. Helena Bay to 15.1 ℃ at Olifantsbos. For sites located east of the peninsula, annual maximum coastal water temperatures ranged from 16 ℃ at Buffelsbaai to 16.5 ℃ at Betty’s Bay. Amongst all sites, Kalk Bay had the highest annual maximum temperature of 19 ℃. Annual minimum coastal water temperatures for the study sites on the western side of the peninsula ranged from 12.9 ℃ at St. Helena Bay to 14.1 ℃ at Olifantsbos, and on the western side of the peninsula ranged from 15.0 ℃ at Buffelsbaai to 13.6 ℃ at Betty’s Bay. The annual range in temperature on the western side on the peninsula was 3.4 at St. Helena Bay to 0.9 at Olifantsbos, and on the eastern side on of the peninsula was 1.0 at Buffelsbaai to 2.9 at Betty’s Bay. As can be seen in Fig 3, the trend in the range of temperature decreases from St. Helena Bay to Miller’s point and then increases from Kalk Bay to Betty’s Bay. Also, annual range in temperatures within False Bay are larger in winter (August) compared to summer (February).</w:t>
-      </w:r>
-    </w:p>
-    <w:p>
-      <w:pPr>
-        <w:pStyle w:val="CaptionedFigure"/>
-      </w:pPr>
-      <w:r>
-        <w:drawing>
-          <wp:inline>
-            <wp:extent cx="5544151" cy="4620126"/>
-            <wp:effectExtent b="0" l="0" r="0" t="0"/>
-            <wp:docPr descr="Temperature variables at the collection sites around the Cape Peninsula. Temperature variables include minimum represented by blue dots, mean represented by balc dots, maximum by red dots and whiskers standard deviation." title="" id="1" name="Picture"/>
-            <a:graphic>
-              <a:graphicData uri="http://schemas.openxmlformats.org/drawingml/2006/picture">
-                <pic:pic>
-                  <pic:nvPicPr>
-                    <pic:cNvPr descr="morphology_paper_files/figure-docx/Temperature%20variables%20plot-1.png" id="0" name="Picture"/>
-                    <pic:cNvPicPr>
-                      <a:picLocks noChangeArrowheads="1" noChangeAspect="1"/>
-                    </pic:cNvPicPr>
-                  </pic:nvPicPr>
-                  <pic:blipFill>
-                    <a:blip r:embed="rId34"/>
-                    <a:stretch>
-                      <a:fillRect/>
-                    </a:stretch>
-                  </pic:blipFill>
-                  <pic:spPr bwMode="auto">
-                    <a:xfrm>
-                      <a:off x="0" y="0"/>
-                      <a:ext cx="5544151" cy="4620126"/>
-                    </a:xfrm>
-                    <a:prstGeom prst="rect">
-                      <a:avLst/>
-                    </a:prstGeom>
-                    <a:noFill/>
-                    <a:ln w="9525">
-                      <a:noFill/>
-                      <a:headEnd/>
-                      <a:tailEnd/>
-                    </a:ln>
-                  </pic:spPr>
-                </pic:pic>
-              </a:graphicData>
-            </a:graphic>
-          </wp:inline>
-        </w:drawing>
-      </w:r>
-    </w:p>
-    <w:p>
-      <w:pPr>
-        <w:pStyle w:val="ImageCaption"/>
-      </w:pPr>
-      <w:r>
-        <w:t xml:space="preserve">Temperature variables at the collection sites around the Cape Peninsula. Temperature variables include minimum represented by blue dots, mean represented by balc dots, maximum by red dots and whiskers standard deviation.</w:t>
-      </w:r>
-    </w:p>
-    <w:p>
-      <w:pPr>
-        <w:pStyle w:val="Heading3"/>
-      </w:pPr>
-      <w:bookmarkStart w:id="35" w:name="wave-environment-1"/>
-      <w:r>
-        <w:t xml:space="preserve">Wave environment</w:t>
-      </w:r>
-      <w:bookmarkEnd w:id="35"/>
-    </w:p>
-    <w:p>
-      <w:pPr>
-        <w:pStyle w:val="FirstParagraph"/>
-      </w:pPr>
-      <w:r>
-        <w:t xml:space="preserve">Our data show the western side of the peninsula experiences higher significant wave heights and variation in wave heights compared to the eastern side of the peninsula on both an annual and seasonal scale. Annual mean significant wave height ranged from 0.5 ± 0.2 m (mean ± SD) at St. Helena Bay to 2.3 ± 0.7 m at Olifantsbos on the western side of the peninsula, and on the eastern side of the peninsula it ranged from 0.9 ± 0.4 m at Buffelsbaai to 1.9 ± 0.6 m at Betty’s Bay. Annual mean wave peak period for sites on the western side of the peninsula ranged from 10.3 ± 3.5 s at St. Helena Bay to 11.0 ± 2.0 s at Olifantsbos, and ranged from 10.6 ± 3.0 s at Buffelsbaai to 10.8 ± 2.2 s at Betty’s Bay. The data shows no trend in mean peak peak period for the coastline. Annual peak period was 10.0 ± 3.0 s and 9.2 ± 3.1 s in winter and summer respectively, Miller’s point and had the lowest peak period amongst all sites. These data show that the western side of the peninsula has a lower variation (SD) compared to the eastern side of the peninsula, with Miller’s point showing the highest variation across timescales. Annual maximum peak period ranged from 18.9 s at St. Helena Bay to 18.4 s at Olifantsbos for the western side of the peninsula, and ranged from 18.0 s at Buffelsbaai to 18.0 s at Betty’s Bay on the eastern side of the peninsula.</w:t>
-      </w:r>
-    </w:p>
-    <w:p>
-      <w:pPr>
-        <w:pStyle w:val="SourceCode"/>
-      </w:pPr>
-      <w:r>
-        <w:rPr>
-          <w:rStyle w:val="VerbatimChar"/>
-        </w:rPr>
-        <w:t xml:space="preserve">## Warning: Removed 1 rows containing missing values (geom_point).</w:t>
-      </w:r>
-    </w:p>
-    <w:p>
-      <w:pPr>
-        <w:pStyle w:val="SourceCode"/>
-      </w:pPr>
-      <w:r>
-        <w:rPr>
-          <w:rStyle w:val="VerbatimChar"/>
-        </w:rPr>
-        <w:t xml:space="preserve">## Warning: Removed 1 rows containing missing values (geom_errorbar).</w:t>
-      </w:r>
-    </w:p>
-    <w:p>
-      <w:pPr>
-        <w:pStyle w:val="SourceCode"/>
-      </w:pPr>
-      <w:r>
-        <w:rPr>
-          <w:rStyle w:val="VerbatimChar"/>
-        </w:rPr>
-        <w:t xml:space="preserve">## Warning: Removed 1 rows containing missing values (geom_point).</w:t>
-      </w:r>
-    </w:p>
-    <w:p>
-      <w:pPr>
-        <w:pStyle w:val="SourceCode"/>
-      </w:pPr>
-      <w:r>
-        <w:rPr>
-          <w:rStyle w:val="VerbatimChar"/>
-        </w:rPr>
-        <w:t xml:space="preserve">## Warning: Removed 1 rows containing missing values (geom_errorbar).</w:t>
-      </w:r>
-    </w:p>
-    <w:p>
-      <w:pPr>
-        <w:pStyle w:val="SourceCode"/>
-      </w:pPr>
-      <w:r>
-        <w:rPr>
-          <w:rStyle w:val="VerbatimChar"/>
-        </w:rPr>
-        <w:t xml:space="preserve">## Warning: Removed 1 rows containing missing values (geom_point).</w:t>
-      </w:r>
-    </w:p>
-    <w:p>
-      <w:pPr>
-        <w:pStyle w:val="SourceCode"/>
-      </w:pPr>
-      <w:r>
-        <w:rPr>
-          <w:rStyle w:val="VerbatimChar"/>
-        </w:rPr>
-        <w:t xml:space="preserve">## Warning: Removed 1 rows containing missing values (geom_errorbar).</w:t>
-      </w:r>
-    </w:p>
-    <w:p>
-      <w:pPr>
-        <w:pStyle w:val="SourceCode"/>
-      </w:pPr>
-      <w:r>
-        <w:rPr>
-          <w:rStyle w:val="VerbatimChar"/>
-        </w:rPr>
-        <w:t xml:space="preserve">## Warning: Removed 1 rows containing non-finite values (stat_boxplot).</w:t>
-      </w:r>
-    </w:p>
-    <w:p>
-      <w:pPr>
-        <w:pStyle w:val="SourceCode"/>
-      </w:pPr>
-      <w:r>
-        <w:rPr>
-          <w:rStyle w:val="VerbatimChar"/>
-        </w:rPr>
-        <w:t xml:space="preserve">## Warning: Removed 1 rows containing non-finite values (stat_compare_means).</w:t>
-      </w:r>
-    </w:p>
-    <w:p>
-      <w:pPr>
-        <w:pStyle w:val="CaptionedFigure"/>
-      </w:pPr>
-      <w:r>
-        <w:drawing>
-          <wp:inline>
-            <wp:extent cx="6197600" cy="6197600"/>
-            <wp:effectExtent b="0" l="0" r="0" t="0"/>
-            <wp:docPr descr="Wave variables at each collection site around the Western Cape coast. Mean variables are represented by dots and standard deviation by whiskers." title="" id="1" name="Picture"/>
-            <a:graphic>
-              <a:graphicData uri="http://schemas.openxmlformats.org/drawingml/2006/picture">
-                <pic:pic>
-                  <pic:nvPicPr>
-                    <pic:cNvPr descr="morphology_paper_files/figure-docx/wave%20variable%20plot-1.png" id="0" name="Picture"/>
-                    <pic:cNvPicPr>
-                      <a:picLocks noChangeArrowheads="1" noChangeAspect="1"/>
-                    </pic:cNvPicPr>
-                  </pic:nvPicPr>
-                  <pic:blipFill>
-                    <a:blip r:embed="rId36"/>
                     <a:stretch>
                       <a:fillRect/>
                     </a:stretch>
@@ -1205,7 +743,37 @@
         <w:pStyle w:val="ImageCaption"/>
       </w:pPr>
       <w:r>
-        <w:t xml:space="preserve">Wave variables at each collection site around the Western Cape coast. Mean variables are represented by dots and standard deviation by whiskers.</w:t>
+        <w:t xml:space="preserve">Schematic of</w:t>
+      </w:r>
+      <w:r>
+        <w:t xml:space="preserve"> </w:t>
+      </w:r>
+      <w:r>
+        <w:rPr>
+          <w:i/>
+        </w:rPr>
+        <w:t xml:space="preserve">L. pallida</w:t>
+      </w:r>
+      <w:r>
+        <w:t xml:space="preserve"> </w:t>
+      </w:r>
+      <w:r>
+        <w:t xml:space="preserve">and</w:t>
+      </w:r>
+      <w:r>
+        <w:t xml:space="preserve"> </w:t>
+      </w:r>
+      <w:r>
+        <w:rPr>
+          <w:i/>
+        </w:rPr>
+        <w:t xml:space="preserve">E. maxima</w:t>
+      </w:r>
+      <w:r>
+        <w:t xml:space="preserve"> </w:t>
+      </w:r>
+      <w:r>
+        <w:t xml:space="preserve">morphology.</w:t>
       </w:r>
     </w:p>
     <w:p>
@@ -1213,7 +781,97 @@
         <w:pStyle w:val="BodyText"/>
       </w:pPr>
       <w:r>
-        <w:t xml:space="preserve">Our data show the western side of the peninsula experiences higher significant wave heights and variation in wave heights compared to the eastern side of the peninsula on both an annual and seasonal scale. Annual mean significant wave height ranged from 0.5 ± 0.2 m (mean ± SD) at St. Helena Bay to 2.3 ± 0.7 m at Olifantsbos on the western side of the peninsula, and on the eastern side of the peninsula it ranged from 0.9 ± 0.4 m at Buffelsbaai to 1.9 ± 0.6 m at Betty’s Bay (Fig. 4). The annual maximum significant wave height ranged from 1.4 m at St. Helena Bay to 4.7 m at Olifantsbos on the western side of the peninsula, and on the eastern side ranged from 2.6 m at Buffelsbaai to 4.2 m at Betty’s Bay. These wave heights and their variability are modulated by the relative sheltering against the predominant south-westerly swell direction and the size of the fetch for local wave generation.</w:t>
+        <w:t xml:space="preserve">Morphological measurements of</w:t>
+      </w:r>
+      <w:r>
+        <w:t xml:space="preserve"> </w:t>
+      </w:r>
+      <w:r>
+        <w:rPr>
+          <w:i/>
+        </w:rPr>
+        <w:t xml:space="preserve">L. pallida</w:t>
+      </w:r>
+      <w:r>
+        <w:t xml:space="preserve"> </w:t>
+      </w:r>
+      <w:r>
+        <w:t xml:space="preserve">and</w:t>
+      </w:r>
+      <w:r>
+        <w:t xml:space="preserve"> </w:t>
+      </w:r>
+      <w:r>
+        <w:rPr>
+          <w:i/>
+        </w:rPr>
+        <w:t xml:space="preserve">E. maxima</w:t>
+      </w:r>
+      <w:r>
+        <w:t xml:space="preserve"> </w:t>
+      </w:r>
+      <w:r>
+        <w:t xml:space="preserve">were collected at 18 sites along the Western Cape coast of South Africa (Fig. 1) between October 2014 and April 2015. In each instance only the largest individuals were sampled to ensure that only mature and fully grown sporophytes were measured. Thirteen samples were collected for each species at each of the sites. The morphological traits named in Tables 1 and 2 were measured for comparison between sites. Because the macroalgae differ in morphological features, species-specific morphological characteristics were included. This allowed comparison between adjacent and non-adjacent sites around the peninsula. Between February 2017 and November 2018, morphological measurements for</w:t>
+      </w:r>
+      <w:r>
+        <w:t xml:space="preserve"> </w:t>
+      </w:r>
+      <w:r>
+        <w:rPr>
+          <w:i/>
+        </w:rPr>
+        <w:t xml:space="preserve">E. maxima</w:t>
+      </w:r>
+      <w:r>
+        <w:t xml:space="preserve"> </w:t>
+      </w:r>
+      <w:r>
+        <w:t xml:space="preserve">individuals in shallow water (&lt;1m) at seven sites along the Western Cape coast of South Africa were also collected. The same morphological characteristic measurements were taken as for the deeper</w:t>
+      </w:r>
+      <w:r>
+        <w:t xml:space="preserve"> </w:t>
+      </w:r>
+      <w:r>
+        <w:rPr>
+          <w:i/>
+        </w:rPr>
+        <w:t xml:space="preserve">E. maxima</w:t>
+      </w:r>
+      <w:r>
+        <w:t xml:space="preserve">, and this allowed comparison between morphological characteristics between deep and shallow individuals within sites. Measurements were not collected for</w:t>
+      </w:r>
+      <w:r>
+        <w:t xml:space="preserve"> </w:t>
+      </w:r>
+      <w:r>
+        <w:rPr>
+          <w:i/>
+        </w:rPr>
+        <w:t xml:space="preserve">L. pallida</w:t>
+      </w:r>
+      <w:r>
+        <w:t xml:space="preserve"> </w:t>
+      </w:r>
+      <w:r>
+        <w:t xml:space="preserve">in the shallow depths, as this species is largely absent from the shallow in this portion of the South African coastline.</w:t>
+      </w:r>
+    </w:p>
+    <w:p>
+      <w:pPr>
+        <w:pStyle w:val="Heading2"/>
+      </w:pPr>
+      <w:bookmarkStart w:id="30" w:name="statisical-analyses"/>
+      <w:r>
+        <w:t xml:space="preserve">Statisical analyses</w:t>
+      </w:r>
+      <w:bookmarkEnd w:id="30"/>
+    </w:p>
+    <w:p>
+      <w:pPr>
+        <w:pStyle w:val="FirstParagraph"/>
+      </w:pPr>
+      <w:r>
+        <w:t xml:space="preserve">Summary statistics were calculated for each site and regions for each of the environmental variables considered in this study. The summary statistics calculated for temperature, waves and wind variables were minimum, maximum, mean, range and standard deviation for annual timescales. In addition, annual median wave and wind direction were also calculated; all summary data and their respective abbreviation are presented in Table 3. The median was calculated for wind and wave direction, as issues arise when calculating the mean and standard deviation for compass metrics. Dot and whisker plots were used to present the summary statistics for both temperature and wave variables. Summary statistics for wind was not plotted and instead are discussed, as the data was course relative to the other environmental variables considered in this study.</w:t>
       </w:r>
     </w:p>
     <w:p>
@@ -1221,81 +879,117 @@
         <w:pStyle w:val="BodyText"/>
       </w:pPr>
       <w:r>
-        <w:rPr>
-          <w:b/>
-        </w:rPr>
-        <w:t xml:space="preserve">insert wave roses here</w:t>
-      </w:r>
-      <w:r>
-        <w:t xml:space="preserve"> </w:t>
-      </w:r>
-      <w:r>
-        <w:t xml:space="preserve">Annual mean wave peak period for sites on the western side of the peninsula ranged from 10.3 ± 3.5 s at St. Helena Bay to 11.0 ± 2.0 s at Olifantsbos, and ranged from 10.6 ± 3.0 s at Buffelsbaai to 10.8 ± 2.2 s at Betty’s Bay ([Fig. 4]. Annual peak peak period was 10.0 ± 3.0 s and 9.2 ± 3.1 s in winter and summer respectively, Miller’s point and had the lowest peak peak period amongst all sites. These data show that the western side of the peninsula has a lower variation (SD) compared to the eastern side of the peninsula, with Miller’s point showing the highest variation across timescales. Annual maximum peak period ranged from 18.9 s at St. Helena Bay to 18.4 s at Olifantsbos for the western side of the peninsula, and ranged from 18.0 s at Buffelsbaai to 18.0 s at Betty’s Bay on the eastern side of the peninsula. Data for median wave direction showed no trend across timescales; however the variation (SD) in wave direction is lower on the western side of the peninsula compared to the eastern side both annually and for winter. Summer data were the exception and showed lower variation for the eastern side of the peninsula [Fig. 4]. Wave variables divided into Annual (top), Austral summer (middle) and Austral winter (bottom) respectively. This phenomenon can be explained by the sheltering effect of the Cape Peninsula, resulting in a wave climate with a narrower directional spreading on the eastern side of the peninsula (refer to Fig. 7).</w:t>
-      </w:r>
-    </w:p>
-    <w:p>
-      <w:pPr>
-        <w:pStyle w:val="BodyText"/>
-      </w:pPr>
-      <w:r>
-        <w:rPr>
-          <w:b/>
-        </w:rPr>
-        <w:t xml:space="preserve">insert wave power map here</w:t>
-      </w:r>
-      <w:r>
-        <w:t xml:space="preserve"> </w:t>
-      </w:r>
-      <w:r>
-        <w:t xml:space="preserve">In Figure 5 the total coastal wave exposure of the Cape Peninsula is given in terms of wave energy (kW per meter wave crest length). The directional sheltering effect of the Cape Peninsula, against the dominant swell direction is clearly observed in the wave exposures presented in [Fig. 6]. The classification from fully sheltered to extremely exposed is based on the total wave energy upper and lower limits. The western periphery of the Cape peninsula is almost continuously exposed to high wave exposures while the eastern periphery of the peninsula (western coastline of False Bay) revealed sheltered wave exposures [Fig. 6]. THere the marked seasonality, with higher energy waves during winter, may be clearly observed once more. To clarify the averaged wave exposure maps presented, the propagation of a typical offshore wave spectrum as produced from a single time-step in SWAN is presented in [Fig. 7]. Tracing the wave height contours into False Bay its clear why this bay’s western periphery is predominantly sheltered. It should be mentioned that some of the annual winter frontal depression systems pass the Cape Peninsula from the west to east, resulting in wave propagating towards the continent from much more southerly directions. This results in positive and negative wave exposure anomalies all around the peninsula.</w:t>
-      </w:r>
+        <w:t xml:space="preserve">Characterisation of morphological characteristics in relation to temperature and wave exposure non-parametric statistical methods were used. Morphological characteristics were categorised according to temperature regime and wave exposure category for each each species and population of kelp in this study. Significant differences between temperatre regime and wave exposure categories were tested with wilcox tests. Notched boxplots allowed comparison between individual categories of wave exposure. In order to investigate specific drivers of morphological characteristics a distance-based redundancy analysis was performed using the</w:t>
+      </w:r>
+      <w:r>
+        <w:t xml:space="preserve"> </w:t>
+      </w:r>
+      <w:r>
+        <w:rPr>
+          <w:i/>
+        </w:rPr>
+        <w:t xml:space="preserve">rda</w:t>
+      </w:r>
+      <w:r>
+        <w:t xml:space="preserve"> </w:t>
+      </w:r>
+      <w:r>
+        <w:t xml:space="preserve">function in the</w:t>
+      </w:r>
+      <w:r>
+        <w:t xml:space="preserve"> </w:t>
+      </w:r>
+      <w:r>
+        <w:rPr>
+          <w:i/>
+        </w:rPr>
+        <w:t xml:space="preserve">vegan</w:t>
+      </w:r>
+      <w:r>
+        <w:t xml:space="preserve"> </w:t>
+      </w:r>
+      <w:r>
+        <w:t xml:space="preserve">software package (Oksanen et al. 2016) in R (R Core Team, 2019). The abiotic data covered all study sites for both species of kelp. Both morphology and abiotic data (temperature, waves and wind) were standardised using the</w:t>
+      </w:r>
+      <w:r>
+        <w:t xml:space="preserve"> </w:t>
+      </w:r>
+      <w:r>
+        <w:rPr>
+          <w:i/>
+        </w:rPr>
+        <w:t xml:space="preserve">decostand</w:t>
+      </w:r>
+      <w:r>
+        <w:t xml:space="preserve"> </w:t>
+      </w:r>
+      <w:r>
+        <w:t xml:space="preserve">function in the</w:t>
+      </w:r>
+      <w:r>
+        <w:t xml:space="preserve"> </w:t>
+      </w:r>
+      <w:r>
+        <w:rPr>
+          <w:i/>
+        </w:rPr>
+        <w:t xml:space="preserve">vegan</w:t>
+      </w:r>
+      <w:r>
+        <w:t xml:space="preserve"> </w:t>
+      </w:r>
+      <w:r>
+        <w:t xml:space="preserve">software package; morphology data were used as response variables and the abiotic data as explanatory variables. To determine the explanatory variables that best describe patterns in the response data, a full RDA was performed using a complete set of explanatory variables. Forward selection was then used to reduce the number of explanatory variables as well as prevent the inflation of overall type I error. To further improve the model, pairwise coefficients and Variance Inflation Factor (VIF) were calculated to identify variables with high multicollinearity. The computation of the parsimonious RDA was followed by permutation tests of the adjusted</w:t>
+      </w:r>
+      <w:r>
+        <w:t xml:space="preserve"> </w:t>
+      </w:r>
+      <w:r>
+        <w:rPr>
+          <w:i/>
+        </w:rPr>
+        <w:t xml:space="preserve">R</w:t>
+      </w:r>
+      <w:r>
+        <w:t xml:space="preserve">2 to assess significance of constraints.</w:t>
+      </w:r>
+    </w:p>
+    <w:p>
+      <w:pPr>
+        <w:pStyle w:val="Heading1"/>
+      </w:pPr>
+      <w:bookmarkStart w:id="31" w:name="results"/>
+      <w:r>
+        <w:t xml:space="preserve">Results</w:t>
+      </w:r>
+      <w:bookmarkEnd w:id="31"/>
     </w:p>
     <w:p>
       <w:pPr>
         <w:pStyle w:val="Heading2"/>
       </w:pPr>
-      <w:bookmarkStart w:id="37" w:name="Xee16d5660e29b101f52aa3fa72673b5baf0185d"/>
-      <w:r>
-        <w:t xml:space="preserve">Drivers of kelp morphological characteristics</w:t>
-      </w:r>
-      <w:bookmarkEnd w:id="37"/>
+      <w:bookmarkStart w:id="32" w:name="abiotic-environment-1"/>
+      <w:r>
+        <w:t xml:space="preserve">Abiotic environment</w:t>
+      </w:r>
+      <w:bookmarkEnd w:id="32"/>
+    </w:p>
+    <w:p>
+      <w:pPr>
+        <w:pStyle w:val="Heading3"/>
+      </w:pPr>
+      <w:bookmarkStart w:id="33" w:name="temperature-1"/>
+      <w:r>
+        <w:t xml:space="preserve">Temperature</w:t>
+      </w:r>
+      <w:bookmarkEnd w:id="33"/>
     </w:p>
     <w:p>
       <w:pPr>
         <w:pStyle w:val="FirstParagraph"/>
       </w:pPr>
       <w:r>
-        <w:t xml:space="preserve">Significant differences were found between cool temperate and warm temperate regimes for most</w:t>
-      </w:r>
-      <w:r>
-        <w:t xml:space="preserve"> </w:t>
-      </w:r>
-      <w:r>
-        <w:rPr>
-          <w:i/>
-        </w:rPr>
-        <w:t xml:space="preserve">L. pallida</w:t>
-      </w:r>
-      <w:r>
-        <w:t xml:space="preserve"> </w:t>
-      </w:r>
-      <w:r>
-        <w:t xml:space="preserve">morphological characteristics with lamina length, number of digits and thallus mass the exceptions. Certian morphological characteristics such as stipe mass, stipe length, total length and stipe diameter had significanlty higher means for kelps in cool temperate regimes when compared to kelps for the warm temperate regime. Conversely, lamina weight and lamina thickness had significantly lower means for kelps in the cool temperate regime compared to kelps in the warm temperate regime. When</w:t>
-      </w:r>
-      <w:r>
-        <w:t xml:space="preserve"> </w:t>
-      </w:r>
-      <w:r>
-        <w:rPr>
-          <w:i/>
-        </w:rPr>
-        <w:t xml:space="preserve">L. pallida</w:t>
-      </w:r>
-      <w:r>
-        <w:t xml:space="preserve"> </w:t>
-      </w:r>
-      <w:r>
-        <w:t xml:space="preserve">morphological characteristics were grouped to wave exposure categories kruskal-wallis tests revealed significant differences amoungst categories for most morphological characteristics with lamina length, number of digits and thallus mass the exceptions. The morphological characteristics that were significantly different amoungst sites exibited similar patterns, with increasing mean values from the full sheltered to extremely sheltered categories and a decrease in mean values for the remainder of the categories. Two morphological characteristics, namely lamina thickness and stipe diameter, both exibit higher variations for the exposed categories compared to other morphological characteristics.</w:t>
+        <w:t xml:space="preserve">The mean annual coastal water temperature for the study sites located on the western side of the peninsula ranged from 14.5 ± 0.9 ℃ (mean ± SD) at St. Helena Bay, the most northern site on the western side of the peninsula, to 14.6 ± 0.3 ℃ at Olifantsbos, the most southern site on the western side of the peninsula. For sites located on the eastern side of the peninsula (within False Bay), the annual mean coastal water temperatures ranged from 15.5 ± 0.9 ℃ at Buffelsbaai to 15.0 ± 0.9 ℃ at Betty’s Bay, the most eastern site on the coastline in this study. Oudekraal had the lowest annual mean coastal water temperature of 12.3 ± 0.9. Annual maximum coastal temperatures for study sites located on the western side of the peninsula ranged from 16.3 ℃ at St. Helena Bay to 15.1 ℃ at Olifantsbos. For sites located east of the peninsula, annual maximum coastal water temperatures ranged from 16 ℃ at Buffelsbaai to 16.5 ℃ at Betty’s Bay. Amongst all sites, Kalk Bay had the highest annual maximum temperature of 19 ℃. Annual minimum coastal water temperatures for the study sites on the western side of the peninsula ranged from 12.9 ℃ at St. Helena Bay to 14.1 ℃ at Olifantsbos, and on the western side of the peninsula ranged from 15.0 ℃ at Buffelsbaai to 13.6 ℃ at Betty’s Bay. The annual range in temperature on the western side on the peninsula was 3.4 at St. Helena Bay to 0.9 at Olifantsbos, and on the eastern side on of the peninsula was 1.0 at Buffelsbaai to 2.9 at Betty’s Bay. As can be seen in Fig 3, the trend in the range of temperature decreases from St. Helena Bay to Miller’s point and then increases from Kalk Bay to Betty’s Bay. Also, annual range in temperatures within False Bay are larger in winter (August) compared to summer (February).</w:t>
       </w:r>
     </w:p>
     <w:p>
@@ -1305,7 +999,225 @@
       <w:r>
         <w:drawing>
           <wp:inline>
-            <wp:extent cx="5544151" cy="5544151"/>
+            <wp:extent cx="6197600" cy="3873500"/>
+            <wp:effectExtent b="0" l="0" r="0" t="0"/>
+            <wp:docPr descr="Temperature variables at the collection sites around the Cape Peninsula are represented in plot A. Temperature variables include minimum represented by blue dots, mean represented by balc dots, maximum by red dots and whiskers standard deviation. Summary of temperature data for sites grouped by region are represented in plot B. See appendix for significance level guide." title="" id="1" name="Picture"/>
+            <a:graphic>
+              <a:graphicData uri="http://schemas.openxmlformats.org/drawingml/2006/picture">
+                <pic:pic>
+                  <pic:nvPicPr>
+                    <pic:cNvPr descr="morphology_paper_files/figure-docx/Temperature%20variables%20plot-1.png" id="0" name="Picture"/>
+                    <pic:cNvPicPr>
+                      <a:picLocks noChangeArrowheads="1" noChangeAspect="1"/>
+                    </pic:cNvPicPr>
+                  </pic:nvPicPr>
+                  <pic:blipFill>
+                    <a:blip r:embed="rId34"/>
+                    <a:stretch>
+                      <a:fillRect/>
+                    </a:stretch>
+                  </pic:blipFill>
+                  <pic:spPr bwMode="auto">
+                    <a:xfrm>
+                      <a:off x="0" y="0"/>
+                      <a:ext cx="6197600" cy="3873500"/>
+                    </a:xfrm>
+                    <a:prstGeom prst="rect">
+                      <a:avLst/>
+                    </a:prstGeom>
+                    <a:noFill/>
+                    <a:ln w="9525">
+                      <a:noFill/>
+                      <a:headEnd/>
+                      <a:tailEnd/>
+                    </a:ln>
+                  </pic:spPr>
+                </pic:pic>
+              </a:graphicData>
+            </a:graphic>
+          </wp:inline>
+        </w:drawing>
+      </w:r>
+    </w:p>
+    <w:p>
+      <w:pPr>
+        <w:pStyle w:val="ImageCaption"/>
+      </w:pPr>
+      <w:r>
+        <w:t xml:space="preserve">Temperature variables at the collection sites around the Cape Peninsula are represented in plot A. Temperature variables include minimum represented by blue dots, mean represented by balc dots, maximum by red dots and whiskers standard deviation. Summary of temperature data for sites grouped by region are represented in plot B. See appendix for significance level guide.</w:t>
+      </w:r>
+    </w:p>
+    <w:p>
+      <w:pPr>
+        <w:pStyle w:val="Heading3"/>
+      </w:pPr>
+      <w:bookmarkStart w:id="35" w:name="wave-environment-1"/>
+      <w:r>
+        <w:t xml:space="preserve">Wave environment</w:t>
+      </w:r>
+      <w:bookmarkEnd w:id="35"/>
+    </w:p>
+    <w:p>
+      <w:pPr>
+        <w:pStyle w:val="FirstParagraph"/>
+      </w:pPr>
+      <w:r>
+        <w:t xml:space="preserve">Our data show the western side of the peninsula experiences higher significant wave heights and variation in wave heights compared to the eastern side of the peninsula on both an annual and seasonal scale. Annual mean significant wave height ranged from 0.5 ± 0.2 m (mean ± SD) at St. Helena Bay to 2.3 ± 0.7 m at Olifantsbos on the western side of the peninsula, and on the eastern side of the peninsula it ranged from 0.9 ± 0.4 m at Buffelsbaai to 1.9 ± 0.6 m at Betty’s Bay. Annual mean wave peak period for sites on the western side of the peninsula ranged from 10.3 ± 3.5 s at St. Helena Bay to 11.0 ± 2.0 s at Olifantsbos, and ranged from 10.6 ± 3.0 s at Buffelsbaai to 10.8 ± 2.2 s at Betty’s Bay. The data shows no trend in mean peak peak period for the coastline. Annual peak period was 10.0 ± 3.0 s and 9.2 ± 3.1 s in winter and summer respectively, Miller’s point and had the lowest peak period amongst all sites. These data show that the western side of the peninsula has a lower variation (SD) compared to the eastern side of the peninsula, with Miller’s point showing the highest variation across timescales. Annual maximum peak period ranged from 18.9 s at St. Helena Bay to 18.4 s at Olifantsbos for the western side of the peninsula, and ranged from 18.0 s at Buffelsbaai to 18.0 s at Betty’s Bay on the eastern side of the peninsula.</w:t>
+      </w:r>
+    </w:p>
+    <w:p>
+      <w:pPr>
+        <w:pStyle w:val="CaptionedFigure"/>
+      </w:pPr>
+      <w:r>
+        <w:drawing>
+          <wp:inline>
+            <wp:extent cx="6197600" cy="5422900"/>
+            <wp:effectExtent b="0" l="0" r="0" t="0"/>
+            <wp:docPr descr="In plot A1 and A2 wave variables at each collection site around the Western Cape coast are presented. Mean variables are represented by dots and standard deviation by whiskers. Blue dots represent sites grouped to the western category and red dots represent sites grouped to the eastern category." title="" id="1" name="Picture"/>
+            <a:graphic>
+              <a:graphicData uri="http://schemas.openxmlformats.org/drawingml/2006/picture">
+                <pic:pic>
+                  <pic:nvPicPr>
+                    <pic:cNvPr descr="morphology_paper_files/figure-docx/wave%20variable%20plot-1.png" id="0" name="Picture"/>
+                    <pic:cNvPicPr>
+                      <a:picLocks noChangeArrowheads="1" noChangeAspect="1"/>
+                    </pic:cNvPicPr>
+                  </pic:nvPicPr>
+                  <pic:blipFill>
+                    <a:blip r:embed="rId36"/>
+                    <a:stretch>
+                      <a:fillRect/>
+                    </a:stretch>
+                  </pic:blipFill>
+                  <pic:spPr bwMode="auto">
+                    <a:xfrm>
+                      <a:off x="0" y="0"/>
+                      <a:ext cx="6197600" cy="5422900"/>
+                    </a:xfrm>
+                    <a:prstGeom prst="rect">
+                      <a:avLst/>
+                    </a:prstGeom>
+                    <a:noFill/>
+                    <a:ln w="9525">
+                      <a:noFill/>
+                      <a:headEnd/>
+                      <a:tailEnd/>
+                    </a:ln>
+                  </pic:spPr>
+                </pic:pic>
+              </a:graphicData>
+            </a:graphic>
+          </wp:inline>
+        </w:drawing>
+      </w:r>
+    </w:p>
+    <w:p>
+      <w:pPr>
+        <w:pStyle w:val="ImageCaption"/>
+      </w:pPr>
+      <w:r>
+        <w:t xml:space="preserve">In plot A1 and A2 wave variables at each collection site around the Western Cape coast are presented. Mean variables are represented by dots and standard deviation by whiskers. Blue dots represent sites grouped to the western category and red dots represent sites grouped to the eastern category.</w:t>
+      </w:r>
+    </w:p>
+    <w:p>
+      <w:pPr>
+        <w:pStyle w:val="BodyText"/>
+      </w:pPr>
+      <w:r>
+        <w:t xml:space="preserve">Our data show the western side of the peninsula experiences higher significant wave heights and variation in wave heights compared to the eastern side of the peninsula on both an annual and seasonal scale. Annual mean significant wave height ranged from 0.5 ± 0.2 m (mean ± SD) at St. Helena Bay to 2.3 ± 0.7 m at Olifantsbos on the western side of the peninsula, and on the eastern side of the peninsula it ranged from 0.9 ± 0.4 m at Buffelsbaai to 1.9 ± 0.6 m at Betty’s Bay (Fig. 4). The annual maximum significant wave height ranged from 1.4 m at St. Helena Bay to 4.7 m at Olifantsbos on the western side of the peninsula, and on the eastern side ranged from 2.6 m at Buffelsbaai to 4.2 m at Betty’s Bay. These wave heights and their variability are modulated by the relative sheltering against the predominant south-westerly swell direction and the size of the fetch for local wave generation.</w:t>
+      </w:r>
+    </w:p>
+    <w:p>
+      <w:pPr>
+        <w:pStyle w:val="BodyText"/>
+      </w:pPr>
+      <w:r>
+        <w:rPr>
+          <w:b/>
+        </w:rPr>
+        <w:t xml:space="preserve">insert wave roses here</w:t>
+      </w:r>
+      <w:r>
+        <w:t xml:space="preserve"> </w:t>
+      </w:r>
+      <w:r>
+        <w:t xml:space="preserve">Annual mean wave peak period for sites on the western side of the peninsula ranged from 10.3 ± 3.5 s at St. Helena Bay to 11.0 ± 2.0 s at Olifantsbos, and ranged from 10.6 ± 3.0 s at Buffelsbaai to 10.8 ± 2.2 s at Betty’s Bay ([Fig. 4]. Annual peak peak period was 10.0 ± 3.0 s and 9.2 ± 3.1 s in winter and summer respectively, Miller’s point and had the lowest peak peak period amongst all sites. These data show that the western side of the peninsula has a lower variation (SD) compared to the eastern side of the peninsula, with Miller’s point showing the highest variation across timescales. Annual maximum peak period ranged from 18.9 s at St. Helena Bay to 18.4 s at Olifantsbos for the western side of the peninsula, and ranged from 18.0 s at Buffelsbaai to 18.0 s at Betty’s Bay on the eastern side of the peninsula. Data for median wave direction showed no trend across timescales; however the variation (SD) in wave direction is lower on the western side of the peninsula compared to the eastern side both annually and for winter. Summer data were the exception and showed lower variation for the eastern side of the peninsula [Fig. 4]. Wave variables divided into Annual (top), Austral summer (middle) and Austral winter (bottom) respectively. This phenomenon can be explained by the sheltering effect of the Cape Peninsula, resulting in a wave climate with a narrower directional spreading on the eastern side of the peninsula (refer to Fig. 7).</w:t>
+      </w:r>
+    </w:p>
+    <w:p>
+      <w:pPr>
+        <w:pStyle w:val="BodyText"/>
+      </w:pPr>
+      <w:r>
+        <w:rPr>
+          <w:b/>
+        </w:rPr>
+        <w:t xml:space="preserve">insert wave power map here</w:t>
+      </w:r>
+      <w:r>
+        <w:t xml:space="preserve"> </w:t>
+      </w:r>
+      <w:r>
+        <w:t xml:space="preserve">In Figure 5 the total coastal wave exposure of the Cape Peninsula is given in terms of wave energy (kW per meter wave crest length). The directional sheltering effect of the Cape Peninsula, against the dominant swell direction is clearly observed in the wave exposures presented in [Fig. 6]. The classification from fully sheltered to extremely exposed is based on the total wave energy upper and lower limits. The western periphery of the Cape peninsula is almost continuously exposed to high wave exposures while the eastern periphery of the peninsula (western coastline of False Bay) revealed sheltered wave exposures [Fig. 6]. THere the marked seasonality, with higher energy waves during winter, may be clearly observed once more. To clarify the averaged wave exposure maps presented, the propagation of a typical offshore wave spectrum as produced from a single time-step in SWAN is presented in [Fig. 7]. Tracing the wave height contours into False Bay its clear why this bay’s western periphery is predominantly sheltered. It should be mentioned that some of the annual winter frontal depression systems pass the Cape Peninsula from the west to east, resulting in wave propagating towards the continent from much more southerly directions. This results in positive and negative wave exposure anomalies all around the peninsula.</w:t>
+      </w:r>
+    </w:p>
+    <w:p>
+      <w:pPr>
+        <w:pStyle w:val="Heading2"/>
+      </w:pPr>
+      <w:bookmarkStart w:id="37" w:name="Xee16d5660e29b101f52aa3fa72673b5baf0185d"/>
+      <w:r>
+        <w:t xml:space="preserve">Drivers of kelp morphological characteristics</w:t>
+      </w:r>
+      <w:bookmarkEnd w:id="37"/>
+    </w:p>
+    <w:p>
+      <w:pPr>
+        <w:pStyle w:val="FirstParagraph"/>
+      </w:pPr>
+      <w:r>
+        <w:t xml:space="preserve">Significant differences were found between cool temperate and warm temperate regimes for most</w:t>
+      </w:r>
+      <w:r>
+        <w:t xml:space="preserve"> </w:t>
+      </w:r>
+      <w:r>
+        <w:rPr>
+          <w:i/>
+        </w:rPr>
+        <w:t xml:space="preserve">L. pallida</w:t>
+      </w:r>
+      <w:r>
+        <w:t xml:space="preserve"> </w:t>
+      </w:r>
+      <w:r>
+        <w:t xml:space="preserve">morphological characteristics with lamina length, number of digits and thallus mass the exceptions. Certian morphological characteristics such as stipe mass, stipe length, total length and stipe diameter had significanlty higher means for kelps in cool temperate regimes when compared to kelps for the warm temperate regime. Conversely, lamina weight and lamina thickness had significantly lower means for kelps in the cool temperate regime compared to kelps in the warm temperate regime. When</w:t>
+      </w:r>
+      <w:r>
+        <w:t xml:space="preserve"> </w:t>
+      </w:r>
+      <w:r>
+        <w:rPr>
+          <w:i/>
+        </w:rPr>
+        <w:t xml:space="preserve">L. pallida</w:t>
+      </w:r>
+      <w:r>
+        <w:t xml:space="preserve"> </w:t>
+      </w:r>
+      <w:r>
+        <w:t xml:space="preserve">morphological characteristics were grouped to wave exposure categories kruskal-wallis tests revealed significant differences amoungst categories for most morphological characteristics with lamina length, number of digits and thallus mass the exceptions. The morphological characteristics that were significantly different amoungst sites exibited similar patterns, with increasing mean values from the full sheltered to extremely sheltered categories and a decrease in mean values for the remainder of the categories. Two morphological characteristics, namely lamina thickness and stipe diameter, both exibit higher variations for the exposed categories compared to other morphological characteristics.</w:t>
+      </w:r>
+    </w:p>
+    <w:p>
+      <w:pPr>
+        <w:pStyle w:val="CaptionedFigure"/>
+      </w:pPr>
+      <w:r>
+        <w:drawing>
+          <wp:inline>
+            <wp:extent cx="6197600" cy="5422900"/>
             <wp:effectExtent b="0" l="0" r="0" t="0"/>
             <wp:docPr descr="Boxplots of L. pallida morphological characteristics group by temperature regime." title="" id="1" name="Picture"/>
             <a:graphic>
@@ -1326,7 +1238,7 @@
                   <pic:spPr bwMode="auto">
                     <a:xfrm>
                       <a:off x="0" y="0"/>
-                      <a:ext cx="5544151" cy="5544151"/>
+                      <a:ext cx="6197600" cy="5422900"/>
                     </a:xfrm>
                     <a:prstGeom prst="rect">
                       <a:avLst/>
@@ -1375,7 +1287,7 @@
       <w:r>
         <w:drawing>
           <wp:inline>
-            <wp:extent cx="5544151" cy="5544151"/>
+            <wp:extent cx="6197600" cy="5422900"/>
             <wp:effectExtent b="0" l="0" r="0" t="0"/>
             <wp:docPr descr="Boxplots of L. pallida morphological characteristics group by wave exposure category." title="" id="1" name="Picture"/>
             <a:graphic>
@@ -1396,7 +1308,7 @@
                   <pic:spPr bwMode="auto">
                     <a:xfrm>
                       <a:off x="0" y="0"/>
-                      <a:ext cx="5544151" cy="5544151"/>
+                      <a:ext cx="6197600" cy="5422900"/>
                     </a:xfrm>
                     <a:prstGeom prst="rect">
                       <a:avLst/>
@@ -1483,7 +1395,7 @@
       <w:r>
         <w:drawing>
           <wp:inline>
-            <wp:extent cx="5544151" cy="5544151"/>
+            <wp:extent cx="6197600" cy="6197600"/>
             <wp:effectExtent b="0" l="0" r="0" t="0"/>
             <wp:docPr descr="Boxplot of morphological characteristics for deep population E. maxima grouped by temperature." title="" id="1" name="Picture"/>
             <a:graphic>
@@ -1504,7 +1416,7 @@
                   <pic:spPr bwMode="auto">
                     <a:xfrm>
                       <a:off x="0" y="0"/>
-                      <a:ext cx="5544151" cy="5544151"/>
+                      <a:ext cx="6197600" cy="6197600"/>
                     </a:xfrm>
                     <a:prstGeom prst="rect">
                       <a:avLst/>
@@ -1553,7 +1465,7 @@
       <w:r>
         <w:drawing>
           <wp:inline>
-            <wp:extent cx="5544151" cy="5544151"/>
+            <wp:extent cx="6197600" cy="6197600"/>
             <wp:effectExtent b="0" l="0" r="0" t="0"/>
             <wp:docPr descr="Boxplot of morphological characteristics for deep population E. maxima grouped by wave exposure." title="" id="1" name="Picture"/>
             <a:graphic>
@@ -1574,7 +1486,7 @@
                   <pic:spPr bwMode="auto">
                     <a:xfrm>
                       <a:off x="0" y="0"/>
-                      <a:ext cx="5544151" cy="5544151"/>
+                      <a:ext cx="6197600" cy="6197600"/>
                     </a:xfrm>
                     <a:prstGeom prst="rect">
                       <a:avLst/>
@@ -1623,7 +1535,7 @@
       <w:r>
         <w:drawing>
           <wp:inline>
-            <wp:extent cx="5544151" cy="5544151"/>
+            <wp:extent cx="6197600" cy="5422900"/>
             <wp:effectExtent b="0" l="0" r="0" t="0"/>
             <wp:docPr descr="Boxplot of morphological characteristics for shallow population E. maxima grouped by temperature regime." title="" id="1" name="Picture"/>
             <a:graphic>
@@ -1644,7 +1556,7 @@
                   <pic:spPr bwMode="auto">
                     <a:xfrm>
                       <a:off x="0" y="0"/>
-                      <a:ext cx="5544151" cy="5544151"/>
+                      <a:ext cx="6197600" cy="5422900"/>
                     </a:xfrm>
                     <a:prstGeom prst="rect">
                       <a:avLst/>
@@ -1693,7 +1605,7 @@
       <w:r>
         <w:drawing>
           <wp:inline>
-            <wp:extent cx="5544151" cy="5544151"/>
+            <wp:extent cx="6197600" cy="5422900"/>
             <wp:effectExtent b="0" l="0" r="0" t="0"/>
             <wp:docPr descr="Boxplot of morphological characteristics for shallow population E. maxima grouped by wave exposure." title="" id="1" name="Picture"/>
             <a:graphic>
@@ -1714,7 +1626,7 @@
                   <pic:spPr bwMode="auto">
                     <a:xfrm>
                       <a:off x="0" y="0"/>
-                      <a:ext cx="5544151" cy="5544151"/>
+                      <a:ext cx="6197600" cy="5422900"/>
                     </a:xfrm>
                     <a:prstGeom prst="rect">
                       <a:avLst/>
@@ -2070,7 +1982,18 @@
     </w:p>
     <w:p>
       <w:pPr>
-        <w:pStyle w:val="BodyText"/>
+        <w:pStyle w:val="SourceCode"/>
+      </w:pPr>
+      <w:r>
+        <w:rPr>
+          <w:rStyle w:val="VerbatimChar"/>
+        </w:rPr>
+        <w:t xml:space="preserve">## $`1`</w:t>
+      </w:r>
+    </w:p>
+    <w:p>
+      <w:pPr>
+        <w:pStyle w:val="FirstParagraph"/>
       </w:pPr>
       <w:r>
         <w:drawing>
@@ -2117,500 +2040,23 @@
     </w:p>
     <w:p>
       <w:pPr>
-        <w:pStyle w:val="BodyText"/>
-      </w:pPr>
-      <w:r>
-        <w:t xml:space="preserve">Forward selection, assessment of VIF and Pearson correlation coefficients allowed us to retian the most parsimonious descriptors of shallow</w:t>
-      </w:r>
-      <w:r>
-        <w:t xml:space="preserve"> </w:t>
-      </w:r>
-      <w:r>
-        <w:rPr>
-          <w:i/>
-        </w:rPr>
-        <w:t xml:space="preserve">E. maxima</w:t>
-      </w:r>
-      <w:r>
-        <w:t xml:space="preserve"> </w:t>
-      </w:r>
-      <w:r>
-        <w:t xml:space="preserve">morphological characteristics with an adjusted</w:t>
-      </w:r>
-      <w:r>
-        <w:t xml:space="preserve"> </w:t>
-      </w:r>
-      <w:r>
-        <w:rPr>
-          <w:i/>
-        </w:rPr>
-        <w:t xml:space="preserve">R</w:t>
-      </w:r>
-      <w:r>
-        <w:t xml:space="preserve">2 of 0.36, explaining 61% of the variation (global permutation test on final model: d.f = 4,</w:t>
-      </w:r>
-      <w:r>
-        <w:t xml:space="preserve"> </w:t>
-      </w:r>
-      <w:r>
-        <w:rPr>
-          <w:i/>
-        </w:rPr>
-        <w:t xml:space="preserve">F</w:t>
-      </w:r>
-      <w:r>
-        <w:t xml:space="preserve"> </w:t>
-      </w:r>
-      <w:r>
-        <w:t xml:space="preserve">= 2.41,</w:t>
-      </w:r>
-      <w:r>
-        <w:t xml:space="preserve"> </w:t>
-      </w:r>
-      <w:r>
-        <w:rPr>
-          <w:i/>
-        </w:rPr>
-        <w:t xml:space="preserve">p</w:t>
-      </w:r>
-      <w:r>
-        <w:t xml:space="preserve"> </w:t>
-      </w:r>
-      <w:r>
-        <w:t xml:space="preserve">= 0.013). The model consisted of one significant axis, RDA1 (p = 0.02) and explained 62% of the variation. Stipe length, stipe mass and stipe circumference were positivley influenced by</w:t>
-      </w:r>
-      <w:r>
-        <w:t xml:space="preserve"> </w:t>
-      </w:r>
-      <w:r>
-        <w:rPr>
-          <w:i/>
-        </w:rPr>
-        <w:t xml:space="preserve">max_temp</w:t>
-      </w:r>
-      <w:r>
-        <w:t xml:space="preserve"> </w:t>
-      </w:r>
-      <w:r>
-        <w:t xml:space="preserve">and</w:t>
-      </w:r>
-      <w:r>
-        <w:t xml:space="preserve"> </w:t>
-      </w:r>
-      <w:r>
-        <w:rPr>
-          <w:i/>
-        </w:rPr>
-        <w:t xml:space="preserve">mean_temp</w:t>
-      </w:r>
-      <w:r>
-        <w:t xml:space="preserve"> </w:t>
-      </w:r>
-      <w:r>
-        <w:t xml:space="preserve">along RDA1, and explained 50% and 55% of the variation respectivley. The remaining morphological characteristics were positivley influenced by by</w:t>
-      </w:r>
-      <w:r>
-        <w:t xml:space="preserve"> </w:t>
-      </w:r>
-      <w:r>
-        <w:rPr>
-          <w:i/>
-        </w:rPr>
-        <w:t xml:space="preserve">tp_max</w:t>
-      </w:r>
-      <w:r>
-        <w:t xml:space="preserve"> </w:t>
-      </w:r>
-      <w:r>
-        <w:t xml:space="preserve">and negativley inlfuenced by</w:t>
-      </w:r>
-      <w:r>
-        <w:t xml:space="preserve"> </w:t>
-      </w:r>
-      <w:r>
-        <w:rPr>
-          <w:i/>
-        </w:rPr>
-        <w:t xml:space="preserve">dirw_median</w:t>
-      </w:r>
-      <w:r>
-        <w:t xml:space="preserve"> </w:t>
-      </w:r>
-      <w:r>
-        <w:t xml:space="preserve">along RDA2 and explained 86% and 94% of the variation respectivley. There was overlapping of clusters according to region with no clear patterns in sites evident.</w:t>
-      </w:r>
-    </w:p>
-    <w:p>
-      <w:pPr>
-        <w:pStyle w:val="Heading1"/>
-      </w:pPr>
-      <w:bookmarkStart w:id="47" w:name="discussion"/>
-      <w:r>
-        <w:t xml:space="preserve">Discussion</w:t>
-      </w:r>
-      <w:bookmarkEnd w:id="47"/>
-    </w:p>
-    <w:p>
-      <w:pPr>
-        <w:pStyle w:val="FirstParagraph"/>
-      </w:pPr>
-      <w:r>
-        <w:t xml:space="preserve">This study considered important drivers of kelp morphology that have been identified in previous research (Fowler-Walker et al. 2006; Miller et al. 2011; Fowler-Walker et al. 2005; Stewart et al. 2009; Wing et al. 2007; Molloy &amp; Bolton 1996; Pedersen &amp; Nejrup 2012; Wernberg &amp; Thomsen 2005), namely temperature and wave exposure, around the Cape Peninsula on two prolific kelp species. Unlike previous research, this study used a numerical model to provide the various variables of wave exposure. We also considered wind in addition to temperature and wave variables, since wind has been shown to influence the extension capabilities of canopy kelp species (Denny et al. 1997). Furthermore, the protrusion of the primary blade of</w:t>
-      </w:r>
-      <w:r>
-        <w:t xml:space="preserve"> </w:t>
-      </w:r>
-      <w:r>
-        <w:rPr>
-          <w:i/>
-        </w:rPr>
-        <w:t xml:space="preserve">E. maxima</w:t>
-      </w:r>
-      <w:r>
-        <w:t xml:space="preserve"> </w:t>
-      </w:r>
-      <w:r>
-        <w:t xml:space="preserve">out of the water may result in some direct effects of wind-drag on morphology. The results show that wave exposure the main driver of kelp morphology with temperature and wind playing only minor roles. Furthermore, the investigation of differences in morphological characteristics between shallow and deep populations of</w:t>
-      </w:r>
-      <w:r>
-        <w:t xml:space="preserve"> </w:t>
-      </w:r>
-      <w:r>
-        <w:rPr>
-          <w:i/>
-        </w:rPr>
-        <w:t xml:space="preserve">E. maxima</w:t>
-      </w:r>
-      <w:r>
-        <w:rPr>
-          <w:i/>
-        </w:rPr>
-        <w:t xml:space="preserve"> </w:t>
-      </w:r>
-      <w:r>
-        <w:t xml:space="preserve">suggests that in low wave exposure environments the role of temperature as a morphological driver increases.</w:t>
-      </w:r>
-    </w:p>
-    <w:p>
-      <w:pPr>
-        <w:pStyle w:val="BodyText"/>
-      </w:pPr>
-      <w:r>
-        <w:t xml:space="preserve">The complex geomorphology of the western Cape coastline creates an ideal natural laboratory for studies of kelps in interaction with their environment. The annual and seasonal patterns in both wind influence the thermal regime around the coastline by inducing upwelling. Upwelling brings deep, cool nutrient rich water to coastal areas and therefore induces a decrease in temperature (Field et al. 1980; Andrews &amp; Hutchings 1980; Gill &amp; Clarke 1974; Cram 1970; Rouault et al. 2010; Blanke et al. 2002. The wind speed and wind direction help drive upwelling in summer on the western side of the Cape peninsula, where southerly winds blow parallel to the coast and trigger upwelling (Field et al. 1980; Rouault et al. 2010). This is not the case for False Bay which is shielded from the dominating wind and swell the Cape Peninsula is subject to, with the exception being the winter months where upwelling becomes more favourable for the region due to the change in swell and wind direction, causing lower temperatures to dominate during this time (Rouault et al. 2010; Andrews &amp; Hutchings 1980). Increased wind speed at sites along the west side of the peninsula in a southerly direction trigger upwelling events along the western side of the peninsula (Rouault et al. 2010; Field et al. 1980). We however see a possible lack of upwelling events for sites such as Betty’s Bay and Batsata Rock.</w:t>
-      </w:r>
-    </w:p>
-    <w:p>
-      <w:pPr>
-        <w:pStyle w:val="BodyText"/>
-      </w:pPr>
-      <w:r>
-        <w:t xml:space="preserve">We provide strong support for the idea that variations in the environmental variables, particularly wave exposure variables, are driving kelp morphological characteristics around the Cape Peninsula. Morphological adaptation due to water motion may manifest in a number of ways in high wave energy environments. For instance, reduction of blade thickness, blade elongation, increase of stipe length, increase in stipe circumference and force of attachment (Fowler-Walker et al. 2006; Wernberg &amp; Thomsen 2005; Friedland &amp; Denny 1995; Denny &amp; Roberson 2002; Bekkby et al. 2014; Denny et al. 1997; Denny &amp; Gaylord 2002) have been suggested in previous studies. Although this study did not measure force of attachment, other morphological responses to wave variables were evident. Higher temperatures tended to be assocaited with reduced measurements of stipe mass, stipe circumference/diameter and stipe length for the sub-canopy species</w:t>
-      </w:r>
-      <w:r>
-        <w:t xml:space="preserve"> </w:t>
-      </w:r>
-      <w:r>
-        <w:rPr>
-          <w:i/>
-        </w:rPr>
-        <w:t xml:space="preserve">L. pallida</w:t>
-      </w:r>
-      <w:r>
-        <w:t xml:space="preserve">, which suggests that there is a reduction in overall surface area of the plant in warm temperate environments. The ecological consequence of this is unclear…The canopy species</w:t>
-      </w:r>
-      <w:r>
-        <w:t xml:space="preserve"> </w:t>
-      </w:r>
-      <w:r>
-        <w:rPr>
-          <w:i/>
-        </w:rPr>
-        <w:t xml:space="preserve">E. maxima</w:t>
-      </w:r>
-      <w:r>
-        <w:t xml:space="preserve"> </w:t>
-      </w:r>
-      <w:r>
-        <w:t xml:space="preserve">exibits increased stipe length and decreased stipe circumference in warm temperate areas for both deep and shallow populations, which suggests a</w:t>
-      </w:r>
-      <w:r>
-        <w:t xml:space="preserve"> </w:t>
-      </w:r>
-      <w:r>
-        <w:t xml:space="preserve">‘</w:t>
-      </w:r>
-      <w:r>
-        <w:t xml:space="preserve">slender kelp</w:t>
-      </w:r>
-      <w:r>
-        <w:t xml:space="preserve">’</w:t>
-      </w:r>
-      <w:r>
-        <w:t xml:space="preserve"> </w:t>
-      </w:r>
-      <w:r>
-        <w:t xml:space="preserve">tactic and has been shown in previous work.</w:t>
-      </w:r>
-      <w:r>
-        <w:rPr>
-          <w:b/>
-        </w:rPr>
-        <w:t xml:space="preserve">add examples here</w:t>
-      </w:r>
-      <w:r>
-        <w:t xml:space="preserve">. The response of kelp morphological characteristics to wave exposure was evident and both species show a tactics based on the magnitde of wave exposure. Strength increasing traits were exibited for lower exposure levels while a</w:t>
-      </w:r>
-      <w:r>
-        <w:t xml:space="preserve"> </w:t>
-      </w:r>
-      <w:r>
-        <w:t xml:space="preserve">‘</w:t>
-      </w:r>
-      <w:r>
-        <w:t xml:space="preserve">go-with-the-flow</w:t>
-      </w:r>
-      <w:r>
-        <w:t xml:space="preserve">’</w:t>
-      </w:r>
-      <w:r>
-        <w:t xml:space="preserve"> </w:t>
-      </w:r>
-      <w:r>
-        <w:t xml:space="preserve">tactic for moderate levels of wave exposure. Denny and Galord ??? showed that increased flexiblity or a</w:t>
-      </w:r>
-      <w:r>
-        <w:t xml:space="preserve"> </w:t>
-      </w:r>
-      <w:r>
-        <w:t xml:space="preserve">‘</w:t>
-      </w:r>
-      <w:r>
-        <w:t xml:space="preserve">go-with-the-flow</w:t>
-      </w:r>
-      <w:r>
-        <w:t xml:space="preserve">’</w:t>
-      </w:r>
-      <w:r>
-        <w:t xml:space="preserve"> </w:t>
-      </w:r>
-      <w:r>
-        <w:t xml:space="preserve">tactic has a threshold value, where increased stipe length actaully increase drag under high wave exposure scenarios. Therefore, under high wave exposure scenarios size reducing traits, such as reduced surface area of the overall plant should be favoured instead. This was evident in the results which showed that stipe length decreases under high wave exposure categories. This suggests that how morphological characteristcs manifest themselves is dependent on the magnitude of wave exposure. Furthermore, the results suggest that in the absence of wave exposure, temperatre becomes the dominant morphological driver. This is evident from the redundancy analysis for each species and deep populations of</w:t>
-      </w:r>
-      <w:r>
-        <w:t xml:space="preserve"> </w:t>
-      </w:r>
-      <w:r>
-        <w:rPr>
-          <w:i/>
-        </w:rPr>
-        <w:t xml:space="preserve">E. maxima</w:t>
-      </w:r>
-      <w:r>
-        <w:t xml:space="preserve"> </w:t>
-      </w:r>
-      <w:r>
-        <w:t xml:space="preserve">which show clustering of study sites according to the region; wave variables drive morphological characteristics for kelps from the western region and temperature variables for kelps from the eastern region. Clustering of sites according to region overlapped almost completey for the RDA analysis of shallow</w:t>
-      </w:r>
-      <w:r>
-        <w:t xml:space="preserve"> </w:t>
-      </w:r>
-      <w:r>
-        <w:rPr>
-          <w:i/>
-        </w:rPr>
-        <w:t xml:space="preserve">E. maxima</w:t>
-      </w:r>
-      <w:r>
-        <w:t xml:space="preserve"> </w:t>
-      </w:r>
-      <w:r>
-        <w:t xml:space="preserve">suggesting that for shallow kelp the effect of wave exposure is less variable.</w:t>
-      </w:r>
-    </w:p>
-    <w:p>
-      <w:pPr>
-        <w:pStyle w:val="Heading1"/>
-      </w:pPr>
-      <w:bookmarkStart w:id="48" w:name="conclusion"/>
-      <w:r>
-        <w:t xml:space="preserve">Conclusion</w:t>
-      </w:r>
-      <w:bookmarkEnd w:id="48"/>
-    </w:p>
-    <w:p>
-      <w:pPr>
-        <w:pStyle w:val="FirstParagraph"/>
-      </w:pPr>
-      <w:r>
-        <w:t xml:space="preserve">Past research shows that macroalgal morphological characteristics are largely driven by a wave exposure while others have suggested a complex interaction between various environmental variables. We confirm that wave variables are the main driver of kelp morphological characteristics in both</w:t>
-      </w:r>
-      <w:r>
-        <w:t xml:space="preserve"> </w:t>
-      </w:r>
-      <w:r>
-        <w:rPr>
-          <w:i/>
-        </w:rPr>
-        <w:t xml:space="preserve">E. maxima</w:t>
-      </w:r>
-      <w:r>
-        <w:rPr>
-          <w:i/>
-        </w:rPr>
-        <w:t xml:space="preserve"> </w:t>
-      </w:r>
-      <w:r>
-        <w:t xml:space="preserve">and</w:t>
-      </w:r>
-      <w:r>
-        <w:t xml:space="preserve"> </w:t>
-      </w:r>
-      <w:r>
-        <w:rPr>
-          <w:i/>
-        </w:rPr>
-        <w:t xml:space="preserve">L. pallida</w:t>
-      </w:r>
-      <w:r>
-        <w:t xml:space="preserve"> </w:t>
-      </w:r>
-      <w:r>
-        <w:t xml:space="preserve">populations around the Cape Peninsula, and differences in shallow and deep populations of</w:t>
-      </w:r>
-      <w:r>
-        <w:t xml:space="preserve"> </w:t>
-      </w:r>
-      <w:r>
-        <w:rPr>
-          <w:i/>
-        </w:rPr>
-        <w:t xml:space="preserve">E. maxima</w:t>
-      </w:r>
-      <w:r>
-        <w:t xml:space="preserve"> </w:t>
-      </w:r>
-      <w:r>
-        <w:t xml:space="preserve">may reflect small differences in wave and temperature variables as drivers of kelp morphological characteristics.</w:t>
-      </w:r>
-    </w:p>
-    <w:p>
-      <w:pPr>
-        <w:pStyle w:val="Heading1"/>
-      </w:pPr>
-      <w:bookmarkStart w:id="49" w:name="conflict-of-interest-statement"/>
-      <w:r>
-        <w:t xml:space="preserve">Conflict of Interest Statement</w:t>
-      </w:r>
-      <w:bookmarkEnd w:id="49"/>
-    </w:p>
-    <w:p>
-      <w:pPr>
-        <w:pStyle w:val="FirstParagraph"/>
-      </w:pPr>
-      <w:r>
-        <w:t xml:space="preserve">The authors declare that the research was conducted in the absence of any commercial or financial relationships that could be construed as a potential conflict of interest</w:t>
-      </w:r>
-    </w:p>
-    <w:p>
-      <w:pPr>
-        <w:pStyle w:val="Heading1"/>
-      </w:pPr>
-      <w:bookmarkStart w:id="50" w:name="author-contributions"/>
-      <w:r>
-        <w:t xml:space="preserve">Author Contributions</w:t>
-      </w:r>
-      <w:bookmarkEnd w:id="50"/>
-    </w:p>
-    <w:p>
-      <w:pPr>
-        <w:pStyle w:val="FirstParagraph"/>
-      </w:pPr>
-      <w:r>
-        <w:t xml:space="preserve">RC conceptualised the scope of the research reported in this paper, collected samples, undertook the majority of numerical and statistical analyses, made the first round of interpretation, and did the majority of the writing. AS and CR provided guidance in terms of writing, statistical analyses, and the final draft of the paper, as well some writing in the relevant sections. RS aided in fieldwork and statistical analyses for the temperature data. TP performed the initial analyses and interpretation of the data.</w:t>
-      </w:r>
-    </w:p>
-    <w:p>
-      <w:pPr>
-        <w:pStyle w:val="Heading1"/>
-      </w:pPr>
-      <w:bookmarkStart w:id="51" w:name="funding"/>
-      <w:r>
-        <w:t xml:space="preserve">Funding</w:t>
-      </w:r>
-      <w:bookmarkEnd w:id="51"/>
-    </w:p>
-    <w:p>
-      <w:pPr>
-        <w:pStyle w:val="FirstParagraph"/>
-      </w:pPr>
-      <w:r>
-        <w:t xml:space="preserve">The research was funded by the South African National Research Foundation (</w:t>
-      </w:r>
-      <w:hyperlink r:id="rId52">
-        <w:r>
-          <w:rPr>
-            <w:rStyle w:val="Hyperlink"/>
-          </w:rPr>
-          <w:t xml:space="preserve">http://www.nrf.ac.za</w:t>
-        </w:r>
-      </w:hyperlink>
-      <w:r>
-        <w:t xml:space="preserve">) programme</w:t>
-      </w:r>
-      <w:r>
-        <w:t xml:space="preserve"> </w:t>
-      </w:r>
-      <w:r>
-        <w:t xml:space="preserve">“</w:t>
-      </w:r>
-      <w:r>
-        <w:t xml:space="preserve">Thermal characteristics of the South African nearshore:implications for biodiversity</w:t>
-      </w:r>
-      <w:r>
-        <w:t xml:space="preserve">”</w:t>
-      </w:r>
-      <w:r>
-        <w:t xml:space="preserve"> </w:t>
-      </w:r>
-      <w:r>
-        <w:t xml:space="preserve">(CPRR14072378735).</w:t>
-      </w:r>
-    </w:p>
-    <w:p>
-      <w:pPr>
-        <w:pStyle w:val="BodyText"/>
-      </w:pPr>
-      <w:r>
-        <w:t xml:space="preserve">Aside from funding provided, the funders had no role in the study design, data collection and analysis, decision to publish, or preparation of the manuscript.</w:t>
-      </w:r>
-    </w:p>
-    <w:p>
-      <w:pPr>
-        <w:pStyle w:val="Heading1"/>
-      </w:pPr>
-      <w:bookmarkStart w:id="53" w:name="acknowledgments"/>
-      <w:r>
-        <w:t xml:space="preserve">Acknowledgments</w:t>
-      </w:r>
-      <w:bookmarkEnd w:id="53"/>
-    </w:p>
-    <w:p>
-      <w:pPr>
-        <w:pStyle w:val="FirstParagraph"/>
-      </w:pPr>
-      <w:r>
-        <w:t xml:space="preserve">Thank you to AS and CR for their guidance, and the honours class of 2014-2015 that aided in fieldwork. Carla Louise for making the GIS plot etc.</w:t>
-      </w:r>
-    </w:p>
-    <w:p>
-      <w:pPr>
-        <w:pStyle w:val="Heading1"/>
-      </w:pPr>
-      <w:bookmarkStart w:id="54" w:name="appendix"/>
-      <w:r>
-        <w:t xml:space="preserve">Appendix</w:t>
-      </w:r>
-      <w:bookmarkEnd w:id="54"/>
+        <w:pStyle w:val="SourceCode"/>
+      </w:pPr>
+      <w:r>
+        <w:rPr>
+          <w:rStyle w:val="VerbatimChar"/>
+        </w:rPr>
+        <w:t xml:space="preserve">## </w:t>
+      </w:r>
+      <w:r>
+        <w:br w:type="textWrapping"/>
+      </w:r>
+      <w:r>
+        <w:rPr>
+          <w:rStyle w:val="VerbatimChar"/>
+        </w:rPr>
+        <w:t xml:space="preserve">## $`2`</w:t>
+      </w:r>
     </w:p>
     <w:p>
       <w:pPr>
@@ -2619,20 +2065,20 @@
       <w:r>
         <w:drawing>
           <wp:inline>
-            <wp:extent cx="4620126" cy="3696101"/>
+            <wp:extent cx="6197600" cy="6197600"/>
             <wp:effectExtent b="0" l="0" r="0" t="0"/>
             <wp:docPr descr="" title="" id="1" name="Picture"/>
             <a:graphic>
               <a:graphicData uri="http://schemas.openxmlformats.org/drawingml/2006/picture">
                 <pic:pic>
                   <pic:nvPicPr>
-                    <pic:cNvPr descr="morphology_paper_files/figure-docx/appendix%20figure%201-1.png" id="0" name="Picture"/>
+                    <pic:cNvPr descr="morphology_paper_files/figure-docx/rda%20plots-2.png" id="0" name="Picture"/>
                     <pic:cNvPicPr>
                       <a:picLocks noChangeArrowheads="1" noChangeAspect="1"/>
                     </pic:cNvPicPr>
                   </pic:nvPicPr>
                   <pic:blipFill>
-                    <a:blip r:embed="rId55"/>
+                    <a:blip r:embed="rId47"/>
                     <a:stretch>
                       <a:fillRect/>
                     </a:stretch>
@@ -2640,7 +2086,7 @@
                   <pic:spPr bwMode="auto">
                     <a:xfrm>
                       <a:off x="0" y="0"/>
-                      <a:ext cx="4620126" cy="3696101"/>
+                      <a:ext cx="6197600" cy="6197600"/>
                     </a:xfrm>
                     <a:prstGeom prst="rect">
                       <a:avLst/>
@@ -2661,12 +2107,1237 @@
     </w:p>
     <w:p>
       <w:pPr>
-        <w:pStyle w:val="BodyText"/>
+        <w:pStyle w:val="SourceCode"/>
+      </w:pPr>
+      <w:r>
+        <w:rPr>
+          <w:rStyle w:val="VerbatimChar"/>
+        </w:rPr>
+        <w:t xml:space="preserve">## </w:t>
+      </w:r>
+      <w:r>
+        <w:br w:type="textWrapping"/>
+      </w:r>
+      <w:r>
+        <w:rPr>
+          <w:rStyle w:val="VerbatimChar"/>
+        </w:rPr>
+        <w:t xml:space="preserve">## attr(,"class")</w:t>
+      </w:r>
+      <w:r>
+        <w:br w:type="textWrapping"/>
+      </w:r>
+      <w:r>
+        <w:rPr>
+          <w:rStyle w:val="VerbatimChar"/>
+        </w:rPr>
+        <w:t xml:space="preserve">## [1] "list"      "ggarrange"</w:t>
+      </w:r>
+    </w:p>
+    <w:p>
+      <w:pPr>
+        <w:pStyle w:val="FirstParagraph"/>
       </w:pPr>
       <w:r>
         <w:drawing>
           <wp:inline>
-            <wp:extent cx="4620126" cy="3696101"/>
+            <wp:extent cx="6197600" cy="6197600"/>
+            <wp:effectExtent b="0" l="0" r="0" t="0"/>
+            <wp:docPr descr="" title="" id="1" name="Picture"/>
+            <a:graphic>
+              <a:graphicData uri="http://schemas.openxmlformats.org/drawingml/2006/picture">
+                <pic:pic>
+                  <pic:nvPicPr>
+                    <pic:cNvPr descr="morphology_paper_files/figure-docx/rda%20plots-3.png" id="0" name="Picture"/>
+                    <pic:cNvPicPr>
+                      <a:picLocks noChangeArrowheads="1" noChangeAspect="1"/>
+                    </pic:cNvPicPr>
+                  </pic:nvPicPr>
+                  <pic:blipFill>
+                    <a:blip r:embed="rId48"/>
+                    <a:stretch>
+                      <a:fillRect/>
+                    </a:stretch>
+                  </pic:blipFill>
+                  <pic:spPr bwMode="auto">
+                    <a:xfrm>
+                      <a:off x="0" y="0"/>
+                      <a:ext cx="6197600" cy="6197600"/>
+                    </a:xfrm>
+                    <a:prstGeom prst="rect">
+                      <a:avLst/>
+                    </a:prstGeom>
+                    <a:noFill/>
+                    <a:ln w="9525">
+                      <a:noFill/>
+                      <a:headEnd/>
+                      <a:tailEnd/>
+                    </a:ln>
+                  </pic:spPr>
+                </pic:pic>
+              </a:graphicData>
+            </a:graphic>
+          </wp:inline>
+        </w:drawing>
+      </w:r>
+      <w:r>
+        <w:drawing>
+          <wp:inline>
+            <wp:extent cx="6197600" cy="6197600"/>
+            <wp:effectExtent b="0" l="0" r="0" t="0"/>
+            <wp:docPr descr="" title="" id="1" name="Picture"/>
+            <a:graphic>
+              <a:graphicData uri="http://schemas.openxmlformats.org/drawingml/2006/picture">
+                <pic:pic>
+                  <pic:nvPicPr>
+                    <pic:cNvPr descr="morphology_paper_files/figure-docx/rda%20plots-4.png" id="0" name="Picture"/>
+                    <pic:cNvPicPr>
+                      <a:picLocks noChangeArrowheads="1" noChangeAspect="1"/>
+                    </pic:cNvPicPr>
+                  </pic:nvPicPr>
+                  <pic:blipFill>
+                    <a:blip r:embed="rId49"/>
+                    <a:stretch>
+                      <a:fillRect/>
+                    </a:stretch>
+                  </pic:blipFill>
+                  <pic:spPr bwMode="auto">
+                    <a:xfrm>
+                      <a:off x="0" y="0"/>
+                      <a:ext cx="6197600" cy="6197600"/>
+                    </a:xfrm>
+                    <a:prstGeom prst="rect">
+                      <a:avLst/>
+                    </a:prstGeom>
+                    <a:noFill/>
+                    <a:ln w="9525">
+                      <a:noFill/>
+                      <a:headEnd/>
+                      <a:tailEnd/>
+                    </a:ln>
+                  </pic:spPr>
+                </pic:pic>
+              </a:graphicData>
+            </a:graphic>
+          </wp:inline>
+        </w:drawing>
+      </w:r>
+      <w:r>
+        <w:drawing>
+          <wp:inline>
+            <wp:extent cx="6197600" cy="6197600"/>
+            <wp:effectExtent b="0" l="0" r="0" t="0"/>
+            <wp:docPr descr="" title="" id="1" name="Picture"/>
+            <a:graphic>
+              <a:graphicData uri="http://schemas.openxmlformats.org/drawingml/2006/picture">
+                <pic:pic>
+                  <pic:nvPicPr>
+                    <pic:cNvPr descr="morphology_paper_files/figure-docx/rda%20plots-5.png" id="0" name="Picture"/>
+                    <pic:cNvPicPr>
+                      <a:picLocks noChangeArrowheads="1" noChangeAspect="1"/>
+                    </pic:cNvPicPr>
+                  </pic:nvPicPr>
+                  <pic:blipFill>
+                    <a:blip r:embed="rId50"/>
+                    <a:stretch>
+                      <a:fillRect/>
+                    </a:stretch>
+                  </pic:blipFill>
+                  <pic:spPr bwMode="auto">
+                    <a:xfrm>
+                      <a:off x="0" y="0"/>
+                      <a:ext cx="6197600" cy="6197600"/>
+                    </a:xfrm>
+                    <a:prstGeom prst="rect">
+                      <a:avLst/>
+                    </a:prstGeom>
+                    <a:noFill/>
+                    <a:ln w="9525">
+                      <a:noFill/>
+                      <a:headEnd/>
+                      <a:tailEnd/>
+                    </a:ln>
+                  </pic:spPr>
+                </pic:pic>
+              </a:graphicData>
+            </a:graphic>
+          </wp:inline>
+        </w:drawing>
+      </w:r>
+    </w:p>
+    <w:p>
+      <w:pPr>
+        <w:pStyle w:val="BodyText"/>
+      </w:pPr>
+      <w:r>
+        <w:t xml:space="preserve">Forward selection, assessment of VIF and Pearson correlation coefficients allowed us to retian the most parsimonious descriptors of shallow</w:t>
+      </w:r>
+      <w:r>
+        <w:t xml:space="preserve"> </w:t>
+      </w:r>
+      <w:r>
+        <w:rPr>
+          <w:i/>
+        </w:rPr>
+        <w:t xml:space="preserve">E. maxima</w:t>
+      </w:r>
+      <w:r>
+        <w:t xml:space="preserve"> </w:t>
+      </w:r>
+      <w:r>
+        <w:t xml:space="preserve">morphological characteristics with an adjusted</w:t>
+      </w:r>
+      <w:r>
+        <w:t xml:space="preserve"> </w:t>
+      </w:r>
+      <w:r>
+        <w:rPr>
+          <w:i/>
+        </w:rPr>
+        <w:t xml:space="preserve">R</w:t>
+      </w:r>
+      <w:r>
+        <w:t xml:space="preserve">2 of 0.36, explaining 61% of the variation (global permutation test on final model: d.f = 4,</w:t>
+      </w:r>
+      <w:r>
+        <w:t xml:space="preserve"> </w:t>
+      </w:r>
+      <w:r>
+        <w:rPr>
+          <w:i/>
+        </w:rPr>
+        <w:t xml:space="preserve">F</w:t>
+      </w:r>
+      <w:r>
+        <w:t xml:space="preserve"> </w:t>
+      </w:r>
+      <w:r>
+        <w:t xml:space="preserve">= 2.41,</w:t>
+      </w:r>
+      <w:r>
+        <w:t xml:space="preserve"> </w:t>
+      </w:r>
+      <w:r>
+        <w:rPr>
+          <w:i/>
+        </w:rPr>
+        <w:t xml:space="preserve">p</w:t>
+      </w:r>
+      <w:r>
+        <w:t xml:space="preserve"> </w:t>
+      </w:r>
+      <w:r>
+        <w:t xml:space="preserve">= 0.013). The model consisted of one significant axis, RDA1 (p = 0.02) and explained 62% of the variation. Stipe length, stipe mass and stipe circumference were positivley influenced by</w:t>
+      </w:r>
+      <w:r>
+        <w:t xml:space="preserve"> </w:t>
+      </w:r>
+      <w:r>
+        <w:rPr>
+          <w:i/>
+        </w:rPr>
+        <w:t xml:space="preserve">max_temp</w:t>
+      </w:r>
+      <w:r>
+        <w:t xml:space="preserve"> </w:t>
+      </w:r>
+      <w:r>
+        <w:t xml:space="preserve">and</w:t>
+      </w:r>
+      <w:r>
+        <w:t xml:space="preserve"> </w:t>
+      </w:r>
+      <w:r>
+        <w:rPr>
+          <w:i/>
+        </w:rPr>
+        <w:t xml:space="preserve">mean_temp</w:t>
+      </w:r>
+      <w:r>
+        <w:t xml:space="preserve"> </w:t>
+      </w:r>
+      <w:r>
+        <w:t xml:space="preserve">along RDA1, and explained 50% and 55% of the variation respectivley. The remaining morphological characteristics were positivley influenced by by</w:t>
+      </w:r>
+      <w:r>
+        <w:t xml:space="preserve"> </w:t>
+      </w:r>
+      <w:r>
+        <w:rPr>
+          <w:i/>
+        </w:rPr>
+        <w:t xml:space="preserve">tp_max</w:t>
+      </w:r>
+      <w:r>
+        <w:t xml:space="preserve"> </w:t>
+      </w:r>
+      <w:r>
+        <w:t xml:space="preserve">and negativley inlfuenced by</w:t>
+      </w:r>
+      <w:r>
+        <w:t xml:space="preserve"> </w:t>
+      </w:r>
+      <w:r>
+        <w:rPr>
+          <w:i/>
+        </w:rPr>
+        <w:t xml:space="preserve">dirw_median</w:t>
+      </w:r>
+      <w:r>
+        <w:t xml:space="preserve"> </w:t>
+      </w:r>
+      <w:r>
+        <w:t xml:space="preserve">along RDA2 and explained 86% and 94% of the variation respectivley. There was overlapping of clusters according to region with no clear patterns in sites evident.</w:t>
+      </w:r>
+    </w:p>
+    <w:p>
+      <w:pPr>
+        <w:pStyle w:val="Heading1"/>
+      </w:pPr>
+      <w:bookmarkStart w:id="51" w:name="discussion"/>
+      <w:r>
+        <w:t xml:space="preserve">Discussion</w:t>
+      </w:r>
+      <w:bookmarkEnd w:id="51"/>
+    </w:p>
+    <w:p>
+      <w:pPr>
+        <w:pStyle w:val="FirstParagraph"/>
+      </w:pPr>
+      <w:r>
+        <w:t xml:space="preserve">This study considered important drivers of kelp morphology that have been identified in previous research (Fowler-Walker et al. 2006; Miller et al. 2011; Fowler-Walker et al. 2005; Stewart et al. 2009; Wing et al. 2007; Molloy &amp; Bolton 1996; Pedersen &amp; Nejrup 2012; Wernberg &amp; Thomsen 2005), namely temperature and wave exposure, around the Cape Peninsula on two prolific kelp species. Unlike previous research, this study used a numerical model to provide the various variables of wave exposure. We also considered wind in addition to temperature and wave variables, since wind is an important component of surface driven waves. The results show that specific variables of wave exposure are the main drivers of kelp morphology with temperature and wind playing only minor roles. Furthermore, the investigation of differences in morphological characteristics between shallow and deep populations of</w:t>
+      </w:r>
+      <w:r>
+        <w:t xml:space="preserve"> </w:t>
+      </w:r>
+      <w:r>
+        <w:rPr>
+          <w:i/>
+        </w:rPr>
+        <w:t xml:space="preserve">E. maxima</w:t>
+      </w:r>
+      <w:r>
+        <w:rPr>
+          <w:i/>
+        </w:rPr>
+        <w:t xml:space="preserve"> </w:t>
+      </w:r>
+      <w:r>
+        <w:t xml:space="preserve"> </w:t>
+      </w:r>
+      <w:r>
+        <w:t xml:space="preserve">suggests that in low wave exposure environments the role of temperature as a morphological driver increases, such as in False Bay.</w:t>
+      </w:r>
+    </w:p>
+    <w:p>
+      <w:pPr>
+        <w:pStyle w:val="BodyText"/>
+      </w:pPr>
+      <w:r>
+        <w:t xml:space="preserve">The complex geomorphology of the western Cape coastline creates an ideal natural laboratory for studies of kelps in interaction with their environment. The annual and seasonal patterns in both wind influence the thermal regime around the coastline by inducing upwelling. Upwelling brings deep, cool nutrient rich water to coastal areas and therefore induces a decrease in temperature (Field et al. 1980; Andrews &amp; Hutchings 1980; Gill &amp; Clarke 1974; Cram 1970; Rouault et al. 2010; Blanke et al. 2002. The wind speed and wind direction help drive upwelling in summer on the western side of the Cape peninsula, where southerly winds blow parallel to the coast and trigger upwelling (Field et al. 1980; Rouault et al. 2010). This is not the case for False Bay which is shielded from the dominating wind and swell the Cape Peninsula is subject to, with the exception being the winter months where upwelling becomes more favourable for the region due to the change in swell and wind direction, causing lower temperatures to dominate during this time (Rouault et al. 2010; Andrews &amp; Hutchings 1980). Increased wind speed at sites along the west side of the peninsula in a southerly direction trigger upwelling events along the western side of the peninsula (Rouault et al. 2010; Field et al. 1980). We however see a possible lack of upwelling events for sites such as Betty’s Bay and Batsata Rock.</w:t>
+      </w:r>
+    </w:p>
+    <w:p>
+      <w:pPr>
+        <w:pStyle w:val="BodyText"/>
+      </w:pPr>
+      <w:r>
+        <w:t xml:space="preserve">We provide strong support that variations in the environmental variables, particularly wave exposure variables, are driving kelp morphological characteristics around the Cape Peninsula. Morphological adaptation due to water motion may manifest in a number of ways in high wave energy environments. For instance, reduction of blade thickness, blade elongation, increase of stipe length, increase in stipe circumference and force of attachment (Fowler-Walker et al. 2006; Wernberg &amp; Thomsen 2005; Friedland &amp; Denny 1995; Denny &amp; Roberson 2002; Bekkby et al. 2014; Denny et al. 1997; Denny &amp; Gaylord 2002) have been suggested in previous studies. Although this study did not measure force of attachment, other morphological responses to temperature and wave variables were evident. Species-specific responses are evident to both wave exposure and temperature. In cool-temperate environments</w:t>
+      </w:r>
+      <w:r>
+        <w:t xml:space="preserve"> </w:t>
+      </w:r>
+      <w:r>
+        <w:rPr>
+          <w:i/>
+        </w:rPr>
+        <w:t xml:space="preserve">L. pallida</w:t>
+      </w:r>
+      <w:r>
+        <w:t xml:space="preserve"> </w:t>
+      </w:r>
+      <w:r>
+        <w:t xml:space="preserve">tended to show increases in certain morphological characteristics (stipe mass, stipe length and stipe diameter) while in the warm-temperate environments these were significantly lower. This was also true for deep</w:t>
+      </w:r>
+      <w:r>
+        <w:t xml:space="preserve"> </w:t>
+      </w:r>
+      <w:r>
+        <w:rPr>
+          <w:i/>
+        </w:rPr>
+        <w:t xml:space="preserve">E. maxima</w:t>
+      </w:r>
+      <w:r>
+        <w:t xml:space="preserve"> </w:t>
+      </w:r>
+      <w:r>
+        <w:t xml:space="preserve">populations, which were significantly taller and thinner for kelp in the warm-temperate compared to kelp in the cool-temperate. This has been documented previously by ?????, and show that the</w:t>
+      </w:r>
+      <w:r>
+        <w:t xml:space="preserve"> </w:t>
+      </w:r>
+      <w:r>
+        <w:t xml:space="preserve">‘</w:t>
+      </w:r>
+      <w:r>
+        <w:t xml:space="preserve">slender</w:t>
+      </w:r>
+      <w:r>
+        <w:t xml:space="preserve">’</w:t>
+      </w:r>
+      <w:r>
+        <w:t xml:space="preserve"> </w:t>
+      </w:r>
+      <w:r>
+        <w:t xml:space="preserve">kelp morphology is a response to warmer temperatures. In warmer environments kelp metabolism increases, using more nutrients than under cooler conditions causing the kelp to become slender</w:t>
+      </w:r>
+      <w:r>
+        <w:t xml:space="preserve"> </w:t>
+      </w:r>
+      <w:r>
+        <w:rPr>
+          <w:b/>
+        </w:rPr>
+        <w:t xml:space="preserve">more needed here</w:t>
+      </w:r>
+      <w:r>
+        <w:t xml:space="preserve">. It should be noted however, that from these analyses that in general the cool-temperate region is more exposed to waves than that of the warm-temperate region. Therefore, the significantly larger morphological characteristics for kelp from the cool-temperate region may overlap with responses to wave exposure which was exhibited strongly in both species. When grouped by wave exposure category,</w:t>
+      </w:r>
+      <w:r>
+        <w:t xml:space="preserve"> </w:t>
+      </w:r>
+      <w:r>
+        <w:rPr>
+          <w:i/>
+        </w:rPr>
+        <w:t xml:space="preserve">L. pallida</w:t>
+      </w:r>
+      <w:r>
+        <w:t xml:space="preserve"> </w:t>
+      </w:r>
+      <w:r>
+        <w:t xml:space="preserve">characteristics showed a significant increase in length for the</w:t>
+      </w:r>
+      <w:r>
+        <w:t xml:space="preserve"> </w:t>
+      </w:r>
+      <w:r>
+        <w:t xml:space="preserve">‘</w:t>
+      </w:r>
+      <w:r>
+        <w:t xml:space="preserve">Extremely sheltered</w:t>
+      </w:r>
+      <w:r>
+        <w:t xml:space="preserve">’</w:t>
+      </w:r>
+      <w:r>
+        <w:t xml:space="preserve"> </w:t>
+      </w:r>
+      <w:r>
+        <w:t xml:space="preserve">category (6-10 kW/m; figure ??) which maybe a</w:t>
+      </w:r>
+      <w:r>
+        <w:t xml:space="preserve"> </w:t>
+      </w:r>
+      <w:r>
+        <w:t xml:space="preserve">‘</w:t>
+      </w:r>
+      <w:r>
+        <w:t xml:space="preserve">go-with-the-flow</w:t>
+      </w:r>
+      <w:r>
+        <w:t xml:space="preserve">’</w:t>
+      </w:r>
+      <w:r>
+        <w:t xml:space="preserve"> </w:t>
+      </w:r>
+      <w:r>
+        <w:t xml:space="preserve">tactic. Kelp are able to increase flexibility by increasing stipe length which increases the extension capabilities of kelp to a passing wave. However, increasing stipe length is only beneficial under lower exposure levels as a long stipe actually increases overall drag on the plant under higher exposure levels. This is reflected in Figure ?? which shows an overall reduction of</w:t>
+      </w:r>
+      <w:r>
+        <w:t xml:space="preserve"> </w:t>
+      </w:r>
+      <w:r>
+        <w:rPr>
+          <w:i/>
+        </w:rPr>
+        <w:t xml:space="preserve">L pallida</w:t>
+      </w:r>
+      <w:r>
+        <w:t xml:space="preserve"> </w:t>
+      </w:r>
+      <w:r>
+        <w:t xml:space="preserve">morphological characteristics suggesting a size reducing tactic to cope with higher levels of wave exposure. The morphological characteristics of</w:t>
+      </w:r>
+      <w:r>
+        <w:t xml:space="preserve"> </w:t>
+      </w:r>
+      <w:r>
+        <w:rPr>
+          <w:i/>
+        </w:rPr>
+        <w:t xml:space="preserve">E. maxima</w:t>
+      </w:r>
+      <w:r>
+        <w:t xml:space="preserve"> </w:t>
+      </w:r>
+      <w:r>
+        <w:t xml:space="preserve">show similar patterns when grouped to wave exposure. The results suggest that deep</w:t>
+      </w:r>
+      <w:r>
+        <w:t xml:space="preserve"> </w:t>
+      </w:r>
+      <w:r>
+        <w:rPr>
+          <w:i/>
+        </w:rPr>
+        <w:t xml:space="preserve">E. maxima</w:t>
+      </w:r>
+      <w:r>
+        <w:t xml:space="preserve"> </w:t>
+      </w:r>
+      <w:r>
+        <w:t xml:space="preserve">populations exhibit a different response as well as a higher wave exposure threshold. Unlike</w:t>
+      </w:r>
+      <w:r>
+        <w:t xml:space="preserve"> </w:t>
+      </w:r>
+      <w:r>
+        <w:rPr>
+          <w:i/>
+        </w:rPr>
+        <w:t xml:space="preserve">L. pallida</w:t>
+      </w:r>
+      <w:r>
+        <w:t xml:space="preserve">,</w:t>
+      </w:r>
+      <w:r>
+        <w:t xml:space="preserve"> </w:t>
+      </w:r>
+      <w:r>
+        <w:rPr>
+          <w:i/>
+        </w:rPr>
+        <w:t xml:space="preserve">E. maxima</w:t>
+      </w:r>
+      <w:r>
+        <w:t xml:space="preserve"> </w:t>
+      </w:r>
+      <w:r>
+        <w:t xml:space="preserve">exhibits a size reducing tactic with in an increase in exposure level by significantly decreasing stipe mass, stipe length, stipe circumference, total length and frond length. This size reduction tactic has been shown before (citations ???) and is regarded as strategy to reduce overall drag on the plant. However,</w:t>
+      </w:r>
+      <w:r>
+        <w:t xml:space="preserve"> </w:t>
+      </w:r>
+      <w:r>
+        <w:rPr>
+          <w:i/>
+        </w:rPr>
+        <w:t xml:space="preserve">E. maxima</w:t>
+      </w:r>
+      <w:r>
+        <w:t xml:space="preserve"> </w:t>
+      </w:r>
+      <w:r>
+        <w:t xml:space="preserve">morphological characteristics changed significantly as wave exposure increases. When grouped to the higher wave exposure levels,</w:t>
+      </w:r>
+      <w:r>
+        <w:t xml:space="preserve"> </w:t>
+      </w:r>
+      <w:r>
+        <w:rPr>
+          <w:i/>
+        </w:rPr>
+        <w:t xml:space="preserve">E. maxima</w:t>
+      </w:r>
+      <w:r>
+        <w:t xml:space="preserve"> </w:t>
+      </w:r>
+      <w:r>
+        <w:t xml:space="preserve">morphology exhibited a strength and flexibility increasing trait (see figure ??). Furthermore, the morphological response of</w:t>
+      </w:r>
+      <w:r>
+        <w:t xml:space="preserve"> </w:t>
+      </w:r>
+      <w:r>
+        <w:rPr>
+          <w:i/>
+        </w:rPr>
+        <w:t xml:space="preserve">E. maxima</w:t>
+      </w:r>
+      <w:r>
+        <w:t xml:space="preserve"> </w:t>
+      </w:r>
+      <w:r>
+        <w:t xml:space="preserve">to wave exposure only occurs at the</w:t>
+      </w:r>
+      <w:r>
+        <w:t xml:space="preserve"> </w:t>
+      </w:r>
+      <w:r>
+        <w:t xml:space="preserve">‘</w:t>
+      </w:r>
+      <w:r>
+        <w:t xml:space="preserve">Moderately exposed</w:t>
+      </w:r>
+      <w:r>
+        <w:t xml:space="preserve">’</w:t>
+      </w:r>
+      <w:r>
+        <w:t xml:space="preserve"> </w:t>
+      </w:r>
+      <w:r>
+        <w:t xml:space="preserve">(20-30 kW/m) level compared to</w:t>
+      </w:r>
+      <w:r>
+        <w:t xml:space="preserve"> </w:t>
+      </w:r>
+      <w:r>
+        <w:rPr>
+          <w:i/>
+        </w:rPr>
+        <w:t xml:space="preserve">L. pallida</w:t>
+      </w:r>
+      <w:r>
+        <w:t xml:space="preserve"> </w:t>
+      </w:r>
+      <w:r>
+        <w:t xml:space="preserve">which exhibits a response at a lower wave exposure level. This suggests that</w:t>
+      </w:r>
+      <w:r>
+        <w:t xml:space="preserve"> </w:t>
+      </w:r>
+      <w:r>
+        <w:rPr>
+          <w:i/>
+        </w:rPr>
+        <w:t xml:space="preserve">E. maxima</w:t>
+      </w:r>
+      <w:r>
+        <w:t xml:space="preserve"> </w:t>
+      </w:r>
+      <w:r>
+        <w:t xml:space="preserve">can tolerate higher exposure levels before having to exhibit a morphological response. The redundancy analysis performed confirms the patterns and responses observed as well as identifying specific temperature and wave variables as drivers of kelp morphology. Kelp morphology characteristics are largely wave driven for both species but differ in terms of specific temperature and wave metrics. For instance, both species morphological characteristics are determined by swell direction (dir_median), standard deviation in peak period (tp_sd) and mean significant swell height (hs_mean), but</w:t>
+      </w:r>
+      <w:r>
+        <w:t xml:space="preserve"> </w:t>
+      </w:r>
+      <w:r>
+        <w:rPr>
+          <w:i/>
+        </w:rPr>
+        <w:t xml:space="preserve">L. pallida</w:t>
+      </w:r>
+      <w:r>
+        <w:t xml:space="preserve"> </w:t>
+      </w:r>
+      <w:r>
+        <w:t xml:space="preserve">temperature driver is mean temperature (mean_temp) and</w:t>
+      </w:r>
+      <w:r>
+        <w:t xml:space="preserve"> </w:t>
+      </w:r>
+      <w:r>
+        <w:rPr>
+          <w:i/>
+        </w:rPr>
+        <w:t xml:space="preserve">E. maxima</w:t>
+      </w:r>
+      <w:r>
+        <w:t xml:space="preserve"> </w:t>
+      </w:r>
+      <w:r>
+        <w:t xml:space="preserve">by minimum temperature (min_temp). Minimum temperature as an important metric for</w:t>
+      </w:r>
+      <w:r>
+        <w:t xml:space="preserve"> </w:t>
+      </w:r>
+      <w:r>
+        <w:rPr>
+          <w:i/>
+        </w:rPr>
+        <w:t xml:space="preserve">E. maxima</w:t>
+      </w:r>
+      <w:r>
+        <w:t xml:space="preserve"> </w:t>
+      </w:r>
+      <w:r>
+        <w:t xml:space="preserve">may be related to nutrient availability. Low temperatures are often associated with upwelling events which bring cool, nutrient rich water into the nearshore. False Bay has comparativley little upwelling events compared to the western side of the peninsula, and so nutrients may be a limiting factor for</w:t>
+      </w:r>
+      <w:r>
+        <w:t xml:space="preserve"> </w:t>
+      </w:r>
+      <w:r>
+        <w:rPr>
+          <w:i/>
+        </w:rPr>
+        <w:t xml:space="preserve">E. maxima</w:t>
+      </w:r>
+      <w:r>
+        <w:t xml:space="preserve"> </w:t>
+      </w:r>
+      <w:r>
+        <w:t xml:space="preserve">populations within False Bay (see figure ??). The kelp</w:t>
+      </w:r>
+      <w:r>
+        <w:t xml:space="preserve"> </w:t>
+      </w:r>
+      <w:r>
+        <w:rPr>
+          <w:i/>
+        </w:rPr>
+        <w:t xml:space="preserve">L. pallida</w:t>
+      </w:r>
+      <w:r>
+        <w:t xml:space="preserve"> </w:t>
+      </w:r>
+      <w:r>
+        <w:t xml:space="preserve">is a sub-canopy species where more efficent mixing of water within the water column occurs (ref ??). The difference in canopy type between the species may also be the reason why</w:t>
+      </w:r>
+      <w:r>
+        <w:t xml:space="preserve"> </w:t>
+      </w:r>
+      <w:r>
+        <w:rPr>
+          <w:i/>
+        </w:rPr>
+        <w:t xml:space="preserve">E. maxima</w:t>
+      </w:r>
+      <w:r>
+        <w:t xml:space="preserve"> </w:t>
+      </w:r>
+      <w:r>
+        <w:t xml:space="preserve">is driven by multiple wave metrics compared to</w:t>
+      </w:r>
+      <w:r>
+        <w:t xml:space="preserve"> </w:t>
+      </w:r>
+      <w:r>
+        <w:rPr>
+          <w:i/>
+        </w:rPr>
+        <w:t xml:space="preserve">L. pallida</w:t>
+      </w:r>
+      <w:r>
+        <w:t xml:space="preserve">. Since</w:t>
+      </w:r>
+      <w:r>
+        <w:t xml:space="preserve"> </w:t>
+      </w:r>
+      <w:r>
+        <w:rPr>
+          <w:i/>
+        </w:rPr>
+        <w:t xml:space="preserve">E. maxima</w:t>
+      </w:r>
+      <w:r>
+        <w:t xml:space="preserve"> </w:t>
+      </w:r>
+      <w:r>
+        <w:t xml:space="preserve">is a canopy-kelp, it is will be exposed to all components of a wave compared to</w:t>
+      </w:r>
+      <w:r>
+        <w:t xml:space="preserve"> </w:t>
+      </w:r>
+      <w:r>
+        <w:rPr>
+          <w:i/>
+        </w:rPr>
+        <w:t xml:space="preserve">L. pallida</w:t>
+      </w:r>
+      <w:r>
+        <w:t xml:space="preserve"> </w:t>
+      </w:r>
+      <w:r>
+        <w:t xml:space="preserve">which occurs deeper in the water column.</w:t>
+      </w:r>
+    </w:p>
+    <w:p>
+      <w:pPr>
+        <w:pStyle w:val="BodyText"/>
+      </w:pPr>
+      <w:r>
+        <w:t xml:space="preserve">Annual maximum and winter mean temperatures influence stipe length and frond length in shallow</w:t>
+      </w:r>
+      <w:r>
+        <w:t xml:space="preserve"> </w:t>
+      </w:r>
+      <w:r>
+        <w:rPr>
+          <w:i/>
+        </w:rPr>
+        <w:t xml:space="preserve">E. maxima</w:t>
+      </w:r>
+      <w:r>
+        <w:t xml:space="preserve"> </w:t>
+      </w:r>
+      <w:r>
+        <w:t xml:space="preserve">individuals located at sites within False Bay. This was not the case for deeper</w:t>
+      </w:r>
+      <w:r>
+        <w:t xml:space="preserve"> </w:t>
+      </w:r>
+      <w:r>
+        <w:rPr>
+          <w:i/>
+        </w:rPr>
+        <w:t xml:space="preserve">E. maxima</w:t>
+      </w:r>
+      <w:r>
+        <w:t xml:space="preserve"> </w:t>
+      </w:r>
+      <w:r>
+        <w:t xml:space="preserve">individuals as well as</w:t>
+      </w:r>
+      <w:r>
+        <w:t xml:space="preserve"> </w:t>
+      </w:r>
+      <w:r>
+        <w:rPr>
+          <w:i/>
+        </w:rPr>
+        <w:t xml:space="preserve">L. pallida</w:t>
+      </w:r>
+      <w:r>
+        <w:t xml:space="preserve"> </w:t>
+      </w:r>
+      <w:r>
+        <w:t xml:space="preserve">which were largely driven by wave variables. The shallow</w:t>
+      </w:r>
+      <w:r>
+        <w:t xml:space="preserve"> </w:t>
+      </w:r>
+      <w:r>
+        <w:rPr>
+          <w:i/>
+        </w:rPr>
+        <w:t xml:space="preserve">E. maxima</w:t>
+      </w:r>
+      <w:r>
+        <w:t xml:space="preserve"> </w:t>
+      </w:r>
+      <w:r>
+        <w:t xml:space="preserve">individuals may not experience the same amount of wave energy as do deeper populations. This may be due to wave dampening from deeper populations of</w:t>
+      </w:r>
+      <w:r>
+        <w:t xml:space="preserve"> </w:t>
+      </w:r>
+      <w:r>
+        <w:rPr>
+          <w:i/>
+        </w:rPr>
+        <w:t xml:space="preserve">E. maxima</w:t>
+      </w:r>
+      <w:r>
+        <w:t xml:space="preserve">, which attenuate the wave energy entering coastal environments (Kobayashi et al. 1993; Jackson 1984; Mork 1996). The morphological variations in characteristics for deep</w:t>
+      </w:r>
+      <w:r>
+        <w:t xml:space="preserve"> </w:t>
+      </w:r>
+      <w:r>
+        <w:rPr>
+          <w:i/>
+        </w:rPr>
+        <w:t xml:space="preserve">E. maxima</w:t>
+      </w:r>
+      <w:r>
+        <w:t xml:space="preserve"> </w:t>
+      </w:r>
+      <w:r>
+        <w:t xml:space="preserve">populations are not seen for shallow</w:t>
+      </w:r>
+      <w:r>
+        <w:t xml:space="preserve"> </w:t>
+      </w:r>
+      <w:r>
+        <w:rPr>
+          <w:i/>
+        </w:rPr>
+        <w:t xml:space="preserve">E. maxima</w:t>
+      </w:r>
+      <w:r>
+        <w:t xml:space="preserve"> </w:t>
+      </w:r>
+      <w:r>
+        <w:t xml:space="preserve">populations. The lack of variation in shallow</w:t>
+      </w:r>
+      <w:r>
+        <w:t xml:space="preserve"> </w:t>
+      </w:r>
+      <w:r>
+        <w:rPr>
+          <w:i/>
+        </w:rPr>
+        <w:t xml:space="preserve">E. maxima</w:t>
+      </w:r>
+      <w:r>
+        <w:t xml:space="preserve"> </w:t>
+      </w:r>
+      <w:r>
+        <w:t xml:space="preserve">populations was also found in previous research by (Rothman et al. 2017), who showed that light was a significant driver. This influence of light may suggest photosynthetic ability and nutrient uptake as important drivers in shallow environments. Wave exposure may be reduced in shallow environments due to the wave damping effect of deep kelp and seaweed populations (Kobayashi et al. 1993; Mork 1996; Jackson 1984), or rocky outcrops, thereby reducing the need to adapt morphological characteristics to reduce drag. Furthermore, the reduction in differences between deep and shallow</w:t>
+      </w:r>
+      <w:r>
+        <w:t xml:space="preserve"> </w:t>
+      </w:r>
+      <w:r>
+        <w:rPr>
+          <w:i/>
+        </w:rPr>
+        <w:t xml:space="preserve">E. maxima</w:t>
+      </w:r>
+      <w:r>
+        <w:rPr>
+          <w:i/>
+        </w:rPr>
+        <w:t xml:space="preserve"> </w:t>
+      </w:r>
+      <w:r>
+        <w:t xml:space="preserve">at wave exposed sites on the western of the peninsula compared to sites in False Bay provides further evidence that wave exposure is not an important driver of shallow</w:t>
+      </w:r>
+      <w:r>
+        <w:t xml:space="preserve"> </w:t>
+      </w:r>
+      <w:r>
+        <w:rPr>
+          <w:i/>
+        </w:rPr>
+        <w:t xml:space="preserve">E. maxima</w:t>
+      </w:r>
+      <w:r>
+        <w:rPr>
+          <w:i/>
+        </w:rPr>
+        <w:t xml:space="preserve"> </w:t>
+      </w:r>
+      <w:r>
+        <w:t xml:space="preserve">populations. Increased temperatures corresponded with a reduction in stipe circumference, frond length, stipe length, total length and stipe mass resulting in slim or</w:t>
+      </w:r>
+      <w:r>
+        <w:t xml:space="preserve"> </w:t>
+      </w:r>
+      <w:r>
+        <w:t xml:space="preserve">‘</w:t>
+      </w:r>
+      <w:r>
+        <w:t xml:space="preserve">skinny</w:t>
+      </w:r>
+      <w:r>
+        <w:t xml:space="preserve">’</w:t>
+      </w:r>
+      <w:r>
+        <w:t xml:space="preserve"> </w:t>
+      </w:r>
+      <w:r>
+        <w:t xml:space="preserve">kelp individuals, which supports findings from previous research by (Mabin et al. 2013; Serisawa et al. 2002).</w:t>
+      </w:r>
+    </w:p>
+    <w:p>
+      <w:pPr>
+        <w:pStyle w:val="Heading1"/>
+      </w:pPr>
+      <w:bookmarkStart w:id="52" w:name="conclusion"/>
+      <w:r>
+        <w:t xml:space="preserve">Conclusion</w:t>
+      </w:r>
+      <w:bookmarkEnd w:id="52"/>
+    </w:p>
+    <w:p>
+      <w:pPr>
+        <w:pStyle w:val="FirstParagraph"/>
+      </w:pPr>
+      <w:r>
+        <w:t xml:space="preserve">Past research shows that macroalgal morphological characteristics are largely driven by a wave exposure while others have suggested a complex interaction between various environmental variables. We confirm that wave variables are the main driver of kelp morphological characteristics in both</w:t>
+      </w:r>
+      <w:r>
+        <w:t xml:space="preserve"> </w:t>
+      </w:r>
+      <w:r>
+        <w:rPr>
+          <w:i/>
+        </w:rPr>
+        <w:t xml:space="preserve">E. maxima</w:t>
+      </w:r>
+      <w:r>
+        <w:rPr>
+          <w:i/>
+        </w:rPr>
+        <w:t xml:space="preserve"> </w:t>
+      </w:r>
+      <w:r>
+        <w:t xml:space="preserve">and</w:t>
+      </w:r>
+      <w:r>
+        <w:t xml:space="preserve"> </w:t>
+      </w:r>
+      <w:r>
+        <w:rPr>
+          <w:i/>
+        </w:rPr>
+        <w:t xml:space="preserve">L. pallida</w:t>
+      </w:r>
+      <w:r>
+        <w:t xml:space="preserve"> </w:t>
+      </w:r>
+      <w:r>
+        <w:t xml:space="preserve">populations around the Cape Peninsula, and differences in shallow and deep populations of</w:t>
+      </w:r>
+      <w:r>
+        <w:t xml:space="preserve"> </w:t>
+      </w:r>
+      <w:r>
+        <w:rPr>
+          <w:i/>
+        </w:rPr>
+        <w:t xml:space="preserve">E. maxima</w:t>
+      </w:r>
+      <w:r>
+        <w:t xml:space="preserve"> </w:t>
+      </w:r>
+      <w:r>
+        <w:t xml:space="preserve">may reflect small differences in wave and temperature variables as drivers of kelp morphological characteristics. The response of kelp morphological characteristics to wave exposure was evident and both species show a tactics based on the magnitde of wave exposure. Strength increasing traits were exibited for lower exposure levels while a</w:t>
+      </w:r>
+      <w:r>
+        <w:t xml:space="preserve"> </w:t>
+      </w:r>
+      <w:r>
+        <w:t xml:space="preserve">‘</w:t>
+      </w:r>
+      <w:r>
+        <w:t xml:space="preserve">go-with-the-flow</w:t>
+      </w:r>
+      <w:r>
+        <w:t xml:space="preserve">’</w:t>
+      </w:r>
+      <w:r>
+        <w:t xml:space="preserve"> </w:t>
+      </w:r>
+      <w:r>
+        <w:t xml:space="preserve">tactic for moderate levels of wave exposure. Denny and Galord ??? showed that increased flexiblity or a</w:t>
+      </w:r>
+      <w:r>
+        <w:t xml:space="preserve"> </w:t>
+      </w:r>
+      <w:r>
+        <w:t xml:space="preserve">‘</w:t>
+      </w:r>
+      <w:r>
+        <w:t xml:space="preserve">go-with-the-flow</w:t>
+      </w:r>
+      <w:r>
+        <w:t xml:space="preserve">’</w:t>
+      </w:r>
+      <w:r>
+        <w:t xml:space="preserve"> </w:t>
+      </w:r>
+      <w:r>
+        <w:t xml:space="preserve">tactic has a threshold value, where increased stipe length actaully increase drag under high wave exposure scenarios. Therefore, under high wave exposure scenarios size reducing traits, such as reduced surface area of the overall plant should be favoured instead. This was evident in the results which showed that stipe length decreases under high wave exposure categories. This suggests that how morphological characteristcs manifest themselves is dependent on the magnitude of wave exposure. Furthermore, the results suggest that in the absence of wave exposure, temperatre becomes the dominant morphological driver. This is evident from the redundancy analysis for each species and deep populations of</w:t>
+      </w:r>
+      <w:r>
+        <w:t xml:space="preserve"> </w:t>
+      </w:r>
+      <w:r>
+        <w:rPr>
+          <w:i/>
+        </w:rPr>
+        <w:t xml:space="preserve">E. maxima</w:t>
+      </w:r>
+      <w:r>
+        <w:t xml:space="preserve"> </w:t>
+      </w:r>
+      <w:r>
+        <w:t xml:space="preserve">which show clustering of study sites according to the region; wave variables drive morphological characteristics for kelps from the western region and temperature variables for kelps from the eastern region. Clustering of sites according to region overlapped almost completey for the RDA analysis of shallow</w:t>
+      </w:r>
+      <w:r>
+        <w:t xml:space="preserve"> </w:t>
+      </w:r>
+      <w:r>
+        <w:rPr>
+          <w:i/>
+        </w:rPr>
+        <w:t xml:space="preserve">E. maxima</w:t>
+      </w:r>
+      <w:r>
+        <w:t xml:space="preserve"> </w:t>
+      </w:r>
+      <w:r>
+        <w:t xml:space="preserve">suggesting that for shallow kelp the effect of wave exposure is less variable. Temperature variables were not a significant driver of kelp morphology in this study. Although temperature plays an important role in distribution (Bolton et al. 2012; Miller et al. 2011; Rinde et al. 2014) of kelp and physiological functioning of adults and gametophytes (Mohring et al. 2014; Steneck et al. 2002; Gerard 1997; Bearham et al. 2013; Smale &amp; Moore 2017), there is little evidence that temperature is an important driver of morphological variation. However, we suggest that temperature plays a larger role in determining kelp morphology in areas where wave energy does not exert large amounts of impact.</w:t>
+      </w:r>
+    </w:p>
+    <w:p>
+      <w:pPr>
+        <w:pStyle w:val="Heading1"/>
+      </w:pPr>
+      <w:bookmarkStart w:id="53" w:name="conflict-of-interest-statement"/>
+      <w:r>
+        <w:t xml:space="preserve">Conflict of Interest Statement</w:t>
+      </w:r>
+      <w:bookmarkEnd w:id="53"/>
+    </w:p>
+    <w:p>
+      <w:pPr>
+        <w:pStyle w:val="FirstParagraph"/>
+      </w:pPr>
+      <w:r>
+        <w:t xml:space="preserve">The authors declare that the research was conducted in the absence of any commercial or financial relationships that could be construed as a potential conflict of interest</w:t>
+      </w:r>
+    </w:p>
+    <w:p>
+      <w:pPr>
+        <w:pStyle w:val="Heading1"/>
+      </w:pPr>
+      <w:bookmarkStart w:id="54" w:name="author-contributions"/>
+      <w:r>
+        <w:t xml:space="preserve">Author Contributions</w:t>
+      </w:r>
+      <w:bookmarkEnd w:id="54"/>
+    </w:p>
+    <w:p>
+      <w:pPr>
+        <w:pStyle w:val="FirstParagraph"/>
+      </w:pPr>
+      <w:r>
+        <w:t xml:space="preserve">RC conceptualised the scope of the research reported in this paper, collected samples, undertook the majority of numerical and statistical analyses, made the first round of interpretation, and did the majority of the writing. AS and CR provided guidance in terms of writing, statistical analyses, and the final draft of the paper, as well some writing in the relevant sections. RS aided in fieldwork and statistical analyses for the temperature data. TP performed the initial analyses and interpretation of the data.</w:t>
+      </w:r>
+    </w:p>
+    <w:p>
+      <w:pPr>
+        <w:pStyle w:val="Heading1"/>
+      </w:pPr>
+      <w:bookmarkStart w:id="55" w:name="funding"/>
+      <w:r>
+        <w:t xml:space="preserve">Funding</w:t>
+      </w:r>
+      <w:bookmarkEnd w:id="55"/>
+    </w:p>
+    <w:p>
+      <w:pPr>
+        <w:pStyle w:val="FirstParagraph"/>
+      </w:pPr>
+      <w:r>
+        <w:t xml:space="preserve">The research was funded by the South African National Research Foundation (</w:t>
+      </w:r>
+      <w:hyperlink r:id="rId56">
+        <w:r>
+          <w:rPr>
+            <w:rStyle w:val="Hyperlink"/>
+          </w:rPr>
+          <w:t xml:space="preserve">http://www.nrf.ac.za</w:t>
+        </w:r>
+      </w:hyperlink>
+      <w:r>
+        <w:t xml:space="preserve">) programme</w:t>
+      </w:r>
+      <w:r>
+        <w:t xml:space="preserve"> </w:t>
+      </w:r>
+      <w:r>
+        <w:t xml:space="preserve">“</w:t>
+      </w:r>
+      <w:r>
+        <w:t xml:space="preserve">Thermal characteristics of the South African nearshore:implications for biodiversity</w:t>
+      </w:r>
+      <w:r>
+        <w:t xml:space="preserve">”</w:t>
+      </w:r>
+      <w:r>
+        <w:t xml:space="preserve"> </w:t>
+      </w:r>
+      <w:r>
+        <w:t xml:space="preserve">(CPRR14072378735).</w:t>
+      </w:r>
+    </w:p>
+    <w:p>
+      <w:pPr>
+        <w:pStyle w:val="BodyText"/>
+      </w:pPr>
+      <w:r>
+        <w:t xml:space="preserve">Aside from funding provided, the funders had no role in the study design, data collection and analysis, decision to publish, or preparation of the manuscript.</w:t>
+      </w:r>
+    </w:p>
+    <w:p>
+      <w:pPr>
+        <w:pStyle w:val="Heading1"/>
+      </w:pPr>
+      <w:bookmarkStart w:id="57" w:name="acknowledgments"/>
+      <w:r>
+        <w:t xml:space="preserve">Acknowledgments</w:t>
+      </w:r>
+      <w:bookmarkEnd w:id="57"/>
+    </w:p>
+    <w:p>
+      <w:pPr>
+        <w:pStyle w:val="FirstParagraph"/>
+      </w:pPr>
+      <w:r>
+        <w:t xml:space="preserve">Thank you to AS and CR for their guidance, and the honours class of 2014-2015 that aided in fieldwork. Carla Louise for making the GIS plot etc.</w:t>
+      </w:r>
+    </w:p>
+    <w:p>
+      <w:pPr>
+        <w:pStyle w:val="Heading1"/>
+      </w:pPr>
+      <w:bookmarkStart w:id="58" w:name="appendix"/>
+      <w:r>
+        <w:t xml:space="preserve">Appendix</w:t>
+      </w:r>
+      <w:bookmarkEnd w:id="58"/>
+    </w:p>
+    <w:p>
+      <w:pPr>
+        <w:pStyle w:val="FirstParagraph"/>
+      </w:pPr>
+      <w:r>
+        <w:drawing>
+          <wp:inline>
+            <wp:extent cx="6197600" cy="6197600"/>
+            <wp:effectExtent b="0" l="0" r="0" t="0"/>
+            <wp:docPr descr="" title="" id="1" name="Picture"/>
+            <a:graphic>
+              <a:graphicData uri="http://schemas.openxmlformats.org/drawingml/2006/picture">
+                <pic:pic>
+                  <pic:nvPicPr>
+                    <pic:cNvPr descr="morphology_paper_files/figure-docx/appendix%20figure%201-1.png" id="0" name="Picture"/>
+                    <pic:cNvPicPr>
+                      <a:picLocks noChangeArrowheads="1" noChangeAspect="1"/>
+                    </pic:cNvPicPr>
+                  </pic:nvPicPr>
+                  <pic:blipFill>
+                    <a:blip r:embed="rId59"/>
+                    <a:stretch>
+                      <a:fillRect/>
+                    </a:stretch>
+                  </pic:blipFill>
+                  <pic:spPr bwMode="auto">
+                    <a:xfrm>
+                      <a:off x="0" y="0"/>
+                      <a:ext cx="6197600" cy="6197600"/>
+                    </a:xfrm>
+                    <a:prstGeom prst="rect">
+                      <a:avLst/>
+                    </a:prstGeom>
+                    <a:noFill/>
+                    <a:ln w="9525">
+                      <a:noFill/>
+                      <a:headEnd/>
+                      <a:tailEnd/>
+                    </a:ln>
+                  </pic:spPr>
+                </pic:pic>
+              </a:graphicData>
+            </a:graphic>
+          </wp:inline>
+        </w:drawing>
+      </w:r>
+    </w:p>
+    <w:p>
+      <w:pPr>
+        <w:pStyle w:val="BodyText"/>
+      </w:pPr>
+      <w:r>
+        <w:drawing>
+          <wp:inline>
+            <wp:extent cx="6197600" cy="6197600"/>
             <wp:effectExtent b="0" l="0" r="0" t="0"/>
             <wp:docPr descr="" title="" id="1" name="Picture"/>
             <a:graphic>
@@ -2679,7 +3350,7 @@
                     </pic:cNvPicPr>
                   </pic:nvPicPr>
                   <pic:blipFill>
-                    <a:blip r:embed="rId56"/>
+                    <a:blip r:embed="rId60"/>
                     <a:stretch>
                       <a:fillRect/>
                     </a:stretch>
@@ -2687,7 +3358,7 @@
                   <pic:spPr bwMode="auto">
                     <a:xfrm>
                       <a:off x="0" y="0"/>
-                      <a:ext cx="4620126" cy="3696101"/>
+                      <a:ext cx="6197600" cy="6197600"/>
                     </a:xfrm>
                     <a:prstGeom prst="rect">
                       <a:avLst/>

</xml_diff>

<commit_message>
updated word output. Still not happy with RDA output
</commit_message>
<xml_diff>
--- a/morphology_paper.docx
+++ b/morphology_paper.docx
@@ -159,7 +159,133 @@
         <w:pStyle w:val="FirstParagraph"/>
       </w:pPr>
       <w:r>
-        <w:t xml:space="preserve">Kelps are a group of large seaweeds of the order Laminariales (Ochrophyta), which despite their relatively low taxonomic diversity of species in genera (Bolton 2010), nevertheless form the basis of one of the most productive ecosystems globally (Mann 1973). Kelps generally have a dependence on cool, temperate and arctic seawater temperatures (Bolton 2010; Mohring et al. 2014; Cavanaugh et al. 2011; Dayton 1985), and dominate the nearshore biomass within the rocky shallow coasts in both hemispheres (Steneck et al. 2002). Their size and complex morphology provide a heterogeneous habitat structure (Steneck et al. 2002) that accommodate a multitude of turf and subcanopy seaweed species, and diverse assemblages of sessile and mobile invertebrates and vertebrates (Mann 1973; Steneck et al. 2002), each depending on a wide suite of ecological services provided by the kelp forests (Gaines &amp; Roughgarden 1987; Paul &amp; Steneck 1993; Levin 1994; Willis &amp; Anderson 2003; Anderson et al. 1997; Dayton 1985). Wave exposure and temperature are regarded as important environmental drivers of kelp forests, and play a role in the distribution (Gorman et al. 2013), abundance (Cavanaugh et al. 2011; Dayton et al. 1998), diversity (Wing et al. 2007; Wernberg &amp; Goldberg 2008), composition (Leliaert et al. 2000; Dayton 1985; Norderhaug et al. 2012; Harley et al. 2012), growth (Cousens 1982) and productivity (Pedersen &amp; Nejrup 2012; Dayton et al. 1998; Krumhansl &amp; Scheibling 2012) of kelps.</w:t>
+        <w:t xml:space="preserve">Kelps are a group of large seaweeds of the order Laminariales (Ochrophyta), which despite their relatively low taxonomic diversity of species in genera</w:t>
+      </w:r>
+      <w:r>
+        <w:t xml:space="preserve"> </w:t>
+      </w:r>
+      <w:r>
+        <w:t xml:space="preserve">(Bolton 2010)</w:t>
+      </w:r>
+      <w:r>
+        <w:t xml:space="preserve">, nevertheless form the basis of one of the most productive ecosystems globally</w:t>
+      </w:r>
+      <w:r>
+        <w:t xml:space="preserve"> </w:t>
+      </w:r>
+      <w:r>
+        <w:t xml:space="preserve">(Mann 1973)</w:t>
+      </w:r>
+      <w:r>
+        <w:t xml:space="preserve">. Kelps generally have a dependence on cool, temperate and arctic seawater temperatures</w:t>
+      </w:r>
+      <w:r>
+        <w:t xml:space="preserve"> </w:t>
+      </w:r>
+      <w:r>
+        <w:t xml:space="preserve">(Bolton 2010; Mohring et al. 2014; Cavanaugh et al. 2011; Dayton 1985)</w:t>
+      </w:r>
+      <w:r>
+        <w:t xml:space="preserve">, and dominate the nearshore biomass within the rocky shallow coasts in both hemispheres</w:t>
+      </w:r>
+      <w:r>
+        <w:t xml:space="preserve"> </w:t>
+      </w:r>
+      <w:r>
+        <w:t xml:space="preserve">(Steneck et al. 2002)</w:t>
+      </w:r>
+      <w:r>
+        <w:t xml:space="preserve">. Their size and complex morphology provide a heterogeneous habitat structure</w:t>
+      </w:r>
+      <w:r>
+        <w:t xml:space="preserve"> </w:t>
+      </w:r>
+      <w:r>
+        <w:t xml:space="preserve">(Steneck et al. 2002)</w:t>
+      </w:r>
+      <w:r>
+        <w:t xml:space="preserve"> </w:t>
+      </w:r>
+      <w:r>
+        <w:t xml:space="preserve">that accommodate a multitude of turf and subcanopy seaweed species, and diverse assemblages of sessile and mobile invertebrates and vertebrates</w:t>
+      </w:r>
+      <w:r>
+        <w:t xml:space="preserve"> </w:t>
+      </w:r>
+      <w:r>
+        <w:t xml:space="preserve">(Mann 1973; Steneck et al. 2002)</w:t>
+      </w:r>
+      <w:r>
+        <w:t xml:space="preserve">, each depending on a wide suite of ecological services provided by the kelp forests</w:t>
+      </w:r>
+      <w:r>
+        <w:t xml:space="preserve"> </w:t>
+      </w:r>
+      <w:r>
+        <w:t xml:space="preserve">(Gaines and Roughgarden 1987; Paul and Steneck 1993; Levin 1994; Willis and Anderson 2003; Anderson et al. 1997; Dayton 1985)</w:t>
+      </w:r>
+      <w:r>
+        <w:t xml:space="preserve">. Wave exposure and temperature are regarded as important environmental drivers of kelp forests, and play a role in the distribution</w:t>
+      </w:r>
+      <w:r>
+        <w:t xml:space="preserve"> </w:t>
+      </w:r>
+      <w:r>
+        <w:t xml:space="preserve">(Gorman et al. 2013)</w:t>
+      </w:r>
+      <w:r>
+        <w:t xml:space="preserve">, abundance</w:t>
+      </w:r>
+      <w:r>
+        <w:t xml:space="preserve"> </w:t>
+      </w:r>
+      <w:r>
+        <w:t xml:space="preserve">(Cavanaugh et al. 2011; Dayton et al. 1998)</w:t>
+      </w:r>
+      <w:r>
+        <w:t xml:space="preserve">, diversity</w:t>
+      </w:r>
+      <w:r>
+        <w:t xml:space="preserve"> </w:t>
+      </w:r>
+      <w:r>
+        <w:t xml:space="preserve">(Wing et al. 2007; Wernberg and Goldberg 2008)</w:t>
+      </w:r>
+      <w:r>
+        <w:t xml:space="preserve">, composition</w:t>
+      </w:r>
+      <w:r>
+        <w:t xml:space="preserve"> </w:t>
+      </w:r>
+      <w:r>
+        <w:t xml:space="preserve">(Leliaert et al. 2000; Dayton 1985; Norderhaug et al. 2012; Harley et al. 2012)</w:t>
+      </w:r>
+      <w:r>
+        <w:t xml:space="preserve">, growth</w:t>
+      </w:r>
+      <w:r>
+        <w:t xml:space="preserve"> </w:t>
+      </w:r>
+      <w:r>
+        <w:t xml:space="preserve">(Cousens 1982)</w:t>
+      </w:r>
+      <w:r>
+        <w:t xml:space="preserve"> </w:t>
+      </w:r>
+      <w:r>
+        <w:t xml:space="preserve">and productivity</w:t>
+      </w:r>
+      <w:r>
+        <w:t xml:space="preserve"> </w:t>
+      </w:r>
+      <w:r>
+        <w:t xml:space="preserve">(Pedersen and Nejrup 2012; Dayton et al. 1998; Krumhansl and Scheibling 2012)</w:t>
+      </w:r>
+      <w:r>
+        <w:t xml:space="preserve"> </w:t>
+      </w:r>
+      <w:r>
+        <w:t xml:space="preserve">of kelps.</w:t>
       </w:r>
     </w:p>
     <w:p>
@@ -167,7 +293,40 @@
         <w:pStyle w:val="BodyText"/>
       </w:pPr>
       <w:r>
-        <w:t xml:space="preserve">Temperature and wave exposure have been shown to play a role in driving kelp morphology. For example, a study by Serisawa et al. (2002) compared the morphology of Ecklonia cava Kjellman growing in warm temperate and cool temperate morphologies. The results showed that wrinkles in the blade seem to be a characteristic of warm temperate regions. However this study did not take into account the interaction with other environmental variables such as wave exposure. Wave exposure has also been shown to be the main drivers of morphological adaptation across various kelp species. Past research has shown that in highly wave exposed areas kelp morphology tends to take on characteristics which reduce drag, increase strength and increase flexibility (Denny &amp; Gaylord 2002). For example, a study by Wernberg &amp; Thomsen (2005) examined the consistency of wave exposure as a driver of</w:t>
+        <w:t xml:space="preserve">Temperature and wave exposure have been shown to play a role in driving kelp morphology. For example, a study by</w:t>
+      </w:r>
+      <w:r>
+        <w:t xml:space="preserve"> </w:t>
+      </w:r>
+      <w:r>
+        <w:t xml:space="preserve">Serisawa et al. (2002)</w:t>
+      </w:r>
+      <w:r>
+        <w:t xml:space="preserve"> </w:t>
+      </w:r>
+      <w:r>
+        <w:t xml:space="preserve">compared the morphology of Ecklonia cava Kjellman growing in warm temperate and cool temperate morphologies. The results showed that wrinkles in the blade seem to be a characteristic of warm temperate regions. However this study did not take into account the interaction with other environmental variables such as wave exposure. Wave exposure has also been shown to be the main drivers of morphological adaptation across various kelp species. Past research has shown that in highly wave exposed areas kelp morphology tends to take on characteristics which reduce drag, increase strength and increase flexibility</w:t>
+      </w:r>
+      <w:r>
+        <w:t xml:space="preserve"> </w:t>
+      </w:r>
+      <w:r>
+        <w:t xml:space="preserve">(Mark Denny and Gaylord 2002)</w:t>
+      </w:r>
+      <w:r>
+        <w:t xml:space="preserve">. For example, a study by</w:t>
+      </w:r>
+      <w:r>
+        <w:t xml:space="preserve"> </w:t>
+      </w:r>
+      <w:r>
+        <w:t xml:space="preserve">Wernberg and Thomsen (2005)</w:t>
+      </w:r>
+      <w:r>
+        <w:t xml:space="preserve"> </w:t>
+      </w:r>
+      <w:r>
+        <w:t xml:space="preserve">examined the consistency of wave exposure as a driver of</w:t>
       </w:r>
       <w:r>
         <w:t xml:space="preserve"> </w:t>
@@ -182,7 +341,19 @@
         <w:t xml:space="preserve"> </w:t>
       </w:r>
       <w:r>
-        <w:t xml:space="preserve">(C. Agardh) J. Agardh across a broad geographic range, and showed trends towards drag-reducing (small size, narrow laterals and blades, low spinosity) and increased strength (large holdfast, thick stipe and thick blades and lamina) at high wave exposure sites. The morphological adaptation to wave exposure must be kept in balance with other important processes, such as nutrient assimilation and light absorption, which are dependent on the amount of surface area of the blades. Therefore, there is a trade-off between reducing overall drag and maintaining nutrient and photosynthetic ability. The morphological adapatibility of kelps is driven by a combination of environmental factors that in turn do not act independently of one another. A study by Wernberg et al. (2003) investigated the morphology of</w:t>
+        <w:t xml:space="preserve">(C. Agardh) J. Agardh across a broad geographic range, and showed trends towards drag-reducing (small size, narrow laterals and blades, low spinosity) and increased strength (large holdfast, thick stipe and thick blades and lamina) at high wave exposure sites. The morphological adaptation to wave exposure must be kept in balance with other important processes, such as nutrient assimilation and light absorption, which are dependent on the amount of surface area of the blades. Therefore, there is a trade-off between reducing overall drag and maintaining nutrient and photosynthetic ability. The morphological adapatibility of kelps is driven by a combination of environmental factors that in turn do not act independently of one another. A study by</w:t>
+      </w:r>
+      <w:r>
+        <w:t xml:space="preserve"> </w:t>
+      </w:r>
+      <w:r>
+        <w:t xml:space="preserve">Wernberg et al. (2003)</w:t>
+      </w:r>
+      <w:r>
+        <w:t xml:space="preserve"> </w:t>
+      </w:r>
+      <w:r>
+        <w:t xml:space="preserve">investigated the morphology of</w:t>
       </w:r>
       <w:r>
         <w:t xml:space="preserve"> </w:t>
@@ -197,7 +368,16 @@
         <w:t xml:space="preserve"> </w:t>
       </w:r>
       <w:r>
-        <w:t xml:space="preserve">in order to quantify the morphological variation and whether it was dependent on spatial differences along the Australasian coast. They found no correlation between spatial distance and morphological similarity and rather the morphology of kelps was representative of multiple environmental forcings on different morphological characters at different spatial scales (Wernberg et al. 2003). Due to the complex effects of environmental drivers on kelp morphology, one can also expect differences in morphology between deep and shallow water populations of the same species. Wave exposure may be greater in shallower environments, or it may be reduced through damping effects of kelp further offshore and natural barriers such as rock outcrops; also, seawater temperature may be higher in shallow water environments due to higher solar irradiance.</w:t>
+        <w:t xml:space="preserve">in order to quantify the morphological variation and whether it was dependent on spatial differences along the Australasian coast. They found no correlation between spatial distance and morphological similarity and rather the morphology of kelps was representative of multiple environmental forcings on different morphological characters at different spatial scales</w:t>
+      </w:r>
+      <w:r>
+        <w:t xml:space="preserve"> </w:t>
+      </w:r>
+      <w:r>
+        <w:t xml:space="preserve">(Wernberg et al. 2003)</w:t>
+      </w:r>
+      <w:r>
+        <w:t xml:space="preserve">. Due to the complex effects of environmental drivers on kelp morphology, one can also expect differences in morphology between deep and shallow water populations of the same species. Wave exposure may be greater in shallower environments, or it may be reduced through damping effects of kelp further offshore and natural barriers such as rock outcrops; also, seawater temperature may be higher in shallow water environments due to higher solar irradiance.</w:t>
       </w:r>
     </w:p>
     <w:p>
@@ -295,7 +475,19 @@
         <w:t xml:space="preserve"> </w:t>
       </w:r>
       <w:r>
-        <w:t xml:space="preserve">is exposed to variations in waves and temperature. (Molloy &amp; Bolton 1996) investigated the effect of depth and wave exposure on</w:t>
+        <w:t xml:space="preserve">is exposed to variations in waves and temperature.</w:t>
+      </w:r>
+      <w:r>
+        <w:t xml:space="preserve"> </w:t>
+      </w:r>
+      <w:r>
+        <w:t xml:space="preserve">Molloy and Bolton (1996)</w:t>
+      </w:r>
+      <w:r>
+        <w:t xml:space="preserve"> </w:t>
+      </w:r>
+      <w:r>
+        <w:t xml:space="preserve">investigated the effect of depth and wave exposure on</w:t>
       </w:r>
       <w:r>
         <w:t xml:space="preserve"> </w:t>
@@ -310,7 +502,19 @@
         <w:t xml:space="preserve"> </w:t>
       </w:r>
       <w:r>
-        <w:t xml:space="preserve">at different depths and wave exposure and showed that depth had a greater effect than wave exposure when considering all the morphological characteristics; when considering individual characteristics, however, wave exposure had the most significant effect on blade thickness. Another study by Rothman et al. (2017) investigated the changes in morphology in shallow populations of</w:t>
+        <w:t xml:space="preserve">at different depths and wave exposure and showed that depth had a greater effect than wave exposure when considering all the morphological characteristics; when considering individual characteristics, however, wave exposure had the most significant effect on blade thickness. Another study by</w:t>
+      </w:r>
+      <w:r>
+        <w:t xml:space="preserve"> </w:t>
+      </w:r>
+      <w:r>
+        <w:t xml:space="preserve">Rothman et al. (2017)</w:t>
+      </w:r>
+      <w:r>
+        <w:t xml:space="preserve"> </w:t>
+      </w:r>
+      <w:r>
+        <w:t xml:space="preserve">investigated the changes in morphology in shallow populations of</w:t>
       </w:r>
       <w:r>
         <w:t xml:space="preserve"> </w:t>
@@ -454,7 +658,61 @@
         <w:pStyle w:val="FirstParagraph"/>
       </w:pPr>
       <w:r>
-        <w:t xml:space="preserve">Sites were chosen to represent an array of environmental gradients, as indicated in Fig. 1. St. Helena Bay and Betty’s Bay constituted the north western and south eastern boundary sites, respectively. These sites are roughly 300 km apart, and lie within separate marine provinces[3] and cover a cline in wave exposure and temperature. Study sites span across the majority of the south-west coast, in varying thermal and wave energy regimes. The region is dominated by kelp communities that persist in contrasting abiotic environments. The west coast region has been termed as a cool temperate region, which is defined as a region where mean monthly temperatures are always above 10°C and always below 15°C (Smit et al. 2013). East of Cape Point marks the beginning of an overlap or transition area, which is also referred to as the Benguela-Agulhas Transition Zone (Smit et al. 2013). The Agulhas Marine Province is characterised by a wide temperature range of up to 7°C difference between mean monthly temperatures between summer and winter and is classified as warm temperate region (Smit et al. 2013). Due to the Cape Peninsula temperate latitude, winter months bring an increased frequency of frontal depressions that originate from the Southern Ocean (Reason et al. 2006). These low pressures are joined by large swells with increased wave energy. The nearshore environment, with the accompanied biota, therefore experiences high wave energy events, with increased frequency in winter (Veitch et al. 2018). The large peninsula acts as an obstruction for large south westerly swells, providing decreased wave energy along the west side of False Bay (Shipley 1964). Conversely, the west coast of Cape Point is battered by these large swells. Multiple sites, therefore, exist where kelps grow in diverse temperature and wave energy climates, in close proximity.</w:t>
+        <w:t xml:space="preserve">Sites were chosen to represent an array of environmental gradients, as indicated in Fig. 1. St. Helena Bay and Betty’s Bay constituted the north western and south eastern boundary sites, respectively. These sites are roughly 300 km apart, and lie within separate marine provinces and cover a cline in wave exposure and temperature. Study sites span across the majority of the south-west coast, in varying thermal and wave energy regimes. The region is dominated by kelp communities that persist in contrasting abiotic environments. The west coast region has been termed as a cool temperate region, which is defined as a region where mean monthly temperatures are always above 10°C and always below 15°C</w:t>
+      </w:r>
+      <w:r>
+        <w:t xml:space="preserve"> </w:t>
+      </w:r>
+      <w:r>
+        <w:t xml:space="preserve">(Smit et al. 2013)</w:t>
+      </w:r>
+      <w:r>
+        <w:t xml:space="preserve">. East of Cape Point marks the beginning of an overlap or transition area, which is also referred to as the Benguela-Agulhas Transition Zone</w:t>
+      </w:r>
+      <w:r>
+        <w:t xml:space="preserve"> </w:t>
+      </w:r>
+      <w:r>
+        <w:t xml:space="preserve">(Smit et al. 2013)</w:t>
+      </w:r>
+      <w:r>
+        <w:t xml:space="preserve">. The Agulhas Marine Province is characterised by a wide temperature range of up to 7°C difference between mean monthly temperatures between summer and winter and is classified as warm temperate region</w:t>
+      </w:r>
+      <w:r>
+        <w:t xml:space="preserve"> </w:t>
+      </w:r>
+      <w:r>
+        <w:t xml:space="preserve">(Smit et al. 2013)</w:t>
+      </w:r>
+      <w:r>
+        <w:t xml:space="preserve">. Due to the Cape Peninsula temperate latitude, winter months bring an increased frequency of frontal depressions that originate from the Southern Ocean</w:t>
+      </w:r>
+      <w:r>
+        <w:t xml:space="preserve"> </w:t>
+      </w:r>
+      <w:r>
+        <w:t xml:space="preserve">(Reason, Landman, and Tennant 2006)</w:t>
+      </w:r>
+      <w:r>
+        <w:t xml:space="preserve">. These low pressures are joined by large swells with increased wave energy. The nearshore environment, with the accompanied biota, therefore experiences high wave energy events, with increased frequency in winter</w:t>
+      </w:r>
+      <w:r>
+        <w:t xml:space="preserve"> </w:t>
+      </w:r>
+      <w:r>
+        <w:t xml:space="preserve">(Veitch et al. 2019)</w:t>
+      </w:r>
+      <w:r>
+        <w:t xml:space="preserve">. The large peninsula acts as an obstruction for large south westerly swells, providing decreased wave energy along the west side of False Bay</w:t>
+      </w:r>
+      <w:r>
+        <w:t xml:space="preserve"> </w:t>
+      </w:r>
+      <w:r>
+        <w:t xml:space="preserve">(Shipley 1964)</w:t>
+      </w:r>
+      <w:r>
+        <w:t xml:space="preserve">. Conversely, the west coast of Cape Point is battered by these large swells. Multiple sites, therefore, exist where kelps grow in diverse temperature and wave energy climates, in close proximity.</w:t>
       </w:r>
     </w:p>
     <w:p>
@@ -464,7 +722,7 @@
       <w:r>
         <w:drawing>
           <wp:inline>
-            <wp:extent cx="5544151" cy="6468176"/>
+            <wp:extent cx="4620126" cy="4620126"/>
             <wp:effectExtent b="0" l="0" r="0" t="0"/>
             <wp:docPr descr="" title="" id="1" name="Picture"/>
             <a:graphic>
@@ -485,7 +743,7 @@
                   <pic:spPr bwMode="auto">
                     <a:xfrm>
                       <a:off x="0" y="0"/>
-                      <a:ext cx="5544151" cy="6468176"/>
+                      <a:ext cx="4620126" cy="4620126"/>
                     </a:xfrm>
                     <a:prstGeom prst="rect">
                       <a:avLst/>
@@ -509,7 +767,43 @@
         <w:pStyle w:val="BodyText"/>
       </w:pPr>
       <w:r>
-        <w:t xml:space="preserve">The topography and elevation along the Cape Peninsula channel and shield winds along False Bay. This is however absent in winter, where strong northerly winds are prevalent from St. Helena Bay to Betty’s Bay (Field et al. 1980; Jury et al. 1985; Andrews &amp; Hutchings 1980; Jury 1980). Patterns are also evident in the wave data. Seasonal variations in significant wave height (Hs), peak period and wave direction are also present. The direction of the dominant swell changes to the south west in winter, generated by strong low pressures that originate from the southern ocean (Reason et al. 2006), which False Bay is sheltered from (Shipley 1964; Atkins 1970; Dufois &amp; Rouault 2012). In summer, these swells rotate anticlockwise and are able to enter False Bay, providing an increased variability of Hs and Tp in this region. It should be noted that what is classified as sheltered around the South African coastline (a high energy coastline) might be classified as exposed in other regions of the world (Norderhaug et al. 2012; Leliaert et al. 2000). It is due to the near consistent south-westerly swell and the complex orography around the peninsula that the wave energy distribution around the Cape Peninsula varies significantly over a small geographical area.</w:t>
+        <w:t xml:space="preserve">The topography and elevation along the Cape Peninsula channel and shield winds along False Bay. This is however absent in winter, where strong northerly winds are prevalent from St. Helena Bay to Betty’s Bay</w:t>
+      </w:r>
+      <w:r>
+        <w:t xml:space="preserve"> </w:t>
+      </w:r>
+      <w:r>
+        <w:t xml:space="preserve">(Field et al. 1980; Jury, Kamstra, and Taunton-Clark 1985; Andrews and Hutchings 1980; Jury 1980)</w:t>
+      </w:r>
+      <w:r>
+        <w:t xml:space="preserve">. Patterns are also evident in the wave data. Seasonal variations in significant wave height (Hs), peak period and wave direction are also present. The direction of the dominant swell changes to the south west in winter, generated by strong low pressures that originate from the southern ocean</w:t>
+      </w:r>
+      <w:r>
+        <w:t xml:space="preserve"> </w:t>
+      </w:r>
+      <w:r>
+        <w:t xml:space="preserve">(Reason, Landman, and Tennant 2006)</w:t>
+      </w:r>
+      <w:r>
+        <w:t xml:space="preserve">, which False Bay is sheltered from</w:t>
+      </w:r>
+      <w:r>
+        <w:t xml:space="preserve"> </w:t>
+      </w:r>
+      <w:r>
+        <w:t xml:space="preserve">(Shipley 1964; Atkins 1970; Dufois and Rouault 2012)</w:t>
+      </w:r>
+      <w:r>
+        <w:t xml:space="preserve">. In summer, these swells rotate anticlockwise and are able to enter False Bay, providing an increased variability of Hs and Tp in this region. It should be noted that what is classified as sheltered around the South African coastline (a high energy coastline) might be classified as exposed in other regions of the world</w:t>
+      </w:r>
+      <w:r>
+        <w:t xml:space="preserve"> </w:t>
+      </w:r>
+      <w:r>
+        <w:t xml:space="preserve">(Norderhaug et al. 2012; Leliaert et al. 2000)</w:t>
+      </w:r>
+      <w:r>
+        <w:t xml:space="preserve">. It is due to the near consistent south-westerly swell and the complex orography around the peninsula that the wave energy distribution around the Cape Peninsula varies significantly over a small geographical area.</w:t>
       </w:r>
     </w:p>
     <w:p>
@@ -571,7 +865,16 @@
         <w:t xml:space="preserve"> </w:t>
       </w:r>
       <w:r>
-        <w:t xml:space="preserve">data are preferred over satellite SST, which have shown to exhibit large biases (Smit et al. 2013). Linear interpolated SST were calculated for sites where</w:t>
+        <w:t xml:space="preserve">data are preferred over satellite SST, which have shown to exhibit large biases</w:t>
+      </w:r>
+      <w:r>
+        <w:t xml:space="preserve"> </w:t>
+      </w:r>
+      <w:r>
+        <w:t xml:space="preserve">(Smit et al. 2013)</w:t>
+      </w:r>
+      <w:r>
+        <w:t xml:space="preserve">. Linear interpolated SST were calculated for sites where</w:t>
       </w:r>
       <w:r>
         <w:t xml:space="preserve"> </w:t>
@@ -640,7 +943,25 @@
         <w:pStyle w:val="FirstParagraph"/>
       </w:pPr>
       <w:r>
-        <w:t xml:space="preserve">Wave model variable data formed part of the South African Coastal Vulnerability Assessment, presented to the Department of Environmental Affairs (DEA) and produced by the Council for Scientific and Industrial Research (CSIR) (Rautenbach 2015). The South African wave climate was modeled via 20 spectral numerical wave models that simulated the offshore wave climate to the nearshore. The boundary conditions of these models were obtained by using the NOAA Wave Watch III (WWIII) model output, distributed via the National Centers for Environmental Prediction (NCEP) product (Office of the Director 2000; Environmental Modeling Center / Marine Modeling Branch 2005). The particular hindcast product utilised during the DEA-CSIR study spans 1994-2013 at a 3-hour resolution. These data were then used to model swell propagation into the coastal models while wind waves (seas) were generated via stationary computations in the Simulating Waves in the Nearshore SWAN model (Booij et al. 1997). The assumption of stationary computations are acceptable as the model domains were small enough so the temporal variation of the model boundary were slower than the time it takes for that boundary condition to propagate to the coast. SWAN allows one to extract wave variables from specific gridded locations in the nearshore. For False Bay, a resolution of 200 meters was modelled and output produced at both the 7 meter and 15 meter isobaths. A 200 meter resolution was used as the False Bay computational grid was nested within a larger grid (1 kilometer resolution). This allowed for a computational effective wave resolution of increasing resolution, from the NCEP, low resolution output to nested, high resolution coastal output. For Table Bay and east of Cape Hangklip the resolution was 500 meters and also had output at the 7 meters and 15 meter isobaths. These contour outputs were chosen in the original study by the CSIR as most engineering run-up calculations require wave parameter information at these contour depths and were the main focus of the original study. For this study the 7 meter contours were used. These data were then used to calculate over all wave power (kW/m) as this was considered the best measure of overall wave exposure. Annual wave power was plotted and categorised into different wave exposure categories which ranged from fully sheltered to extremely exposed.</w:t>
+        <w:t xml:space="preserve">Wave model variable data formed part of the South African Coastal Vulnerability Assessment, presented to the Department of Environmental Affairs (DEA) and produced by the Council for Scientific and Industrial Research (CSIR)</w:t>
+      </w:r>
+      <w:r>
+        <w:t xml:space="preserve"> </w:t>
+      </w:r>
+      <w:r>
+        <w:t xml:space="preserve">(Rautenbach 2015)</w:t>
+      </w:r>
+      <w:r>
+        <w:t xml:space="preserve">. The South African wave climate was modeled via 20 spectral numerical wave models that simulated the offshore wave climate to the nearshore. The boundary conditions of these models were obtained by using the NOAA Wave Watch III (WWIII) model output, distributed via the National Centers for Environmental Prediction (NCEP) product (Office of the Director 2000; Environmental Modeling Center / Marine Modeling Branch 2005). The particular hindcast product utilised during the DEA-CSIR study spans 1994-2013 at a 3-hour resolution. These data were then used to model swell propagation into the coastal models while wind waves (seas) were generated via stationary computations in the Simulating Waves in the Nearshore SWAN model</w:t>
+      </w:r>
+      <w:r>
+        <w:t xml:space="preserve"> </w:t>
+      </w:r>
+      <w:r>
+        <w:t xml:space="preserve">(Booij, Holthuijsen, and Ris 1997)</w:t>
+      </w:r>
+      <w:r>
+        <w:t xml:space="preserve">. The assumption of stationary computations are acceptable as the model domains were small enough so the temporal variation of the model boundary were slower than the time it takes for that boundary condition to propagate to the coast. SWAN allows one to extract wave variables from specific gridded locations in the nearshore. For False Bay, a resolution of 200 meters was modelled and output produced at both the 7 meter and 15 meter isobaths. A 200 meter resolution was used as the False Bay computational grid was nested within a larger grid (1 kilometer resolution). This allowed for a computational effective wave resolution of increasing resolution, from the NCEP, low resolution output to nested, high resolution coastal output. For Table Bay and east of Cape Hangklip the resolution was 500 meters and also had output at the 7 meters and 15 meter isobaths. These contour outputs were chosen in the original study by the CSIR as most engineering run-up calculations require wave parameter information at these contour depths and were the main focus of the original study. For this study the 7 meter contours were used. These data were then used to calculate over all wave power (kW/m) as this was considered the best measure of overall wave exposure. Annual wave power was plotted and categorised into different wave exposure categories which ranged from fully sheltered to extremely exposed.</w:t>
       </w:r>
     </w:p>
     <w:p>
@@ -673,7 +994,25 @@
         <w:t xml:space="preserve"> </w:t>
       </w:r>
       <w:r>
-        <w:t xml:space="preserve">is characterised by a single smooth blade which is divided longitudinally into sections, and develops from a single meristematic region located at the junction between the blade and the stipe (Dyer 2018). This species has a solid stipe but develops a hollow stipe along the west coast northward and into Namibia (Rothman et al. 2017).</w:t>
+        <w:t xml:space="preserve">is characterised by a single smooth blade which is divided longitudinally into sections, and develops from a single meristematic region located at the junction between the blade and the stipe</w:t>
+      </w:r>
+      <w:r>
+        <w:t xml:space="preserve"> </w:t>
+      </w:r>
+      <w:r>
+        <w:t xml:space="preserve">(Dyer 2018)</w:t>
+      </w:r>
+      <w:r>
+        <w:t xml:space="preserve">. This species has a solid stipe but develops a hollow stipe along the west coast northward and into Namibia</w:t>
+      </w:r>
+      <w:r>
+        <w:t xml:space="preserve"> </w:t>
+      </w:r>
+      <w:r>
+        <w:t xml:space="preserve">(Rothman et al. 2017)</w:t>
+      </w:r>
+      <w:r>
+        <w:t xml:space="preserve">.</w:t>
       </w:r>
       <w:r>
         <w:t xml:space="preserve"> </w:t>
@@ -688,7 +1027,16 @@
         <w:t xml:space="preserve"> </w:t>
       </w:r>
       <w:r>
-        <w:t xml:space="preserve">consists of a single primary blade which develops above a gas-filled float and a hollow stipe below. Secondary blades are produced laterally from the primary blade from several meristematic regions along the margins of the primary blade, known as digits (Dyer 2018). Both species are held to the substrate by finger-like haptera, collectively known as the holdfast.</w:t>
+        <w:t xml:space="preserve">consists of a single primary blade which develops above a gas-filled float and a hollow stipe below. Secondary blades are produced laterally from the primary blade from several meristematic regions along the margins of the primary blade, known as digits</w:t>
+      </w:r>
+      <w:r>
+        <w:t xml:space="preserve"> </w:t>
+      </w:r>
+      <w:r>
+        <w:t xml:space="preserve">(Dyer 2018)</w:t>
+      </w:r>
+      <w:r>
+        <w:t xml:space="preserve">. Both species are held to the substrate by finger-like haptera, collectively known as the holdfast.</w:t>
       </w:r>
     </w:p>
     <w:p>
@@ -698,7 +1046,7 @@
       <w:r>
         <w:drawing>
           <wp:inline>
-            <wp:extent cx="6197600" cy="6197600"/>
+            <wp:extent cx="5544151" cy="5544151"/>
             <wp:effectExtent b="0" l="0" r="0" t="0"/>
             <wp:docPr descr="Schematic of L. pallida and E. maxima morphology." title="" id="1" name="Picture"/>
             <a:graphic>
@@ -719,7 +1067,7 @@
                   <pic:spPr bwMode="auto">
                     <a:xfrm>
                       <a:off x="0" y="0"/>
-                      <a:ext cx="6197600" cy="6197600"/>
+                      <a:ext cx="5544151" cy="5544151"/>
                     </a:xfrm>
                     <a:prstGeom prst="rect">
                       <a:avLst/>
@@ -909,7 +1257,19 @@
         <w:t xml:space="preserve"> </w:t>
       </w:r>
       <w:r>
-        <w:t xml:space="preserve">software package (Oksanen et al. 2016) in R (R Core Team, 2019). The abiotic data covered all study sites for both species of kelp. Both morphology and abiotic data (temperature, waves and wind) were standardised using the</w:t>
+        <w:t xml:space="preserve">software package</w:t>
+      </w:r>
+      <w:r>
+        <w:t xml:space="preserve"> </w:t>
+      </w:r>
+      <w:r>
+        <w:t xml:space="preserve">(Oksanen et al. 2015)</w:t>
+      </w:r>
+      <w:r>
+        <w:t xml:space="preserve"> </w:t>
+      </w:r>
+      <w:r>
+        <w:t xml:space="preserve">in R (R Core Team, 2019). The abiotic data covered all study sites for both species of kelp. Both morphology and abiotic data (temperature, waves and wind) were standardised using the</w:t>
       </w:r>
       <w:r>
         <w:t xml:space="preserve"> </w:t>
@@ -1982,14 +2342,1203 @@
     </w:p>
     <w:p>
       <w:pPr>
-        <w:pStyle w:val="SourceCode"/>
-      </w:pPr>
-      <w:r>
-        <w:rPr>
-          <w:rStyle w:val="VerbatimChar"/>
-        </w:rPr>
-        <w:t xml:space="preserve">## $`1`</w:t>
-      </w:r>
+        <w:pStyle w:val="BodyText"/>
+      </w:pPr>
+      <w:r>
+        <w:drawing>
+          <wp:inline>
+            <wp:extent cx="6197600" cy="4820355"/>
+            <wp:effectExtent b="0" l="0" r="0" t="0"/>
+            <wp:docPr descr="" title="" id="1" name="Picture"/>
+            <a:graphic>
+              <a:graphicData uri="http://schemas.openxmlformats.org/drawingml/2006/picture">
+                <pic:pic>
+                  <pic:nvPicPr>
+                    <pic:cNvPr descr="morphology_paper_files/figure-docx/rda%20eck%20plots-1.png" id="0" name="Picture"/>
+                    <pic:cNvPicPr>
+                      <a:picLocks noChangeArrowheads="1" noChangeAspect="1"/>
+                    </pic:cNvPicPr>
+                  </pic:nvPicPr>
+                  <pic:blipFill>
+                    <a:blip r:embed="rId46"/>
+                    <a:stretch>
+                      <a:fillRect/>
+                    </a:stretch>
+                  </pic:blipFill>
+                  <pic:spPr bwMode="auto">
+                    <a:xfrm>
+                      <a:off x="0" y="0"/>
+                      <a:ext cx="6197600" cy="4820355"/>
+                    </a:xfrm>
+                    <a:prstGeom prst="rect">
+                      <a:avLst/>
+                    </a:prstGeom>
+                    <a:noFill/>
+                    <a:ln w="9525">
+                      <a:noFill/>
+                      <a:headEnd/>
+                      <a:tailEnd/>
+                    </a:ln>
+                  </pic:spPr>
+                </pic:pic>
+              </a:graphicData>
+            </a:graphic>
+          </wp:inline>
+        </w:drawing>
+      </w:r>
+    </w:p>
+    <w:p>
+      <w:pPr>
+        <w:pStyle w:val="BodyText"/>
+      </w:pPr>
+      <w:r>
+        <w:t xml:space="preserve">Forward selection, assessment of VIF and Pearson correlation coefficients allowed us to retian the most parsimonious descriptors of shallow</w:t>
+      </w:r>
+      <w:r>
+        <w:t xml:space="preserve"> </w:t>
+      </w:r>
+      <w:r>
+        <w:rPr>
+          <w:i/>
+        </w:rPr>
+        <w:t xml:space="preserve">E. maxima</w:t>
+      </w:r>
+      <w:r>
+        <w:t xml:space="preserve"> </w:t>
+      </w:r>
+      <w:r>
+        <w:t xml:space="preserve">morphological characteristics with an adjusted</w:t>
+      </w:r>
+      <w:r>
+        <w:t xml:space="preserve"> </w:t>
+      </w:r>
+      <w:r>
+        <w:rPr>
+          <w:i/>
+        </w:rPr>
+        <w:t xml:space="preserve">R</w:t>
+      </w:r>
+      <w:r>
+        <w:t xml:space="preserve">2 of 0.36, explaining 61% of the variation (global permutation test on final model: d.f = 4,</w:t>
+      </w:r>
+      <w:r>
+        <w:t xml:space="preserve"> </w:t>
+      </w:r>
+      <w:r>
+        <w:rPr>
+          <w:i/>
+        </w:rPr>
+        <w:t xml:space="preserve">F</w:t>
+      </w:r>
+      <w:r>
+        <w:t xml:space="preserve"> </w:t>
+      </w:r>
+      <w:r>
+        <w:t xml:space="preserve">= 2.41,</w:t>
+      </w:r>
+      <w:r>
+        <w:t xml:space="preserve"> </w:t>
+      </w:r>
+      <w:r>
+        <w:rPr>
+          <w:i/>
+        </w:rPr>
+        <w:t xml:space="preserve">p</w:t>
+      </w:r>
+      <w:r>
+        <w:t xml:space="preserve"> </w:t>
+      </w:r>
+      <w:r>
+        <w:t xml:space="preserve">= 0.013). The model consisted of one significant axis, RDA1 (p = 0.02) and explained 62% of the variation. Stipe length, stipe mass and stipe circumference were positivley influenced by</w:t>
+      </w:r>
+      <w:r>
+        <w:t xml:space="preserve"> </w:t>
+      </w:r>
+      <w:r>
+        <w:rPr>
+          <w:i/>
+        </w:rPr>
+        <w:t xml:space="preserve">max_temp</w:t>
+      </w:r>
+      <w:r>
+        <w:t xml:space="preserve"> </w:t>
+      </w:r>
+      <w:r>
+        <w:t xml:space="preserve">and</w:t>
+      </w:r>
+      <w:r>
+        <w:t xml:space="preserve"> </w:t>
+      </w:r>
+      <w:r>
+        <w:rPr>
+          <w:i/>
+        </w:rPr>
+        <w:t xml:space="preserve">mean_temp</w:t>
+      </w:r>
+      <w:r>
+        <w:t xml:space="preserve"> </w:t>
+      </w:r>
+      <w:r>
+        <w:t xml:space="preserve">along RDA1, and explained 50% and 55% of the variation respectivley. The remaining morphological characteristics were positivley influenced by by</w:t>
+      </w:r>
+      <w:r>
+        <w:t xml:space="preserve"> </w:t>
+      </w:r>
+      <w:r>
+        <w:rPr>
+          <w:i/>
+        </w:rPr>
+        <w:t xml:space="preserve">tp_max</w:t>
+      </w:r>
+      <w:r>
+        <w:t xml:space="preserve"> </w:t>
+      </w:r>
+      <w:r>
+        <w:t xml:space="preserve">and negativley inlfuenced by</w:t>
+      </w:r>
+      <w:r>
+        <w:t xml:space="preserve"> </w:t>
+      </w:r>
+      <w:r>
+        <w:rPr>
+          <w:i/>
+        </w:rPr>
+        <w:t xml:space="preserve">dirw_median</w:t>
+      </w:r>
+      <w:r>
+        <w:t xml:space="preserve"> </w:t>
+      </w:r>
+      <w:r>
+        <w:t xml:space="preserve">along RDA2 and explained 86% and 94% of the variation respectivley. There was overlapping of clusters according to region with no clear patterns in sites evident.</w:t>
+      </w:r>
+    </w:p>
+    <w:p>
+      <w:pPr>
+        <w:pStyle w:val="Heading1"/>
+      </w:pPr>
+      <w:bookmarkStart w:id="47" w:name="discussion"/>
+      <w:r>
+        <w:t xml:space="preserve">Discussion</w:t>
+      </w:r>
+      <w:bookmarkEnd w:id="47"/>
+    </w:p>
+    <w:p>
+      <w:pPr>
+        <w:pStyle w:val="FirstParagraph"/>
+      </w:pPr>
+      <w:r>
+        <w:t xml:space="preserve">This study considered important drivers of kelp morphology that have been identified in previous research</w:t>
+      </w:r>
+      <w:r>
+        <w:t xml:space="preserve"> </w:t>
+      </w:r>
+      <w:r>
+        <w:t xml:space="preserve">(Fowler-Walker, Wernberg, and Connell 2006; Miller, Hurd, and Wing 2011; Fowler-Walker, Connell, and Gillanders 2005; Stewart et al. 2009; Wing et al. 2007; Molloy and Bolton 1996; Pedersen and Nejrup 2012; Wernberg and Thomsen 2005)</w:t>
+      </w:r>
+      <w:r>
+        <w:t xml:space="preserve">, namely temperature and wave exposure, around the Cape Peninsula on two prolific kelp species. Unlike previous research, this study used a numerical model to provide the various variables of wave exposure. We also considered wind in addition to temperature and wave variables, since wind is an important component of surface driven waves. The results show that specific variables of wave exposure are the main drivers of kelp morphology with temperature and wind playing only minor roles. Furthermore, the investigation of differences in morphological characteristics between shallow and deep populations of</w:t>
+      </w:r>
+      <w:r>
+        <w:t xml:space="preserve"> </w:t>
+      </w:r>
+      <w:r>
+        <w:rPr>
+          <w:i/>
+        </w:rPr>
+        <w:t xml:space="preserve">E. maxima</w:t>
+      </w:r>
+      <w:r>
+        <w:rPr>
+          <w:i/>
+        </w:rPr>
+        <w:t xml:space="preserve"> </w:t>
+      </w:r>
+      <w:r>
+        <w:t xml:space="preserve"> </w:t>
+      </w:r>
+      <w:r>
+        <w:t xml:space="preserve">suggests that in low wave exposure environments the role of temperature as a morphological driver increases, such as in False Bay.</w:t>
+      </w:r>
+    </w:p>
+    <w:p>
+      <w:pPr>
+        <w:pStyle w:val="BodyText"/>
+      </w:pPr>
+      <w:r>
+        <w:t xml:space="preserve">The complex geomorphology of the western Cape coastline creates an ideal natural laboratory for studies of kelps in interaction with their environment. The annual and seasonal patterns in both wind influence the thermal regime around the coastline by inducing upwelling. Upwelling brings deep, cool nutrient rich water to coastal areas and therefore induces a decrease in temperature</w:t>
+      </w:r>
+      <w:r>
+        <w:t xml:space="preserve"> </w:t>
+      </w:r>
+      <w:r>
+        <w:t xml:space="preserve">(Field et al. 1980; Andrews and Hutchings 1980; Gill and Clarke 1974; Cram 1970; Rouault, Pohl, and Penven 2010; Blanke et al. 2002)</w:t>
+      </w:r>
+      <w:r>
+        <w:t xml:space="preserve">. The wind speed and wind direction help drive upwelling in summer on the western side of the Cape peninsula, where southerly winds blow parallel to the coast and trigger upwelling</w:t>
+      </w:r>
+      <w:r>
+        <w:t xml:space="preserve"> </w:t>
+      </w:r>
+      <w:r>
+        <w:t xml:space="preserve">(Field et al. 1980; Rouault, Pohl, and Penven 2010)</w:t>
+      </w:r>
+      <w:r>
+        <w:t xml:space="preserve">. This is not the case for False Bay which is shielded from the dominating wind and swell the Cape Peninsula is subject to, with the exception being the winter months where upwelling becomes more favourable for the region due to the change in swell and wind direction, causing lower temperatures to dominate during this time</w:t>
+      </w:r>
+      <w:r>
+        <w:t xml:space="preserve"> </w:t>
+      </w:r>
+      <w:r>
+        <w:t xml:space="preserve">(Rouault, Pohl, and Penven 2010; Andrews and Hutchings 1980)</w:t>
+      </w:r>
+      <w:r>
+        <w:t xml:space="preserve">. Increased wind speed at sites along the west side of the peninsula in a southerly direction trigger upwelling events along the western side of the peninsula</w:t>
+      </w:r>
+      <w:r>
+        <w:t xml:space="preserve"> </w:t>
+      </w:r>
+      <w:r>
+        <w:t xml:space="preserve">(Rouault, Pohl, and Penven 2010; Field et al. 1980)</w:t>
+      </w:r>
+      <w:r>
+        <w:t xml:space="preserve">. We however see a possible lack of upwelling events for sites such as Betty’s Bay and Batsata Rock.</w:t>
+      </w:r>
+    </w:p>
+    <w:p>
+      <w:pPr>
+        <w:pStyle w:val="BodyText"/>
+      </w:pPr>
+      <w:r>
+        <w:t xml:space="preserve">We provide strong support that variations in the environmental variables, particularly wave exposure variables, are driving kelp morphological characteristics around the Cape Peninsula. Morphological adaptation due to water motion may manifest in a number of ways in high wave energy environments. For instance, reduction of blade thickness, blade elongation, increase of stipe length, increase in stipe circumference and force of attachment ([</w:t>
+      </w:r>
+      <w:r>
+        <w:t xml:space="preserve">Fowler-Walker, Wernberg, and Connell (2006)</w:t>
+      </w:r>
+      <w:r>
+        <w:t xml:space="preserve">;</w:t>
+      </w:r>
+      <w:r>
+        <w:t xml:space="preserve"> </w:t>
+      </w:r>
+      <w:r>
+        <w:t xml:space="preserve">Wernberg and Thomsen (2005)</w:t>
+      </w:r>
+      <w:r>
+        <w:t xml:space="preserve">;</w:t>
+      </w:r>
+      <w:r>
+        <w:t xml:space="preserve"> </w:t>
+      </w:r>
+      <w:r>
+        <w:t xml:space="preserve">Friedland and Denny (1995)</w:t>
+      </w:r>
+      <w:r>
+        <w:t xml:space="preserve">;</w:t>
+      </w:r>
+      <w:r>
+        <w:t xml:space="preserve"> </w:t>
+      </w:r>
+      <w:r>
+        <w:t xml:space="preserve">Mark Denny and Roberson (2002)</w:t>
+      </w:r>
+      <w:r>
+        <w:t xml:space="preserve">;</w:t>
+      </w:r>
+      <w:r>
+        <w:t xml:space="preserve"> </w:t>
+      </w:r>
+      <w:r>
+        <w:t xml:space="preserve">Bekkby et al. (2014)</w:t>
+      </w:r>
+      <w:r>
+        <w:t xml:space="preserve">;</w:t>
+      </w:r>
+      <w:r>
+        <w:t xml:space="preserve"> </w:t>
+      </w:r>
+      <w:r>
+        <w:t xml:space="preserve">Denny, Gaylord, and Cowen (1997)</w:t>
+      </w:r>
+      <w:r>
+        <w:t xml:space="preserve">; Denny2002-ob]) have been suggested in previous studies. Although this study did not measure force of attachment, other morphological responses to temperature and wave variables were evident. Species-specific responses are evident to both wave exposure and temperature. In cool-temperate environments</w:t>
+      </w:r>
+      <w:r>
+        <w:t xml:space="preserve"> </w:t>
+      </w:r>
+      <w:r>
+        <w:rPr>
+          <w:i/>
+        </w:rPr>
+        <w:t xml:space="preserve">L. pallida</w:t>
+      </w:r>
+      <w:r>
+        <w:t xml:space="preserve"> </w:t>
+      </w:r>
+      <w:r>
+        <w:t xml:space="preserve">tended to show increases in certain morphological characteristics (stipe mass, stipe length and stipe diameter) while in the warm-temperate environments these were significantly lower. This was also true for deep</w:t>
+      </w:r>
+      <w:r>
+        <w:t xml:space="preserve"> </w:t>
+      </w:r>
+      <w:r>
+        <w:rPr>
+          <w:i/>
+        </w:rPr>
+        <w:t xml:space="preserve">E. maxima</w:t>
+      </w:r>
+      <w:r>
+        <w:t xml:space="preserve"> </w:t>
+      </w:r>
+      <w:r>
+        <w:t xml:space="preserve">populations, which were significantly taller and thinner for kelp in the warm-temperate compared to kelp in the cool-temperate. This has been documented previously by ?????, and show that the</w:t>
+      </w:r>
+      <w:r>
+        <w:t xml:space="preserve"> </w:t>
+      </w:r>
+      <w:r>
+        <w:t xml:space="preserve">‘</w:t>
+      </w:r>
+      <w:r>
+        <w:t xml:space="preserve">slender</w:t>
+      </w:r>
+      <w:r>
+        <w:t xml:space="preserve">’</w:t>
+      </w:r>
+      <w:r>
+        <w:t xml:space="preserve"> </w:t>
+      </w:r>
+      <w:r>
+        <w:t xml:space="preserve">kelp morphology is a response to warmer temperatures. In warmer environments kelp metabolism increases, using more nutrients than under cooler conditions causing the kelp to become slender</w:t>
+      </w:r>
+      <w:r>
+        <w:t xml:space="preserve"> </w:t>
+      </w:r>
+      <w:r>
+        <w:rPr>
+          <w:b/>
+        </w:rPr>
+        <w:t xml:space="preserve">more needed here</w:t>
+      </w:r>
+      <w:r>
+        <w:t xml:space="preserve">. It should be noted however, that from these analyses that in general the cool-temperate region is more exposed to waves than that of the warm-temperate region. Therefore, the significantly larger morphological characteristics for kelp from the cool-temperate region may overlap with responses to wave exposure which was exhibited strongly in both species. When grouped by wave exposure category,</w:t>
+      </w:r>
+      <w:r>
+        <w:t xml:space="preserve"> </w:t>
+      </w:r>
+      <w:r>
+        <w:rPr>
+          <w:i/>
+        </w:rPr>
+        <w:t xml:space="preserve">L. pallida</w:t>
+      </w:r>
+      <w:r>
+        <w:t xml:space="preserve"> </w:t>
+      </w:r>
+      <w:r>
+        <w:t xml:space="preserve">characteristics showed a significant increase in length for the</w:t>
+      </w:r>
+      <w:r>
+        <w:t xml:space="preserve"> </w:t>
+      </w:r>
+      <w:r>
+        <w:t xml:space="preserve">‘</w:t>
+      </w:r>
+      <w:r>
+        <w:t xml:space="preserve">Extremely sheltered</w:t>
+      </w:r>
+      <w:r>
+        <w:t xml:space="preserve">’</w:t>
+      </w:r>
+      <w:r>
+        <w:t xml:space="preserve"> </w:t>
+      </w:r>
+      <w:r>
+        <w:t xml:space="preserve">category (6-10 kW/m; figure ??) which maybe a</w:t>
+      </w:r>
+      <w:r>
+        <w:t xml:space="preserve"> </w:t>
+      </w:r>
+      <w:r>
+        <w:t xml:space="preserve">‘</w:t>
+      </w:r>
+      <w:r>
+        <w:t xml:space="preserve">go-with-the-flow</w:t>
+      </w:r>
+      <w:r>
+        <w:t xml:space="preserve">’</w:t>
+      </w:r>
+      <w:r>
+        <w:t xml:space="preserve"> </w:t>
+      </w:r>
+      <w:r>
+        <w:t xml:space="preserve">tactic. Kelp are able to increase flexibility by increasing stipe length which increases the extension capabilities of kelp to a passing wave. However, increasing stipe length is only beneficial under lower exposure levels as a long stipe actually increases overall drag on the plant under higher exposure levels. This is reflected in Figure ?? which shows an overall reduction of</w:t>
+      </w:r>
+      <w:r>
+        <w:t xml:space="preserve"> </w:t>
+      </w:r>
+      <w:r>
+        <w:rPr>
+          <w:i/>
+        </w:rPr>
+        <w:t xml:space="preserve">L pallida</w:t>
+      </w:r>
+      <w:r>
+        <w:t xml:space="preserve"> </w:t>
+      </w:r>
+      <w:r>
+        <w:t xml:space="preserve">morphological characteristics suggesting a size reducing tactic to cope with higher levels of wave exposure. The morphological characteristics of</w:t>
+      </w:r>
+      <w:r>
+        <w:t xml:space="preserve"> </w:t>
+      </w:r>
+      <w:r>
+        <w:rPr>
+          <w:i/>
+        </w:rPr>
+        <w:t xml:space="preserve">E. maxima</w:t>
+      </w:r>
+      <w:r>
+        <w:t xml:space="preserve"> </w:t>
+      </w:r>
+      <w:r>
+        <w:t xml:space="preserve">show similar patterns when grouped to wave exposure. The results suggest that deep</w:t>
+      </w:r>
+      <w:r>
+        <w:t xml:space="preserve"> </w:t>
+      </w:r>
+      <w:r>
+        <w:rPr>
+          <w:i/>
+        </w:rPr>
+        <w:t xml:space="preserve">E. maxima</w:t>
+      </w:r>
+      <w:r>
+        <w:t xml:space="preserve"> </w:t>
+      </w:r>
+      <w:r>
+        <w:t xml:space="preserve">populations exhibit a different response as well as a higher wave exposure threshold. Unlike</w:t>
+      </w:r>
+      <w:r>
+        <w:t xml:space="preserve"> </w:t>
+      </w:r>
+      <w:r>
+        <w:rPr>
+          <w:i/>
+        </w:rPr>
+        <w:t xml:space="preserve">L. pallida</w:t>
+      </w:r>
+      <w:r>
+        <w:t xml:space="preserve">,</w:t>
+      </w:r>
+      <w:r>
+        <w:t xml:space="preserve"> </w:t>
+      </w:r>
+      <w:r>
+        <w:rPr>
+          <w:i/>
+        </w:rPr>
+        <w:t xml:space="preserve">E. maxima</w:t>
+      </w:r>
+      <w:r>
+        <w:t xml:space="preserve"> </w:t>
+      </w:r>
+      <w:r>
+        <w:t xml:space="preserve">exhibits a size reducing tactic with in an increase in exposure level by significantly decreasing stipe mass, stipe length, stipe circumference, total length and frond length. This size reduction tactic has been shown before (citations ???) and is regarded as strategy to reduce overall drag on the plant. However,</w:t>
+      </w:r>
+      <w:r>
+        <w:t xml:space="preserve"> </w:t>
+      </w:r>
+      <w:r>
+        <w:rPr>
+          <w:i/>
+        </w:rPr>
+        <w:t xml:space="preserve">E. maxima</w:t>
+      </w:r>
+      <w:r>
+        <w:t xml:space="preserve"> </w:t>
+      </w:r>
+      <w:r>
+        <w:t xml:space="preserve">morphological characteristics changed significantly as wave exposure increases. When grouped to the higher wave exposure levels,</w:t>
+      </w:r>
+      <w:r>
+        <w:t xml:space="preserve"> </w:t>
+      </w:r>
+      <w:r>
+        <w:rPr>
+          <w:i/>
+        </w:rPr>
+        <w:t xml:space="preserve">E. maxima</w:t>
+      </w:r>
+      <w:r>
+        <w:t xml:space="preserve"> </w:t>
+      </w:r>
+      <w:r>
+        <w:t xml:space="preserve">morphology exhibited a strength and flexibility increasing trait (see figure ??). Furthermore, the morphological response of</w:t>
+      </w:r>
+      <w:r>
+        <w:t xml:space="preserve"> </w:t>
+      </w:r>
+      <w:r>
+        <w:rPr>
+          <w:i/>
+        </w:rPr>
+        <w:t xml:space="preserve">E. maxima</w:t>
+      </w:r>
+      <w:r>
+        <w:t xml:space="preserve"> </w:t>
+      </w:r>
+      <w:r>
+        <w:t xml:space="preserve">to wave exposure only occurs at the</w:t>
+      </w:r>
+      <w:r>
+        <w:t xml:space="preserve"> </w:t>
+      </w:r>
+      <w:r>
+        <w:t xml:space="preserve">‘</w:t>
+      </w:r>
+      <w:r>
+        <w:t xml:space="preserve">Moderately exposed</w:t>
+      </w:r>
+      <w:r>
+        <w:t xml:space="preserve">’</w:t>
+      </w:r>
+      <w:r>
+        <w:t xml:space="preserve"> </w:t>
+      </w:r>
+      <w:r>
+        <w:t xml:space="preserve">(20-30 kW/m) level compared to</w:t>
+      </w:r>
+      <w:r>
+        <w:t xml:space="preserve"> </w:t>
+      </w:r>
+      <w:r>
+        <w:rPr>
+          <w:i/>
+        </w:rPr>
+        <w:t xml:space="preserve">L. pallida</w:t>
+      </w:r>
+      <w:r>
+        <w:t xml:space="preserve"> </w:t>
+      </w:r>
+      <w:r>
+        <w:t xml:space="preserve">which exhibits a response at a lower wave exposure level. This suggests that</w:t>
+      </w:r>
+      <w:r>
+        <w:t xml:space="preserve"> </w:t>
+      </w:r>
+      <w:r>
+        <w:rPr>
+          <w:i/>
+        </w:rPr>
+        <w:t xml:space="preserve">E. maxima</w:t>
+      </w:r>
+      <w:r>
+        <w:t xml:space="preserve"> </w:t>
+      </w:r>
+      <w:r>
+        <w:t xml:space="preserve">can tolerate higher exposure levels before having to exhibit a morphological response. The redundancy analysis performed confirms the patterns and responses observed as well as identifying specific temperature and wave variables as drivers of kelp morphology. Kelp morphology characteristics are largely wave driven for both species but differ in terms of specific temperature and wave metrics. For instance, both species morphological characteristics are determined by swell direction (dir_median), standard deviation in peak period (tp_sd) and mean significant swell height (hs_mean), but</w:t>
+      </w:r>
+      <w:r>
+        <w:t xml:space="preserve"> </w:t>
+      </w:r>
+      <w:r>
+        <w:rPr>
+          <w:i/>
+        </w:rPr>
+        <w:t xml:space="preserve">L. pallida</w:t>
+      </w:r>
+      <w:r>
+        <w:t xml:space="preserve"> </w:t>
+      </w:r>
+      <w:r>
+        <w:t xml:space="preserve">temperature driver is mean temperature (mean_temp) and</w:t>
+      </w:r>
+      <w:r>
+        <w:t xml:space="preserve"> </w:t>
+      </w:r>
+      <w:r>
+        <w:rPr>
+          <w:i/>
+        </w:rPr>
+        <w:t xml:space="preserve">E. maxima</w:t>
+      </w:r>
+      <w:r>
+        <w:t xml:space="preserve"> </w:t>
+      </w:r>
+      <w:r>
+        <w:t xml:space="preserve">by minimum temperature (min_temp). Minimum temperature as an important metric for</w:t>
+      </w:r>
+      <w:r>
+        <w:t xml:space="preserve"> </w:t>
+      </w:r>
+      <w:r>
+        <w:rPr>
+          <w:i/>
+        </w:rPr>
+        <w:t xml:space="preserve">E. maxima</w:t>
+      </w:r>
+      <w:r>
+        <w:t xml:space="preserve"> </w:t>
+      </w:r>
+      <w:r>
+        <w:t xml:space="preserve">may be related to nutrient availability. Low temperatures are often associated with upwelling events which bring cool, nutrient rich water into the nearshore. False Bay has comparativley little upwelling events compared to the western side of the peninsula, and so nutrients may be a limiting factor for</w:t>
+      </w:r>
+      <w:r>
+        <w:t xml:space="preserve"> </w:t>
+      </w:r>
+      <w:r>
+        <w:rPr>
+          <w:i/>
+        </w:rPr>
+        <w:t xml:space="preserve">E. maxima</w:t>
+      </w:r>
+      <w:r>
+        <w:t xml:space="preserve"> </w:t>
+      </w:r>
+      <w:r>
+        <w:t xml:space="preserve">populations within False Bay (see figure ??). The kelp</w:t>
+      </w:r>
+      <w:r>
+        <w:t xml:space="preserve"> </w:t>
+      </w:r>
+      <w:r>
+        <w:rPr>
+          <w:i/>
+        </w:rPr>
+        <w:t xml:space="preserve">L. pallida</w:t>
+      </w:r>
+      <w:r>
+        <w:t xml:space="preserve"> </w:t>
+      </w:r>
+      <w:r>
+        <w:t xml:space="preserve">is a sub-canopy species where more efficent mixing of water within the water column occurs (ref ??). The difference in canopy type between the species may also be the reason why</w:t>
+      </w:r>
+      <w:r>
+        <w:t xml:space="preserve"> </w:t>
+      </w:r>
+      <w:r>
+        <w:rPr>
+          <w:i/>
+        </w:rPr>
+        <w:t xml:space="preserve">E. maxima</w:t>
+      </w:r>
+      <w:r>
+        <w:t xml:space="preserve"> </w:t>
+      </w:r>
+      <w:r>
+        <w:t xml:space="preserve">is driven by multiple wave metrics compared to</w:t>
+      </w:r>
+      <w:r>
+        <w:t xml:space="preserve"> </w:t>
+      </w:r>
+      <w:r>
+        <w:rPr>
+          <w:i/>
+        </w:rPr>
+        <w:t xml:space="preserve">L. pallida</w:t>
+      </w:r>
+      <w:r>
+        <w:t xml:space="preserve">. Since</w:t>
+      </w:r>
+      <w:r>
+        <w:t xml:space="preserve"> </w:t>
+      </w:r>
+      <w:r>
+        <w:rPr>
+          <w:i/>
+        </w:rPr>
+        <w:t xml:space="preserve">E. maxima</w:t>
+      </w:r>
+      <w:r>
+        <w:t xml:space="preserve"> </w:t>
+      </w:r>
+      <w:r>
+        <w:t xml:space="preserve">is a canopy-kelp, it is will be exposed to all components of a wave compared to</w:t>
+      </w:r>
+      <w:r>
+        <w:t xml:space="preserve"> </w:t>
+      </w:r>
+      <w:r>
+        <w:rPr>
+          <w:i/>
+        </w:rPr>
+        <w:t xml:space="preserve">L. pallida</w:t>
+      </w:r>
+      <w:r>
+        <w:t xml:space="preserve"> </w:t>
+      </w:r>
+      <w:r>
+        <w:t xml:space="preserve">which occurs deeper in the water column.</w:t>
+      </w:r>
+    </w:p>
+    <w:p>
+      <w:pPr>
+        <w:pStyle w:val="BodyText"/>
+      </w:pPr>
+      <w:r>
+        <w:t xml:space="preserve">Annual maximum and winter mean temperatures influence stipe length and frond length in shallow</w:t>
+      </w:r>
+      <w:r>
+        <w:t xml:space="preserve"> </w:t>
+      </w:r>
+      <w:r>
+        <w:rPr>
+          <w:i/>
+        </w:rPr>
+        <w:t xml:space="preserve">E. maxima</w:t>
+      </w:r>
+      <w:r>
+        <w:t xml:space="preserve"> </w:t>
+      </w:r>
+      <w:r>
+        <w:t xml:space="preserve">individuals located at sites within False Bay. This was not the case for deeper</w:t>
+      </w:r>
+      <w:r>
+        <w:t xml:space="preserve"> </w:t>
+      </w:r>
+      <w:r>
+        <w:rPr>
+          <w:i/>
+        </w:rPr>
+        <w:t xml:space="preserve">E. maxima</w:t>
+      </w:r>
+      <w:r>
+        <w:t xml:space="preserve"> </w:t>
+      </w:r>
+      <w:r>
+        <w:t xml:space="preserve">individuals as well as</w:t>
+      </w:r>
+      <w:r>
+        <w:t xml:space="preserve"> </w:t>
+      </w:r>
+      <w:r>
+        <w:rPr>
+          <w:i/>
+        </w:rPr>
+        <w:t xml:space="preserve">L. pallida</w:t>
+      </w:r>
+      <w:r>
+        <w:t xml:space="preserve"> </w:t>
+      </w:r>
+      <w:r>
+        <w:t xml:space="preserve">which were largely driven by wave variables. The shallow</w:t>
+      </w:r>
+      <w:r>
+        <w:t xml:space="preserve"> </w:t>
+      </w:r>
+      <w:r>
+        <w:rPr>
+          <w:i/>
+        </w:rPr>
+        <w:t xml:space="preserve">E. maxima</w:t>
+      </w:r>
+      <w:r>
+        <w:t xml:space="preserve"> </w:t>
+      </w:r>
+      <w:r>
+        <w:t xml:space="preserve">individuals may not experience the same amount of wave energy as do deeper populations. This may be due to wave dampening from deeper populations of</w:t>
+      </w:r>
+      <w:r>
+        <w:t xml:space="preserve"> </w:t>
+      </w:r>
+      <w:r>
+        <w:rPr>
+          <w:i/>
+        </w:rPr>
+        <w:t xml:space="preserve">E. maxima</w:t>
+      </w:r>
+      <w:r>
+        <w:t xml:space="preserve">, which attenuate the wave energy entering coastal environments</w:t>
+      </w:r>
+      <w:r>
+        <w:t xml:space="preserve"> </w:t>
+      </w:r>
+      <w:r>
+        <w:t xml:space="preserve">(Kobayashi, Raichle, and Asano 1993; Jackson 1984; Mork 1996)</w:t>
+      </w:r>
+      <w:r>
+        <w:t xml:space="preserve">. The morphological variations in characteristics for deep</w:t>
+      </w:r>
+      <w:r>
+        <w:t xml:space="preserve"> </w:t>
+      </w:r>
+      <w:r>
+        <w:rPr>
+          <w:i/>
+        </w:rPr>
+        <w:t xml:space="preserve">E. maxima</w:t>
+      </w:r>
+      <w:r>
+        <w:t xml:space="preserve"> </w:t>
+      </w:r>
+      <w:r>
+        <w:t xml:space="preserve">populations are not seen for shallow</w:t>
+      </w:r>
+      <w:r>
+        <w:t xml:space="preserve"> </w:t>
+      </w:r>
+      <w:r>
+        <w:rPr>
+          <w:i/>
+        </w:rPr>
+        <w:t xml:space="preserve">E. maxima</w:t>
+      </w:r>
+      <w:r>
+        <w:t xml:space="preserve"> </w:t>
+      </w:r>
+      <w:r>
+        <w:t xml:space="preserve">populations. The lack of variation in shallow</w:t>
+      </w:r>
+      <w:r>
+        <w:t xml:space="preserve"> </w:t>
+      </w:r>
+      <w:r>
+        <w:rPr>
+          <w:i/>
+        </w:rPr>
+        <w:t xml:space="preserve">E. maxima</w:t>
+      </w:r>
+      <w:r>
+        <w:t xml:space="preserve"> </w:t>
+      </w:r>
+      <w:r>
+        <w:t xml:space="preserve">populations was also found in previous research by</w:t>
+      </w:r>
+      <w:r>
+        <w:t xml:space="preserve"> </w:t>
+      </w:r>
+      <w:r>
+        <w:t xml:space="preserve">(Rothman et al. 2017)</w:t>
+      </w:r>
+      <w:r>
+        <w:t xml:space="preserve"> </w:t>
+      </w:r>
+      <w:r>
+        <w:t xml:space="preserve">who showed that light was a significant driver. This influence of light may suggest photosynthetic ability and nutrient uptake as important drivers in shallow environments. Wave exposure may be reduced in shallow environments due to the wave damping effect of deep kelp and seaweed populations</w:t>
+      </w:r>
+      <w:r>
+        <w:t xml:space="preserve"> </w:t>
+      </w:r>
+      <w:r>
+        <w:t xml:space="preserve">(Kobayashi, Raichle, and Asano 1993; Mork 1996; Jackson 1984)</w:t>
+      </w:r>
+      <w:r>
+        <w:t xml:space="preserve">, or rocky outcrops, thereby reducing the need to adapt morphological characteristics to reduce drag. Furthermore, the reduction in differences between deep and shallow</w:t>
+      </w:r>
+      <w:r>
+        <w:t xml:space="preserve"> </w:t>
+      </w:r>
+      <w:r>
+        <w:rPr>
+          <w:i/>
+        </w:rPr>
+        <w:t xml:space="preserve">E. maxima</w:t>
+      </w:r>
+      <w:r>
+        <w:rPr>
+          <w:i/>
+        </w:rPr>
+        <w:t xml:space="preserve"> </w:t>
+      </w:r>
+      <w:r>
+        <w:t xml:space="preserve">at wave exposed sites on the western of the peninsula compared to sites in False Bay provides further evidence that wave exposure is not an important driver of shallow</w:t>
+      </w:r>
+      <w:r>
+        <w:t xml:space="preserve"> </w:t>
+      </w:r>
+      <w:r>
+        <w:rPr>
+          <w:i/>
+        </w:rPr>
+        <w:t xml:space="preserve">E. maxima</w:t>
+      </w:r>
+      <w:r>
+        <w:rPr>
+          <w:i/>
+        </w:rPr>
+        <w:t xml:space="preserve"> </w:t>
+      </w:r>
+      <w:r>
+        <w:t xml:space="preserve">populations. Increased temperatures corresponded with a reduction in stipe circumference, frond length, stipe length, total length and stipe mass resulting in slim or</w:t>
+      </w:r>
+      <w:r>
+        <w:t xml:space="preserve"> </w:t>
+      </w:r>
+      <w:r>
+        <w:t xml:space="preserve">‘</w:t>
+      </w:r>
+      <w:r>
+        <w:t xml:space="preserve">skinny</w:t>
+      </w:r>
+      <w:r>
+        <w:t xml:space="preserve">’</w:t>
+      </w:r>
+      <w:r>
+        <w:t xml:space="preserve"> </w:t>
+      </w:r>
+      <w:r>
+        <w:t xml:space="preserve">kelp individuals, which supports findings from previous research by</w:t>
+      </w:r>
+      <w:r>
+        <w:t xml:space="preserve"> </w:t>
+      </w:r>
+      <w:r>
+        <w:t xml:space="preserve">(Mabin et al. 2013; Serisawa et al. 2002)</w:t>
+      </w:r>
+      <w:r>
+        <w:t xml:space="preserve">.</w:t>
+      </w:r>
+    </w:p>
+    <w:p>
+      <w:pPr>
+        <w:pStyle w:val="Heading1"/>
+      </w:pPr>
+      <w:bookmarkStart w:id="48" w:name="conclusion"/>
+      <w:r>
+        <w:t xml:space="preserve">Conclusion</w:t>
+      </w:r>
+      <w:bookmarkEnd w:id="48"/>
+    </w:p>
+    <w:p>
+      <w:pPr>
+        <w:pStyle w:val="FirstParagraph"/>
+      </w:pPr>
+      <w:r>
+        <w:t xml:space="preserve">Past research shows that macroalgal morphological characteristics are largely driven by a wave exposure while others have suggested a complex interaction between various environmental variables. We confirm that wave variables are the main driver of kelp morphological characteristics in both</w:t>
+      </w:r>
+      <w:r>
+        <w:t xml:space="preserve"> </w:t>
+      </w:r>
+      <w:r>
+        <w:rPr>
+          <w:i/>
+        </w:rPr>
+        <w:t xml:space="preserve">E. maxima</w:t>
+      </w:r>
+      <w:r>
+        <w:rPr>
+          <w:i/>
+        </w:rPr>
+        <w:t xml:space="preserve"> </w:t>
+      </w:r>
+      <w:r>
+        <w:t xml:space="preserve">and</w:t>
+      </w:r>
+      <w:r>
+        <w:t xml:space="preserve"> </w:t>
+      </w:r>
+      <w:r>
+        <w:rPr>
+          <w:i/>
+        </w:rPr>
+        <w:t xml:space="preserve">L. pallida</w:t>
+      </w:r>
+      <w:r>
+        <w:t xml:space="preserve"> </w:t>
+      </w:r>
+      <w:r>
+        <w:t xml:space="preserve">populations around the Cape Peninsula, and differences in shallow and deep populations of</w:t>
+      </w:r>
+      <w:r>
+        <w:t xml:space="preserve"> </w:t>
+      </w:r>
+      <w:r>
+        <w:rPr>
+          <w:i/>
+        </w:rPr>
+        <w:t xml:space="preserve">E. maxima</w:t>
+      </w:r>
+      <w:r>
+        <w:t xml:space="preserve"> </w:t>
+      </w:r>
+      <w:r>
+        <w:t xml:space="preserve">may reflect small differences in wave and temperature variables as drivers of kelp morphological characteristics. The response of kelp morphological characteristics to wave exposure was evident and both species show a tactics based on the magnitde of wave exposure. Strength increasing traits were exibited for lower exposure levels while a</w:t>
+      </w:r>
+      <w:r>
+        <w:t xml:space="preserve"> </w:t>
+      </w:r>
+      <w:r>
+        <w:t xml:space="preserve">‘</w:t>
+      </w:r>
+      <w:r>
+        <w:t xml:space="preserve">go-with-the-flow</w:t>
+      </w:r>
+      <w:r>
+        <w:t xml:space="preserve">’</w:t>
+      </w:r>
+      <w:r>
+        <w:t xml:space="preserve"> </w:t>
+      </w:r>
+      <w:r>
+        <w:t xml:space="preserve">tactic for moderate levels of wave exposure. Denny and Galord ??? showed that increased flexiblity or a</w:t>
+      </w:r>
+      <w:r>
+        <w:t xml:space="preserve"> </w:t>
+      </w:r>
+      <w:r>
+        <w:t xml:space="preserve">‘</w:t>
+      </w:r>
+      <w:r>
+        <w:t xml:space="preserve">go-with-the-flow</w:t>
+      </w:r>
+      <w:r>
+        <w:t xml:space="preserve">’</w:t>
+      </w:r>
+      <w:r>
+        <w:t xml:space="preserve"> </w:t>
+      </w:r>
+      <w:r>
+        <w:t xml:space="preserve">tactic has a threshold value, where increased stipe length actaully increase drag under high wave exposure scenarios. Therefore, under high wave exposure scenarios size reducing traits, such as reduced surface area of the overall plant should be favoured instead. This was evident in the results which showed that stipe length decreases under high wave exposure categories. This suggests that how morphological characteristcs manifest themselves is dependent on the magnitude of wave exposure. Furthermore, the results suggest that in the absence of wave exposure, temperatre becomes the dominant morphological driver. This is evident from the redundancy analysis for each species and deep populations of</w:t>
+      </w:r>
+      <w:r>
+        <w:t xml:space="preserve"> </w:t>
+      </w:r>
+      <w:r>
+        <w:rPr>
+          <w:i/>
+        </w:rPr>
+        <w:t xml:space="preserve">E. maxima</w:t>
+      </w:r>
+      <w:r>
+        <w:t xml:space="preserve"> </w:t>
+      </w:r>
+      <w:r>
+        <w:t xml:space="preserve">which show clustering of study sites according to the region; wave variables drive morphological characteristics for kelps from the western region and temperature variables for kelps from the eastern region. Clustering of sites according to region overlapped almost completey for the RDA analysis of shallow</w:t>
+      </w:r>
+      <w:r>
+        <w:t xml:space="preserve"> </w:t>
+      </w:r>
+      <w:r>
+        <w:rPr>
+          <w:i/>
+        </w:rPr>
+        <w:t xml:space="preserve">E. maxima</w:t>
+      </w:r>
+      <w:r>
+        <w:t xml:space="preserve"> </w:t>
+      </w:r>
+      <w:r>
+        <w:t xml:space="preserve">suggesting that for shallow kelp the effect of wave exposure is less variable. Temperature variables were not a significant driver of kelp morphology in this study. Although temperature plays an important role in distribution (Bolton et al. 2012; Miller et al. 2011; Rinde et al. 2014) of kelp and physiological functioning of adults and gametophytes (Mohring et al. 2014; Steneck et al. 2002; Gerard 1997; Bearham et al. 2013; Smale &amp; Moore 2017), there is little evidence that temperature is an important driver of morphological variation. However, we suggest that temperature plays a larger role in determining kelp morphology at sites where wave energy is low enough not to elecit a response in morphological characteristics.</w:t>
+      </w:r>
+    </w:p>
+    <w:p>
+      <w:pPr>
+        <w:pStyle w:val="Heading1"/>
+      </w:pPr>
+      <w:bookmarkStart w:id="49" w:name="conflict-of-interest-statement"/>
+      <w:r>
+        <w:t xml:space="preserve">Conflict of Interest Statement</w:t>
+      </w:r>
+      <w:bookmarkEnd w:id="49"/>
+    </w:p>
+    <w:p>
+      <w:pPr>
+        <w:pStyle w:val="FirstParagraph"/>
+      </w:pPr>
+      <w:r>
+        <w:t xml:space="preserve">The authors declare that the research was conducted in the absence of any commercial or financial relationships that could be construed as a potential conflict of interest</w:t>
+      </w:r>
+    </w:p>
+    <w:p>
+      <w:pPr>
+        <w:pStyle w:val="Heading1"/>
+      </w:pPr>
+      <w:bookmarkStart w:id="50" w:name="author-contributions"/>
+      <w:r>
+        <w:t xml:space="preserve">Author Contributions</w:t>
+      </w:r>
+      <w:bookmarkEnd w:id="50"/>
+    </w:p>
+    <w:p>
+      <w:pPr>
+        <w:pStyle w:val="FirstParagraph"/>
+      </w:pPr>
+      <w:r>
+        <w:t xml:space="preserve">RC conceptualised the scope of the research reported in this paper, collected samples, undertook the majority of numerical and statistical analyses, made the first round of interpretation, and did the majority of the writing. AS and CR provided guidance in terms of writing, statistical analyses, and the final draft of the paper, as well some writing in the relevant sections. RS aided in fieldwork and statistical analyses for the temperature data. TP performed the initial analyses and interpretation of the data.</w:t>
+      </w:r>
+    </w:p>
+    <w:p>
+      <w:pPr>
+        <w:pStyle w:val="Heading1"/>
+      </w:pPr>
+      <w:bookmarkStart w:id="51" w:name="funding"/>
+      <w:r>
+        <w:t xml:space="preserve">Funding</w:t>
+      </w:r>
+      <w:bookmarkEnd w:id="51"/>
+    </w:p>
+    <w:p>
+      <w:pPr>
+        <w:pStyle w:val="FirstParagraph"/>
+      </w:pPr>
+      <w:r>
+        <w:t xml:space="preserve">The research was funded by the South African National Research Foundation (</w:t>
+      </w:r>
+      <w:hyperlink r:id="rId52">
+        <w:r>
+          <w:rPr>
+            <w:rStyle w:val="Hyperlink"/>
+          </w:rPr>
+          <w:t xml:space="preserve">http://www.nrf.ac.za</w:t>
+        </w:r>
+      </w:hyperlink>
+      <w:r>
+        <w:t xml:space="preserve">) programme</w:t>
+      </w:r>
+      <w:r>
+        <w:t xml:space="preserve"> </w:t>
+      </w:r>
+      <w:r>
+        <w:t xml:space="preserve">“</w:t>
+      </w:r>
+      <w:r>
+        <w:t xml:space="preserve">Thermal characteristics of the South African nearshore:implications for biodiversity</w:t>
+      </w:r>
+      <w:r>
+        <w:t xml:space="preserve">”</w:t>
+      </w:r>
+      <w:r>
+        <w:t xml:space="preserve"> </w:t>
+      </w:r>
+      <w:r>
+        <w:t xml:space="preserve">(CPRR14072378735).</w:t>
+      </w:r>
+    </w:p>
+    <w:p>
+      <w:pPr>
+        <w:pStyle w:val="BodyText"/>
+      </w:pPr>
+      <w:r>
+        <w:t xml:space="preserve">Aside from funding provided, the funders had no role in the study design, data collection and analysis, decision to publish, or preparation of the manuscript.</w:t>
+      </w:r>
+    </w:p>
+    <w:p>
+      <w:pPr>
+        <w:pStyle w:val="Heading1"/>
+      </w:pPr>
+      <w:bookmarkStart w:id="53" w:name="acknowledgments"/>
+      <w:r>
+        <w:t xml:space="preserve">Acknowledgments</w:t>
+      </w:r>
+      <w:bookmarkEnd w:id="53"/>
+    </w:p>
+    <w:p>
+      <w:pPr>
+        <w:pStyle w:val="FirstParagraph"/>
+      </w:pPr>
+      <w:r>
+        <w:t xml:space="preserve">Thank you to AS and CR for their guidance, and the honours class of 2014-2015 that aided in fieldwork. Carla Louise for making the GIS plot etc.</w:t>
+      </w:r>
+    </w:p>
+    <w:p>
+      <w:pPr>
+        <w:pStyle w:val="Heading1"/>
+      </w:pPr>
+      <w:bookmarkStart w:id="54" w:name="appendix"/>
+      <w:r>
+        <w:t xml:space="preserve">Appendix</w:t>
+      </w:r>
+      <w:bookmarkEnd w:id="54"/>
     </w:p>
     <w:p>
       <w:pPr>
@@ -2005,13 +3554,13 @@
               <a:graphicData uri="http://schemas.openxmlformats.org/drawingml/2006/picture">
                 <pic:pic>
                   <pic:nvPicPr>
-                    <pic:cNvPr descr="morphology_paper_files/figure-docx/rda%20plots-1.png" id="0" name="Picture"/>
+                    <pic:cNvPr descr="morphology_paper_files/figure-docx/appendix%20figure%201-1.png" id="0" name="Picture"/>
                     <pic:cNvPicPr>
                       <a:picLocks noChangeArrowheads="1" noChangeAspect="1"/>
                     </pic:cNvPicPr>
                   </pic:nvPicPr>
                   <pic:blipFill>
-                    <a:blip r:embed="rId46"/>
+                    <a:blip r:embed="rId55"/>
                     <a:stretch>
                       <a:fillRect/>
                     </a:stretch>
@@ -2040,27 +3589,7 @@
     </w:p>
     <w:p>
       <w:pPr>
-        <w:pStyle w:val="SourceCode"/>
-      </w:pPr>
-      <w:r>
-        <w:rPr>
-          <w:rStyle w:val="VerbatimChar"/>
-        </w:rPr>
-        <w:t xml:space="preserve">## </w:t>
-      </w:r>
-      <w:r>
-        <w:br w:type="textWrapping"/>
-      </w:r>
-      <w:r>
-        <w:rPr>
-          <w:rStyle w:val="VerbatimChar"/>
-        </w:rPr>
-        <w:t xml:space="preserve">## $`2`</w:t>
-      </w:r>
-    </w:p>
-    <w:p>
-      <w:pPr>
-        <w:pStyle w:val="FirstParagraph"/>
+        <w:pStyle w:val="BodyText"/>
       </w:pPr>
       <w:r>
         <w:drawing>
@@ -2072,13 +3601,13 @@
               <a:graphicData uri="http://schemas.openxmlformats.org/drawingml/2006/picture">
                 <pic:pic>
                   <pic:nvPicPr>
-                    <pic:cNvPr descr="morphology_paper_files/figure-docx/rda%20plots-2.png" id="0" name="Picture"/>
+                    <pic:cNvPr descr="morphology_paper_files/figure-docx/appendix%20figure%202-1.png" id="0" name="Picture"/>
                     <pic:cNvPicPr>
                       <a:picLocks noChangeArrowheads="1" noChangeAspect="1"/>
                     </pic:cNvPicPr>
                   </pic:nvPicPr>
                   <pic:blipFill>
-                    <a:blip r:embed="rId47"/>
+                    <a:blip r:embed="rId56"/>
                     <a:stretch>
                       <a:fillRect/>
                     </a:stretch>
@@ -2107,1276 +3636,1684 @@
     </w:p>
     <w:p>
       <w:pPr>
-        <w:pStyle w:val="SourceCode"/>
-      </w:pPr>
-      <w:r>
-        <w:rPr>
-          <w:rStyle w:val="VerbatimChar"/>
-        </w:rPr>
-        <w:t xml:space="preserve">## </w:t>
-      </w:r>
-      <w:r>
-        <w:br w:type="textWrapping"/>
-      </w:r>
-      <w:r>
-        <w:rPr>
-          <w:rStyle w:val="VerbatimChar"/>
-        </w:rPr>
-        <w:t xml:space="preserve">## attr(,"class")</w:t>
-      </w:r>
-      <w:r>
-        <w:br w:type="textWrapping"/>
-      </w:r>
-      <w:r>
-        <w:rPr>
-          <w:rStyle w:val="VerbatimChar"/>
-        </w:rPr>
-        <w:t xml:space="preserve">## [1] "list"      "ggarrange"</w:t>
-      </w:r>
-    </w:p>
-    <w:p>
-      <w:pPr>
-        <w:pStyle w:val="FirstParagraph"/>
-      </w:pPr>
-      <w:r>
-        <w:drawing>
-          <wp:inline>
-            <wp:extent cx="6197600" cy="6197600"/>
-            <wp:effectExtent b="0" l="0" r="0" t="0"/>
-            <wp:docPr descr="" title="" id="1" name="Picture"/>
-            <a:graphic>
-              <a:graphicData uri="http://schemas.openxmlformats.org/drawingml/2006/picture">
-                <pic:pic>
-                  <pic:nvPicPr>
-                    <pic:cNvPr descr="morphology_paper_files/figure-docx/rda%20plots-3.png" id="0" name="Picture"/>
-                    <pic:cNvPicPr>
-                      <a:picLocks noChangeArrowheads="1" noChangeAspect="1"/>
-                    </pic:cNvPicPr>
-                  </pic:nvPicPr>
-                  <pic:blipFill>
-                    <a:blip r:embed="rId48"/>
-                    <a:stretch>
-                      <a:fillRect/>
-                    </a:stretch>
-                  </pic:blipFill>
-                  <pic:spPr bwMode="auto">
-                    <a:xfrm>
-                      <a:off x="0" y="0"/>
-                      <a:ext cx="6197600" cy="6197600"/>
-                    </a:xfrm>
-                    <a:prstGeom prst="rect">
-                      <a:avLst/>
-                    </a:prstGeom>
-                    <a:noFill/>
-                    <a:ln w="9525">
-                      <a:noFill/>
-                      <a:headEnd/>
-                      <a:tailEnd/>
-                    </a:ln>
-                  </pic:spPr>
-                </pic:pic>
-              </a:graphicData>
-            </a:graphic>
-          </wp:inline>
-        </w:drawing>
-      </w:r>
-      <w:r>
-        <w:drawing>
-          <wp:inline>
-            <wp:extent cx="6197600" cy="6197600"/>
-            <wp:effectExtent b="0" l="0" r="0" t="0"/>
-            <wp:docPr descr="" title="" id="1" name="Picture"/>
-            <a:graphic>
-              <a:graphicData uri="http://schemas.openxmlformats.org/drawingml/2006/picture">
-                <pic:pic>
-                  <pic:nvPicPr>
-                    <pic:cNvPr descr="morphology_paper_files/figure-docx/rda%20plots-4.png" id="0" name="Picture"/>
-                    <pic:cNvPicPr>
-                      <a:picLocks noChangeArrowheads="1" noChangeAspect="1"/>
-                    </pic:cNvPicPr>
-                  </pic:nvPicPr>
-                  <pic:blipFill>
-                    <a:blip r:embed="rId49"/>
-                    <a:stretch>
-                      <a:fillRect/>
-                    </a:stretch>
-                  </pic:blipFill>
-                  <pic:spPr bwMode="auto">
-                    <a:xfrm>
-                      <a:off x="0" y="0"/>
-                      <a:ext cx="6197600" cy="6197600"/>
-                    </a:xfrm>
-                    <a:prstGeom prst="rect">
-                      <a:avLst/>
-                    </a:prstGeom>
-                    <a:noFill/>
-                    <a:ln w="9525">
-                      <a:noFill/>
-                      <a:headEnd/>
-                      <a:tailEnd/>
-                    </a:ln>
-                  </pic:spPr>
-                </pic:pic>
-              </a:graphicData>
-            </a:graphic>
-          </wp:inline>
-        </w:drawing>
-      </w:r>
-      <w:r>
-        <w:drawing>
-          <wp:inline>
-            <wp:extent cx="6197600" cy="6197600"/>
-            <wp:effectExtent b="0" l="0" r="0" t="0"/>
-            <wp:docPr descr="" title="" id="1" name="Picture"/>
-            <a:graphic>
-              <a:graphicData uri="http://schemas.openxmlformats.org/drawingml/2006/picture">
-                <pic:pic>
-                  <pic:nvPicPr>
-                    <pic:cNvPr descr="morphology_paper_files/figure-docx/rda%20plots-5.png" id="0" name="Picture"/>
-                    <pic:cNvPicPr>
-                      <a:picLocks noChangeArrowheads="1" noChangeAspect="1"/>
-                    </pic:cNvPicPr>
-                  </pic:nvPicPr>
-                  <pic:blipFill>
-                    <a:blip r:embed="rId50"/>
-                    <a:stretch>
-                      <a:fillRect/>
-                    </a:stretch>
-                  </pic:blipFill>
-                  <pic:spPr bwMode="auto">
-                    <a:xfrm>
-                      <a:off x="0" y="0"/>
-                      <a:ext cx="6197600" cy="6197600"/>
-                    </a:xfrm>
-                    <a:prstGeom prst="rect">
-                      <a:avLst/>
-                    </a:prstGeom>
-                    <a:noFill/>
-                    <a:ln w="9525">
-                      <a:noFill/>
-                      <a:headEnd/>
-                      <a:tailEnd/>
-                    </a:ln>
-                  </pic:spPr>
-                </pic:pic>
-              </a:graphicData>
-            </a:graphic>
-          </wp:inline>
-        </w:drawing>
-      </w:r>
-    </w:p>
-    <w:p>
-      <w:pPr>
-        <w:pStyle w:val="BodyText"/>
-      </w:pPr>
-      <w:r>
-        <w:t xml:space="preserve">Forward selection, assessment of VIF and Pearson correlation coefficients allowed us to retian the most parsimonious descriptors of shallow</w:t>
-      </w:r>
-      <w:r>
-        <w:t xml:space="preserve"> </w:t>
-      </w:r>
-      <w:r>
-        <w:rPr>
-          <w:i/>
-        </w:rPr>
-        <w:t xml:space="preserve">E. maxima</w:t>
-      </w:r>
-      <w:r>
-        <w:t xml:space="preserve"> </w:t>
-      </w:r>
-      <w:r>
-        <w:t xml:space="preserve">morphological characteristics with an adjusted</w:t>
-      </w:r>
-      <w:r>
-        <w:t xml:space="preserve"> </w:t>
-      </w:r>
-      <w:r>
-        <w:rPr>
-          <w:i/>
-        </w:rPr>
-        <w:t xml:space="preserve">R</w:t>
-      </w:r>
-      <w:r>
-        <w:t xml:space="preserve">2 of 0.36, explaining 61% of the variation (global permutation test on final model: d.f = 4,</w:t>
-      </w:r>
-      <w:r>
-        <w:t xml:space="preserve"> </w:t>
-      </w:r>
-      <w:r>
-        <w:rPr>
-          <w:i/>
-        </w:rPr>
-        <w:t xml:space="preserve">F</w:t>
-      </w:r>
-      <w:r>
-        <w:t xml:space="preserve"> </w:t>
-      </w:r>
-      <w:r>
-        <w:t xml:space="preserve">= 2.41,</w:t>
-      </w:r>
-      <w:r>
-        <w:t xml:space="preserve"> </w:t>
-      </w:r>
-      <w:r>
-        <w:rPr>
-          <w:i/>
-        </w:rPr>
-        <w:t xml:space="preserve">p</w:t>
-      </w:r>
-      <w:r>
-        <w:t xml:space="preserve"> </w:t>
-      </w:r>
-      <w:r>
-        <w:t xml:space="preserve">= 0.013). The model consisted of one significant axis, RDA1 (p = 0.02) and explained 62% of the variation. Stipe length, stipe mass and stipe circumference were positivley influenced by</w:t>
-      </w:r>
-      <w:r>
-        <w:t xml:space="preserve"> </w:t>
-      </w:r>
-      <w:r>
-        <w:rPr>
-          <w:i/>
-        </w:rPr>
-        <w:t xml:space="preserve">max_temp</w:t>
-      </w:r>
-      <w:r>
-        <w:t xml:space="preserve"> </w:t>
-      </w:r>
-      <w:r>
-        <w:t xml:space="preserve">and</w:t>
-      </w:r>
-      <w:r>
-        <w:t xml:space="preserve"> </w:t>
-      </w:r>
-      <w:r>
-        <w:rPr>
-          <w:i/>
-        </w:rPr>
-        <w:t xml:space="preserve">mean_temp</w:t>
-      </w:r>
-      <w:r>
-        <w:t xml:space="preserve"> </w:t>
-      </w:r>
-      <w:r>
-        <w:t xml:space="preserve">along RDA1, and explained 50% and 55% of the variation respectivley. The remaining morphological characteristics were positivley influenced by by</w:t>
-      </w:r>
-      <w:r>
-        <w:t xml:space="preserve"> </w:t>
-      </w:r>
-      <w:r>
-        <w:rPr>
-          <w:i/>
-        </w:rPr>
-        <w:t xml:space="preserve">tp_max</w:t>
-      </w:r>
-      <w:r>
-        <w:t xml:space="preserve"> </w:t>
-      </w:r>
-      <w:r>
-        <w:t xml:space="preserve">and negativley inlfuenced by</w:t>
-      </w:r>
-      <w:r>
-        <w:t xml:space="preserve"> </w:t>
-      </w:r>
-      <w:r>
-        <w:rPr>
-          <w:i/>
-        </w:rPr>
-        <w:t xml:space="preserve">dirw_median</w:t>
-      </w:r>
-      <w:r>
-        <w:t xml:space="preserve"> </w:t>
-      </w:r>
-      <w:r>
-        <w:t xml:space="preserve">along RDA2 and explained 86% and 94% of the variation respectivley. There was overlapping of clusters according to region with no clear patterns in sites evident.</w:t>
-      </w:r>
-    </w:p>
-    <w:p>
-      <w:pPr>
         <w:pStyle w:val="Heading1"/>
       </w:pPr>
-      <w:bookmarkStart w:id="51" w:name="discussion"/>
-      <w:r>
-        <w:t xml:space="preserve">Discussion</w:t>
-      </w:r>
-      <w:bookmarkEnd w:id="51"/>
-    </w:p>
-    <w:p>
-      <w:pPr>
-        <w:pStyle w:val="FirstParagraph"/>
-      </w:pPr>
-      <w:r>
-        <w:t xml:space="preserve">This study considered important drivers of kelp morphology that have been identified in previous research (Fowler-Walker et al. 2006; Miller et al. 2011; Fowler-Walker et al. 2005; Stewart et al. 2009; Wing et al. 2007; Molloy &amp; Bolton 1996; Pedersen &amp; Nejrup 2012; Wernberg &amp; Thomsen 2005), namely temperature and wave exposure, around the Cape Peninsula on two prolific kelp species. Unlike previous research, this study used a numerical model to provide the various variables of wave exposure. We also considered wind in addition to temperature and wave variables, since wind is an important component of surface driven waves. The results show that specific variables of wave exposure are the main drivers of kelp morphology with temperature and wind playing only minor roles. Furthermore, the investigation of differences in morphological characteristics between shallow and deep populations of</w:t>
-      </w:r>
-      <w:r>
-        <w:t xml:space="preserve"> </w:t>
-      </w:r>
-      <w:r>
-        <w:rPr>
-          <w:i/>
-        </w:rPr>
-        <w:t xml:space="preserve">E. maxima</w:t>
-      </w:r>
-      <w:r>
-        <w:rPr>
-          <w:i/>
-        </w:rPr>
-        <w:t xml:space="preserve"> </w:t>
-      </w:r>
-      <w:r>
-        <w:t xml:space="preserve"> </w:t>
-      </w:r>
-      <w:r>
-        <w:t xml:space="preserve">suggests that in low wave exposure environments the role of temperature as a morphological driver increases, such as in False Bay.</w:t>
-      </w:r>
-    </w:p>
-    <w:p>
-      <w:pPr>
-        <w:pStyle w:val="BodyText"/>
-      </w:pPr>
-      <w:r>
-        <w:t xml:space="preserve">The complex geomorphology of the western Cape coastline creates an ideal natural laboratory for studies of kelps in interaction with their environment. The annual and seasonal patterns in both wind influence the thermal regime around the coastline by inducing upwelling. Upwelling brings deep, cool nutrient rich water to coastal areas and therefore induces a decrease in temperature (Field et al. 1980; Andrews &amp; Hutchings 1980; Gill &amp; Clarke 1974; Cram 1970; Rouault et al. 2010; Blanke et al. 2002. The wind speed and wind direction help drive upwelling in summer on the western side of the Cape peninsula, where southerly winds blow parallel to the coast and trigger upwelling (Field et al. 1980; Rouault et al. 2010). This is not the case for False Bay which is shielded from the dominating wind and swell the Cape Peninsula is subject to, with the exception being the winter months where upwelling becomes more favourable for the region due to the change in swell and wind direction, causing lower temperatures to dominate during this time (Rouault et al. 2010; Andrews &amp; Hutchings 1980). Increased wind speed at sites along the west side of the peninsula in a southerly direction trigger upwelling events along the western side of the peninsula (Rouault et al. 2010; Field et al. 1980). We however see a possible lack of upwelling events for sites such as Betty’s Bay and Batsata Rock.</w:t>
-      </w:r>
-    </w:p>
-    <w:p>
-      <w:pPr>
-        <w:pStyle w:val="BodyText"/>
-      </w:pPr>
-      <w:r>
-        <w:t xml:space="preserve">We provide strong support that variations in the environmental variables, particularly wave exposure variables, are driving kelp morphological characteristics around the Cape Peninsula. Morphological adaptation due to water motion may manifest in a number of ways in high wave energy environments. For instance, reduction of blade thickness, blade elongation, increase of stipe length, increase in stipe circumference and force of attachment (Fowler-Walker et al. 2006; Wernberg &amp; Thomsen 2005; Friedland &amp; Denny 1995; Denny &amp; Roberson 2002; Bekkby et al. 2014; Denny et al. 1997; Denny &amp; Gaylord 2002) have been suggested in previous studies. Although this study did not measure force of attachment, other morphological responses to temperature and wave variables were evident. Species-specific responses are evident to both wave exposure and temperature. In cool-temperate environments</w:t>
-      </w:r>
-      <w:r>
-        <w:t xml:space="preserve"> </w:t>
-      </w:r>
-      <w:r>
-        <w:rPr>
-          <w:i/>
-        </w:rPr>
-        <w:t xml:space="preserve">L. pallida</w:t>
-      </w:r>
-      <w:r>
-        <w:t xml:space="preserve"> </w:t>
-      </w:r>
-      <w:r>
-        <w:t xml:space="preserve">tended to show increases in certain morphological characteristics (stipe mass, stipe length and stipe diameter) while in the warm-temperate environments these were significantly lower. This was also true for deep</w:t>
-      </w:r>
-      <w:r>
-        <w:t xml:space="preserve"> </w:t>
-      </w:r>
-      <w:r>
-        <w:rPr>
-          <w:i/>
-        </w:rPr>
-        <w:t xml:space="preserve">E. maxima</w:t>
-      </w:r>
-      <w:r>
-        <w:t xml:space="preserve"> </w:t>
-      </w:r>
-      <w:r>
-        <w:t xml:space="preserve">populations, which were significantly taller and thinner for kelp in the warm-temperate compared to kelp in the cool-temperate. This has been documented previously by ?????, and show that the</w:t>
-      </w:r>
-      <w:r>
-        <w:t xml:space="preserve"> </w:t>
-      </w:r>
-      <w:r>
-        <w:t xml:space="preserve">‘</w:t>
-      </w:r>
-      <w:r>
-        <w:t xml:space="preserve">slender</w:t>
-      </w:r>
-      <w:r>
-        <w:t xml:space="preserve">’</w:t>
-      </w:r>
-      <w:r>
-        <w:t xml:space="preserve"> </w:t>
-      </w:r>
-      <w:r>
-        <w:t xml:space="preserve">kelp morphology is a response to warmer temperatures. In warmer environments kelp metabolism increases, using more nutrients than under cooler conditions causing the kelp to become slender</w:t>
-      </w:r>
-      <w:r>
-        <w:t xml:space="preserve"> </w:t>
-      </w:r>
-      <w:r>
-        <w:rPr>
-          <w:b/>
-        </w:rPr>
-        <w:t xml:space="preserve">more needed here</w:t>
-      </w:r>
-      <w:r>
-        <w:t xml:space="preserve">. It should be noted however, that from these analyses that in general the cool-temperate region is more exposed to waves than that of the warm-temperate region. Therefore, the significantly larger morphological characteristics for kelp from the cool-temperate region may overlap with responses to wave exposure which was exhibited strongly in both species. When grouped by wave exposure category,</w:t>
-      </w:r>
-      <w:r>
-        <w:t xml:space="preserve"> </w:t>
-      </w:r>
-      <w:r>
-        <w:rPr>
-          <w:i/>
-        </w:rPr>
-        <w:t xml:space="preserve">L. pallida</w:t>
-      </w:r>
-      <w:r>
-        <w:t xml:space="preserve"> </w:t>
-      </w:r>
-      <w:r>
-        <w:t xml:space="preserve">characteristics showed a significant increase in length for the</w:t>
-      </w:r>
-      <w:r>
-        <w:t xml:space="preserve"> </w:t>
-      </w:r>
-      <w:r>
-        <w:t xml:space="preserve">‘</w:t>
-      </w:r>
-      <w:r>
-        <w:t xml:space="preserve">Extremely sheltered</w:t>
-      </w:r>
-      <w:r>
-        <w:t xml:space="preserve">’</w:t>
-      </w:r>
-      <w:r>
-        <w:t xml:space="preserve"> </w:t>
-      </w:r>
-      <w:r>
-        <w:t xml:space="preserve">category (6-10 kW/m; figure ??) which maybe a</w:t>
-      </w:r>
-      <w:r>
-        <w:t xml:space="preserve"> </w:t>
-      </w:r>
-      <w:r>
-        <w:t xml:space="preserve">‘</w:t>
-      </w:r>
-      <w:r>
-        <w:t xml:space="preserve">go-with-the-flow</w:t>
-      </w:r>
-      <w:r>
-        <w:t xml:space="preserve">’</w:t>
-      </w:r>
-      <w:r>
-        <w:t xml:space="preserve"> </w:t>
-      </w:r>
-      <w:r>
-        <w:t xml:space="preserve">tactic. Kelp are able to increase flexibility by increasing stipe length which increases the extension capabilities of kelp to a passing wave. However, increasing stipe length is only beneficial under lower exposure levels as a long stipe actually increases overall drag on the plant under higher exposure levels. This is reflected in Figure ?? which shows an overall reduction of</w:t>
-      </w:r>
-      <w:r>
-        <w:t xml:space="preserve"> </w:t>
-      </w:r>
-      <w:r>
-        <w:rPr>
-          <w:i/>
-        </w:rPr>
-        <w:t xml:space="preserve">L pallida</w:t>
-      </w:r>
-      <w:r>
-        <w:t xml:space="preserve"> </w:t>
-      </w:r>
-      <w:r>
-        <w:t xml:space="preserve">morphological characteristics suggesting a size reducing tactic to cope with higher levels of wave exposure. The morphological characteristics of</w:t>
-      </w:r>
-      <w:r>
-        <w:t xml:space="preserve"> </w:t>
-      </w:r>
-      <w:r>
-        <w:rPr>
-          <w:i/>
-        </w:rPr>
-        <w:t xml:space="preserve">E. maxima</w:t>
-      </w:r>
-      <w:r>
-        <w:t xml:space="preserve"> </w:t>
-      </w:r>
-      <w:r>
-        <w:t xml:space="preserve">show similar patterns when grouped to wave exposure. The results suggest that deep</w:t>
-      </w:r>
-      <w:r>
-        <w:t xml:space="preserve"> </w:t>
-      </w:r>
-      <w:r>
-        <w:rPr>
-          <w:i/>
-        </w:rPr>
-        <w:t xml:space="preserve">E. maxima</w:t>
-      </w:r>
-      <w:r>
-        <w:t xml:space="preserve"> </w:t>
-      </w:r>
-      <w:r>
-        <w:t xml:space="preserve">populations exhibit a different response as well as a higher wave exposure threshold. Unlike</w:t>
-      </w:r>
-      <w:r>
-        <w:t xml:space="preserve"> </w:t>
-      </w:r>
-      <w:r>
-        <w:rPr>
-          <w:i/>
-        </w:rPr>
-        <w:t xml:space="preserve">L. pallida</w:t>
-      </w:r>
-      <w:r>
-        <w:t xml:space="preserve">,</w:t>
-      </w:r>
-      <w:r>
-        <w:t xml:space="preserve"> </w:t>
-      </w:r>
-      <w:r>
-        <w:rPr>
-          <w:i/>
-        </w:rPr>
-        <w:t xml:space="preserve">E. maxima</w:t>
-      </w:r>
-      <w:r>
-        <w:t xml:space="preserve"> </w:t>
-      </w:r>
-      <w:r>
-        <w:t xml:space="preserve">exhibits a size reducing tactic with in an increase in exposure level by significantly decreasing stipe mass, stipe length, stipe circumference, total length and frond length. This size reduction tactic has been shown before (citations ???) and is regarded as strategy to reduce overall drag on the plant. However,</w:t>
-      </w:r>
-      <w:r>
-        <w:t xml:space="preserve"> </w:t>
-      </w:r>
-      <w:r>
-        <w:rPr>
-          <w:i/>
-        </w:rPr>
-        <w:t xml:space="preserve">E. maxima</w:t>
-      </w:r>
-      <w:r>
-        <w:t xml:space="preserve"> </w:t>
-      </w:r>
-      <w:r>
-        <w:t xml:space="preserve">morphological characteristics changed significantly as wave exposure increases. When grouped to the higher wave exposure levels,</w:t>
-      </w:r>
-      <w:r>
-        <w:t xml:space="preserve"> </w:t>
-      </w:r>
-      <w:r>
-        <w:rPr>
-          <w:i/>
-        </w:rPr>
-        <w:t xml:space="preserve">E. maxima</w:t>
-      </w:r>
-      <w:r>
-        <w:t xml:space="preserve"> </w:t>
-      </w:r>
-      <w:r>
-        <w:t xml:space="preserve">morphology exhibited a strength and flexibility increasing trait (see figure ??). Furthermore, the morphological response of</w:t>
-      </w:r>
-      <w:r>
-        <w:t xml:space="preserve"> </w:t>
-      </w:r>
-      <w:r>
-        <w:rPr>
-          <w:i/>
-        </w:rPr>
-        <w:t xml:space="preserve">E. maxima</w:t>
-      </w:r>
-      <w:r>
-        <w:t xml:space="preserve"> </w:t>
-      </w:r>
-      <w:r>
-        <w:t xml:space="preserve">to wave exposure only occurs at the</w:t>
-      </w:r>
-      <w:r>
-        <w:t xml:space="preserve"> </w:t>
-      </w:r>
-      <w:r>
-        <w:t xml:space="preserve">‘</w:t>
-      </w:r>
-      <w:r>
-        <w:t xml:space="preserve">Moderately exposed</w:t>
-      </w:r>
-      <w:r>
-        <w:t xml:space="preserve">’</w:t>
-      </w:r>
-      <w:r>
-        <w:t xml:space="preserve"> </w:t>
-      </w:r>
-      <w:r>
-        <w:t xml:space="preserve">(20-30 kW/m) level compared to</w:t>
-      </w:r>
-      <w:r>
-        <w:t xml:space="preserve"> </w:t>
-      </w:r>
-      <w:r>
-        <w:rPr>
-          <w:i/>
-        </w:rPr>
-        <w:t xml:space="preserve">L. pallida</w:t>
-      </w:r>
-      <w:r>
-        <w:t xml:space="preserve"> </w:t>
-      </w:r>
-      <w:r>
-        <w:t xml:space="preserve">which exhibits a response at a lower wave exposure level. This suggests that</w:t>
-      </w:r>
-      <w:r>
-        <w:t xml:space="preserve"> </w:t>
-      </w:r>
-      <w:r>
-        <w:rPr>
-          <w:i/>
-        </w:rPr>
-        <w:t xml:space="preserve">E. maxima</w:t>
-      </w:r>
-      <w:r>
-        <w:t xml:space="preserve"> </w:t>
-      </w:r>
-      <w:r>
-        <w:t xml:space="preserve">can tolerate higher exposure levels before having to exhibit a morphological response. The redundancy analysis performed confirms the patterns and responses observed as well as identifying specific temperature and wave variables as drivers of kelp morphology. Kelp morphology characteristics are largely wave driven for both species but differ in terms of specific temperature and wave metrics. For instance, both species morphological characteristics are determined by swell direction (dir_median), standard deviation in peak period (tp_sd) and mean significant swell height (hs_mean), but</w:t>
-      </w:r>
-      <w:r>
-        <w:t xml:space="preserve"> </w:t>
-      </w:r>
-      <w:r>
-        <w:rPr>
-          <w:i/>
-        </w:rPr>
-        <w:t xml:space="preserve">L. pallida</w:t>
-      </w:r>
-      <w:r>
-        <w:t xml:space="preserve"> </w:t>
-      </w:r>
-      <w:r>
-        <w:t xml:space="preserve">temperature driver is mean temperature (mean_temp) and</w:t>
-      </w:r>
-      <w:r>
-        <w:t xml:space="preserve"> </w:t>
-      </w:r>
-      <w:r>
-        <w:rPr>
-          <w:i/>
-        </w:rPr>
-        <w:t xml:space="preserve">E. maxima</w:t>
-      </w:r>
-      <w:r>
-        <w:t xml:space="preserve"> </w:t>
-      </w:r>
-      <w:r>
-        <w:t xml:space="preserve">by minimum temperature (min_temp). Minimum temperature as an important metric for</w:t>
-      </w:r>
-      <w:r>
-        <w:t xml:space="preserve"> </w:t>
-      </w:r>
-      <w:r>
-        <w:rPr>
-          <w:i/>
-        </w:rPr>
-        <w:t xml:space="preserve">E. maxima</w:t>
-      </w:r>
-      <w:r>
-        <w:t xml:space="preserve"> </w:t>
-      </w:r>
-      <w:r>
-        <w:t xml:space="preserve">may be related to nutrient availability. Low temperatures are often associated with upwelling events which bring cool, nutrient rich water into the nearshore. False Bay has comparativley little upwelling events compared to the western side of the peninsula, and so nutrients may be a limiting factor for</w:t>
-      </w:r>
-      <w:r>
-        <w:t xml:space="preserve"> </w:t>
-      </w:r>
-      <w:r>
-        <w:rPr>
-          <w:i/>
-        </w:rPr>
-        <w:t xml:space="preserve">E. maxima</w:t>
-      </w:r>
-      <w:r>
-        <w:t xml:space="preserve"> </w:t>
-      </w:r>
-      <w:r>
-        <w:t xml:space="preserve">populations within False Bay (see figure ??). The kelp</w:t>
-      </w:r>
-      <w:r>
-        <w:t xml:space="preserve"> </w:t>
-      </w:r>
-      <w:r>
-        <w:rPr>
-          <w:i/>
-        </w:rPr>
-        <w:t xml:space="preserve">L. pallida</w:t>
-      </w:r>
-      <w:r>
-        <w:t xml:space="preserve"> </w:t>
-      </w:r>
-      <w:r>
-        <w:t xml:space="preserve">is a sub-canopy species where more efficent mixing of water within the water column occurs (ref ??). The difference in canopy type between the species may also be the reason why</w:t>
-      </w:r>
-      <w:r>
-        <w:t xml:space="preserve"> </w:t>
-      </w:r>
-      <w:r>
-        <w:rPr>
-          <w:i/>
-        </w:rPr>
-        <w:t xml:space="preserve">E. maxima</w:t>
-      </w:r>
-      <w:r>
-        <w:t xml:space="preserve"> </w:t>
-      </w:r>
-      <w:r>
-        <w:t xml:space="preserve">is driven by multiple wave metrics compared to</w:t>
-      </w:r>
-      <w:r>
-        <w:t xml:space="preserve"> </w:t>
-      </w:r>
-      <w:r>
-        <w:rPr>
-          <w:i/>
-        </w:rPr>
-        <w:t xml:space="preserve">L. pallida</w:t>
-      </w:r>
-      <w:r>
-        <w:t xml:space="preserve">. Since</w:t>
-      </w:r>
-      <w:r>
-        <w:t xml:space="preserve"> </w:t>
-      </w:r>
-      <w:r>
-        <w:rPr>
-          <w:i/>
-        </w:rPr>
-        <w:t xml:space="preserve">E. maxima</w:t>
-      </w:r>
-      <w:r>
-        <w:t xml:space="preserve"> </w:t>
-      </w:r>
-      <w:r>
-        <w:t xml:space="preserve">is a canopy-kelp, it is will be exposed to all components of a wave compared to</w:t>
-      </w:r>
-      <w:r>
-        <w:t xml:space="preserve"> </w:t>
-      </w:r>
-      <w:r>
-        <w:rPr>
-          <w:i/>
-        </w:rPr>
-        <w:t xml:space="preserve">L. pallida</w:t>
-      </w:r>
-      <w:r>
-        <w:t xml:space="preserve"> </w:t>
-      </w:r>
-      <w:r>
-        <w:t xml:space="preserve">which occurs deeper in the water column.</w:t>
-      </w:r>
-    </w:p>
-    <w:p>
-      <w:pPr>
-        <w:pStyle w:val="BodyText"/>
-      </w:pPr>
-      <w:r>
-        <w:t xml:space="preserve">Annual maximum and winter mean temperatures influence stipe length and frond length in shallow</w:t>
-      </w:r>
-      <w:r>
-        <w:t xml:space="preserve"> </w:t>
-      </w:r>
-      <w:r>
-        <w:rPr>
-          <w:i/>
-        </w:rPr>
-        <w:t xml:space="preserve">E. maxima</w:t>
-      </w:r>
-      <w:r>
-        <w:t xml:space="preserve"> </w:t>
-      </w:r>
-      <w:r>
-        <w:t xml:space="preserve">individuals located at sites within False Bay. This was not the case for deeper</w:t>
-      </w:r>
-      <w:r>
-        <w:t xml:space="preserve"> </w:t>
-      </w:r>
-      <w:r>
-        <w:rPr>
-          <w:i/>
-        </w:rPr>
-        <w:t xml:space="preserve">E. maxima</w:t>
-      </w:r>
-      <w:r>
-        <w:t xml:space="preserve"> </w:t>
-      </w:r>
-      <w:r>
-        <w:t xml:space="preserve">individuals as well as</w:t>
-      </w:r>
-      <w:r>
-        <w:t xml:space="preserve"> </w:t>
-      </w:r>
-      <w:r>
-        <w:rPr>
-          <w:i/>
-        </w:rPr>
-        <w:t xml:space="preserve">L. pallida</w:t>
-      </w:r>
-      <w:r>
-        <w:t xml:space="preserve"> </w:t>
-      </w:r>
-      <w:r>
-        <w:t xml:space="preserve">which were largely driven by wave variables. The shallow</w:t>
-      </w:r>
-      <w:r>
-        <w:t xml:space="preserve"> </w:t>
-      </w:r>
-      <w:r>
-        <w:rPr>
-          <w:i/>
-        </w:rPr>
-        <w:t xml:space="preserve">E. maxima</w:t>
-      </w:r>
-      <w:r>
-        <w:t xml:space="preserve"> </w:t>
-      </w:r>
-      <w:r>
-        <w:t xml:space="preserve">individuals may not experience the same amount of wave energy as do deeper populations. This may be due to wave dampening from deeper populations of</w:t>
-      </w:r>
-      <w:r>
-        <w:t xml:space="preserve"> </w:t>
-      </w:r>
-      <w:r>
-        <w:rPr>
-          <w:i/>
-        </w:rPr>
-        <w:t xml:space="preserve">E. maxima</w:t>
-      </w:r>
-      <w:r>
-        <w:t xml:space="preserve">, which attenuate the wave energy entering coastal environments (Kobayashi et al. 1993; Jackson 1984; Mork 1996). The morphological variations in characteristics for deep</w:t>
-      </w:r>
-      <w:r>
-        <w:t xml:space="preserve"> </w:t>
-      </w:r>
-      <w:r>
-        <w:rPr>
-          <w:i/>
-        </w:rPr>
-        <w:t xml:space="preserve">E. maxima</w:t>
-      </w:r>
-      <w:r>
-        <w:t xml:space="preserve"> </w:t>
-      </w:r>
-      <w:r>
-        <w:t xml:space="preserve">populations are not seen for shallow</w:t>
-      </w:r>
-      <w:r>
-        <w:t xml:space="preserve"> </w:t>
-      </w:r>
-      <w:r>
-        <w:rPr>
-          <w:i/>
-        </w:rPr>
-        <w:t xml:space="preserve">E. maxima</w:t>
-      </w:r>
-      <w:r>
-        <w:t xml:space="preserve"> </w:t>
-      </w:r>
-      <w:r>
-        <w:t xml:space="preserve">populations. The lack of variation in shallow</w:t>
-      </w:r>
-      <w:r>
-        <w:t xml:space="preserve"> </w:t>
-      </w:r>
-      <w:r>
-        <w:rPr>
-          <w:i/>
-        </w:rPr>
-        <w:t xml:space="preserve">E. maxima</w:t>
-      </w:r>
-      <w:r>
-        <w:t xml:space="preserve"> </w:t>
-      </w:r>
-      <w:r>
-        <w:t xml:space="preserve">populations was also found in previous research by (Rothman et al. 2017), who showed that light was a significant driver. This influence of light may suggest photosynthetic ability and nutrient uptake as important drivers in shallow environments. Wave exposure may be reduced in shallow environments due to the wave damping effect of deep kelp and seaweed populations (Kobayashi et al. 1993; Mork 1996; Jackson 1984), or rocky outcrops, thereby reducing the need to adapt morphological characteristics to reduce drag. Furthermore, the reduction in differences between deep and shallow</w:t>
-      </w:r>
-      <w:r>
-        <w:t xml:space="preserve"> </w:t>
-      </w:r>
-      <w:r>
-        <w:rPr>
-          <w:i/>
-        </w:rPr>
-        <w:t xml:space="preserve">E. maxima</w:t>
-      </w:r>
-      <w:r>
-        <w:rPr>
-          <w:i/>
-        </w:rPr>
-        <w:t xml:space="preserve"> </w:t>
-      </w:r>
-      <w:r>
-        <w:t xml:space="preserve">at wave exposed sites on the western of the peninsula compared to sites in False Bay provides further evidence that wave exposure is not an important driver of shallow</w:t>
-      </w:r>
-      <w:r>
-        <w:t xml:space="preserve"> </w:t>
-      </w:r>
-      <w:r>
-        <w:rPr>
-          <w:i/>
-        </w:rPr>
-        <w:t xml:space="preserve">E. maxima</w:t>
-      </w:r>
-      <w:r>
-        <w:rPr>
-          <w:i/>
-        </w:rPr>
-        <w:t xml:space="preserve"> </w:t>
-      </w:r>
-      <w:r>
-        <w:t xml:space="preserve">populations. Increased temperatures corresponded with a reduction in stipe circumference, frond length, stipe length, total length and stipe mass resulting in slim or</w:t>
-      </w:r>
-      <w:r>
-        <w:t xml:space="preserve"> </w:t>
-      </w:r>
-      <w:r>
-        <w:t xml:space="preserve">‘</w:t>
-      </w:r>
-      <w:r>
-        <w:t xml:space="preserve">skinny</w:t>
-      </w:r>
-      <w:r>
-        <w:t xml:space="preserve">’</w:t>
-      </w:r>
-      <w:r>
-        <w:t xml:space="preserve"> </w:t>
-      </w:r>
-      <w:r>
-        <w:t xml:space="preserve">kelp individuals, which supports findings from previous research by (Mabin et al. 2013; Serisawa et al. 2002).</w:t>
-      </w:r>
-    </w:p>
-    <w:p>
-      <w:pPr>
-        <w:pStyle w:val="Heading1"/>
-      </w:pPr>
-      <w:bookmarkStart w:id="52" w:name="conclusion"/>
-      <w:r>
-        <w:t xml:space="preserve">Conclusion</w:t>
-      </w:r>
-      <w:bookmarkEnd w:id="52"/>
-    </w:p>
-    <w:p>
-      <w:pPr>
-        <w:pStyle w:val="FirstParagraph"/>
-      </w:pPr>
-      <w:r>
-        <w:t xml:space="preserve">Past research shows that macroalgal morphological characteristics are largely driven by a wave exposure while others have suggested a complex interaction between various environmental variables. We confirm that wave variables are the main driver of kelp morphological characteristics in both</w:t>
-      </w:r>
-      <w:r>
-        <w:t xml:space="preserve"> </w:t>
-      </w:r>
-      <w:r>
-        <w:rPr>
-          <w:i/>
-        </w:rPr>
-        <w:t xml:space="preserve">E. maxima</w:t>
-      </w:r>
-      <w:r>
-        <w:rPr>
-          <w:i/>
-        </w:rPr>
-        <w:t xml:space="preserve"> </w:t>
-      </w:r>
-      <w:r>
-        <w:t xml:space="preserve">and</w:t>
-      </w:r>
-      <w:r>
-        <w:t xml:space="preserve"> </w:t>
-      </w:r>
-      <w:r>
-        <w:rPr>
-          <w:i/>
-        </w:rPr>
-        <w:t xml:space="preserve">L. pallida</w:t>
-      </w:r>
-      <w:r>
-        <w:t xml:space="preserve"> </w:t>
-      </w:r>
-      <w:r>
-        <w:t xml:space="preserve">populations around the Cape Peninsula, and differences in shallow and deep populations of</w:t>
-      </w:r>
-      <w:r>
-        <w:t xml:space="preserve"> </w:t>
-      </w:r>
-      <w:r>
-        <w:rPr>
-          <w:i/>
-        </w:rPr>
-        <w:t xml:space="preserve">E. maxima</w:t>
-      </w:r>
-      <w:r>
-        <w:t xml:space="preserve"> </w:t>
-      </w:r>
-      <w:r>
-        <w:t xml:space="preserve">may reflect small differences in wave and temperature variables as drivers of kelp morphological characteristics. The response of kelp morphological characteristics to wave exposure was evident and both species show a tactics based on the magnitde of wave exposure. Strength increasing traits were exibited for lower exposure levels while a</w:t>
-      </w:r>
-      <w:r>
-        <w:t xml:space="preserve"> </w:t>
-      </w:r>
-      <w:r>
-        <w:t xml:space="preserve">‘</w:t>
-      </w:r>
-      <w:r>
-        <w:t xml:space="preserve">go-with-the-flow</w:t>
-      </w:r>
-      <w:r>
-        <w:t xml:space="preserve">’</w:t>
-      </w:r>
-      <w:r>
-        <w:t xml:space="preserve"> </w:t>
-      </w:r>
-      <w:r>
-        <w:t xml:space="preserve">tactic for moderate levels of wave exposure. Denny and Galord ??? showed that increased flexiblity or a</w:t>
-      </w:r>
-      <w:r>
-        <w:t xml:space="preserve"> </w:t>
-      </w:r>
-      <w:r>
-        <w:t xml:space="preserve">‘</w:t>
-      </w:r>
-      <w:r>
-        <w:t xml:space="preserve">go-with-the-flow</w:t>
-      </w:r>
-      <w:r>
-        <w:t xml:space="preserve">’</w:t>
-      </w:r>
-      <w:r>
-        <w:t xml:space="preserve"> </w:t>
-      </w:r>
-      <w:r>
-        <w:t xml:space="preserve">tactic has a threshold value, where increased stipe length actaully increase drag under high wave exposure scenarios. Therefore, under high wave exposure scenarios size reducing traits, such as reduced surface area of the overall plant should be favoured instead. This was evident in the results which showed that stipe length decreases under high wave exposure categories. This suggests that how morphological characteristcs manifest themselves is dependent on the magnitude of wave exposure. Furthermore, the results suggest that in the absence of wave exposure, temperatre becomes the dominant morphological driver. This is evident from the redundancy analysis for each species and deep populations of</w:t>
-      </w:r>
-      <w:r>
-        <w:t xml:space="preserve"> </w:t>
-      </w:r>
-      <w:r>
-        <w:rPr>
-          <w:i/>
-        </w:rPr>
-        <w:t xml:space="preserve">E. maxima</w:t>
-      </w:r>
-      <w:r>
-        <w:t xml:space="preserve"> </w:t>
-      </w:r>
-      <w:r>
-        <w:t xml:space="preserve">which show clustering of study sites according to the region; wave variables drive morphological characteristics for kelps from the western region and temperature variables for kelps from the eastern region. Clustering of sites according to region overlapped almost completey for the RDA analysis of shallow</w:t>
-      </w:r>
-      <w:r>
-        <w:t xml:space="preserve"> </w:t>
-      </w:r>
-      <w:r>
-        <w:rPr>
-          <w:i/>
-        </w:rPr>
-        <w:t xml:space="preserve">E. maxima</w:t>
-      </w:r>
-      <w:r>
-        <w:t xml:space="preserve"> </w:t>
-      </w:r>
-      <w:r>
-        <w:t xml:space="preserve">suggesting that for shallow kelp the effect of wave exposure is less variable. Temperature variables were not a significant driver of kelp morphology in this study. Although temperature plays an important role in distribution (Bolton et al. 2012; Miller et al. 2011; Rinde et al. 2014) of kelp and physiological functioning of adults and gametophytes (Mohring et al. 2014; Steneck et al. 2002; Gerard 1997; Bearham et al. 2013; Smale &amp; Moore 2017), there is little evidence that temperature is an important driver of morphological variation. However, we suggest that temperature plays a larger role in determining kelp morphology in areas where wave energy does not exert large amounts of impact.</w:t>
-      </w:r>
-    </w:p>
-    <w:p>
-      <w:pPr>
-        <w:pStyle w:val="Heading1"/>
-      </w:pPr>
-      <w:bookmarkStart w:id="53" w:name="conflict-of-interest-statement"/>
-      <w:r>
-        <w:t xml:space="preserve">Conflict of Interest Statement</w:t>
-      </w:r>
-      <w:bookmarkEnd w:id="53"/>
-    </w:p>
-    <w:p>
-      <w:pPr>
-        <w:pStyle w:val="FirstParagraph"/>
-      </w:pPr>
-      <w:r>
-        <w:t xml:space="preserve">The authors declare that the research was conducted in the absence of any commercial or financial relationships that could be construed as a potential conflict of interest</w:t>
-      </w:r>
-    </w:p>
-    <w:p>
-      <w:pPr>
-        <w:pStyle w:val="Heading1"/>
-      </w:pPr>
-      <w:bookmarkStart w:id="54" w:name="author-contributions"/>
-      <w:r>
-        <w:t xml:space="preserve">Author Contributions</w:t>
-      </w:r>
-      <w:bookmarkEnd w:id="54"/>
-    </w:p>
-    <w:p>
-      <w:pPr>
-        <w:pStyle w:val="FirstParagraph"/>
-      </w:pPr>
-      <w:r>
-        <w:t xml:space="preserve">RC conceptualised the scope of the research reported in this paper, collected samples, undertook the majority of numerical and statistical analyses, made the first round of interpretation, and did the majority of the writing. AS and CR provided guidance in terms of writing, statistical analyses, and the final draft of the paper, as well some writing in the relevant sections. RS aided in fieldwork and statistical analyses for the temperature data. TP performed the initial analyses and interpretation of the data.</w:t>
-      </w:r>
-    </w:p>
-    <w:p>
-      <w:pPr>
-        <w:pStyle w:val="Heading1"/>
-      </w:pPr>
-      <w:bookmarkStart w:id="55" w:name="funding"/>
-      <w:r>
-        <w:t xml:space="preserve">Funding</w:t>
-      </w:r>
-      <w:bookmarkEnd w:id="55"/>
-    </w:p>
-    <w:p>
-      <w:pPr>
-        <w:pStyle w:val="FirstParagraph"/>
-      </w:pPr>
-      <w:r>
-        <w:t xml:space="preserve">The research was funded by the South African National Research Foundation (</w:t>
-      </w:r>
-      <w:hyperlink r:id="rId56">
+      <w:bookmarkStart w:id="57" w:name="references"/>
+      <w:r>
+        <w:t xml:space="preserve">References</w:t>
+      </w:r>
+      <w:bookmarkEnd w:id="57"/>
+    </w:p>
+    <w:bookmarkStart w:id="131" w:name="refs"/>
+    <w:bookmarkStart w:id="58" w:name="ref-anderson1997"/>
+    <w:p>
+      <w:pPr>
+        <w:pStyle w:val="Bibliography"/>
+      </w:pPr>
+      <w:r>
+        <w:t xml:space="preserve">Anderson, RJ, P Carrick, GJ Levitt, and A Share. 1997. “Holdfasts of Adult Kelp Ecklonia Maxima Provide Refuges from Grazing for Recruitment of Juvenile Kelps.”</w:t>
+      </w:r>
+      <w:r>
+        <w:t xml:space="preserve"> </w:t>
+      </w:r>
+      <w:r>
+        <w:rPr>
+          <w:i/>
+        </w:rPr>
+        <w:t xml:space="preserve">Marine Ecology Progress Series</w:t>
+      </w:r>
+      <w:r>
+        <w:t xml:space="preserve"> </w:t>
+      </w:r>
+      <w:r>
+        <w:t xml:space="preserve">159: 265–73.</w:t>
+      </w:r>
+    </w:p>
+    <w:bookmarkEnd w:id="58"/>
+    <w:bookmarkStart w:id="59" w:name="ref-Andrews1980"/>
+    <w:p>
+      <w:pPr>
+        <w:pStyle w:val="Bibliography"/>
+      </w:pPr>
+      <w:r>
+        <w:t xml:space="preserve">Andrews, WRH, and L Hutchings. 1980. “Upwelling in the Southern Benguela Current.”</w:t>
+      </w:r>
+      <w:r>
+        <w:t xml:space="preserve"> </w:t>
+      </w:r>
+      <w:r>
+        <w:rPr>
+          <w:i/>
+        </w:rPr>
+        <w:t xml:space="preserve">Progress in Oceanography</w:t>
+      </w:r>
+      <w:r>
+        <w:t xml:space="preserve"> </w:t>
+      </w:r>
+      <w:r>
+        <w:t xml:space="preserve">9 (1): 1–81.</w:t>
+      </w:r>
+    </w:p>
+    <w:bookmarkEnd w:id="59"/>
+    <w:bookmarkStart w:id="60" w:name="ref-Atkins1970-bx"/>
+    <w:p>
+      <w:pPr>
+        <w:pStyle w:val="Bibliography"/>
+      </w:pPr>
+      <w:r>
+        <w:t xml:space="preserve">Atkins, G R. 1970. “Winds and Current Patterns in False Bay.”</w:t>
+      </w:r>
+      <w:r>
+        <w:t xml:space="preserve"> </w:t>
+      </w:r>
+      <w:r>
+        <w:rPr>
+          <w:i/>
+        </w:rPr>
+        <w:t xml:space="preserve">Trans. R. Soc. S. Afr.</w:t>
+      </w:r>
+      <w:r>
+        <w:t xml:space="preserve"> </w:t>
+      </w:r>
+      <w:r>
+        <w:t xml:space="preserve">39 (2): 139–48.</w:t>
+      </w:r>
+    </w:p>
+    <w:bookmarkEnd w:id="60"/>
+    <w:bookmarkStart w:id="62" w:name="ref-Bekkby2014"/>
+    <w:p>
+      <w:pPr>
+        <w:pStyle w:val="Bibliography"/>
+      </w:pPr>
+      <w:r>
+        <w:t xml:space="preserve">Bekkby, Trine, Eli Rinde, Hege Gundersen, Kjell Magnus Norderhaug, Janne K. Gitmark, and Hartvig Christie. 2014. “Length, strength and water flow: Relative importance of wave and current exposure on morphology in kelp Laminaria hyperborea.”</w:t>
+      </w:r>
+      <w:r>
+        <w:t xml:space="preserve"> </w:t>
+      </w:r>
+      <w:r>
+        <w:rPr>
+          <w:i/>
+        </w:rPr>
+        <w:t xml:space="preserve">Marine Ecology Progress Series</w:t>
+      </w:r>
+      <w:r>
+        <w:t xml:space="preserve"> </w:t>
+      </w:r>
+      <w:r>
+        <w:t xml:space="preserve">506: 61–70.</w:t>
+      </w:r>
+      <w:r>
+        <w:t xml:space="preserve"> </w:t>
+      </w:r>
+      <w:hyperlink r:id="rId61">
         <w:r>
           <w:rPr>
             <w:rStyle w:val="Hyperlink"/>
           </w:rPr>
-          <w:t xml:space="preserve">http://www.nrf.ac.za</w:t>
+          <w:t xml:space="preserve">https://doi.org/10.3354/meps10778</w:t>
         </w:r>
       </w:hyperlink>
       <w:r>
-        <w:t xml:space="preserve">) programme</w:t>
-      </w:r>
-      <w:r>
-        <w:t xml:space="preserve"> </w:t>
-      </w:r>
-      <w:r>
-        <w:t xml:space="preserve">“</w:t>
-      </w:r>
-      <w:r>
-        <w:t xml:space="preserve">Thermal characteristics of the South African nearshore:implications for biodiversity</w:t>
-      </w:r>
-      <w:r>
-        <w:t xml:space="preserve">”</w:t>
-      </w:r>
-      <w:r>
-        <w:t xml:space="preserve"> </w:t>
-      </w:r>
-      <w:r>
-        <w:t xml:space="preserve">(CPRR14072378735).</w:t>
-      </w:r>
-    </w:p>
-    <w:p>
-      <w:pPr>
-        <w:pStyle w:val="BodyText"/>
-      </w:pPr>
-      <w:r>
-        <w:t xml:space="preserve">Aside from funding provided, the funders had no role in the study design, data collection and analysis, decision to publish, or preparation of the manuscript.</w:t>
-      </w:r>
-    </w:p>
-    <w:p>
-      <w:pPr>
-        <w:pStyle w:val="Heading1"/>
-      </w:pPr>
-      <w:bookmarkStart w:id="57" w:name="acknowledgments"/>
-      <w:r>
-        <w:t xml:space="preserve">Acknowledgments</w:t>
-      </w:r>
-      <w:bookmarkEnd w:id="57"/>
-    </w:p>
-    <w:p>
-      <w:pPr>
-        <w:pStyle w:val="FirstParagraph"/>
-      </w:pPr>
-      <w:r>
-        <w:t xml:space="preserve">Thank you to AS and CR for their guidance, and the honours class of 2014-2015 that aided in fieldwork. Carla Louise for making the GIS plot etc.</w:t>
-      </w:r>
-    </w:p>
-    <w:p>
-      <w:pPr>
-        <w:pStyle w:val="Heading1"/>
-      </w:pPr>
-      <w:bookmarkStart w:id="58" w:name="appendix"/>
-      <w:r>
-        <w:t xml:space="preserve">Appendix</w:t>
-      </w:r>
-      <w:bookmarkEnd w:id="58"/>
-    </w:p>
-    <w:p>
-      <w:pPr>
-        <w:pStyle w:val="FirstParagraph"/>
-      </w:pPr>
-      <w:r>
-        <w:drawing>
-          <wp:inline>
-            <wp:extent cx="6197600" cy="6197600"/>
-            <wp:effectExtent b="0" l="0" r="0" t="0"/>
-            <wp:docPr descr="" title="" id="1" name="Picture"/>
-            <a:graphic>
-              <a:graphicData uri="http://schemas.openxmlformats.org/drawingml/2006/picture">
-                <pic:pic>
-                  <pic:nvPicPr>
-                    <pic:cNvPr descr="morphology_paper_files/figure-docx/appendix%20figure%201-1.png" id="0" name="Picture"/>
-                    <pic:cNvPicPr>
-                      <a:picLocks noChangeArrowheads="1" noChangeAspect="1"/>
-                    </pic:cNvPicPr>
-                  </pic:nvPicPr>
-                  <pic:blipFill>
-                    <a:blip r:embed="rId59"/>
-                    <a:stretch>
-                      <a:fillRect/>
-                    </a:stretch>
-                  </pic:blipFill>
-                  <pic:spPr bwMode="auto">
-                    <a:xfrm>
-                      <a:off x="0" y="0"/>
-                      <a:ext cx="6197600" cy="6197600"/>
-                    </a:xfrm>
-                    <a:prstGeom prst="rect">
-                      <a:avLst/>
-                    </a:prstGeom>
-                    <a:noFill/>
-                    <a:ln w="9525">
-                      <a:noFill/>
-                      <a:headEnd/>
-                      <a:tailEnd/>
-                    </a:ln>
-                  </pic:spPr>
-                </pic:pic>
-              </a:graphicData>
-            </a:graphic>
-          </wp:inline>
-        </w:drawing>
-      </w:r>
-    </w:p>
-    <w:p>
-      <w:pPr>
-        <w:pStyle w:val="BodyText"/>
-      </w:pPr>
-      <w:r>
-        <w:drawing>
-          <wp:inline>
-            <wp:extent cx="6197600" cy="6197600"/>
-            <wp:effectExtent b="0" l="0" r="0" t="0"/>
-            <wp:docPr descr="" title="" id="1" name="Picture"/>
-            <a:graphic>
-              <a:graphicData uri="http://schemas.openxmlformats.org/drawingml/2006/picture">
-                <pic:pic>
-                  <pic:nvPicPr>
-                    <pic:cNvPr descr="morphology_paper_files/figure-docx/appendix%20figure%202-1.png" id="0" name="Picture"/>
-                    <pic:cNvPicPr>
-                      <a:picLocks noChangeArrowheads="1" noChangeAspect="1"/>
-                    </pic:cNvPicPr>
-                  </pic:nvPicPr>
-                  <pic:blipFill>
-                    <a:blip r:embed="rId60"/>
-                    <a:stretch>
-                      <a:fillRect/>
-                    </a:stretch>
-                  </pic:blipFill>
-                  <pic:spPr bwMode="auto">
-                    <a:xfrm>
-                      <a:off x="0" y="0"/>
-                      <a:ext cx="6197600" cy="6197600"/>
-                    </a:xfrm>
-                    <a:prstGeom prst="rect">
-                      <a:avLst/>
-                    </a:prstGeom>
-                    <a:noFill/>
-                    <a:ln w="9525">
-                      <a:noFill/>
-                      <a:headEnd/>
-                      <a:tailEnd/>
-                    </a:ln>
-                  </pic:spPr>
-                </pic:pic>
-              </a:graphicData>
-            </a:graphic>
-          </wp:inline>
-        </w:drawing>
-      </w:r>
-    </w:p>
+        <w:t xml:space="preserve">.</w:t>
+      </w:r>
+    </w:p>
+    <w:bookmarkEnd w:id="62"/>
+    <w:bookmarkStart w:id="63" w:name="ref-Blanke2002"/>
+    <w:p>
+      <w:pPr>
+        <w:pStyle w:val="Bibliography"/>
+      </w:pPr>
+      <w:r>
+        <w:t xml:space="preserve">Blanke, Bruno, Claude Roy, Pierrick Penven, Sabrina Speich, James McWilliams, and Greville Nelson. 2002. “Linking Wind and Interannual Upwelling Variability in a Regional Model of the Southern Benguela.”</w:t>
+      </w:r>
+      <w:r>
+        <w:t xml:space="preserve"> </w:t>
+      </w:r>
+      <w:r>
+        <w:rPr>
+          <w:i/>
+        </w:rPr>
+        <w:t xml:space="preserve">Geophysical Research Letters</w:t>
+      </w:r>
+      <w:r>
+        <w:t xml:space="preserve"> </w:t>
+      </w:r>
+      <w:r>
+        <w:t xml:space="preserve">29 (24): 41–41.</w:t>
+      </w:r>
+    </w:p>
+    <w:bookmarkEnd w:id="63"/>
+    <w:bookmarkStart w:id="65" w:name="ref-Bolton2010"/>
+    <w:p>
+      <w:pPr>
+        <w:pStyle w:val="Bibliography"/>
+      </w:pPr>
+      <w:r>
+        <w:t xml:space="preserve">Bolton, J J. 2010. “The biogeography of kelps (Laminariales, Phaeophyceae): A global analysis with new insights from recent advances in molecular phylogenetics.”</w:t>
+      </w:r>
+      <w:r>
+        <w:t xml:space="preserve"> </w:t>
+      </w:r>
+      <w:r>
+        <w:rPr>
+          <w:i/>
+        </w:rPr>
+        <w:t xml:space="preserve">Helgoland Marine Research</w:t>
+      </w:r>
+      <w:r>
+        <w:t xml:space="preserve"> </w:t>
+      </w:r>
+      <w:r>
+        <w:t xml:space="preserve">64 (4): 263–79.</w:t>
+      </w:r>
+      <w:r>
+        <w:t xml:space="preserve"> </w:t>
+      </w:r>
+      <w:hyperlink r:id="rId64">
+        <w:r>
+          <w:rPr>
+            <w:rStyle w:val="Hyperlink"/>
+          </w:rPr>
+          <w:t xml:space="preserve">https://doi.org/10.1007/s10152-010-0211-6</w:t>
+        </w:r>
+      </w:hyperlink>
+      <w:r>
+        <w:t xml:space="preserve">.</w:t>
+      </w:r>
+    </w:p>
+    <w:bookmarkEnd w:id="65"/>
+    <w:bookmarkStart w:id="66" w:name="ref-Booij1997-nx"/>
+    <w:p>
+      <w:pPr>
+        <w:pStyle w:val="Bibliography"/>
+      </w:pPr>
+      <w:r>
+        <w:t xml:space="preserve">Booij, N, L H Holthuijsen, and R C Ris. 1997. “The‘ {SWAN}’ wave model for shallow water.” In</w:t>
+      </w:r>
+      <w:r>
+        <w:t xml:space="preserve"> </w:t>
+      </w:r>
+      <w:r>
+        <w:rPr>
+          <w:i/>
+        </w:rPr>
+        <w:t xml:space="preserve">Coastal Engineering 1996</w:t>
+      </w:r>
+      <w:r>
+        <w:t xml:space="preserve">, 668–76. ascelibrary.org.</w:t>
+      </w:r>
+    </w:p>
+    <w:bookmarkEnd w:id="66"/>
+    <w:bookmarkStart w:id="67" w:name="ref-Cavanaugh2011-ib"/>
+    <w:p>
+      <w:pPr>
+        <w:pStyle w:val="Bibliography"/>
+      </w:pPr>
+      <w:r>
+        <w:t xml:space="preserve">Cavanaugh, K C, D A Siegel, D C Reed, and P E Dennison. 2011. “Environmental controls of giant-kelp biomass in the Santa Barbara Channel, California.”</w:t>
+      </w:r>
+      <w:r>
+        <w:t xml:space="preserve"> </w:t>
+      </w:r>
+      <w:r>
+        <w:rPr>
+          <w:i/>
+        </w:rPr>
+        <w:t xml:space="preserve">Mar. Ecol. Prog. Ser.</w:t>
+      </w:r>
+      <w:r>
+        <w:t xml:space="preserve"> </w:t>
+      </w:r>
+      <w:r>
+        <w:t xml:space="preserve">429: 1–17.</w:t>
+      </w:r>
+    </w:p>
+    <w:bookmarkEnd w:id="67"/>
+    <w:bookmarkStart w:id="68" w:name="ref-Cousens1982-ck"/>
+    <w:p>
+      <w:pPr>
+        <w:pStyle w:val="Bibliography"/>
+      </w:pPr>
+      <w:r>
+        <w:t xml:space="preserve">Cousens, R. 1982. “The Effect of Exposure to Wave Action on the Morphology and Pigmentation of</w:t>
+      </w:r>
+      <w:r>
+        <w:t xml:space="preserve"> </w:t>
+      </w:r>
+      <m:oMath>
+        <m:r>
+          <m:t>∖</m:t>
+        </m:r>
+      </m:oMath>
+      <w:r>
+        <w:t xml:space="preserve">textit{Ascophyllum nodosum} (L.) Le Jolis in {South-Eastern} Canada.”</w:t>
+      </w:r>
+      <w:r>
+        <w:t xml:space="preserve"> </w:t>
+      </w:r>
+      <w:r>
+        <w:rPr>
+          <w:i/>
+        </w:rPr>
+        <w:t xml:space="preserve">Bontanica Marina</w:t>
+      </w:r>
+      <w:r>
+        <w:t xml:space="preserve"> </w:t>
+      </w:r>
+      <w:r>
+        <w:t xml:space="preserve">25 (4): 191–95.</w:t>
+      </w:r>
+    </w:p>
+    <w:bookmarkEnd w:id="68"/>
+    <w:bookmarkStart w:id="69" w:name="ref-Cram1970-jw"/>
+    <w:p>
+      <w:pPr>
+        <w:pStyle w:val="Bibliography"/>
+      </w:pPr>
+      <w:r>
+        <w:t xml:space="preserve">Cram, D L. 1970. “A suggested origin for the cold surface water in central False Bay.”</w:t>
+      </w:r>
+      <w:r>
+        <w:t xml:space="preserve"> </w:t>
+      </w:r>
+      <w:r>
+        <w:rPr>
+          <w:i/>
+        </w:rPr>
+        <w:t xml:space="preserve">Trans. R. Soc. S. Afr.</w:t>
+      </w:r>
+      <w:r>
+        <w:t xml:space="preserve"> </w:t>
+      </w:r>
+      <w:r>
+        <w:t xml:space="preserve">39 (2): 129–37.</w:t>
+      </w:r>
+    </w:p>
+    <w:bookmarkEnd w:id="69"/>
+    <w:bookmarkStart w:id="71" w:name="ref-Dayton1985"/>
+    <w:p>
+      <w:pPr>
+        <w:pStyle w:val="Bibliography"/>
+      </w:pPr>
+      <w:r>
+        <w:t xml:space="preserve">Dayton, P K. 1985. “Ecology of Kelp Communities.”</w:t>
+      </w:r>
+      <w:r>
+        <w:t xml:space="preserve"> </w:t>
+      </w:r>
+      <w:r>
+        <w:rPr>
+          <w:i/>
+        </w:rPr>
+        <w:t xml:space="preserve">Annual Review of Ecology and Systematics</w:t>
+      </w:r>
+      <w:r>
+        <w:t xml:space="preserve"> </w:t>
+      </w:r>
+      <w:r>
+        <w:t xml:space="preserve">16 (1): 215–45.</w:t>
+      </w:r>
+      <w:r>
+        <w:t xml:space="preserve"> </w:t>
+      </w:r>
+      <w:hyperlink r:id="rId70">
+        <w:r>
+          <w:rPr>
+            <w:rStyle w:val="Hyperlink"/>
+          </w:rPr>
+          <w:t xml:space="preserve">https://doi.org/10.1146/annurev.es.16.110185.001243</w:t>
+        </w:r>
+      </w:hyperlink>
+      <w:r>
+        <w:t xml:space="preserve">.</w:t>
+      </w:r>
+    </w:p>
+    <w:bookmarkEnd w:id="71"/>
+    <w:bookmarkStart w:id="72" w:name="ref-Dayton1998-xw"/>
+    <w:p>
+      <w:pPr>
+        <w:pStyle w:val="Bibliography"/>
+      </w:pPr>
+      <w:r>
+        <w:t xml:space="preserve">Dayton, P K, M J Tegner, P B Edwards, and K L Riser. 1998. “Sliding baselines, ghosts, and reduced expectations in kelp forest communities.”</w:t>
+      </w:r>
+    </w:p>
+    <w:bookmarkEnd w:id="72"/>
+    <w:bookmarkStart w:id="73" w:name="ref-Denny2002-ob"/>
+    <w:p>
+      <w:pPr>
+        <w:pStyle w:val="Bibliography"/>
+      </w:pPr>
+      <w:r>
+        <w:t xml:space="preserve">Denny, Mark, and Brian Gaylord. 2002. “The mechanics of wave-swept algae.”</w:t>
+      </w:r>
+      <w:r>
+        <w:t xml:space="preserve"> </w:t>
+      </w:r>
+      <w:r>
+        <w:rPr>
+          <w:i/>
+        </w:rPr>
+        <w:t xml:space="preserve">J. Exp. Biol.</w:t>
+      </w:r>
+      <w:r>
+        <w:t xml:space="preserve"> </w:t>
+      </w:r>
+      <w:r>
+        <w:t xml:space="preserve">205 (Pt 10): 1355–62.</w:t>
+      </w:r>
+    </w:p>
+    <w:bookmarkEnd w:id="73"/>
+    <w:bookmarkStart w:id="75" w:name="ref-Denny2002"/>
+    <w:p>
+      <w:pPr>
+        <w:pStyle w:val="Bibliography"/>
+      </w:pPr>
+      <w:r>
+        <w:t xml:space="preserve">Denny, Mark, and Loretta Roberson. 2002. “Blade motion and nutrient flux to the kelp, Eisenia arborea.”</w:t>
+      </w:r>
+      <w:r>
+        <w:t xml:space="preserve"> </w:t>
+      </w:r>
+      <w:r>
+        <w:rPr>
+          <w:i/>
+        </w:rPr>
+        <w:t xml:space="preserve">Biological Bulletin</w:t>
+      </w:r>
+      <w:r>
+        <w:t xml:space="preserve"> </w:t>
+      </w:r>
+      <w:r>
+        <w:t xml:space="preserve">203 (1): 1–13.</w:t>
+      </w:r>
+      <w:r>
+        <w:t xml:space="preserve"> </w:t>
+      </w:r>
+      <w:hyperlink r:id="rId74">
+        <w:r>
+          <w:rPr>
+            <w:rStyle w:val="Hyperlink"/>
+          </w:rPr>
+          <w:t xml:space="preserve">https://doi.org/10.2307/1543453</w:t>
+        </w:r>
+      </w:hyperlink>
+      <w:r>
+        <w:t xml:space="preserve">.</w:t>
+      </w:r>
+    </w:p>
+    <w:bookmarkEnd w:id="75"/>
+    <w:bookmarkStart w:id="76" w:name="ref-Denny1997"/>
+    <w:p>
+      <w:pPr>
+        <w:pStyle w:val="Bibliography"/>
+      </w:pPr>
+      <w:r>
+        <w:t xml:space="preserve">Denny, M, B Gaylord, and E Cowen. 1997. “Flow and Flexibility: II. THE ROLES OF SIZE AND SHAPE IN DETERMINING WAVE FORCES ON THE BULL KELP NEREOCYSTIS LUETKEANA MARK.”</w:t>
+      </w:r>
+      <w:r>
+        <w:t xml:space="preserve"> </w:t>
+      </w:r>
+      <w:r>
+        <w:rPr>
+          <w:i/>
+        </w:rPr>
+        <w:t xml:space="preserve">Journal of Experimental Biology</w:t>
+      </w:r>
+      <w:r>
+        <w:t xml:space="preserve"> </w:t>
+      </w:r>
+      <w:r>
+        <w:t xml:space="preserve">200: 3165–83.</w:t>
+      </w:r>
+    </w:p>
+    <w:bookmarkEnd w:id="76"/>
+    <w:bookmarkStart w:id="77" w:name="ref-Dufois2012-vy"/>
+    <w:p>
+      <w:pPr>
+        <w:pStyle w:val="Bibliography"/>
+      </w:pPr>
+      <w:r>
+        <w:t xml:space="preserve">Dufois, François, and Mathieu Rouault. 2012. “Sea surface temperature in False Bay (South Africa): Towards a better understanding of its seasonal and inter-annual variability.”</w:t>
+      </w:r>
+      <w:r>
+        <w:t xml:space="preserve"> </w:t>
+      </w:r>
+      <w:r>
+        <w:rPr>
+          <w:i/>
+        </w:rPr>
+        <w:t xml:space="preserve">Cont. Shelf Res.</w:t>
+      </w:r>
+      <w:r>
+        <w:t xml:space="preserve"> </w:t>
+      </w:r>
+      <w:r>
+        <w:t xml:space="preserve">43 (July): 24–35.</w:t>
+      </w:r>
+    </w:p>
+    <w:bookmarkEnd w:id="77"/>
+    <w:bookmarkStart w:id="78" w:name="ref-Dyer2018-rv"/>
+    <w:p>
+      <w:pPr>
+        <w:pStyle w:val="Bibliography"/>
+      </w:pPr>
+      <w:r>
+        <w:t xml:space="preserve">Dyer, David Clifford. 2018. “Stable Isotope Ecology of South African Kelp Forests.” Edited by John Bolton, Robert Anderson, and A J Smit. PhD thesis, University of Cape Town.</w:t>
+      </w:r>
+    </w:p>
+    <w:bookmarkEnd w:id="78"/>
+    <w:bookmarkStart w:id="80" w:name="ref-Field1980a"/>
+    <w:p>
+      <w:pPr>
+        <w:pStyle w:val="Bibliography"/>
+      </w:pPr>
+      <w:r>
+        <w:t xml:space="preserve">Field, J G, C L Griffiths, E A Linley, R A Carter, and P Zoutendyk. 1980. “Upwelling in a nearshore marine ecosystem and its biological implications.”</w:t>
+      </w:r>
+      <w:r>
+        <w:t xml:space="preserve"> </w:t>
+      </w:r>
+      <w:r>
+        <w:rPr>
+          <w:i/>
+        </w:rPr>
+        <w:t xml:space="preserve">Estuarine and Coastal Marine Science</w:t>
+      </w:r>
+      <w:r>
+        <w:t xml:space="preserve"> </w:t>
+      </w:r>
+      <w:r>
+        <w:t xml:space="preserve">11 (2): 133–50.</w:t>
+      </w:r>
+      <w:r>
+        <w:t xml:space="preserve"> </w:t>
+      </w:r>
+      <w:hyperlink r:id="rId79">
+        <w:r>
+          <w:rPr>
+            <w:rStyle w:val="Hyperlink"/>
+          </w:rPr>
+          <w:t xml:space="preserve">https://doi.org/10.1016/S0302-3524(80)80037-5</w:t>
+        </w:r>
+      </w:hyperlink>
+      <w:r>
+        <w:t xml:space="preserve">.</w:t>
+      </w:r>
+    </w:p>
+    <w:bookmarkEnd w:id="80"/>
+    <w:bookmarkStart w:id="82" w:name="ref-Fowler-Walker2005"/>
+    <w:p>
+      <w:pPr>
+        <w:pStyle w:val="Bibliography"/>
+      </w:pPr>
+      <w:r>
+        <w:t xml:space="preserve">Fowler-Walker, M J, S D Connell, and B M Gillanders. 2005. “To what extent do geographic and associated environmental variables correlate with kelp morphology across temperate Australia?”</w:t>
+      </w:r>
+      <w:r>
+        <w:t xml:space="preserve"> </w:t>
+      </w:r>
+      <w:r>
+        <w:rPr>
+          <w:i/>
+        </w:rPr>
+        <w:t xml:space="preserve">Marine and Freshwater Research</w:t>
+      </w:r>
+      <w:r>
+        <w:t xml:space="preserve"> </w:t>
+      </w:r>
+      <w:r>
+        <w:t xml:space="preserve">56 (6): 877–87.</w:t>
+      </w:r>
+      <w:r>
+        <w:t xml:space="preserve"> </w:t>
+      </w:r>
+      <w:hyperlink r:id="rId81">
+        <w:r>
+          <w:rPr>
+            <w:rStyle w:val="Hyperlink"/>
+          </w:rPr>
+          <w:t xml:space="preserve">https://doi.org/10.1071/MF05042</w:t>
+        </w:r>
+      </w:hyperlink>
+      <w:r>
+        <w:t xml:space="preserve">.</w:t>
+      </w:r>
+    </w:p>
+    <w:bookmarkEnd w:id="82"/>
+    <w:bookmarkStart w:id="84" w:name="ref-FowlerWalker2006"/>
+    <w:p>
+      <w:pPr>
+        <w:pStyle w:val="Bibliography"/>
+      </w:pPr>
+      <w:r>
+        <w:t xml:space="preserve">Fowler-Walker, M J, T Wernberg, and S D Connell. 2006. “Differences in kelp morphology between wave sheltered and exposed localities: Morphologically plastic or fixed traits?”</w:t>
+      </w:r>
+      <w:r>
+        <w:t xml:space="preserve"> </w:t>
+      </w:r>
+      <w:r>
+        <w:rPr>
+          <w:i/>
+        </w:rPr>
+        <w:t xml:space="preserve">Marine Biology</w:t>
+      </w:r>
+      <w:r>
+        <w:t xml:space="preserve"> </w:t>
+      </w:r>
+      <w:r>
+        <w:t xml:space="preserve">148 (4): 755–67.</w:t>
+      </w:r>
+      <w:r>
+        <w:t xml:space="preserve"> </w:t>
+      </w:r>
+      <w:hyperlink r:id="rId83">
+        <w:r>
+          <w:rPr>
+            <w:rStyle w:val="Hyperlink"/>
+          </w:rPr>
+          <w:t xml:space="preserve">https://doi.org/10.1007/s00227-005-0125-z</w:t>
+        </w:r>
+      </w:hyperlink>
+      <w:r>
+        <w:t xml:space="preserve">.</w:t>
+      </w:r>
+    </w:p>
+    <w:bookmarkEnd w:id="84"/>
+    <w:bookmarkStart w:id="85" w:name="ref-Friedland1995-vi"/>
+    <w:p>
+      <w:pPr>
+        <w:pStyle w:val="Bibliography"/>
+      </w:pPr>
+      <w:r>
+        <w:t xml:space="preserve">Friedland, M T, and M W Denny. 1995. “Surviving hydrodynamic forces in a wave-swept environment: consequences of morphology in the feather boa kelp,</w:t>
+      </w:r>
+      <w:r>
+        <w:t xml:space="preserve"> </w:t>
+      </w:r>
+      <m:oMath>
+        <m:r>
+          <m:t>∖</m:t>
+        </m:r>
+      </m:oMath>
+      <w:r>
+        <w:t xml:space="preserve">textit{Egregia menziesii} (Turner).”</w:t>
+      </w:r>
+      <w:r>
+        <w:t xml:space="preserve"> </w:t>
+      </w:r>
+      <w:r>
+        <w:rPr>
+          <w:i/>
+        </w:rPr>
+        <w:t xml:space="preserve">J. Exp. Mar. Bio. Ecol.</w:t>
+      </w:r>
+      <w:r>
+        <w:t xml:space="preserve"> </w:t>
+      </w:r>
+      <w:r>
+        <w:t xml:space="preserve">190: 109–33.</w:t>
+      </w:r>
+    </w:p>
+    <w:bookmarkEnd w:id="85"/>
+    <w:bookmarkStart w:id="86" w:name="ref-Gaines1987-bg"/>
+    <w:p>
+      <w:pPr>
+        <w:pStyle w:val="Bibliography"/>
+      </w:pPr>
+      <w:r>
+        <w:t xml:space="preserve">Gaines, S D, and J Roughgarden. 1987. “Fish in Offshore Kelp Forests Affect Recruitment to Intertidal Barnacle Populations.”</w:t>
+      </w:r>
+      <w:r>
+        <w:t xml:space="preserve"> </w:t>
+      </w:r>
+      <w:r>
+        <w:rPr>
+          <w:i/>
+        </w:rPr>
+        <w:t xml:space="preserve">Science</w:t>
+      </w:r>
+      <w:r>
+        <w:t xml:space="preserve"> </w:t>
+      </w:r>
+      <w:r>
+        <w:t xml:space="preserve">235 (4787): 479–81.</w:t>
+      </w:r>
+    </w:p>
+    <w:bookmarkEnd w:id="86"/>
+    <w:bookmarkStart w:id="87" w:name="ref-Gill1974-nt"/>
+    <w:p>
+      <w:pPr>
+        <w:pStyle w:val="Bibliography"/>
+      </w:pPr>
+      <w:r>
+        <w:t xml:space="preserve">Gill, A E, and A J Clarke. 1974. “Wind-induced upwelling, coastal currents and sea-level changes.”</w:t>
+      </w:r>
+      <w:r>
+        <w:t xml:space="preserve"> </w:t>
+      </w:r>
+      <w:r>
+        <w:rPr>
+          <w:i/>
+        </w:rPr>
+        <w:t xml:space="preserve">Deep Sea Research and Oceanographic Abstracts</w:t>
+      </w:r>
+      <w:r>
+        <w:t xml:space="preserve"> </w:t>
+      </w:r>
+      <w:r>
+        <w:t xml:space="preserve">21 (5): 325–45.</w:t>
+      </w:r>
+    </w:p>
+    <w:bookmarkEnd w:id="87"/>
+    <w:bookmarkStart w:id="88" w:name="ref-Gorman2013-nj"/>
+    <w:p>
+      <w:pPr>
+        <w:pStyle w:val="Bibliography"/>
+      </w:pPr>
+      <w:r>
+        <w:t xml:space="preserve">Gorman, Daniel, Touria Bajjouk, Jacques Populus, Mickaël Vasquez, and Axel Ehrhold. 2013. “Modeling kelp forest distribution and biomass along temperate rocky coastlines.”</w:t>
+      </w:r>
+      <w:r>
+        <w:t xml:space="preserve"> </w:t>
+      </w:r>
+      <w:r>
+        <w:rPr>
+          <w:i/>
+        </w:rPr>
+        <w:t xml:space="preserve">Mar. Biol.</w:t>
+      </w:r>
+      <w:r>
+        <w:t xml:space="preserve"> </w:t>
+      </w:r>
+      <w:r>
+        <w:t xml:space="preserve">160 (2): 309–25.</w:t>
+      </w:r>
+    </w:p>
+    <w:bookmarkEnd w:id="88"/>
+    <w:bookmarkStart w:id="90" w:name="ref-Harley2012"/>
+    <w:p>
+      <w:pPr>
+        <w:pStyle w:val="Bibliography"/>
+      </w:pPr>
+      <w:r>
+        <w:t xml:space="preserve">Harley, C, K M Anderson, K W Demes, J P Jorve, R L Kordas, T Coyle, and M H Graham. 2012. “EFfects of Climate Change on Global Seaweed Communities.”</w:t>
+      </w:r>
+      <w:r>
+        <w:t xml:space="preserve"> </w:t>
+      </w:r>
+      <w:r>
+        <w:rPr>
+          <w:i/>
+        </w:rPr>
+        <w:t xml:space="preserve">Journal of Phycology</w:t>
+      </w:r>
+      <w:r>
+        <w:t xml:space="preserve"> </w:t>
+      </w:r>
+      <w:r>
+        <w:t xml:space="preserve">48 (5): 1064–78.</w:t>
+      </w:r>
+      <w:r>
+        <w:t xml:space="preserve"> </w:t>
+      </w:r>
+      <w:hyperlink r:id="rId89">
+        <w:r>
+          <w:rPr>
+            <w:rStyle w:val="Hyperlink"/>
+          </w:rPr>
+          <w:t xml:space="preserve">https://doi.org/10.1111/j.1529-8817.2012.01224.x</w:t>
+        </w:r>
+      </w:hyperlink>
+      <w:r>
+        <w:t xml:space="preserve">.</w:t>
+      </w:r>
+    </w:p>
+    <w:bookmarkEnd w:id="90"/>
+    <w:bookmarkStart w:id="92" w:name="ref-Jackson1984"/>
+    <w:p>
+      <w:pPr>
+        <w:pStyle w:val="Bibliography"/>
+      </w:pPr>
+      <w:r>
+        <w:t xml:space="preserve">Jackson, G A. 1984. “Internal Wave Attenuation by Coastal Kelp Stands.”</w:t>
+      </w:r>
+      <w:r>
+        <w:t xml:space="preserve"> </w:t>
+      </w:r>
+      <w:hyperlink r:id="rId91">
+        <w:r>
+          <w:rPr>
+            <w:rStyle w:val="Hyperlink"/>
+          </w:rPr>
+          <w:t xml:space="preserve">https://doi.org/10.1175/1520-0485(1984)014&lt;1300:IWABCK&gt;2.0.CO;2</w:t>
+        </w:r>
+      </w:hyperlink>
+      <w:r>
+        <w:t xml:space="preserve">.</w:t>
+      </w:r>
+    </w:p>
+    <w:bookmarkEnd w:id="92"/>
+    <w:bookmarkStart w:id="93" w:name="ref-Jury1980-ov"/>
+    <w:p>
+      <w:pPr>
+        <w:pStyle w:val="Bibliography"/>
+      </w:pPr>
+      <w:r>
+        <w:t xml:space="preserve">Jury, Mark R. 1980. “Characteristics of summer wind fields and air sea interactions over the Cape Peninsula upwelling region.”</w:t>
+      </w:r>
+    </w:p>
+    <w:bookmarkEnd w:id="93"/>
+    <w:bookmarkStart w:id="94" w:name="ref-Jury1985-nr"/>
+    <w:p>
+      <w:pPr>
+        <w:pStyle w:val="Bibliography"/>
+      </w:pPr>
+      <w:r>
+        <w:t xml:space="preserve">Jury, M R, F Kamstra, and J Taunton-Clark. 1985. “Synoptic summer wind cycles and upwelling off the southern portion of the Cape Peninsula.”</w:t>
+      </w:r>
+      <w:r>
+        <w:t xml:space="preserve"> </w:t>
+      </w:r>
+      <w:r>
+        <w:rPr>
+          <w:i/>
+        </w:rPr>
+        <w:t xml:space="preserve">S. Afr. J. Mar. Sci./S.-Afr. Tydskr. Seewet.</w:t>
+      </w:r>
+      <w:r>
+        <w:t xml:space="preserve"> </w:t>
+      </w:r>
+      <w:r>
+        <w:t xml:space="preserve">3 (1): 33–42.</w:t>
+      </w:r>
+    </w:p>
+    <w:bookmarkEnd w:id="94"/>
+    <w:bookmarkStart w:id="95" w:name="ref-Kobayashi1993-os"/>
+    <w:p>
+      <w:pPr>
+        <w:pStyle w:val="Bibliography"/>
+      </w:pPr>
+      <w:r>
+        <w:t xml:space="preserve">Kobayashi, Nobuhisa, Andrew W Raichle, and Toshiyuki Asano. 1993. “Wave attenuation by vegetation.”</w:t>
+      </w:r>
+      <w:r>
+        <w:t xml:space="preserve"> </w:t>
+      </w:r>
+      <w:r>
+        <w:rPr>
+          <w:i/>
+        </w:rPr>
+        <w:t xml:space="preserve">J. Waterway Port Coast. Ocean Eng.</w:t>
+      </w:r>
+      <w:r>
+        <w:t xml:space="preserve"> </w:t>
+      </w:r>
+      <w:r>
+        <w:t xml:space="preserve">119 (1): 30–48.</w:t>
+      </w:r>
+    </w:p>
+    <w:bookmarkEnd w:id="95"/>
+    <w:bookmarkStart w:id="97" w:name="ref-Krumhansl2012"/>
+    <w:p>
+      <w:pPr>
+        <w:pStyle w:val="Bibliography"/>
+      </w:pPr>
+      <w:r>
+        <w:t xml:space="preserve">Krumhansl, Kira A., and Robert E. Scheibling. 2012. “Production and fate of kelp detritus.”</w:t>
+      </w:r>
+      <w:r>
+        <w:t xml:space="preserve"> </w:t>
+      </w:r>
+      <w:r>
+        <w:rPr>
+          <w:i/>
+        </w:rPr>
+        <w:t xml:space="preserve">Marine Ecology Progress Series</w:t>
+      </w:r>
+      <w:r>
+        <w:t xml:space="preserve"> </w:t>
+      </w:r>
+      <w:r>
+        <w:t xml:space="preserve">467: 281–302.</w:t>
+      </w:r>
+      <w:r>
+        <w:t xml:space="preserve"> </w:t>
+      </w:r>
+      <w:hyperlink r:id="rId96">
+        <w:r>
+          <w:rPr>
+            <w:rStyle w:val="Hyperlink"/>
+          </w:rPr>
+          <w:t xml:space="preserve">https://doi.org/10.3354/meps09940</w:t>
+        </w:r>
+      </w:hyperlink>
+      <w:r>
+        <w:t xml:space="preserve">.</w:t>
+      </w:r>
+    </w:p>
+    <w:bookmarkEnd w:id="97"/>
+    <w:bookmarkStart w:id="99" w:name="ref-Leliaert2000a"/>
+    <w:p>
+      <w:pPr>
+        <w:pStyle w:val="Bibliography"/>
+      </w:pPr>
+      <w:r>
+        <w:t xml:space="preserve">Leliaert, F, R J Anderson, J Bolton, and E Coppejans. 2000. “Subtidal Understorey Algal Community Structure in Kelp Beds around the Cape Peninsula (Western Cape, South Africa).”</w:t>
+      </w:r>
+      <w:r>
+        <w:t xml:space="preserve"> </w:t>
+      </w:r>
+      <w:r>
+        <w:rPr>
+          <w:i/>
+        </w:rPr>
+        <w:t xml:space="preserve">Botanica Marina</w:t>
+      </w:r>
+      <w:r>
+        <w:t xml:space="preserve"> </w:t>
+      </w:r>
+      <w:r>
+        <w:t xml:space="preserve">43 (4): 359–66.</w:t>
+      </w:r>
+      <w:r>
+        <w:t xml:space="preserve"> </w:t>
+      </w:r>
+      <w:hyperlink r:id="rId98">
+        <w:r>
+          <w:rPr>
+            <w:rStyle w:val="Hyperlink"/>
+          </w:rPr>
+          <w:t xml:space="preserve">https://doi.org/10.1515/BOT.2000.036</w:t>
+        </w:r>
+      </w:hyperlink>
+      <w:r>
+        <w:t xml:space="preserve">.</w:t>
+      </w:r>
+    </w:p>
+    <w:bookmarkEnd w:id="99"/>
+    <w:bookmarkStart w:id="100" w:name="ref-Levin1994-qf"/>
+    <w:p>
+      <w:pPr>
+        <w:pStyle w:val="Bibliography"/>
+      </w:pPr>
+      <w:r>
+        <w:t xml:space="preserve">Levin, P S. 1994. “Fine-scale temporal variation in recruitment of a temperate demersal fish: the importance of settlement versus post-settlement loss.”</w:t>
+      </w:r>
+      <w:r>
+        <w:t xml:space="preserve"> </w:t>
+      </w:r>
+      <w:r>
+        <w:rPr>
+          <w:i/>
+        </w:rPr>
+        <w:t xml:space="preserve">Oecologia</w:t>
+      </w:r>
+      <w:r>
+        <w:t xml:space="preserve"> </w:t>
+      </w:r>
+      <w:r>
+        <w:t xml:space="preserve">97 (1): 124–33.</w:t>
+      </w:r>
+    </w:p>
+    <w:bookmarkEnd w:id="100"/>
+    <w:bookmarkStart w:id="101" w:name="ref-Mabin2013-zs"/>
+    <w:p>
+      <w:pPr>
+        <w:pStyle w:val="Bibliography"/>
+      </w:pPr>
+      <w:r>
+        <w:t xml:space="preserve">Mabin, Christopher J T, Paul E Gribben, Andrew Fischer, and Jeffrey T Wright. 2013. “Variation in the morphology, reproduction and development of the habitat-forming kelp</w:t>
+      </w:r>
+      <w:r>
+        <w:t xml:space="preserve"> </w:t>
+      </w:r>
+      <m:oMath>
+        <m:r>
+          <m:t>∖</m:t>
+        </m:r>
+      </m:oMath>
+      <w:r>
+        <w:t xml:space="preserve">textit{Ecklonia radiata} with changing temperature and nutrients.”</w:t>
+      </w:r>
+      <w:r>
+        <w:t xml:space="preserve"> </w:t>
+      </w:r>
+      <w:r>
+        <w:rPr>
+          <w:i/>
+        </w:rPr>
+        <w:t xml:space="preserve">Marine Ecology Progress Series</w:t>
+      </w:r>
+      <w:r>
+        <w:t xml:space="preserve"> </w:t>
+      </w:r>
+      <w:r>
+        <w:t xml:space="preserve">483: 117–31.</w:t>
+      </w:r>
+    </w:p>
+    <w:bookmarkEnd w:id="101"/>
+    <w:bookmarkStart w:id="102" w:name="ref-Mann1973"/>
+    <w:p>
+      <w:pPr>
+        <w:pStyle w:val="Bibliography"/>
+      </w:pPr>
+      <w:r>
+        <w:t xml:space="preserve">Mann, K H. 1973. “Seaweeds: Their Productivity and Strategy for Growth.”</w:t>
+      </w:r>
+      <w:r>
+        <w:t xml:space="preserve"> </w:t>
+      </w:r>
+      <w:r>
+        <w:rPr>
+          <w:i/>
+        </w:rPr>
+        <w:t xml:space="preserve">Science</w:t>
+      </w:r>
+      <w:r>
+        <w:t xml:space="preserve"> </w:t>
+      </w:r>
+      <w:r>
+        <w:t xml:space="preserve">182 (4116): 975–81.</w:t>
+      </w:r>
+    </w:p>
+    <w:bookmarkEnd w:id="102"/>
+    <w:bookmarkStart w:id="103" w:name="ref-Miller2011-pm"/>
+    <w:p>
+      <w:pPr>
+        <w:pStyle w:val="Bibliography"/>
+      </w:pPr>
+      <w:r>
+        <w:t xml:space="preserve">Miller, Sheryl M, Catriona L Hurd, and Stephen R Wing. 2011. “{VARIATIONS} {IN} {GROWTH}, {EROSION}, {PRODUCTIVITY}, {AND} {MORPHOLOGY} {OF} {ECKLONIA} {RADIATA} ({ALARIACEAE}; {LAMINARIALES}) {ALONG} A {FJORD} {IN} {SOUTHERN} {NEW} {ZEALAND1}.”</w:t>
+      </w:r>
+      <w:r>
+        <w:t xml:space="preserve"> </w:t>
+      </w:r>
+      <w:r>
+        <w:rPr>
+          <w:i/>
+        </w:rPr>
+        <w:t xml:space="preserve">J. Phycol.</w:t>
+      </w:r>
+      <w:r>
+        <w:t xml:space="preserve"> </w:t>
+      </w:r>
+      <w:r>
+        <w:t xml:space="preserve">47 (3): 505–16.</w:t>
+      </w:r>
+    </w:p>
+    <w:bookmarkEnd w:id="103"/>
+    <w:bookmarkStart w:id="104" w:name="ref-Mohring2014-bk"/>
+    <w:p>
+      <w:pPr>
+        <w:pStyle w:val="Bibliography"/>
+      </w:pPr>
+      <w:r>
+        <w:t xml:space="preserve">Mohring, M B, T Wernberg, J T Wright, S D Connell, and B D Russell. 2014. “Biogeographic variation in temperature drives performance of kelp gametophytes during warming.”</w:t>
+      </w:r>
+      <w:r>
+        <w:t xml:space="preserve"> </w:t>
+      </w:r>
+      <w:r>
+        <w:rPr>
+          <w:i/>
+        </w:rPr>
+        <w:t xml:space="preserve">Mar. Ecol. Prog. Ser.</w:t>
+      </w:r>
+      <w:r>
+        <w:t xml:space="preserve"> </w:t>
+      </w:r>
+      <w:r>
+        <w:t xml:space="preserve">513: 85–96.</w:t>
+      </w:r>
+    </w:p>
+    <w:bookmarkEnd w:id="104"/>
+    <w:bookmarkStart w:id="105" w:name="ref-Molloy1996-la"/>
+    <w:p>
+      <w:pPr>
+        <w:pStyle w:val="Bibliography"/>
+      </w:pPr>
+      <w:r>
+        <w:t xml:space="preserve">Molloy, F J, and J J Bolton. 1996. “The effects of wave exposure and depth on the morphology of inshore populations of the Namibian kelp,</w:t>
+      </w:r>
+      <w:r>
+        <w:t xml:space="preserve"> </w:t>
+      </w:r>
+      <m:oMath>
+        <m:r>
+          <m:t>∖</m:t>
+        </m:r>
+      </m:oMath>
+      <w:r>
+        <w:t xml:space="preserve">textit{Laminaria schinzii} Foslie.”</w:t>
+      </w:r>
+      <w:r>
+        <w:t xml:space="preserve"> </w:t>
+      </w:r>
+      <w:r>
+        <w:rPr>
+          <w:i/>
+        </w:rPr>
+        <w:t xml:space="preserve">Botanica Marina</w:t>
+      </w:r>
+      <w:r>
+        <w:t xml:space="preserve"> </w:t>
+      </w:r>
+      <w:r>
+        <w:t xml:space="preserve">39: 525–31.</w:t>
+      </w:r>
+    </w:p>
+    <w:bookmarkEnd w:id="105"/>
+    <w:bookmarkStart w:id="106" w:name="ref-Mork1996-md"/>
+    <w:p>
+      <w:pPr>
+        <w:pStyle w:val="Bibliography"/>
+      </w:pPr>
+      <w:r>
+        <w:t xml:space="preserve">Mork, Martin. 1996. “The effect of kelp in wave damping.”</w:t>
+      </w:r>
+      <w:r>
+        <w:t xml:space="preserve"> </w:t>
+      </w:r>
+      <w:r>
+        <w:rPr>
+          <w:i/>
+        </w:rPr>
+        <w:t xml:space="preserve">Sarsia</w:t>
+      </w:r>
+      <w:r>
+        <w:t xml:space="preserve"> </w:t>
+      </w:r>
+      <w:r>
+        <w:t xml:space="preserve">80 (4): 323–27.</w:t>
+      </w:r>
+    </w:p>
+    <w:bookmarkEnd w:id="106"/>
+    <w:bookmarkStart w:id="107" w:name="ref-Norderhaug2012-ks"/>
+    <w:p>
+      <w:pPr>
+        <w:pStyle w:val="Bibliography"/>
+      </w:pPr>
+      <w:r>
+        <w:t xml:space="preserve">Norderhaug, K M, H Christie, G S Andersen, and T Bekkby. 2012. “Does the diversity of kelp forest macrofauna increase with wave exposure?”</w:t>
+      </w:r>
+      <w:r>
+        <w:t xml:space="preserve"> </w:t>
+      </w:r>
+      <w:r>
+        <w:rPr>
+          <w:i/>
+        </w:rPr>
+        <w:t xml:space="preserve">J. Sea Res.</w:t>
+      </w:r>
+      <w:r>
+        <w:t xml:space="preserve"> </w:t>
+      </w:r>
+      <w:r>
+        <w:t xml:space="preserve">69: 36–42.</w:t>
+      </w:r>
+    </w:p>
+    <w:bookmarkEnd w:id="107"/>
+    <w:bookmarkStart w:id="108" w:name="ref-Oksanen2015-vj"/>
+    <w:p>
+      <w:pPr>
+        <w:pStyle w:val="Bibliography"/>
+      </w:pPr>
+      <w:r>
+        <w:t xml:space="preserve">Oksanen, Jari, F Guillaume Blanchet, Roeland Kindt, Pierre Legendre, Peter R Minchin, R B O’hara, Gavin L Simpson, et al. 2015. “Package ‘Vegan’.”</w:t>
+      </w:r>
+      <w:r>
+        <w:t xml:space="preserve"> </w:t>
+      </w:r>
+      <w:r>
+        <w:rPr>
+          <w:i/>
+        </w:rPr>
+        <w:t xml:space="preserve">Community Ecology Package, Version</w:t>
+      </w:r>
+      <w:r>
+        <w:t xml:space="preserve"> </w:t>
+      </w:r>
+      <w:r>
+        <w:t xml:space="preserve">2 (9).</w:t>
+      </w:r>
+    </w:p>
+    <w:bookmarkEnd w:id="108"/>
+    <w:bookmarkStart w:id="109" w:name="ref-Paul1993-bm"/>
+    <w:p>
+      <w:pPr>
+        <w:pStyle w:val="Bibliography"/>
+      </w:pPr>
+      <w:r>
+        <w:t xml:space="preserve">Paul, A X, and Robert Steneck. 1993. “Kelp Beds as Habitat for American Lobster</w:t>
+      </w:r>
+      <w:r>
+        <w:t xml:space="preserve"> </w:t>
+      </w:r>
+      <m:oMath>
+        <m:r>
+          <m:t>∖</m:t>
+        </m:r>
+      </m:oMath>
+      <w:r>
+        <w:t xml:space="preserve">textit{Homarus americanus}.”</w:t>
+      </w:r>
+      <w:r>
+        <w:t xml:space="preserve"> </w:t>
+      </w:r>
+      <w:r>
+        <w:rPr>
+          <w:i/>
+        </w:rPr>
+        <w:t xml:space="preserve">Marine Ecology Progress Series</w:t>
+      </w:r>
+      <w:r>
+        <w:t xml:space="preserve"> </w:t>
+      </w:r>
+      <w:r>
+        <w:t xml:space="preserve">100 (40545): 127.</w:t>
+      </w:r>
+    </w:p>
+    <w:bookmarkEnd w:id="109"/>
+    <w:bookmarkStart w:id="110" w:name="ref-Pedersen2012-vr"/>
+    <w:p>
+      <w:pPr>
+        <w:pStyle w:val="Bibliography"/>
+      </w:pPr>
+      <w:r>
+        <w:t xml:space="preserve">Pedersen, M F, and L B Nejrup. 2012. “Effects of wave exposure on population structure, demography, biomass and productivity of the kelp</w:t>
+      </w:r>
+      <w:r>
+        <w:t xml:space="preserve"> </w:t>
+      </w:r>
+      <m:oMath>
+        <m:r>
+          <m:t>∖</m:t>
+        </m:r>
+      </m:oMath>
+      <w:r>
+        <w:t xml:space="preserve">textit{Laminaria hyperborea}.”</w:t>
+      </w:r>
+      <w:r>
+        <w:t xml:space="preserve"> </w:t>
+      </w:r>
+      <w:r>
+        <w:rPr>
+          <w:i/>
+        </w:rPr>
+        <w:t xml:space="preserve">Marine Ecology Progress Series</w:t>
+      </w:r>
+      <w:r>
+        <w:t xml:space="preserve"> </w:t>
+      </w:r>
+      <w:r>
+        <w:t xml:space="preserve">451: 45–60.</w:t>
+      </w:r>
+    </w:p>
+    <w:bookmarkEnd w:id="110"/>
+    <w:bookmarkStart w:id="111" w:name="ref-Rautenbach2015a"/>
+    <w:p>
+      <w:pPr>
+        <w:pStyle w:val="Bibliography"/>
+      </w:pPr>
+      <w:r>
+        <w:t xml:space="preserve">Rautenbach, C. 2015. “Southern African Coastal Vulnerability Assessment.” In</w:t>
+      </w:r>
+      <w:r>
+        <w:t xml:space="preserve"> </w:t>
+      </w:r>
+      <w:r>
+        <w:rPr>
+          <w:i/>
+        </w:rPr>
+        <w:t xml:space="preserve">Southern African Coastal Vulnerability Assessment</w:t>
+      </w:r>
+      <w:r>
+        <w:t xml:space="preserve">, edited by CSIR.</w:t>
+      </w:r>
+    </w:p>
+    <w:bookmarkEnd w:id="111"/>
+    <w:bookmarkStart w:id="112" w:name="ref-Reason2006"/>
+    <w:p>
+      <w:pPr>
+        <w:pStyle w:val="Bibliography"/>
+      </w:pPr>
+      <w:r>
+        <w:t xml:space="preserve">Reason, CJC, W Landman, and W Tennant. 2006. “Seasonal to Decadal Prediction of Southern African Climate and Its Links with Variability of the Atlantic Ocean.”</w:t>
+      </w:r>
+      <w:r>
+        <w:t xml:space="preserve"> </w:t>
+      </w:r>
+      <w:r>
+        <w:rPr>
+          <w:i/>
+        </w:rPr>
+        <w:t xml:space="preserve">Bulletin of the American Meteorological Society</w:t>
+      </w:r>
+      <w:r>
+        <w:t xml:space="preserve"> </w:t>
+      </w:r>
+      <w:r>
+        <w:t xml:space="preserve">87 (7): 941–56.</w:t>
+      </w:r>
+    </w:p>
+    <w:bookmarkEnd w:id="112"/>
+    <w:bookmarkStart w:id="113" w:name="ref-Rothman2017-pn"/>
+    <w:p>
+      <w:pPr>
+        <w:pStyle w:val="Bibliography"/>
+      </w:pPr>
+      <w:r>
+        <w:t xml:space="preserve">Rothman, M D, J J Bolton, M S Stekoll, C J T Boothroyd, F A Kemp, and R J Anderson. 2017. “Geographical variation in morphology of the two dominant kelp species, Ecklonia maxima and Laminaria pallida (Phaeophyceae, Laminariales), on the west coast of Southern Africa.”</w:t>
+      </w:r>
+      <w:r>
+        <w:t xml:space="preserve"> </w:t>
+      </w:r>
+      <w:r>
+        <w:rPr>
+          <w:i/>
+        </w:rPr>
+        <w:t xml:space="preserve">J. Appl. Phycol.</w:t>
+      </w:r>
+      <w:r>
+        <w:t xml:space="preserve"> </w:t>
+      </w:r>
+      <w:r>
+        <w:t xml:space="preserve">29 (5): 2627–39.</w:t>
+      </w:r>
+    </w:p>
+    <w:bookmarkEnd w:id="113"/>
+    <w:bookmarkStart w:id="114" w:name="ref-Rouault2010-gi"/>
+    <w:p>
+      <w:pPr>
+        <w:pStyle w:val="Bibliography"/>
+      </w:pPr>
+      <w:r>
+        <w:t xml:space="preserve">Rouault, M, B Pohl, and P Penven. 2010. “Coastal oceanic climate change and variability from 1982 to 2009 around South Africa.”</w:t>
+      </w:r>
+      <w:r>
+        <w:t xml:space="preserve"> </w:t>
+      </w:r>
+      <w:r>
+        <w:rPr>
+          <w:i/>
+        </w:rPr>
+        <w:t xml:space="preserve">Afr. J. Mar. Sci.</w:t>
+      </w:r>
+      <w:r>
+        <w:t xml:space="preserve"> </w:t>
+      </w:r>
+      <w:r>
+        <w:t xml:space="preserve">32 (2): 237–46.</w:t>
+      </w:r>
+    </w:p>
+    <w:bookmarkEnd w:id="114"/>
+    <w:bookmarkStart w:id="115" w:name="ref-Serisawa2002-dc"/>
+    <w:p>
+      <w:pPr>
+        <w:pStyle w:val="Bibliography"/>
+      </w:pPr>
+      <w:r>
+        <w:t xml:space="preserve">Serisawa, Yukihiko, Hideki Akino, Kazuyo Matsuyama, Masao Ohno, Jiro Tanaka, and Yasutsugu Yokohama. 2002. “Morphometric study of</w:t>
+      </w:r>
+      <w:r>
+        <w:t xml:space="preserve"> </w:t>
+      </w:r>
+      <m:oMath>
+        <m:r>
+          <m:t>∖</m:t>
+        </m:r>
+      </m:oMath>
+      <w:r>
+        <w:t xml:space="preserve">textit{Ecklonia cava} (Laminariales, Phaeophyta) sporophytes in two localities with different temperature conditions.”</w:t>
+      </w:r>
+      <w:r>
+        <w:t xml:space="preserve"> </w:t>
+      </w:r>
+      <w:r>
+        <w:rPr>
+          <w:i/>
+        </w:rPr>
+        <w:t xml:space="preserve">Phycological Res.</w:t>
+      </w:r>
+      <w:r>
+        <w:t xml:space="preserve"> </w:t>
+      </w:r>
+      <w:r>
+        <w:t xml:space="preserve">50 (3): 193–99.</w:t>
+      </w:r>
+    </w:p>
+    <w:bookmarkEnd w:id="115"/>
+    <w:bookmarkStart w:id="116" w:name="ref-Shipley1964"/>
+    <w:p>
+      <w:pPr>
+        <w:pStyle w:val="Bibliography"/>
+      </w:pPr>
+      <w:r>
+        <w:t xml:space="preserve">Shipley, A.M. 1964. “Some aspects of wave refraction in False Bay.”</w:t>
+      </w:r>
+      <w:r>
+        <w:t xml:space="preserve"> </w:t>
+      </w:r>
+      <w:r>
+        <w:rPr>
+          <w:i/>
+        </w:rPr>
+        <w:t xml:space="preserve">South African Journal of Science</w:t>
+      </w:r>
+      <w:r>
+        <w:t xml:space="preserve"> </w:t>
+      </w:r>
+      <w:r>
+        <w:t xml:space="preserve">60 (6): 115–20.</w:t>
+      </w:r>
+    </w:p>
+    <w:bookmarkEnd w:id="116"/>
+    <w:bookmarkStart w:id="118" w:name="ref-Smit2013a"/>
+    <w:p>
+      <w:pPr>
+        <w:pStyle w:val="Bibliography"/>
+      </w:pPr>
+      <w:r>
+        <w:t xml:space="preserve">Smit, A J, M Roberts, R J Anderson, F Dufois, S Dudley, T Bornman, J Olbers, and J J Bolton. 2013. “A coastal seawater temperature dataset for biogeographical studies: Large biases between in situ and remotely-sensed data sets around the coast of South Africa.”</w:t>
+      </w:r>
+      <w:r>
+        <w:t xml:space="preserve"> </w:t>
+      </w:r>
+      <w:r>
+        <w:rPr>
+          <w:i/>
+        </w:rPr>
+        <w:t xml:space="preserve">PLoS ONE</w:t>
+      </w:r>
+      <w:r>
+        <w:t xml:space="preserve"> </w:t>
+      </w:r>
+      <w:r>
+        <w:t xml:space="preserve">8 (12).</w:t>
+      </w:r>
+      <w:r>
+        <w:t xml:space="preserve"> </w:t>
+      </w:r>
+      <w:hyperlink r:id="rId117">
+        <w:r>
+          <w:rPr>
+            <w:rStyle w:val="Hyperlink"/>
+          </w:rPr>
+          <w:t xml:space="preserve">https://doi.org/10.1371/journal.pone.0081944</w:t>
+        </w:r>
+      </w:hyperlink>
+      <w:r>
+        <w:t xml:space="preserve">.</w:t>
+      </w:r>
+    </w:p>
+    <w:bookmarkEnd w:id="118"/>
+    <w:bookmarkStart w:id="120" w:name="ref-Steneck2002"/>
+    <w:p>
+      <w:pPr>
+        <w:pStyle w:val="Bibliography"/>
+      </w:pPr>
+      <w:r>
+        <w:t xml:space="preserve">Steneck, R S, M H Graham, B J Bourque, D Corbett, J M Erlandson, J A Estes, and M J Tegner. 2002. “Kelp forest ecosystems: biodiversity, stability, resilience and future.”</w:t>
+      </w:r>
+      <w:r>
+        <w:t xml:space="preserve"> </w:t>
+      </w:r>
+      <w:r>
+        <w:rPr>
+          <w:i/>
+        </w:rPr>
+        <w:t xml:space="preserve">Environmental Conservation</w:t>
+      </w:r>
+      <w:r>
+        <w:t xml:space="preserve"> </w:t>
+      </w:r>
+      <w:r>
+        <w:t xml:space="preserve">29 (04): 436–59.</w:t>
+      </w:r>
+      <w:r>
+        <w:t xml:space="preserve"> </w:t>
+      </w:r>
+      <w:hyperlink r:id="rId119">
+        <w:r>
+          <w:rPr>
+            <w:rStyle w:val="Hyperlink"/>
+          </w:rPr>
+          <w:t xml:space="preserve">https://doi.org/10.1017/S0376892902000322</w:t>
+        </w:r>
+      </w:hyperlink>
+      <w:r>
+        <w:t xml:space="preserve">.</w:t>
+      </w:r>
+    </w:p>
+    <w:bookmarkEnd w:id="120"/>
+    <w:bookmarkStart w:id="122" w:name="ref-Stewart2009"/>
+    <w:p>
+      <w:pPr>
+        <w:pStyle w:val="Bibliography"/>
+      </w:pPr>
+      <w:r>
+        <w:t xml:space="preserve">Stewart, H L, J P Fram, D C Reed, S L Williams, M A Brzezinski, S Maclntyreb, and B Gaylord. 2009. “Differences in growth, morphology and tissue carbon and nitrogen of Macrocystis pyrifera within and at the outer edge of a giant kelp forest in California, USA.”</w:t>
+      </w:r>
+      <w:r>
+        <w:t xml:space="preserve"> </w:t>
+      </w:r>
+      <w:r>
+        <w:rPr>
+          <w:i/>
+        </w:rPr>
+        <w:t xml:space="preserve">Marine Ecology Progress Series</w:t>
+      </w:r>
+      <w:r>
+        <w:t xml:space="preserve"> </w:t>
+      </w:r>
+      <w:r>
+        <w:t xml:space="preserve">375: 101–12.</w:t>
+      </w:r>
+      <w:r>
+        <w:t xml:space="preserve"> </w:t>
+      </w:r>
+      <w:hyperlink r:id="rId121">
+        <w:r>
+          <w:rPr>
+            <w:rStyle w:val="Hyperlink"/>
+          </w:rPr>
+          <w:t xml:space="preserve">https://doi.org/10.3354/meps07752</w:t>
+        </w:r>
+      </w:hyperlink>
+      <w:r>
+        <w:t xml:space="preserve">.</w:t>
+      </w:r>
+    </w:p>
+    <w:bookmarkEnd w:id="122"/>
+    <w:bookmarkStart w:id="123" w:name="ref-Veitch2019"/>
+    <w:p>
+      <w:pPr>
+        <w:pStyle w:val="Bibliography"/>
+      </w:pPr>
+      <w:r>
+        <w:t xml:space="preserve">Veitch, Jennifer, Christo Rautenbach, Juliet Hermes, and Chris Reason. 2019. “The Cape Point Wave Record, Extreme Events and the Role of Large-Scale Modes of Climate Variability.”</w:t>
+      </w:r>
+      <w:r>
+        <w:t xml:space="preserve"> </w:t>
+      </w:r>
+      <w:r>
+        <w:rPr>
+          <w:i/>
+        </w:rPr>
+        <w:t xml:space="preserve">Journal of Marine Systems</w:t>
+      </w:r>
+      <w:r>
+        <w:t xml:space="preserve">, 103185.</w:t>
+      </w:r>
+    </w:p>
+    <w:bookmarkEnd w:id="123"/>
+    <w:bookmarkStart w:id="124" w:name="ref-Wernberg2003-mp"/>
+    <w:p>
+      <w:pPr>
+        <w:pStyle w:val="Bibliography"/>
+      </w:pPr>
+      <w:r>
+        <w:t xml:space="preserve">Wernberg, T, M Coleman, A Fairhead, S Miller, and M Thomsen. 2003. “Morphology of</w:t>
+      </w:r>
+      <w:r>
+        <w:t xml:space="preserve"> </w:t>
+      </w:r>
+      <m:oMath>
+        <m:r>
+          <m:t>∖</m:t>
+        </m:r>
+      </m:oMath>
+      <w:r>
+        <w:t xml:space="preserve">textit{Ecklonia radiata} (Phaeophyta: Laminarales) along its geographic distribution in south-western Australia and Australasia.”</w:t>
+      </w:r>
+      <w:r>
+        <w:t xml:space="preserve"> </w:t>
+      </w:r>
+      <w:r>
+        <w:rPr>
+          <w:i/>
+        </w:rPr>
+        <w:t xml:space="preserve">Mar. Biol.</w:t>
+      </w:r>
+      <w:r>
+        <w:t xml:space="preserve"> </w:t>
+      </w:r>
+      <w:r>
+        <w:t xml:space="preserve">143 (1): 47–55.</w:t>
+      </w:r>
+    </w:p>
+    <w:bookmarkEnd w:id="124"/>
+    <w:bookmarkStart w:id="126" w:name="ref-Wernberg2008"/>
+    <w:p>
+      <w:pPr>
+        <w:pStyle w:val="Bibliography"/>
+      </w:pPr>
+      <w:r>
+        <w:t xml:space="preserve">Wernberg, T, and N Goldberg. 2008. “Short-term temporal dynamics of algal species in a subtidal kelp bed in relation to changes in environmental conditions and canopy biomass.”</w:t>
+      </w:r>
+      <w:r>
+        <w:t xml:space="preserve"> </w:t>
+      </w:r>
+      <w:r>
+        <w:rPr>
+          <w:i/>
+        </w:rPr>
+        <w:t xml:space="preserve">Estuarine, Coastal and Shelf Science</w:t>
+      </w:r>
+      <w:r>
+        <w:t xml:space="preserve"> </w:t>
+      </w:r>
+      <w:r>
+        <w:t xml:space="preserve">76 (2): 265–72.</w:t>
+      </w:r>
+      <w:r>
+        <w:t xml:space="preserve"> </w:t>
+      </w:r>
+      <w:hyperlink r:id="rId125">
+        <w:r>
+          <w:rPr>
+            <w:rStyle w:val="Hyperlink"/>
+          </w:rPr>
+          <w:t xml:space="preserve">https://doi.org/10.1016/j.ecss.2007.07.008</w:t>
+        </w:r>
+      </w:hyperlink>
+      <w:r>
+        <w:t xml:space="preserve">.</w:t>
+      </w:r>
+    </w:p>
+    <w:bookmarkEnd w:id="126"/>
+    <w:bookmarkStart w:id="128" w:name="ref-Wernberg2005c"/>
+    <w:p>
+      <w:pPr>
+        <w:pStyle w:val="Bibliography"/>
+      </w:pPr>
+      <w:r>
+        <w:t xml:space="preserve">Wernberg, T, and M S Thomsen. 2005. “The effect of wave exposure on the morphology of Ecklonia radiata.”</w:t>
+      </w:r>
+      <w:r>
+        <w:t xml:space="preserve"> </w:t>
+      </w:r>
+      <w:r>
+        <w:rPr>
+          <w:i/>
+        </w:rPr>
+        <w:t xml:space="preserve">Aquatic Botany</w:t>
+      </w:r>
+      <w:r>
+        <w:t xml:space="preserve"> </w:t>
+      </w:r>
+      <w:r>
+        <w:t xml:space="preserve">83 (1): 61–70.</w:t>
+      </w:r>
+      <w:r>
+        <w:t xml:space="preserve"> </w:t>
+      </w:r>
+      <w:hyperlink r:id="rId127">
+        <w:r>
+          <w:rPr>
+            <w:rStyle w:val="Hyperlink"/>
+          </w:rPr>
+          <w:t xml:space="preserve">https://doi.org/10.1016/j.aquabot.2005.05.007</w:t>
+        </w:r>
+      </w:hyperlink>
+      <w:r>
+        <w:t xml:space="preserve">.</w:t>
+      </w:r>
+    </w:p>
+    <w:bookmarkEnd w:id="128"/>
+    <w:bookmarkStart w:id="129" w:name="ref-Willis2003-xo"/>
+    <w:p>
+      <w:pPr>
+        <w:pStyle w:val="Bibliography"/>
+      </w:pPr>
+      <w:r>
+        <w:t xml:space="preserve">Willis, T J, and M J Anderson. 2003. “Structure of cryptic reef fish assemblages: relationships with habitat characteristics and predator density.”</w:t>
+      </w:r>
+      <w:r>
+        <w:t xml:space="preserve"> </w:t>
+      </w:r>
+      <w:r>
+        <w:rPr>
+          <w:i/>
+        </w:rPr>
+        <w:t xml:space="preserve">Mar. Ecol. Prog. Ser.</w:t>
+      </w:r>
+      <w:r>
+        <w:t xml:space="preserve"> </w:t>
+      </w:r>
+      <w:r>
+        <w:t xml:space="preserve">257: 209–21.</w:t>
+      </w:r>
+    </w:p>
+    <w:bookmarkEnd w:id="129"/>
+    <w:bookmarkStart w:id="130" w:name="ref-Wing2007-tv"/>
+    <w:p>
+      <w:pPr>
+        <w:pStyle w:val="Bibliography"/>
+      </w:pPr>
+      <w:r>
+        <w:t xml:space="preserve">Wing, S R, J J Leichter, C Perrin, S M Rutger, M H Bowman, and C D Cornelisen. 2007. “Topographic shading and wave exposure influence morphology and ecophysiology of Ecklonia radiata (C. Agardh 1817) in Fiordland, New Zealand.”</w:t>
+      </w:r>
+      <w:r>
+        <w:t xml:space="preserve"> </w:t>
+      </w:r>
+      <w:r>
+        <w:rPr>
+          <w:i/>
+        </w:rPr>
+        <w:t xml:space="preserve">Limnol. Oceanogr.</w:t>
+      </w:r>
+      <w:r>
+        <w:t xml:space="preserve"> </w:t>
+      </w:r>
+      <w:r>
+        <w:t xml:space="preserve">52 (5): 1853–64.</w:t>
+      </w:r>
+    </w:p>
+    <w:bookmarkEnd w:id="130"/>
+    <w:bookmarkEnd w:id="131"/>
     <w:sectPr>
       <w:headerReference w:type="even" r:id="rId10"/>
       <w:headerReference w:type="default" r:id="rId9"/>

</xml_diff>

<commit_message>
word output updated. general house cleaning.
</commit_message>
<xml_diff>
--- a/morphology_paper.docx
+++ b/morphology_paper.docx
@@ -1048,7 +1048,7 @@
           <wp:inline>
             <wp:extent cx="5544151" cy="5544151"/>
             <wp:effectExtent b="0" l="0" r="0" t="0"/>
-            <wp:docPr descr="Schematic of L. pallida and E. maxima morphology." title="" id="1" name="Picture"/>
+            <wp:docPr descr="Schematic of L. pallida and E. maxima morphology (Dyer 2018)." title="" id="1" name="Picture"/>
             <a:graphic>
               <a:graphicData uri="http://schemas.openxmlformats.org/drawingml/2006/picture">
                 <pic:pic>
@@ -1121,7 +1121,16 @@
         <w:t xml:space="preserve"> </w:t>
       </w:r>
       <w:r>
-        <w:t xml:space="preserve">morphology.</w:t>
+        <w:t xml:space="preserve">morphology</w:t>
+      </w:r>
+      <w:r>
+        <w:t xml:space="preserve"> </w:t>
+      </w:r>
+      <w:r>
+        <w:t xml:space="preserve">(Dyer 2018)</w:t>
+      </w:r>
+      <w:r>
+        <w:t xml:space="preserve">.</w:t>
       </w:r>
     </w:p>
     <w:p>

</xml_diff>

<commit_message>
general house cleaning and output updated
</commit_message>
<xml_diff>
--- a/morphology_paper.docx
+++ b/morphology_paper.docx
@@ -392,7 +392,28 @@
         <w:t xml:space="preserve">(Wernberg et al. 2003)</w:t>
       </w:r>
       <w:r>
-        <w:t xml:space="preserve">. Due to the complex effects of environmental drivers on kelp morphology, one can also expect differences in morphology between deep and shallow water populations of the same species. Wave exposure may be greater in shallower environments, or it may be reduced through damping effects of kelp and other subtidal species</w:t>
+        <w:t xml:space="preserve">. Due to the complex effects of environmental drivers on kelp morphology, one can also expect differences in morphology between deep and shallow water populations of the same species. Deep and shallow water environments may differ in abiotic processes such as the degree of water coloumn mixing</w:t>
+      </w:r>
+      <w:r>
+        <w:t xml:space="preserve"> </w:t>
+      </w:r>
+      <w:r>
+        <w:t xml:space="preserve">(Smit et al. 2013)</w:t>
+      </w:r>
+      <w:r>
+        <w:t xml:space="preserve">, solar heating</w:t>
+      </w:r>
+      <w:r>
+        <w:t xml:space="preserve"> </w:t>
+      </w:r>
+      <w:r>
+        <w:t xml:space="preserve">(Dellatorre et al. 2012; Dunne and Brown 2001)</w:t>
+      </w:r>
+      <w:r>
+        <w:t xml:space="preserve"> </w:t>
+      </w:r>
+      <w:r>
+        <w:t xml:space="preserve">and effects of wave dampening</w:t>
       </w:r>
       <w:r>
         <w:t xml:space="preserve"> </w:t>
@@ -401,19 +422,7 @@
         <w:t xml:space="preserve">(Kobayashi, Raichle, and Asano 1993; Mia2013; Dubi and Tørum 1995)</w:t>
       </w:r>
       <w:r>
-        <w:t xml:space="preserve">. Shallower environments are exposed to higher irradiance levels which increases temperatures</w:t>
-      </w:r>
-      <w:r>
-        <w:t xml:space="preserve"> </w:t>
-      </w:r>
-      <w:r>
-        <w:t xml:space="preserve">(Dellatorre et al. 2012; Dunne and Brown 2001)</w:t>
-      </w:r>
-      <w:r>
-        <w:t xml:space="preserve"> </w:t>
-      </w:r>
-      <w:r>
-        <w:t xml:space="preserve">as well as an altered hydrodynamic environment which effect vertical mixing in the shallow nearshore.</w:t>
+        <w:t xml:space="preserve">, all of which do not act idenpendently and instead influence one another.</w:t>
       </w:r>
     </w:p>
     <w:p>
@@ -706,7 +715,13 @@
         <w:pStyle w:val="FirstParagraph"/>
       </w:pPr>
       <w:r>
-        <w:t xml:space="preserve">Sites were chosen to represent an array of environmental gradients, as indicated in Fig. 1. St. Helena Bay and Betty’s Bay constituted the north western and south eastern boundary sites, respectively. These sites are roughly 300 km apart, and lie within separate marine provinces and cover a cline in wave exposure and temperature. Study sites span across the majority of the south-west coast, in varying thermal and wave energy regimes. The region is dominated by kelp communities that persist in contrasting abiotic environments. The west coast region has been termed as a cool temperate region, which is defined as a region where mean monthly temperatures are always above 10°C and always below 15°C</w:t>
+        <w:t xml:space="preserve">Sites were chosen to represent an array of environmental gradients, as indicated in figure</w:t>
+      </w:r>
+      <w:r>
+        <w:t xml:space="preserve"> </w:t>
+      </w:r>
+      <w:r>
+        <w:t xml:space="preserve">. St. Helena Bay and Betty’s Bay constituted the north western and south eastern boundary sites, respectively. These sites are roughly 300 km apart, and lie within separate marine provinces and cover a cline in wave exposure and temperature. Study sites span across the majority of the south-west coast, in varying thermal and wave energy regimes. The region is dominated by kelp communities that persist in contrasting abiotic environments. The west coast region has been termed as a cool temperate region, which is defined as a region where mean monthly temperatures are always above 10°C and always below 15°C</w:t>
       </w:r>
       <w:r>
         <w:t xml:space="preserve"> </w:t>
@@ -738,14 +753,14 @@
     </w:p>
     <w:p>
       <w:pPr>
-        <w:pStyle w:val="BodyText"/>
+        <w:pStyle w:val="CaptionedFigure"/>
       </w:pPr>
       <w:r>
         <w:drawing>
           <wp:inline>
             <wp:extent cx="4620126" cy="4620126"/>
             <wp:effectExtent b="0" l="0" r="0" t="0"/>
-            <wp:docPr descr="" title="" id="1" name="Picture"/>
+            <wp:docPr descr="Map of the study area and sampling sites. The red dot indicates the position of Cape Town for sake of reference." title="" id="1" name="Picture"/>
             <a:graphic>
               <a:graphicData uri="http://schemas.openxmlformats.org/drawingml/2006/picture">
                 <pic:pic>
@@ -785,6 +800,14 @@
     </w:p>
     <w:p>
       <w:pPr>
+        <w:pStyle w:val="ImageCaption"/>
+      </w:pPr>
+      <w:r>
+        <w:t xml:space="preserve">Map of the study area and sampling sites. The red dot indicates the position of Cape Town for sake of reference.</w:t>
+      </w:r>
+    </w:p>
+    <w:p>
+      <w:pPr>
         <w:pStyle w:val="BodyText"/>
       </w:pPr>
       <w:r>
@@ -1027,7 +1050,13 @@
         <w:pStyle w:val="FirstParagraph"/>
       </w:pPr>
       <w:r>
-        <w:t xml:space="preserve">The morphological characteristics of both species are presented in Fig. 2.</w:t>
+        <w:t xml:space="preserve">The morphological characteristics of both species are presented in figure</w:t>
+      </w:r>
+      <w:r>
+        <w:t xml:space="preserve"> </w:t>
+      </w:r>
+      <w:r>
+        <w:t xml:space="preserve">.</w:t>
       </w:r>
       <w:r>
         <w:t xml:space="preserve"> </w:t>
@@ -1284,7 +1313,7 @@
         <w:pStyle w:val="BodyText"/>
       </w:pPr>
       <w:r>
-        <w:t xml:space="preserve">Characterisation of morphological characteristics in relation to temperature and wave exposure non-parametric statistical methods were used. Morphological characteristics were categorised according to temperature regime and wave exposure category for each each species and population of kelp in this study. Significant differences between temperatre regime and wave exposure categories were tested with wilcox tests. Notched boxplots allowed comparison between individual categories of wave exposure. In order to investigate specific drivers of morphological characteristics a distance-based redundancy analysis was performed using the</w:t>
+        <w:t xml:space="preserve">Characterisation of morphological characteristics in relation to temperature and wave exposure non-parametric statistical methods were used. Morphological characteristics were categorised according to temperature regime and wave exposure category for each each species and population of kelp in this study. Significant differences between temperatre regime and wave exposure categories were tested with wilcox tests and notched boxplots allowed comparison between individual categories of wave exposure. In order to investigate specific drivers of morphological characteristics a distance-based redundancy analysis was performed using the</w:t>
       </w:r>
       <w:r>
         <w:t xml:space="preserve"> </w:t>
@@ -1406,7 +1435,25 @@
         <w:pStyle w:val="FirstParagraph"/>
       </w:pPr>
       <w:r>
-        <w:t xml:space="preserve">The mean annual coastal water temperature for the study sites located on the western side of the peninsula ranged from 14.5 ± 0.9 ℃ (mean ± SD) at St. Helena Bay, the most northern site on the western side of the peninsula, to 14.6 ± 0.3 ℃ at Olifantsbos, the most southern site on the western side of the peninsula. For sites located on the eastern side of the peninsula (within False Bay), the annual mean coastal water temperatures ranged from 15.5 ± 0.9 ℃ at Buffelsbaai to 15.0 ± 0.9 ℃ at Betty’s Bay, the most eastern site on the coastline in this study. Oudekraal had the lowest annual mean coastal water temperature of 12.3 ± 0.9. Annual maximum coastal temperatures for study sites located on the western side of the peninsula ranged from 16.3 ℃ at St. Helena Bay to 15.1 ℃ at Olifantsbos. For sites located east of the peninsula, annual maximum coastal water temperatures ranged from 16 ℃ at Buffelsbaai to 16.5 ℃ at Betty’s Bay. Amongst all sites, Kalk Bay had the highest annual maximum temperature of 19 ℃. Annual minimum coastal water temperatures for the study sites on the western side of the peninsula ranged from 12.9 ℃ at St. Helena Bay to 14.1 ℃ at Olifantsbos, and on the western side of the peninsula ranged from 15.0 ℃ at Buffelsbaai to 13.6 ℃ at Betty’s Bay. The annual range in temperature on the western side on the peninsula was 3.4 at St. Helena Bay to 0.9 at Olifantsbos, and on the eastern side on of the peninsula was 1.0 at Buffelsbaai to 2.9 at Betty’s Bay. As can be seen in Fig 3, the trend in the range of temperature decreases from St. Helena Bay to Miller’s point and then increases from Kalk Bay to Betty’s Bay. Also, annual range in temperatures within False Bay are larger in winter (August) compared to summer (February).</w:t>
+        <w:t xml:space="preserve">The mean annual coastal water temperature for the study sites located on the western side of the peninsula ranged from 14.5 ± 0.9 ℃ (mean ± SD) at St. Helena Bay, the most northern site on the western side of the peninsula, to 14.6 ± 0.3 ℃ at Olifantsbos, the most southern site on the western side of the peninsula (see figure</w:t>
+      </w:r>
+      <w:r>
+        <w:t xml:space="preserve"> </w:t>
+      </w:r>
+      <w:r>
+        <w:t xml:space="preserve">A). For sites located on the eastern side of the peninsula (within False Bay), the annual mean coastal water temperatures ranged from 15.5 ± 0.9 ℃ at Buffelsbaai to 15.0 ± 0.9 ℃ at Betty’s Bay, the most eastern site on the coastline in this study (see figure</w:t>
+      </w:r>
+      <w:r>
+        <w:t xml:space="preserve"> </w:t>
+      </w:r>
+      <w:r>
+        <w:t xml:space="preserve">A). Oudekraal had the lowest annual mean coastal water temperature of 12.3 ± 0.9. Annual maximum coastal temperatures for study sites located on the western side of the peninsula ranged from 16.3 ℃ at St. Helena Bay to 15.1 ℃ at Olifantsbos. For sites located east of the peninsula, annual maximum coastal water temperatures ranged from 16 ℃ at Buffelsbaai to 16.5 ℃ at Betty’s Bay. Amongst all sites, Kalk Bay had the highest annual maximum temperature of 19 ℃. Annual minimum coastal water temperatures for the study sites on the western side of the peninsula ranged from 12.9 ℃ at St. Helena Bay to 14.1 ℃ at Olifantsbos, and on the western side of the peninsula ranged from 15.0 ℃ at Buffelsbaai to 13.6 ℃ at Betty’s Bay. The annual range in temperature on the western side on the peninsula was 3.4 at St. Helena Bay to 0.9 at Olifantsbos, and on the eastern side on of the peninsula was 1.0 at Buffelsbaai to 2.9 at Betty’s Bay. As can be seen in figure</w:t>
+      </w:r>
+      <w:r>
+        <w:t xml:space="preserve"> </w:t>
+      </w:r>
+      <w:r>
+        <w:t xml:space="preserve">A, the trend in the range of temperature decreases from St. Helena Bay to Miller’s point and then increases from Kalk Bay to Betty’s Bay. Also, annual range in temperatures within False Bay are larger in winter (August) compared to summer (February).</w:t>
       </w:r>
     </w:p>
     <w:p>
@@ -1479,7 +1526,37 @@
         <w:pStyle w:val="FirstParagraph"/>
       </w:pPr>
       <w:r>
-        <w:t xml:space="preserve">Our data show the western side of the peninsula experiences higher significant wave heights and variation in wave heights compared to the eastern side of the peninsula on both an annual and seasonal scale. Annual mean significant wave height ranged from 0.5 ± 0.2 m (mean ± SD) at St. Helena Bay to 2.3 ± 0.7 m at Olifantsbos on the western side of the peninsula, and on the eastern side of the peninsula it ranged from 0.9 ± 0.4 m at Buffelsbaai to 1.9 ± 0.6 m at Betty’s Bay. Annual mean wave peak period for sites on the western side of the peninsula ranged from 10.3 ± 3.5 s at St. Helena Bay to 11.0 ± 2.0 s at Olifantsbos, and ranged from 10.6 ± 3.0 s at Buffelsbaai to 10.8 ± 2.2 s at Betty’s Bay. The data shows no trend in mean peak peak period for the coastline. Annual peak period was 10.0 ± 3.0 s and 9.2 ± 3.1 s in winter and summer respectively, Miller’s point and had the lowest peak period amongst all sites. These data show that the western side of the peninsula has a lower variation (SD) compared to the eastern side of the peninsula, with Miller’s point showing the highest variation across timescales. Annual maximum peak period ranged from 18.9 s at St. Helena Bay to 18.4 s at Olifantsbos for the western side of the peninsula, and ranged from 18.0 s at Buffelsbaai to 18.0 s at Betty’s Bay on the eastern side of the peninsula.</w:t>
+        <w:t xml:space="preserve">Our data show the western side of the peninsula experiences higher significant wave heights and variation in wave heights compared to the eastern side of the peninsula on both an annual and seasonal scale (see figure</w:t>
+      </w:r>
+      <w:r>
+        <w:t xml:space="preserve"> </w:t>
+      </w:r>
+      <w:r>
+        <w:t xml:space="preserve">). Mean significant wave height ranged from 0.5 ± 0.2 m (mean ± SD) at St. Helena Bay to 2.3 ± 0.7 m at Olifantsbos on the western side of the peninsula, and on the eastern side of the peninsula it ranged from 0.9 ± 0.4 m at Buffelsbaai to 1.9 ± 0.6 m at Betty’s Bay (see figure</w:t>
+      </w:r>
+      <w:r>
+        <w:t xml:space="preserve"> </w:t>
+      </w:r>
+      <w:r>
+        <w:t xml:space="preserve">A). The maximum significant wave height ranged from 1.4 m at St. Helena Bay to 4.7 m at Olifantsbos on the western side of the peninsula, and on the eastern side ranged from 2.6 m at Buffelsbaai to 4.2 m at Betty’s Bay. Mean peak period for sites on the western side of the peninsula ranged from 10.3 ± 3.5 s at St. Helena Bay to 11.0 ± 2.0 s at Olifantsbos, and ranged from 10.6 ± 3.0 s at Buffelsbaai to 10.8 ± 2.2 s at Betty’s Bay (see figure</w:t>
+      </w:r>
+      <w:r>
+        <w:t xml:space="preserve"> </w:t>
+      </w:r>
+      <w:r>
+        <w:t xml:space="preserve">B). The data shows no trend in mean peak period for the coastline. These data show that the western side of the peninsula has a lower variation (SD) compared to the eastern side of the peninsula, with Miller’s point showing the highest variation across timescales. Maximum peak period ranged from 18.9 s at St. Helena Bay to 18.4 s at Olifantsbos for the western side of the peninsula, and ranged from 18.0 s at Buffelsbaai to 18.0 s at Betty’s Bay on the eastern side of the peninsula. When wave variables were grouped by region significant differences were found for both mean significant swell height and mean peak period. The western region The western region experiences a significantly higher mean significant swell height (p &lt; 0.05; see figure</w:t>
+      </w:r>
+      <w:r>
+        <w:t xml:space="preserve"> </w:t>
+      </w:r>
+      <w:r>
+        <w:t xml:space="preserve">C) and mean peak period (p &lt; 0.05; see figure</w:t>
+      </w:r>
+      <w:r>
+        <w:t xml:space="preserve"> </w:t>
+      </w:r>
+      <w:r>
+        <w:t xml:space="preserve">D). These wave heights and their variability are modulated by the relative sheltering against the predominant south-westerly swell direction and the size of the fetch for local wave generation.</w:t>
       </w:r>
     </w:p>
     <w:p>
@@ -1539,14 +1616,6 @@
     </w:p>
     <w:p>
       <w:pPr>
-        <w:pStyle w:val="BodyText"/>
-      </w:pPr>
-      <w:r>
-        <w:t xml:space="preserve">Our data show the western side of the peninsula experiences higher significant wave heights and variation in wave heights compared to the eastern side of the peninsula on both an annual and seasonal scale. Annual mean significant wave height ranged from 0.5 ± 0.2 m (mean ± SD) at St. Helena Bay to 2.3 ± 0.7 m at Olifantsbos on the western side of the peninsula, and on the eastern side of the peninsula it ranged from 0.9 ± 0.4 m at Buffelsbaai to 1.9 ± 0.6 m at Betty’s Bay (Fig. 4). The annual maximum significant wave height ranged from 1.4 m at St. Helena Bay to 4.7 m at Olifantsbos on the western side of the peninsula, and on the eastern side ranged from 2.6 m at Buffelsbaai to 4.2 m at Betty’s Bay. These wave heights and their variability are modulated by the relative sheltering against the predominant south-westerly swell direction and the size of the fetch for local wave generation.</w:t>
-      </w:r>
-    </w:p>
-    <w:p>
-      <w:pPr>
         <w:pStyle w:val="CaptionedFigure"/>
       </w:pPr>
       <w:r>
@@ -1559,7 +1628,7 @@
               <a:graphicData uri="http://schemas.openxmlformats.org/drawingml/2006/picture">
                 <pic:pic>
                   <pic:nvPicPr>
-                    <pic:cNvPr descr="morphology_paper_files/figure-docx/wave%20rose%20figure-1.png" id="0" name="Picture"/>
+                    <pic:cNvPr descr="morphology_paper_files/figure-docx/wave%20rose-1.png" id="0" name="Picture"/>
                     <pic:cNvPicPr>
                       <a:picLocks noChangeArrowheads="1" noChangeAspect="1"/>
                     </pic:cNvPicPr>
@@ -1605,7 +1674,13 @@
         <w:pStyle w:val="BodyText"/>
       </w:pPr>
       <w:r>
-        <w:t xml:space="preserve">Annual mean wave peak period for sites on the western side of the peninsula ranged from 10.3 ± 3.5 s at St. Helena Bay to 11.0 ± 2.0 s at Olifantsbos, and ranged from 10.6 ± 3.0 s at Buffelsbaai to 10.8 ± 2.2 s at Betty’s Bay ([Fig. 4]. Annual peak peak period was 10.0 ± 3.0 s and 9.2 ± 3.1 s in winter and summer respectively, Miller’s point and had the lowest peak peak period amongst all sites. These data show that the western side of the peninsula has a lower variation (SD) compared to the eastern side of the peninsula, with Miller’s point showing the highest variation across timescales. Annual maximum peak period ranged from 18.9 s at St. Helena Bay to 18.4 s at Olifantsbos for the western side of the peninsula, and ranged from 18.0 s at Buffelsbaai to 18.0 s at Betty’s Bay on the eastern side of the peninsula. Data for median wave direction showed no trend across timescales; however the variation (SD) in wave direction is lower on the western side of the peninsula compared to the eastern side both annually and for winter. Summer data were the exception and showed lower variation for the eastern side of the peninsula [Fig. 4]. Wave variables divided into Annual (top), Austral summer (middle) and Austral winter (bottom) respectively. This phenomenon can be explained by the sheltering effect of the Cape Peninsula, resulting in a wave climate with a narrower directional spreading on the eastern side of the peninsula (refer to Fig. 7).</w:t>
+        <w:t xml:space="preserve">Data for median wave direction showed no trend across timescales; however the variation (SD) in wave direction is lower on the western side of the peninsula compared to the eastern side both annually and for winter. Summer data were the exception and showed lower variation for the eastern side of the peninsula (see figure</w:t>
+      </w:r>
+      <w:r>
+        <w:t xml:space="preserve"> </w:t>
+      </w:r>
+      <w:r>
+        <w:t xml:space="preserve">). Wave variables divided into Annual (top), Austral summer (middle) and Austral winter (bottom) respectively. This phenomenon can be explained by the sheltering effect of the Cape Peninsula, resulting in a wave climate with a narrower directional spreading on the eastern side of the peninsula (refer to Fig. 7).</w:t>
       </w:r>
     </w:p>
     <w:p>
@@ -1613,7 +1688,27 @@
         <w:pStyle w:val="BodyText"/>
       </w:pPr>
       <w:r>
-        <w:t xml:space="preserve">In Figure 5 the total coastal wave exposure of the Cape Peninsula is given in terms of wave energy (kW per meter wave crest length). The directional sheltering effect of the Cape Peninsula, against the dominant swell direction is clearly observed in the wave exposures presented in [Fig. 6]. The classification from fully sheltered to extremely exposed is based on the total wave energy upper and lower limits. The western periphery of the Cape peninsula is almost continuously exposed to high wave exposures while the eastern periphery of the peninsula (western coastline of False Bay) revealed sheltered wave exposures [Fig. 6]. THere the marked seasonality, with higher energy waves during winter, may be clearly observed once more. To clarify the averaged wave exposure maps presented, the propagation of a typical offshore wave spectrum as produced from a single time-step in SWAN is presented in [Fig. 7]. Tracing the wave height contours into False Bay its clear why this bay’s western periphery is predominantly sheltered. It should be mentioned that some of the annual winter frontal depression systems pass the Cape Peninsula from the west to east, resulting in wave propagating towards the continent from much more southerly directions. This results in positive and negative wave exposure anomalies all around the peninsula.</w:t>
+        <w:t xml:space="preserve">In Figure 5 the total coastal wave exposure of the Cape Peninsula is given in terms of wave energy (kW per meter wave crest length). The classification from fully sheltered to extremely exposed is based on the total wave energy upper and lower limits. The western periphery of the Cape peninsula is almost continuously exposed to high wave exposures while the eastern periphery of the peninsula (western coastline of False Bay) revealed sheltered wave exposures (see figure</w:t>
+      </w:r>
+      <w:r>
+        <w:t xml:space="preserve"> </w:t>
+      </w:r>
+      <w:r>
+        <w:t xml:space="preserve">). There the marked seasonality, with higher energy waves during winter, may be clearly observed once more.</w:t>
+      </w:r>
+    </w:p>
+    <w:p>
+      <w:pPr>
+        <w:pStyle w:val="BodyText"/>
+      </w:pPr>
+      <w:r>
+        <w:t xml:space="preserve">To clarify the averaged wave exposure maps presented, the propagation of a typical offshore wave spectrum as produced from a single time-step in SWAN is presented in figure</w:t>
+      </w:r>
+      <w:r>
+        <w:t xml:space="preserve"> </w:t>
+      </w:r>
+      <w:r>
+        <w:t xml:space="preserve">. Tracing the wave height contours into False Bay its clear why this bay’s western periphery is predominantly sheltered. It should be mentioned that some of the annual winter frontal depression systems pass the Cape Peninsula from the west to east, resulting in wave propagating towards the continent from much more southerly directions. This results in positive and negative wave exposure anomalies all around the peninsula.</w:t>
       </w:r>
     </w:p>
     <w:p>
@@ -1646,7 +1741,13 @@
         <w:t xml:space="preserve"> </w:t>
       </w:r>
       <w:r>
-        <w:t xml:space="preserve">morphological characteristics with lamina length, number of digits and thallus mass the exceptions. Certian morphological characteristics such as stipe mass, stipe length, total length and stipe diameter had significanlty higher means for kelps in cool temperate regimes when compared to kelps for the warm temperate regime. Conversely, lamina weight and lamina thickness had significantly lower means for kelps in the cool temperate regime compared to kelps in the warm temperate regime. When</w:t>
+        <w:t xml:space="preserve">morphological characteristics with lamina length, number of digits and thallus mass the exceptions (see figure</w:t>
+      </w:r>
+      <w:r>
+        <w:t xml:space="preserve"> </w:t>
+      </w:r>
+      <w:r>
+        <w:t xml:space="preserve">). Certian morphological characteristics such as stipe mass, stipe length, total length and stipe diameter had significanlty higher means for kelps in cool temperate regimes when compared to kelps for the warm temperate regime. Conversely, lamina weight and lamina thickness had significantly lower means for kelps in the cool temperate regime compared to kelps in the warm temperate regime. When</w:t>
       </w:r>
       <w:r>
         <w:t xml:space="preserve"> </w:t>
@@ -1824,7 +1925,13 @@
         <w:t xml:space="preserve"> </w:t>
       </w:r>
       <w:r>
-        <w:t xml:space="preserve">morphological characteristics showed differences between cool temperate and warm temperate regime except for frond mass, frond length, stipe mass and epiphyte length. Mean values for primary length, primary width and stipe circumference were significantly higher for kelps from cool temperate regions than for kelps from warm temperate regions. The remaining morphological characteristics, stipe length, number of tufts and total length had significanlty lower values for kelps from cool temperate compared to kelps from the warm temperate regime. Significant differences amoungst wave exposure categories were found for all morphological characteristics of deep</w:t>
+        <w:t xml:space="preserve">morphological characteristics showed differences between cool temperate and warm temperate regime except for frond mass, frond length, stipe mass and epiphyte length. Mean values for primary length, primary width and stipe circumference were significantly higher for kelps from cool temperate regions than for kelps from warm temperate regions (see figure</w:t>
+      </w:r>
+      <w:r>
+        <w:t xml:space="preserve"> </w:t>
+      </w:r>
+      <w:r>
+        <w:t xml:space="preserve">. The remaining morphological characteristics, stipe length, number of tufts and total length had significanlty lower values for kelps from cool temperate compared to kelps from the warm temperate regime. Significant differences amoungst wave exposure categories were found for all morphological characteristics of deep</w:t>
       </w:r>
       <w:r>
         <w:t xml:space="preserve"> </w:t>
@@ -1926,7 +2033,7 @@
               <a:graphicData uri="http://schemas.openxmlformats.org/drawingml/2006/picture">
                 <pic:pic>
                   <pic:nvPicPr>
-                    <pic:cNvPr descr="morphology_paper_files/figure-docx/deep%20ecklonia%20wave%20plots-1.png" id="0" name="Picture"/>
+                    <pic:cNvPr descr="morphology_paper_files/figure-docx/deep%20ecklonia%20wave-1.png" id="0" name="Picture"/>
                     <pic:cNvPicPr>
                       <a:picLocks noChangeArrowheads="1" noChangeAspect="1"/>
                     </pic:cNvPicPr>
@@ -1996,7 +2103,7 @@
               <a:graphicData uri="http://schemas.openxmlformats.org/drawingml/2006/picture">
                 <pic:pic>
                   <pic:nvPicPr>
-                    <pic:cNvPr descr="morphology_paper_files/figure-docx/shallow%20ecklonia%20temp%20plots-1.png" id="0" name="Picture"/>
+                    <pic:cNvPr descr="morphology_paper_files/figure-docx/shallow%20ecklonia%20temp-1.png" id="0" name="Picture"/>
                     <pic:cNvPicPr>
                       <a:picLocks noChangeArrowheads="1" noChangeAspect="1"/>
                     </pic:cNvPicPr>
@@ -2066,7 +2173,7 @@
               <a:graphicData uri="http://schemas.openxmlformats.org/drawingml/2006/picture">
                 <pic:pic>
                   <pic:nvPicPr>
-                    <pic:cNvPr descr="morphology_paper_files/figure-docx/shallow%20rda%20wave%20plots-1.png" id="0" name="Picture"/>
+                    <pic:cNvPr descr="morphology_paper_files/figure-docx/shallow%20ecklonia%20wave-1.png" id="0" name="Picture"/>
                     <pic:cNvPicPr>
                       <a:picLocks noChangeArrowheads="1" noChangeAspect="1"/>
                     </pic:cNvPicPr>
@@ -2436,19 +2543,19 @@
     </w:p>
     <w:p>
       <w:pPr>
-        <w:pStyle w:val="BodyText"/>
+        <w:pStyle w:val="CaptionedFigure"/>
       </w:pPr>
       <w:r>
         <w:drawing>
           <wp:inline>
             <wp:extent cx="6197600" cy="6197600"/>
             <wp:effectExtent b="0" l="0" r="0" t="0"/>
-            <wp:docPr descr="" title="" id="1" name="Picture"/>
+            <wp:docPr descr="RDA output for L. pallida (A), deep E. maxima (B) and shallow E. maxima (C)." title="" id="1" name="Picture"/>
             <a:graphic>
               <a:graphicData uri="http://schemas.openxmlformats.org/drawingml/2006/picture">
                 <pic:pic>
                   <pic:nvPicPr>
-                    <pic:cNvPr descr="morphology_paper_files/figure-docx/rda%20eck%20plots-1.png" id="0" name="Picture"/>
+                    <pic:cNvPr descr="morphology_paper_files/figure-docx/rda%20plots-1.png" id="0" name="Picture"/>
                     <pic:cNvPicPr>
                       <a:picLocks noChangeArrowheads="1" noChangeAspect="1"/>
                     </pic:cNvPicPr>
@@ -2483,6 +2590,59 @@
     </w:p>
     <w:p>
       <w:pPr>
+        <w:pStyle w:val="ImageCaption"/>
+      </w:pPr>
+      <w:r>
+        <w:t xml:space="preserve">RDA output for</w:t>
+      </w:r>
+      <w:r>
+        <w:t xml:space="preserve"> </w:t>
+      </w:r>
+      <w:r>
+        <w:rPr>
+          <w:i/>
+        </w:rPr>
+        <w:t xml:space="preserve">L. pallida</w:t>
+      </w:r>
+      <w:r>
+        <w:t xml:space="preserve"> </w:t>
+      </w:r>
+      <w:r>
+        <w:t xml:space="preserve">(A), deep</w:t>
+      </w:r>
+      <w:r>
+        <w:t xml:space="preserve"> </w:t>
+      </w:r>
+      <w:r>
+        <w:rPr>
+          <w:i/>
+        </w:rPr>
+        <w:t xml:space="preserve">E. maxima</w:t>
+      </w:r>
+      <w:r>
+        <w:t xml:space="preserve"> </w:t>
+      </w:r>
+      <w:r>
+        <w:t xml:space="preserve">(B) and shallow</w:t>
+      </w:r>
+      <w:r>
+        <w:t xml:space="preserve"> </w:t>
+      </w:r>
+      <w:r>
+        <w:rPr>
+          <w:i/>
+        </w:rPr>
+        <w:t xml:space="preserve">E. maxima</w:t>
+      </w:r>
+      <w:r>
+        <w:t xml:space="preserve"> </w:t>
+      </w:r>
+      <w:r>
+        <w:t xml:space="preserve">(C).</w:t>
+      </w:r>
+    </w:p>
+    <w:p>
+      <w:pPr>
         <w:pStyle w:val="BodyText"/>
       </w:pPr>
       <w:r>
@@ -2695,6 +2855,12 @@
         <w:t xml:space="preserve">(Rouault, Pohl, and Penven 2010; Andrews and Hutchings 1980)</w:t>
       </w:r>
       <w:r>
+        <w:t xml:space="preserve">. The directional sheltering effect of the Cape Peninsula, against the dominant swell direction is clearly observed in the wave exposures presented in figure</w:t>
+      </w:r>
+      <w:r>
+        <w:t xml:space="preserve"> </w:t>
+      </w:r>
+      <w:r>
         <w:t xml:space="preserve">. Increased wind speed at sites along the west side of the peninsula in a southerly direction trigger upwelling events along the western side of the peninsula</w:t>
       </w:r>
       <w:r>
@@ -2704,7 +2870,7 @@
         <w:t xml:space="preserve">(Rouault, Pohl, and Penven 2010; Field et al. 1980)</w:t>
       </w:r>
       <w:r>
-        <w:t xml:space="preserve">. In general, the western side of the peninsula is more exposed than the eastern side (False Bay) and experiences significanlty higher significant swell height and significant peak period. This was also reflected in the wave exposure categories which show a trend of decreasing wave exposure (wave power) around the peninsula and into False Bay. There are also differences between the types of waves that each side of the peninsula experiences. The ???? analysis shows the western side of the peninsula is not only more exposed but the hydrodynamics are largely swell driven, while on the eastern side most of the wave energy is driven by a combination of swell and wind.</w:t>
+        <w:t xml:space="preserve">. In general, the western side of the peninsula is more exposed than the eastern side (False Bay) and experiences significanlty higher significant swell height and significant peak period. This was also reflected in the wave exposure categories which show a trend of decreasing wave exposure (wave power) around the peninsula and into False Bay. There are also differences between the types of waves that each side of the peninsula experiences. The ???? analysis shows the western side of the peninsula is not only more exposed but the hydrodynamics are largely swell driven, while on the eastern side most of the wave energy is driven by a combination of swell and wind with the latter being the predominant driver.</w:t>
       </w:r>
     </w:p>
     <w:p>
@@ -2832,7 +2998,19 @@
         <w:t xml:space="preserve"> </w:t>
       </w:r>
       <w:r>
-        <w:t xml:space="preserve">category (6-10 kW/m; figure ??) compared to the fully sheltered category, which maybe a</w:t>
+        <w:t xml:space="preserve">category (6-10 kW/m; figure</w:t>
+      </w:r>
+      <w:r>
+        <w:t xml:space="preserve"> </w:t>
+      </w:r>
+      <w:r>
+        <w:t xml:space="preserve">) compared to the fully sheltered category (&lt;5 kW/m; see figure</w:t>
+      </w:r>
+      <w:r>
+        <w:t xml:space="preserve"> </w:t>
+      </w:r>
+      <w:r>
+        <w:t xml:space="preserve">), which maybe a</w:t>
       </w:r>
       <w:r>
         <w:t xml:space="preserve"> </w:t>
@@ -3014,7 +3192,13 @@
         <w:t xml:space="preserve"> </w:t>
       </w:r>
       <w:r>
-        <w:t xml:space="preserve">morphology exhibited a strength and flexibility increasing trait (see figure ??). Furthermore, the morphological response of</w:t>
+        <w:t xml:space="preserve">morphology exhibited a strength and flexibility increasing trait (see figure</w:t>
+      </w:r>
+      <w:r>
+        <w:t xml:space="preserve"> </w:t>
+      </w:r>
+      <w:r>
+        <w:t xml:space="preserve">). Furthermore, the morphological response of</w:t>
       </w:r>
       <w:r>
         <w:t xml:space="preserve"> </w:t>
@@ -3182,7 +3366,7 @@
         <w:t xml:space="preserve"> </w:t>
       </w:r>
       <w:r>
-        <w:t xml:space="preserve">populations within False Bay (see figure ??) and hence the identification of minimum temperature (</w:t>
+        <w:t xml:space="preserve">populations within False Bay, hence the identification of minimum temperature (</w:t>
       </w:r>
       <w:r>
         <w:rPr>

</xml_diff>

<commit_message>
added references to literature review. was still not happy with intro for morphology paper so added more and changed it a fair amount. docx output updated
</commit_message>
<xml_diff>
--- a/morphology_paper.docx
+++ b/morphology_paper.docx
@@ -293,7 +293,7 @@
         <w:pStyle w:val="BodyText"/>
       </w:pPr>
       <w:r>
-        <w:t xml:space="preserve">Temperature and wave exposure have been shown to play a role in driving kelp morphology. For example, a study by</w:t>
+        <w:t xml:space="preserve">Temperature and wave exposure also are important drivers of kelp morphological adaptation. For example, a study by</w:t>
       </w:r>
       <w:r>
         <w:t xml:space="preserve"> </w:t>
@@ -320,13 +320,67 @@
         <w:t xml:space="preserve"> </w:t>
       </w:r>
       <w:r>
-        <w:t xml:space="preserve">Kjellman growing in warm temperate and cool temperate morphologies. The results showed that wrinkles in the blade and reduced size to be a characteristic of warm temperate regions. However this study did not take into account the interaction with other environmental variables such as wave exposure. Wave exposure has also been shown to be the main drivers of morphological adaptation across various kelp species. Past research has shown that in highly wave exposed areas kelp morphology tends to take on characteristics which reduce drag, increase strength and increase flexibility</w:t>
-      </w:r>
-      <w:r>
-        <w:t xml:space="preserve"> </w:t>
-      </w:r>
-      <w:r>
-        <w:t xml:space="preserve">(Mark Denny and Gaylord 2002; Hurd 2000; Fowler-Walker, Connell, and Gillanders 2005, @Thomsen2004–yd)</w:t>
+        <w:t xml:space="preserve">Kjellman growing at warmer sites and cooler sites, and showed wrinkling of the blade and reduced size to be a characteristic of higher temperature ranges. Temperature affects important kelp physiological processes such as photosynthesis and respiration, which ultimately influences growth and productivity resulting in reduced size</w:t>
+      </w:r>
+      <w:r>
+        <w:t xml:space="preserve"> </w:t>
+      </w:r>
+      <w:r>
+        <w:t xml:space="preserve">(</w:t>
+      </w:r>
+      <w:r>
+        <w:rPr>
+          <w:b/>
+        </w:rPr>
+        <w:t xml:space="preserve">???</w:t>
+      </w:r>
+      <w:r>
+        <w:t xml:space="preserve">;</w:t>
+      </w:r>
+      <w:r>
+        <w:t xml:space="preserve"> </w:t>
+      </w:r>
+      <w:r>
+        <w:rPr>
+          <w:b/>
+        </w:rPr>
+        <w:t xml:space="preserve">???</w:t>
+      </w:r>
+      <w:r>
+        <w:t xml:space="preserve">;</w:t>
+      </w:r>
+      <w:r>
+        <w:t xml:space="preserve"> </w:t>
+      </w:r>
+      <w:r>
+        <w:rPr>
+          <w:b/>
+        </w:rPr>
+        <w:t xml:space="preserve">???</w:t>
+      </w:r>
+      <w:r>
+        <w:t xml:space="preserve">;</w:t>
+      </w:r>
+      <w:r>
+        <w:t xml:space="preserve"> </w:t>
+      </w:r>
+      <w:r>
+        <w:rPr>
+          <w:b/>
+        </w:rPr>
+        <w:t xml:space="preserve">???</w:t>
+      </w:r>
+      <w:r>
+        <w:t xml:space="preserve">)</w:t>
+      </w:r>
+      <w:r>
+        <w:t xml:space="preserve">. Although other factors play a role in kelp morphological adaptation, wave exposure has also been identified as the main driver of morphological adaptation across various kelp species. Past research has shown that in highly wave exposed areas kelp morphology tends to take on characteristics which reduce drag, increase strength and increase flexibility</w:t>
+      </w:r>
+      <w:r>
+        <w:t xml:space="preserve"> </w:t>
+      </w:r>
+      <w:r>
+        <w:t xml:space="preserve">(Mark Denny and Gaylord 2002; Hurd 2000; Fowler-Walker, Connell, and Gillanders 2005; Thomsen, Wernberg, and Kendrick 2004)</w:t>
       </w:r>
       <w:r>
         <w:t xml:space="preserve">. For example, a study by</w:t>
@@ -356,7 +410,7 @@
         <w:t xml:space="preserve"> </w:t>
       </w:r>
       <w:r>
-        <w:t xml:space="preserve">(C. Agardh) J. Agardh across a broad geographic range, and showed trends towards drag-reducing (small size, narrow laterals and blades, low spinosity) and increased strength (large holdfast, thick stipe and thick blades and lamina) at high wave exposure sites. The morphological adaptation to wave exposure must be kept in balance with other important processes, such as nutrient assimilation and light absorption, which are dependent on the amount of surface area of the blades. Therefore, there is a trade-off between reducing overall drag and maintaining nutrient and photosynthetic ability. The morphological adapatibility of kelps is driven by a combination of environmental factors that in turn do not act independently of one another. A study by</w:t>
+        <w:t xml:space="preserve">(C. Agardh) J. Agardh across a broad geographic range, and showed trends towards drag-reducing (small size, narrow laterals and blades, low spinosity) and increased strength (large holdfast, thick stipe and thick blades and lamina) at high wave exposure sites. The morphological adaptation to wave exposure must be kept in balance with other important processes, such as nutrient assimilation and light absorption, which are dependent on the amount of surface area of the blades. Therefore, there is a trade-off between reducing overall drag and maintaining nutrient uptake and photosynthetic ability. Therefore, morphological adaptability of kelps is driven by a combination of environmental factors that in turn do not act independently of one another. A study by</w:t>
       </w:r>
       <w:r>
         <w:t xml:space="preserve"> </w:t>
@@ -392,7 +446,7 @@
         <w:t xml:space="preserve">(Wernberg et al. 2003)</w:t>
       </w:r>
       <w:r>
-        <w:t xml:space="preserve">. Due to the complex effects of environmental drivers on kelp morphology, one can also expect differences in morphology between deep and shallow water populations of the same species. Deep and shallow water environments may differ in abiotic processes such as the degree of water coloumn mixing</w:t>
+        <w:t xml:space="preserve">. Due to the complex effects of environmental drivers on kelp morphology, one can also expect differences in morphology between deep and shallow water populations of the same species. Deep and shallow water environments may differ in abiotic processes such as the degree of water column mixing</w:t>
       </w:r>
       <w:r>
         <w:t xml:space="preserve"> </w:t>
@@ -422,7 +476,7 @@
         <w:t xml:space="preserve">(Kobayashi, Raichle, and Asano 1993; Mia2013; Dubi and Tørum 1995)</w:t>
       </w:r>
       <w:r>
-        <w:t xml:space="preserve">, all of which do not act idenpendently and instead influence one another.</w:t>
+        <w:t xml:space="preserve">, all of which do not act independently and instead influence one another.</w:t>
       </w:r>
     </w:p>
     <w:p>
@@ -490,7 +544,7 @@
         <w:t xml:space="preserve"> </w:t>
       </w:r>
       <w:r>
-        <w:t xml:space="preserve">forms dense surface canopies in from the subtidal to shallower waters. Therefore,</w:t>
+        <w:t xml:space="preserve">forms dense surface canopies in the subtidal to shallower waters. Therefore,</w:t>
       </w:r>
       <w:r>
         <w:t xml:space="preserve"> </w:t>
@@ -505,7 +559,7 @@
         <w:t xml:space="preserve"> </w:t>
       </w:r>
       <w:r>
-        <w:t xml:space="preserve">is exposed to variations in wind drive surface waves, swell and temperature, while</w:t>
+        <w:t xml:space="preserve">is exposed to variations in wind driven surface waves, swell and temperature, while</w:t>
       </w:r>
       <w:r>
         <w:t xml:space="preserve"> </w:t>
@@ -627,7 +681,7 @@
         <w:pStyle w:val="BodyText"/>
       </w:pPr>
       <w:r>
-        <w:t xml:space="preserve">Measures of wave exposure in ecological studies often incorporate integrative measures of hydrodynamic conditions at a particular site which are based on cartographical models of wave exposure. Cartographical models of wave exposure are regarded as</w:t>
+        <w:t xml:space="preserve">Measures of wave exposure in ecological studies often incorporate integrative measures of hydrodynamic conditions at a particular site which are based on cartographical models of exposure. Cartographical models of wave exposure are</w:t>
       </w:r>
       <w:r>
         <w:t xml:space="preserve"> </w:t>
@@ -645,7 +699,7 @@
         <w:t xml:space="preserve"> </w:t>
       </w:r>
       <w:r>
-        <w:t xml:space="preserve">which measure the length of open water associated with a particular site in a straight line, and are regarded as simple measures of wave exposure. Advances in numerical modelling based on physical/linear wave theory incorporate more complexity (wind forcing, wave-wave interactions, wave breaking, diffraction and variation in wave direction) into the models and allow for a quantitave, reproducible approach for measuring wave exposure. Currently, no ecological studies investigating macroalgal morphological characteristics in relation to the wave environment have incorporated 3D spectral numerical modelling. Previous research investigating drivers of kelp morphological characteristics have often used qualitative estimates of wave exposure and did not consider other morphological characteristics. Furthermore, wind is an important component of surface gravity waves</w:t>
+        <w:t xml:space="preserve">which measure the length of open water associated with a particular site in a straight line, and are regarded as simple measures of wave exposure. Advances in numerical modelling based on physical/linear wave theory incorporate more complexity (wind forcing, wave-wave interactions, wave breaking, diffraction and variation in wave direction) into the models and allow for a quantitave, reproducible approach for quantifying wave exposure. Currently, no ecological studies investigating macroalgal morphological characteristics in relation to the wave environment have incorporated 3D spectral numerical modelling. Previous research investigating drivers of kelp morphological characteristics have often used qualitative estimates of wave exposure and did not consider all morphological characteristics. Furthermore, wind is an important component of surface gravity waves</w:t>
       </w:r>
       <w:r>
         <w:t xml:space="preserve"> </w:t>
@@ -687,7 +741,7 @@
         <w:t xml:space="preserve"> </w:t>
       </w:r>
       <w:r>
-        <w:t xml:space="preserve">using multiple statistical tools.</w:t>
+        <w:t xml:space="preserve">using advanced statistical tools.</w:t>
       </w:r>
     </w:p>
     <w:p>

</xml_diff>

<commit_message>
general updates and additions. added customised reference list. added in new tables which can be found under the taables subfolder
</commit_message>
<xml_diff>
--- a/morphology_paper.docx
+++ b/morphology_paper.docx
@@ -168,7 +168,7 @@
         <w:t xml:space="preserve">(Bolton 2010)</w:t>
       </w:r>
       <w:r>
-        <w:t xml:space="preserve">, nevertheless form the basis of one of the most productive ecosystems globally</w:t>
+        <w:t xml:space="preserve">, form the basis of one of the most productive ecosystems globally</w:t>
       </w:r>
       <w:r>
         <w:t xml:space="preserve"> </w:t>
@@ -293,7 +293,138 @@
         <w:pStyle w:val="BodyText"/>
       </w:pPr>
       <w:r>
-        <w:t xml:space="preserve">Temperature and wave exposure also are important drivers of kelp morphological adaptation. For example, a study by</w:t>
+        <w:t xml:space="preserve">Given kelps are cool/temperate organisms which are vulernable to dislodgment under high wave exposure scenarios, changes in ocean temperature and an increase in storm frequency and magnitude pose the biggest direct threats to their survival. Warmer temperatures reduces the resilience of kelp individuals to perbutations</w:t>
+      </w:r>
+      <w:r>
+        <w:t xml:space="preserve"> </w:t>
+      </w:r>
+      <w:r>
+        <w:t xml:space="preserve">(Wernberg and Vanderklift 2010)</w:t>
+      </w:r>
+      <w:r>
+        <w:t xml:space="preserve">, causes fragmentation through weakening tissues</w:t>
+      </w:r>
+      <w:r>
+        <w:t xml:space="preserve"> </w:t>
+      </w:r>
+      <w:r>
+        <w:t xml:space="preserve">(Simonson, Scheibling, and Metaxas 2015)</w:t>
+      </w:r>
+      <w:r>
+        <w:t xml:space="preserve"> </w:t>
+      </w:r>
+      <w:r>
+        <w:t xml:space="preserve">and reduces growth and productivity</w:t>
+      </w:r>
+      <w:r>
+        <w:t xml:space="preserve"> </w:t>
+      </w:r>
+      <w:r>
+        <w:t xml:space="preserve">(Bearham, Vanderklift, and Gunson 2013; Gerard 1997; Gao et al. 2013; Zimmerman and Kremer 1986)</w:t>
+      </w:r>
+      <w:r>
+        <w:t xml:space="preserve">; while storms and high wave energy dislodge and break kelps</w:t>
+      </w:r>
+      <w:r>
+        <w:t xml:space="preserve"> </w:t>
+      </w:r>
+      <w:r>
+        <w:t xml:space="preserve">(Byrnes et al. 2011; Graham 2004; Seymour et al. 1989)</w:t>
+      </w:r>
+      <w:r>
+        <w:t xml:space="preserve">. Despite these threats and disturbances kelps persist across a broad range of environments which is largely due to their morphological plasticity</w:t>
+      </w:r>
+      <w:r>
+        <w:t xml:space="preserve"> </w:t>
+      </w:r>
+      <w:r>
+        <w:t xml:space="preserve">(Fowler-Walker, Wernberg, and Connell 2006; Wernberg and Vanderklift 2010)</w:t>
+      </w:r>
+      <w:r>
+        <w:t xml:space="preserve">. A study by</w:t>
+      </w:r>
+      <w:r>
+        <w:t xml:space="preserve"> </w:t>
+      </w:r>
+      <w:r>
+        <w:t xml:space="preserve">Wernberg et al. (2003)</w:t>
+      </w:r>
+      <w:r>
+        <w:t xml:space="preserve"> </w:t>
+      </w:r>
+      <w:r>
+        <w:t xml:space="preserve">investigated the morphology of</w:t>
+      </w:r>
+      <w:r>
+        <w:t xml:space="preserve"> </w:t>
+      </w:r>
+      <w:r>
+        <w:rPr>
+          <w:i/>
+        </w:rPr>
+        <w:t xml:space="preserve">E. radiata</w:t>
+      </w:r>
+      <w:r>
+        <w:t xml:space="preserve"> </w:t>
+      </w:r>
+      <w:r>
+        <w:t xml:space="preserve">in order to quantify the morphological variation and whether it was dependent on spatial differences along the Australasian coast. They found no correlation between spatial distance and morphological similarity, and rather the morphology of kelps was representative of multiple environmental forcings on different morphological characters at different spatial scales</w:t>
+      </w:r>
+      <w:r>
+        <w:t xml:space="preserve"> </w:t>
+      </w:r>
+      <w:r>
+        <w:t xml:space="preserve">(Wernberg et al. 2003)</w:t>
+      </w:r>
+      <w:r>
+        <w:t xml:space="preserve">. Due to the complex effects of environmental drivers on kelp morphology, one can also expect differences in morphology between deep and shallow water populations of the same species. Deep and shallow water environments may differ in abiotic processes such as the degree of water column mixing</w:t>
+      </w:r>
+      <w:r>
+        <w:t xml:space="preserve"> </w:t>
+      </w:r>
+      <w:r>
+        <w:t xml:space="preserve">(Smit et al. 2013)</w:t>
+      </w:r>
+      <w:r>
+        <w:t xml:space="preserve">, solar heating</w:t>
+      </w:r>
+      <w:r>
+        <w:t xml:space="preserve"> </w:t>
+      </w:r>
+      <w:r>
+        <w:t xml:space="preserve">(Dellatorre et al. 2012; Dunne and Brown 2001)</w:t>
+      </w:r>
+      <w:r>
+        <w:t xml:space="preserve"> </w:t>
+      </w:r>
+      <w:r>
+        <w:t xml:space="preserve">and effects of wave dampening</w:t>
+      </w:r>
+      <w:r>
+        <w:t xml:space="preserve"> </w:t>
+      </w:r>
+      <w:r>
+        <w:t xml:space="preserve">(Kobayashi, Raichle, and Asano 1993; Mia2013; Dubi and Tørum 1995)</w:t>
+      </w:r>
+      <w:r>
+        <w:t xml:space="preserve">.</w:t>
+      </w:r>
+    </w:p>
+    <w:p>
+      <w:pPr>
+        <w:pStyle w:val="BodyText"/>
+      </w:pPr>
+      <w:r>
+        <w:t xml:space="preserve">Although other factors play a role in kelp morphological adaptation, wave exposure and temperature have been identified as the main drivers of morphological adaptation across various kelp species</w:t>
+      </w:r>
+      <w:r>
+        <w:t xml:space="preserve"> </w:t>
+      </w:r>
+      <w:r>
+        <w:t xml:space="preserve">(Bekkby et al. 2014; Wernberg and Thomsen 2005; Denny and Gaylord 2002; Hurd 2000; Fowler-Walker, Connell, and Gillanders 2005; Thomsen, Wernberg, and Kendrick 2004; Mabin, Gribben, and Fischer 2013)</w:t>
+      </w:r>
+      <w:r>
+        <w:t xml:space="preserve">. For example, a study by</w:t>
       </w:r>
       <w:r>
         <w:t xml:space="preserve"> </w:t>
@@ -320,67 +451,22 @@
         <w:t xml:space="preserve"> </w:t>
       </w:r>
       <w:r>
-        <w:t xml:space="preserve">Kjellman growing at warmer sites and cooler sites, and showed wrinkling of the blade and reduced size to be a characteristic of higher temperature ranges. Temperature affects important kelp physiological processes such as photosynthesis and respiration, which ultimately influences growth and productivity resulting in reduced size</w:t>
-      </w:r>
-      <w:r>
-        <w:t xml:space="preserve"> </w:t>
-      </w:r>
-      <w:r>
-        <w:t xml:space="preserve">(</w:t>
-      </w:r>
-      <w:r>
-        <w:rPr>
-          <w:b/>
-        </w:rPr>
-        <w:t xml:space="preserve">???</w:t>
-      </w:r>
-      <w:r>
-        <w:t xml:space="preserve">;</w:t>
-      </w:r>
-      <w:r>
-        <w:t xml:space="preserve"> </w:t>
-      </w:r>
-      <w:r>
-        <w:rPr>
-          <w:b/>
-        </w:rPr>
-        <w:t xml:space="preserve">???</w:t>
-      </w:r>
-      <w:r>
-        <w:t xml:space="preserve">;</w:t>
-      </w:r>
-      <w:r>
-        <w:t xml:space="preserve"> </w:t>
-      </w:r>
-      <w:r>
-        <w:rPr>
-          <w:b/>
-        </w:rPr>
-        <w:t xml:space="preserve">???</w:t>
-      </w:r>
-      <w:r>
-        <w:t xml:space="preserve">;</w:t>
-      </w:r>
-      <w:r>
-        <w:t xml:space="preserve"> </w:t>
-      </w:r>
-      <w:r>
-        <w:rPr>
-          <w:b/>
-        </w:rPr>
-        <w:t xml:space="preserve">???</w:t>
-      </w:r>
-      <w:r>
-        <w:t xml:space="preserve">)</w:t>
-      </w:r>
-      <w:r>
-        <w:t xml:space="preserve">. Although other factors play a role in kelp morphological adaptation, wave exposure has also been identified as the main driver of morphological adaptation across various kelp species. Past research has shown that in highly wave exposed areas kelp morphology tends to take on characteristics which reduce drag, increase strength and increase flexibility</w:t>
-      </w:r>
-      <w:r>
-        <w:t xml:space="preserve"> </w:t>
-      </w:r>
-      <w:r>
-        <w:t xml:space="preserve">(Mark Denny and Gaylord 2002; Hurd 2000; Fowler-Walker, Connell, and Gillanders 2005; Thomsen, Wernberg, and Kendrick 2004)</w:t>
+        <w:t xml:space="preserve">Kjellman growing at warmer and cooler sites, and showed wrinkling of the blade and reduced size to be a characteristic of higher temperature ranges. Temperature affects important kelp physiological processes such as photosynthesis and respiration, which ultimately influences growth and productivity resulting in reduced size</w:t>
+      </w:r>
+      <w:r>
+        <w:t xml:space="preserve"> </w:t>
+      </w:r>
+      <w:r>
+        <w:t xml:space="preserve">(Bearham, Vanderklift, and Gunson 2013; Gerard 1997; Gao et al. 2013; Zimmerman and Kremer 1986)</w:t>
+      </w:r>
+      <w:r>
+        <w:t xml:space="preserve">. Past research has shown that in highly wave exposed areas kelp morphology tends to take on characteristics which reduce drag, increase strength and increase flexibility</w:t>
+      </w:r>
+      <w:r>
+        <w:t xml:space="preserve"> </w:t>
+      </w:r>
+      <w:r>
+        <w:t xml:space="preserve">(Denny and Gaylord 2002; Hurd 2000; Fowler-Walker, Connell, and Gillanders 2005; Thomsen, Wernberg, and Kendrick 2004)</w:t>
       </w:r>
       <w:r>
         <w:t xml:space="preserve">. For example, a study by</w:t>
@@ -410,73 +496,7 @@
         <w:t xml:space="preserve"> </w:t>
       </w:r>
       <w:r>
-        <w:t xml:space="preserve">(C. Agardh) J. Agardh across a broad geographic range, and showed trends towards drag-reducing (small size, narrow laterals and blades, low spinosity) and increased strength (large holdfast, thick stipe and thick blades and lamina) at high wave exposure sites. The morphological adaptation to wave exposure must be kept in balance with other important processes, such as nutrient assimilation and light absorption, which are dependent on the amount of surface area of the blades. Therefore, there is a trade-off between reducing overall drag and maintaining nutrient uptake and photosynthetic ability. Therefore, morphological adaptability of kelps is driven by a combination of environmental factors that in turn do not act independently of one another. A study by</w:t>
-      </w:r>
-      <w:r>
-        <w:t xml:space="preserve"> </w:t>
-      </w:r>
-      <w:r>
-        <w:t xml:space="preserve">Wernberg et al. (2003)</w:t>
-      </w:r>
-      <w:r>
-        <w:t xml:space="preserve"> </w:t>
-      </w:r>
-      <w:r>
-        <w:t xml:space="preserve">investigated the morphology of</w:t>
-      </w:r>
-      <w:r>
-        <w:t xml:space="preserve"> </w:t>
-      </w:r>
-      <w:r>
-        <w:rPr>
-          <w:i/>
-        </w:rPr>
-        <w:t xml:space="preserve">E. radiata</w:t>
-      </w:r>
-      <w:r>
-        <w:t xml:space="preserve"> </w:t>
-      </w:r>
-      <w:r>
-        <w:t xml:space="preserve">in order to quantify the morphological variation and whether it was dependent on spatial differences along the Australasian coast. They found no correlation between spatial distance and morphological similarity and rather the morphology of kelps was representative of multiple environmental forcings on different morphological characters at different spatial scales</w:t>
-      </w:r>
-      <w:r>
-        <w:t xml:space="preserve"> </w:t>
-      </w:r>
-      <w:r>
-        <w:t xml:space="preserve">(Wernberg et al. 2003)</w:t>
-      </w:r>
-      <w:r>
-        <w:t xml:space="preserve">. Due to the complex effects of environmental drivers on kelp morphology, one can also expect differences in morphology between deep and shallow water populations of the same species. Deep and shallow water environments may differ in abiotic processes such as the degree of water column mixing</w:t>
-      </w:r>
-      <w:r>
-        <w:t xml:space="preserve"> </w:t>
-      </w:r>
-      <w:r>
-        <w:t xml:space="preserve">(Smit et al. 2013)</w:t>
-      </w:r>
-      <w:r>
-        <w:t xml:space="preserve">, solar heating</w:t>
-      </w:r>
-      <w:r>
-        <w:t xml:space="preserve"> </w:t>
-      </w:r>
-      <w:r>
-        <w:t xml:space="preserve">(Dellatorre et al. 2012; Dunne and Brown 2001)</w:t>
-      </w:r>
-      <w:r>
-        <w:t xml:space="preserve"> </w:t>
-      </w:r>
-      <w:r>
-        <w:t xml:space="preserve">and effects of wave dampening</w:t>
-      </w:r>
-      <w:r>
-        <w:t xml:space="preserve"> </w:t>
-      </w:r>
-      <w:r>
-        <w:t xml:space="preserve">(Kobayashi, Raichle, and Asano 1993; Mia2013; Dubi and Tørum 1995)</w:t>
-      </w:r>
-      <w:r>
-        <w:t xml:space="preserve">, all of which do not act independently and instead influence one another.</w:t>
+        <w:t xml:space="preserve">(C. Agardh) J. Agardh. across a broad geographic range, and showed trends towards drag-reducing (small size, narrow laterals and blades, low spinosity) and increased strength (large holdfast, thick stipe and thick blades and lamina) at high wave exposure sites.</w:t>
       </w:r>
     </w:p>
     <w:p>
@@ -673,7 +693,7 @@
         <w:t xml:space="preserve"> </w:t>
       </w:r>
       <w:r>
-        <w:t xml:space="preserve">become increasingly hollow further north along the coastline. They suggested that turbidity was the environmental driver responsible for this change.</w:t>
+        <w:t xml:space="preserve">become increasingly hollow further north along the coastline. They suggested that turbidity in relation to light attenuation was the environmental driver responsible for this change.</w:t>
       </w:r>
     </w:p>
     <w:p>
@@ -699,19 +719,19 @@
         <w:t xml:space="preserve"> </w:t>
       </w:r>
       <w:r>
-        <w:t xml:space="preserve">which measure the length of open water associated with a particular site in a straight line, and are regarded as simple measures of wave exposure. Advances in numerical modelling based on physical/linear wave theory incorporate more complexity (wind forcing, wave-wave interactions, wave breaking, diffraction and variation in wave direction) into the models and allow for a quantitave, reproducible approach for quantifying wave exposure. Currently, no ecological studies investigating macroalgal morphological characteristics in relation to the wave environment have incorporated 3D spectral numerical modelling. Previous research investigating drivers of kelp morphological characteristics have often used qualitative estimates of wave exposure and did not consider all morphological characteristics. Furthermore, wind is an important component of surface gravity waves</w:t>
-      </w:r>
-      <w:r>
-        <w:t xml:space="preserve"> </w:t>
-      </w:r>
-      <w:r>
-        <w:t xml:space="preserve">(Holthuijsen 2010)</w:t>
-      </w:r>
-      <w:r>
-        <w:t xml:space="preserve"> </w:t>
-      </w:r>
-      <w:r>
-        <w:t xml:space="preserve">and previous work has not differentiated between surface gravity waves and swell waves, which the current work will aim to achieve. Other considerations such as possible differences in morphology between sub-canopy and canopy species, shallow and deep water populations have not been considered in previous research which ignores the effects of wave damping. The aim of this study is, therefore, to understand how temperature and wave exposure can influence the morphology in two species of kelps around South Africa, as well as between deep and shallow populations of the same species. This will be achieved by initially understanding the variation in temperature and waves using an advanced numerical model. The numerical model will then be used as a basis for investigating the consequences for morphological chracteristics of</w:t>
+        <w:t xml:space="preserve">which measure the length of open water associated with a particular site in a straight line, and are regarded as simple measures of wave exposure. Advances in numerical modelling based on physical/linear wave theory incorporate more complexity (wind forcing, wave-wave interactions, wave breaking, diffraction and variation in wave direction) into the models and allow for a quantitave, reproducible approach for characterising the hydrodynamic environment. Although</w:t>
+      </w:r>
+      <w:r>
+        <w:t xml:space="preserve"> </w:t>
+      </w:r>
+      <w:r>
+        <w:t xml:space="preserve">Mabin, Gribben, and Fischer (2013)</w:t>
+      </w:r>
+      <w:r>
+        <w:t xml:space="preserve"> </w:t>
+      </w:r>
+      <w:r>
+        <w:t xml:space="preserve">investigated kelp morphological characteristics using a 2D WAM model, currently no studies investigating macroalgal morphological characteristics in relation to the wave environment have incorporated 3D spectral numerical modelling. Furthermore no current studies have identified specific wave metrics in driving kelp morphological charactersitcs using advanced numerical model, which the current work will aim to achieve. Other considerations such as possible differences in morphology between sub-canopy and canopy species, shallow and deep water populations have not been considered using advanced numerical and statisical tools. The aim of this study is, therefore, to understand how temperature and wave exposure can influence the morphology in two species of kelps around South Africa, as well as between deep and shallow populations of the same species. The current study will also aim to identify specific temperature and wave metrics which drive kelp morphological characteristics. This will be achieved by initially understanding the variation in temperature and waves using an advanced numerical model. The numerical model will then be used as a basis for investigating the consequences for morphological chracteristics of</w:t>
       </w:r>
       <w:r>
         <w:t xml:space="preserve"> </w:t>
@@ -775,7 +795,7 @@
         <w:t xml:space="preserve"> </w:t>
       </w:r>
       <w:r>
-        <w:t xml:space="preserve">. St. Helena Bay and Betty’s Bay constituted the north western and south eastern boundary sites, respectively. These sites are roughly 300 km apart, and lie within separate marine provinces and cover a cline in wave exposure and temperature. Study sites span across the majority of the south-west coast, in varying thermal and wave energy regimes. The region is dominated by kelp communities that persist in contrasting abiotic environments. The west coast region has been termed as a cool temperate region, which is defined as a region where mean monthly temperatures are always above 10°C and always below 15°C</w:t>
+        <w:t xml:space="preserve">. St. Helena Bay and Betty’s Bay constituted the north western and south eastern boundary sites, respectively. These sites are roughly 300 km apart, lie within separate marine provinces, and span across the majority of the south-west coast, in varying thermal and wave energy regimes. The region is dominated by kelp communities that persist in contrasting abiotic environments. The west coast region has been termed as a cool temperate, which is defined as a region where mean monthly temperatures are always above 10°C and always below 15°C</w:t>
       </w:r>
       <w:r>
         <w:t xml:space="preserve"> </w:t>
@@ -865,7 +885,34 @@
         <w:pStyle w:val="BodyText"/>
       </w:pPr>
       <w:r>
-        <w:t xml:space="preserve">Due to the Cape Peninsula temperate latitude, winter months bring an increased frequency of frontal depressions that originate from the Southern Ocean</w:t>
+        <w:t xml:space="preserve">The annual and seasonal patterns in both wind influence the thermal regime around the coastline by inducing upwelling. Upwelling brings deep, cool nutrient rich water to coastal areas and therefore induces a decrease in temperature</w:t>
+      </w:r>
+      <w:r>
+        <w:t xml:space="preserve"> </w:t>
+      </w:r>
+      <w:r>
+        <w:t xml:space="preserve">(Field et al. 1980; Andrews and Hutchings 1980; Gill and Clarke 1974; Cram 1970; Rouault, Pohl, and Penven 2010; Blanke et al. 2002)</w:t>
+      </w:r>
+      <w:r>
+        <w:t xml:space="preserve">. The wind speed and wind direction help drive upwelling in summer on the western side of the Cape peninsula, where southerly winds blow parallel to the coast and trigger upwelling</w:t>
+      </w:r>
+      <w:r>
+        <w:t xml:space="preserve"> </w:t>
+      </w:r>
+      <w:r>
+        <w:t xml:space="preserve">(Field et al. 1980; Rouault, Pohl, and Penven 2010)</w:t>
+      </w:r>
+      <w:r>
+        <w:t xml:space="preserve">. This is not the case for False Bay which is shielded from the dominating wind and swell the Cape Peninsula is subject to, with the exception being the winter months where upwelling becomes more favourable for the region due to the change in swell and wind direction, causing lower temperatures to dominate during this time</w:t>
+      </w:r>
+      <w:r>
+        <w:t xml:space="preserve"> </w:t>
+      </w:r>
+      <w:r>
+        <w:t xml:space="preserve">(Rouault, Pohl, and Penven 2010; Andrews and Hutchings 1980)</w:t>
+      </w:r>
+      <w:r>
+        <w:t xml:space="preserve">. Due to the Cape Peninsula temperate latitude, winter months bring an increased frequency of frontal depressions that originate from the Southern Ocean</w:t>
       </w:r>
       <w:r>
         <w:t xml:space="preserve"> </w:t>
@@ -901,34 +948,7 @@
         <w:t xml:space="preserve">(Field et al. 1980; Jury, Kamstra, and Taunton-Clark 1985; Andrews and Hutchings 1980; Jury 1980)</w:t>
       </w:r>
       <w:r>
-        <w:t xml:space="preserve">. Patterns are also evident in the wave data. Seasonal variations in significant wave height (Hs), peak period and wave direction are also present. The direction of the dominant swell changes to the south west in winter, generated by strong low pressures that originate from the southern ocean</w:t>
-      </w:r>
-      <w:r>
-        <w:t xml:space="preserve"> </w:t>
-      </w:r>
-      <w:r>
-        <w:t xml:space="preserve">(Reason, Landman, and Tennant 2006)</w:t>
-      </w:r>
-      <w:r>
-        <w:t xml:space="preserve">, which False Bay is sheltered from</w:t>
-      </w:r>
-      <w:r>
-        <w:t xml:space="preserve"> </w:t>
-      </w:r>
-      <w:r>
-        <w:t xml:space="preserve">(Shipley 1964; Atkins 1970; Dufois and Rouault 2012)</w:t>
-      </w:r>
-      <w:r>
-        <w:t xml:space="preserve">. In summer, these swells rotate anticlockwise and are able to enter False Bay, providing an increased variability of Hs and Tp in this region. It should be noted that what is classified as sheltered around the South African coastline (a high energy coastline) might be classified as exposed in other regions of the world</w:t>
-      </w:r>
-      <w:r>
-        <w:t xml:space="preserve"> </w:t>
-      </w:r>
-      <w:r>
-        <w:t xml:space="preserve">(Norderhaug et al. 2012; Leliaert et al. 2000)</w:t>
-      </w:r>
-      <w:r>
-        <w:t xml:space="preserve">. It is due to the near consistent south-westerly swell and the complex orography around the peninsula that the wave energy distribution around the Cape Peninsula varies significantly over a small geographical area.</w:t>
+        <w:t xml:space="preserve">.</w:t>
       </w:r>
     </w:p>
     <w:p>
@@ -1739,107 +1759,25 @@
     </w:p>
     <w:p>
       <w:pPr>
-        <w:pStyle w:val="BodyText"/>
-      </w:pPr>
-      <w:r>
-        <w:t xml:space="preserve">In Figure 5 the total coastal wave exposure of the Cape Peninsula is given in terms of wave energy (kW per meter wave crest length). The classification from fully sheltered to extremely exposed is based on the total wave energy upper and lower limits. The western periphery of the Cape peninsula is almost continuously exposed to high wave exposures while the eastern periphery of the peninsula (western coastline of False Bay) revealed sheltered wave exposures (see figure</w:t>
-      </w:r>
-      <w:r>
-        <w:t xml:space="preserve"> </w:t>
-      </w:r>
-      <w:r>
-        <w:t xml:space="preserve">). There the marked seasonality, with higher energy waves during winter, may be clearly observed once more.</w:t>
-      </w:r>
-    </w:p>
-    <w:p>
-      <w:pPr>
-        <w:pStyle w:val="BodyText"/>
-      </w:pPr>
-      <w:r>
-        <w:t xml:space="preserve">To clarify the averaged wave exposure maps presented, the propagation of a typical offshore wave spectrum as produced from a single time-step in SWAN is presented in figure</w:t>
-      </w:r>
-      <w:r>
-        <w:t xml:space="preserve"> </w:t>
-      </w:r>
-      <w:r>
-        <w:t xml:space="preserve">. Tracing the wave height contours into False Bay its clear why this bay’s western periphery is predominantly sheltered. It should be mentioned that some of the annual winter frontal depression systems pass the Cape Peninsula from the west to east, resulting in wave propagating towards the continent from much more southerly directions. This results in positive and negative wave exposure anomalies all around the peninsula.</w:t>
-      </w:r>
-    </w:p>
-    <w:p>
-      <w:pPr>
-        <w:pStyle w:val="Heading2"/>
-      </w:pPr>
-      <w:bookmarkStart w:id="38" w:name="Xee16d5660e29b101f52aa3fa72673b5baf0185d"/>
-      <w:r>
-        <w:t xml:space="preserve">Drivers of kelp morphological characteristics</w:t>
-      </w:r>
-      <w:bookmarkEnd w:id="38"/>
-    </w:p>
-    <w:p>
-      <w:pPr>
-        <w:pStyle w:val="FirstParagraph"/>
-      </w:pPr>
-      <w:r>
-        <w:t xml:space="preserve">Significant differences were found between cool temperate and warm temperate regimes for most</w:t>
-      </w:r>
-      <w:r>
-        <w:t xml:space="preserve"> </w:t>
-      </w:r>
-      <w:r>
-        <w:rPr>
-          <w:i/>
-        </w:rPr>
-        <w:t xml:space="preserve">L. pallida</w:t>
-      </w:r>
-      <w:r>
-        <w:t xml:space="preserve"> </w:t>
-      </w:r>
-      <w:r>
-        <w:t xml:space="preserve">morphological characteristics with lamina length, number of digits and thallus mass the exceptions (see figure</w:t>
-      </w:r>
-      <w:r>
-        <w:t xml:space="preserve"> </w:t>
-      </w:r>
-      <w:r>
-        <w:t xml:space="preserve">). Certian morphological characteristics such as stipe mass, stipe length, total length and stipe diameter had significanlty higher means for kelps in cool temperate regimes when compared to kelps for the warm temperate regime. Conversely, lamina weight and lamina thickness had significantly lower means for kelps in the cool temperate regime compared to kelps in the warm temperate regime. When</w:t>
-      </w:r>
-      <w:r>
-        <w:t xml:space="preserve"> </w:t>
-      </w:r>
-      <w:r>
-        <w:rPr>
-          <w:i/>
-        </w:rPr>
-        <w:t xml:space="preserve">L. pallida</w:t>
-      </w:r>
-      <w:r>
-        <w:t xml:space="preserve"> </w:t>
-      </w:r>
-      <w:r>
-        <w:t xml:space="preserve">morphological characteristics were grouped to wave exposure categories kruskal-wallis tests revealed significant differences amoungst categories for most morphological characteristics with lamina length, number of digits and thallus mass the exceptions. The morphological characteristics that were significantly different amoungst sites exibited similar patterns, with increasing mean values from the full sheltered to extremely sheltered categories and a decrease in mean values for the remainder of the categories. Two morphological characteristics, namely lamina thickness and stipe diameter, both exibit higher variations for the exposed categories compared to other morphological characteristics.</w:t>
-      </w:r>
-    </w:p>
-    <w:p>
-      <w:pPr>
         <w:pStyle w:val="CaptionedFigure"/>
       </w:pPr>
       <w:r>
         <w:drawing>
           <wp:inline>
-            <wp:extent cx="6197600" cy="5422900"/>
+            <wp:extent cx="4620126" cy="3696101"/>
             <wp:effectExtent b="0" l="0" r="0" t="0"/>
-            <wp:docPr descr="Boxplots of L. pallida morphological characteristics group by temperature regime." title="" id="1" name="Picture"/>
+            <wp:docPr descr="Wave power map" title="" id="1" name="Picture"/>
             <a:graphic>
               <a:graphicData uri="http://schemas.openxmlformats.org/drawingml/2006/picture">
                 <pic:pic>
                   <pic:nvPicPr>
-                    <pic:cNvPr descr="morphology_paper_files/figure-docx/laminaria%20temp%20plots-1.png" id="0" name="Picture"/>
+                    <pic:cNvPr descr="morphology_paper_files/figure-docx/wave%20power%20map-1.png" id="0" name="Picture"/>
                     <pic:cNvPicPr>
                       <a:picLocks noChangeArrowheads="1" noChangeAspect="1"/>
                     </pic:cNvPicPr>
                   </pic:nvPicPr>
                   <pic:blipFill>
-                    <a:blip r:embed="rId39"/>
+                    <a:blip r:embed="rId38"/>
                     <a:stretch>
                       <a:fillRect/>
                     </a:stretch>
@@ -1847,7 +1785,7 @@
                   <pic:spPr bwMode="auto">
                     <a:xfrm>
                       <a:off x="0" y="0"/>
-                      <a:ext cx="6197600" cy="5422900"/>
+                      <a:ext cx="4620126" cy="3696101"/>
                     </a:xfrm>
                     <a:prstGeom prst="rect">
                       <a:avLst/>
@@ -1871,22 +1809,21 @@
         <w:pStyle w:val="ImageCaption"/>
       </w:pPr>
       <w:r>
-        <w:t xml:space="preserve">Boxplots of</w:t>
-      </w:r>
-      <w:r>
-        <w:t xml:space="preserve"> </w:t>
-      </w:r>
-      <w:r>
-        <w:rPr>
-          <w:i/>
-        </w:rPr>
-        <w:t xml:space="preserve">L. pallida</w:t>
-      </w:r>
-      <w:r>
-        <w:t xml:space="preserve"> </w:t>
-      </w:r>
-      <w:r>
-        <w:t xml:space="preserve">morphological characteristics group by temperature regime.</w:t>
+        <w:t xml:space="preserve">Wave power map</w:t>
+      </w:r>
+    </w:p>
+    <w:p>
+      <w:pPr>
+        <w:pStyle w:val="BodyText"/>
+      </w:pPr>
+      <w:r>
+        <w:t xml:space="preserve">In Figure 5 the total coastal wave exposure of the Cape Peninsula is given in terms of wave energy (kW per meter wave crest length). The classification from fully sheltered to extremely exposed is based on the total wave energy upper and lower limits. The western periphery of the Cape peninsula is almost continuously exposed to high wave exposures while the eastern periphery of the peninsula (western coastline of False Bay) revealed sheltered wave exposures (see figure</w:t>
+      </w:r>
+      <w:r>
+        <w:t xml:space="preserve"> </w:t>
+      </w:r>
+      <w:r>
+        <w:t xml:space="preserve">). There the marked seasonality, with higher energy waves during winter, may be clearly observed once more.</w:t>
       </w:r>
     </w:p>
     <w:p>
@@ -1896,20 +1833,20 @@
       <w:r>
         <w:drawing>
           <wp:inline>
-            <wp:extent cx="6197600" cy="5422900"/>
+            <wp:extent cx="4620126" cy="3696101"/>
             <wp:effectExtent b="0" l="0" r="0" t="0"/>
-            <wp:docPr descr="Boxplots of L. pallida morphological characteristics group by wave exposure category." title="" id="1" name="Picture"/>
+            <wp:docPr descr="False Bay wave spectrum" title="" id="1" name="Picture"/>
             <a:graphic>
               <a:graphicData uri="http://schemas.openxmlformats.org/drawingml/2006/picture">
                 <pic:pic>
                   <pic:nvPicPr>
-                    <pic:cNvPr descr="morphology_paper_files/figure-docx/lamanaria%20wave%20plots-1.png" id="0" name="Picture"/>
+                    <pic:cNvPr descr="morphology_paper_files/figure-docx/FB%20spectrum-1.png" id="0" name="Picture"/>
                     <pic:cNvPicPr>
                       <a:picLocks noChangeArrowheads="1" noChangeAspect="1"/>
                     </pic:cNvPicPr>
                   </pic:nvPicPr>
                   <pic:blipFill>
-                    <a:blip r:embed="rId40"/>
+                    <a:blip r:embed="rId39"/>
                     <a:stretch>
                       <a:fillRect/>
                     </a:stretch>
@@ -1917,7 +1854,7 @@
                   <pic:spPr bwMode="auto">
                     <a:xfrm>
                       <a:off x="0" y="0"/>
-                      <a:ext cx="6197600" cy="5422900"/>
+                      <a:ext cx="4620126" cy="3696101"/>
                     </a:xfrm>
                     <a:prstGeom prst="rect">
                       <a:avLst/>
@@ -1941,7 +1878,39 @@
         <w:pStyle w:val="ImageCaption"/>
       </w:pPr>
       <w:r>
-        <w:t xml:space="preserve">Boxplots of</w:t>
+        <w:t xml:space="preserve">False Bay wave spectrum</w:t>
+      </w:r>
+    </w:p>
+    <w:p>
+      <w:pPr>
+        <w:pStyle w:val="BodyText"/>
+      </w:pPr>
+      <w:r>
+        <w:t xml:space="preserve">To clarify the averaged wave exposure maps presented, the propagation of a typical offshore wave spectrum as produced from a single time-step in SWAN is presented in figure</w:t>
+      </w:r>
+      <w:r>
+        <w:t xml:space="preserve"> </w:t>
+      </w:r>
+      <w:r>
+        <w:t xml:space="preserve">. Tracing the wave height contours into False Bay its clear why this bay’s western periphery is predominantly sheltered. It should be mentioned that some of the annual winter frontal depression systems pass the Cape Peninsula from the west to east, resulting in wave propagating towards the continent from much more southerly directions. This results in positive and negative wave exposure anomalies all around the peninsula.</w:t>
+      </w:r>
+    </w:p>
+    <w:p>
+      <w:pPr>
+        <w:pStyle w:val="Heading2"/>
+      </w:pPr>
+      <w:bookmarkStart w:id="40" w:name="Xee16d5660e29b101f52aa3fa72673b5baf0185d"/>
+      <w:r>
+        <w:t xml:space="preserve">Drivers of kelp morphological characteristics</w:t>
+      </w:r>
+      <w:bookmarkEnd w:id="40"/>
+    </w:p>
+    <w:p>
+      <w:pPr>
+        <w:pStyle w:val="FirstParagraph"/>
+      </w:pPr>
+      <w:r>
+        <w:t xml:space="preserve">Significant differences were found between cool temperate and warm temperate regimes for most</w:t>
       </w:r>
       <w:r>
         <w:t xml:space="preserve"> </w:t>
@@ -1956,51 +1925,28 @@
         <w:t xml:space="preserve"> </w:t>
       </w:r>
       <w:r>
-        <w:t xml:space="preserve">morphological characteristics group by wave exposure category.</w:t>
-      </w:r>
-    </w:p>
-    <w:p>
-      <w:pPr>
-        <w:pStyle w:val="BodyText"/>
-      </w:pPr>
-      <w:r>
-        <w:t xml:space="preserve">Six out of the ten deep</w:t>
-      </w:r>
-      <w:r>
-        <w:t xml:space="preserve"> </w:t>
-      </w:r>
-      <w:r>
-        <w:rPr>
-          <w:i/>
-        </w:rPr>
-        <w:t xml:space="preserve">E. maxima</w:t>
-      </w:r>
-      <w:r>
-        <w:t xml:space="preserve"> </w:t>
-      </w:r>
-      <w:r>
-        <w:t xml:space="preserve">morphological characteristics showed differences between cool temperate and warm temperate regime except for frond mass, frond length, stipe mass and epiphyte length. Mean values for primary length, primary width and stipe circumference were significantly higher for kelps from cool temperate regions than for kelps from warm temperate regions (see figure</w:t>
-      </w:r>
-      <w:r>
-        <w:t xml:space="preserve"> </w:t>
-      </w:r>
-      <w:r>
-        <w:t xml:space="preserve">. The remaining morphological characteristics, stipe length, number of tufts and total length had significanlty lower values for kelps from cool temperate compared to kelps from the warm temperate regime. Significant differences amoungst wave exposure categories were found for all morphological characteristics of deep</w:t>
-      </w:r>
-      <w:r>
-        <w:t xml:space="preserve"> </w:t>
-      </w:r>
-      <w:r>
-        <w:rPr>
-          <w:i/>
-        </w:rPr>
-        <w:t xml:space="preserve">E. maxima</w:t>
-      </w:r>
-      <w:r>
-        <w:t xml:space="preserve"> </w:t>
-      </w:r>
-      <w:r>
-        <w:t xml:space="preserve">populations. Certian morphological characteristics showed a gradual increase in value with increasing degree of wave exposure. The remaining morphological characteristics exhibited decreased values for only the higher wave exposure categories and then a sharp increase in value for the highest wave exposure category.</w:t>
+        <w:t xml:space="preserve">morphological characteristics with lamina length, number of digits and thallus mass the exceptions (see figure</w:t>
+      </w:r>
+      <w:r>
+        <w:t xml:space="preserve"> </w:t>
+      </w:r>
+      <w:r>
+        <w:t xml:space="preserve">). Certian morphological characteristics such as stipe mass, stipe length, total length and stipe diameter had significanlty higher means for kelps in cool temperate regimes when compared to kelps for the warm temperate regime. Conversely, lamina weight and lamina thickness had significantly lower means for kelps in the cool temperate regime compared to kelps in the warm temperate regime. When</w:t>
+      </w:r>
+      <w:r>
+        <w:t xml:space="preserve"> </w:t>
+      </w:r>
+      <w:r>
+        <w:rPr>
+          <w:i/>
+        </w:rPr>
+        <w:t xml:space="preserve">L. pallida</w:t>
+      </w:r>
+      <w:r>
+        <w:t xml:space="preserve"> </w:t>
+      </w:r>
+      <w:r>
+        <w:t xml:space="preserve">morphological characteristics were grouped to wave exposure categories kruskal-wallis tests revealed significant differences amoungst categories for most morphological characteristics with lamina length, number of digits and thallus mass the exceptions. The morphological characteristics that were significantly different amoungst sites exibited similar patterns, with increasing mean values from the full sheltered to extremely sheltered categories and a decrease in mean values for the remainder of the categories. Two morphological characteristics, namely lamina thickness and stipe diameter, both exibit higher variations for the exposed categories compared to other morphological characteristics.</w:t>
       </w:r>
     </w:p>
     <w:p>
@@ -2012,12 +1958,12 @@
           <wp:inline>
             <wp:extent cx="6197600" cy="6197600"/>
             <wp:effectExtent b="0" l="0" r="0" t="0"/>
-            <wp:docPr descr="Boxplot of morphological characteristics for deep population E. maxima grouped by temperature." title="" id="1" name="Picture"/>
+            <wp:docPr descr="Boxplots of L. pallida morphological characteristics group by temperature regime." title="" id="1" name="Picture"/>
             <a:graphic>
               <a:graphicData uri="http://schemas.openxmlformats.org/drawingml/2006/picture">
                 <pic:pic>
                   <pic:nvPicPr>
-                    <pic:cNvPr descr="morphology_paper_files/figure-docx/deep%20ecklonia%20temp%20plot-1.png" id="0" name="Picture"/>
+                    <pic:cNvPr descr="morphology_paper_files/figure-docx/laminaria%20temp%20plots-1.png" id="0" name="Picture"/>
                     <pic:cNvPicPr>
                       <a:picLocks noChangeArrowheads="1" noChangeAspect="1"/>
                     </pic:cNvPicPr>
@@ -2055,22 +2001,22 @@
         <w:pStyle w:val="ImageCaption"/>
       </w:pPr>
       <w:r>
-        <w:t xml:space="preserve">Boxplot of morphological characteristics for deep population</w:t>
-      </w:r>
-      <w:r>
-        <w:t xml:space="preserve"> </w:t>
-      </w:r>
-      <w:r>
-        <w:rPr>
-          <w:i/>
-        </w:rPr>
-        <w:t xml:space="preserve">E. maxima</w:t>
-      </w:r>
-      <w:r>
-        <w:t xml:space="preserve"> </w:t>
-      </w:r>
-      <w:r>
-        <w:t xml:space="preserve">grouped by temperature.</w:t>
+        <w:t xml:space="preserve">Boxplots of</w:t>
+      </w:r>
+      <w:r>
+        <w:t xml:space="preserve"> </w:t>
+      </w:r>
+      <w:r>
+        <w:rPr>
+          <w:i/>
+        </w:rPr>
+        <w:t xml:space="preserve">L. pallida</w:t>
+      </w:r>
+      <w:r>
+        <w:t xml:space="preserve"> </w:t>
+      </w:r>
+      <w:r>
+        <w:t xml:space="preserve">morphological characteristics group by temperature regime.</w:t>
       </w:r>
     </w:p>
     <w:p>
@@ -2082,12 +2028,12 @@
           <wp:inline>
             <wp:extent cx="6197600" cy="6197600"/>
             <wp:effectExtent b="0" l="0" r="0" t="0"/>
-            <wp:docPr descr="Boxplot of morphological characteristics for deep population E. maxima grouped by wave exposure." title="" id="1" name="Picture"/>
+            <wp:docPr descr="Boxplots of L. pallida morphological characteristics group by wave exposure category." title="" id="1" name="Picture"/>
             <a:graphic>
               <a:graphicData uri="http://schemas.openxmlformats.org/drawingml/2006/picture">
                 <pic:pic>
                   <pic:nvPicPr>
-                    <pic:cNvPr descr="morphology_paper_files/figure-docx/deep%20ecklonia%20wave-1.png" id="0" name="Picture"/>
+                    <pic:cNvPr descr="morphology_paper_files/figure-docx/lamanaria%20wave%20plots-1.png" id="0" name="Picture"/>
                     <pic:cNvPicPr>
                       <a:picLocks noChangeArrowheads="1" noChangeAspect="1"/>
                     </pic:cNvPicPr>
@@ -2125,6 +2071,190 @@
         <w:pStyle w:val="ImageCaption"/>
       </w:pPr>
       <w:r>
+        <w:t xml:space="preserve">Boxplots of</w:t>
+      </w:r>
+      <w:r>
+        <w:t xml:space="preserve"> </w:t>
+      </w:r>
+      <w:r>
+        <w:rPr>
+          <w:i/>
+        </w:rPr>
+        <w:t xml:space="preserve">L. pallida</w:t>
+      </w:r>
+      <w:r>
+        <w:t xml:space="preserve"> </w:t>
+      </w:r>
+      <w:r>
+        <w:t xml:space="preserve">morphological characteristics group by wave exposure category.</w:t>
+      </w:r>
+    </w:p>
+    <w:p>
+      <w:pPr>
+        <w:pStyle w:val="BodyText"/>
+      </w:pPr>
+      <w:r>
+        <w:t xml:space="preserve">Six out of the ten deep</w:t>
+      </w:r>
+      <w:r>
+        <w:t xml:space="preserve"> </w:t>
+      </w:r>
+      <w:r>
+        <w:rPr>
+          <w:i/>
+        </w:rPr>
+        <w:t xml:space="preserve">E. maxima</w:t>
+      </w:r>
+      <w:r>
+        <w:t xml:space="preserve"> </w:t>
+      </w:r>
+      <w:r>
+        <w:t xml:space="preserve">morphological characteristics showed differences between cool temperate and warm temperate regime except for frond mass, frond length, stipe mass and epiphyte length. Mean values for primary length, primary width and stipe circumference were significantly higher for kelps from cool temperate regions than for kelps from warm temperate regions (see figure</w:t>
+      </w:r>
+      <w:r>
+        <w:t xml:space="preserve"> </w:t>
+      </w:r>
+      <w:r>
+        <w:t xml:space="preserve">. The remaining morphological characteristics, stipe length, number of tufts and total length had significanlty lower values for kelps from cool temperate compared to kelps from the warm temperate regime. Significant differences amoungst wave exposure categories were found for all morphological characteristics of deep</w:t>
+      </w:r>
+      <w:r>
+        <w:t xml:space="preserve"> </w:t>
+      </w:r>
+      <w:r>
+        <w:rPr>
+          <w:i/>
+        </w:rPr>
+        <w:t xml:space="preserve">E. maxima</w:t>
+      </w:r>
+      <w:r>
+        <w:t xml:space="preserve"> </w:t>
+      </w:r>
+      <w:r>
+        <w:t xml:space="preserve">populations. Certian morphological characteristics showed a gradual increase in value with increasing degree of wave exposure. The remaining morphological characteristics exhibited decreased values for only the higher wave exposure categories and then a sharp increase in value for the highest wave exposure category.</w:t>
+      </w:r>
+    </w:p>
+    <w:p>
+      <w:pPr>
+        <w:pStyle w:val="CaptionedFigure"/>
+      </w:pPr>
+      <w:r>
+        <w:drawing>
+          <wp:inline>
+            <wp:extent cx="6197600" cy="6197600"/>
+            <wp:effectExtent b="0" l="0" r="0" t="0"/>
+            <wp:docPr descr="Boxplot of morphological characteristics for deep population E. maxima grouped by temperature." title="" id="1" name="Picture"/>
+            <a:graphic>
+              <a:graphicData uri="http://schemas.openxmlformats.org/drawingml/2006/picture">
+                <pic:pic>
+                  <pic:nvPicPr>
+                    <pic:cNvPr descr="morphology_paper_files/figure-docx/deep%20ecklonia%20temp%20plot-1.png" id="0" name="Picture"/>
+                    <pic:cNvPicPr>
+                      <a:picLocks noChangeArrowheads="1" noChangeAspect="1"/>
+                    </pic:cNvPicPr>
+                  </pic:nvPicPr>
+                  <pic:blipFill>
+                    <a:blip r:embed="rId43"/>
+                    <a:stretch>
+                      <a:fillRect/>
+                    </a:stretch>
+                  </pic:blipFill>
+                  <pic:spPr bwMode="auto">
+                    <a:xfrm>
+                      <a:off x="0" y="0"/>
+                      <a:ext cx="6197600" cy="6197600"/>
+                    </a:xfrm>
+                    <a:prstGeom prst="rect">
+                      <a:avLst/>
+                    </a:prstGeom>
+                    <a:noFill/>
+                    <a:ln w="9525">
+                      <a:noFill/>
+                      <a:headEnd/>
+                      <a:tailEnd/>
+                    </a:ln>
+                  </pic:spPr>
+                </pic:pic>
+              </a:graphicData>
+            </a:graphic>
+          </wp:inline>
+        </w:drawing>
+      </w:r>
+    </w:p>
+    <w:p>
+      <w:pPr>
+        <w:pStyle w:val="ImageCaption"/>
+      </w:pPr>
+      <w:r>
+        <w:t xml:space="preserve">Boxplot of morphological characteristics for deep population</w:t>
+      </w:r>
+      <w:r>
+        <w:t xml:space="preserve"> </w:t>
+      </w:r>
+      <w:r>
+        <w:rPr>
+          <w:i/>
+        </w:rPr>
+        <w:t xml:space="preserve">E. maxima</w:t>
+      </w:r>
+      <w:r>
+        <w:t xml:space="preserve"> </w:t>
+      </w:r>
+      <w:r>
+        <w:t xml:space="preserve">grouped by temperature.</w:t>
+      </w:r>
+    </w:p>
+    <w:p>
+      <w:pPr>
+        <w:pStyle w:val="CaptionedFigure"/>
+      </w:pPr>
+      <w:r>
+        <w:drawing>
+          <wp:inline>
+            <wp:extent cx="6197600" cy="6197600"/>
+            <wp:effectExtent b="0" l="0" r="0" t="0"/>
+            <wp:docPr descr="Boxplot of morphological characteristics for deep population E. maxima grouped by wave exposure." title="" id="1" name="Picture"/>
+            <a:graphic>
+              <a:graphicData uri="http://schemas.openxmlformats.org/drawingml/2006/picture">
+                <pic:pic>
+                  <pic:nvPicPr>
+                    <pic:cNvPr descr="morphology_paper_files/figure-docx/deep%20ecklonia%20wave-1.png" id="0" name="Picture"/>
+                    <pic:cNvPicPr>
+                      <a:picLocks noChangeArrowheads="1" noChangeAspect="1"/>
+                    </pic:cNvPicPr>
+                  </pic:nvPicPr>
+                  <pic:blipFill>
+                    <a:blip r:embed="rId44"/>
+                    <a:stretch>
+                      <a:fillRect/>
+                    </a:stretch>
+                  </pic:blipFill>
+                  <pic:spPr bwMode="auto">
+                    <a:xfrm>
+                      <a:off x="0" y="0"/>
+                      <a:ext cx="6197600" cy="6197600"/>
+                    </a:xfrm>
+                    <a:prstGeom prst="rect">
+                      <a:avLst/>
+                    </a:prstGeom>
+                    <a:noFill/>
+                    <a:ln w="9525">
+                      <a:noFill/>
+                      <a:headEnd/>
+                      <a:tailEnd/>
+                    </a:ln>
+                  </pic:spPr>
+                </pic:pic>
+              </a:graphicData>
+            </a:graphic>
+          </wp:inline>
+        </w:drawing>
+      </w:r>
+    </w:p>
+    <w:p>
+      <w:pPr>
+        <w:pStyle w:val="ImageCaption"/>
+      </w:pPr>
+      <w:r>
         <w:t xml:space="preserve">Boxplot of morphological characteristics for deep population</w:t>
       </w:r>
       <w:r>
@@ -2163,7 +2293,7 @@
                     </pic:cNvPicPr>
                   </pic:nvPicPr>
                   <pic:blipFill>
-                    <a:blip r:embed="rId43"/>
+                    <a:blip r:embed="rId45"/>
                     <a:stretch>
                       <a:fillRect/>
                     </a:stretch>
@@ -2233,7 +2363,7 @@
                     </pic:cNvPicPr>
                   </pic:nvPicPr>
                   <pic:blipFill>
-                    <a:blip r:embed="rId44"/>
+                    <a:blip r:embed="rId46"/>
                     <a:stretch>
                       <a:fillRect/>
                     </a:stretch>
@@ -2287,7 +2417,7 @@
       <w:pPr>
         <w:pStyle w:val="Heading3"/>
       </w:pPr>
-      <w:bookmarkStart w:id="45" w:name="X1283c167cb77c0ab1b45f3fd79f22e184d363de"/>
+      <w:bookmarkStart w:id="47" w:name="X1283c167cb77c0ab1b45f3fd79f22e184d363de"/>
       <w:r>
         <w:t xml:space="preserve">Abiotic drivers of</w:t>
       </w:r>
@@ -2306,7 +2436,7 @@
       <w:r>
         <w:t xml:space="preserve">morphological characteristics</w:t>
       </w:r>
-      <w:bookmarkEnd w:id="45"/>
+      <w:bookmarkEnd w:id="47"/>
     </w:p>
     <w:p>
       <w:pPr>
@@ -2437,7 +2567,7 @@
       <w:pPr>
         <w:pStyle w:val="Heading3"/>
       </w:pPr>
-      <w:bookmarkStart w:id="46" w:name="X0a1bbc8eef11298a2912a9b4024c78f20a84d37"/>
+      <w:bookmarkStart w:id="48" w:name="X0a1bbc8eef11298a2912a9b4024c78f20a84d37"/>
       <w:r>
         <w:t xml:space="preserve">Abiotic drivers of</w:t>
       </w:r>
@@ -2456,7 +2586,7 @@
       <w:r>
         <w:t xml:space="preserve">morphological characteristics</w:t>
       </w:r>
-      <w:bookmarkEnd w:id="46"/>
+      <w:bookmarkEnd w:id="48"/>
     </w:p>
     <w:p>
       <w:pPr>
@@ -2615,7 +2745,7 @@
                     </pic:cNvPicPr>
                   </pic:nvPicPr>
                   <pic:blipFill>
-                    <a:blip r:embed="rId47"/>
+                    <a:blip r:embed="rId49"/>
                     <a:stretch>
                       <a:fillRect/>
                     </a:stretch>
@@ -2824,11 +2954,11 @@
       <w:pPr>
         <w:pStyle w:val="Heading1"/>
       </w:pPr>
-      <w:bookmarkStart w:id="48" w:name="discussion"/>
+      <w:bookmarkStart w:id="50" w:name="discussion"/>
       <w:r>
         <w:t xml:space="preserve">Discussion</w:t>
       </w:r>
-      <w:bookmarkEnd w:id="48"/>
+      <w:bookmarkEnd w:id="50"/>
     </w:p>
     <w:p>
       <w:pPr>
@@ -2882,34 +3012,40 @@
         <w:pStyle w:val="BodyText"/>
       </w:pPr>
       <w:r>
-        <w:t xml:space="preserve">The annual and seasonal patterns in both wind influence the thermal regime around the coastline by inducing upwelling. Upwelling brings deep, cool nutrient rich water to coastal areas and therefore induces a decrease in temperature</w:t>
-      </w:r>
-      <w:r>
-        <w:t xml:space="preserve"> </w:t>
-      </w:r>
-      <w:r>
-        <w:t xml:space="preserve">(Field et al. 1980; Andrews and Hutchings 1980; Gill and Clarke 1974; Cram 1970; Rouault, Pohl, and Penven 2010; Blanke et al. 2002)</w:t>
-      </w:r>
-      <w:r>
-        <w:t xml:space="preserve">. The wind speed and wind direction help drive upwelling in summer on the western side of the Cape peninsula, where southerly winds blow parallel to the coast and trigger upwelling</w:t>
-      </w:r>
-      <w:r>
-        <w:t xml:space="preserve"> </w:t>
-      </w:r>
-      <w:r>
-        <w:t xml:space="preserve">(Field et al. 1980; Rouault, Pohl, and Penven 2010)</w:t>
-      </w:r>
-      <w:r>
-        <w:t xml:space="preserve">. This is not the case for False Bay which is shielded from the dominating wind and swell the Cape Peninsula is subject to, with the exception being the winter months where upwelling becomes more favourable for the region due to the change in swell and wind direction, causing lower temperatures to dominate during this time</w:t>
-      </w:r>
-      <w:r>
-        <w:t xml:space="preserve"> </w:t>
-      </w:r>
-      <w:r>
-        <w:t xml:space="preserve">(Rouault, Pohl, and Penven 2010; Andrews and Hutchings 1980)</w:t>
-      </w:r>
-      <w:r>
-        <w:t xml:space="preserve">. The directional sheltering effect of the Cape Peninsula, against the dominant swell direction is clearly observed in the wave exposures presented in figure</w:t>
+        <w:t xml:space="preserve">There were clear patterns and clines in both the temperature and wave exposure data. The thermal and wave exposure regimes around the Cape Peninsula are driven by a complex interaction between wind, temperature and wave metrics, which do not act independently but instead influence one another. The direction of the dominant swell changes to the south west in winter, generated by strong low pressures that originate from the southern ocean</w:t>
+      </w:r>
+      <w:r>
+        <w:t xml:space="preserve"> </w:t>
+      </w:r>
+      <w:r>
+        <w:t xml:space="preserve">(Reason, Landman, and Tennant 2006)</w:t>
+      </w:r>
+      <w:r>
+        <w:t xml:space="preserve">, which False Bay is sheltered from</w:t>
+      </w:r>
+      <w:r>
+        <w:t xml:space="preserve"> </w:t>
+      </w:r>
+      <w:r>
+        <w:t xml:space="preserve">(Shipley 1964; Atkins 1970; Dufois and Rouault 2012)</w:t>
+      </w:r>
+      <w:r>
+        <w:t xml:space="preserve">. In summer, these swells rotate anticlockwise and are able to enter False Bay, providing an increased variability of Hs and Tp in this region. It should be noted that what is classified as sheltered around the South African coastline (a high energy coastline) might be classified as exposed in other regions of the world</w:t>
+      </w:r>
+      <w:r>
+        <w:t xml:space="preserve"> </w:t>
+      </w:r>
+      <w:r>
+        <w:t xml:space="preserve">(Norderhaug et al. 2012; Leliaert et al. 2000)</w:t>
+      </w:r>
+      <w:r>
+        <w:t xml:space="preserve">. It is due to the near consistent south-westerly swell and the complex orography around the peninsula that the wave energy distribution around the Cape Peninsula varies significantly over a small geographical area.</w:t>
+      </w:r>
+      <w:r>
+        <w:t xml:space="preserve"> </w:t>
+      </w:r>
+      <w:r>
+        <w:t xml:space="preserve">The directional sheltering effect of the Cape Peninsula, against the dominant swell direction is clearly observed in the wave exposures presented in figure</w:t>
       </w:r>
       <w:r>
         <w:t xml:space="preserve"> </w:t>
@@ -2924,7 +3060,7 @@
         <w:t xml:space="preserve">(Rouault, Pohl, and Penven 2010; Field et al. 1980)</w:t>
       </w:r>
       <w:r>
-        <w:t xml:space="preserve">. In general, the western side of the peninsula is more exposed than the eastern side (False Bay) and experiences significanlty higher significant swell height and significant peak period. This was also reflected in the wave exposure categories which show a trend of decreasing wave exposure (wave power) around the peninsula and into False Bay. There are also differences between the types of waves that each side of the peninsula experiences. The ???? analysis shows the western side of the peninsula is not only more exposed but the hydrodynamics are largely swell driven, while on the eastern side most of the wave energy is driven by a combination of swell and wind with the latter being the predominant driver.</w:t>
+        <w:t xml:space="preserve">. In general, the western side of the peninsula is more exposed than the eastern side (False Bay) and experiences significanlty higher significant swell height and significant peak period. This was also reflected in the wave exposure categories which show a trend of decreasing wave exposure (wave power) around the peninsula and into False Bay. There are also differences between the types of waves that each side of the peninsula experiences. The wave analysis shows the western side of the peninsula is not only more exposed but the hydrodynamics are largely swell driven, while on the eastern side most of the wave energy is driven by a combination of swell and wind with the latter being the predominant driver.</w:t>
       </w:r>
     </w:p>
     <w:p>
@@ -2938,7 +3074,7 @@
         <w:t xml:space="preserve"> </w:t>
       </w:r>
       <w:r>
-        <w:t xml:space="preserve">(Fowler-Walker, Wernberg, and Connell 2006; Wernberg and Thomsen 2005; Friedland and Denny 1995; Mark Denny and Roberson 2002; Bekkby et al. 2014; Denny, Gaylord, and Cowen 1997; Mark Denny and Gaylord 2002)</w:t>
+        <w:t xml:space="preserve">(Fowler-Walker, Wernberg, and Connell 2006; Wernberg and Thomsen 2005; Friedland and Denny 1995; Denny and Gaylord 2002; Bekkby et al. 2014; Denny, Gaylord, and Cowen 1997)</w:t>
       </w:r>
       <w:r>
         <w:t xml:space="preserve"> </w:t>
@@ -3088,7 +3224,7 @@
         <w:t xml:space="preserve"> </w:t>
       </w:r>
       <w:r>
-        <w:t xml:space="preserve">(Mark Denny and Gaylord 2002; Hurd 2000)</w:t>
+        <w:t xml:space="preserve">(Denny and Gaylord 2002; Hurd 2000)</w:t>
       </w:r>
       <w:r>
         <w:t xml:space="preserve">. However, increasing stipe length is only beneficial under lower exposure levels as a long stipe actually increases overall drag on the plant under higher exposure levels</w:t>
@@ -3097,7 +3233,7 @@
         <w:t xml:space="preserve"> </w:t>
       </w:r>
       <w:r>
-        <w:t xml:space="preserve">(Mark Denny and Gaylord 2002; Denny, Gaylord, and Cowen 1997)</w:t>
+        <w:t xml:space="preserve">(Denny and Gaylord 2002; Denny, Gaylord, and Cowen 1997)</w:t>
       </w:r>
       <w:r>
         <w:t xml:space="preserve">. This is reflected in Figure ?? which shows an overall reduction of</w:t>
@@ -3115,7 +3251,7 @@
         <w:t xml:space="preserve"> </w:t>
       </w:r>
       <w:r>
-        <w:t xml:space="preserve">morphological characteristics suggesting a size reducing tactic to cope with higher levels of wave exposure. The morphological characteristics of</w:t>
+        <w:t xml:space="preserve">morphological characteristics suggesting a size reducing tactic to cope with higher levels of wave exposure. The results suggest that deep</w:t>
       </w:r>
       <w:r>
         <w:t xml:space="preserve"> </w:t>
@@ -3130,7 +3266,19 @@
         <w:t xml:space="preserve"> </w:t>
       </w:r>
       <w:r>
-        <w:t xml:space="preserve">show similar patterns when grouped to wave exposure. The results suggest that deep</w:t>
+        <w:t xml:space="preserve">populations exhibit a different response, as well as a higher wave exposure threshold. Unlike</w:t>
+      </w:r>
+      <w:r>
+        <w:t xml:space="preserve"> </w:t>
+      </w:r>
+      <w:r>
+        <w:rPr>
+          <w:i/>
+        </w:rPr>
+        <w:t xml:space="preserve">L. pallida</w:t>
+      </w:r>
+      <w:r>
+        <w:t xml:space="preserve">,</w:t>
       </w:r>
       <w:r>
         <w:t xml:space="preserve"> </w:t>
@@ -3145,7 +3293,120 @@
         <w:t xml:space="preserve"> </w:t>
       </w:r>
       <w:r>
-        <w:t xml:space="preserve">populations exhibit a different response as well as a higher wave exposure threshold. Unlike</w:t>
+        <w:t xml:space="preserve">exhibits a size reducing tactic with in an increase in exposure level by significantly decreasing stipe mass, stipe length, stipe circumference, total length and frond length. A magnitude related reponse has been suggested by</w:t>
+      </w:r>
+      <w:r>
+        <w:t xml:space="preserve"> </w:t>
+      </w:r>
+      <w:r>
+        <w:t xml:space="preserve">Wernberg and Vanderklift (2010)</w:t>
+      </w:r>
+      <w:r>
+        <w:t xml:space="preserve"> </w:t>
+      </w:r>
+      <w:r>
+        <w:t xml:space="preserve">who investigated the temporal and spatial variations of various environmental drivers of the kelp</w:t>
+      </w:r>
+      <w:r>
+        <w:t xml:space="preserve"> </w:t>
+      </w:r>
+      <w:r>
+        <w:rPr>
+          <w:i/>
+        </w:rPr>
+        <w:t xml:space="preserve">E. radiata</w:t>
+      </w:r>
+      <w:r>
+        <w:t xml:space="preserve">. The authors identified wave exposure as the most important driver of kelp morphological characteristics and that the type of response elicited is dependent on the magnitude of wave exposure.</w:t>
+      </w:r>
+    </w:p>
+    <w:p>
+      <w:pPr>
+        <w:pStyle w:val="BodyText"/>
+      </w:pPr>
+      <w:r>
+        <w:t xml:space="preserve">A size reduction tactic has been shown before</w:t>
+      </w:r>
+      <w:r>
+        <w:t xml:space="preserve"> </w:t>
+      </w:r>
+      <w:r>
+        <w:t xml:space="preserve">(Fowler-Walker, Wernberg, and Connell 2006; Denny and Gaylord 2002; Hurd 2000; Fowler-Walker, Connell, and Gillanders 2005)</w:t>
+      </w:r>
+      <w:r>
+        <w:t xml:space="preserve"> </w:t>
+      </w:r>
+      <w:r>
+        <w:t xml:space="preserve">and is regarded as strategy to reduce overall drag on the plant. However,</w:t>
+      </w:r>
+      <w:r>
+        <w:t xml:space="preserve"> </w:t>
+      </w:r>
+      <w:r>
+        <w:rPr>
+          <w:i/>
+        </w:rPr>
+        <w:t xml:space="preserve">E. maxima</w:t>
+      </w:r>
+      <w:r>
+        <w:t xml:space="preserve"> </w:t>
+      </w:r>
+      <w:r>
+        <w:t xml:space="preserve">morphological characteristics changed significantly as wave exposure increases. When grouped to the higher wave exposure levels,</w:t>
+      </w:r>
+      <w:r>
+        <w:t xml:space="preserve"> </w:t>
+      </w:r>
+      <w:r>
+        <w:rPr>
+          <w:i/>
+        </w:rPr>
+        <w:t xml:space="preserve">E. maxima</w:t>
+      </w:r>
+      <w:r>
+        <w:t xml:space="preserve"> </w:t>
+      </w:r>
+      <w:r>
+        <w:t xml:space="preserve">morphology exhibited a strength and flexibility increasing trait (see figure</w:t>
+      </w:r>
+      <w:r>
+        <w:t xml:space="preserve"> </w:t>
+      </w:r>
+      <w:r>
+        <w:t xml:space="preserve">). Furthermore, the morphological response of</w:t>
+      </w:r>
+      <w:r>
+        <w:t xml:space="preserve"> </w:t>
+      </w:r>
+      <w:r>
+        <w:rPr>
+          <w:i/>
+        </w:rPr>
+        <w:t xml:space="preserve">E. maxima</w:t>
+      </w:r>
+      <w:r>
+        <w:t xml:space="preserve"> </w:t>
+      </w:r>
+      <w:r>
+        <w:t xml:space="preserve">to wave exposure only occurs at the</w:t>
+      </w:r>
+      <w:r>
+        <w:t xml:space="preserve"> </w:t>
+      </w:r>
+      <w:r>
+        <w:t xml:space="preserve">‘</w:t>
+      </w:r>
+      <w:r>
+        <w:t xml:space="preserve">Moderately exposed</w:t>
+      </w:r>
+      <w:r>
+        <w:t xml:space="preserve">’</w:t>
+      </w:r>
+      <w:r>
+        <w:t xml:space="preserve"> </w:t>
+      </w:r>
+      <w:r>
+        <w:t xml:space="preserve">(20-30 kW/m) level compared to</w:t>
       </w:r>
       <w:r>
         <w:t xml:space="preserve"> </w:t>
@@ -3157,7 +3418,10 @@
         <w:t xml:space="preserve">L. pallida</w:t>
       </w:r>
       <w:r>
-        <w:t xml:space="preserve">,</w:t>
+        <w:t xml:space="preserve"> </w:t>
+      </w:r>
+      <w:r>
+        <w:t xml:space="preserve">which exhibits a response at a lower wave exposure level. This suggests that</w:t>
       </w:r>
       <w:r>
         <w:t xml:space="preserve"> </w:t>
@@ -3172,31 +3436,226 @@
         <w:t xml:space="preserve"> </w:t>
       </w:r>
       <w:r>
-        <w:t xml:space="preserve">exhibits a size reducing tactic with in an increase in exposure level by significantly decreasing stipe mass, stipe length, stipe circumference, total length and frond length. A magnitude related reponse has been suggested by</w:t>
-      </w:r>
-      <w:r>
-        <w:t xml:space="preserve"> </w:t>
-      </w:r>
-      <w:r>
-        <w:t xml:space="preserve">Wernberg and Vanderklift (2010)</w:t>
-      </w:r>
-      <w:r>
-        <w:t xml:space="preserve"> </w:t>
-      </w:r>
-      <w:r>
-        <w:t xml:space="preserve">who investigated the temporal and spatial variations of various environmental drivers of the kelp</w:t>
-      </w:r>
-      <w:r>
-        <w:t xml:space="preserve"> </w:t>
-      </w:r>
-      <w:r>
-        <w:rPr>
-          <w:i/>
-        </w:rPr>
-        <w:t xml:space="preserve">E. radiata</w:t>
-      </w:r>
-      <w:r>
-        <w:t xml:space="preserve">. The authors identified wave exposure as the most important driver of kelp morphological characteristics and that the type of response elicited is dependent on the magnitude of wave exposure.</w:t>
+        <w:t xml:space="preserve">can tolerate higher exposure levels before having to exhibit a morphological response. The redundancy analysis performed confirms the patterns and responses observed as well as identifying specific temperature and wave variables as drivers of kelp morphology. Kelp morphology characteristics are largely wave driven for both species but differ in terms of specific temperature and wave metrics. For instance, both species morphological characteristics are determined by swell direction (</w:t>
+      </w:r>
+      <w:r>
+        <w:rPr>
+          <w:i/>
+        </w:rPr>
+        <w:t xml:space="preserve">dir_median</w:t>
+      </w:r>
+      <w:r>
+        <w:t xml:space="preserve">), standard deviation in peak period (</w:t>
+      </w:r>
+      <w:r>
+        <w:rPr>
+          <w:i/>
+        </w:rPr>
+        <w:t xml:space="preserve">tp_sd</w:t>
+      </w:r>
+      <w:r>
+        <w:t xml:space="preserve">) and mean significant swell height (</w:t>
+      </w:r>
+      <w:r>
+        <w:rPr>
+          <w:i/>
+        </w:rPr>
+        <w:t xml:space="preserve">hs_mean</w:t>
+      </w:r>
+      <w:r>
+        <w:t xml:space="preserve">), but</w:t>
+      </w:r>
+      <w:r>
+        <w:t xml:space="preserve"> </w:t>
+      </w:r>
+      <w:r>
+        <w:rPr>
+          <w:i/>
+        </w:rPr>
+        <w:t xml:space="preserve">L. pallida</w:t>
+      </w:r>
+      <w:r>
+        <w:t xml:space="preserve"> </w:t>
+      </w:r>
+      <w:r>
+        <w:t xml:space="preserve">temperature driver is mean temperature (</w:t>
+      </w:r>
+      <w:r>
+        <w:rPr>
+          <w:i/>
+        </w:rPr>
+        <w:t xml:space="preserve">mean_temp</w:t>
+      </w:r>
+      <w:r>
+        <w:t xml:space="preserve">) and</w:t>
+      </w:r>
+      <w:r>
+        <w:t xml:space="preserve"> </w:t>
+      </w:r>
+      <w:r>
+        <w:rPr>
+          <w:i/>
+        </w:rPr>
+        <w:t xml:space="preserve">E. maxima</w:t>
+      </w:r>
+      <w:r>
+        <w:t xml:space="preserve"> </w:t>
+      </w:r>
+      <w:r>
+        <w:t xml:space="preserve">by minimum temperature (</w:t>
+      </w:r>
+      <w:r>
+        <w:rPr>
+          <w:i/>
+        </w:rPr>
+        <w:t xml:space="preserve">min_temp</w:t>
+      </w:r>
+      <w:r>
+        <w:t xml:space="preserve">). Minimum temperature as an important metric for</w:t>
+      </w:r>
+      <w:r>
+        <w:t xml:space="preserve"> </w:t>
+      </w:r>
+      <w:r>
+        <w:rPr>
+          <w:i/>
+        </w:rPr>
+        <w:t xml:space="preserve">E. maxima</w:t>
+      </w:r>
+      <w:r>
+        <w:t xml:space="preserve"> </w:t>
+      </w:r>
+      <w:r>
+        <w:t xml:space="preserve">may be related to nutrient availability. Low temperatures are often associated with upwelling events which bring cool, nutrient rich water into the nearshore. False Bay has comparativley little upwelling events compared to the western side of the peninsula, and so nutrients may be a limiting factor for</w:t>
+      </w:r>
+      <w:r>
+        <w:t xml:space="preserve"> </w:t>
+      </w:r>
+      <w:r>
+        <w:rPr>
+          <w:i/>
+        </w:rPr>
+        <w:t xml:space="preserve">E. maxima</w:t>
+      </w:r>
+      <w:r>
+        <w:t xml:space="preserve"> </w:t>
+      </w:r>
+      <w:r>
+        <w:t xml:space="preserve">populations within False Bay, hence the identification of minimum temperature (</w:t>
+      </w:r>
+      <w:r>
+        <w:rPr>
+          <w:i/>
+        </w:rPr>
+        <w:t xml:space="preserve">min_temp</w:t>
+      </w:r>
+      <w:r>
+        <w:t xml:space="preserve">) as a driver. Vertical mixing of the water coloumn for inshore regions are driven by several abiotic processes: (1) Turbulence of breaking waves inside or outside of the surf zone (2) convective mixing through a combination of cooling and evaporation (3) wind driven currents and (4) tidal mixing</w:t>
+      </w:r>
+      <w:r>
+        <w:t xml:space="preserve"> </w:t>
+      </w:r>
+      <w:r>
+        <w:t xml:space="preserve">(Smit et al. 2013)</w:t>
+      </w:r>
+      <w:r>
+        <w:t xml:space="preserve">. These abiotic processes cause effective vertical mixing of surface and deeper water stratifications which leads to a homogeneous thermal environment, which in this study may be interpreted as the mean temperature. Therefore, the homogenious thermal regime of inshore regions may be a reason why mean temperature is driver of</w:t>
+      </w:r>
+      <w:r>
+        <w:t xml:space="preserve"> </w:t>
+      </w:r>
+      <w:r>
+        <w:rPr>
+          <w:i/>
+        </w:rPr>
+        <w:t xml:space="preserve">L. pallida</w:t>
+      </w:r>
+      <w:r>
+        <w:t xml:space="preserve"> </w:t>
+      </w:r>
+      <w:r>
+        <w:t xml:space="preserve">morphological characteristics. The difference in canopy type between the species may be the reason why</w:t>
+      </w:r>
+      <w:r>
+        <w:t xml:space="preserve"> </w:t>
+      </w:r>
+      <w:r>
+        <w:rPr>
+          <w:i/>
+        </w:rPr>
+        <w:t xml:space="preserve">E. maxima</w:t>
+      </w:r>
+      <w:r>
+        <w:t xml:space="preserve"> </w:t>
+      </w:r>
+      <w:r>
+        <w:t xml:space="preserve">is driven by multiple wave metrics compared to</w:t>
+      </w:r>
+      <w:r>
+        <w:t xml:space="preserve"> </w:t>
+      </w:r>
+      <w:r>
+        <w:rPr>
+          <w:i/>
+        </w:rPr>
+        <w:t xml:space="preserve">L. pallida</w:t>
+      </w:r>
+      <w:r>
+        <w:t xml:space="preserve">. Since</w:t>
+      </w:r>
+      <w:r>
+        <w:t xml:space="preserve"> </w:t>
+      </w:r>
+      <w:r>
+        <w:rPr>
+          <w:i/>
+        </w:rPr>
+        <w:t xml:space="preserve">E. maxima</w:t>
+      </w:r>
+      <w:r>
+        <w:t xml:space="preserve"> </w:t>
+      </w:r>
+      <w:r>
+        <w:t xml:space="preserve">is a canopy-kelp, it is exposed to all components of a wave compared to</w:t>
+      </w:r>
+      <w:r>
+        <w:t xml:space="preserve"> </w:t>
+      </w:r>
+      <w:r>
+        <w:rPr>
+          <w:i/>
+        </w:rPr>
+        <w:t xml:space="preserve">L. pallida</w:t>
+      </w:r>
+      <w:r>
+        <w:t xml:space="preserve"> </w:t>
+      </w:r>
+      <w:r>
+        <w:t xml:space="preserve">which occurs deeper in the water column. Mean temperature identified as a driver for</w:t>
+      </w:r>
+      <w:r>
+        <w:t xml:space="preserve"> </w:t>
+      </w:r>
+      <w:r>
+        <w:rPr>
+          <w:i/>
+        </w:rPr>
+        <w:t xml:space="preserve">L. pallida</w:t>
+      </w:r>
+      <w:r>
+        <w:t xml:space="preserve"> </w:t>
+      </w:r>
+      <w:r>
+        <w:t xml:space="preserve">may be related to diurnal temperature fluctuations in the water column. Solar heating of the water surface in combination with wind-driven transport causes fluctuations within the water coloumn, which can occur daily or seasonally</w:t>
+      </w:r>
+      <w:r>
+        <w:t xml:space="preserve"> </w:t>
+      </w:r>
+      <w:r>
+        <w:t xml:space="preserve">(Kaplan et al. 2003)</w:t>
+      </w:r>
+      <w:r>
+        <w:t xml:space="preserve">.</w:t>
       </w:r>
     </w:p>
     <w:p>
@@ -3204,19 +3663,7 @@
         <w:pStyle w:val="BodyText"/>
       </w:pPr>
       <w:r>
-        <w:t xml:space="preserve">A size reduction tactic has been shown before</w:t>
-      </w:r>
-      <w:r>
-        <w:t xml:space="preserve"> </w:t>
-      </w:r>
-      <w:r>
-        <w:t xml:space="preserve">(Fowler-Walker, Wernberg, and Connell 2006; Mark Denny and Gaylord 2002; Hurd 2000; Fowler-Walker, Connell, and Gillanders 2005)</w:t>
-      </w:r>
-      <w:r>
-        <w:t xml:space="preserve"> </w:t>
-      </w:r>
-      <w:r>
-        <w:t xml:space="preserve">and is regarded as strategy to reduce overall drag on the plant. However,</w:t>
+        <w:t xml:space="preserve">Annual maximum and winter mean temperatures influence stipe length and frond length in shallow</w:t>
       </w:r>
       <w:r>
         <w:t xml:space="preserve"> </w:t>
@@ -3231,7 +3678,7 @@
         <w:t xml:space="preserve"> </w:t>
       </w:r>
       <w:r>
-        <w:t xml:space="preserve">morphological characteristics changed significantly as wave exposure increases. When grouped to the higher wave exposure levels,</w:t>
+        <w:t xml:space="preserve">individuals located at sites within False Bay; which was not the case for deeper</w:t>
       </w:r>
       <w:r>
         <w:t xml:space="preserve"> </w:t>
@@ -3246,13 +3693,22 @@
         <w:t xml:space="preserve"> </w:t>
       </w:r>
       <w:r>
-        <w:t xml:space="preserve">morphology exhibited a strength and flexibility increasing trait (see figure</w:t>
-      </w:r>
-      <w:r>
-        <w:t xml:space="preserve"> </w:t>
-      </w:r>
-      <w:r>
-        <w:t xml:space="preserve">). Furthermore, the morphological response of</w:t>
+        <w:t xml:space="preserve">individuals as well as</w:t>
+      </w:r>
+      <w:r>
+        <w:t xml:space="preserve"> </w:t>
+      </w:r>
+      <w:r>
+        <w:rPr>
+          <w:i/>
+        </w:rPr>
+        <w:t xml:space="preserve">L. pallida</w:t>
+      </w:r>
+      <w:r>
+        <w:t xml:space="preserve"> </w:t>
+      </w:r>
+      <w:r>
+        <w:t xml:space="preserve">which were largely driven by wave variables. The shallow</w:t>
       </w:r>
       <w:r>
         <w:t xml:space="preserve"> </w:t>
@@ -3267,7 +3723,133 @@
         <w:t xml:space="preserve"> </w:t>
       </w:r>
       <w:r>
-        <w:t xml:space="preserve">to wave exposure only occurs at the</w:t>
+        <w:t xml:space="preserve">individuals may not experience the same amount of wave energy as do deeper populations. This may be due to wave dampening from deeper populations of</w:t>
+      </w:r>
+      <w:r>
+        <w:t xml:space="preserve"> </w:t>
+      </w:r>
+      <w:r>
+        <w:rPr>
+          <w:i/>
+        </w:rPr>
+        <w:t xml:space="preserve">E. maxima</w:t>
+      </w:r>
+      <w:r>
+        <w:t xml:space="preserve">, which attenuate the wave energy entering coastal environments</w:t>
+      </w:r>
+      <w:r>
+        <w:t xml:space="preserve"> </w:t>
+      </w:r>
+      <w:r>
+        <w:t xml:space="preserve">(Kobayashi, Raichle, and Asano 1993; Jackson 1984; Mork 1996)</w:t>
+      </w:r>
+      <w:r>
+        <w:t xml:space="preserve">. The morphological variations in characteristics for deep</w:t>
+      </w:r>
+      <w:r>
+        <w:t xml:space="preserve"> </w:t>
+      </w:r>
+      <w:r>
+        <w:rPr>
+          <w:i/>
+        </w:rPr>
+        <w:t xml:space="preserve">E. maxima</w:t>
+      </w:r>
+      <w:r>
+        <w:t xml:space="preserve"> </w:t>
+      </w:r>
+      <w:r>
+        <w:t xml:space="preserve">populations are not seen for shallow</w:t>
+      </w:r>
+      <w:r>
+        <w:t xml:space="preserve"> </w:t>
+      </w:r>
+      <w:r>
+        <w:rPr>
+          <w:i/>
+        </w:rPr>
+        <w:t xml:space="preserve">E. maxima</w:t>
+      </w:r>
+      <w:r>
+        <w:t xml:space="preserve"> </w:t>
+      </w:r>
+      <w:r>
+        <w:t xml:space="preserve">populations. The lack of variation in shallow</w:t>
+      </w:r>
+      <w:r>
+        <w:t xml:space="preserve"> </w:t>
+      </w:r>
+      <w:r>
+        <w:rPr>
+          <w:i/>
+        </w:rPr>
+        <w:t xml:space="preserve">E. maxima</w:t>
+      </w:r>
+      <w:r>
+        <w:t xml:space="preserve"> </w:t>
+      </w:r>
+      <w:r>
+        <w:t xml:space="preserve">populations was also found in previous research by</w:t>
+      </w:r>
+      <w:r>
+        <w:t xml:space="preserve"> </w:t>
+      </w:r>
+      <w:r>
+        <w:t xml:space="preserve">(Rothman et al. 2017)</w:t>
+      </w:r>
+      <w:r>
+        <w:t xml:space="preserve"> </w:t>
+      </w:r>
+      <w:r>
+        <w:t xml:space="preserve">who showed that light was a significant driver. This influence of light may suggest photosynthetic ability and nutrient uptake as important drivers in shallow environments. Wave exposure may be reduced in shallow environments due to the wave damping effect of deep kelp and seaweed populations</w:t>
+      </w:r>
+      <w:r>
+        <w:t xml:space="preserve"> </w:t>
+      </w:r>
+      <w:r>
+        <w:t xml:space="preserve">(Kobayashi, Raichle, and Asano 1993; Mork 1996; Jackson 1984)</w:t>
+      </w:r>
+      <w:r>
+        <w:t xml:space="preserve"> </w:t>
+      </w:r>
+      <w:r>
+        <w:t xml:space="preserve">thereby reducing the need to adapt morphological characteristics to reduce drag. Furthermore, the reduction in differences between deep and shallow</w:t>
+      </w:r>
+      <w:r>
+        <w:t xml:space="preserve"> </w:t>
+      </w:r>
+      <w:r>
+        <w:rPr>
+          <w:i/>
+        </w:rPr>
+        <w:t xml:space="preserve">E. maxima</w:t>
+      </w:r>
+      <w:r>
+        <w:rPr>
+          <w:i/>
+        </w:rPr>
+        <w:t xml:space="preserve"> </w:t>
+      </w:r>
+      <w:r>
+        <w:t xml:space="preserve"> </w:t>
+      </w:r>
+      <w:r>
+        <w:t xml:space="preserve">at wave exposed sites on the western of the peninsula compared to sites in False Bay provides further evidence that wave exposure is not an important driver of shallow</w:t>
+      </w:r>
+      <w:r>
+        <w:t xml:space="preserve"> </w:t>
+      </w:r>
+      <w:r>
+        <w:rPr>
+          <w:i/>
+        </w:rPr>
+        <w:t xml:space="preserve">E. maxima</w:t>
+      </w:r>
+      <w:r>
+        <w:t xml:space="preserve"> </w:t>
+      </w:r>
+      <w:r>
+        <w:t xml:space="preserve">populations. Increased temperatures corresponded with a reduction in stipe circumference, frond length, stipe length, total length and stipe mass resulting in slim or</w:t>
       </w:r>
       <w:r>
         <w:t xml:space="preserve"> </w:t>
@@ -3276,7 +3858,7 @@
         <w:t xml:space="preserve">‘</w:t>
       </w:r>
       <w:r>
-        <w:t xml:space="preserve">Moderately exposed</w:t>
+        <w:t xml:space="preserve">skinny</w:t>
       </w:r>
       <w:r>
         <w:t xml:space="preserve">’</w:t>
@@ -3285,7 +3867,46 @@
         <w:t xml:space="preserve"> </w:t>
       </w:r>
       <w:r>
-        <w:t xml:space="preserve">(20-30 kW/m) level compared to</w:t>
+        <w:t xml:space="preserve">kelp individuals, which supports findings from previous research by</w:t>
+      </w:r>
+      <w:r>
+        <w:t xml:space="preserve"> </w:t>
+      </w:r>
+      <w:r>
+        <w:t xml:space="preserve">(Mabin, Gribben, and Fischer 2013; Serisawa et al. 2002)</w:t>
+      </w:r>
+      <w:r>
+        <w:t xml:space="preserve">. These findings were confirmed by the redundancy analysis which showed the contribution of wave variables as a driver of kelp morphological characterstics was lower compared to temperature variables. The sites do cluster by region but almost overlap entirely, further indicating wave variables are not the main driver. Although wave variables were not identified as an important driver, it is important to note the wave variables identified in the RDA differ to deep</w:t>
+      </w:r>
+      <w:r>
+        <w:t xml:space="preserve"> </w:t>
+      </w:r>
+      <w:r>
+        <w:rPr>
+          <w:i/>
+        </w:rPr>
+        <w:t xml:space="preserve">E. maxima</w:t>
+      </w:r>
+      <w:r>
+        <w:t xml:space="preserve">. The identification of median wind direction (</w:t>
+      </w:r>
+      <w:r>
+        <w:rPr>
+          <w:i/>
+        </w:rPr>
+        <w:t xml:space="preserve">dirw_median</w:t>
+      </w:r>
+      <w:r>
+        <w:t xml:space="preserve">) suggests that surface gravity waves as a driver compared to swell waves (</w:t>
+      </w:r>
+      <w:r>
+        <w:rPr>
+          <w:i/>
+        </w:rPr>
+        <w:t xml:space="preserve">dir_median</w:t>
+      </w:r>
+      <w:r>
+        <w:t xml:space="preserve">) identifiend for</w:t>
       </w:r>
       <w:r>
         <w:t xml:space="preserve"> </w:t>
@@ -3300,7 +3921,7 @@
         <w:t xml:space="preserve"> </w:t>
       </w:r>
       <w:r>
-        <w:t xml:space="preserve">which exhibits a response at a lower wave exposure level. This suggests that</w:t>
+        <w:t xml:space="preserve">and</w:t>
       </w:r>
       <w:r>
         <w:t xml:space="preserve"> </w:t>
@@ -3312,37 +3933,43 @@
         <w:t xml:space="preserve">E. maxima</w:t>
       </w:r>
       <w:r>
-        <w:t xml:space="preserve"> </w:t>
-      </w:r>
-      <w:r>
-        <w:t xml:space="preserve">can tolerate higher exposure levels before having to exhibit a morphological response. The redundancy analysis performed confirms the patterns and responses observed as well as identifying specific temperature and wave variables as drivers of kelp morphology. Kelp morphology characteristics are largely wave driven for both species but differ in terms of specific temperature and wave metrics. For instance, both species morphological characteristics are determined by swell direction (</w:t>
-      </w:r>
-      <w:r>
-        <w:rPr>
-          <w:i/>
-        </w:rPr>
-        <w:t xml:space="preserve">dir_median</w:t>
-      </w:r>
-      <w:r>
-        <w:t xml:space="preserve">), standard deviation in peak period (</w:t>
-      </w:r>
-      <w:r>
-        <w:rPr>
-          <w:i/>
-        </w:rPr>
-        <w:t xml:space="preserve">tp_sd</w:t>
-      </w:r>
-      <w:r>
-        <w:t xml:space="preserve">) and mean significant swell height (</w:t>
-      </w:r>
-      <w:r>
-        <w:rPr>
-          <w:i/>
-        </w:rPr>
-        <w:t xml:space="preserve">hs_mean</w:t>
-      </w:r>
-      <w:r>
-        <w:t xml:space="preserve">), but</w:t>
+        <w:t xml:space="preserve">. The identification of maximum temperature as a driver of kelp morphological characteristics may be due heating of shallow coastal waters due to solar heating.</w:t>
+      </w:r>
+    </w:p>
+    <w:p>
+      <w:pPr>
+        <w:pStyle w:val="Heading1"/>
+      </w:pPr>
+      <w:bookmarkStart w:id="51" w:name="conclusion"/>
+      <w:r>
+        <w:t xml:space="preserve">Conclusion</w:t>
+      </w:r>
+      <w:bookmarkEnd w:id="51"/>
+    </w:p>
+    <w:p>
+      <w:pPr>
+        <w:pStyle w:val="FirstParagraph"/>
+      </w:pPr>
+      <w:r>
+        <w:t xml:space="preserve">Past research shows that macroalgal morphological characteristics are largely driven by a wave exposure while others have suggested a complex interaction between various environmental variables. We confirm that wave variables are the main driver of kelp morphological characteristics in both</w:t>
+      </w:r>
+      <w:r>
+        <w:t xml:space="preserve"> </w:t>
+      </w:r>
+      <w:r>
+        <w:rPr>
+          <w:i/>
+        </w:rPr>
+        <w:t xml:space="preserve">E. maxima</w:t>
+      </w:r>
+      <w:r>
+        <w:rPr>
+          <w:i/>
+        </w:rPr>
+        <w:t xml:space="preserve"> </w:t>
+      </w:r>
+      <w:r>
+        <w:t xml:space="preserve">and</w:t>
       </w:r>
       <w:r>
         <w:t xml:space="preserve"> </w:t>
@@ -3357,16 +3984,7 @@
         <w:t xml:space="preserve"> </w:t>
       </w:r>
       <w:r>
-        <w:t xml:space="preserve">temperature driver is mean temperature (</w:t>
-      </w:r>
-      <w:r>
-        <w:rPr>
-          <w:i/>
-        </w:rPr>
-        <w:t xml:space="preserve">mean_temp</w:t>
-      </w:r>
-      <w:r>
-        <w:t xml:space="preserve">) and</w:t>
+        <w:t xml:space="preserve">populations around the Cape Peninsula, and differences in shallow and deep populations of</w:t>
       </w:r>
       <w:r>
         <w:t xml:space="preserve"> </w:t>
@@ -3381,16 +3999,43 @@
         <w:t xml:space="preserve"> </w:t>
       </w:r>
       <w:r>
-        <w:t xml:space="preserve">by minimum temperature (</w:t>
-      </w:r>
-      <w:r>
-        <w:rPr>
-          <w:i/>
-        </w:rPr>
-        <w:t xml:space="preserve">min_temp</w:t>
-      </w:r>
-      <w:r>
-        <w:t xml:space="preserve">). Minimum temperature as an important metric for</w:t>
+        <w:t xml:space="preserve">may reflect small differences in wave and temperature variables as drivers of kelp morphological characteristics. The response of kelp morphological characteristics to wave exposure was evident and both species show a tactics based on the magnitde of wave exposure. Strength increasing traits were exibited for lower exposure levels while a</w:t>
+      </w:r>
+      <w:r>
+        <w:t xml:space="preserve"> </w:t>
+      </w:r>
+      <w:r>
+        <w:t xml:space="preserve">‘</w:t>
+      </w:r>
+      <w:r>
+        <w:t xml:space="preserve">go-with-the-flow</w:t>
+      </w:r>
+      <w:r>
+        <w:t xml:space="preserve">’</w:t>
+      </w:r>
+      <w:r>
+        <w:t xml:space="preserve"> </w:t>
+      </w:r>
+      <w:r>
+        <w:t xml:space="preserve">tactic for moderate levels of wave exposure. Denny and Galord ??? showed that increased flexiblity or a</w:t>
+      </w:r>
+      <w:r>
+        <w:t xml:space="preserve"> </w:t>
+      </w:r>
+      <w:r>
+        <w:t xml:space="preserve">‘</w:t>
+      </w:r>
+      <w:r>
+        <w:t xml:space="preserve">go-with-the-flow</w:t>
+      </w:r>
+      <w:r>
+        <w:t xml:space="preserve">’</w:t>
+      </w:r>
+      <w:r>
+        <w:t xml:space="preserve"> </w:t>
+      </w:r>
+      <w:r>
+        <w:t xml:space="preserve">tactic has a threshold value, where increased stipe length actaully increase drag under high wave exposure scenarios. Therefore, under high wave exposure scenarios size reducing traits, such as reduced surface area of the overall plant should be favoured instead. This was evident in the results which showed that stipe length decreases under high wave exposure categories. This suggests that how morphological characteristcs manifest themselves is dependent on the magnitude of wave exposure. Furthermore, the results suggest that in the absence of wave exposure, temperatre becomes the dominant morphological driver. This is evident from the redundancy analysis for each species and deep populations of</w:t>
       </w:r>
       <w:r>
         <w:t xml:space="preserve"> </w:t>
@@ -3405,7 +4050,7 @@
         <w:t xml:space="preserve"> </w:t>
       </w:r>
       <w:r>
-        <w:t xml:space="preserve">may be related to nutrient availability. Low temperatures are often associated with upwelling events which bring cool, nutrient rich water into the nearshore. False Bay has comparativley little upwelling events compared to the western side of the peninsula, and so nutrients may be a limiting factor for</w:t>
+        <w:t xml:space="preserve">which show clustering of study sites according to the region; wave variables drive morphological characteristics for kelps from the western region and temperature variables for kelps from the eastern region. Clustering of sites according to region overlapped almost completey for the RDA analysis of shallow</w:t>
       </w:r>
       <w:r>
         <w:t xml:space="preserve"> </w:t>
@@ -3420,587 +4065,63 @@
         <w:t xml:space="preserve"> </w:t>
       </w:r>
       <w:r>
-        <w:t xml:space="preserve">populations within False Bay, hence the identification of minimum temperature (</w:t>
-      </w:r>
-      <w:r>
-        <w:rPr>
-          <w:i/>
-        </w:rPr>
-        <w:t xml:space="preserve">min_temp</w:t>
-      </w:r>
-      <w:r>
-        <w:t xml:space="preserve">) as a driver. Vertical mixing of the water coloumn for inshore regions are driven by several abiotic processes: (1) Turbulence of breaking waves inside or outside of the surf zone (2) convective mixing through a combination of cooling and evaporation (3) wind driven currents and (4) tidal mixing</w:t>
-      </w:r>
-      <w:r>
-        <w:t xml:space="preserve"> </w:t>
-      </w:r>
-      <w:r>
-        <w:t xml:space="preserve">(Smit et al. 2013)</w:t>
-      </w:r>
-      <w:r>
-        <w:t xml:space="preserve">. These abiotic processes cause effective vertical mixing of surface and deeper water stratifications which leads to a homogeneous thermal environment, which in this study may be interpreted as the mean temperature. Therefore, the homogenious thermal regime of inshore regions may be a reason why mean temperature is driver of</w:t>
-      </w:r>
-      <w:r>
-        <w:t xml:space="preserve"> </w:t>
-      </w:r>
-      <w:r>
-        <w:rPr>
-          <w:i/>
-        </w:rPr>
-        <w:t xml:space="preserve">L. pallida</w:t>
-      </w:r>
-      <w:r>
-        <w:t xml:space="preserve"> </w:t>
-      </w:r>
-      <w:r>
-        <w:t xml:space="preserve">morphological characteristics. The difference in canopy type between the species may be the reason why</w:t>
-      </w:r>
-      <w:r>
-        <w:t xml:space="preserve"> </w:t>
-      </w:r>
-      <w:r>
-        <w:rPr>
-          <w:i/>
-        </w:rPr>
-        <w:t xml:space="preserve">E. maxima</w:t>
-      </w:r>
-      <w:r>
-        <w:t xml:space="preserve"> </w:t>
-      </w:r>
-      <w:r>
-        <w:t xml:space="preserve">is driven by multiple wave metrics compared to</w:t>
-      </w:r>
-      <w:r>
-        <w:t xml:space="preserve"> </w:t>
-      </w:r>
-      <w:r>
-        <w:rPr>
-          <w:i/>
-        </w:rPr>
-        <w:t xml:space="preserve">L. pallida</w:t>
-      </w:r>
-      <w:r>
-        <w:t xml:space="preserve">. Since</w:t>
-      </w:r>
-      <w:r>
-        <w:t xml:space="preserve"> </w:t>
-      </w:r>
-      <w:r>
-        <w:rPr>
-          <w:i/>
-        </w:rPr>
-        <w:t xml:space="preserve">E. maxima</w:t>
-      </w:r>
-      <w:r>
-        <w:t xml:space="preserve"> </w:t>
-      </w:r>
-      <w:r>
-        <w:t xml:space="preserve">is a canopy-kelp, it is exposed to all components of a wave compared to</w:t>
-      </w:r>
-      <w:r>
-        <w:t xml:space="preserve"> </w:t>
-      </w:r>
-      <w:r>
-        <w:rPr>
-          <w:i/>
-        </w:rPr>
-        <w:t xml:space="preserve">L. pallida</w:t>
-      </w:r>
-      <w:r>
-        <w:t xml:space="preserve"> </w:t>
-      </w:r>
-      <w:r>
-        <w:t xml:space="preserve">which occurs deeper in the water column. Mean temperature identified as a driver for</w:t>
-      </w:r>
-      <w:r>
-        <w:t xml:space="preserve"> </w:t>
-      </w:r>
-      <w:r>
-        <w:rPr>
-          <w:i/>
-        </w:rPr>
-        <w:t xml:space="preserve">L. pallida</w:t>
-      </w:r>
-      <w:r>
-        <w:t xml:space="preserve"> </w:t>
-      </w:r>
-      <w:r>
-        <w:t xml:space="preserve">may be related to diurnal temperature fluctuations in the water column. Solar heating of the water surface in combination with wind-driven transport causes fluctuations within the water coloumn, which can occur daily or seasonally</w:t>
-      </w:r>
-      <w:r>
-        <w:t xml:space="preserve"> </w:t>
-      </w:r>
-      <w:r>
-        <w:t xml:space="preserve">(Kaplan et al. 2003)</w:t>
-      </w:r>
-      <w:r>
-        <w:t xml:space="preserve">.</w:t>
-      </w:r>
-    </w:p>
-    <w:p>
-      <w:pPr>
-        <w:pStyle w:val="BodyText"/>
-      </w:pPr>
-      <w:r>
-        <w:t xml:space="preserve">Annual maximum and winter mean temperatures influence stipe length and frond length in shallow</w:t>
-      </w:r>
-      <w:r>
-        <w:t xml:space="preserve"> </w:t>
-      </w:r>
-      <w:r>
-        <w:rPr>
-          <w:i/>
-        </w:rPr>
-        <w:t xml:space="preserve">E. maxima</w:t>
-      </w:r>
-      <w:r>
-        <w:t xml:space="preserve"> </w:t>
-      </w:r>
-      <w:r>
-        <w:t xml:space="preserve">individuals located at sites within False Bay; which was not the case for deeper</w:t>
-      </w:r>
-      <w:r>
-        <w:t xml:space="preserve"> </w:t>
-      </w:r>
-      <w:r>
-        <w:rPr>
-          <w:i/>
-        </w:rPr>
-        <w:t xml:space="preserve">E. maxima</w:t>
-      </w:r>
-      <w:r>
-        <w:t xml:space="preserve"> </w:t>
-      </w:r>
-      <w:r>
-        <w:t xml:space="preserve">individuals as well as</w:t>
-      </w:r>
-      <w:r>
-        <w:t xml:space="preserve"> </w:t>
-      </w:r>
-      <w:r>
-        <w:rPr>
-          <w:i/>
-        </w:rPr>
-        <w:t xml:space="preserve">L. pallida</w:t>
-      </w:r>
-      <w:r>
-        <w:t xml:space="preserve"> </w:t>
-      </w:r>
-      <w:r>
-        <w:t xml:space="preserve">which were largely driven by wave variables. The shallow</w:t>
-      </w:r>
-      <w:r>
-        <w:t xml:space="preserve"> </w:t>
-      </w:r>
-      <w:r>
-        <w:rPr>
-          <w:i/>
-        </w:rPr>
-        <w:t xml:space="preserve">E. maxima</w:t>
-      </w:r>
-      <w:r>
-        <w:t xml:space="preserve"> </w:t>
-      </w:r>
-      <w:r>
-        <w:t xml:space="preserve">individuals may not experience the same amount of wave energy as do deeper populations. This may be due to wave dampening from deeper populations of</w:t>
-      </w:r>
-      <w:r>
-        <w:t xml:space="preserve"> </w:t>
-      </w:r>
-      <w:r>
-        <w:rPr>
-          <w:i/>
-        </w:rPr>
-        <w:t xml:space="preserve">E. maxima</w:t>
-      </w:r>
-      <w:r>
-        <w:t xml:space="preserve">, which attenuate the wave energy entering coastal environments</w:t>
-      </w:r>
-      <w:r>
-        <w:t xml:space="preserve"> </w:t>
-      </w:r>
-      <w:r>
-        <w:t xml:space="preserve">(Kobayashi, Raichle, and Asano 1993; Jackson 1984; Mork 1996)</w:t>
-      </w:r>
-      <w:r>
-        <w:t xml:space="preserve">. The morphological variations in characteristics for deep</w:t>
-      </w:r>
-      <w:r>
-        <w:t xml:space="preserve"> </w:t>
-      </w:r>
-      <w:r>
-        <w:rPr>
-          <w:i/>
-        </w:rPr>
-        <w:t xml:space="preserve">E. maxima</w:t>
-      </w:r>
-      <w:r>
-        <w:t xml:space="preserve"> </w:t>
-      </w:r>
-      <w:r>
-        <w:t xml:space="preserve">populations are not seen for shallow</w:t>
-      </w:r>
-      <w:r>
-        <w:t xml:space="preserve"> </w:t>
-      </w:r>
-      <w:r>
-        <w:rPr>
-          <w:i/>
-        </w:rPr>
-        <w:t xml:space="preserve">E. maxima</w:t>
-      </w:r>
-      <w:r>
-        <w:t xml:space="preserve"> </w:t>
-      </w:r>
-      <w:r>
-        <w:t xml:space="preserve">populations. The lack of variation in shallow</w:t>
-      </w:r>
-      <w:r>
-        <w:t xml:space="preserve"> </w:t>
-      </w:r>
-      <w:r>
-        <w:rPr>
-          <w:i/>
-        </w:rPr>
-        <w:t xml:space="preserve">E. maxima</w:t>
-      </w:r>
-      <w:r>
-        <w:t xml:space="preserve"> </w:t>
-      </w:r>
-      <w:r>
-        <w:t xml:space="preserve">populations was also found in previous research by</w:t>
-      </w:r>
-      <w:r>
-        <w:t xml:space="preserve"> </w:t>
-      </w:r>
-      <w:r>
-        <w:t xml:space="preserve">(Rothman et al. 2017)</w:t>
-      </w:r>
-      <w:r>
-        <w:t xml:space="preserve"> </w:t>
-      </w:r>
-      <w:r>
-        <w:t xml:space="preserve">who showed that light was a significant driver. This influence of light may suggest photosynthetic ability and nutrient uptake as important drivers in shallow environments. Wave exposure may be reduced in shallow environments due to the wave damping effect of deep kelp and seaweed populations</w:t>
-      </w:r>
-      <w:r>
-        <w:t xml:space="preserve"> </w:t>
-      </w:r>
-      <w:r>
-        <w:t xml:space="preserve">(Kobayashi, Raichle, and Asano 1993; Mork 1996; Jackson 1984)</w:t>
-      </w:r>
-      <w:r>
-        <w:t xml:space="preserve"> </w:t>
-      </w:r>
-      <w:r>
-        <w:t xml:space="preserve">thereby reducing the need to adapt morphological characteristics to reduce drag. Furthermore, the reduction in differences between deep and shallow</w:t>
-      </w:r>
-      <w:r>
-        <w:t xml:space="preserve"> </w:t>
-      </w:r>
-      <w:r>
-        <w:rPr>
-          <w:i/>
-        </w:rPr>
-        <w:t xml:space="preserve">E. maxima</w:t>
-      </w:r>
-      <w:r>
-        <w:rPr>
-          <w:i/>
-        </w:rPr>
-        <w:t xml:space="preserve"> </w:t>
-      </w:r>
-      <w:r>
-        <w:t xml:space="preserve"> </w:t>
-      </w:r>
-      <w:r>
-        <w:t xml:space="preserve">at wave exposed sites on the western of the peninsula compared to sites in False Bay provides further evidence that wave exposure is not an important driver of shallow</w:t>
-      </w:r>
-      <w:r>
-        <w:t xml:space="preserve"> </w:t>
-      </w:r>
-      <w:r>
-        <w:rPr>
-          <w:i/>
-        </w:rPr>
-        <w:t xml:space="preserve">E. maxima</w:t>
-      </w:r>
-      <w:r>
-        <w:t xml:space="preserve"> </w:t>
-      </w:r>
-      <w:r>
-        <w:t xml:space="preserve">populations. Increased temperatures corresponded with a reduction in stipe circumference, frond length, stipe length, total length and stipe mass resulting in slim or</w:t>
-      </w:r>
-      <w:r>
-        <w:t xml:space="preserve"> </w:t>
-      </w:r>
-      <w:r>
-        <w:t xml:space="preserve">‘</w:t>
-      </w:r>
-      <w:r>
-        <w:t xml:space="preserve">skinny</w:t>
-      </w:r>
-      <w:r>
-        <w:t xml:space="preserve">’</w:t>
-      </w:r>
-      <w:r>
-        <w:t xml:space="preserve"> </w:t>
-      </w:r>
-      <w:r>
-        <w:t xml:space="preserve">kelp individuals, which supports findings from previous research by</w:t>
-      </w:r>
-      <w:r>
-        <w:t xml:space="preserve"> </w:t>
-      </w:r>
-      <w:r>
-        <w:t xml:space="preserve">(Mabin et al. 2013; Serisawa et al. 2002)</w:t>
-      </w:r>
-      <w:r>
-        <w:t xml:space="preserve">. These findings were confirmed by the redundancy analysis which showed the contribution of wave variables as a driver of kelp morphological characterstics was lower compared to temperature variables. The sites do cluster by region but almost overlap entirely, further indicating wave variables are not the main driver. Although wave variables were not identified as an important driver, it is important to note the wave variables identified in the RDA differ to deep</w:t>
-      </w:r>
-      <w:r>
-        <w:t xml:space="preserve"> </w:t>
-      </w:r>
-      <w:r>
-        <w:rPr>
-          <w:i/>
-        </w:rPr>
-        <w:t xml:space="preserve">E. maxima</w:t>
-      </w:r>
-      <w:r>
-        <w:t xml:space="preserve">. The identification of median wind direction (</w:t>
-      </w:r>
-      <w:r>
-        <w:rPr>
-          <w:i/>
-        </w:rPr>
-        <w:t xml:space="preserve">dirw_median</w:t>
-      </w:r>
-      <w:r>
-        <w:t xml:space="preserve">) suggests that surface gravity waves as a driver compared to swell waves (</w:t>
-      </w:r>
-      <w:r>
-        <w:rPr>
-          <w:i/>
-        </w:rPr>
-        <w:t xml:space="preserve">dir_median</w:t>
-      </w:r>
-      <w:r>
-        <w:t xml:space="preserve">) identifiend for</w:t>
-      </w:r>
-      <w:r>
-        <w:t xml:space="preserve"> </w:t>
-      </w:r>
-      <w:r>
-        <w:rPr>
-          <w:i/>
-        </w:rPr>
-        <w:t xml:space="preserve">L. pallida</w:t>
-      </w:r>
-      <w:r>
-        <w:t xml:space="preserve"> </w:t>
-      </w:r>
-      <w:r>
-        <w:t xml:space="preserve">and</w:t>
-      </w:r>
-      <w:r>
-        <w:t xml:space="preserve"> </w:t>
-      </w:r>
-      <w:r>
-        <w:rPr>
-          <w:i/>
-        </w:rPr>
-        <w:t xml:space="preserve">E. maxima</w:t>
-      </w:r>
-      <w:r>
-        <w:t xml:space="preserve">. The identification of maximum temperature as a driver of kelp morphological characteristics may be due heating of shallow coastal waters due to solar heating.</w:t>
+        <w:t xml:space="preserve">suggesting that for shallow kelp the effect of wave exposure is less variable. Temperature variables were not a significant driver of kelp morphology in this study. Although temperature plays an important role in distribution (Bolton et al. 2012; Miller et al. 2011; Rinde et al. 2014) of kelp and physiological functioning of adults and gametophytes (Mohring et al. 2014; Steneck et al. 2002; Gerard 1997; Bearham et al. 2013; Smale &amp; Moore 2017), there is little evidence that temperature is an important driver of morphological variation. However, we suggest that temperature plays a larger role in determining kelp morphology at sites where wave energy is low enough not to elecit a response in morphological characteristics.</w:t>
       </w:r>
     </w:p>
     <w:p>
       <w:pPr>
         <w:pStyle w:val="Heading1"/>
       </w:pPr>
-      <w:bookmarkStart w:id="49" w:name="conclusion"/>
-      <w:r>
-        <w:t xml:space="preserve">Conclusion</w:t>
-      </w:r>
-      <w:bookmarkEnd w:id="49"/>
+      <w:bookmarkStart w:id="52" w:name="conflict-of-interest-statement"/>
+      <w:r>
+        <w:t xml:space="preserve">Conflict of Interest Statement</w:t>
+      </w:r>
+      <w:bookmarkEnd w:id="52"/>
     </w:p>
     <w:p>
       <w:pPr>
         <w:pStyle w:val="FirstParagraph"/>
       </w:pPr>
       <w:r>
-        <w:t xml:space="preserve">Past research shows that macroalgal morphological characteristics are largely driven by a wave exposure while others have suggested a complex interaction between various environmental variables. We confirm that wave variables are the main driver of kelp morphological characteristics in both</w:t>
-      </w:r>
-      <w:r>
-        <w:t xml:space="preserve"> </w:t>
-      </w:r>
-      <w:r>
-        <w:rPr>
-          <w:i/>
-        </w:rPr>
-        <w:t xml:space="preserve">E. maxima</w:t>
-      </w:r>
-      <w:r>
-        <w:rPr>
-          <w:i/>
-        </w:rPr>
-        <w:t xml:space="preserve"> </w:t>
-      </w:r>
-      <w:r>
-        <w:t xml:space="preserve">and</w:t>
-      </w:r>
-      <w:r>
-        <w:t xml:space="preserve"> </w:t>
-      </w:r>
-      <w:r>
-        <w:rPr>
-          <w:i/>
-        </w:rPr>
-        <w:t xml:space="preserve">L. pallida</w:t>
-      </w:r>
-      <w:r>
-        <w:t xml:space="preserve"> </w:t>
-      </w:r>
-      <w:r>
-        <w:t xml:space="preserve">populations around the Cape Peninsula, and differences in shallow and deep populations of</w:t>
-      </w:r>
-      <w:r>
-        <w:t xml:space="preserve"> </w:t>
-      </w:r>
-      <w:r>
-        <w:rPr>
-          <w:i/>
-        </w:rPr>
-        <w:t xml:space="preserve">E. maxima</w:t>
-      </w:r>
-      <w:r>
-        <w:t xml:space="preserve"> </w:t>
-      </w:r>
-      <w:r>
-        <w:t xml:space="preserve">may reflect small differences in wave and temperature variables as drivers of kelp morphological characteristics. The response of kelp morphological characteristics to wave exposure was evident and both species show a tactics based on the magnitde of wave exposure. Strength increasing traits were exibited for lower exposure levels while a</w:t>
-      </w:r>
-      <w:r>
-        <w:t xml:space="preserve"> </w:t>
-      </w:r>
-      <w:r>
-        <w:t xml:space="preserve">‘</w:t>
-      </w:r>
-      <w:r>
-        <w:t xml:space="preserve">go-with-the-flow</w:t>
-      </w:r>
-      <w:r>
-        <w:t xml:space="preserve">’</w:t>
-      </w:r>
-      <w:r>
-        <w:t xml:space="preserve"> </w:t>
-      </w:r>
-      <w:r>
-        <w:t xml:space="preserve">tactic for moderate levels of wave exposure. Denny and Galord ??? showed that increased flexiblity or a</w:t>
-      </w:r>
-      <w:r>
-        <w:t xml:space="preserve"> </w:t>
-      </w:r>
-      <w:r>
-        <w:t xml:space="preserve">‘</w:t>
-      </w:r>
-      <w:r>
-        <w:t xml:space="preserve">go-with-the-flow</w:t>
-      </w:r>
-      <w:r>
-        <w:t xml:space="preserve">’</w:t>
-      </w:r>
-      <w:r>
-        <w:t xml:space="preserve"> </w:t>
-      </w:r>
-      <w:r>
-        <w:t xml:space="preserve">tactic has a threshold value, where increased stipe length actaully increase drag under high wave exposure scenarios. Therefore, under high wave exposure scenarios size reducing traits, such as reduced surface area of the overall plant should be favoured instead. This was evident in the results which showed that stipe length decreases under high wave exposure categories. This suggests that how morphological characteristcs manifest themselves is dependent on the magnitude of wave exposure. Furthermore, the results suggest that in the absence of wave exposure, temperatre becomes the dominant morphological driver. This is evident from the redundancy analysis for each species and deep populations of</w:t>
-      </w:r>
-      <w:r>
-        <w:t xml:space="preserve"> </w:t>
-      </w:r>
-      <w:r>
-        <w:rPr>
-          <w:i/>
-        </w:rPr>
-        <w:t xml:space="preserve">E. maxima</w:t>
-      </w:r>
-      <w:r>
-        <w:t xml:space="preserve"> </w:t>
-      </w:r>
-      <w:r>
-        <w:t xml:space="preserve">which show clustering of study sites according to the region; wave variables drive morphological characteristics for kelps from the western region and temperature variables for kelps from the eastern region. Clustering of sites according to region overlapped almost completey for the RDA analysis of shallow</w:t>
-      </w:r>
-      <w:r>
-        <w:t xml:space="preserve"> </w:t>
-      </w:r>
-      <w:r>
-        <w:rPr>
-          <w:i/>
-        </w:rPr>
-        <w:t xml:space="preserve">E. maxima</w:t>
-      </w:r>
-      <w:r>
-        <w:t xml:space="preserve"> </w:t>
-      </w:r>
-      <w:r>
-        <w:t xml:space="preserve">suggesting that for shallow kelp the effect of wave exposure is less variable. Temperature variables were not a significant driver of kelp morphology in this study. Although temperature plays an important role in distribution (Bolton et al. 2012; Miller et al. 2011; Rinde et al. 2014) of kelp and physiological functioning of adults and gametophytes (Mohring et al. 2014; Steneck et al. 2002; Gerard 1997; Bearham et al. 2013; Smale &amp; Moore 2017), there is little evidence that temperature is an important driver of morphological variation. However, we suggest that temperature plays a larger role in determining kelp morphology at sites where wave energy is low enough not to elecit a response in morphological characteristics.</w:t>
+        <w:t xml:space="preserve">The authors declare that the research was conducted in the absence of any commercial or financial relationships that could be construed as a potential conflict of interest</w:t>
       </w:r>
     </w:p>
     <w:p>
       <w:pPr>
         <w:pStyle w:val="Heading1"/>
       </w:pPr>
-      <w:bookmarkStart w:id="50" w:name="conflict-of-interest-statement"/>
-      <w:r>
-        <w:t xml:space="preserve">Conflict of Interest Statement</w:t>
-      </w:r>
-      <w:bookmarkEnd w:id="50"/>
+      <w:bookmarkStart w:id="53" w:name="author-contributions"/>
+      <w:r>
+        <w:t xml:space="preserve">Author Contributions</w:t>
+      </w:r>
+      <w:bookmarkEnd w:id="53"/>
     </w:p>
     <w:p>
       <w:pPr>
         <w:pStyle w:val="FirstParagraph"/>
       </w:pPr>
       <w:r>
-        <w:t xml:space="preserve">The authors declare that the research was conducted in the absence of any commercial or financial relationships that could be construed as a potential conflict of interest</w:t>
+        <w:t xml:space="preserve">RC conceptualised the scope of the research reported in this paper, collected samples, undertook the majority of numerical and statistical analyses, made the first round of interpretation, and did the majority of the writing. AS and CR provided guidance in terms of writing, statistical analyses, and the final draft of the paper, as well some writing in the relevant sections. RS aided in fieldwork and statistical analyses for the temperature data. TP performed the initial analyses and interpretation of the data.</w:t>
       </w:r>
     </w:p>
     <w:p>
       <w:pPr>
         <w:pStyle w:val="Heading1"/>
       </w:pPr>
-      <w:bookmarkStart w:id="51" w:name="author-contributions"/>
-      <w:r>
-        <w:t xml:space="preserve">Author Contributions</w:t>
-      </w:r>
-      <w:bookmarkEnd w:id="51"/>
+      <w:bookmarkStart w:id="54" w:name="funding"/>
+      <w:r>
+        <w:t xml:space="preserve">Funding</w:t>
+      </w:r>
+      <w:bookmarkEnd w:id="54"/>
     </w:p>
     <w:p>
       <w:pPr>
         <w:pStyle w:val="FirstParagraph"/>
       </w:pPr>
       <w:r>
-        <w:t xml:space="preserve">RC conceptualised the scope of the research reported in this paper, collected samples, undertook the majority of numerical and statistical analyses, made the first round of interpretation, and did the majority of the writing. AS and CR provided guidance in terms of writing, statistical analyses, and the final draft of the paper, as well some writing in the relevant sections. RS aided in fieldwork and statistical analyses for the temperature data. TP performed the initial analyses and interpretation of the data.</w:t>
-      </w:r>
-    </w:p>
-    <w:p>
-      <w:pPr>
-        <w:pStyle w:val="Heading1"/>
-      </w:pPr>
-      <w:bookmarkStart w:id="52" w:name="funding"/>
-      <w:r>
-        <w:t xml:space="preserve">Funding</w:t>
-      </w:r>
-      <w:bookmarkEnd w:id="52"/>
-    </w:p>
-    <w:p>
-      <w:pPr>
-        <w:pStyle w:val="FirstParagraph"/>
-      </w:pPr>
-      <w:r>
         <w:t xml:space="preserve">The research was funded by the South African National Research Foundation (</w:t>
       </w:r>
-      <w:hyperlink r:id="rId53">
+      <w:hyperlink r:id="rId55">
         <w:r>
           <w:rPr>
             <w:rStyle w:val="Hyperlink"/>
@@ -4042,11 +4163,11 @@
       <w:pPr>
         <w:pStyle w:val="Heading1"/>
       </w:pPr>
-      <w:bookmarkStart w:id="54" w:name="acknowledgments"/>
+      <w:bookmarkStart w:id="56" w:name="acknowledgments"/>
       <w:r>
         <w:t xml:space="preserve">Acknowledgments</w:t>
       </w:r>
-      <w:bookmarkEnd w:id="54"/>
+      <w:bookmarkEnd w:id="56"/>
     </w:p>
     <w:p>
       <w:pPr>
@@ -4060,11 +4181,11 @@
       <w:pPr>
         <w:pStyle w:val="Heading1"/>
       </w:pPr>
-      <w:bookmarkStart w:id="55" w:name="appendix"/>
+      <w:bookmarkStart w:id="57" w:name="appendix"/>
       <w:r>
         <w:t xml:space="preserve">Appendix</w:t>
       </w:r>
-      <w:bookmarkEnd w:id="55"/>
+      <w:bookmarkEnd w:id="57"/>
     </w:p>
     <w:p>
       <w:pPr>
@@ -4086,7 +4207,7 @@
                     </pic:cNvPicPr>
                   </pic:nvPicPr>
                   <pic:blipFill>
-                    <a:blip r:embed="rId56"/>
+                    <a:blip r:embed="rId58"/>
                     <a:stretch>
                       <a:fillRect/>
                     </a:stretch>
@@ -4133,7 +4254,7 @@
                     </pic:cNvPicPr>
                   </pic:nvPicPr>
                   <pic:blipFill>
-                    <a:blip r:embed="rId57"/>
+                    <a:blip r:embed="rId59"/>
                     <a:stretch>
                       <a:fillRect/>
                     </a:stretch>
@@ -4164,14 +4285,14 @@
       <w:pPr>
         <w:pStyle w:val="Heading1"/>
       </w:pPr>
-      <w:bookmarkStart w:id="58" w:name="references"/>
+      <w:bookmarkStart w:id="60" w:name="references"/>
       <w:r>
         <w:t xml:space="preserve">References</w:t>
       </w:r>
-      <w:bookmarkEnd w:id="58"/>
-    </w:p>
-    <w:bookmarkStart w:id="142" w:name="refs"/>
-    <w:bookmarkStart w:id="59" w:name="ref-anderson1997"/>
+      <w:bookmarkEnd w:id="60"/>
+    </w:p>
+    <w:bookmarkStart w:id="150" w:name="refs"/>
+    <w:bookmarkStart w:id="61" w:name="ref-anderson1997"/>
     <w:p>
       <w:pPr>
         <w:pStyle w:val="Bibliography"/>
@@ -4195,8 +4316,8 @@
         <w:t xml:space="preserve">159: 265–73.</w:t>
       </w:r>
     </w:p>
-    <w:bookmarkEnd w:id="59"/>
-    <w:bookmarkStart w:id="60" w:name="ref-Andrews1980"/>
+    <w:bookmarkEnd w:id="61"/>
+    <w:bookmarkStart w:id="62" w:name="ref-Andrews1980"/>
     <w:p>
       <w:pPr>
         <w:pStyle w:val="Bibliography"/>
@@ -4220,8 +4341,8 @@
         <w:t xml:space="preserve">9 (1): 1–81.</w:t>
       </w:r>
     </w:p>
-    <w:bookmarkEnd w:id="60"/>
-    <w:bookmarkStart w:id="61" w:name="ref-Atkins1970-bx"/>
+    <w:bookmarkEnd w:id="62"/>
+    <w:bookmarkStart w:id="63" w:name="ref-Atkins1970-bx"/>
     <w:p>
       <w:pPr>
         <w:pStyle w:val="Bibliography"/>
@@ -4245,13 +4366,38 @@
         <w:t xml:space="preserve">39 (2): 139–48.</w:t>
       </w:r>
     </w:p>
-    <w:bookmarkEnd w:id="61"/>
-    <w:bookmarkStart w:id="63" w:name="ref-Bekkby2014"/>
+    <w:bookmarkEnd w:id="63"/>
+    <w:bookmarkStart w:id="64" w:name="ref-bearham2013"/>
     <w:p>
       <w:pPr>
         <w:pStyle w:val="Bibliography"/>
       </w:pPr>
       <w:r>
+        <w:t xml:space="preserve">Bearham, Douglas, Mathew A Vanderklift, and Jim R Gunson. 2013. “Temperature and Light Explain Spatial Variation in Growth and Productivity of the Kelp Ecklonia Radiata.”</w:t>
+      </w:r>
+      <w:r>
+        <w:t xml:space="preserve"> </w:t>
+      </w:r>
+      <w:r>
+        <w:rPr>
+          <w:i/>
+        </w:rPr>
+        <w:t xml:space="preserve">Marine Ecology Progress Series</w:t>
+      </w:r>
+      <w:r>
+        <w:t xml:space="preserve"> </w:t>
+      </w:r>
+      <w:r>
+        <w:t xml:space="preserve">476: 59–70.</w:t>
+      </w:r>
+    </w:p>
+    <w:bookmarkEnd w:id="64"/>
+    <w:bookmarkStart w:id="66" w:name="ref-bekkby2014"/>
+    <w:p>
+      <w:pPr>
+        <w:pStyle w:val="Bibliography"/>
+      </w:pPr>
+      <w:r>
         <w:t xml:space="preserve">Bekkby, Trine, Eli Rinde, Hege Gundersen, Kjell Magnus Norderhaug, Janne K. Gitmark, and Hartvig Christie. 2014. “Length, strength and water flow: Relative importance of wave and current exposure on morphology in kelp Laminaria hyperborea.”</w:t>
       </w:r>
       <w:r>
@@ -4272,7 +4418,7 @@
       <w:r>
         <w:t xml:space="preserve"> </w:t>
       </w:r>
-      <w:hyperlink r:id="rId62">
+      <w:hyperlink r:id="rId65">
         <w:r>
           <w:rPr>
             <w:rStyle w:val="Hyperlink"/>
@@ -4284,8 +4430,8 @@
         <w:t xml:space="preserve">.</w:t>
       </w:r>
     </w:p>
-    <w:bookmarkEnd w:id="63"/>
-    <w:bookmarkStart w:id="64" w:name="ref-Blanke2002"/>
+    <w:bookmarkEnd w:id="66"/>
+    <w:bookmarkStart w:id="67" w:name="ref-Blanke2002"/>
     <w:p>
       <w:pPr>
         <w:pStyle w:val="Bibliography"/>
@@ -4309,8 +4455,8 @@
         <w:t xml:space="preserve">29 (24): 41–41.</w:t>
       </w:r>
     </w:p>
-    <w:bookmarkEnd w:id="64"/>
-    <w:bookmarkStart w:id="66" w:name="ref-Bolton2010"/>
+    <w:bookmarkEnd w:id="67"/>
+    <w:bookmarkStart w:id="69" w:name="ref-Bolton2010"/>
     <w:p>
       <w:pPr>
         <w:pStyle w:val="Bibliography"/>
@@ -4336,7 +4482,7 @@
       <w:r>
         <w:t xml:space="preserve"> </w:t>
       </w:r>
-      <w:hyperlink r:id="rId65">
+      <w:hyperlink r:id="rId68">
         <w:r>
           <w:rPr>
             <w:rStyle w:val="Hyperlink"/>
@@ -4348,8 +4494,8 @@
         <w:t xml:space="preserve">.</w:t>
       </w:r>
     </w:p>
-    <w:bookmarkEnd w:id="66"/>
-    <w:bookmarkStart w:id="67" w:name="ref-Booij1997-nx"/>
+    <w:bookmarkEnd w:id="69"/>
+    <w:bookmarkStart w:id="70" w:name="ref-Booij1997-nx"/>
     <w:p>
       <w:pPr>
         <w:pStyle w:val="Bibliography"/>
@@ -4370,13 +4516,38 @@
         <w:t xml:space="preserve">, 668–76. ascelibrary.org.</w:t>
       </w:r>
     </w:p>
-    <w:bookmarkEnd w:id="67"/>
-    <w:bookmarkStart w:id="68" w:name="ref-Cavanaugh2011-ib"/>
+    <w:bookmarkEnd w:id="70"/>
+    <w:bookmarkStart w:id="71" w:name="ref-byrnes2011"/>
     <w:p>
       <w:pPr>
         <w:pStyle w:val="Bibliography"/>
       </w:pPr>
       <w:r>
+        <w:t xml:space="preserve">Byrnes, Jarrett E, Daniel C Reed, Bradley J Cardinale, Kyle C Cavanaugh, Sally J Holbrook, and Russell J Schmitt. 2011. “Climate-Driven Increases in Storm Frequency Simplify Kelp Forest Food Webs.”</w:t>
+      </w:r>
+      <w:r>
+        <w:t xml:space="preserve"> </w:t>
+      </w:r>
+      <w:r>
+        <w:rPr>
+          <w:i/>
+        </w:rPr>
+        <w:t xml:space="preserve">Global Change Biology</w:t>
+      </w:r>
+      <w:r>
+        <w:t xml:space="preserve"> </w:t>
+      </w:r>
+      <w:r>
+        <w:t xml:space="preserve">17 (8): 2513–24.</w:t>
+      </w:r>
+    </w:p>
+    <w:bookmarkEnd w:id="71"/>
+    <w:bookmarkStart w:id="72" w:name="ref-Cavanaugh2011-ib"/>
+    <w:p>
+      <w:pPr>
+        <w:pStyle w:val="Bibliography"/>
+      </w:pPr>
+      <w:r>
         <w:t xml:space="preserve">Cavanaugh, K C, D A Siegel, D C Reed, and P E Dennison. 2011. “Environmental controls of giant-kelp biomass in the Santa Barbara Channel, California.”</w:t>
       </w:r>
       <w:r>
@@ -4395,8 +4566,8 @@
         <w:t xml:space="preserve">429: 1–17.</w:t>
       </w:r>
     </w:p>
-    <w:bookmarkEnd w:id="68"/>
-    <w:bookmarkStart w:id="69" w:name="ref-Cousens1982-ck"/>
+    <w:bookmarkEnd w:id="72"/>
+    <w:bookmarkStart w:id="73" w:name="ref-Cousens1982-ck"/>
     <w:p>
       <w:pPr>
         <w:pStyle w:val="Bibliography"/>
@@ -4431,8 +4602,8 @@
         <w:t xml:space="preserve">25 (4): 191–95.</w:t>
       </w:r>
     </w:p>
-    <w:bookmarkEnd w:id="69"/>
-    <w:bookmarkStart w:id="70" w:name="ref-Cram1970-jw"/>
+    <w:bookmarkEnd w:id="73"/>
+    <w:bookmarkStart w:id="74" w:name="ref-Cram1970-jw"/>
     <w:p>
       <w:pPr>
         <w:pStyle w:val="Bibliography"/>
@@ -4456,8 +4627,8 @@
         <w:t xml:space="preserve">39 (2): 129–37.</w:t>
       </w:r>
     </w:p>
-    <w:bookmarkEnd w:id="70"/>
-    <w:bookmarkStart w:id="72" w:name="ref-Dayton1985"/>
+    <w:bookmarkEnd w:id="74"/>
+    <w:bookmarkStart w:id="76" w:name="ref-Dayton1985"/>
     <w:p>
       <w:pPr>
         <w:pStyle w:val="Bibliography"/>
@@ -4483,7 +4654,7 @@
       <w:r>
         <w:t xml:space="preserve"> </w:t>
       </w:r>
-      <w:hyperlink r:id="rId71">
+      <w:hyperlink r:id="rId75">
         <w:r>
           <w:rPr>
             <w:rStyle w:val="Hyperlink"/>
@@ -4495,8 +4666,8 @@
         <w:t xml:space="preserve">.</w:t>
       </w:r>
     </w:p>
-    <w:bookmarkEnd w:id="72"/>
-    <w:bookmarkStart w:id="73" w:name="ref-Dayton1998-xw"/>
+    <w:bookmarkEnd w:id="76"/>
+    <w:bookmarkStart w:id="77" w:name="ref-Dayton1998-xw"/>
     <w:p>
       <w:pPr>
         <w:pStyle w:val="Bibliography"/>
@@ -4505,8 +4676,8 @@
         <w:t xml:space="preserve">Dayton, P K, M J Tegner, P B Edwards, and K L Riser. 1998. “Sliding baselines, ghosts, and reduced expectations in kelp forest communities.”</w:t>
       </w:r>
     </w:p>
-    <w:bookmarkEnd w:id="73"/>
-    <w:bookmarkStart w:id="74" w:name="ref-Dellatorre2012"/>
+    <w:bookmarkEnd w:id="77"/>
+    <w:bookmarkStart w:id="78" w:name="ref-Dellatorre2012"/>
     <w:p>
       <w:pPr>
         <w:pStyle w:val="Bibliography"/>
@@ -4530,8 +4701,8 @@
         <w:t xml:space="preserve">96: 82–89.</w:t>
       </w:r>
     </w:p>
-    <w:bookmarkEnd w:id="74"/>
-    <w:bookmarkStart w:id="75" w:name="ref-Denny2002-ob"/>
+    <w:bookmarkEnd w:id="78"/>
+    <w:bookmarkStart w:id="79" w:name="ref-Denny2002"/>
     <w:p>
       <w:pPr>
         <w:pStyle w:val="Bibliography"/>
@@ -4555,159 +4726,120 @@
         <w:t xml:space="preserve">205 (Pt 10): 1355–62.</w:t>
       </w:r>
     </w:p>
-    <w:bookmarkEnd w:id="75"/>
-    <w:bookmarkStart w:id="77" w:name="ref-Denny2002"/>
+    <w:bookmarkEnd w:id="79"/>
+    <w:bookmarkStart w:id="80" w:name="ref-Denny1997"/>
     <w:p>
       <w:pPr>
         <w:pStyle w:val="Bibliography"/>
       </w:pPr>
       <w:r>
-        <w:t xml:space="preserve">Denny, Mark, and Loretta Roberson. 2002. “Blade motion and nutrient flux to the kelp, Eisenia arborea.”</w:t>
-      </w:r>
-      <w:r>
-        <w:t xml:space="preserve"> </w:t>
-      </w:r>
-      <w:r>
-        <w:rPr>
-          <w:i/>
-        </w:rPr>
-        <w:t xml:space="preserve">Biological Bulletin</w:t>
-      </w:r>
-      <w:r>
-        <w:t xml:space="preserve"> </w:t>
-      </w:r>
-      <w:r>
-        <w:t xml:space="preserve">203 (1): 1–13.</w:t>
-      </w:r>
-      <w:r>
-        <w:t xml:space="preserve"> </w:t>
-      </w:r>
-      <w:hyperlink r:id="rId76">
-        <w:r>
-          <w:rPr>
-            <w:rStyle w:val="Hyperlink"/>
-          </w:rPr>
-          <w:t xml:space="preserve">https://doi.org/10.2307/1543453</w:t>
-        </w:r>
-      </w:hyperlink>
-      <w:r>
-        <w:t xml:space="preserve">.</w:t>
-      </w:r>
-    </w:p>
-    <w:bookmarkEnd w:id="77"/>
-    <w:bookmarkStart w:id="78" w:name="ref-Denny1997"/>
+        <w:t xml:space="preserve">Denny, M, B Gaylord, and E Cowen. 1997. “Flow and Flexibility: II. THE ROLES OF SIZE AND SHAPE IN DETERMINING WAVE FORCES ON THE BULL KELP NEREOCYSTIS LUETKEANA MARK.”</w:t>
+      </w:r>
+      <w:r>
+        <w:t xml:space="preserve"> </w:t>
+      </w:r>
+      <w:r>
+        <w:rPr>
+          <w:i/>
+        </w:rPr>
+        <w:t xml:space="preserve">Journal of Experimental Biology</w:t>
+      </w:r>
+      <w:r>
+        <w:t xml:space="preserve"> </w:t>
+      </w:r>
+      <w:r>
+        <w:t xml:space="preserve">200: 3165–83.</w:t>
+      </w:r>
+    </w:p>
+    <w:bookmarkEnd w:id="80"/>
+    <w:bookmarkStart w:id="81" w:name="ref-Dubi1995"/>
     <w:p>
       <w:pPr>
         <w:pStyle w:val="Bibliography"/>
       </w:pPr>
       <w:r>
-        <w:t xml:space="preserve">Denny, M, B Gaylord, and E Cowen. 1997. “Flow and Flexibility: II. THE ROLES OF SIZE AND SHAPE IN DETERMINING WAVE FORCES ON THE BULL KELP NEREOCYSTIS LUETKEANA MARK.”</w:t>
-      </w:r>
-      <w:r>
-        <w:t xml:space="preserve"> </w:t>
-      </w:r>
-      <w:r>
-        <w:rPr>
-          <w:i/>
-        </w:rPr>
-        <w:t xml:space="preserve">Journal of Experimental Biology</w:t>
-      </w:r>
-      <w:r>
-        <w:t xml:space="preserve"> </w:t>
-      </w:r>
-      <w:r>
-        <w:t xml:space="preserve">200: 3165–83.</w:t>
-      </w:r>
-    </w:p>
-    <w:bookmarkEnd w:id="78"/>
-    <w:bookmarkStart w:id="79" w:name="ref-Dubi1995"/>
+        <w:t xml:space="preserve">Dubi, Alfonse, and Alf Tørum. 1995. “Wave Damping by Kelp Vegetation.” In</w:t>
+      </w:r>
+      <w:r>
+        <w:t xml:space="preserve"> </w:t>
+      </w:r>
+      <w:r>
+        <w:rPr>
+          <w:i/>
+        </w:rPr>
+        <w:t xml:space="preserve">Coastal Engineering 1994</w:t>
+      </w:r>
+      <w:r>
+        <w:t xml:space="preserve">, 142–56.</w:t>
+      </w:r>
+    </w:p>
+    <w:bookmarkEnd w:id="81"/>
+    <w:bookmarkStart w:id="82" w:name="ref-Dufois2012-vy"/>
     <w:p>
       <w:pPr>
         <w:pStyle w:val="Bibliography"/>
       </w:pPr>
       <w:r>
-        <w:t xml:space="preserve">Dubi, Alfonse, and Alf Tørum. 1995. “Wave Damping by Kelp Vegetation.” In</w:t>
-      </w:r>
-      <w:r>
-        <w:t xml:space="preserve"> </w:t>
-      </w:r>
-      <w:r>
-        <w:rPr>
-          <w:i/>
-        </w:rPr>
-        <w:t xml:space="preserve">Coastal Engineering 1994</w:t>
-      </w:r>
-      <w:r>
-        <w:t xml:space="preserve">, 142–56.</w:t>
-      </w:r>
-    </w:p>
-    <w:bookmarkEnd w:id="79"/>
-    <w:bookmarkStart w:id="80" w:name="ref-Dufois2012-vy"/>
+        <w:t xml:space="preserve">Dufois, François, and Mathieu Rouault. 2012. “Sea surface temperature in False Bay (South Africa): Towards a better understanding of its seasonal and inter-annual variability.”</w:t>
+      </w:r>
+      <w:r>
+        <w:t xml:space="preserve"> </w:t>
+      </w:r>
+      <w:r>
+        <w:rPr>
+          <w:i/>
+        </w:rPr>
+        <w:t xml:space="preserve">Cont. Shelf Res.</w:t>
+      </w:r>
+      <w:r>
+        <w:t xml:space="preserve"> </w:t>
+      </w:r>
+      <w:r>
+        <w:t xml:space="preserve">43 (July): 24–35.</w:t>
+      </w:r>
+    </w:p>
+    <w:bookmarkEnd w:id="82"/>
+    <w:bookmarkStart w:id="83" w:name="ref-Dunne2001"/>
     <w:p>
       <w:pPr>
         <w:pStyle w:val="Bibliography"/>
       </w:pPr>
       <w:r>
-        <w:t xml:space="preserve">Dufois, François, and Mathieu Rouault. 2012. “Sea surface temperature in False Bay (South Africa): Towards a better understanding of its seasonal and inter-annual variability.”</w:t>
-      </w:r>
-      <w:r>
-        <w:t xml:space="preserve"> </w:t>
-      </w:r>
-      <w:r>
-        <w:rPr>
-          <w:i/>
-        </w:rPr>
-        <w:t xml:space="preserve">Cont. Shelf Res.</w:t>
-      </w:r>
-      <w:r>
-        <w:t xml:space="preserve"> </w:t>
-      </w:r>
-      <w:r>
-        <w:t xml:space="preserve">43 (July): 24–35.</w:t>
-      </w:r>
-    </w:p>
-    <w:bookmarkEnd w:id="80"/>
-    <w:bookmarkStart w:id="81" w:name="ref-Dunne2001"/>
+        <w:t xml:space="preserve">Dunne, R, and B Brown. 2001. “The Influence of Solar Radiation on Bleaching of Shallow Water Reef Corals in the Andaman Sea, 1993–1998.”</w:t>
+      </w:r>
+      <w:r>
+        <w:t xml:space="preserve"> </w:t>
+      </w:r>
+      <w:r>
+        <w:rPr>
+          <w:i/>
+        </w:rPr>
+        <w:t xml:space="preserve">Coral Reefs</w:t>
+      </w:r>
+      <w:r>
+        <w:t xml:space="preserve"> </w:t>
+      </w:r>
+      <w:r>
+        <w:t xml:space="preserve">20 (3): 201–10.</w:t>
+      </w:r>
+    </w:p>
+    <w:bookmarkEnd w:id="83"/>
+    <w:bookmarkStart w:id="84" w:name="ref-Dyer2018-rv"/>
     <w:p>
       <w:pPr>
         <w:pStyle w:val="Bibliography"/>
       </w:pPr>
       <w:r>
-        <w:t xml:space="preserve">Dunne, R, and B Brown. 2001. “The Influence of Solar Radiation on Bleaching of Shallow Water Reef Corals in the Andaman Sea, 1993–1998.”</w:t>
-      </w:r>
-      <w:r>
-        <w:t xml:space="preserve"> </w:t>
-      </w:r>
-      <w:r>
-        <w:rPr>
-          <w:i/>
-        </w:rPr>
-        <w:t xml:space="preserve">Coral Reefs</w:t>
-      </w:r>
-      <w:r>
-        <w:t xml:space="preserve"> </w:t>
-      </w:r>
-      <w:r>
-        <w:t xml:space="preserve">20 (3): 201–10.</w:t>
-      </w:r>
-    </w:p>
-    <w:bookmarkEnd w:id="81"/>
-    <w:bookmarkStart w:id="82" w:name="ref-Dyer2018-rv"/>
+        <w:t xml:space="preserve">Dyer, David Clifford. 2018. “Stable Isotope Ecology of South African Kelp Forests.” Edited by John Bolton, Robert Anderson, and A J Smit. PhD thesis, University of Cape Town.</w:t>
+      </w:r>
+    </w:p>
+    <w:bookmarkEnd w:id="84"/>
+    <w:bookmarkStart w:id="86" w:name="ref-Field1980a"/>
     <w:p>
       <w:pPr>
         <w:pStyle w:val="Bibliography"/>
       </w:pPr>
       <w:r>
-        <w:t xml:space="preserve">Dyer, David Clifford. 2018. “Stable Isotope Ecology of South African Kelp Forests.” Edited by John Bolton, Robert Anderson, and A J Smit. PhD thesis, University of Cape Town.</w:t>
-      </w:r>
-    </w:p>
-    <w:bookmarkEnd w:id="82"/>
-    <w:bookmarkStart w:id="84" w:name="ref-Field1980a"/>
-    <w:p>
-      <w:pPr>
-        <w:pStyle w:val="Bibliography"/>
-      </w:pPr>
-      <w:r>
         <w:t xml:space="preserve">Field, J G, C L Griffiths, E A Linley, R A Carter, and P Zoutendyk. 1980. “Upwelling in a nearshore marine ecosystem and its biological implications.”</w:t>
       </w:r>
       <w:r>
@@ -4728,7 +4860,7 @@
       <w:r>
         <w:t xml:space="preserve"> </w:t>
       </w:r>
-      <w:hyperlink r:id="rId83">
+      <w:hyperlink r:id="rId85">
         <w:r>
           <w:rPr>
             <w:rStyle w:val="Hyperlink"/>
@@ -4740,8 +4872,8 @@
         <w:t xml:space="preserve">.</w:t>
       </w:r>
     </w:p>
-    <w:bookmarkEnd w:id="84"/>
-    <w:bookmarkStart w:id="86" w:name="ref-Fowler-Walker2005"/>
+    <w:bookmarkEnd w:id="86"/>
+    <w:bookmarkStart w:id="88" w:name="ref-FowlerWalker2005"/>
     <w:p>
       <w:pPr>
         <w:pStyle w:val="Bibliography"/>
@@ -4767,7 +4899,7 @@
       <w:r>
         <w:t xml:space="preserve"> </w:t>
       </w:r>
-      <w:hyperlink r:id="rId85">
+      <w:hyperlink r:id="rId87">
         <w:r>
           <w:rPr>
             <w:rStyle w:val="Hyperlink"/>
@@ -4779,8 +4911,8 @@
         <w:t xml:space="preserve">.</w:t>
       </w:r>
     </w:p>
-    <w:bookmarkEnd w:id="86"/>
-    <w:bookmarkStart w:id="88" w:name="ref-FowlerWalker2006"/>
+    <w:bookmarkEnd w:id="88"/>
+    <w:bookmarkStart w:id="90" w:name="ref-FowlerWalker2006"/>
     <w:p>
       <w:pPr>
         <w:pStyle w:val="Bibliography"/>
@@ -4806,7 +4938,7 @@
       <w:r>
         <w:t xml:space="preserve"> </w:t>
       </w:r>
-      <w:hyperlink r:id="rId87">
+      <w:hyperlink r:id="rId89">
         <w:r>
           <w:rPr>
             <w:rStyle w:val="Hyperlink"/>
@@ -4818,8 +4950,8 @@
         <w:t xml:space="preserve">.</w:t>
       </w:r>
     </w:p>
-    <w:bookmarkEnd w:id="88"/>
-    <w:bookmarkStart w:id="89" w:name="ref-Friedland1995-vi"/>
+    <w:bookmarkEnd w:id="90"/>
+    <w:bookmarkStart w:id="91" w:name="ref-Friedland1995-vi"/>
     <w:p>
       <w:pPr>
         <w:pStyle w:val="Bibliography"/>
@@ -4854,8 +4986,8 @@
         <w:t xml:space="preserve">190: 109–33.</w:t>
       </w:r>
     </w:p>
-    <w:bookmarkEnd w:id="89"/>
-    <w:bookmarkStart w:id="90" w:name="ref-Gaines1987-bg"/>
+    <w:bookmarkEnd w:id="91"/>
+    <w:bookmarkStart w:id="92" w:name="ref-Gaines1987-bg"/>
     <w:p>
       <w:pPr>
         <w:pStyle w:val="Bibliography"/>
@@ -4879,13 +5011,63 @@
         <w:t xml:space="preserve">235 (4787): 479–81.</w:t>
       </w:r>
     </w:p>
-    <w:bookmarkEnd w:id="90"/>
-    <w:bookmarkStart w:id="91" w:name="ref-Gill1974-nt"/>
+    <w:bookmarkEnd w:id="92"/>
+    <w:bookmarkStart w:id="93" w:name="ref-gao2013"/>
     <w:p>
       <w:pPr>
         <w:pStyle w:val="Bibliography"/>
       </w:pPr>
       <w:r>
+        <w:t xml:space="preserve">Gao, Xu, Hikaru Endo, Kazuya Taniguchi, and Yukio Agatsuma. 2013. “Combined Effects of Seawater Temperature and Nutrient Condition on Growth and Survival of Juvenile Sporophytes of the Kelp Undaria Pinnatifida (Laminariales; Phaeophyta) Cultivated in Northern Honshu, Japan.”</w:t>
+      </w:r>
+      <w:r>
+        <w:t xml:space="preserve"> </w:t>
+      </w:r>
+      <w:r>
+        <w:rPr>
+          <w:i/>
+        </w:rPr>
+        <w:t xml:space="preserve">Journal of Applied Phycology</w:t>
+      </w:r>
+      <w:r>
+        <w:t xml:space="preserve"> </w:t>
+      </w:r>
+      <w:r>
+        <w:t xml:space="preserve">25 (1): 269–75.</w:t>
+      </w:r>
+    </w:p>
+    <w:bookmarkEnd w:id="93"/>
+    <w:bookmarkStart w:id="94" w:name="ref-gerard1997"/>
+    <w:p>
+      <w:pPr>
+        <w:pStyle w:val="Bibliography"/>
+      </w:pPr>
+      <w:r>
+        <w:t xml:space="preserve">Gerard, Valrie A. 1997. “The Role of Nitrogen Nutrition in High-Temperature Tolerance of the Kelp, Laminaria Saccharina (Chlorophyta).”</w:t>
+      </w:r>
+      <w:r>
+        <w:t xml:space="preserve"> </w:t>
+      </w:r>
+      <w:r>
+        <w:rPr>
+          <w:i/>
+        </w:rPr>
+        <w:t xml:space="preserve">Journal of Phycology</w:t>
+      </w:r>
+      <w:r>
+        <w:t xml:space="preserve"> </w:t>
+      </w:r>
+      <w:r>
+        <w:t xml:space="preserve">33 (5): 800–810.</w:t>
+      </w:r>
+    </w:p>
+    <w:bookmarkEnd w:id="94"/>
+    <w:bookmarkStart w:id="95" w:name="ref-Gill1974-nt"/>
+    <w:p>
+      <w:pPr>
+        <w:pStyle w:val="Bibliography"/>
+      </w:pPr>
+      <w:r>
         <w:t xml:space="preserve">Gill, A E, and A J Clarke. 1974. “Wind-induced upwelling, coastal currents and sea-level changes.”</w:t>
       </w:r>
       <w:r>
@@ -4904,8 +5086,8 @@
         <w:t xml:space="preserve">21 (5): 325–45.</w:t>
       </w:r>
     </w:p>
-    <w:bookmarkEnd w:id="91"/>
-    <w:bookmarkStart w:id="92" w:name="ref-Gorman2013-nj"/>
+    <w:bookmarkEnd w:id="95"/>
+    <w:bookmarkStart w:id="96" w:name="ref-Gorman2013-nj"/>
     <w:p>
       <w:pPr>
         <w:pStyle w:val="Bibliography"/>
@@ -4929,13 +5111,38 @@
         <w:t xml:space="preserve">160 (2): 309–25.</w:t>
       </w:r>
     </w:p>
-    <w:bookmarkEnd w:id="92"/>
-    <w:bookmarkStart w:id="94" w:name="ref-Harley2012"/>
+    <w:bookmarkEnd w:id="96"/>
+    <w:bookmarkStart w:id="97" w:name="ref-graham2004"/>
     <w:p>
       <w:pPr>
         <w:pStyle w:val="Bibliography"/>
       </w:pPr>
       <w:r>
+        <w:t xml:space="preserve">Graham, Michael H. 2004. “Effects of Local Deforestation on the Diversity and Structure of Southern California Giant Kelp Forest Food Webs.”</w:t>
+      </w:r>
+      <w:r>
+        <w:t xml:space="preserve"> </w:t>
+      </w:r>
+      <w:r>
+        <w:rPr>
+          <w:i/>
+        </w:rPr>
+        <w:t xml:space="preserve">Ecosystems</w:t>
+      </w:r>
+      <w:r>
+        <w:t xml:space="preserve"> </w:t>
+      </w:r>
+      <w:r>
+        <w:t xml:space="preserve">7 (4): 341–57.</w:t>
+      </w:r>
+    </w:p>
+    <w:bookmarkEnd w:id="97"/>
+    <w:bookmarkStart w:id="99" w:name="ref-Harley2012"/>
+    <w:p>
+      <w:pPr>
+        <w:pStyle w:val="Bibliography"/>
+      </w:pPr>
+      <w:r>
         <w:t xml:space="preserve">Harley, C, K M Anderson, K W Demes, J P Jorve, R L Kordas, T Coyle, and M H Graham. 2012. “EFfects of Climate Change on Global Seaweed Communities.”</w:t>
       </w:r>
       <w:r>
@@ -4956,7 +5163,7 @@
       <w:r>
         <w:t xml:space="preserve"> </w:t>
       </w:r>
-      <w:hyperlink r:id="rId93">
+      <w:hyperlink r:id="rId98">
         <w:r>
           <w:rPr>
             <w:rStyle w:val="Hyperlink"/>
@@ -4968,8 +5175,8 @@
         <w:t xml:space="preserve">.</w:t>
       </w:r>
     </w:p>
-    <w:bookmarkEnd w:id="94"/>
-    <w:bookmarkStart w:id="95" w:name="ref-Holthuijsen2010-vl"/>
+    <w:bookmarkEnd w:id="99"/>
+    <w:bookmarkStart w:id="100" w:name="ref-Holthuijsen2010-vl"/>
     <w:p>
       <w:pPr>
         <w:pStyle w:val="Bibliography"/>
@@ -4990,8 +5197,8 @@
         <w:t xml:space="preserve">. Cambridge University Press.</w:t>
       </w:r>
     </w:p>
-    <w:bookmarkEnd w:id="95"/>
-    <w:bookmarkStart w:id="96" w:name="ref-Hurd2000"/>
+    <w:bookmarkEnd w:id="100"/>
+    <w:bookmarkStart w:id="101" w:name="ref-Hurd2000"/>
     <w:p>
       <w:pPr>
         <w:pStyle w:val="Bibliography"/>
@@ -5015,8 +5222,8 @@
         <w:t xml:space="preserve">36 (3): 453–72.</w:t>
       </w:r>
     </w:p>
-    <w:bookmarkEnd w:id="96"/>
-    <w:bookmarkStart w:id="98" w:name="ref-Jackson1984"/>
+    <w:bookmarkEnd w:id="101"/>
+    <w:bookmarkStart w:id="103" w:name="ref-Jackson1984"/>
     <w:p>
       <w:pPr>
         <w:pStyle w:val="Bibliography"/>
@@ -5027,7 +5234,7 @@
       <w:r>
         <w:t xml:space="preserve"> </w:t>
       </w:r>
-      <w:hyperlink r:id="rId97">
+      <w:hyperlink r:id="rId102">
         <w:r>
           <w:rPr>
             <w:rStyle w:val="Hyperlink"/>
@@ -5039,8 +5246,8 @@
         <w:t xml:space="preserve">.</w:t>
       </w:r>
     </w:p>
-    <w:bookmarkEnd w:id="98"/>
-    <w:bookmarkStart w:id="99" w:name="ref-Jury1980-ov"/>
+    <w:bookmarkEnd w:id="103"/>
+    <w:bookmarkStart w:id="104" w:name="ref-Jury1980-ov"/>
     <w:p>
       <w:pPr>
         <w:pStyle w:val="Bibliography"/>
@@ -5049,8 +5256,8 @@
         <w:t xml:space="preserve">Jury, Mark R. 1980. “Characteristics of summer wind fields and air sea interactions over the Cape Peninsula upwelling region.”</w:t>
       </w:r>
     </w:p>
-    <w:bookmarkEnd w:id="99"/>
-    <w:bookmarkStart w:id="100" w:name="ref-Jury1985-nr"/>
+    <w:bookmarkEnd w:id="104"/>
+    <w:bookmarkStart w:id="105" w:name="ref-Jury1985-nr"/>
     <w:p>
       <w:pPr>
         <w:pStyle w:val="Bibliography"/>
@@ -5074,8 +5281,8 @@
         <w:t xml:space="preserve">3 (1): 33–42.</w:t>
       </w:r>
     </w:p>
-    <w:bookmarkEnd w:id="100"/>
-    <w:bookmarkStart w:id="101" w:name="ref-Kaplan2003"/>
+    <w:bookmarkEnd w:id="105"/>
+    <w:bookmarkStart w:id="106" w:name="ref-Kaplan2003"/>
     <w:p>
       <w:pPr>
         <w:pStyle w:val="Bibliography"/>
@@ -5099,8 +5306,8 @@
         <w:t xml:space="preserve">57 (3): 385–98.</w:t>
       </w:r>
     </w:p>
-    <w:bookmarkEnd w:id="101"/>
-    <w:bookmarkStart w:id="102" w:name="ref-Kobayashi1993-os"/>
+    <w:bookmarkEnd w:id="106"/>
+    <w:bookmarkStart w:id="107" w:name="ref-Kobayashi1993-os"/>
     <w:p>
       <w:pPr>
         <w:pStyle w:val="Bibliography"/>
@@ -5124,8 +5331,8 @@
         <w:t xml:space="preserve">119 (1): 30–48.</w:t>
       </w:r>
     </w:p>
-    <w:bookmarkEnd w:id="102"/>
-    <w:bookmarkStart w:id="104" w:name="ref-Krumhansl2012"/>
+    <w:bookmarkEnd w:id="107"/>
+    <w:bookmarkStart w:id="109" w:name="ref-Krumhansl2012"/>
     <w:p>
       <w:pPr>
         <w:pStyle w:val="Bibliography"/>
@@ -5151,7 +5358,7 @@
       <w:r>
         <w:t xml:space="preserve"> </w:t>
       </w:r>
-      <w:hyperlink r:id="rId103">
+      <w:hyperlink r:id="rId108">
         <w:r>
           <w:rPr>
             <w:rStyle w:val="Hyperlink"/>
@@ -5163,8 +5370,8 @@
         <w:t xml:space="preserve">.</w:t>
       </w:r>
     </w:p>
-    <w:bookmarkEnd w:id="104"/>
-    <w:bookmarkStart w:id="106" w:name="ref-Leliaert2000a"/>
+    <w:bookmarkEnd w:id="109"/>
+    <w:bookmarkStart w:id="111" w:name="ref-Leliaert2000a"/>
     <w:p>
       <w:pPr>
         <w:pStyle w:val="Bibliography"/>
@@ -5190,7 +5397,7 @@
       <w:r>
         <w:t xml:space="preserve"> </w:t>
       </w:r>
-      <w:hyperlink r:id="rId105">
+      <w:hyperlink r:id="rId110">
         <w:r>
           <w:rPr>
             <w:rStyle w:val="Hyperlink"/>
@@ -5202,8 +5409,8 @@
         <w:t xml:space="preserve">.</w:t>
       </w:r>
     </w:p>
-    <w:bookmarkEnd w:id="106"/>
-    <w:bookmarkStart w:id="107" w:name="ref-Levin1994-qf"/>
+    <w:bookmarkEnd w:id="111"/>
+    <w:bookmarkStart w:id="112" w:name="ref-Levin1994-qf"/>
     <w:p>
       <w:pPr>
         <w:pStyle w:val="Bibliography"/>
@@ -5227,14 +5434,125 @@
         <w:t xml:space="preserve">97 (1): 124–33.</w:t>
       </w:r>
     </w:p>
-    <w:bookmarkEnd w:id="107"/>
-    <w:bookmarkStart w:id="108" w:name="ref-Mabin2013-zs"/>
+    <w:bookmarkEnd w:id="112"/>
+    <w:bookmarkStart w:id="114" w:name="ref-mabin2013"/>
     <w:p>
       <w:pPr>
         <w:pStyle w:val="Bibliography"/>
       </w:pPr>
       <w:r>
-        <w:t xml:space="preserve">Mabin, Christopher J T, Paul E Gribben, Andrew Fischer, and Jeffrey T Wright. 2013. “Variation in the morphology, reproduction and development of the habitat-forming kelp</w:t>
+        <w:t xml:space="preserve">Mabin, CJT, PE Gribben, and A Fischer. 2013. “Variation in the morphology, reproduction and development of the habitat-forming kelp Ecklonia radiata with changing temperature and nutrients.”</w:t>
+      </w:r>
+      <w:r>
+        <w:t xml:space="preserve"> </w:t>
+      </w:r>
+      <w:r>
+        <w:rPr>
+          <w:i/>
+        </w:rPr>
+        <w:t xml:space="preserve">Marine Ecology Progress</w:t>
+      </w:r>
+      <w:r>
+        <w:t xml:space="preserve">.</w:t>
+      </w:r>
+      <w:r>
+        <w:t xml:space="preserve"> </w:t>
+      </w:r>
+      <w:hyperlink r:id="rId113">
+        <w:r>
+          <w:rPr>
+            <w:rStyle w:val="Hyperlink"/>
+          </w:rPr>
+          <w:t xml:space="preserve">http://www.int-res.com/abstracts/meps/v483/p117-131</w:t>
+        </w:r>
+      </w:hyperlink>
+      <w:r>
+        <w:t xml:space="preserve">.</w:t>
+      </w:r>
+    </w:p>
+    <w:bookmarkEnd w:id="114"/>
+    <w:bookmarkStart w:id="115" w:name="ref-Mann1973"/>
+    <w:p>
+      <w:pPr>
+        <w:pStyle w:val="Bibliography"/>
+      </w:pPr>
+      <w:r>
+        <w:t xml:space="preserve">Mann, K H. 1973. “Seaweeds: Their Productivity and Strategy for Growth.”</w:t>
+      </w:r>
+      <w:r>
+        <w:t xml:space="preserve"> </w:t>
+      </w:r>
+      <w:r>
+        <w:rPr>
+          <w:i/>
+        </w:rPr>
+        <w:t xml:space="preserve">Science</w:t>
+      </w:r>
+      <w:r>
+        <w:t xml:space="preserve"> </w:t>
+      </w:r>
+      <w:r>
+        <w:t xml:space="preserve">182 (4116): 975–81.</w:t>
+      </w:r>
+    </w:p>
+    <w:bookmarkEnd w:id="115"/>
+    <w:bookmarkStart w:id="116" w:name="ref-Miller2011-pm"/>
+    <w:p>
+      <w:pPr>
+        <w:pStyle w:val="Bibliography"/>
+      </w:pPr>
+      <w:r>
+        <w:t xml:space="preserve">Miller, Sheryl M, Catriona L Hurd, and Stephen R Wing. 2011. “{VARIATIONS} {IN} {GROWTH}, {EROSION}, {PRODUCTIVITY}, {AND} {MORPHOLOGY} {OF} {ECKLONIA} {RADIATA} ({ALARIACEAE}; {LAMINARIALES}) {ALONG} A {FJORD} {IN} {SOUTHERN} {NEW} {ZEALAND1}.”</w:t>
+      </w:r>
+      <w:r>
+        <w:t xml:space="preserve"> </w:t>
+      </w:r>
+      <w:r>
+        <w:rPr>
+          <w:i/>
+        </w:rPr>
+        <w:t xml:space="preserve">J. Phycol.</w:t>
+      </w:r>
+      <w:r>
+        <w:t xml:space="preserve"> </w:t>
+      </w:r>
+      <w:r>
+        <w:t xml:space="preserve">47 (3): 505–16.</w:t>
+      </w:r>
+    </w:p>
+    <w:bookmarkEnd w:id="116"/>
+    <w:bookmarkStart w:id="117" w:name="ref-Mohring2014-bk"/>
+    <w:p>
+      <w:pPr>
+        <w:pStyle w:val="Bibliography"/>
+      </w:pPr>
+      <w:r>
+        <w:t xml:space="preserve">Mohring, M B, T Wernberg, J T Wright, S D Connell, and B D Russell. 2014. “Biogeographic variation in temperature drives performance of kelp gametophytes during warming.”</w:t>
+      </w:r>
+      <w:r>
+        <w:t xml:space="preserve"> </w:t>
+      </w:r>
+      <w:r>
+        <w:rPr>
+          <w:i/>
+        </w:rPr>
+        <w:t xml:space="preserve">Mar. Ecol. Prog. Ser.</w:t>
+      </w:r>
+      <w:r>
+        <w:t xml:space="preserve"> </w:t>
+      </w:r>
+      <w:r>
+        <w:t xml:space="preserve">513: 85–96.</w:t>
+      </w:r>
+    </w:p>
+    <w:bookmarkEnd w:id="117"/>
+    <w:bookmarkStart w:id="118" w:name="ref-Molloy1996-la"/>
+    <w:p>
+      <w:pPr>
+        <w:pStyle w:val="Bibliography"/>
+      </w:pPr>
+      <w:r>
+        <w:t xml:space="preserve">Molloy, F J, and J J Bolton. 1996. “The effects of wave exposure and depth on the morphology of inshore populations of the Namibian kelp,</w:t>
       </w:r>
       <w:r>
         <w:t xml:space="preserve"> </w:t>
@@ -5245,107 +5563,107 @@
         </m:r>
       </m:oMath>
       <w:r>
-        <w:t xml:space="preserve">textit{Ecklonia radiata} with changing temperature and nutrients.”</w:t>
-      </w:r>
-      <w:r>
-        <w:t xml:space="preserve"> </w:t>
-      </w:r>
-      <w:r>
-        <w:rPr>
-          <w:i/>
-        </w:rPr>
-        <w:t xml:space="preserve">Marine Ecology Progress Series</w:t>
-      </w:r>
-      <w:r>
-        <w:t xml:space="preserve"> </w:t>
-      </w:r>
-      <w:r>
-        <w:t xml:space="preserve">483: 117–31.</w:t>
-      </w:r>
-    </w:p>
-    <w:bookmarkEnd w:id="108"/>
-    <w:bookmarkStart w:id="109" w:name="ref-Mann1973"/>
+        <w:t xml:space="preserve">textit{Laminaria schinzii} Foslie.”</w:t>
+      </w:r>
+      <w:r>
+        <w:t xml:space="preserve"> </w:t>
+      </w:r>
+      <w:r>
+        <w:rPr>
+          <w:i/>
+        </w:rPr>
+        <w:t xml:space="preserve">Botanica Marina</w:t>
+      </w:r>
+      <w:r>
+        <w:t xml:space="preserve"> </w:t>
+      </w:r>
+      <w:r>
+        <w:t xml:space="preserve">39: 525–31.</w:t>
+      </w:r>
+    </w:p>
+    <w:bookmarkEnd w:id="118"/>
+    <w:bookmarkStart w:id="119" w:name="ref-Mork1996-md"/>
     <w:p>
       <w:pPr>
         <w:pStyle w:val="Bibliography"/>
       </w:pPr>
       <w:r>
-        <w:t xml:space="preserve">Mann, K H. 1973. “Seaweeds: Their Productivity and Strategy for Growth.”</w:t>
-      </w:r>
-      <w:r>
-        <w:t xml:space="preserve"> </w:t>
-      </w:r>
-      <w:r>
-        <w:rPr>
-          <w:i/>
-        </w:rPr>
-        <w:t xml:space="preserve">Science</w:t>
-      </w:r>
-      <w:r>
-        <w:t xml:space="preserve"> </w:t>
-      </w:r>
-      <w:r>
-        <w:t xml:space="preserve">182 (4116): 975–81.</w:t>
-      </w:r>
-    </w:p>
-    <w:bookmarkEnd w:id="109"/>
-    <w:bookmarkStart w:id="110" w:name="ref-Miller2011-pm"/>
+        <w:t xml:space="preserve">Mork, Martin. 1996. “The effect of kelp in wave damping.”</w:t>
+      </w:r>
+      <w:r>
+        <w:t xml:space="preserve"> </w:t>
+      </w:r>
+      <w:r>
+        <w:rPr>
+          <w:i/>
+        </w:rPr>
+        <w:t xml:space="preserve">Sarsia</w:t>
+      </w:r>
+      <w:r>
+        <w:t xml:space="preserve"> </w:t>
+      </w:r>
+      <w:r>
+        <w:t xml:space="preserve">80 (4): 323–27.</w:t>
+      </w:r>
+    </w:p>
+    <w:bookmarkEnd w:id="119"/>
+    <w:bookmarkStart w:id="120" w:name="ref-Norderhaug2012-ks"/>
     <w:p>
       <w:pPr>
         <w:pStyle w:val="Bibliography"/>
       </w:pPr>
       <w:r>
-        <w:t xml:space="preserve">Miller, Sheryl M, Catriona L Hurd, and Stephen R Wing. 2011. “{VARIATIONS} {IN} {GROWTH}, {EROSION}, {PRODUCTIVITY}, {AND} {MORPHOLOGY} {OF} {ECKLONIA} {RADIATA} ({ALARIACEAE}; {LAMINARIALES}) {ALONG} A {FJORD} {IN} {SOUTHERN} {NEW} {ZEALAND1}.”</w:t>
-      </w:r>
-      <w:r>
-        <w:t xml:space="preserve"> </w:t>
-      </w:r>
-      <w:r>
-        <w:rPr>
-          <w:i/>
-        </w:rPr>
-        <w:t xml:space="preserve">J. Phycol.</w:t>
-      </w:r>
-      <w:r>
-        <w:t xml:space="preserve"> </w:t>
-      </w:r>
-      <w:r>
-        <w:t xml:space="preserve">47 (3): 505–16.</w:t>
-      </w:r>
-    </w:p>
-    <w:bookmarkEnd w:id="110"/>
-    <w:bookmarkStart w:id="111" w:name="ref-Mohring2014-bk"/>
+        <w:t xml:space="preserve">Norderhaug, K M, H Christie, G S Andersen, and T Bekkby. 2012. “Does the diversity of kelp forest macrofauna increase with wave exposure?”</w:t>
+      </w:r>
+      <w:r>
+        <w:t xml:space="preserve"> </w:t>
+      </w:r>
+      <w:r>
+        <w:rPr>
+          <w:i/>
+        </w:rPr>
+        <w:t xml:space="preserve">J. Sea Res.</w:t>
+      </w:r>
+      <w:r>
+        <w:t xml:space="preserve"> </w:t>
+      </w:r>
+      <w:r>
+        <w:t xml:space="preserve">69: 36–42.</w:t>
+      </w:r>
+    </w:p>
+    <w:bookmarkEnd w:id="120"/>
+    <w:bookmarkStart w:id="121" w:name="ref-Oksanen2015-vj"/>
     <w:p>
       <w:pPr>
         <w:pStyle w:val="Bibliography"/>
       </w:pPr>
       <w:r>
-        <w:t xml:space="preserve">Mohring, M B, T Wernberg, J T Wright, S D Connell, and B D Russell. 2014. “Biogeographic variation in temperature drives performance of kelp gametophytes during warming.”</w:t>
-      </w:r>
-      <w:r>
-        <w:t xml:space="preserve"> </w:t>
-      </w:r>
-      <w:r>
-        <w:rPr>
-          <w:i/>
-        </w:rPr>
-        <w:t xml:space="preserve">Mar. Ecol. Prog. Ser.</w:t>
-      </w:r>
-      <w:r>
-        <w:t xml:space="preserve"> </w:t>
-      </w:r>
-      <w:r>
-        <w:t xml:space="preserve">513: 85–96.</w:t>
-      </w:r>
-    </w:p>
-    <w:bookmarkEnd w:id="111"/>
-    <w:bookmarkStart w:id="112" w:name="ref-Molloy1996-la"/>
+        <w:t xml:space="preserve">Oksanen, Jari, F Guillaume Blanchet, Roeland Kindt, Pierre Legendre, Peter R Minchin, R B O’hara, Gavin L Simpson, et al. 2015. “Package ‘Vegan’.”</w:t>
+      </w:r>
+      <w:r>
+        <w:t xml:space="preserve"> </w:t>
+      </w:r>
+      <w:r>
+        <w:rPr>
+          <w:i/>
+        </w:rPr>
+        <w:t xml:space="preserve">Community Ecology Package, Version</w:t>
+      </w:r>
+      <w:r>
+        <w:t xml:space="preserve"> </w:t>
+      </w:r>
+      <w:r>
+        <w:t xml:space="preserve">2 (9).</w:t>
+      </w:r>
+    </w:p>
+    <w:bookmarkEnd w:id="121"/>
+    <w:bookmarkStart w:id="122" w:name="ref-Paul1993-bm"/>
     <w:p>
       <w:pPr>
         <w:pStyle w:val="Bibliography"/>
       </w:pPr>
       <w:r>
-        <w:t xml:space="preserve">Molloy, F J, and J J Bolton. 1996. “The effects of wave exposure and depth on the morphology of inshore populations of the Namibian kelp,</w:t>
+        <w:t xml:space="preserve">Paul, A X, and Robert Steneck. 1993. “Kelp Beds as Habitat for American Lobster</w:t>
       </w:r>
       <w:r>
         <w:t xml:space="preserve"> </w:t>
@@ -5356,107 +5674,32 @@
         </m:r>
       </m:oMath>
       <w:r>
-        <w:t xml:space="preserve">textit{Laminaria schinzii} Foslie.”</w:t>
-      </w:r>
-      <w:r>
-        <w:t xml:space="preserve"> </w:t>
-      </w:r>
-      <w:r>
-        <w:rPr>
-          <w:i/>
-        </w:rPr>
-        <w:t xml:space="preserve">Botanica Marina</w:t>
-      </w:r>
-      <w:r>
-        <w:t xml:space="preserve"> </w:t>
-      </w:r>
-      <w:r>
-        <w:t xml:space="preserve">39: 525–31.</w:t>
-      </w:r>
-    </w:p>
-    <w:bookmarkEnd w:id="112"/>
-    <w:bookmarkStart w:id="113" w:name="ref-Mork1996-md"/>
+        <w:t xml:space="preserve">textit{Homarus americanus}.”</w:t>
+      </w:r>
+      <w:r>
+        <w:t xml:space="preserve"> </w:t>
+      </w:r>
+      <w:r>
+        <w:rPr>
+          <w:i/>
+        </w:rPr>
+        <w:t xml:space="preserve">Marine Ecology Progress Series</w:t>
+      </w:r>
+      <w:r>
+        <w:t xml:space="preserve"> </w:t>
+      </w:r>
+      <w:r>
+        <w:t xml:space="preserve">100 (40545): 127.</w:t>
+      </w:r>
+    </w:p>
+    <w:bookmarkEnd w:id="122"/>
+    <w:bookmarkStart w:id="123" w:name="ref-Pedersen2012-vr"/>
     <w:p>
       <w:pPr>
         <w:pStyle w:val="Bibliography"/>
       </w:pPr>
       <w:r>
-        <w:t xml:space="preserve">Mork, Martin. 1996. “The effect of kelp in wave damping.”</w:t>
-      </w:r>
-      <w:r>
-        <w:t xml:space="preserve"> </w:t>
-      </w:r>
-      <w:r>
-        <w:rPr>
-          <w:i/>
-        </w:rPr>
-        <w:t xml:space="preserve">Sarsia</w:t>
-      </w:r>
-      <w:r>
-        <w:t xml:space="preserve"> </w:t>
-      </w:r>
-      <w:r>
-        <w:t xml:space="preserve">80 (4): 323–27.</w:t>
-      </w:r>
-    </w:p>
-    <w:bookmarkEnd w:id="113"/>
-    <w:bookmarkStart w:id="114" w:name="ref-Norderhaug2012-ks"/>
-    <w:p>
-      <w:pPr>
-        <w:pStyle w:val="Bibliography"/>
-      </w:pPr>
-      <w:r>
-        <w:t xml:space="preserve">Norderhaug, K M, H Christie, G S Andersen, and T Bekkby. 2012. “Does the diversity of kelp forest macrofauna increase with wave exposure?”</w:t>
-      </w:r>
-      <w:r>
-        <w:t xml:space="preserve"> </w:t>
-      </w:r>
-      <w:r>
-        <w:rPr>
-          <w:i/>
-        </w:rPr>
-        <w:t xml:space="preserve">J. Sea Res.</w:t>
-      </w:r>
-      <w:r>
-        <w:t xml:space="preserve"> </w:t>
-      </w:r>
-      <w:r>
-        <w:t xml:space="preserve">69: 36–42.</w:t>
-      </w:r>
-    </w:p>
-    <w:bookmarkEnd w:id="114"/>
-    <w:bookmarkStart w:id="115" w:name="ref-Oksanen2015-vj"/>
-    <w:p>
-      <w:pPr>
-        <w:pStyle w:val="Bibliography"/>
-      </w:pPr>
-      <w:r>
-        <w:t xml:space="preserve">Oksanen, Jari, F Guillaume Blanchet, Roeland Kindt, Pierre Legendre, Peter R Minchin, R B O’hara, Gavin L Simpson, et al. 2015. “Package ‘Vegan’.”</w:t>
-      </w:r>
-      <w:r>
-        <w:t xml:space="preserve"> </w:t>
-      </w:r>
-      <w:r>
-        <w:rPr>
-          <w:i/>
-        </w:rPr>
-        <w:t xml:space="preserve">Community Ecology Package, Version</w:t>
-      </w:r>
-      <w:r>
-        <w:t xml:space="preserve"> </w:t>
-      </w:r>
-      <w:r>
-        <w:t xml:space="preserve">2 (9).</w:t>
-      </w:r>
-    </w:p>
-    <w:bookmarkEnd w:id="115"/>
-    <w:bookmarkStart w:id="116" w:name="ref-Paul1993-bm"/>
-    <w:p>
-      <w:pPr>
-        <w:pStyle w:val="Bibliography"/>
-      </w:pPr>
-      <w:r>
-        <w:t xml:space="preserve">Paul, A X, and Robert Steneck. 1993. “Kelp Beds as Habitat for American Lobster</w:t>
+        <w:t xml:space="preserve">Pedersen, M F, and L B Nejrup. 2012. “Effects of wave exposure on population structure, demography, biomass and productivity of the kelp</w:t>
       </w:r>
       <w:r>
         <w:t xml:space="preserve"> </w:t>
@@ -5467,7 +5710,7 @@
         </m:r>
       </m:oMath>
       <w:r>
-        <w:t xml:space="preserve">textit{Homarus americanus}.”</w:t>
+        <w:t xml:space="preserve">textit{Laminaria hyperborea}.”</w:t>
       </w:r>
       <w:r>
         <w:t xml:space="preserve"> </w:t>
@@ -5482,17 +5725,114 @@
         <w:t xml:space="preserve"> </w:t>
       </w:r>
       <w:r>
-        <w:t xml:space="preserve">100 (40545): 127.</w:t>
-      </w:r>
-    </w:p>
-    <w:bookmarkEnd w:id="116"/>
-    <w:bookmarkStart w:id="117" w:name="ref-Pedersen2012-vr"/>
+        <w:t xml:space="preserve">451: 45–60.</w:t>
+      </w:r>
+    </w:p>
+    <w:bookmarkEnd w:id="123"/>
+    <w:bookmarkStart w:id="124" w:name="ref-Rautenbach2015a"/>
     <w:p>
       <w:pPr>
         <w:pStyle w:val="Bibliography"/>
       </w:pPr>
       <w:r>
-        <w:t xml:space="preserve">Pedersen, M F, and L B Nejrup. 2012. “Effects of wave exposure on population structure, demography, biomass and productivity of the kelp</w:t>
+        <w:t xml:space="preserve">Rautenbach, C. 2015. “Southern African Coastal Vulnerability Assessment.” In</w:t>
+      </w:r>
+      <w:r>
+        <w:t xml:space="preserve"> </w:t>
+      </w:r>
+      <w:r>
+        <w:rPr>
+          <w:i/>
+        </w:rPr>
+        <w:t xml:space="preserve">Southern African Coastal Vulnerability Assessment</w:t>
+      </w:r>
+      <w:r>
+        <w:t xml:space="preserve">, edited by CSIR.</w:t>
+      </w:r>
+    </w:p>
+    <w:bookmarkEnd w:id="124"/>
+    <w:bookmarkStart w:id="125" w:name="ref-Reason2006"/>
+    <w:p>
+      <w:pPr>
+        <w:pStyle w:val="Bibliography"/>
+      </w:pPr>
+      <w:r>
+        <w:t xml:space="preserve">Reason, CJC, W Landman, and W Tennant. 2006. “Seasonal to Decadal Prediction of Southern African Climate and Its Links with Variability of the Atlantic Ocean.”</w:t>
+      </w:r>
+      <w:r>
+        <w:t xml:space="preserve"> </w:t>
+      </w:r>
+      <w:r>
+        <w:rPr>
+          <w:i/>
+        </w:rPr>
+        <w:t xml:space="preserve">Bulletin of the American Meteorological Society</w:t>
+      </w:r>
+      <w:r>
+        <w:t xml:space="preserve"> </w:t>
+      </w:r>
+      <w:r>
+        <w:t xml:space="preserve">87 (7): 941–56.</w:t>
+      </w:r>
+    </w:p>
+    <w:bookmarkEnd w:id="125"/>
+    <w:bookmarkStart w:id="126" w:name="ref-Rothman2017-pn"/>
+    <w:p>
+      <w:pPr>
+        <w:pStyle w:val="Bibliography"/>
+      </w:pPr>
+      <w:r>
+        <w:t xml:space="preserve">Rothman, M D, J J Bolton, M S Stekoll, C J T Boothroyd, F A Kemp, and R J Anderson. 2017. “Geographical variation in morphology of the two dominant kelp species, Ecklonia maxima and Laminaria pallida (Phaeophyceae, Laminariales), on the west coast of Southern Africa.”</w:t>
+      </w:r>
+      <w:r>
+        <w:t xml:space="preserve"> </w:t>
+      </w:r>
+      <w:r>
+        <w:rPr>
+          <w:i/>
+        </w:rPr>
+        <w:t xml:space="preserve">J. Appl. Phycol.</w:t>
+      </w:r>
+      <w:r>
+        <w:t xml:space="preserve"> </w:t>
+      </w:r>
+      <w:r>
+        <w:t xml:space="preserve">29 (5): 2627–39.</w:t>
+      </w:r>
+    </w:p>
+    <w:bookmarkEnd w:id="126"/>
+    <w:bookmarkStart w:id="127" w:name="ref-Rouault2010-gi"/>
+    <w:p>
+      <w:pPr>
+        <w:pStyle w:val="Bibliography"/>
+      </w:pPr>
+      <w:r>
+        <w:t xml:space="preserve">Rouault, M, B Pohl, and P Penven. 2010. “Coastal oceanic climate change and variability from 1982 to 2009 around South Africa.”</w:t>
+      </w:r>
+      <w:r>
+        <w:t xml:space="preserve"> </w:t>
+      </w:r>
+      <w:r>
+        <w:rPr>
+          <w:i/>
+        </w:rPr>
+        <w:t xml:space="preserve">Afr. J. Mar. Sci.</w:t>
+      </w:r>
+      <w:r>
+        <w:t xml:space="preserve"> </w:t>
+      </w:r>
+      <w:r>
+        <w:t xml:space="preserve">32 (2): 237–46.</w:t>
+      </w:r>
+    </w:p>
+    <w:bookmarkEnd w:id="127"/>
+    <w:bookmarkStart w:id="128" w:name="ref-Serisawa2002-dc"/>
+    <w:p>
+      <w:pPr>
+        <w:pStyle w:val="Bibliography"/>
+      </w:pPr>
+      <w:r>
+        <w:t xml:space="preserve">Serisawa, Yukihiko, Hideki Akino, Kazuyo Matsuyama, Masao Ohno, Jiro Tanaka, and Yasutsugu Yokohama. 2002. “Morphometric study of</w:t>
       </w:r>
       <w:r>
         <w:t xml:space="preserve"> </w:t>
@@ -5503,7 +5843,82 @@
         </m:r>
       </m:oMath>
       <w:r>
-        <w:t xml:space="preserve">textit{Laminaria hyperborea}.”</w:t>
+        <w:t xml:space="preserve">textit{Ecklonia cava} (Laminariales, Phaeophyta) sporophytes in two localities with different temperature conditions.”</w:t>
+      </w:r>
+      <w:r>
+        <w:t xml:space="preserve"> </w:t>
+      </w:r>
+      <w:r>
+        <w:rPr>
+          <w:i/>
+        </w:rPr>
+        <w:t xml:space="preserve">Phycological Res.</w:t>
+      </w:r>
+      <w:r>
+        <w:t xml:space="preserve"> </w:t>
+      </w:r>
+      <w:r>
+        <w:t xml:space="preserve">50 (3): 193–99.</w:t>
+      </w:r>
+    </w:p>
+    <w:bookmarkEnd w:id="128"/>
+    <w:bookmarkStart w:id="129" w:name="ref-seymour1989"/>
+    <w:p>
+      <w:pPr>
+        <w:pStyle w:val="Bibliography"/>
+      </w:pPr>
+      <w:r>
+        <w:t xml:space="preserve">Seymour, RJ, MJ Tegner, PK Dayton, and PE Parnell. 1989. “Storm Wave Induced Mortality of Giant Kelp, Macrocystis Pyrifera, in Southern California.”</w:t>
+      </w:r>
+      <w:r>
+        <w:t xml:space="preserve"> </w:t>
+      </w:r>
+      <w:r>
+        <w:rPr>
+          <w:i/>
+        </w:rPr>
+        <w:t xml:space="preserve">Estuarine, Coastal and Shelf Science</w:t>
+      </w:r>
+      <w:r>
+        <w:t xml:space="preserve"> </w:t>
+      </w:r>
+      <w:r>
+        <w:t xml:space="preserve">28: 277–92.</w:t>
+      </w:r>
+    </w:p>
+    <w:bookmarkEnd w:id="129"/>
+    <w:bookmarkStart w:id="130" w:name="ref-Shipley1964"/>
+    <w:p>
+      <w:pPr>
+        <w:pStyle w:val="Bibliography"/>
+      </w:pPr>
+      <w:r>
+        <w:t xml:space="preserve">Shipley, A.M. 1964. “Some aspects of wave refraction in False Bay.”</w:t>
+      </w:r>
+      <w:r>
+        <w:t xml:space="preserve"> </w:t>
+      </w:r>
+      <w:r>
+        <w:rPr>
+          <w:i/>
+        </w:rPr>
+        <w:t xml:space="preserve">South African Journal of Science</w:t>
+      </w:r>
+      <w:r>
+        <w:t xml:space="preserve"> </w:t>
+      </w:r>
+      <w:r>
+        <w:t xml:space="preserve">60 (6): 115–20.</w:t>
+      </w:r>
+    </w:p>
+    <w:bookmarkEnd w:id="130"/>
+    <w:bookmarkStart w:id="131" w:name="ref-Simonson2015"/>
+    <w:p>
+      <w:pPr>
+        <w:pStyle w:val="Bibliography"/>
+      </w:pPr>
+      <w:r>
+        <w:t xml:space="preserve">Simonson, EJ, RE Scheibling, and A Metaxas. 2015. “Kelp in Hot Water: I. Warming Seawater Temperature Induces Weakening and Loss of Kelp Tissue.”</w:t>
       </w:r>
       <w:r>
         <w:t xml:space="preserve"> </w:t>
@@ -5518,199 +5933,16 @@
         <w:t xml:space="preserve"> </w:t>
       </w:r>
       <w:r>
-        <w:t xml:space="preserve">451: 45–60.</w:t>
-      </w:r>
-    </w:p>
-    <w:bookmarkEnd w:id="117"/>
-    <w:bookmarkStart w:id="118" w:name="ref-Rautenbach2015a"/>
+        <w:t xml:space="preserve">537: 89–104.</w:t>
+      </w:r>
+    </w:p>
+    <w:bookmarkEnd w:id="131"/>
+    <w:bookmarkStart w:id="133" w:name="ref-Smit2013a"/>
     <w:p>
       <w:pPr>
         <w:pStyle w:val="Bibliography"/>
       </w:pPr>
       <w:r>
-        <w:t xml:space="preserve">Rautenbach, C. 2015. “Southern African Coastal Vulnerability Assessment.” In</w:t>
-      </w:r>
-      <w:r>
-        <w:t xml:space="preserve"> </w:t>
-      </w:r>
-      <w:r>
-        <w:rPr>
-          <w:i/>
-        </w:rPr>
-        <w:t xml:space="preserve">Southern African Coastal Vulnerability Assessment</w:t>
-      </w:r>
-      <w:r>
-        <w:t xml:space="preserve">, edited by CSIR.</w:t>
-      </w:r>
-    </w:p>
-    <w:bookmarkEnd w:id="118"/>
-    <w:bookmarkStart w:id="119" w:name="ref-Reason2006"/>
-    <w:p>
-      <w:pPr>
-        <w:pStyle w:val="Bibliography"/>
-      </w:pPr>
-      <w:r>
-        <w:t xml:space="preserve">Reason, CJC, W Landman, and W Tennant. 2006. “Seasonal to Decadal Prediction of Southern African Climate and Its Links with Variability of the Atlantic Ocean.”</w:t>
-      </w:r>
-      <w:r>
-        <w:t xml:space="preserve"> </w:t>
-      </w:r>
-      <w:r>
-        <w:rPr>
-          <w:i/>
-        </w:rPr>
-        <w:t xml:space="preserve">Bulletin of the American Meteorological Society</w:t>
-      </w:r>
-      <w:r>
-        <w:t xml:space="preserve"> </w:t>
-      </w:r>
-      <w:r>
-        <w:t xml:space="preserve">87 (7): 941–56.</w:t>
-      </w:r>
-    </w:p>
-    <w:bookmarkEnd w:id="119"/>
-    <w:bookmarkStart w:id="120" w:name="ref-Rothman2017-pn"/>
-    <w:p>
-      <w:pPr>
-        <w:pStyle w:val="Bibliography"/>
-      </w:pPr>
-      <w:r>
-        <w:t xml:space="preserve">Rothman, M D, J J Bolton, M S Stekoll, C J T Boothroyd, F A Kemp, and R J Anderson. 2017. “Geographical variation in morphology of the two dominant kelp species, Ecklonia maxima and Laminaria pallida (Phaeophyceae, Laminariales), on the west coast of Southern Africa.”</w:t>
-      </w:r>
-      <w:r>
-        <w:t xml:space="preserve"> </w:t>
-      </w:r>
-      <w:r>
-        <w:rPr>
-          <w:i/>
-        </w:rPr>
-        <w:t xml:space="preserve">J. Appl. Phycol.</w:t>
-      </w:r>
-      <w:r>
-        <w:t xml:space="preserve"> </w:t>
-      </w:r>
-      <w:r>
-        <w:t xml:space="preserve">29 (5): 2627–39.</w:t>
-      </w:r>
-    </w:p>
-    <w:bookmarkEnd w:id="120"/>
-    <w:bookmarkStart w:id="121" w:name="ref-Rouault2010-gi"/>
-    <w:p>
-      <w:pPr>
-        <w:pStyle w:val="Bibliography"/>
-      </w:pPr>
-      <w:r>
-        <w:t xml:space="preserve">Rouault, M, B Pohl, and P Penven. 2010. “Coastal oceanic climate change and variability from 1982 to 2009 around South Africa.”</w:t>
-      </w:r>
-      <w:r>
-        <w:t xml:space="preserve"> </w:t>
-      </w:r>
-      <w:r>
-        <w:rPr>
-          <w:i/>
-        </w:rPr>
-        <w:t xml:space="preserve">Afr. J. Mar. Sci.</w:t>
-      </w:r>
-      <w:r>
-        <w:t xml:space="preserve"> </w:t>
-      </w:r>
-      <w:r>
-        <w:t xml:space="preserve">32 (2): 237–46.</w:t>
-      </w:r>
-    </w:p>
-    <w:bookmarkEnd w:id="121"/>
-    <w:bookmarkStart w:id="122" w:name="ref-Serisawa2002-dc"/>
-    <w:p>
-      <w:pPr>
-        <w:pStyle w:val="Bibliography"/>
-      </w:pPr>
-      <w:r>
-        <w:t xml:space="preserve">Serisawa, Yukihiko, Hideki Akino, Kazuyo Matsuyama, Masao Ohno, Jiro Tanaka, and Yasutsugu Yokohama. 2002. “Morphometric study of</w:t>
-      </w:r>
-      <w:r>
-        <w:t xml:space="preserve"> </w:t>
-      </w:r>
-      <m:oMath>
-        <m:r>
-          <m:t>∖</m:t>
-        </m:r>
-      </m:oMath>
-      <w:r>
-        <w:t xml:space="preserve">textit{Ecklonia cava} (Laminariales, Phaeophyta) sporophytes in two localities with different temperature conditions.”</w:t>
-      </w:r>
-      <w:r>
-        <w:t xml:space="preserve"> </w:t>
-      </w:r>
-      <w:r>
-        <w:rPr>
-          <w:i/>
-        </w:rPr>
-        <w:t xml:space="preserve">Phycological Res.</w:t>
-      </w:r>
-      <w:r>
-        <w:t xml:space="preserve"> </w:t>
-      </w:r>
-      <w:r>
-        <w:t xml:space="preserve">50 (3): 193–99.</w:t>
-      </w:r>
-    </w:p>
-    <w:bookmarkEnd w:id="122"/>
-    <w:bookmarkStart w:id="123" w:name="ref-Shipley1964"/>
-    <w:p>
-      <w:pPr>
-        <w:pStyle w:val="Bibliography"/>
-      </w:pPr>
-      <w:r>
-        <w:t xml:space="preserve">Shipley, A.M. 1964. “Some aspects of wave refraction in False Bay.”</w:t>
-      </w:r>
-      <w:r>
-        <w:t xml:space="preserve"> </w:t>
-      </w:r>
-      <w:r>
-        <w:rPr>
-          <w:i/>
-        </w:rPr>
-        <w:t xml:space="preserve">South African Journal of Science</w:t>
-      </w:r>
-      <w:r>
-        <w:t xml:space="preserve"> </w:t>
-      </w:r>
-      <w:r>
-        <w:t xml:space="preserve">60 (6): 115–20.</w:t>
-      </w:r>
-    </w:p>
-    <w:bookmarkEnd w:id="123"/>
-    <w:bookmarkStart w:id="124" w:name="ref-Simonson2015"/>
-    <w:p>
-      <w:pPr>
-        <w:pStyle w:val="Bibliography"/>
-      </w:pPr>
-      <w:r>
-        <w:t xml:space="preserve">Simonson, EJ, RE Scheibling, and A Metaxas. 2015. “Kelp in Hot Water: I. Warming Seawater Temperature Induces Weakening and Loss of Kelp Tissue.”</w:t>
-      </w:r>
-      <w:r>
-        <w:t xml:space="preserve"> </w:t>
-      </w:r>
-      <w:r>
-        <w:rPr>
-          <w:i/>
-        </w:rPr>
-        <w:t xml:space="preserve">Marine Ecology Progress Series</w:t>
-      </w:r>
-      <w:r>
-        <w:t xml:space="preserve"> </w:t>
-      </w:r>
-      <w:r>
-        <w:t xml:space="preserve">537: 89–104.</w:t>
-      </w:r>
-    </w:p>
-    <w:bookmarkEnd w:id="124"/>
-    <w:bookmarkStart w:id="126" w:name="ref-Smit2013a"/>
-    <w:p>
-      <w:pPr>
-        <w:pStyle w:val="Bibliography"/>
-      </w:pPr>
-      <w:r>
         <w:t xml:space="preserve">Smit, A J, M Roberts, R J Anderson, F Dufois, S Dudley, T Bornman, J Olbers, and J J Bolton. 2013. “A coastal seawater temperature dataset for biogeographical studies: Large biases between in situ and remotely-sensed data sets around the coast of South Africa.”</w:t>
       </w:r>
       <w:r>
@@ -5731,7 +5963,7 @@
       <w:r>
         <w:t xml:space="preserve"> </w:t>
       </w:r>
-      <w:hyperlink r:id="rId125">
+      <w:hyperlink r:id="rId132">
         <w:r>
           <w:rPr>
             <w:rStyle w:val="Hyperlink"/>
@@ -5743,8 +5975,8 @@
         <w:t xml:space="preserve">.</w:t>
       </w:r>
     </w:p>
-    <w:bookmarkEnd w:id="126"/>
-    <w:bookmarkStart w:id="128" w:name="ref-Steneck2002"/>
+    <w:bookmarkEnd w:id="133"/>
+    <w:bookmarkStart w:id="135" w:name="ref-Steneck2002"/>
     <w:p>
       <w:pPr>
         <w:pStyle w:val="Bibliography"/>
@@ -5770,7 +6002,7 @@
       <w:r>
         <w:t xml:space="preserve"> </w:t>
       </w:r>
-      <w:hyperlink r:id="rId127">
+      <w:hyperlink r:id="rId134">
         <w:r>
           <w:rPr>
             <w:rStyle w:val="Hyperlink"/>
@@ -5782,8 +6014,8 @@
         <w:t xml:space="preserve">.</w:t>
       </w:r>
     </w:p>
-    <w:bookmarkEnd w:id="128"/>
-    <w:bookmarkStart w:id="130" w:name="ref-Stewart2009"/>
+    <w:bookmarkEnd w:id="135"/>
+    <w:bookmarkStart w:id="137" w:name="ref-Stewart2009"/>
     <w:p>
       <w:pPr>
         <w:pStyle w:val="Bibliography"/>
@@ -5809,7 +6041,7 @@
       <w:r>
         <w:t xml:space="preserve"> </w:t>
       </w:r>
-      <w:hyperlink r:id="rId129">
+      <w:hyperlink r:id="rId136">
         <w:r>
           <w:rPr>
             <w:rStyle w:val="Hyperlink"/>
@@ -5821,8 +6053,8 @@
         <w:t xml:space="preserve">.</w:t>
       </w:r>
     </w:p>
-    <w:bookmarkEnd w:id="130"/>
-    <w:bookmarkStart w:id="131" w:name="ref-Thomsen2004-yd"/>
+    <w:bookmarkEnd w:id="137"/>
+    <w:bookmarkStart w:id="138" w:name="ref-Thomsen2004"/>
     <w:p>
       <w:pPr>
         <w:pStyle w:val="Bibliography"/>
@@ -5843,8 +6075,8 @@
         <w:t xml:space="preserve">.</w:t>
       </w:r>
     </w:p>
-    <w:bookmarkEnd w:id="131"/>
-    <w:bookmarkStart w:id="132" w:name="ref-Veitch2019"/>
+    <w:bookmarkEnd w:id="138"/>
+    <w:bookmarkStart w:id="139" w:name="ref-Veitch2019"/>
     <w:p>
       <w:pPr>
         <w:pStyle w:val="Bibliography"/>
@@ -5865,8 +6097,8 @@
         <w:t xml:space="preserve">, 103185.</w:t>
       </w:r>
     </w:p>
-    <w:bookmarkEnd w:id="132"/>
-    <w:bookmarkStart w:id="133" w:name="ref-Waldron1992"/>
+    <w:bookmarkEnd w:id="139"/>
+    <w:bookmarkStart w:id="140" w:name="ref-Waldron1992"/>
     <w:p>
       <w:pPr>
         <w:pStyle w:val="Bibliography"/>
@@ -5890,8 +6122,8 @@
         <w:t xml:space="preserve">12 (1): 29–39.</w:t>
       </w:r>
     </w:p>
-    <w:bookmarkEnd w:id="133"/>
-    <w:bookmarkStart w:id="134" w:name="ref-Wernberg2003-mp"/>
+    <w:bookmarkEnd w:id="140"/>
+    <w:bookmarkStart w:id="141" w:name="ref-Wernberg2003-mp"/>
     <w:p>
       <w:pPr>
         <w:pStyle w:val="Bibliography"/>
@@ -5926,8 +6158,8 @@
         <w:t xml:space="preserve">143 (1): 47–55.</w:t>
       </w:r>
     </w:p>
-    <w:bookmarkEnd w:id="134"/>
-    <w:bookmarkStart w:id="136" w:name="ref-Wernberg2008"/>
+    <w:bookmarkEnd w:id="141"/>
+    <w:bookmarkStart w:id="143" w:name="ref-Wernberg2008"/>
     <w:p>
       <w:pPr>
         <w:pStyle w:val="Bibliography"/>
@@ -5953,7 +6185,7 @@
       <w:r>
         <w:t xml:space="preserve"> </w:t>
       </w:r>
-      <w:hyperlink r:id="rId135">
+      <w:hyperlink r:id="rId142">
         <w:r>
           <w:rPr>
             <w:rStyle w:val="Hyperlink"/>
@@ -5965,8 +6197,8 @@
         <w:t xml:space="preserve">.</w:t>
       </w:r>
     </w:p>
-    <w:bookmarkEnd w:id="136"/>
-    <w:bookmarkStart w:id="137" w:name="ref-Wernberg2010"/>
+    <w:bookmarkEnd w:id="143"/>
+    <w:bookmarkStart w:id="144" w:name="ref-wernberg2010"/>
     <w:p>
       <w:pPr>
         <w:pStyle w:val="Bibliography"/>
@@ -5990,8 +6222,8 @@
         <w:t xml:space="preserve">46 (1): 153–61.</w:t>
       </w:r>
     </w:p>
-    <w:bookmarkEnd w:id="137"/>
-    <w:bookmarkStart w:id="139" w:name="ref-Wernberg2005c"/>
+    <w:bookmarkEnd w:id="144"/>
+    <w:bookmarkStart w:id="146" w:name="ref-Wernberg2005c"/>
     <w:p>
       <w:pPr>
         <w:pStyle w:val="Bibliography"/>
@@ -6017,7 +6249,7 @@
       <w:r>
         <w:t xml:space="preserve"> </w:t>
       </w:r>
-      <w:hyperlink r:id="rId138">
+      <w:hyperlink r:id="rId145">
         <w:r>
           <w:rPr>
             <w:rStyle w:val="Hyperlink"/>
@@ -6029,8 +6261,8 @@
         <w:t xml:space="preserve">.</w:t>
       </w:r>
     </w:p>
-    <w:bookmarkEnd w:id="139"/>
-    <w:bookmarkStart w:id="140" w:name="ref-Willis2003-xo"/>
+    <w:bookmarkEnd w:id="146"/>
+    <w:bookmarkStart w:id="147" w:name="ref-Willis2003-xo"/>
     <w:p>
       <w:pPr>
         <w:pStyle w:val="Bibliography"/>
@@ -6054,8 +6286,8 @@
         <w:t xml:space="preserve">257: 209–21.</w:t>
       </w:r>
     </w:p>
-    <w:bookmarkEnd w:id="140"/>
-    <w:bookmarkStart w:id="141" w:name="ref-Wing2007-tv"/>
+    <w:bookmarkEnd w:id="147"/>
+    <w:bookmarkStart w:id="148" w:name="ref-Wing2007-tv"/>
     <w:p>
       <w:pPr>
         <w:pStyle w:val="Bibliography"/>
@@ -6079,8 +6311,33 @@
         <w:t xml:space="preserve">52 (5): 1853–64.</w:t>
       </w:r>
     </w:p>
-    <w:bookmarkEnd w:id="141"/>
-    <w:bookmarkEnd w:id="142"/>
+    <w:bookmarkEnd w:id="148"/>
+    <w:bookmarkStart w:id="149" w:name="ref-zimmerman1986"/>
+    <w:p>
+      <w:pPr>
+        <w:pStyle w:val="Bibliography"/>
+      </w:pPr>
+      <w:r>
+        <w:t xml:space="preserve">Zimmerman, Richard C, and James N Kremer. 1986. “In Situ Growth and Chemical Composition of the Giant Kelp, Macrocystis Pyrifera: Response to Temporal Changes in Ambient Nutrient Availability.”</w:t>
+      </w:r>
+      <w:r>
+        <w:t xml:space="preserve"> </w:t>
+      </w:r>
+      <w:r>
+        <w:rPr>
+          <w:i/>
+        </w:rPr>
+        <w:t xml:space="preserve">Marine Ecology Progress Series</w:t>
+      </w:r>
+      <w:r>
+        <w:t xml:space="preserve"> </w:t>
+      </w:r>
+      <w:r>
+        <w:t xml:space="preserve">27 (2): 277–85.</w:t>
+      </w:r>
+    </w:p>
+    <w:bookmarkEnd w:id="149"/>
+    <w:bookmarkEnd w:id="150"/>
     <w:sectPr>
       <w:headerReference w:type="even" r:id="rId10"/>
       <w:headerReference w:type="default" r:id="rId9"/>

</xml_diff>

<commit_message>
updated outputs and uploaded bibtex file for lit review
</commit_message>
<xml_diff>
--- a/morphology_paper.docx
+++ b/morphology_paper.docx
@@ -1539,7 +1539,7 @@
           <wp:inline>
             <wp:extent cx="6197600" cy="3873500"/>
             <wp:effectExtent b="0" l="0" r="0" t="0"/>
-            <wp:docPr descr="Temperature variables at the collection sites around the Cape Peninsula are represented in plot A. Temperature variables include minimum represented by blue dots, mean represented by balc dots, maximum by red dots and whiskers standard deviation. Summary of temperature data for sites grouped by region are represented in plot B. See appendix for significance level guide." title="" id="1" name="Picture"/>
+            <wp:docPr descr="Temperature variables at the collection sites around the Cape Peninsula are represented in plot A. Temperature variables include minimum represented by inverted triangles, mean represented by balck dots, maximum by black triangles, and whiskers standard deviation. Summary of temperature data for sites grouped by region are represented in plot B. See appendix for significance level guide." title="" id="1" name="Picture"/>
             <a:graphic>
               <a:graphicData uri="http://schemas.openxmlformats.org/drawingml/2006/picture">
                 <pic:pic>
@@ -1582,7 +1582,7 @@
         <w:pStyle w:val="ImageCaption"/>
       </w:pPr>
       <w:r>
-        <w:t xml:space="preserve">Temperature variables at the collection sites around the Cape Peninsula are represented in plot A. Temperature variables include minimum represented by blue dots, mean represented by balc dots, maximum by red dots and whiskers standard deviation. Summary of temperature data for sites grouped by region are represented in plot B. See appendix for significance level guide.</w:t>
+        <w:t xml:space="preserve">Temperature variables at the collection sites around the Cape Peninsula are represented in plot A. Temperature variables include minimum represented by inverted triangles, mean represented by balck dots, maximum by black triangles, and whiskers standard deviation. Summary of temperature data for sites grouped by region are represented in plot B. See appendix for significance level guide.</w:t>
       </w:r>
     </w:p>
     <w:p>
@@ -3155,7 +3155,43 @@
         <w:t xml:space="preserve"> </w:t>
       </w:r>
       <w:r>
-        <w:t xml:space="preserve">and the low frequency of upwelling conditions in False Bay (low nutrient supply) coupled with warmer temperatures may be a contributing factor. It should be noted however, that from these analyses that in general the cool-temperate region is more exposed to waves than that of the warm-temperate region. Therefore, the significantly larger morphological characteristics for kelp from the cool-temperate region may overlap with responses to wave exposure which was exhibited strongly in both species. When grouped by wave exposure category,</w:t>
+        <w:t xml:space="preserve">and the low frequency of upwelling conditions in False Bay (low nutrient supply) coupled with warmer temperatures may be a contributing factor. It should be noted however, that from these analyses that in general the cool-temperate region is more exposed to waves than that of the warm-temperate region. Therefore, the significantly larger morphological characteristics for kelp from the cool-temperate region may overlap with responses to wave exposure. The response of kelp morphological characteristics to wave exposure was evident and both species show a tactics based on the magnitde of wave exposure. Strength increasing traits were exibited for lower exposure levels while a</w:t>
+      </w:r>
+      <w:r>
+        <w:t xml:space="preserve"> </w:t>
+      </w:r>
+      <w:r>
+        <w:t xml:space="preserve">‘</w:t>
+      </w:r>
+      <w:r>
+        <w:t xml:space="preserve">go-with-the-flow</w:t>
+      </w:r>
+      <w:r>
+        <w:t xml:space="preserve">’</w:t>
+      </w:r>
+      <w:r>
+        <w:t xml:space="preserve"> </w:t>
+      </w:r>
+      <w:r>
+        <w:t xml:space="preserve">tactic for moderate levels of wave exposure. Denny and Galord ??? showed that increased flexiblity or a</w:t>
+      </w:r>
+      <w:r>
+        <w:t xml:space="preserve"> </w:t>
+      </w:r>
+      <w:r>
+        <w:t xml:space="preserve">‘</w:t>
+      </w:r>
+      <w:r>
+        <w:t xml:space="preserve">go-with-the-flow</w:t>
+      </w:r>
+      <w:r>
+        <w:t xml:space="preserve">’</w:t>
+      </w:r>
+      <w:r>
+        <w:t xml:space="preserve"> </w:t>
+      </w:r>
+      <w:r>
+        <w:t xml:space="preserve">tactic has a threshold value, where increased stipe length actaully increase drag under high wave exposure scenarios. Therefore, under high wave exposure scenarios size reducing traits, such as reduced surface area of the overall plant should be favoured instead. This was evident in the results which showed that stipe length decreases under high wave exposure categories. This suggests that how morphological characteristcs manifest themselves is dependent on the magnitude of wave exposure. When grouped by wave exposure category,</w:t>
       </w:r>
       <w:r>
         <w:t xml:space="preserve"> </w:t>
@@ -3663,7 +3699,7 @@
         <w:pStyle w:val="BodyText"/>
       </w:pPr>
       <w:r>
-        <w:t xml:space="preserve">Annual maximum and winter mean temperatures influence stipe length and frond length in shallow</w:t>
+        <w:t xml:space="preserve">Temperature variables were not a significant driver of kelp morphology in this study. Although temperature plays an important role in distribution (Bolton et al. 2012; Miller et al. 2011; Rinde et al. 2014) of kelp and physiological functioning of adults and gametophytes (Mohring et al. 2014; Steneck et al. 2002; Gerard 1997; Bearham et al. 2013; Smale &amp; Moore 2017), there is little evidence that temperature is an important driver of morphological variation. However, we suggest that temperature plays a larger role in determining kelp morphology at sites where wave energy is low enough not to elecit a response in morphological characteristics. Temperature metrics influence stipe length and frond length in shallow</w:t>
       </w:r>
       <w:r>
         <w:t xml:space="preserve"> </w:t>
@@ -3984,7 +4020,7 @@
         <w:t xml:space="preserve"> </w:t>
       </w:r>
       <w:r>
-        <w:t xml:space="preserve">populations around the Cape Peninsula, and differences in shallow and deep populations of</w:t>
+        <w:t xml:space="preserve">populations around the Cape Peninsula, and differences in morphological characteristics between shallow and deep populations of</w:t>
       </w:r>
       <w:r>
         <w:t xml:space="preserve"> </w:t>
@@ -3999,73 +4035,7 @@
         <w:t xml:space="preserve"> </w:t>
       </w:r>
       <w:r>
-        <w:t xml:space="preserve">may reflect small differences in wave and temperature variables as drivers of kelp morphological characteristics. The response of kelp morphological characteristics to wave exposure was evident and both species show a tactics based on the magnitde of wave exposure. Strength increasing traits were exibited for lower exposure levels while a</w:t>
-      </w:r>
-      <w:r>
-        <w:t xml:space="preserve"> </w:t>
-      </w:r>
-      <w:r>
-        <w:t xml:space="preserve">‘</w:t>
-      </w:r>
-      <w:r>
-        <w:t xml:space="preserve">go-with-the-flow</w:t>
-      </w:r>
-      <w:r>
-        <w:t xml:space="preserve">’</w:t>
-      </w:r>
-      <w:r>
-        <w:t xml:space="preserve"> </w:t>
-      </w:r>
-      <w:r>
-        <w:t xml:space="preserve">tactic for moderate levels of wave exposure. Denny and Galord ??? showed that increased flexiblity or a</w:t>
-      </w:r>
-      <w:r>
-        <w:t xml:space="preserve"> </w:t>
-      </w:r>
-      <w:r>
-        <w:t xml:space="preserve">‘</w:t>
-      </w:r>
-      <w:r>
-        <w:t xml:space="preserve">go-with-the-flow</w:t>
-      </w:r>
-      <w:r>
-        <w:t xml:space="preserve">’</w:t>
-      </w:r>
-      <w:r>
-        <w:t xml:space="preserve"> </w:t>
-      </w:r>
-      <w:r>
-        <w:t xml:space="preserve">tactic has a threshold value, where increased stipe length actaully increase drag under high wave exposure scenarios. Therefore, under high wave exposure scenarios size reducing traits, such as reduced surface area of the overall plant should be favoured instead. This was evident in the results which showed that stipe length decreases under high wave exposure categories. This suggests that how morphological characteristcs manifest themselves is dependent on the magnitude of wave exposure. Furthermore, the results suggest that in the absence of wave exposure, temperatre becomes the dominant morphological driver. This is evident from the redundancy analysis for each species and deep populations of</w:t>
-      </w:r>
-      <w:r>
-        <w:t xml:space="preserve"> </w:t>
-      </w:r>
-      <w:r>
-        <w:rPr>
-          <w:i/>
-        </w:rPr>
-        <w:t xml:space="preserve">E. maxima</w:t>
-      </w:r>
-      <w:r>
-        <w:t xml:space="preserve"> </w:t>
-      </w:r>
-      <w:r>
-        <w:t xml:space="preserve">which show clustering of study sites according to the region; wave variables drive morphological characteristics for kelps from the western region and temperature variables for kelps from the eastern region. Clustering of sites according to region overlapped almost completey for the RDA analysis of shallow</w:t>
-      </w:r>
-      <w:r>
-        <w:t xml:space="preserve"> </w:t>
-      </w:r>
-      <w:r>
-        <w:rPr>
-          <w:i/>
-        </w:rPr>
-        <w:t xml:space="preserve">E. maxima</w:t>
-      </w:r>
-      <w:r>
-        <w:t xml:space="preserve"> </w:t>
-      </w:r>
-      <w:r>
-        <w:t xml:space="preserve">suggesting that for shallow kelp the effect of wave exposure is less variable. Temperature variables were not a significant driver of kelp morphology in this study. Although temperature plays an important role in distribution (Bolton et al. 2012; Miller et al. 2011; Rinde et al. 2014) of kelp and physiological functioning of adults and gametophytes (Mohring et al. 2014; Steneck et al. 2002; Gerard 1997; Bearham et al. 2013; Smale &amp; Moore 2017), there is little evidence that temperature is an important driver of morphological variation. However, we suggest that temperature plays a larger role in determining kelp morphology at sites where wave energy is low enough not to elecit a response in morphological characteristics.</w:t>
+        <w:t xml:space="preserve">may reflect differences in hydrodynamic and temperature regimes. This study also confirms the findings of previous research which shows morphological adpatation is dependent on the magnitude of wave exposure, but provides quantitative, reproducible measure of wave exposure while identifying the specific wave metrics and wave energy thresholds invloved. Furthermore, the current study highlights the need to understand how kelp populations, which are not exposed to high wave energy and morphological characteristics are largely driven by temperature, are vulnerable to changes in storm frequency and magnitude. Kelp populations located in low wave energy environments, such as False Bay, may be more vulnerable to increased storms frequency and magnitude in future climate scenarios.</w:t>
       </w:r>
     </w:p>
     <w:p>

</xml_diff>

<commit_message>
changed .bib file. one reference.bib will be used from now on. updated latest output of word file
</commit_message>
<xml_diff>
--- a/morphology_paper.docx
+++ b/morphology_paper.docx
@@ -177,7 +177,7 @@
         <w:t xml:space="preserve">(Mann 1973)</w:t>
       </w:r>
       <w:r>
-        <w:t xml:space="preserve">. Kelps generally have a dependence on cool, temperate and arctic seawater temperatures</w:t>
+        <w:t xml:space="preserve">. Kelps generally have a dependence on cool-temperate and arctic seawater temperatures</w:t>
       </w:r>
       <w:r>
         <w:t xml:space="preserve"> </w:t>
@@ -216,7 +216,7 @@
         <w:t xml:space="preserve">(Mann 1973; Steneck et al. 2002)</w:t>
       </w:r>
       <w:r>
-        <w:t xml:space="preserve">, each depending on a wide suite of ecological services provided by the kelp forests</w:t>
+        <w:t xml:space="preserve">; each depending on a wide suite of ecological services provided by kelp forests</w:t>
       </w:r>
       <w:r>
         <w:t xml:space="preserve"> </w:t>
@@ -293,7 +293,7 @@
         <w:pStyle w:val="BodyText"/>
       </w:pPr>
       <w:r>
-        <w:t xml:space="preserve">Given kelps are cool/temperate organisms which are vulernable to dislodgment under high wave exposure scenarios, changes in ocean temperature and an increase in storm frequency and magnitude pose the biggest direct threats to their survival. Warmer temperatures reduces the resilience of kelp individuals to perbutations</w:t>
+        <w:t xml:space="preserve">Given kelps are cool-temperate organisms which are vulernable to dislodgment under high wave exposure scenarios, changes in ocean temperature and an increase in storm frequency and magnitude pose the biggest direct threats to their survival. Warmer temperatures reduces the resilience of kelp individuals to perbutations</w:t>
       </w:r>
       <w:r>
         <w:t xml:space="preserve"> </w:t>
@@ -415,7 +415,7 @@
         <w:pStyle w:val="BodyText"/>
       </w:pPr>
       <w:r>
-        <w:t xml:space="preserve">Although other factors play a role in kelp morphological adaptation, wave exposure and temperature have been identified as the main drivers of morphological adaptation across various kelp species</w:t>
+        <w:t xml:space="preserve">Although multiple environmental factors play a role in kelp morphological adaptation, wave exposure and temperature have been identified as the main drivers across various kelp species</w:t>
       </w:r>
       <w:r>
         <w:t xml:space="preserve"> </w:t>
@@ -451,7 +451,7 @@
         <w:t xml:space="preserve"> </w:t>
       </w:r>
       <w:r>
-        <w:t xml:space="preserve">Kjellman growing at warmer and cooler sites, and showed wrinkling of the blade and reduced size to be a characteristic of higher temperature ranges. Temperature affects important kelp physiological processes such as photosynthesis and respiration, which ultimately influences growth and productivity resulting in reduced size</w:t>
+        <w:t xml:space="preserve">Kjellman growing at warmer and cooler sites, and showed wrinkling of the blade and reduced size to be a characteristic of higher temperature ranges. Warmer temperature effects important kelp physiological processes such as photosynthesis and respiration, which influences growth and productivity and ultimately leads to a reduction in size</w:t>
       </w:r>
       <w:r>
         <w:t xml:space="preserve"> </w:t>
@@ -504,6 +504,44 @@
         <w:pStyle w:val="BodyText"/>
       </w:pPr>
       <w:r>
+        <w:t xml:space="preserve">Measures of wave exposure in ecological studies often incorporate integrative measures of hydrodynamic conditions at a particular site which are based on cartographical models of exposure. Cartographical models of wave exposure are</w:t>
+      </w:r>
+      <w:r>
+        <w:t xml:space="preserve"> </w:t>
+      </w:r>
+      <w:r>
+        <w:t xml:space="preserve">‘</w:t>
+      </w:r>
+      <w:r>
+        <w:t xml:space="preserve">fetch-based-models</w:t>
+      </w:r>
+      <w:r>
+        <w:t xml:space="preserve">’</w:t>
+      </w:r>
+      <w:r>
+        <w:t xml:space="preserve"> </w:t>
+      </w:r>
+      <w:r>
+        <w:t xml:space="preserve">which measure the length of open water associated with a particular site in a straight line, and are regarded as simple measures of wave exposure. Advances in numerical modelling based on physical/linear wave theory incorporate more complexity (wind forcing, wave-wave interactions, wave breaking, diffraction and variation in wave direction) into the models and allow for a quantitave, reproducible approach for characterising the hydrodynamic environment. Although</w:t>
+      </w:r>
+      <w:r>
+        <w:t xml:space="preserve"> </w:t>
+      </w:r>
+      <w:r>
+        <w:t xml:space="preserve">Mabin, Gribben, and Fischer (2013)</w:t>
+      </w:r>
+      <w:r>
+        <w:t xml:space="preserve"> </w:t>
+      </w:r>
+      <w:r>
+        <w:t xml:space="preserve">investigated kelp morphological characteristics using a 2D WAM model, currently no studies investigating macroalgal morphological characteristics in relation to the wave environment have incorporated 3D spectral numerical modelling. Furthermore no current studies have identified specific wave metrics that drive kelp morphological charactersitcs, which the current work will aim to achieve. Other considerations such as possible differences in morphology between sub-canopy and canopy species, and shallow and deep water kelp populations have not been considered using advanced numerical and statisical tools.</w:t>
+      </w:r>
+    </w:p>
+    <w:p>
+      <w:pPr>
+        <w:pStyle w:val="BodyText"/>
+      </w:pPr>
+      <w:r>
         <w:t xml:space="preserve">The kelps</w:t>
       </w:r>
       <w:r>
@@ -579,7 +617,7 @@
         <w:t xml:space="preserve"> </w:t>
       </w:r>
       <w:r>
-        <w:t xml:space="preserve">is exposed to variations in wind driven surface waves, swell and temperature, while</w:t>
+        <w:t xml:space="preserve">may be exposed to variations in wind driven surface waves, swell waves and temperature; while</w:t>
       </w:r>
       <w:r>
         <w:t xml:space="preserve"> </w:t>
@@ -594,7 +632,7 @@
         <w:t xml:space="preserve"> </w:t>
       </w:r>
       <w:r>
-        <w:t xml:space="preserve">is exposed to variations in swell and temperature.</w:t>
+        <w:t xml:space="preserve">is exposed to variations in swell waves and temperature.</w:t>
       </w:r>
       <w:r>
         <w:t xml:space="preserve"> </w:t>
@@ -693,7 +731,7 @@
         <w:t xml:space="preserve"> </w:t>
       </w:r>
       <w:r>
-        <w:t xml:space="preserve">become increasingly hollow further north along the coastline. They suggested that turbidity in relation to light attenuation was the environmental driver responsible for this change.</w:t>
+        <w:t xml:space="preserve">become increasingly hollow further north along the coastline. The authors suggested that turbidity in relation to light attenuation was the environmental driver responsible for this change.</w:t>
       </w:r>
     </w:p>
     <w:p>
@@ -701,37 +739,7 @@
         <w:pStyle w:val="BodyText"/>
       </w:pPr>
       <w:r>
-        <w:t xml:space="preserve">Measures of wave exposure in ecological studies often incorporate integrative measures of hydrodynamic conditions at a particular site which are based on cartographical models of exposure. Cartographical models of wave exposure are</w:t>
-      </w:r>
-      <w:r>
-        <w:t xml:space="preserve"> </w:t>
-      </w:r>
-      <w:r>
-        <w:t xml:space="preserve">‘</w:t>
-      </w:r>
-      <w:r>
-        <w:t xml:space="preserve">fetch-based-models</w:t>
-      </w:r>
-      <w:r>
-        <w:t xml:space="preserve">’</w:t>
-      </w:r>
-      <w:r>
-        <w:t xml:space="preserve"> </w:t>
-      </w:r>
-      <w:r>
-        <w:t xml:space="preserve">which measure the length of open water associated with a particular site in a straight line, and are regarded as simple measures of wave exposure. Advances in numerical modelling based on physical/linear wave theory incorporate more complexity (wind forcing, wave-wave interactions, wave breaking, diffraction and variation in wave direction) into the models and allow for a quantitave, reproducible approach for characterising the hydrodynamic environment. Although</w:t>
-      </w:r>
-      <w:r>
-        <w:t xml:space="preserve"> </w:t>
-      </w:r>
-      <w:r>
-        <w:t xml:space="preserve">Mabin, Gribben, and Fischer (2013)</w:t>
-      </w:r>
-      <w:r>
-        <w:t xml:space="preserve"> </w:t>
-      </w:r>
-      <w:r>
-        <w:t xml:space="preserve">investigated kelp morphological characteristics using a 2D WAM model, currently no studies investigating macroalgal morphological characteristics in relation to the wave environment have incorporated 3D spectral numerical modelling. Furthermore no current studies have identified specific wave metrics in driving kelp morphological charactersitcs using advanced numerical model, which the current work will aim to achieve. Other considerations such as possible differences in morphology between sub-canopy and canopy species, shallow and deep water populations have not been considered using advanced numerical and statisical tools. The aim of this study is, therefore, to understand how temperature and wave exposure can influence the morphology in two species of kelps around South Africa, as well as between deep and shallow populations of the same species. The current study will also aim to identify specific temperature and wave metrics which drive kelp morphological characteristics. This will be achieved by initially understanding the variation in temperature and waves using an advanced numerical model. The numerical model will then be used as a basis for investigating the consequences for morphological chracteristics of</w:t>
+        <w:t xml:space="preserve">The aim of this study is, therefore, to understand how temperature and wave exposure can influence the morphology of sub-canopy and canopy kelps, as well as between deep and shallow populations of the same species. The current study will also aim to identify specific temperature and wave metrics which drive kelp morphological characteristics. This will be achieved by initially understanding the variation in temperature and waves using an advanced numerical model. The numerical model will then be used as a basis for investigating the consequences for morphological chracteristics of</w:t>
       </w:r>
       <w:r>
         <w:t xml:space="preserve"> </w:t>
@@ -789,13 +797,13 @@
         <w:pStyle w:val="FirstParagraph"/>
       </w:pPr>
       <w:r>
-        <w:t xml:space="preserve">Sites were chosen to represent an array of environmental gradients, as indicated in figure</w:t>
-      </w:r>
-      <w:r>
-        <w:t xml:space="preserve"> </w:t>
-      </w:r>
-      <w:r>
-        <w:t xml:space="preserve">. St. Helena Bay and Betty’s Bay constituted the north western and south eastern boundary sites, respectively. These sites are roughly 300 km apart, lie within separate marine provinces, and span across the majority of the south-west coast, in varying thermal and wave energy regimes. The region is dominated by kelp communities that persist in contrasting abiotic environments. The west coast region has been termed as a cool temperate, which is defined as a region where mean monthly temperatures are always above 10°C and always below 15°C</w:t>
+        <w:t xml:space="preserve">Sites were chosen to represent an array of temperature and wave gradients, as indicated in figure</w:t>
+      </w:r>
+      <w:r>
+        <w:t xml:space="preserve"> </w:t>
+      </w:r>
+      <w:r>
+        <w:t xml:space="preserve">. St. Helena Bay and Betty’s Bay constituted the north western and south eastern boundary sites, respectively. These sites are roughly 300 km apart, lie within separate marine provinces, and span across the majority of the south-west coast, in varying thermal and wave energy regimes. The region is dominated by kelp communities that persist in contrasting abiotic environments. The west coast region has been termed as cool temperate, which is defined as a region where mean monthly temperatures are always above 10°C and always below 15°C</w:t>
       </w:r>
       <w:r>
         <w:t xml:space="preserve"> </w:t>
@@ -813,7 +821,7 @@
         <w:t xml:space="preserve">(Smit et al. 2013)</w:t>
       </w:r>
       <w:r>
-        <w:t xml:space="preserve">. The Agulhas Marine Province is characterised by a wide temperature range of up to 7°C difference between mean monthly temperatures between summer and winter and is classified as warm temperate region</w:t>
+        <w:t xml:space="preserve">. The Agulhas Marine Province is characterised by a wide temperature range of up to 7°C difference between mean monthly temperatures between summer and winter and is classified as warm temperate</w:t>
       </w:r>
       <w:r>
         <w:t xml:space="preserve"> </w:t>
@@ -885,7 +893,7 @@
         <w:pStyle w:val="BodyText"/>
       </w:pPr>
       <w:r>
-        <w:t xml:space="preserve">The annual and seasonal patterns in both wind influence the thermal regime around the coastline by inducing upwelling. Upwelling brings deep, cool nutrient rich water to coastal areas and therefore induces a decrease in temperature</w:t>
+        <w:t xml:space="preserve">The annual and seasonal patterns in both wind influence the thermal regime around the coastline by inducing upwelling. Upwelling brings deep, cool nutrient rich water to coastal areas which induces a decrease in temperature</w:t>
       </w:r>
       <w:r>
         <w:t xml:space="preserve"> </w:t>
@@ -894,7 +902,7 @@
         <w:t xml:space="preserve">(Field et al. 1980; Andrews and Hutchings 1980; Gill and Clarke 1974; Cram 1970; Rouault, Pohl, and Penven 2010; Blanke et al. 2002)</w:t>
       </w:r>
       <w:r>
-        <w:t xml:space="preserve">. The wind speed and wind direction help drive upwelling in summer on the western side of the Cape peninsula, where southerly winds blow parallel to the coast and trigger upwelling</w:t>
+        <w:t xml:space="preserve">. The wind speed and wind direction help drive upwelling in summer on the western side of the Cape peninsula, where southerly winds blow parallel to the coast and trigger upwelling events</w:t>
       </w:r>
       <w:r>
         <w:t xml:space="preserve"> </w:t>
@@ -1154,7 +1162,7 @@
         <w:t xml:space="preserve">(Dyer 2018)</w:t>
       </w:r>
       <w:r>
-        <w:t xml:space="preserve">. This species has a solid stipe but develops a hollow stipe along the west coast northward and into Namibia</w:t>
+        <w:t xml:space="preserve">. This species has a solid stipe along the south-west coast but develops a hollow stipe along the west coast northward and into Namibia</w:t>
       </w:r>
       <w:r>
         <w:t xml:space="preserve"> </w:t>
@@ -1178,7 +1186,7 @@
         <w:t xml:space="preserve"> </w:t>
       </w:r>
       <w:r>
-        <w:t xml:space="preserve">consists of a single primary blade which develops above a gas-filled float and a hollow stipe below. Secondary blades are produced laterally from the primary blade from several meristematic regions along the margins of the primary blade, known as digits</w:t>
+        <w:t xml:space="preserve">consists of a single primary blade which develops above a gas-filled float and a hollow stipe below. Secondary blades are produced laterally from the primary blade from several meristematic regions along the margins of the primary blade</w:t>
       </w:r>
       <w:r>
         <w:t xml:space="preserve"> </w:t>
@@ -1319,7 +1327,7 @@
         <w:t xml:space="preserve"> </w:t>
       </w:r>
       <w:r>
-        <w:t xml:space="preserve">were collected at 18 sites along the Western Cape coast of South Africa (Fig. 1) between October 2014 and April 2015. In each instance only the largest individuals were sampled to ensure that only mature and fully grown sporophytes were measured. Thirteen samples were collected for each species at each of the sites. The morphological traits named in Tables 1 and 2 were measured for comparison between sites. Because the macroalgae differ in morphological features, species-specific morphological characteristics were included. This allowed comparison between adjacent and non-adjacent sites around the peninsula. Between February 2017 and November 2018, morphological measurements for</w:t>
+        <w:t xml:space="preserve">were collected at 18 sites along the Western Cape coast of South Africa (Fig. 1) between October 2014 and April 2015. In each instance only the thirteen largest individuals were sampled to ensure that only mature and fully grown sporophytes were measured. In instances where one of the species was not present a site, the nearest population of the missing species was sampled. Because the macroalgae differ in morphological features, species-specific morphological characteristics were included and are presented in Tables 1 and 2. Between February 2017 and November 2018, morphological measurements for</w:t>
       </w:r>
       <w:r>
         <w:t xml:space="preserve"> </w:t>
@@ -1379,7 +1387,7 @@
         <w:pStyle w:val="FirstParagraph"/>
       </w:pPr>
       <w:r>
-        <w:t xml:space="preserve">Summary statistics were calculated for each site and regions for each of the environmental variables considered in this study. The summary statistics calculated for temperature, waves and wind variables were minimum, maximum, mean, range and standard deviation for annual timescales. In addition, annual median wave and wind direction were also calculated; all summary data and their respective abbreviation are presented in Table 3. The median was calculated for wind and wave direction, as issues arise when calculating the mean and standard deviation for compass metrics. Dot and whisker plots were used to present the summary statistics for both temperature and wave variables. Summary statistics for wind was not plotted and instead are discussed, as the data was course relative to the other environmental variables considered in this study.</w:t>
+        <w:t xml:space="preserve">Summary statistics were calculated for each site and regions for each of the environmental variables considered in this study, and are presented in Table 3. The summary statistics calculated for temperature, waves and wind variables were minimum, maximum, mean, range and standard deviation for annual timescales. In addition, annual median wave and wind direction were also calculated. The median was calculated for wind and wave direction, as issues arise when calculating the mean and standard deviation for compass metrics. Dot and whisker plots were used to present the summary statistics for both temperature and wave variables. Summary statistics for wind was not plotted and instead are discussed, as the data was course relative to the other environmental variables considered in this study.</w:t>
       </w:r>
     </w:p>
     <w:p>
@@ -1387,7 +1395,7 @@
         <w:pStyle w:val="BodyText"/>
       </w:pPr>
       <w:r>
-        <w:t xml:space="preserve">Characterisation of morphological characteristics in relation to temperature and wave exposure non-parametric statistical methods were used. Morphological characteristics were categorised according to temperature regime and wave exposure category for each each species and population of kelp in this study. Significant differences between temperatre regime and wave exposure categories were tested with wilcox tests and notched boxplots allowed comparison between individual categories of wave exposure. In order to investigate specific drivers of morphological characteristics a distance-based redundancy analysis was performed using the</w:t>
+        <w:t xml:space="preserve">Characterisation of morphological characteristics in relation to temperature and wave exposure non-parametric statistical methods were used. Morphological characteristics were categorised according to temperature regime and wave exposure category for each each species and population of kelp in this study. Significant differences between temperature regimes and across wave exposure categories were tested with wilcox tests and kruskal tests respectively, and notched boxplots allowed comparison between individual categories of wave exposure. In order to investigate specific drivers of morphological characteristics a distance-based redundancy analysis was performed using the</w:t>
       </w:r>
       <w:r>
         <w:t xml:space="preserve"> </w:t>
@@ -1459,7 +1467,7 @@
         <w:t xml:space="preserve"> </w:t>
       </w:r>
       <w:r>
-        <w:t xml:space="preserve">software package; morphology data were used as response variables and the abiotic data as explanatory variables. To determine the explanatory variables that best describe patterns in the response data, a full RDA was performed using a complete set of explanatory variables. Forward selection was then used to reduce the number of explanatory variables as well as prevent the inflation of overall type I error. To further improve the model, pairwise coefficients and Variance Inflation Factor (VIF) were calculated to identify variables with high multicollinearity. The computation of the parsimonious RDA was followed by permutation tests of the adjusted</w:t>
+        <w:t xml:space="preserve">software package; morphology data were used as response variables and the abiotic data as explanatory variables. To determine the explanatory variables that best describe patterns in the response data, a full RDA was performed using a complete set of explanatory variables. Forward selection was then used to reduce the number of explanatory variables, as well as prevent the inflation of overall type I error. To further improve the model, pairwise coefficients and Variance Inflation Factor (VIF) were calculated to identify variables with high multicollinearity. The computation of the parsimonious RDA was followed by permutation tests of the adjusted</w:t>
       </w:r>
       <w:r>
         <w:t xml:space="preserve"> </w:t>
@@ -1471,7 +1479,16 @@
         <w:t xml:space="preserve">R</w:t>
       </w:r>
       <w:r>
-        <w:t xml:space="preserve">2 to assess significance of constraints.</w:t>
+        <w:rPr>
+          <w:vertAlign w:val="superscript"/>
+        </w:rPr>
+        <w:t xml:space="preserve">2</w:t>
+      </w:r>
+      <w:r>
+        <w:t xml:space="preserve"> </w:t>
+      </w:r>
+      <w:r>
+        <w:t xml:space="preserve">to assess significance of constraints.</w:t>
       </w:r>
     </w:p>
     <w:p>
@@ -1521,13 +1538,7 @@
         <w:t xml:space="preserve"> </w:t>
       </w:r>
       <w:r>
-        <w:t xml:space="preserve">A). Oudekraal had the lowest annual mean coastal water temperature of 12.3 ± 0.9. Annual maximum coastal temperatures for study sites located on the western side of the peninsula ranged from 16.3 ℃ at St. Helena Bay to 15.1 ℃ at Olifantsbos. For sites located east of the peninsula, annual maximum coastal water temperatures ranged from 16 ℃ at Buffelsbaai to 16.5 ℃ at Betty’s Bay. Amongst all sites, Kalk Bay had the highest annual maximum temperature of 19 ℃. Annual minimum coastal water temperatures for the study sites on the western side of the peninsula ranged from 12.9 ℃ at St. Helena Bay to 14.1 ℃ at Olifantsbos, and on the western side of the peninsula ranged from 15.0 ℃ at Buffelsbaai to 13.6 ℃ at Betty’s Bay. The annual range in temperature on the western side on the peninsula was 3.4 at St. Helena Bay to 0.9 at Olifantsbos, and on the eastern side on of the peninsula was 1.0 at Buffelsbaai to 2.9 at Betty’s Bay. As can be seen in figure</w:t>
-      </w:r>
-      <w:r>
-        <w:t xml:space="preserve"> </w:t>
-      </w:r>
-      <w:r>
-        <w:t xml:space="preserve">A, the trend in the range of temperature decreases from St. Helena Bay to Miller’s point and then increases from Kalk Bay to Betty’s Bay. Also, annual range in temperatures within False Bay are larger in winter (August) compared to summer (February).</w:t>
+        <w:t xml:space="preserve">A). Oudekraal had the lowest annual mean coastal water temperature of 12.3 ± 0.9. Annual maximum coastal temperatures for study sites located on the western side of the peninsula ranged from 16.3 ℃ at St. Helena Bay to 15.1 ℃ at Olifantsbos. For sites located east of the peninsula, annual maximum coastal water temperatures ranged from 16 ℃ at Buffelsbaai to 16.5 ℃ at Betty’s Bay. Amongst all sites, Kalk Bay had the highest annual maximum temperature of 19 ℃. Annual minimum coastal water temperatures for the study sites on the western side of the peninsula ranged from 12.9 ℃ at St. Helena Bay to 14.1 ℃ at Olifantsbos, and on the western side of the peninsula ranged from 15.0 ℃ at Buffelsbaai to 13.6 ℃ at Betty’s Bay. The annual range in temperature on the western side on the peninsula was 3.4 at St. Helena Bay to 0.9 at Olifantsbos, and on the eastern side on of the peninsula was 1.0 at Buffelsbaai to 2.9 at Betty’s Bay.</w:t>
       </w:r>
     </w:p>
     <w:p>
@@ -1587,6 +1598,29 @@
     </w:p>
     <w:p>
       <w:pPr>
+        <w:pStyle w:val="BodyText"/>
+      </w:pPr>
+      <w:r>
+        <w:t xml:space="preserve">In general, the mean temperature increases for sites located within False Bay with less variation around the mean temperature compared to sites on the western side of the peninsula(</w:t>
+      </w:r>
+      <w:r>
+        <w:t xml:space="preserve">A). This is verified by</w:t>
+      </w:r>
+      <w:r>
+        <w:t xml:space="preserve"> </w:t>
+      </w:r>
+      <w:r>
+        <w:t xml:space="preserve">B, which shows a significantly lower (p &lt; 0.05, figure</w:t>
+      </w:r>
+      <w:r>
+        <w:t xml:space="preserve"> </w:t>
+      </w:r>
+      <w:r>
+        <w:t xml:space="preserve">B) mean temperature and less variation in temperature for sites located on the western side of the peninsula compared to sites on the eastern side.</w:t>
+      </w:r>
+    </w:p>
+    <w:p>
+      <w:pPr>
         <w:pStyle w:val="Heading3"/>
       </w:pPr>
       <w:bookmarkStart w:id="35" w:name="wave-environment-1"/>
@@ -1600,7 +1634,7 @@
         <w:pStyle w:val="FirstParagraph"/>
       </w:pPr>
       <w:r>
-        <w:t xml:space="preserve">Our data show the western side of the peninsula experiences higher significant wave heights and variation in wave heights compared to the eastern side of the peninsula on both an annual and seasonal scale (see figure</w:t>
+        <w:t xml:space="preserve">Our data show the western side of the peninsula experiences higher significant wave heights and variation in wave heights compared to the eastern side of the peninsula on both an annual scale (see figure</w:t>
       </w:r>
       <w:r>
         <w:t xml:space="preserve"> </w:t>
@@ -1630,7 +1664,7 @@
         <w:t xml:space="preserve"> </w:t>
       </w:r>
       <w:r>
-        <w:t xml:space="preserve">D). These wave heights and their variability are modulated by the relative sheltering against the predominant south-westerly swell direction and the size of the fetch for local wave generation.</w:t>
+        <w:t xml:space="preserve">D).</w:t>
       </w:r>
     </w:p>
     <w:p>
@@ -1642,7 +1676,7 @@
           <wp:inline>
             <wp:extent cx="6197600" cy="5422900"/>
             <wp:effectExtent b="0" l="0" r="0" t="0"/>
-            <wp:docPr descr="In plot A1 and A2 wave variables at each collection site around the Western Cape coast are presented. Mean variables are represented by dots and standard deviation by whiskers. Blue dots represent sites grouped to the western category and red dots represent sites grouped to the eastern category." title="" id="1" name="Picture"/>
+            <wp:docPr descr="Mean significant wave height and mean significant peak period across sites and by region. Mean significant wave height across sites is presented in plot A and is represented by solid triangles and standard deviation by the whiskers. Differences in mean significant wave height between regions are presented in plot B. Mean significant peak period across sites is presented in plot C and is represented by solid dots and standard deviation by whiskers. Differences in mena significant peak period between regions are presented in plot D." title="" id="1" name="Picture"/>
             <a:graphic>
               <a:graphicData uri="http://schemas.openxmlformats.org/drawingml/2006/picture">
                 <pic:pic>
@@ -1685,7 +1719,7 @@
         <w:pStyle w:val="ImageCaption"/>
       </w:pPr>
       <w:r>
-        <w:t xml:space="preserve">In plot A1 and A2 wave variables at each collection site around the Western Cape coast are presented. Mean variables are represented by dots and standard deviation by whiskers. Blue dots represent sites grouped to the western category and red dots represent sites grouped to the eastern category.</w:t>
+        <w:t xml:space="preserve">Mean significant wave height and mean significant peak period across sites and by region. Mean significant wave height across sites is presented in plot A and is represented by solid triangles and standard deviation by the whiskers. Differences in mean significant wave height between regions are presented in plot B. Mean significant peak period across sites is presented in plot C and is represented by solid dots and standard deviation by whiskers. Differences in mena significant peak period between regions are presented in plot D.</w:t>
       </w:r>
     </w:p>
     <w:p>
@@ -1697,7 +1731,7 @@
           <wp:inline>
             <wp:extent cx="4620126" cy="3696101"/>
             <wp:effectExtent b="0" l="0" r="0" t="0"/>
-            <wp:docPr descr="Wave rose figure" title="" id="1" name="Picture"/>
+            <wp:docPr descr="The total and seasonal wave roses of the directional wave buoy just offshore from Cape Town is given form the years 2000 till end 2017 (the period for which directional wave spectra was available). Annual (top left), Austral summer (top right) and Austral winter (bottom) respectively" title="" id="1" name="Picture"/>
             <a:graphic>
               <a:graphicData uri="http://schemas.openxmlformats.org/drawingml/2006/picture">
                 <pic:pic>
@@ -1740,7 +1774,7 @@
         <w:pStyle w:val="ImageCaption"/>
       </w:pPr>
       <w:r>
-        <w:t xml:space="preserve">Wave rose figure</w:t>
+        <w:t xml:space="preserve">The total and seasonal wave roses of the directional wave buoy just offshore from Cape Town is given form the years 2000 till end 2017 (the period for which directional wave spectra was available). Annual (top left), Austral summer (top right) and Austral winter (bottom) respectively</w:t>
       </w:r>
     </w:p>
     <w:p>
@@ -1754,7 +1788,7 @@
         <w:t xml:space="preserve"> </w:t>
       </w:r>
       <w:r>
-        <w:t xml:space="preserve">). Wave variables divided into Annual (top), Austral summer (middle) and Austral winter (bottom) respectively. This phenomenon can be explained by the sheltering effect of the Cape Peninsula, resulting in a wave climate with a narrower directional spreading on the eastern side of the peninsula (refer to Fig. 7).</w:t>
+        <w:t xml:space="preserve">).</w:t>
       </w:r>
     </w:p>
     <w:p>
@@ -1766,7 +1800,7 @@
           <wp:inline>
             <wp:extent cx="4620126" cy="3696101"/>
             <wp:effectExtent b="0" l="0" r="0" t="0"/>
-            <wp:docPr descr="Wave power map" title="" id="1" name="Picture"/>
+            <wp:docPr descr="The total coastal wave exposure of the Cape Peninsula is given in terms of wave energy (kW per meter wave crest length. Annual total (A), summer (B), winter (C), spring (D) and autumn (D)." title="" id="1" name="Picture"/>
             <a:graphic>
               <a:graphicData uri="http://schemas.openxmlformats.org/drawingml/2006/picture">
                 <pic:pic>
@@ -1809,7 +1843,7 @@
         <w:pStyle w:val="ImageCaption"/>
       </w:pPr>
       <w:r>
-        <w:t xml:space="preserve">Wave power map</w:t>
+        <w:t xml:space="preserve">The total coastal wave exposure of the Cape Peninsula is given in terms of wave energy (kW per meter wave crest length. Annual total (A), summer (B), winter (C), spring (D) and autumn (D).</w:t>
       </w:r>
     </w:p>
     <w:p>
@@ -1817,7 +1851,16 @@
         <w:pStyle w:val="BodyText"/>
       </w:pPr>
       <w:r>
-        <w:t xml:space="preserve">In Figure 5 the total coastal wave exposure of the Cape Peninsula is given in terms of wave energy (kW per meter wave crest length). The classification from fully sheltered to extremely exposed is based on the total wave energy upper and lower limits. The western periphery of the Cape peninsula is almost continuously exposed to high wave exposures while the eastern periphery of the peninsula (western coastline of False Bay) revealed sheltered wave exposures (see figure</w:t>
+        <w:t xml:space="preserve">In Figure</w:t>
+      </w:r>
+      <w:r>
+        <w:t xml:space="preserve"> </w:t>
+      </w:r>
+      <w:r>
+        <w:t xml:space="preserve"> </w:t>
+      </w:r>
+      <w:r>
+        <w:t xml:space="preserve">the total coastal wave exposure of the Cape Peninsula is given in terms of wave energy (kW per meter wave crest length). The classification from fully sheltered to extremely exposed is based on the total wave energy upper and lower limits. The western periphery of the Cape peninsula is almost continuously exposed to high wave exposures while the eastern periphery of the peninsula (western coastline of False Bay) revealed sheltered wave exposures (see figure</w:t>
       </w:r>
       <w:r>
         <w:t xml:space="preserve"> </w:t>
@@ -1835,7 +1878,7 @@
           <wp:inline>
             <wp:extent cx="4620126" cy="3696101"/>
             <wp:effectExtent b="0" l="0" r="0" t="0"/>
-            <wp:docPr descr="False Bay wave spectrum" title="" id="1" name="Picture"/>
+            <wp:docPr descr="The propagation of a typical offshore wave spectrum is given as produced from a single time-step in SWAN" title="" id="1" name="Picture"/>
             <a:graphic>
               <a:graphicData uri="http://schemas.openxmlformats.org/drawingml/2006/picture">
                 <pic:pic>
@@ -1878,7 +1921,7 @@
         <w:pStyle w:val="ImageCaption"/>
       </w:pPr>
       <w:r>
-        <w:t xml:space="preserve">False Bay wave spectrum</w:t>
+        <w:t xml:space="preserve">The propagation of a typical offshore wave spectrum is given as produced from a single time-step in SWAN</w:t>
       </w:r>
     </w:p>
     <w:p>
@@ -1886,13 +1929,19 @@
         <w:pStyle w:val="BodyText"/>
       </w:pPr>
       <w:r>
-        <w:t xml:space="preserve">To clarify the averaged wave exposure maps presented, the propagation of a typical offshore wave spectrum as produced from a single time-step in SWAN is presented in figure</w:t>
-      </w:r>
-      <w:r>
-        <w:t xml:space="preserve"> </w:t>
-      </w:r>
-      <w:r>
-        <w:t xml:space="preserve">. Tracing the wave height contours into False Bay its clear why this bay’s western periphery is predominantly sheltered. It should be mentioned that some of the annual winter frontal depression systems pass the Cape Peninsula from the west to east, resulting in wave propagating towards the continent from much more southerly directions. This results in positive and negative wave exposure anomalies all around the peninsula.</w:t>
+        <w:t xml:space="preserve">To clarify the averaged wave exposure maps presented in figure</w:t>
+      </w:r>
+      <w:r>
+        <w:t xml:space="preserve"> </w:t>
+      </w:r>
+      <w:r>
+        <w:t xml:space="preserve">, the propagation of a typical offshore wave spectrum as produced from a single time-step in SWAN is presented in figure</w:t>
+      </w:r>
+      <w:r>
+        <w:t xml:space="preserve"> </w:t>
+      </w:r>
+      <w:r>
+        <w:t xml:space="preserve">. Tracing the wave height contours into False Bay its clear why this bay’s western periphery is predominantly sheltered.</w:t>
       </w:r>
     </w:p>
     <w:p>
@@ -1931,7 +1980,7 @@
         <w:t xml:space="preserve"> </w:t>
       </w:r>
       <w:r>
-        <w:t xml:space="preserve">). Certian morphological characteristics such as stipe mass, stipe length, total length and stipe diameter had significanlty higher means for kelps in cool temperate regimes when compared to kelps for the warm temperate regime. Conversely, lamina weight and lamina thickness had significantly lower means for kelps in the cool temperate regime compared to kelps in the warm temperate regime. When</w:t>
+        <w:t xml:space="preserve">). Certian morphological characteristics such as stipe mass, stipe length, total length and stipe diameter had significanlty higher means for kelps from the cool temperate regime when compared to kelps for the warm temperate regime. Conversely, lamina weight and lamina thickness had significantly lower means for kelps from the cool temperate regime compared to kelps from the warm temperate regime. When</w:t>
       </w:r>
       <w:r>
         <w:t xml:space="preserve"> </w:t>
@@ -1946,7 +1995,7 @@
         <w:t xml:space="preserve"> </w:t>
       </w:r>
       <w:r>
-        <w:t xml:space="preserve">morphological characteristics were grouped to wave exposure categories kruskal-wallis tests revealed significant differences amoungst categories for most morphological characteristics with lamina length, number of digits and thallus mass the exceptions. The morphological characteristics that were significantly different amoungst sites exibited similar patterns, with increasing mean values from the full sheltered to extremely sheltered categories and a decrease in mean values for the remainder of the categories. Two morphological characteristics, namely lamina thickness and stipe diameter, both exibit higher variations for the exposed categories compared to other morphological characteristics.</w:t>
+        <w:t xml:space="preserve">morphological characteristics were grouped to wave exposure categories kruskal-wallis tests revealed significant differences amoungst categories for most morphological characteristics with lamina length, number of digits and thallus mass the exceptions. The morphological characteristics that were significantly different amoungst sites exibited similar patterns, with increasing mean values from the fully sheltered to extremely sheltered categories and a decrease in mean values for the remainder of the categories. Two morphological characteristics, namely lamina thickness and stipe diameter, both exibited higher variations for the exposed categories compared to other morphological characteristics.</w:t>
       </w:r>
     </w:p>
     <w:p>
@@ -2109,13 +2158,13 @@
         <w:t xml:space="preserve"> </w:t>
       </w:r>
       <w:r>
-        <w:t xml:space="preserve">morphological characteristics showed differences between cool temperate and warm temperate regime except for frond mass, frond length, stipe mass and epiphyte length. Mean values for primary length, primary width and stipe circumference were significantly higher for kelps from cool temperate regions than for kelps from warm temperate regions (see figure</w:t>
-      </w:r>
-      <w:r>
-        <w:t xml:space="preserve"> </w:t>
-      </w:r>
-      <w:r>
-        <w:t xml:space="preserve">. The remaining morphological characteristics, stipe length, number of tufts and total length had significanlty lower values for kelps from cool temperate compared to kelps from the warm temperate regime. Significant differences amoungst wave exposure categories were found for all morphological characteristics of deep</w:t>
+        <w:t xml:space="preserve">morphological characteristics showed differences between cool temperate and warm temperate regime except for frond mass, frond length, stipe mass and epiphyte length. Mean values for primary length, primary width and stipe circumference were significantly higher for kelps from the cool temperate regime than for kelps from the warm temperate regime (see figure</w:t>
+      </w:r>
+      <w:r>
+        <w:t xml:space="preserve"> </w:t>
+      </w:r>
+      <w:r>
+        <w:t xml:space="preserve">. The remaining morphological characteristics, stipe length, number of tufts and total length had significanlty lower means for kelps from cool temperate compared to kelps from the warm temperate regime. Significant differences amoungst wave exposure categories were found for all morphological characteristics of deep</w:t>
       </w:r>
       <w:r>
         <w:t xml:space="preserve"> </w:t>
@@ -2130,7 +2179,7 @@
         <w:t xml:space="preserve"> </w:t>
       </w:r>
       <w:r>
-        <w:t xml:space="preserve">populations. Certian morphological characteristics showed a gradual increase in value with increasing degree of wave exposure. The remaining morphological characteristics exhibited decreased values for only the higher wave exposure categories and then a sharp increase in value for the highest wave exposure category.</w:t>
+        <w:t xml:space="preserve">populations. Certian morphological characteristics showed a gradual increase in mean value with increasing degree of wave exposure. The remaining morphological characteristics exhibited decreased means for only the higher wave exposure categories, followed by a sharp increase in mean value for the highest wave exposure category.</w:t>
       </w:r>
     </w:p>
     <w:p>
@@ -2650,7 +2699,7 @@
         <w:t xml:space="preserve"> </w:t>
       </w:r>
       <w:r>
-        <w:t xml:space="preserve">= 0.026). RDA1 was the only significant axis in the model (p = 0.03) and explained 72% of the variation. The non-significant axis for the model explained 17% of the variation. Primary length, primary width and stipe circumference were positivley influenced by</w:t>
+        <w:t xml:space="preserve">= 0.026). RDA1 was the only significant axis in the model (p = 0.03) and explained 72% of the variation. Primary length, primary width and stipe circumference were positivley influenced by</w:t>
       </w:r>
       <w:r>
         <w:t xml:space="preserve"> </w:t>
@@ -2995,12 +3044,6 @@
         <w:t xml:space="preserve">E. maxima</w:t>
       </w:r>
       <w:r>
-        <w:rPr>
-          <w:i/>
-        </w:rPr>
-        <w:t xml:space="preserve"> </w:t>
-      </w:r>
-      <w:r>
         <w:t xml:space="preserve"> </w:t>
       </w:r>
       <w:r>
@@ -3012,7 +3055,7 @@
         <w:pStyle w:val="BodyText"/>
       </w:pPr>
       <w:r>
-        <w:t xml:space="preserve">There were clear patterns and clines in both the temperature and wave exposure data. The thermal and wave exposure regimes around the Cape Peninsula are driven by a complex interaction between wind, temperature and wave metrics, which do not act independently but instead influence one another. The direction of the dominant swell changes to the south west in winter, generated by strong low pressures that originate from the southern ocean</w:t>
+        <w:t xml:space="preserve">There were clear patterns and clines in both the temperature and wave exposure data. The thermal and wave exposure regimes around the Cape Peninsula are driven by a complex interaction between wind, temperature and wave metrics, which do not act independently but instead influence one another. The hydrodynamic regime is modulated by the relative sheltering against the predominant south-westerly swell direction and the size of the fetch for local wave generation. The direction of the dominant swell changes to the south west in winter, generated by strong low pressures that originate from the southern ocean</w:t>
       </w:r>
       <w:r>
         <w:t xml:space="preserve"> </w:t>
@@ -3030,7 +3073,7 @@
         <w:t xml:space="preserve">(Shipley 1964; Atkins 1970; Dufois and Rouault 2012)</w:t>
       </w:r>
       <w:r>
-        <w:t xml:space="preserve">. In summer, these swells rotate anticlockwise and are able to enter False Bay, providing an increased variability of Hs and Tp in this region. It should be noted that what is classified as sheltered around the South African coastline (a high energy coastline) might be classified as exposed in other regions of the world</w:t>
+        <w:t xml:space="preserve">. In summer, these swells rotate anticlockwise and are able to enter False Bay, providing an increased variability of swell height and peak period in this region. It should be noted that what is classified as sheltered around the South African coastline (a high energy coastline) might be classified as exposed in other regions of the world</w:t>
       </w:r>
       <w:r>
         <w:t xml:space="preserve"> </w:t>
@@ -3039,19 +3082,13 @@
         <w:t xml:space="preserve">(Norderhaug et al. 2012; Leliaert et al. 2000)</w:t>
       </w:r>
       <w:r>
-        <w:t xml:space="preserve">. It is due to the near consistent south-westerly swell and the complex orography around the peninsula that the wave energy distribution around the Cape Peninsula varies significantly over a small geographical area.</w:t>
-      </w:r>
-      <w:r>
-        <w:t xml:space="preserve"> </w:t>
-      </w:r>
-      <w:r>
-        <w:t xml:space="preserve">The directional sheltering effect of the Cape Peninsula, against the dominant swell direction is clearly observed in the wave exposures presented in figure</w:t>
-      </w:r>
-      <w:r>
-        <w:t xml:space="preserve"> </w:t>
-      </w:r>
-      <w:r>
-        <w:t xml:space="preserve">. Increased wind speed at sites along the west side of the peninsula in a southerly direction trigger upwelling events along the western side of the peninsula</w:t>
+        <w:t xml:space="preserve">. It is due to the near consistent south-westerly swell and the complex orography around the peninsula that the wave energy distribution around the Cape Peninsula varies significantly over a small geographical area. The directional sheltering effect of the Cape Peninsula, against the dominant swell direction is clearly observed in the wave exposure maps presented in figure</w:t>
+      </w:r>
+      <w:r>
+        <w:t xml:space="preserve"> </w:t>
+      </w:r>
+      <w:r>
+        <w:t xml:space="preserve">.It should be mentioned that some of the annual winter frontal depression systems pass the Cape Peninsula from the west to east, resulting in wave propagating towards the continent from much more southerly directions. This results in positive and negative wave exposure anomalies all around the peninsula. Increased wind speed at sites along the west side of the peninsula in a southerly direction trigger upwelling events along the western side of the peninsula</w:t>
       </w:r>
       <w:r>
         <w:t xml:space="preserve"> </w:t>
@@ -3060,7 +3097,7 @@
         <w:t xml:space="preserve">(Rouault, Pohl, and Penven 2010; Field et al. 1980)</w:t>
       </w:r>
       <w:r>
-        <w:t xml:space="preserve">. In general, the western side of the peninsula is more exposed than the eastern side (False Bay) and experiences significanlty higher significant swell height and significant peak period. This was also reflected in the wave exposure categories which show a trend of decreasing wave exposure (wave power) around the peninsula and into False Bay. There are also differences between the types of waves that each side of the peninsula experiences. The wave analysis shows the western side of the peninsula is not only more exposed but the hydrodynamics are largely swell driven, while on the eastern side most of the wave energy is driven by a combination of swell and wind with the latter being the predominant driver.</w:t>
+        <w:t xml:space="preserve">. In general, the western side of the peninsula is more exposed than the eastern side (False Bay) and experiences significanlty higher mean significant swell height and mean significant peak period. This was also reflected in the wave exposure categories which show a trend of decreasing wave exposure (wave power) around the peninsula and into False Bay. There are also differences between the types of waves that each side of the peninsula experiences. The wave analysis shows the western side of the peninsula is not only more exposed but the hydrodynamics are largely swell driven, while on the eastern side most of the wave energy is driven by a combination of swell and wind with the latter being the predominant driver.</w:t>
       </w:r>
     </w:p>
     <w:p>
@@ -3080,7 +3117,7 @@
         <w:t xml:space="preserve"> </w:t>
       </w:r>
       <w:r>
-        <w:t xml:space="preserve">have been identified in previous studies. Although this study did not measure force of attachment, other morphological responses to temperature and wave variables were evident. Species-specific responses are evident in both wave exposure and temperature. In cool-temperate environments</w:t>
+        <w:t xml:space="preserve">have been identified in previous studies. Although this study did not measure force of attachment, other morphological responses to temperature and wave variables were evident. Species-specific responses are evident in both wave exposure and temperature. In cool temperate environments</w:t>
       </w:r>
       <w:r>
         <w:t xml:space="preserve"> </w:t>
@@ -3110,7 +3147,7 @@
         <w:t xml:space="preserve"> </w:t>
       </w:r>
       <w:r>
-        <w:t xml:space="preserve">populations, which had longer, thinner stipes for kelp in the warm-temperate compared to kelp in the cool-temperate. Reduction in certian morphological charateristics has been attributed to temperature by</w:t>
+        <w:t xml:space="preserve">populations, which had longer, thinner stipes for kelps from the warm temperate compared to kelps from the cool temperate. Reduction in certian morphological charateristics has been attributed to temperature by</w:t>
       </w:r>
       <w:r>
         <w:t xml:space="preserve"> </w:t>
@@ -3155,7 +3192,7 @@
         <w:t xml:space="preserve"> </w:t>
       </w:r>
       <w:r>
-        <w:t xml:space="preserve">and the low frequency of upwelling conditions in False Bay (low nutrient supply) coupled with warmer temperatures may be a contributing factor. It should be noted however, that from these analyses that in general the cool-temperate region is more exposed to waves than that of the warm-temperate region. Therefore, the significantly larger morphological characteristics for kelp from the cool-temperate region may overlap with responses to wave exposure. The response of kelp morphological characteristics to wave exposure was evident and both species show a tactics based on the magnitde of wave exposure. Strength increasing traits were exibited for lower exposure levels while a</w:t>
+        <w:t xml:space="preserve">and the low frequency of upwelling conditions in False Bay (low nutrient supply) coupled with warmer temperatures may be a contributing factor. It should be noted however, that from these analyses that in general the cool temperate region is more exposed to waves than that of the warm-temperate region. Therefore, the significantly larger morphological characteristics for kelp from the cool temperate region may overlap with responses to wave exposure. The response of kelp morphological characteristics to wave exposure was evident and both species show a tactics based on the magnitde of wave exposure. Strength increasing traits were exibited for lower exposure levels while a</w:t>
       </w:r>
       <w:r>
         <w:t xml:space="preserve"> </w:t>
@@ -3173,7 +3210,22 @@
         <w:t xml:space="preserve"> </w:t>
       </w:r>
       <w:r>
-        <w:t xml:space="preserve">tactic for moderate levels of wave exposure. Denny and Galord ??? showed that increased flexiblity or a</w:t>
+        <w:t xml:space="preserve">tactic for moderate levels of wave exposure. This suggests that how morphological characteristcs manifest themselves is dependent on the magnitude of wave exposure. When grouped by wave exposure category,</w:t>
+      </w:r>
+      <w:r>
+        <w:t xml:space="preserve"> </w:t>
+      </w:r>
+      <w:r>
+        <w:rPr>
+          <w:i/>
+        </w:rPr>
+        <w:t xml:space="preserve">L. pallida</w:t>
+      </w:r>
+      <w:r>
+        <w:t xml:space="preserve"> </w:t>
+      </w:r>
+      <w:r>
+        <w:t xml:space="preserve">characteristics showed a significant increase in length for the</w:t>
       </w:r>
       <w:r>
         <w:t xml:space="preserve"> </w:t>
@@ -3182,6 +3234,36 @@
         <w:t xml:space="preserve">‘</w:t>
       </w:r>
       <w:r>
+        <w:t xml:space="preserve">Extremely sheltered</w:t>
+      </w:r>
+      <w:r>
+        <w:t xml:space="preserve">’</w:t>
+      </w:r>
+      <w:r>
+        <w:t xml:space="preserve"> </w:t>
+      </w:r>
+      <w:r>
+        <w:t xml:space="preserve">category (6-10 kW/m; figure</w:t>
+      </w:r>
+      <w:r>
+        <w:t xml:space="preserve"> </w:t>
+      </w:r>
+      <w:r>
+        <w:t xml:space="preserve">) compared to the fully sheltered category (&lt;5 kW/m; see figure</w:t>
+      </w:r>
+      <w:r>
+        <w:t xml:space="preserve"> </w:t>
+      </w:r>
+      <w:r>
+        <w:t xml:space="preserve">), which may be a</w:t>
+      </w:r>
+      <w:r>
+        <w:t xml:space="preserve"> </w:t>
+      </w:r>
+      <w:r>
+        <w:t xml:space="preserve">‘</w:t>
+      </w:r>
+      <w:r>
         <w:t xml:space="preserve">go-with-the-flow</w:t>
       </w:r>
       <w:r>
@@ -3191,7 +3273,64 @@
         <w:t xml:space="preserve"> </w:t>
       </w:r>
       <w:r>
-        <w:t xml:space="preserve">tactic has a threshold value, where increased stipe length actaully increase drag under high wave exposure scenarios. Therefore, under high wave exposure scenarios size reducing traits, such as reduced surface area of the overall plant should be favoured instead. This was evident in the results which showed that stipe length decreases under high wave exposure categories. This suggests that how morphological characteristcs manifest themselves is dependent on the magnitude of wave exposure. When grouped by wave exposure category,</w:t>
+        <w:t xml:space="preserve">tactic. Kelp are able to increase flexibility by increasing stipe length which increases the extension capabilities of kelp to a passing wave</w:t>
+      </w:r>
+      <w:r>
+        <w:t xml:space="preserve"> </w:t>
+      </w:r>
+      <w:r>
+        <w:t xml:space="preserve">(Denny and Gaylord 2002; Hurd 2000)</w:t>
+      </w:r>
+      <w:r>
+        <w:t xml:space="preserve">. However, increasing stipe length is only beneficial under lower exposure levels as a long stipe actually increases overall drag on the plant under high wave exposure</w:t>
+      </w:r>
+      <w:r>
+        <w:t xml:space="preserve"> </w:t>
+      </w:r>
+      <w:r>
+        <w:t xml:space="preserve">(Denny and Gaylord 2002; Denny, Gaylord, and Cowen 1997)</w:t>
+      </w:r>
+      <w:r>
+        <w:t xml:space="preserve">. This is reflected in figure</w:t>
+      </w:r>
+      <w:r>
+        <w:t xml:space="preserve"> </w:t>
+      </w:r>
+      <w:r>
+        <w:t xml:space="preserve"> </w:t>
+      </w:r>
+      <w:r>
+        <w:t xml:space="preserve">which shows an overall reduction of</w:t>
+      </w:r>
+      <w:r>
+        <w:t xml:space="preserve"> </w:t>
+      </w:r>
+      <w:r>
+        <w:rPr>
+          <w:i/>
+        </w:rPr>
+        <w:t xml:space="preserve">L pallida</w:t>
+      </w:r>
+      <w:r>
+        <w:t xml:space="preserve"> </w:t>
+      </w:r>
+      <w:r>
+        <w:t xml:space="preserve">morphological characteristics suggesting a size reducing tactic to cope with higher levels of wave exposure. The results suggest that deep</w:t>
+      </w:r>
+      <w:r>
+        <w:t xml:space="preserve"> </w:t>
+      </w:r>
+      <w:r>
+        <w:rPr>
+          <w:i/>
+        </w:rPr>
+        <w:t xml:space="preserve">E. maxima</w:t>
+      </w:r>
+      <w:r>
+        <w:t xml:space="preserve"> </w:t>
+      </w:r>
+      <w:r>
+        <w:t xml:space="preserve">populations exhibit a different response, as well as a higher wave exposure threshold. Unlike</w:t>
       </w:r>
       <w:r>
         <w:t xml:space="preserve"> </w:t>
@@ -3203,10 +3342,117 @@
         <w:t xml:space="preserve">L. pallida</w:t>
       </w:r>
       <w:r>
-        <w:t xml:space="preserve"> </w:t>
-      </w:r>
-      <w:r>
-        <w:t xml:space="preserve">characteristics showed a significant increase in length for the</w:t>
+        <w:t xml:space="preserve">,</w:t>
+      </w:r>
+      <w:r>
+        <w:t xml:space="preserve"> </w:t>
+      </w:r>
+      <w:r>
+        <w:rPr>
+          <w:i/>
+        </w:rPr>
+        <w:t xml:space="preserve">E. maxima</w:t>
+      </w:r>
+      <w:r>
+        <w:t xml:space="preserve"> </w:t>
+      </w:r>
+      <w:r>
+        <w:t xml:space="preserve">exhibits a size reducing tactic with increasing wave exposure by decreasing stipe mass, stipe length, stipe circumference, total length and frond length. A magnitude related reponse has been suggested by</w:t>
+      </w:r>
+      <w:r>
+        <w:t xml:space="preserve"> </w:t>
+      </w:r>
+      <w:r>
+        <w:t xml:space="preserve">Wernberg and Vanderklift (2010)</w:t>
+      </w:r>
+      <w:r>
+        <w:t xml:space="preserve"> </w:t>
+      </w:r>
+      <w:r>
+        <w:t xml:space="preserve">who investigated the temporal and spatial variations of various environmental drivers of the kelp</w:t>
+      </w:r>
+      <w:r>
+        <w:t xml:space="preserve"> </w:t>
+      </w:r>
+      <w:r>
+        <w:rPr>
+          <w:i/>
+        </w:rPr>
+        <w:t xml:space="preserve">E. radiata</w:t>
+      </w:r>
+      <w:r>
+        <w:t xml:space="preserve">. The authors identified wave exposure as the most important driver of kelp morphological characteristics and that the type of response elicited is dependent on the magnitude of wave exposure.</w:t>
+      </w:r>
+    </w:p>
+    <w:p>
+      <w:pPr>
+        <w:pStyle w:val="BodyText"/>
+      </w:pPr>
+      <w:r>
+        <w:t xml:space="preserve">A size reduction tactic has been shown before</w:t>
+      </w:r>
+      <w:r>
+        <w:t xml:space="preserve"> </w:t>
+      </w:r>
+      <w:r>
+        <w:t xml:space="preserve">(Fowler-Walker, Wernberg, and Connell 2006; Denny and Gaylord 2002; Hurd 2000; Fowler-Walker, Connell, and Gillanders 2005)</w:t>
+      </w:r>
+      <w:r>
+        <w:t xml:space="preserve"> </w:t>
+      </w:r>
+      <w:r>
+        <w:t xml:space="preserve">and is regarded as strategy to reduce overall drag on the plant. However,</w:t>
+      </w:r>
+      <w:r>
+        <w:t xml:space="preserve"> </w:t>
+      </w:r>
+      <w:r>
+        <w:rPr>
+          <w:i/>
+        </w:rPr>
+        <w:t xml:space="preserve">E. maxima</w:t>
+      </w:r>
+      <w:r>
+        <w:t xml:space="preserve"> </w:t>
+      </w:r>
+      <w:r>
+        <w:t xml:space="preserve">morphological characteristics changed significantly as wave exposure increases. When grouped to the higher wave exposure levels,</w:t>
+      </w:r>
+      <w:r>
+        <w:t xml:space="preserve"> </w:t>
+      </w:r>
+      <w:r>
+        <w:rPr>
+          <w:i/>
+        </w:rPr>
+        <w:t xml:space="preserve">E. maxima</w:t>
+      </w:r>
+      <w:r>
+        <w:t xml:space="preserve"> </w:t>
+      </w:r>
+      <w:r>
+        <w:t xml:space="preserve">morphology exhibited a strength and flexibility increasing trait (see figure</w:t>
+      </w:r>
+      <w:r>
+        <w:t xml:space="preserve"> </w:t>
+      </w:r>
+      <w:r>
+        <w:t xml:space="preserve">). Furthermore, the morphological response of</w:t>
+      </w:r>
+      <w:r>
+        <w:t xml:space="preserve"> </w:t>
+      </w:r>
+      <w:r>
+        <w:rPr>
+          <w:i/>
+        </w:rPr>
+        <w:t xml:space="preserve">E. maxima</w:t>
+      </w:r>
+      <w:r>
+        <w:t xml:space="preserve"> </w:t>
+      </w:r>
+      <w:r>
+        <w:t xml:space="preserve">to wave exposure only occurs at the</w:t>
       </w:r>
       <w:r>
         <w:t xml:space="preserve"> </w:t>
@@ -3215,7 +3461,7 @@
         <w:t xml:space="preserve">‘</w:t>
       </w:r>
       <w:r>
-        <w:t xml:space="preserve">Extremely sheltered</w:t>
+        <w:t xml:space="preserve">Moderately exposed</w:t>
       </w:r>
       <w:r>
         <w:t xml:space="preserve">’</w:t>
@@ -3224,19 +3470,471 @@
         <w:t xml:space="preserve"> </w:t>
       </w:r>
       <w:r>
-        <w:t xml:space="preserve">category (6-10 kW/m; figure</w:t>
-      </w:r>
-      <w:r>
-        <w:t xml:space="preserve"> </w:t>
-      </w:r>
-      <w:r>
-        <w:t xml:space="preserve">) compared to the fully sheltered category (&lt;5 kW/m; see figure</w:t>
-      </w:r>
-      <w:r>
-        <w:t xml:space="preserve"> </w:t>
-      </w:r>
-      <w:r>
-        <w:t xml:space="preserve">), which maybe a</w:t>
+        <w:t xml:space="preserve">(20-30 kW/m) level compared to</w:t>
+      </w:r>
+      <w:r>
+        <w:t xml:space="preserve"> </w:t>
+      </w:r>
+      <w:r>
+        <w:rPr>
+          <w:i/>
+        </w:rPr>
+        <w:t xml:space="preserve">L. pallida</w:t>
+      </w:r>
+      <w:r>
+        <w:t xml:space="preserve"> </w:t>
+      </w:r>
+      <w:r>
+        <w:t xml:space="preserve">which exhibits a response at a lower wave exposure level. This suggests that</w:t>
+      </w:r>
+      <w:r>
+        <w:t xml:space="preserve"> </w:t>
+      </w:r>
+      <w:r>
+        <w:rPr>
+          <w:i/>
+        </w:rPr>
+        <w:t xml:space="preserve">E. maxima</w:t>
+      </w:r>
+      <w:r>
+        <w:t xml:space="preserve"> </w:t>
+      </w:r>
+      <w:r>
+        <w:t xml:space="preserve">can tolerate higher exposure levels before having to exhibit a morphological response. The redundancy analysis performed confirms the patterns and responses observed as well as identifying specific temperature and wave variables as drivers of kelp morphology. Kelp morphology characteristics are largely wave driven for both species but differ in terms of specific temperature and wave metrics. For instance, both species morphological characteristics are determined by swell direction (</w:t>
+      </w:r>
+      <w:r>
+        <w:rPr>
+          <w:i/>
+        </w:rPr>
+        <w:t xml:space="preserve">dir_median</w:t>
+      </w:r>
+      <w:r>
+        <w:t xml:space="preserve">), standard deviation in peak period (</w:t>
+      </w:r>
+      <w:r>
+        <w:rPr>
+          <w:i/>
+        </w:rPr>
+        <w:t xml:space="preserve">tp_sd</w:t>
+      </w:r>
+      <w:r>
+        <w:t xml:space="preserve">) and mean significant swell height (</w:t>
+      </w:r>
+      <w:r>
+        <w:rPr>
+          <w:i/>
+        </w:rPr>
+        <w:t xml:space="preserve">hs_mean</w:t>
+      </w:r>
+      <w:r>
+        <w:t xml:space="preserve">), but</w:t>
+      </w:r>
+      <w:r>
+        <w:t xml:space="preserve"> </w:t>
+      </w:r>
+      <w:r>
+        <w:rPr>
+          <w:i/>
+        </w:rPr>
+        <w:t xml:space="preserve">L. pallida</w:t>
+      </w:r>
+      <w:r>
+        <w:t xml:space="preserve"> </w:t>
+      </w:r>
+      <w:r>
+        <w:t xml:space="preserve">temperature driver is mean temperature (</w:t>
+      </w:r>
+      <w:r>
+        <w:rPr>
+          <w:i/>
+        </w:rPr>
+        <w:t xml:space="preserve">mean_temp</w:t>
+      </w:r>
+      <w:r>
+        <w:t xml:space="preserve">) and</w:t>
+      </w:r>
+      <w:r>
+        <w:t xml:space="preserve"> </w:t>
+      </w:r>
+      <w:r>
+        <w:rPr>
+          <w:i/>
+        </w:rPr>
+        <w:t xml:space="preserve">E. maxima</w:t>
+      </w:r>
+      <w:r>
+        <w:t xml:space="preserve"> </w:t>
+      </w:r>
+      <w:r>
+        <w:t xml:space="preserve">by minimum temperature (</w:t>
+      </w:r>
+      <w:r>
+        <w:rPr>
+          <w:i/>
+        </w:rPr>
+        <w:t xml:space="preserve">min_temp</w:t>
+      </w:r>
+      <w:r>
+        <w:t xml:space="preserve">). Minimum temperature as an important metric for</w:t>
+      </w:r>
+      <w:r>
+        <w:t xml:space="preserve"> </w:t>
+      </w:r>
+      <w:r>
+        <w:rPr>
+          <w:i/>
+        </w:rPr>
+        <w:t xml:space="preserve">E. maxima</w:t>
+      </w:r>
+      <w:r>
+        <w:t xml:space="preserve"> </w:t>
+      </w:r>
+      <w:r>
+        <w:t xml:space="preserve">may be related to nutrient availability. Low temperatures are often associated with upwelling events which bring cool, nutrient rich water into the nearshore. False Bay has comparativley little upwelling events compared to the western side of the peninsula, and so nutrients may be a limiting factor for</w:t>
+      </w:r>
+      <w:r>
+        <w:t xml:space="preserve"> </w:t>
+      </w:r>
+      <w:r>
+        <w:rPr>
+          <w:i/>
+        </w:rPr>
+        <w:t xml:space="preserve">E. maxima</w:t>
+      </w:r>
+      <w:r>
+        <w:t xml:space="preserve"> </w:t>
+      </w:r>
+      <w:r>
+        <w:t xml:space="preserve">populations within False Bay, hence the identification of minimum temperature (</w:t>
+      </w:r>
+      <w:r>
+        <w:rPr>
+          <w:i/>
+        </w:rPr>
+        <w:t xml:space="preserve">min_temp</w:t>
+      </w:r>
+      <w:r>
+        <w:t xml:space="preserve">) as a driver. Mean temperature identified as a driver for</w:t>
+      </w:r>
+      <w:r>
+        <w:t xml:space="preserve"> </w:t>
+      </w:r>
+      <w:r>
+        <w:rPr>
+          <w:i/>
+        </w:rPr>
+        <w:t xml:space="preserve">L. pallida</w:t>
+      </w:r>
+      <w:r>
+        <w:t xml:space="preserve"> </w:t>
+      </w:r>
+      <w:r>
+        <w:t xml:space="preserve">may be related to diurnal temperature fluctuations in the water column. Solar heating of the water surface in combination with wind-driven transport causes fluctuations within the water coloumn, which can occur daily or seasonally</w:t>
+      </w:r>
+      <w:r>
+        <w:t xml:space="preserve"> </w:t>
+      </w:r>
+      <w:r>
+        <w:t xml:space="preserve">(Kaplan et al. 2003)</w:t>
+      </w:r>
+      <w:r>
+        <w:t xml:space="preserve">. Vertical mixing of the water coloumn for inshore regions are driven by several abiotic processes: (1) Turbulence of breaking waves inside or outside of the surf zone (2) convective mixing through a combination of cooling and evaporation (3) wind driven currents and (4) tidal mixing</w:t>
+      </w:r>
+      <w:r>
+        <w:t xml:space="preserve"> </w:t>
+      </w:r>
+      <w:r>
+        <w:t xml:space="preserve">(Smit et al. 2013)</w:t>
+      </w:r>
+      <w:r>
+        <w:t xml:space="preserve">. These abiotic processes cause effective vertical mixing of surface and deeper water stratifications which leads to a homogeneous thermal environment, which in this study may be interpreted as the mean temperature. Therefore, the homogenious thermal regime of inshore regions may be a reason why mean temperature is driver of</w:t>
+      </w:r>
+      <w:r>
+        <w:t xml:space="preserve"> </w:t>
+      </w:r>
+      <w:r>
+        <w:rPr>
+          <w:i/>
+        </w:rPr>
+        <w:t xml:space="preserve">L. pallida</w:t>
+      </w:r>
+      <w:r>
+        <w:t xml:space="preserve"> </w:t>
+      </w:r>
+      <w:r>
+        <w:t xml:space="preserve">morphological characteristics. The difference in canopy type between the species may be the reason why</w:t>
+      </w:r>
+      <w:r>
+        <w:t xml:space="preserve"> </w:t>
+      </w:r>
+      <w:r>
+        <w:rPr>
+          <w:i/>
+        </w:rPr>
+        <w:t xml:space="preserve">E. maxima</w:t>
+      </w:r>
+      <w:r>
+        <w:t xml:space="preserve"> </w:t>
+      </w:r>
+      <w:r>
+        <w:t xml:space="preserve">is driven by multiple wave metrics compared to</w:t>
+      </w:r>
+      <w:r>
+        <w:t xml:space="preserve"> </w:t>
+      </w:r>
+      <w:r>
+        <w:rPr>
+          <w:i/>
+        </w:rPr>
+        <w:t xml:space="preserve">L. pallida</w:t>
+      </w:r>
+      <w:r>
+        <w:t xml:space="preserve">. Since</w:t>
+      </w:r>
+      <w:r>
+        <w:t xml:space="preserve"> </w:t>
+      </w:r>
+      <w:r>
+        <w:rPr>
+          <w:i/>
+        </w:rPr>
+        <w:t xml:space="preserve">E. maxima</w:t>
+      </w:r>
+      <w:r>
+        <w:t xml:space="preserve"> </w:t>
+      </w:r>
+      <w:r>
+        <w:t xml:space="preserve">is a canopy-kelp, it is exposed to all components of a wave compared to</w:t>
+      </w:r>
+      <w:r>
+        <w:t xml:space="preserve"> </w:t>
+      </w:r>
+      <w:r>
+        <w:rPr>
+          <w:i/>
+        </w:rPr>
+        <w:t xml:space="preserve">L. pallida</w:t>
+      </w:r>
+      <w:r>
+        <w:t xml:space="preserve"> </w:t>
+      </w:r>
+      <w:r>
+        <w:t xml:space="preserve">which occurs deeper in the water column.</w:t>
+      </w:r>
+    </w:p>
+    <w:p>
+      <w:pPr>
+        <w:pStyle w:val="BodyText"/>
+      </w:pPr>
+      <w:r>
+        <w:t xml:space="preserve">Temperature variables were not a significant driver of kelp morphology in this study. Although temperature plays an important role in distribution</w:t>
+      </w:r>
+      <w:r>
+        <w:t xml:space="preserve"> </w:t>
+      </w:r>
+      <w:r>
+        <w:t xml:space="preserve">(Bolton 2010; Miller, Hurd, and Wing 2011; Rinde et al. 2014)</w:t>
+      </w:r>
+      <w:r>
+        <w:t xml:space="preserve"> </w:t>
+      </w:r>
+      <w:r>
+        <w:t xml:space="preserve">of kelp and physiological functioning of adults and gametophytes</w:t>
+      </w:r>
+      <w:r>
+        <w:t xml:space="preserve"> </w:t>
+      </w:r>
+      <w:r>
+        <w:t xml:space="preserve">(Mohring et al. 2014; Steneck et al. 2002; Gerard 1997; Bearham, Vanderklift, and Gunson 2013; Smale and Moore 2017)</w:t>
+      </w:r>
+      <w:r>
+        <w:t xml:space="preserve">, there is little evidence in this study that temperature is an important driver of morphological variation. However, we suggest that temperature plays a larger role in determining kelp morphology at sites where wave energy is low enough not to elecit a response in morphological characteristics. Temperature metrics influence stipe length and frond length in shallow</w:t>
+      </w:r>
+      <w:r>
+        <w:t xml:space="preserve"> </w:t>
+      </w:r>
+      <w:r>
+        <w:rPr>
+          <w:i/>
+        </w:rPr>
+        <w:t xml:space="preserve">E. maxima</w:t>
+      </w:r>
+      <w:r>
+        <w:t xml:space="preserve"> </w:t>
+      </w:r>
+      <w:r>
+        <w:t xml:space="preserve">individuals located at sites within False Bay; which was not the case for deeper</w:t>
+      </w:r>
+      <w:r>
+        <w:t xml:space="preserve"> </w:t>
+      </w:r>
+      <w:r>
+        <w:rPr>
+          <w:i/>
+        </w:rPr>
+        <w:t xml:space="preserve">E. maxima</w:t>
+      </w:r>
+      <w:r>
+        <w:t xml:space="preserve"> </w:t>
+      </w:r>
+      <w:r>
+        <w:t xml:space="preserve">individuals as well as</w:t>
+      </w:r>
+      <w:r>
+        <w:t xml:space="preserve"> </w:t>
+      </w:r>
+      <w:r>
+        <w:rPr>
+          <w:i/>
+        </w:rPr>
+        <w:t xml:space="preserve">L. pallida</w:t>
+      </w:r>
+      <w:r>
+        <w:t xml:space="preserve"> </w:t>
+      </w:r>
+      <w:r>
+        <w:t xml:space="preserve">which were largely driven by wave variables. The shallow</w:t>
+      </w:r>
+      <w:r>
+        <w:t xml:space="preserve"> </w:t>
+      </w:r>
+      <w:r>
+        <w:rPr>
+          <w:i/>
+        </w:rPr>
+        <w:t xml:space="preserve">E. maxima</w:t>
+      </w:r>
+      <w:r>
+        <w:t xml:space="preserve"> </w:t>
+      </w:r>
+      <w:r>
+        <w:t xml:space="preserve">individuals may not experience the same amount of wave energy as do deeper populations. This may be due to wave dampening from deeper populations of</w:t>
+      </w:r>
+      <w:r>
+        <w:t xml:space="preserve"> </w:t>
+      </w:r>
+      <w:r>
+        <w:rPr>
+          <w:i/>
+        </w:rPr>
+        <w:t xml:space="preserve">E. maxima</w:t>
+      </w:r>
+      <w:r>
+        <w:t xml:space="preserve">, which attenuate the wave energy entering coastal environments</w:t>
+      </w:r>
+      <w:r>
+        <w:t xml:space="preserve"> </w:t>
+      </w:r>
+      <w:r>
+        <w:t xml:space="preserve">(Kobayashi, Raichle, and Asano 1993; Jackson 1984; Mork 1996)</w:t>
+      </w:r>
+      <w:r>
+        <w:t xml:space="preserve">. The morphological variations in characteristics for deep</w:t>
+      </w:r>
+      <w:r>
+        <w:t xml:space="preserve"> </w:t>
+      </w:r>
+      <w:r>
+        <w:rPr>
+          <w:i/>
+        </w:rPr>
+        <w:t xml:space="preserve">E. maxima</w:t>
+      </w:r>
+      <w:r>
+        <w:t xml:space="preserve"> </w:t>
+      </w:r>
+      <w:r>
+        <w:t xml:space="preserve">populations are not seen for shallow</w:t>
+      </w:r>
+      <w:r>
+        <w:t xml:space="preserve"> </w:t>
+      </w:r>
+      <w:r>
+        <w:rPr>
+          <w:i/>
+        </w:rPr>
+        <w:t xml:space="preserve">E. maxima</w:t>
+      </w:r>
+      <w:r>
+        <w:t xml:space="preserve"> </w:t>
+      </w:r>
+      <w:r>
+        <w:t xml:space="preserve">populations. The lack of variation in shallow</w:t>
+      </w:r>
+      <w:r>
+        <w:t xml:space="preserve"> </w:t>
+      </w:r>
+      <w:r>
+        <w:rPr>
+          <w:i/>
+        </w:rPr>
+        <w:t xml:space="preserve">E. maxima</w:t>
+      </w:r>
+      <w:r>
+        <w:t xml:space="preserve"> </w:t>
+      </w:r>
+      <w:r>
+        <w:t xml:space="preserve">populations was also found in previous research by</w:t>
+      </w:r>
+      <w:r>
+        <w:t xml:space="preserve"> </w:t>
+      </w:r>
+      <w:r>
+        <w:t xml:space="preserve">(Rothman et al. 2017)</w:t>
+      </w:r>
+      <w:r>
+        <w:t xml:space="preserve"> </w:t>
+      </w:r>
+      <w:r>
+        <w:t xml:space="preserve">who identified light as a significant driver. This influence of light may suggest photosynthetic ability and nutrient uptake as important drivers in shallow environments. Wave exposure may be reduced in shallow environments due to the wave damping effect of deep kelp and seaweed populations</w:t>
+      </w:r>
+      <w:r>
+        <w:t xml:space="preserve"> </w:t>
+      </w:r>
+      <w:r>
+        <w:t xml:space="preserve">(Kobayashi, Raichle, and Asano 1993; Mork 1996; Jackson 1984)</w:t>
+      </w:r>
+      <w:r>
+        <w:t xml:space="preserve"> </w:t>
+      </w:r>
+      <w:r>
+        <w:t xml:space="preserve">thereby reducing the need to adapt morphological characteristics to reduce drag. Furthermore, the reduction in differences between deep and shallow</w:t>
+      </w:r>
+      <w:r>
+        <w:t xml:space="preserve"> </w:t>
+      </w:r>
+      <w:r>
+        <w:rPr>
+          <w:i/>
+        </w:rPr>
+        <w:t xml:space="preserve">E. maxima</w:t>
+      </w:r>
+      <w:r>
+        <w:rPr>
+          <w:i/>
+        </w:rPr>
+        <w:t xml:space="preserve"> </w:t>
+      </w:r>
+      <w:r>
+        <w:t xml:space="preserve"> </w:t>
+      </w:r>
+      <w:r>
+        <w:t xml:space="preserve">at wave exposed sites on the western of the peninsula compared to sites in False Bay provides further evidence that wave exposure is not an important driver of shallow</w:t>
+      </w:r>
+      <w:r>
+        <w:t xml:space="preserve"> </w:t>
+      </w:r>
+      <w:r>
+        <w:rPr>
+          <w:i/>
+        </w:rPr>
+        <w:t xml:space="preserve">E. maxima</w:t>
+      </w:r>
+      <w:r>
+        <w:t xml:space="preserve"> </w:t>
+      </w:r>
+      <w:r>
+        <w:t xml:space="preserve">populations. Increased temperatures corresponded with a reduction in stipe circumference, frond length, stipe length, total length and stipe mass resulting in slim or</w:t>
       </w:r>
       <w:r>
         <w:t xml:space="preserve"> </w:t>
@@ -3245,7 +3943,7 @@
         <w:t xml:space="preserve">‘</w:t>
       </w:r>
       <w:r>
-        <w:t xml:space="preserve">go-with-the-flow</w:t>
+        <w:t xml:space="preserve">skinny</w:t>
       </w:r>
       <w:r>
         <w:t xml:space="preserve">’</w:t>
@@ -3254,40 +3952,16 @@
         <w:t xml:space="preserve"> </w:t>
       </w:r>
       <w:r>
-        <w:t xml:space="preserve">tactic. Kelp are able to increase flexibility by increasing stipe length which increases the extension capabilities of kelp to a passing wave</w:t>
-      </w:r>
-      <w:r>
-        <w:t xml:space="preserve"> </w:t>
-      </w:r>
-      <w:r>
-        <w:t xml:space="preserve">(Denny and Gaylord 2002; Hurd 2000)</w:t>
-      </w:r>
-      <w:r>
-        <w:t xml:space="preserve">. However, increasing stipe length is only beneficial under lower exposure levels as a long stipe actually increases overall drag on the plant under higher exposure levels</w:t>
-      </w:r>
-      <w:r>
-        <w:t xml:space="preserve"> </w:t>
-      </w:r>
-      <w:r>
-        <w:t xml:space="preserve">(Denny and Gaylord 2002; Denny, Gaylord, and Cowen 1997)</w:t>
-      </w:r>
-      <w:r>
-        <w:t xml:space="preserve">. This is reflected in Figure ?? which shows an overall reduction of</w:t>
-      </w:r>
-      <w:r>
-        <w:t xml:space="preserve"> </w:t>
-      </w:r>
-      <w:r>
-        <w:rPr>
-          <w:i/>
-        </w:rPr>
-        <w:t xml:space="preserve">L pallida</w:t>
-      </w:r>
-      <w:r>
-        <w:t xml:space="preserve"> </w:t>
-      </w:r>
-      <w:r>
-        <w:t xml:space="preserve">morphological characteristics suggesting a size reducing tactic to cope with higher levels of wave exposure. The results suggest that deep</w:t>
+        <w:t xml:space="preserve">kelp individuals, which supports findings from previous research by</w:t>
+      </w:r>
+      <w:r>
+        <w:t xml:space="preserve"> </w:t>
+      </w:r>
+      <w:r>
+        <w:t xml:space="preserve">(Mabin, Gribben, and Fischer 2013; Serisawa et al. 2002)</w:t>
+      </w:r>
+      <w:r>
+        <w:t xml:space="preserve">. These findings were confirmed by the redundancy analysis which showed the contribution of wave variables as a driver of kelp morphological characterstics was lower compared to temperature variables. The sites do cluster by region but almost overlap entirely, further indicating wave variables are not the main driver. Although wave variables were not identified as an important driver, it is important to note the wave variables identified in the RDA differ to deep</w:t>
       </w:r>
       <w:r>
         <w:t xml:space="preserve"> </w:t>
@@ -3299,10 +3973,25 @@
         <w:t xml:space="preserve">E. maxima</w:t>
       </w:r>
       <w:r>
-        <w:t xml:space="preserve"> </w:t>
-      </w:r>
-      <w:r>
-        <w:t xml:space="preserve">populations exhibit a different response, as well as a higher wave exposure threshold. Unlike</w:t>
+        <w:t xml:space="preserve">. The identification of median wind direction (</w:t>
+      </w:r>
+      <w:r>
+        <w:rPr>
+          <w:i/>
+        </w:rPr>
+        <w:t xml:space="preserve">dirw_median</w:t>
+      </w:r>
+      <w:r>
+        <w:t xml:space="preserve">) suggests that surface gravity waves as a driver compared to swell waves (</w:t>
+      </w:r>
+      <w:r>
+        <w:rPr>
+          <w:i/>
+        </w:rPr>
+        <w:t xml:space="preserve">dir_median</w:t>
+      </w:r>
+      <w:r>
+        <w:t xml:space="preserve">) identifiend for</w:t>
       </w:r>
       <w:r>
         <w:t xml:space="preserve"> </w:t>
@@ -3314,7 +4003,10 @@
         <w:t xml:space="preserve">L. pallida</w:t>
       </w:r>
       <w:r>
-        <w:t xml:space="preserve">,</w:t>
+        <w:t xml:space="preserve"> </w:t>
+      </w:r>
+      <w:r>
+        <w:t xml:space="preserve">and</w:t>
       </w:r>
       <w:r>
         <w:t xml:space="preserve"> </w:t>
@@ -3326,650 +4018,7 @@
         <w:t xml:space="preserve">E. maxima</w:t>
       </w:r>
       <w:r>
-        <w:t xml:space="preserve"> </w:t>
-      </w:r>
-      <w:r>
-        <w:t xml:space="preserve">exhibits a size reducing tactic with in an increase in exposure level by significantly decreasing stipe mass, stipe length, stipe circumference, total length and frond length. A magnitude related reponse has been suggested by</w:t>
-      </w:r>
-      <w:r>
-        <w:t xml:space="preserve"> </w:t>
-      </w:r>
-      <w:r>
-        <w:t xml:space="preserve">Wernberg and Vanderklift (2010)</w:t>
-      </w:r>
-      <w:r>
-        <w:t xml:space="preserve"> </w:t>
-      </w:r>
-      <w:r>
-        <w:t xml:space="preserve">who investigated the temporal and spatial variations of various environmental drivers of the kelp</w:t>
-      </w:r>
-      <w:r>
-        <w:t xml:space="preserve"> </w:t>
-      </w:r>
-      <w:r>
-        <w:rPr>
-          <w:i/>
-        </w:rPr>
-        <w:t xml:space="preserve">E. radiata</w:t>
-      </w:r>
-      <w:r>
-        <w:t xml:space="preserve">. The authors identified wave exposure as the most important driver of kelp morphological characteristics and that the type of response elicited is dependent on the magnitude of wave exposure.</w:t>
-      </w:r>
-    </w:p>
-    <w:p>
-      <w:pPr>
-        <w:pStyle w:val="BodyText"/>
-      </w:pPr>
-      <w:r>
-        <w:t xml:space="preserve">A size reduction tactic has been shown before</w:t>
-      </w:r>
-      <w:r>
-        <w:t xml:space="preserve"> </w:t>
-      </w:r>
-      <w:r>
-        <w:t xml:space="preserve">(Fowler-Walker, Wernberg, and Connell 2006; Denny and Gaylord 2002; Hurd 2000; Fowler-Walker, Connell, and Gillanders 2005)</w:t>
-      </w:r>
-      <w:r>
-        <w:t xml:space="preserve"> </w:t>
-      </w:r>
-      <w:r>
-        <w:t xml:space="preserve">and is regarded as strategy to reduce overall drag on the plant. However,</w:t>
-      </w:r>
-      <w:r>
-        <w:t xml:space="preserve"> </w:t>
-      </w:r>
-      <w:r>
-        <w:rPr>
-          <w:i/>
-        </w:rPr>
-        <w:t xml:space="preserve">E. maxima</w:t>
-      </w:r>
-      <w:r>
-        <w:t xml:space="preserve"> </w:t>
-      </w:r>
-      <w:r>
-        <w:t xml:space="preserve">morphological characteristics changed significantly as wave exposure increases. When grouped to the higher wave exposure levels,</w:t>
-      </w:r>
-      <w:r>
-        <w:t xml:space="preserve"> </w:t>
-      </w:r>
-      <w:r>
-        <w:rPr>
-          <w:i/>
-        </w:rPr>
-        <w:t xml:space="preserve">E. maxima</w:t>
-      </w:r>
-      <w:r>
-        <w:t xml:space="preserve"> </w:t>
-      </w:r>
-      <w:r>
-        <w:t xml:space="preserve">morphology exhibited a strength and flexibility increasing trait (see figure</w:t>
-      </w:r>
-      <w:r>
-        <w:t xml:space="preserve"> </w:t>
-      </w:r>
-      <w:r>
-        <w:t xml:space="preserve">). Furthermore, the morphological response of</w:t>
-      </w:r>
-      <w:r>
-        <w:t xml:space="preserve"> </w:t>
-      </w:r>
-      <w:r>
-        <w:rPr>
-          <w:i/>
-        </w:rPr>
-        <w:t xml:space="preserve">E. maxima</w:t>
-      </w:r>
-      <w:r>
-        <w:t xml:space="preserve"> </w:t>
-      </w:r>
-      <w:r>
-        <w:t xml:space="preserve">to wave exposure only occurs at the</w:t>
-      </w:r>
-      <w:r>
-        <w:t xml:space="preserve"> </w:t>
-      </w:r>
-      <w:r>
-        <w:t xml:space="preserve">‘</w:t>
-      </w:r>
-      <w:r>
-        <w:t xml:space="preserve">Moderately exposed</w:t>
-      </w:r>
-      <w:r>
-        <w:t xml:space="preserve">’</w:t>
-      </w:r>
-      <w:r>
-        <w:t xml:space="preserve"> </w:t>
-      </w:r>
-      <w:r>
-        <w:t xml:space="preserve">(20-30 kW/m) level compared to</w:t>
-      </w:r>
-      <w:r>
-        <w:t xml:space="preserve"> </w:t>
-      </w:r>
-      <w:r>
-        <w:rPr>
-          <w:i/>
-        </w:rPr>
-        <w:t xml:space="preserve">L. pallida</w:t>
-      </w:r>
-      <w:r>
-        <w:t xml:space="preserve"> </w:t>
-      </w:r>
-      <w:r>
-        <w:t xml:space="preserve">which exhibits a response at a lower wave exposure level. This suggests that</w:t>
-      </w:r>
-      <w:r>
-        <w:t xml:space="preserve"> </w:t>
-      </w:r>
-      <w:r>
-        <w:rPr>
-          <w:i/>
-        </w:rPr>
-        <w:t xml:space="preserve">E. maxima</w:t>
-      </w:r>
-      <w:r>
-        <w:t xml:space="preserve"> </w:t>
-      </w:r>
-      <w:r>
-        <w:t xml:space="preserve">can tolerate higher exposure levels before having to exhibit a morphological response. The redundancy analysis performed confirms the patterns and responses observed as well as identifying specific temperature and wave variables as drivers of kelp morphology. Kelp morphology characteristics are largely wave driven for both species but differ in terms of specific temperature and wave metrics. For instance, both species morphological characteristics are determined by swell direction (</w:t>
-      </w:r>
-      <w:r>
-        <w:rPr>
-          <w:i/>
-        </w:rPr>
-        <w:t xml:space="preserve">dir_median</w:t>
-      </w:r>
-      <w:r>
-        <w:t xml:space="preserve">), standard deviation in peak period (</w:t>
-      </w:r>
-      <w:r>
-        <w:rPr>
-          <w:i/>
-        </w:rPr>
-        <w:t xml:space="preserve">tp_sd</w:t>
-      </w:r>
-      <w:r>
-        <w:t xml:space="preserve">) and mean significant swell height (</w:t>
-      </w:r>
-      <w:r>
-        <w:rPr>
-          <w:i/>
-        </w:rPr>
-        <w:t xml:space="preserve">hs_mean</w:t>
-      </w:r>
-      <w:r>
-        <w:t xml:space="preserve">), but</w:t>
-      </w:r>
-      <w:r>
-        <w:t xml:space="preserve"> </w:t>
-      </w:r>
-      <w:r>
-        <w:rPr>
-          <w:i/>
-        </w:rPr>
-        <w:t xml:space="preserve">L. pallida</w:t>
-      </w:r>
-      <w:r>
-        <w:t xml:space="preserve"> </w:t>
-      </w:r>
-      <w:r>
-        <w:t xml:space="preserve">temperature driver is mean temperature (</w:t>
-      </w:r>
-      <w:r>
-        <w:rPr>
-          <w:i/>
-        </w:rPr>
-        <w:t xml:space="preserve">mean_temp</w:t>
-      </w:r>
-      <w:r>
-        <w:t xml:space="preserve">) and</w:t>
-      </w:r>
-      <w:r>
-        <w:t xml:space="preserve"> </w:t>
-      </w:r>
-      <w:r>
-        <w:rPr>
-          <w:i/>
-        </w:rPr>
-        <w:t xml:space="preserve">E. maxima</w:t>
-      </w:r>
-      <w:r>
-        <w:t xml:space="preserve"> </w:t>
-      </w:r>
-      <w:r>
-        <w:t xml:space="preserve">by minimum temperature (</w:t>
-      </w:r>
-      <w:r>
-        <w:rPr>
-          <w:i/>
-        </w:rPr>
-        <w:t xml:space="preserve">min_temp</w:t>
-      </w:r>
-      <w:r>
-        <w:t xml:space="preserve">). Minimum temperature as an important metric for</w:t>
-      </w:r>
-      <w:r>
-        <w:t xml:space="preserve"> </w:t>
-      </w:r>
-      <w:r>
-        <w:rPr>
-          <w:i/>
-        </w:rPr>
-        <w:t xml:space="preserve">E. maxima</w:t>
-      </w:r>
-      <w:r>
-        <w:t xml:space="preserve"> </w:t>
-      </w:r>
-      <w:r>
-        <w:t xml:space="preserve">may be related to nutrient availability. Low temperatures are often associated with upwelling events which bring cool, nutrient rich water into the nearshore. False Bay has comparativley little upwelling events compared to the western side of the peninsula, and so nutrients may be a limiting factor for</w:t>
-      </w:r>
-      <w:r>
-        <w:t xml:space="preserve"> </w:t>
-      </w:r>
-      <w:r>
-        <w:rPr>
-          <w:i/>
-        </w:rPr>
-        <w:t xml:space="preserve">E. maxima</w:t>
-      </w:r>
-      <w:r>
-        <w:t xml:space="preserve"> </w:t>
-      </w:r>
-      <w:r>
-        <w:t xml:space="preserve">populations within False Bay, hence the identification of minimum temperature (</w:t>
-      </w:r>
-      <w:r>
-        <w:rPr>
-          <w:i/>
-        </w:rPr>
-        <w:t xml:space="preserve">min_temp</w:t>
-      </w:r>
-      <w:r>
-        <w:t xml:space="preserve">) as a driver. Vertical mixing of the water coloumn for inshore regions are driven by several abiotic processes: (1) Turbulence of breaking waves inside or outside of the surf zone (2) convective mixing through a combination of cooling and evaporation (3) wind driven currents and (4) tidal mixing</w:t>
-      </w:r>
-      <w:r>
-        <w:t xml:space="preserve"> </w:t>
-      </w:r>
-      <w:r>
-        <w:t xml:space="preserve">(Smit et al. 2013)</w:t>
-      </w:r>
-      <w:r>
-        <w:t xml:space="preserve">. These abiotic processes cause effective vertical mixing of surface and deeper water stratifications which leads to a homogeneous thermal environment, which in this study may be interpreted as the mean temperature. Therefore, the homogenious thermal regime of inshore regions may be a reason why mean temperature is driver of</w:t>
-      </w:r>
-      <w:r>
-        <w:t xml:space="preserve"> </w:t>
-      </w:r>
-      <w:r>
-        <w:rPr>
-          <w:i/>
-        </w:rPr>
-        <w:t xml:space="preserve">L. pallida</w:t>
-      </w:r>
-      <w:r>
-        <w:t xml:space="preserve"> </w:t>
-      </w:r>
-      <w:r>
-        <w:t xml:space="preserve">morphological characteristics. The difference in canopy type between the species may be the reason why</w:t>
-      </w:r>
-      <w:r>
-        <w:t xml:space="preserve"> </w:t>
-      </w:r>
-      <w:r>
-        <w:rPr>
-          <w:i/>
-        </w:rPr>
-        <w:t xml:space="preserve">E. maxima</w:t>
-      </w:r>
-      <w:r>
-        <w:t xml:space="preserve"> </w:t>
-      </w:r>
-      <w:r>
-        <w:t xml:space="preserve">is driven by multiple wave metrics compared to</w:t>
-      </w:r>
-      <w:r>
-        <w:t xml:space="preserve"> </w:t>
-      </w:r>
-      <w:r>
-        <w:rPr>
-          <w:i/>
-        </w:rPr>
-        <w:t xml:space="preserve">L. pallida</w:t>
-      </w:r>
-      <w:r>
-        <w:t xml:space="preserve">. Since</w:t>
-      </w:r>
-      <w:r>
-        <w:t xml:space="preserve"> </w:t>
-      </w:r>
-      <w:r>
-        <w:rPr>
-          <w:i/>
-        </w:rPr>
-        <w:t xml:space="preserve">E. maxima</w:t>
-      </w:r>
-      <w:r>
-        <w:t xml:space="preserve"> </w:t>
-      </w:r>
-      <w:r>
-        <w:t xml:space="preserve">is a canopy-kelp, it is exposed to all components of a wave compared to</w:t>
-      </w:r>
-      <w:r>
-        <w:t xml:space="preserve"> </w:t>
-      </w:r>
-      <w:r>
-        <w:rPr>
-          <w:i/>
-        </w:rPr>
-        <w:t xml:space="preserve">L. pallida</w:t>
-      </w:r>
-      <w:r>
-        <w:t xml:space="preserve"> </w:t>
-      </w:r>
-      <w:r>
-        <w:t xml:space="preserve">which occurs deeper in the water column. Mean temperature identified as a driver for</w:t>
-      </w:r>
-      <w:r>
-        <w:t xml:space="preserve"> </w:t>
-      </w:r>
-      <w:r>
-        <w:rPr>
-          <w:i/>
-        </w:rPr>
-        <w:t xml:space="preserve">L. pallida</w:t>
-      </w:r>
-      <w:r>
-        <w:t xml:space="preserve"> </w:t>
-      </w:r>
-      <w:r>
-        <w:t xml:space="preserve">may be related to diurnal temperature fluctuations in the water column. Solar heating of the water surface in combination with wind-driven transport causes fluctuations within the water coloumn, which can occur daily or seasonally</w:t>
-      </w:r>
-      <w:r>
-        <w:t xml:space="preserve"> </w:t>
-      </w:r>
-      <w:r>
-        <w:t xml:space="preserve">(Kaplan et al. 2003)</w:t>
-      </w:r>
-      <w:r>
         <w:t xml:space="preserve">.</w:t>
-      </w:r>
-    </w:p>
-    <w:p>
-      <w:pPr>
-        <w:pStyle w:val="BodyText"/>
-      </w:pPr>
-      <w:r>
-        <w:t xml:space="preserve">Temperature variables were not a significant driver of kelp morphology in this study. Although temperature plays an important role in distribution (Bolton et al. 2012; Miller et al. 2011; Rinde et al. 2014) of kelp and physiological functioning of adults and gametophytes (Mohring et al. 2014; Steneck et al. 2002; Gerard 1997; Bearham et al. 2013; Smale &amp; Moore 2017), there is little evidence that temperature is an important driver of morphological variation. However, we suggest that temperature plays a larger role in determining kelp morphology at sites where wave energy is low enough not to elecit a response in morphological characteristics. Temperature metrics influence stipe length and frond length in shallow</w:t>
-      </w:r>
-      <w:r>
-        <w:t xml:space="preserve"> </w:t>
-      </w:r>
-      <w:r>
-        <w:rPr>
-          <w:i/>
-        </w:rPr>
-        <w:t xml:space="preserve">E. maxima</w:t>
-      </w:r>
-      <w:r>
-        <w:t xml:space="preserve"> </w:t>
-      </w:r>
-      <w:r>
-        <w:t xml:space="preserve">individuals located at sites within False Bay; which was not the case for deeper</w:t>
-      </w:r>
-      <w:r>
-        <w:t xml:space="preserve"> </w:t>
-      </w:r>
-      <w:r>
-        <w:rPr>
-          <w:i/>
-        </w:rPr>
-        <w:t xml:space="preserve">E. maxima</w:t>
-      </w:r>
-      <w:r>
-        <w:t xml:space="preserve"> </w:t>
-      </w:r>
-      <w:r>
-        <w:t xml:space="preserve">individuals as well as</w:t>
-      </w:r>
-      <w:r>
-        <w:t xml:space="preserve"> </w:t>
-      </w:r>
-      <w:r>
-        <w:rPr>
-          <w:i/>
-        </w:rPr>
-        <w:t xml:space="preserve">L. pallida</w:t>
-      </w:r>
-      <w:r>
-        <w:t xml:space="preserve"> </w:t>
-      </w:r>
-      <w:r>
-        <w:t xml:space="preserve">which were largely driven by wave variables. The shallow</w:t>
-      </w:r>
-      <w:r>
-        <w:t xml:space="preserve"> </w:t>
-      </w:r>
-      <w:r>
-        <w:rPr>
-          <w:i/>
-        </w:rPr>
-        <w:t xml:space="preserve">E. maxima</w:t>
-      </w:r>
-      <w:r>
-        <w:t xml:space="preserve"> </w:t>
-      </w:r>
-      <w:r>
-        <w:t xml:space="preserve">individuals may not experience the same amount of wave energy as do deeper populations. This may be due to wave dampening from deeper populations of</w:t>
-      </w:r>
-      <w:r>
-        <w:t xml:space="preserve"> </w:t>
-      </w:r>
-      <w:r>
-        <w:rPr>
-          <w:i/>
-        </w:rPr>
-        <w:t xml:space="preserve">E. maxima</w:t>
-      </w:r>
-      <w:r>
-        <w:t xml:space="preserve">, which attenuate the wave energy entering coastal environments</w:t>
-      </w:r>
-      <w:r>
-        <w:t xml:space="preserve"> </w:t>
-      </w:r>
-      <w:r>
-        <w:t xml:space="preserve">(Kobayashi, Raichle, and Asano 1993; Jackson 1984; Mork 1996)</w:t>
-      </w:r>
-      <w:r>
-        <w:t xml:space="preserve">. The morphological variations in characteristics for deep</w:t>
-      </w:r>
-      <w:r>
-        <w:t xml:space="preserve"> </w:t>
-      </w:r>
-      <w:r>
-        <w:rPr>
-          <w:i/>
-        </w:rPr>
-        <w:t xml:space="preserve">E. maxima</w:t>
-      </w:r>
-      <w:r>
-        <w:t xml:space="preserve"> </w:t>
-      </w:r>
-      <w:r>
-        <w:t xml:space="preserve">populations are not seen for shallow</w:t>
-      </w:r>
-      <w:r>
-        <w:t xml:space="preserve"> </w:t>
-      </w:r>
-      <w:r>
-        <w:rPr>
-          <w:i/>
-        </w:rPr>
-        <w:t xml:space="preserve">E. maxima</w:t>
-      </w:r>
-      <w:r>
-        <w:t xml:space="preserve"> </w:t>
-      </w:r>
-      <w:r>
-        <w:t xml:space="preserve">populations. The lack of variation in shallow</w:t>
-      </w:r>
-      <w:r>
-        <w:t xml:space="preserve"> </w:t>
-      </w:r>
-      <w:r>
-        <w:rPr>
-          <w:i/>
-        </w:rPr>
-        <w:t xml:space="preserve">E. maxima</w:t>
-      </w:r>
-      <w:r>
-        <w:t xml:space="preserve"> </w:t>
-      </w:r>
-      <w:r>
-        <w:t xml:space="preserve">populations was also found in previous research by</w:t>
-      </w:r>
-      <w:r>
-        <w:t xml:space="preserve"> </w:t>
-      </w:r>
-      <w:r>
-        <w:t xml:space="preserve">(Rothman et al. 2017)</w:t>
-      </w:r>
-      <w:r>
-        <w:t xml:space="preserve"> </w:t>
-      </w:r>
-      <w:r>
-        <w:t xml:space="preserve">who showed that light was a significant driver. This influence of light may suggest photosynthetic ability and nutrient uptake as important drivers in shallow environments. Wave exposure may be reduced in shallow environments due to the wave damping effect of deep kelp and seaweed populations</w:t>
-      </w:r>
-      <w:r>
-        <w:t xml:space="preserve"> </w:t>
-      </w:r>
-      <w:r>
-        <w:t xml:space="preserve">(Kobayashi, Raichle, and Asano 1993; Mork 1996; Jackson 1984)</w:t>
-      </w:r>
-      <w:r>
-        <w:t xml:space="preserve"> </w:t>
-      </w:r>
-      <w:r>
-        <w:t xml:space="preserve">thereby reducing the need to adapt morphological characteristics to reduce drag. Furthermore, the reduction in differences between deep and shallow</w:t>
-      </w:r>
-      <w:r>
-        <w:t xml:space="preserve"> </w:t>
-      </w:r>
-      <w:r>
-        <w:rPr>
-          <w:i/>
-        </w:rPr>
-        <w:t xml:space="preserve">E. maxima</w:t>
-      </w:r>
-      <w:r>
-        <w:rPr>
-          <w:i/>
-        </w:rPr>
-        <w:t xml:space="preserve"> </w:t>
-      </w:r>
-      <w:r>
-        <w:t xml:space="preserve"> </w:t>
-      </w:r>
-      <w:r>
-        <w:t xml:space="preserve">at wave exposed sites on the western of the peninsula compared to sites in False Bay provides further evidence that wave exposure is not an important driver of shallow</w:t>
-      </w:r>
-      <w:r>
-        <w:t xml:space="preserve"> </w:t>
-      </w:r>
-      <w:r>
-        <w:rPr>
-          <w:i/>
-        </w:rPr>
-        <w:t xml:space="preserve">E. maxima</w:t>
-      </w:r>
-      <w:r>
-        <w:t xml:space="preserve"> </w:t>
-      </w:r>
-      <w:r>
-        <w:t xml:space="preserve">populations. Increased temperatures corresponded with a reduction in stipe circumference, frond length, stipe length, total length and stipe mass resulting in slim or</w:t>
-      </w:r>
-      <w:r>
-        <w:t xml:space="preserve"> </w:t>
-      </w:r>
-      <w:r>
-        <w:t xml:space="preserve">‘</w:t>
-      </w:r>
-      <w:r>
-        <w:t xml:space="preserve">skinny</w:t>
-      </w:r>
-      <w:r>
-        <w:t xml:space="preserve">’</w:t>
-      </w:r>
-      <w:r>
-        <w:t xml:space="preserve"> </w:t>
-      </w:r>
-      <w:r>
-        <w:t xml:space="preserve">kelp individuals, which supports findings from previous research by</w:t>
-      </w:r>
-      <w:r>
-        <w:t xml:space="preserve"> </w:t>
-      </w:r>
-      <w:r>
-        <w:t xml:space="preserve">(Mabin, Gribben, and Fischer 2013; Serisawa et al. 2002)</w:t>
-      </w:r>
-      <w:r>
-        <w:t xml:space="preserve">. These findings were confirmed by the redundancy analysis which showed the contribution of wave variables as a driver of kelp morphological characterstics was lower compared to temperature variables. The sites do cluster by region but almost overlap entirely, further indicating wave variables are not the main driver. Although wave variables were not identified as an important driver, it is important to note the wave variables identified in the RDA differ to deep</w:t>
-      </w:r>
-      <w:r>
-        <w:t xml:space="preserve"> </w:t>
-      </w:r>
-      <w:r>
-        <w:rPr>
-          <w:i/>
-        </w:rPr>
-        <w:t xml:space="preserve">E. maxima</w:t>
-      </w:r>
-      <w:r>
-        <w:t xml:space="preserve">. The identification of median wind direction (</w:t>
-      </w:r>
-      <w:r>
-        <w:rPr>
-          <w:i/>
-        </w:rPr>
-        <w:t xml:space="preserve">dirw_median</w:t>
-      </w:r>
-      <w:r>
-        <w:t xml:space="preserve">) suggests that surface gravity waves as a driver compared to swell waves (</w:t>
-      </w:r>
-      <w:r>
-        <w:rPr>
-          <w:i/>
-        </w:rPr>
-        <w:t xml:space="preserve">dir_median</w:t>
-      </w:r>
-      <w:r>
-        <w:t xml:space="preserve">) identifiend for</w:t>
-      </w:r>
-      <w:r>
-        <w:t xml:space="preserve"> </w:t>
-      </w:r>
-      <w:r>
-        <w:rPr>
-          <w:i/>
-        </w:rPr>
-        <w:t xml:space="preserve">L. pallida</w:t>
-      </w:r>
-      <w:r>
-        <w:t xml:space="preserve"> </w:t>
-      </w:r>
-      <w:r>
-        <w:t xml:space="preserve">and</w:t>
-      </w:r>
-      <w:r>
-        <w:t xml:space="preserve"> </w:t>
-      </w:r>
-      <w:r>
-        <w:rPr>
-          <w:i/>
-        </w:rPr>
-        <w:t xml:space="preserve">E. maxima</w:t>
-      </w:r>
-      <w:r>
-        <w:t xml:space="preserve">. The identification of maximum temperature as a driver of kelp morphological characteristics may be due heating of shallow coastal waters due to solar heating.</w:t>
       </w:r>
     </w:p>
     <w:p>
@@ -4261,7 +4310,7 @@
       </w:r>
       <w:bookmarkEnd w:id="60"/>
     </w:p>
-    <w:bookmarkStart w:id="150" w:name="refs"/>
+    <w:bookmarkStart w:id="154" w:name="refs"/>
     <w:bookmarkStart w:id="61" w:name="ref-anderson1997"/>
     <w:p>
       <w:pPr>
@@ -5746,12 +5795,51 @@
       </w:r>
     </w:p>
     <w:bookmarkEnd w:id="125"/>
-    <w:bookmarkStart w:id="126" w:name="ref-Rothman2017-pn"/>
+    <w:bookmarkStart w:id="127" w:name="ref-Rinde2014"/>
     <w:p>
       <w:pPr>
         <w:pStyle w:val="Bibliography"/>
       </w:pPr>
       <w:r>
+        <w:t xml:space="preserve">Rinde, E, H Christie, C W Fagerli, T Bekkby, H Gundersen, K M Norderhaug, and D Hjermann. 2014. “The influence of physical factors on kelp and sea urchin distribution in previously and still grazed areas in the NE Atlantic.”</w:t>
+      </w:r>
+      <w:r>
+        <w:t xml:space="preserve"> </w:t>
+      </w:r>
+      <w:r>
+        <w:rPr>
+          <w:i/>
+        </w:rPr>
+        <w:t xml:space="preserve">PLoS ONE</w:t>
+      </w:r>
+      <w:r>
+        <w:t xml:space="preserve"> </w:t>
+      </w:r>
+      <w:r>
+        <w:t xml:space="preserve">9 (6).</w:t>
+      </w:r>
+      <w:r>
+        <w:t xml:space="preserve"> </w:t>
+      </w:r>
+      <w:hyperlink r:id="rId126">
+        <w:r>
+          <w:rPr>
+            <w:rStyle w:val="Hyperlink"/>
+          </w:rPr>
+          <w:t xml:space="preserve">https://doi.org/10.1371/journal.pone.0100222</w:t>
+        </w:r>
+      </w:hyperlink>
+      <w:r>
+        <w:t xml:space="preserve">.</w:t>
+      </w:r>
+    </w:p>
+    <w:bookmarkEnd w:id="127"/>
+    <w:bookmarkStart w:id="128" w:name="ref-Rothman2017-pn"/>
+    <w:p>
+      <w:pPr>
+        <w:pStyle w:val="Bibliography"/>
+      </w:pPr>
+      <w:r>
         <w:t xml:space="preserve">Rothman, M D, J J Bolton, M S Stekoll, C J T Boothroyd, F A Kemp, and R J Anderson. 2017. “Geographical variation in morphology of the two dominant kelp species, Ecklonia maxima and Laminaria pallida (Phaeophyceae, Laminariales), on the west coast of Southern Africa.”</w:t>
       </w:r>
       <w:r>
@@ -5770,8 +5858,8 @@
         <w:t xml:space="preserve">29 (5): 2627–39.</w:t>
       </w:r>
     </w:p>
-    <w:bookmarkEnd w:id="126"/>
-    <w:bookmarkStart w:id="127" w:name="ref-Rouault2010-gi"/>
+    <w:bookmarkEnd w:id="128"/>
+    <w:bookmarkStart w:id="129" w:name="ref-Rouault2010-gi"/>
     <w:p>
       <w:pPr>
         <w:pStyle w:val="Bibliography"/>
@@ -5795,8 +5883,8 @@
         <w:t xml:space="preserve">32 (2): 237–46.</w:t>
       </w:r>
     </w:p>
-    <w:bookmarkEnd w:id="127"/>
-    <w:bookmarkStart w:id="128" w:name="ref-Serisawa2002-dc"/>
+    <w:bookmarkEnd w:id="129"/>
+    <w:bookmarkStart w:id="130" w:name="ref-Serisawa2002-dc"/>
     <w:p>
       <w:pPr>
         <w:pStyle w:val="Bibliography"/>
@@ -5831,8 +5919,8 @@
         <w:t xml:space="preserve">50 (3): 193–99.</w:t>
       </w:r>
     </w:p>
-    <w:bookmarkEnd w:id="128"/>
-    <w:bookmarkStart w:id="129" w:name="ref-seymour1989"/>
+    <w:bookmarkEnd w:id="130"/>
+    <w:bookmarkStart w:id="131" w:name="ref-seymour1989"/>
     <w:p>
       <w:pPr>
         <w:pStyle w:val="Bibliography"/>
@@ -5856,14 +5944,14 @@
         <w:t xml:space="preserve">28: 277–92.</w:t>
       </w:r>
     </w:p>
-    <w:bookmarkEnd w:id="129"/>
-    <w:bookmarkStart w:id="130" w:name="ref-Shipley1964"/>
+    <w:bookmarkEnd w:id="131"/>
+    <w:bookmarkStart w:id="132" w:name="ref-Shipley1964"/>
     <w:p>
       <w:pPr>
         <w:pStyle w:val="Bibliography"/>
       </w:pPr>
       <w:r>
-        <w:t xml:space="preserve">Shipley, A.M. 1964. “Some aspects of wave refraction in False Bay.”</w:t>
+        <w:t xml:space="preserve">Shipley, A. M. 1964. “Some aspects of wave refraction in False Bay.”</w:t>
       </w:r>
       <w:r>
         <w:t xml:space="preserve"> </w:t>
@@ -5881,8 +5969,8 @@
         <w:t xml:space="preserve">60 (6): 115–20.</w:t>
       </w:r>
     </w:p>
-    <w:bookmarkEnd w:id="130"/>
-    <w:bookmarkStart w:id="131" w:name="ref-Simonson2015"/>
+    <w:bookmarkEnd w:id="132"/>
+    <w:bookmarkStart w:id="133" w:name="ref-Simonson2015"/>
     <w:p>
       <w:pPr>
         <w:pStyle w:val="Bibliography"/>
@@ -5906,13 +5994,52 @@
         <w:t xml:space="preserve">537: 89–104.</w:t>
       </w:r>
     </w:p>
-    <w:bookmarkEnd w:id="131"/>
-    <w:bookmarkStart w:id="133" w:name="ref-Smit2013a"/>
+    <w:bookmarkEnd w:id="133"/>
+    <w:bookmarkStart w:id="135" w:name="ref-Smale2017"/>
     <w:p>
       <w:pPr>
         <w:pStyle w:val="Bibliography"/>
       </w:pPr>
       <w:r>
+        <w:t xml:space="preserve">Smale, D A, and P J Moore. 2017. “Variability in kelp forest structure along a latitudinal gradient in ocean temperature.”</w:t>
+      </w:r>
+      <w:r>
+        <w:t xml:space="preserve"> </w:t>
+      </w:r>
+      <w:r>
+        <w:rPr>
+          <w:i/>
+        </w:rPr>
+        <w:t xml:space="preserve">Journal of Experimental Marine Biology and Ecology</w:t>
+      </w:r>
+      <w:r>
+        <w:t xml:space="preserve"> </w:t>
+      </w:r>
+      <w:r>
+        <w:t xml:space="preserve">486: 255–64.</w:t>
+      </w:r>
+      <w:r>
+        <w:t xml:space="preserve"> </w:t>
+      </w:r>
+      <w:hyperlink r:id="rId134">
+        <w:r>
+          <w:rPr>
+            <w:rStyle w:val="Hyperlink"/>
+          </w:rPr>
+          <w:t xml:space="preserve">https://doi.org/10.1016/j.jembe.2016.10.023</w:t>
+        </w:r>
+      </w:hyperlink>
+      <w:r>
+        <w:t xml:space="preserve">.</w:t>
+      </w:r>
+    </w:p>
+    <w:bookmarkEnd w:id="135"/>
+    <w:bookmarkStart w:id="137" w:name="ref-Smit2013a"/>
+    <w:p>
+      <w:pPr>
+        <w:pStyle w:val="Bibliography"/>
+      </w:pPr>
+      <w:r>
         <w:t xml:space="preserve">Smit, A J, M Roberts, R J Anderson, F Dufois, S Dudley, T Bornman, J Olbers, and J J Bolton. 2013. “A coastal seawater temperature dataset for biogeographical studies: Large biases between in situ and remotely-sensed data sets around the coast of South Africa.”</w:t>
       </w:r>
       <w:r>
@@ -5933,7 +6060,7 @@
       <w:r>
         <w:t xml:space="preserve"> </w:t>
       </w:r>
-      <w:hyperlink r:id="rId132">
+      <w:hyperlink r:id="rId136">
         <w:r>
           <w:rPr>
             <w:rStyle w:val="Hyperlink"/>
@@ -5945,8 +6072,8 @@
         <w:t xml:space="preserve">.</w:t>
       </w:r>
     </w:p>
-    <w:bookmarkEnd w:id="133"/>
-    <w:bookmarkStart w:id="135" w:name="ref-Steneck2002"/>
+    <w:bookmarkEnd w:id="137"/>
+    <w:bookmarkStart w:id="139" w:name="ref-Steneck2002"/>
     <w:p>
       <w:pPr>
         <w:pStyle w:val="Bibliography"/>
@@ -5972,7 +6099,7 @@
       <w:r>
         <w:t xml:space="preserve"> </w:t>
       </w:r>
-      <w:hyperlink r:id="rId134">
+      <w:hyperlink r:id="rId138">
         <w:r>
           <w:rPr>
             <w:rStyle w:val="Hyperlink"/>
@@ -5984,8 +6111,8 @@
         <w:t xml:space="preserve">.</w:t>
       </w:r>
     </w:p>
-    <w:bookmarkEnd w:id="135"/>
-    <w:bookmarkStart w:id="137" w:name="ref-Stewart2009"/>
+    <w:bookmarkEnd w:id="139"/>
+    <w:bookmarkStart w:id="141" w:name="ref-Stewart2009"/>
     <w:p>
       <w:pPr>
         <w:pStyle w:val="Bibliography"/>
@@ -6011,7 +6138,7 @@
       <w:r>
         <w:t xml:space="preserve"> </w:t>
       </w:r>
-      <w:hyperlink r:id="rId136">
+      <w:hyperlink r:id="rId140">
         <w:r>
           <w:rPr>
             <w:rStyle w:val="Hyperlink"/>
@@ -6023,8 +6150,8 @@
         <w:t xml:space="preserve">.</w:t>
       </w:r>
     </w:p>
-    <w:bookmarkEnd w:id="137"/>
-    <w:bookmarkStart w:id="138" w:name="ref-Thomsen2004"/>
+    <w:bookmarkEnd w:id="141"/>
+    <w:bookmarkStart w:id="142" w:name="ref-Thomsen2004"/>
     <w:p>
       <w:pPr>
         <w:pStyle w:val="Bibliography"/>
@@ -6045,8 +6172,8 @@
         <w:t xml:space="preserve">.</w:t>
       </w:r>
     </w:p>
-    <w:bookmarkEnd w:id="138"/>
-    <w:bookmarkStart w:id="139" w:name="ref-Veitch2019"/>
+    <w:bookmarkEnd w:id="142"/>
+    <w:bookmarkStart w:id="143" w:name="ref-Veitch2019"/>
     <w:p>
       <w:pPr>
         <w:pStyle w:val="Bibliography"/>
@@ -6067,8 +6194,8 @@
         <w:t xml:space="preserve">, 103185.</w:t>
       </w:r>
     </w:p>
-    <w:bookmarkEnd w:id="139"/>
-    <w:bookmarkStart w:id="140" w:name="ref-Waldron1992"/>
+    <w:bookmarkEnd w:id="143"/>
+    <w:bookmarkStart w:id="144" w:name="ref-Waldron1992"/>
     <w:p>
       <w:pPr>
         <w:pStyle w:val="Bibliography"/>
@@ -6092,8 +6219,8 @@
         <w:t xml:space="preserve">12 (1): 29–39.</w:t>
       </w:r>
     </w:p>
-    <w:bookmarkEnd w:id="140"/>
-    <w:bookmarkStart w:id="141" w:name="ref-Wernberg2003-mp"/>
+    <w:bookmarkEnd w:id="144"/>
+    <w:bookmarkStart w:id="145" w:name="ref-Wernberg2003-mp"/>
     <w:p>
       <w:pPr>
         <w:pStyle w:val="Bibliography"/>
@@ -6128,8 +6255,8 @@
         <w:t xml:space="preserve">143 (1): 47–55.</w:t>
       </w:r>
     </w:p>
-    <w:bookmarkEnd w:id="141"/>
-    <w:bookmarkStart w:id="143" w:name="ref-Wernberg2008"/>
+    <w:bookmarkEnd w:id="145"/>
+    <w:bookmarkStart w:id="147" w:name="ref-Wernberg2008"/>
     <w:p>
       <w:pPr>
         <w:pStyle w:val="Bibliography"/>
@@ -6155,7 +6282,7 @@
       <w:r>
         <w:t xml:space="preserve"> </w:t>
       </w:r>
-      <w:hyperlink r:id="rId142">
+      <w:hyperlink r:id="rId146">
         <w:r>
           <w:rPr>
             <w:rStyle w:val="Hyperlink"/>
@@ -6167,8 +6294,8 @@
         <w:t xml:space="preserve">.</w:t>
       </w:r>
     </w:p>
-    <w:bookmarkEnd w:id="143"/>
-    <w:bookmarkStart w:id="144" w:name="ref-wernberg2010"/>
+    <w:bookmarkEnd w:id="147"/>
+    <w:bookmarkStart w:id="148" w:name="ref-wernberg2010"/>
     <w:p>
       <w:pPr>
         <w:pStyle w:val="Bibliography"/>
@@ -6192,8 +6319,8 @@
         <w:t xml:space="preserve">46 (1): 153–61.</w:t>
       </w:r>
     </w:p>
-    <w:bookmarkEnd w:id="144"/>
-    <w:bookmarkStart w:id="146" w:name="ref-Wernberg2005c"/>
+    <w:bookmarkEnd w:id="148"/>
+    <w:bookmarkStart w:id="150" w:name="ref-Wernberg2005c"/>
     <w:p>
       <w:pPr>
         <w:pStyle w:val="Bibliography"/>
@@ -6219,7 +6346,7 @@
       <w:r>
         <w:t xml:space="preserve"> </w:t>
       </w:r>
-      <w:hyperlink r:id="rId145">
+      <w:hyperlink r:id="rId149">
         <w:r>
           <w:rPr>
             <w:rStyle w:val="Hyperlink"/>
@@ -6231,8 +6358,8 @@
         <w:t xml:space="preserve">.</w:t>
       </w:r>
     </w:p>
-    <w:bookmarkEnd w:id="146"/>
-    <w:bookmarkStart w:id="147" w:name="ref-Willis2003-xo"/>
+    <w:bookmarkEnd w:id="150"/>
+    <w:bookmarkStart w:id="151" w:name="ref-Willis2003-xo"/>
     <w:p>
       <w:pPr>
         <w:pStyle w:val="Bibliography"/>
@@ -6256,8 +6383,8 @@
         <w:t xml:space="preserve">257: 209–21.</w:t>
       </w:r>
     </w:p>
-    <w:bookmarkEnd w:id="147"/>
-    <w:bookmarkStart w:id="148" w:name="ref-Wing2007-tv"/>
+    <w:bookmarkEnd w:id="151"/>
+    <w:bookmarkStart w:id="152" w:name="ref-Wing2007-tv"/>
     <w:p>
       <w:pPr>
         <w:pStyle w:val="Bibliography"/>
@@ -6281,8 +6408,8 @@
         <w:t xml:space="preserve">52 (5): 1853–64.</w:t>
       </w:r>
     </w:p>
-    <w:bookmarkEnd w:id="148"/>
-    <w:bookmarkStart w:id="149" w:name="ref-zimmerman1986"/>
+    <w:bookmarkEnd w:id="152"/>
+    <w:bookmarkStart w:id="153" w:name="ref-zimmerman1986"/>
     <w:p>
       <w:pPr>
         <w:pStyle w:val="Bibliography"/>
@@ -6306,8 +6433,8 @@
         <w:t xml:space="preserve">27 (2): 277–85.</w:t>
       </w:r>
     </w:p>
-    <w:bookmarkEnd w:id="149"/>
-    <w:bookmarkEnd w:id="150"/>
+    <w:bookmarkEnd w:id="153"/>
+    <w:bookmarkEnd w:id="154"/>
     <w:sectPr>
       <w:headerReference w:type="even" r:id="rId10"/>
       <w:headerReference w:type="default" r:id="rId9"/>

</xml_diff>

<commit_message>
some minor touch ups. added more figure captions. sorted out minor issues with references. added abstract and output updated. final review and touch ups are next...
</commit_message>
<xml_diff>
--- a/morphology_paper.docx
+++ b/morphology_paper.docx
@@ -85,6 +85,12 @@
         <w:t xml:space="preserve"> </w:t>
       </w:r>
       <w:r>
+        <w:t xml:space="preserve">morphological</w:t>
+      </w:r>
+      <w:r>
+        <w:t xml:space="preserve"> </w:t>
+      </w:r>
+      <w:r>
         <w:t xml:space="preserve">characteristics</w:t>
       </w:r>
     </w:p>
@@ -142,6 +148,1233 @@
       </w:r>
       <w:r>
         <w:t xml:space="preserve">Smit</w:t>
+      </w:r>
+    </w:p>
+    <w:p>
+      <w:pPr>
+        <w:pStyle w:val="Compact"/>
+        <w:pStyle w:val="Abstract"/>
+      </w:pPr>
+      <w:r>
+        <w:rPr>
+          <w:b/>
+        </w:rPr>
+        <w:t xml:space="preserve">Abstract</w:t>
+      </w:r>
+      <w:r>
+        <w:t xml:space="preserve">:</w:t>
+      </w:r>
+      <w:r>
+        <w:t xml:space="preserve"> </w:t>
+      </w:r>
+      <w:r>
+        <w:t xml:space="preserve">Macroalgae</w:t>
+      </w:r>
+      <w:r>
+        <w:t xml:space="preserve"> </w:t>
+      </w:r>
+      <w:r>
+        <w:t xml:space="preserve">morphological</w:t>
+      </w:r>
+      <w:r>
+        <w:t xml:space="preserve"> </w:t>
+      </w:r>
+      <w:r>
+        <w:t xml:space="preserve">characteristics</w:t>
+      </w:r>
+      <w:r>
+        <w:t xml:space="preserve"> </w:t>
+      </w:r>
+      <w:r>
+        <w:t xml:space="preserve">are</w:t>
+      </w:r>
+      <w:r>
+        <w:t xml:space="preserve"> </w:t>
+      </w:r>
+      <w:r>
+        <w:t xml:space="preserve">determined</w:t>
+      </w:r>
+      <w:r>
+        <w:t xml:space="preserve"> </w:t>
+      </w:r>
+      <w:r>
+        <w:t xml:space="preserve">by</w:t>
+      </w:r>
+      <w:r>
+        <w:t xml:space="preserve"> </w:t>
+      </w:r>
+      <w:r>
+        <w:t xml:space="preserve">a</w:t>
+      </w:r>
+      <w:r>
+        <w:t xml:space="preserve"> </w:t>
+      </w:r>
+      <w:r>
+        <w:t xml:space="preserve">combination</w:t>
+      </w:r>
+      <w:r>
+        <w:t xml:space="preserve"> </w:t>
+      </w:r>
+      <w:r>
+        <w:t xml:space="preserve">of</w:t>
+      </w:r>
+      <w:r>
+        <w:t xml:space="preserve"> </w:t>
+      </w:r>
+      <w:r>
+        <w:t xml:space="preserve">environmental</w:t>
+      </w:r>
+      <w:r>
+        <w:t xml:space="preserve"> </w:t>
+      </w:r>
+      <w:r>
+        <w:t xml:space="preserve">factors</w:t>
+      </w:r>
+      <w:r>
+        <w:t xml:space="preserve"> </w:t>
+      </w:r>
+      <w:r>
+        <w:t xml:space="preserve">with</w:t>
+      </w:r>
+      <w:r>
+        <w:t xml:space="preserve"> </w:t>
+      </w:r>
+      <w:r>
+        <w:t xml:space="preserve">wave</w:t>
+      </w:r>
+      <w:r>
+        <w:t xml:space="preserve"> </w:t>
+      </w:r>
+      <w:r>
+        <w:t xml:space="preserve">exposure</w:t>
+      </w:r>
+      <w:r>
+        <w:t xml:space="preserve"> </w:t>
+      </w:r>
+      <w:r>
+        <w:t xml:space="preserve">and</w:t>
+      </w:r>
+      <w:r>
+        <w:t xml:space="preserve"> </w:t>
+      </w:r>
+      <w:r>
+        <w:t xml:space="preserve">temperature</w:t>
+      </w:r>
+      <w:r>
+        <w:t xml:space="preserve"> </w:t>
+      </w:r>
+      <w:r>
+        <w:t xml:space="preserve">being</w:t>
+      </w:r>
+      <w:r>
+        <w:t xml:space="preserve"> </w:t>
+      </w:r>
+      <w:r>
+        <w:t xml:space="preserve">identified</w:t>
+      </w:r>
+      <w:r>
+        <w:t xml:space="preserve"> </w:t>
+      </w:r>
+      <w:r>
+        <w:t xml:space="preserve">as</w:t>
+      </w:r>
+      <w:r>
+        <w:t xml:space="preserve"> </w:t>
+      </w:r>
+      <w:r>
+        <w:t xml:space="preserve">the</w:t>
+      </w:r>
+      <w:r>
+        <w:t xml:space="preserve"> </w:t>
+      </w:r>
+      <w:r>
+        <w:t xml:space="preserve">main</w:t>
+      </w:r>
+      <w:r>
+        <w:t xml:space="preserve"> </w:t>
+      </w:r>
+      <w:r>
+        <w:t xml:space="preserve">drivers</w:t>
+      </w:r>
+      <w:r>
+        <w:t xml:space="preserve"> </w:t>
+      </w:r>
+      <w:r>
+        <w:t xml:space="preserve">of</w:t>
+      </w:r>
+      <w:r>
+        <w:t xml:space="preserve"> </w:t>
+      </w:r>
+      <w:r>
+        <w:t xml:space="preserve">morphological</w:t>
+      </w:r>
+      <w:r>
+        <w:t xml:space="preserve"> </w:t>
+      </w:r>
+      <w:r>
+        <w:t xml:space="preserve">adaptation.</w:t>
+      </w:r>
+      <w:r>
+        <w:t xml:space="preserve"> </w:t>
+      </w:r>
+      <w:r>
+        <w:t xml:space="preserve">Macroalgae</w:t>
+      </w:r>
+      <w:r>
+        <w:t xml:space="preserve"> </w:t>
+      </w:r>
+      <w:r>
+        <w:t xml:space="preserve">have</w:t>
+      </w:r>
+      <w:r>
+        <w:t xml:space="preserve"> </w:t>
+      </w:r>
+      <w:r>
+        <w:t xml:space="preserve">shown</w:t>
+      </w:r>
+      <w:r>
+        <w:t xml:space="preserve"> </w:t>
+      </w:r>
+      <w:r>
+        <w:t xml:space="preserve">to</w:t>
+      </w:r>
+      <w:r>
+        <w:t xml:space="preserve"> </w:t>
+      </w:r>
+      <w:r>
+        <w:t xml:space="preserve">exhibit</w:t>
+      </w:r>
+      <w:r>
+        <w:t xml:space="preserve"> </w:t>
+      </w:r>
+      <w:r>
+        <w:t xml:space="preserve">different</w:t>
+      </w:r>
+      <w:r>
+        <w:t xml:space="preserve"> </w:t>
+      </w:r>
+      <w:r>
+        <w:t xml:space="preserve">responses</w:t>
+      </w:r>
+      <w:r>
+        <w:t xml:space="preserve"> </w:t>
+      </w:r>
+      <w:r>
+        <w:t xml:space="preserve">to</w:t>
+      </w:r>
+      <w:r>
+        <w:t xml:space="preserve"> </w:t>
+      </w:r>
+      <w:r>
+        <w:t xml:space="preserve">different</w:t>
+      </w:r>
+      <w:r>
+        <w:t xml:space="preserve"> </w:t>
+      </w:r>
+      <w:r>
+        <w:t xml:space="preserve">magnitudes</w:t>
+      </w:r>
+      <w:r>
+        <w:t xml:space="preserve"> </w:t>
+      </w:r>
+      <w:r>
+        <w:t xml:space="preserve">of</w:t>
+      </w:r>
+      <w:r>
+        <w:t xml:space="preserve"> </w:t>
+      </w:r>
+      <w:r>
+        <w:t xml:space="preserve">exposure,</w:t>
+      </w:r>
+      <w:r>
+        <w:t xml:space="preserve"> </w:t>
+      </w:r>
+      <w:r>
+        <w:t xml:space="preserve">such</w:t>
+      </w:r>
+      <w:r>
+        <w:t xml:space="preserve"> </w:t>
+      </w:r>
+      <w:r>
+        <w:t xml:space="preserve">as</w:t>
+      </w:r>
+      <w:r>
+        <w:t xml:space="preserve"> </w:t>
+      </w:r>
+      <w:r>
+        <w:t xml:space="preserve">reduction</w:t>
+      </w:r>
+      <w:r>
+        <w:t xml:space="preserve"> </w:t>
+      </w:r>
+      <w:r>
+        <w:t xml:space="preserve">in</w:t>
+      </w:r>
+      <w:r>
+        <w:t xml:space="preserve"> </w:t>
+      </w:r>
+      <w:r>
+        <w:t xml:space="preserve">overall</w:t>
+      </w:r>
+      <w:r>
+        <w:t xml:space="preserve"> </w:t>
+      </w:r>
+      <w:r>
+        <w:t xml:space="preserve">size</w:t>
+      </w:r>
+      <w:r>
+        <w:t xml:space="preserve"> </w:t>
+      </w:r>
+      <w:r>
+        <w:t xml:space="preserve">and</w:t>
+      </w:r>
+      <w:r>
+        <w:t xml:space="preserve"> </w:t>
+      </w:r>
+      <w:r>
+        <w:t xml:space="preserve">strength</w:t>
+      </w:r>
+      <w:r>
+        <w:t xml:space="preserve"> </w:t>
+      </w:r>
+      <w:r>
+        <w:t xml:space="preserve">increasing</w:t>
+      </w:r>
+      <w:r>
+        <w:t xml:space="preserve"> </w:t>
+      </w:r>
+      <w:r>
+        <w:t xml:space="preserve">traits.</w:t>
+      </w:r>
+      <w:r>
+        <w:t xml:space="preserve"> </w:t>
+      </w:r>
+      <w:r>
+        <w:t xml:space="preserve">In</w:t>
+      </w:r>
+      <w:r>
+        <w:t xml:space="preserve"> </w:t>
+      </w:r>
+      <w:r>
+        <w:t xml:space="preserve">terms</w:t>
+      </w:r>
+      <w:r>
+        <w:t xml:space="preserve"> </w:t>
+      </w:r>
+      <w:r>
+        <w:t xml:space="preserve">of</w:t>
+      </w:r>
+      <w:r>
+        <w:t xml:space="preserve"> </w:t>
+      </w:r>
+      <w:r>
+        <w:t xml:space="preserve">temperature,</w:t>
+      </w:r>
+      <w:r>
+        <w:t xml:space="preserve"> </w:t>
+      </w:r>
+      <w:r>
+        <w:t xml:space="preserve">warmer</w:t>
+      </w:r>
+      <w:r>
+        <w:t xml:space="preserve"> </w:t>
+      </w:r>
+      <w:r>
+        <w:t xml:space="preserve">environments</w:t>
+      </w:r>
+      <w:r>
+        <w:t xml:space="preserve"> </w:t>
+      </w:r>
+      <w:r>
+        <w:t xml:space="preserve">have</w:t>
+      </w:r>
+      <w:r>
+        <w:t xml:space="preserve"> </w:t>
+      </w:r>
+      <w:r>
+        <w:t xml:space="preserve">been</w:t>
+      </w:r>
+      <w:r>
+        <w:t xml:space="preserve"> </w:t>
+      </w:r>
+      <w:r>
+        <w:t xml:space="preserve">shown</w:t>
+      </w:r>
+      <w:r>
+        <w:t xml:space="preserve"> </w:t>
+      </w:r>
+      <w:r>
+        <w:t xml:space="preserve">to</w:t>
+      </w:r>
+      <w:r>
+        <w:t xml:space="preserve"> </w:t>
+      </w:r>
+      <w:r>
+        <w:t xml:space="preserve">reduce</w:t>
+      </w:r>
+      <w:r>
+        <w:t xml:space="preserve"> </w:t>
+      </w:r>
+      <w:r>
+        <w:t xml:space="preserve">the</w:t>
+      </w:r>
+      <w:r>
+        <w:t xml:space="preserve"> </w:t>
+      </w:r>
+      <w:r>
+        <w:t xml:space="preserve">overall</w:t>
+      </w:r>
+      <w:r>
+        <w:t xml:space="preserve"> </w:t>
+      </w:r>
+      <w:r>
+        <w:t xml:space="preserve">size</w:t>
+      </w:r>
+      <w:r>
+        <w:t xml:space="preserve"> </w:t>
+      </w:r>
+      <w:r>
+        <w:t xml:space="preserve">of</w:t>
+      </w:r>
+      <w:r>
+        <w:t xml:space="preserve"> </w:t>
+      </w:r>
+      <w:r>
+        <w:t xml:space="preserve">resident</w:t>
+      </w:r>
+      <w:r>
+        <w:t xml:space="preserve"> </w:t>
+      </w:r>
+      <w:r>
+        <w:t xml:space="preserve">and</w:t>
+      </w:r>
+      <w:r>
+        <w:t xml:space="preserve"> </w:t>
+      </w:r>
+      <w:r>
+        <w:t xml:space="preserve">transplanted</w:t>
+      </w:r>
+      <w:r>
+        <w:t xml:space="preserve"> </w:t>
+      </w:r>
+      <w:r>
+        <w:t xml:space="preserve">species.</w:t>
+      </w:r>
+      <w:r>
+        <w:t xml:space="preserve"> </w:t>
+      </w:r>
+      <w:r>
+        <w:t xml:space="preserve">However,</w:t>
+      </w:r>
+      <w:r>
+        <w:t xml:space="preserve"> </w:t>
+      </w:r>
+      <w:r>
+        <w:t xml:space="preserve">none</w:t>
+      </w:r>
+      <w:r>
+        <w:t xml:space="preserve"> </w:t>
+      </w:r>
+      <w:r>
+        <w:t xml:space="preserve">of</w:t>
+      </w:r>
+      <w:r>
+        <w:t xml:space="preserve"> </w:t>
+      </w:r>
+      <w:r>
+        <w:t xml:space="preserve">the</w:t>
+      </w:r>
+      <w:r>
+        <w:t xml:space="preserve"> </w:t>
+      </w:r>
+      <w:r>
+        <w:t xml:space="preserve">past</w:t>
+      </w:r>
+      <w:r>
+        <w:t xml:space="preserve"> </w:t>
+      </w:r>
+      <w:r>
+        <w:t xml:space="preserve">studies</w:t>
+      </w:r>
+      <w:r>
+        <w:t xml:space="preserve"> </w:t>
+      </w:r>
+      <w:r>
+        <w:t xml:space="preserve">have</w:t>
+      </w:r>
+      <w:r>
+        <w:t xml:space="preserve"> </w:t>
+      </w:r>
+      <w:r>
+        <w:t xml:space="preserve">identified</w:t>
+      </w:r>
+      <w:r>
+        <w:t xml:space="preserve"> </w:t>
+      </w:r>
+      <w:r>
+        <w:t xml:space="preserve">specific</w:t>
+      </w:r>
+      <w:r>
+        <w:t xml:space="preserve"> </w:t>
+      </w:r>
+      <w:r>
+        <w:t xml:space="preserve">wave</w:t>
+      </w:r>
+      <w:r>
+        <w:t xml:space="preserve"> </w:t>
+      </w:r>
+      <w:r>
+        <w:t xml:space="preserve">and</w:t>
+      </w:r>
+      <w:r>
+        <w:t xml:space="preserve"> </w:t>
+      </w:r>
+      <w:r>
+        <w:t xml:space="preserve">temperature</w:t>
+      </w:r>
+      <w:r>
+        <w:t xml:space="preserve"> </w:t>
+      </w:r>
+      <w:r>
+        <w:t xml:space="preserve">metrics</w:t>
+      </w:r>
+      <w:r>
+        <w:t xml:space="preserve"> </w:t>
+      </w:r>
+      <w:r>
+        <w:t xml:space="preserve">responsible</w:t>
+      </w:r>
+      <w:r>
+        <w:t xml:space="preserve"> </w:t>
+      </w:r>
+      <w:r>
+        <w:t xml:space="preserve">for</w:t>
+      </w:r>
+      <w:r>
+        <w:t xml:space="preserve"> </w:t>
+      </w:r>
+      <w:r>
+        <w:t xml:space="preserve">the</w:t>
+      </w:r>
+      <w:r>
+        <w:t xml:space="preserve"> </w:t>
+      </w:r>
+      <w:r>
+        <w:t xml:space="preserve">morphological</w:t>
+      </w:r>
+      <w:r>
+        <w:t xml:space="preserve"> </w:t>
+      </w:r>
+      <w:r>
+        <w:t xml:space="preserve">adaptation</w:t>
+      </w:r>
+      <w:r>
+        <w:t xml:space="preserve"> </w:t>
+      </w:r>
+      <w:r>
+        <w:t xml:space="preserve">macroalgae</w:t>
+      </w:r>
+      <w:r>
+        <w:t xml:space="preserve"> </w:t>
+      </w:r>
+      <w:r>
+        <w:t xml:space="preserve">exhibit.</w:t>
+      </w:r>
+      <w:r>
+        <w:t xml:space="preserve"> </w:t>
+      </w:r>
+      <w:r>
+        <w:t xml:space="preserve">Past</w:t>
+      </w:r>
+      <w:r>
+        <w:t xml:space="preserve"> </w:t>
+      </w:r>
+      <w:r>
+        <w:t xml:space="preserve">research</w:t>
+      </w:r>
+      <w:r>
+        <w:t xml:space="preserve"> </w:t>
+      </w:r>
+      <w:r>
+        <w:t xml:space="preserve">has</w:t>
+      </w:r>
+      <w:r>
+        <w:t xml:space="preserve"> </w:t>
+      </w:r>
+      <w:r>
+        <w:t xml:space="preserve">often</w:t>
+      </w:r>
+      <w:r>
+        <w:t xml:space="preserve"> </w:t>
+      </w:r>
+      <w:r>
+        <w:t xml:space="preserve">used</w:t>
+      </w:r>
+      <w:r>
+        <w:t xml:space="preserve"> </w:t>
+      </w:r>
+      <w:r>
+        <w:t xml:space="preserve">simple</w:t>
+      </w:r>
+      <w:r>
+        <w:t xml:space="preserve"> </w:t>
+      </w:r>
+      <w:r>
+        <w:t xml:space="preserve">or</w:t>
+      </w:r>
+      <w:r>
+        <w:t xml:space="preserve"> </w:t>
+      </w:r>
+      <w:r>
+        <w:t xml:space="preserve">two</w:t>
+      </w:r>
+      <w:r>
+        <w:t xml:space="preserve"> </w:t>
+      </w:r>
+      <w:r>
+        <w:t xml:space="preserve">dimensional</w:t>
+      </w:r>
+      <w:r>
+        <w:t xml:space="preserve"> </w:t>
+      </w:r>
+      <w:r>
+        <w:t xml:space="preserve">models</w:t>
+      </w:r>
+      <w:r>
+        <w:t xml:space="preserve"> </w:t>
+      </w:r>
+      <w:r>
+        <w:t xml:space="preserve">of</w:t>
+      </w:r>
+      <w:r>
+        <w:t xml:space="preserve"> </w:t>
+      </w:r>
+      <w:r>
+        <w:t xml:space="preserve">wave</w:t>
+      </w:r>
+      <w:r>
+        <w:t xml:space="preserve"> </w:t>
+      </w:r>
+      <w:r>
+        <w:t xml:space="preserve">exposure</w:t>
+      </w:r>
+      <w:r>
+        <w:t xml:space="preserve"> </w:t>
+      </w:r>
+      <w:r>
+        <w:t xml:space="preserve">which</w:t>
+      </w:r>
+      <w:r>
+        <w:t xml:space="preserve"> </w:t>
+      </w:r>
+      <w:r>
+        <w:t xml:space="preserve">does</w:t>
+      </w:r>
+      <w:r>
+        <w:t xml:space="preserve"> </w:t>
+      </w:r>
+      <w:r>
+        <w:t xml:space="preserve">not</w:t>
+      </w:r>
+      <w:r>
+        <w:t xml:space="preserve"> </w:t>
+      </w:r>
+      <w:r>
+        <w:t xml:space="preserve">take</w:t>
+      </w:r>
+      <w:r>
+        <w:t xml:space="preserve"> </w:t>
+      </w:r>
+      <w:r>
+        <w:t xml:space="preserve">into</w:t>
+      </w:r>
+      <w:r>
+        <w:t xml:space="preserve"> </w:t>
+      </w:r>
+      <w:r>
+        <w:t xml:space="preserve">account</w:t>
+      </w:r>
+      <w:r>
+        <w:t xml:space="preserve"> </w:t>
+      </w:r>
+      <w:r>
+        <w:t xml:space="preserve">important</w:t>
+      </w:r>
+      <w:r>
+        <w:t xml:space="preserve"> </w:t>
+      </w:r>
+      <w:r>
+        <w:t xml:space="preserve">aspects</w:t>
+      </w:r>
+      <w:r>
+        <w:t xml:space="preserve"> </w:t>
+      </w:r>
+      <w:r>
+        <w:t xml:space="preserve">of</w:t>
+      </w:r>
+      <w:r>
+        <w:t xml:space="preserve"> </w:t>
+      </w:r>
+      <w:r>
+        <w:t xml:space="preserve">the</w:t>
+      </w:r>
+      <w:r>
+        <w:t xml:space="preserve"> </w:t>
+      </w:r>
+      <w:r>
+        <w:t xml:space="preserve">nearshore</w:t>
+      </w:r>
+      <w:r>
+        <w:t xml:space="preserve"> </w:t>
+      </w:r>
+      <w:r>
+        <w:t xml:space="preserve">environment</w:t>
+      </w:r>
+      <w:r>
+        <w:t xml:space="preserve"> </w:t>
+      </w:r>
+      <w:r>
+        <w:t xml:space="preserve">such</w:t>
+      </w:r>
+      <w:r>
+        <w:t xml:space="preserve"> </w:t>
+      </w:r>
+      <w:r>
+        <w:t xml:space="preserve">as</w:t>
+      </w:r>
+      <w:r>
+        <w:t xml:space="preserve"> </w:t>
+      </w:r>
+      <w:r>
+        <w:t xml:space="preserve">wave</w:t>
+      </w:r>
+      <w:r>
+        <w:t xml:space="preserve"> </w:t>
+      </w:r>
+      <w:r>
+        <w:t xml:space="preserve">breaking,</w:t>
+      </w:r>
+      <w:r>
+        <w:t xml:space="preserve"> </w:t>
+      </w:r>
+      <w:r>
+        <w:t xml:space="preserve">refraction</w:t>
+      </w:r>
+      <w:r>
+        <w:t xml:space="preserve"> </w:t>
+      </w:r>
+      <w:r>
+        <w:t xml:space="preserve">and</w:t>
+      </w:r>
+      <w:r>
+        <w:t xml:space="preserve"> </w:t>
+      </w:r>
+      <w:r>
+        <w:t xml:space="preserve">diffraction.</w:t>
+      </w:r>
+      <w:r>
+        <w:t xml:space="preserve"> </w:t>
+      </w:r>
+      <w:r>
+        <w:t xml:space="preserve">Furthermore,</w:t>
+      </w:r>
+      <w:r>
+        <w:t xml:space="preserve"> </w:t>
+      </w:r>
+      <w:r>
+        <w:t xml:space="preserve">past</w:t>
+      </w:r>
+      <w:r>
+        <w:t xml:space="preserve"> </w:t>
+      </w:r>
+      <w:r>
+        <w:t xml:space="preserve">studies</w:t>
+      </w:r>
+      <w:r>
+        <w:t xml:space="preserve"> </w:t>
+      </w:r>
+      <w:r>
+        <w:t xml:space="preserve">have</w:t>
+      </w:r>
+      <w:r>
+        <w:t xml:space="preserve"> </w:t>
+      </w:r>
+      <w:r>
+        <w:t xml:space="preserve">often</w:t>
+      </w:r>
+      <w:r>
+        <w:t xml:space="preserve"> </w:t>
+      </w:r>
+      <w:r>
+        <w:t xml:space="preserve">used</w:t>
+      </w:r>
+      <w:r>
+        <w:t xml:space="preserve"> </w:t>
+      </w:r>
+      <w:r>
+        <w:t xml:space="preserve">satellite</w:t>
+      </w:r>
+      <w:r>
+        <w:t xml:space="preserve"> </w:t>
+      </w:r>
+      <w:r>
+        <w:t xml:space="preserve">as</w:t>
+      </w:r>
+      <w:r>
+        <w:t xml:space="preserve"> </w:t>
+      </w:r>
+      <w:r>
+        <w:t xml:space="preserve">sources</w:t>
+      </w:r>
+      <w:r>
+        <w:t xml:space="preserve"> </w:t>
+      </w:r>
+      <w:r>
+        <w:t xml:space="preserve">for</w:t>
+      </w:r>
+      <w:r>
+        <w:t xml:space="preserve"> </w:t>
+      </w:r>
+      <w:r>
+        <w:t xml:space="preserve">temperature</w:t>
+      </w:r>
+      <w:r>
+        <w:t xml:space="preserve"> </w:t>
+      </w:r>
+      <w:r>
+        <w:t xml:space="preserve">data</w:t>
+      </w:r>
+      <w:r>
+        <w:t xml:space="preserve"> </w:t>
+      </w:r>
+      <w:r>
+        <w:t xml:space="preserve">which</w:t>
+      </w:r>
+      <w:r>
+        <w:t xml:space="preserve"> </w:t>
+      </w:r>
+      <w:r>
+        <w:t xml:space="preserve">has</w:t>
+      </w:r>
+      <w:r>
+        <w:t xml:space="preserve"> </w:t>
+      </w:r>
+      <w:r>
+        <w:t xml:space="preserve">been</w:t>
+      </w:r>
+      <w:r>
+        <w:t xml:space="preserve"> </w:t>
+      </w:r>
+      <w:r>
+        <w:t xml:space="preserve">shown</w:t>
+      </w:r>
+      <w:r>
+        <w:t xml:space="preserve"> </w:t>
+      </w:r>
+      <w:r>
+        <w:t xml:space="preserve">to</w:t>
+      </w:r>
+      <w:r>
+        <w:t xml:space="preserve"> </w:t>
+      </w:r>
+      <w:r>
+        <w:t xml:space="preserve">have</w:t>
+      </w:r>
+      <w:r>
+        <w:t xml:space="preserve"> </w:t>
+      </w:r>
+      <w:r>
+        <w:t xml:space="preserve">large</w:t>
+      </w:r>
+      <w:r>
+        <w:t xml:space="preserve"> </w:t>
+      </w:r>
+      <w:r>
+        <w:t xml:space="preserve">bias</w:t>
+      </w:r>
+      <w:r>
+        <w:t xml:space="preserve"> </w:t>
+      </w:r>
+      <w:r>
+        <w:t xml:space="preserve">when</w:t>
+      </w:r>
+      <w:r>
+        <w:t xml:space="preserve"> </w:t>
+      </w:r>
+      <w:r>
+        <w:t xml:space="preserve">measuring</w:t>
+      </w:r>
+      <w:r>
+        <w:t xml:space="preserve"> </w:t>
+      </w:r>
+      <w:r>
+        <w:t xml:space="preserve">the</w:t>
+      </w:r>
+      <w:r>
+        <w:t xml:space="preserve"> </w:t>
+      </w:r>
+      <w:r>
+        <w:t xml:space="preserve">nearshore</w:t>
+      </w:r>
+      <w:r>
+        <w:t xml:space="preserve"> </w:t>
+      </w:r>
+      <w:r>
+        <w:t xml:space="preserve">environment.</w:t>
+      </w:r>
+      <w:r>
+        <w:t xml:space="preserve"> </w:t>
+      </w:r>
+      <w:r>
+        <w:t xml:space="preserve">This</w:t>
+      </w:r>
+      <w:r>
+        <w:t xml:space="preserve"> </w:t>
+      </w:r>
+      <w:r>
+        <w:t xml:space="preserve">study</w:t>
+      </w:r>
+      <w:r>
+        <w:t xml:space="preserve"> </w:t>
+      </w:r>
+      <w:r>
+        <w:t xml:space="preserve">used</w:t>
+      </w:r>
+      <w:r>
+        <w:t xml:space="preserve"> </w:t>
+      </w:r>
+      <w:r>
+        <w:t xml:space="preserve">in</w:t>
+      </w:r>
+      <w:r>
+        <w:t xml:space="preserve"> </w:t>
+      </w:r>
+      <w:r>
+        <w:t xml:space="preserve">situ</w:t>
+      </w:r>
+      <w:r>
+        <w:t xml:space="preserve"> </w:t>
+      </w:r>
+      <w:r>
+        <w:t xml:space="preserve">temperature</w:t>
+      </w:r>
+      <w:r>
+        <w:t xml:space="preserve"> </w:t>
+      </w:r>
+      <w:r>
+        <w:t xml:space="preserve">data</w:t>
+      </w:r>
+      <w:r>
+        <w:t xml:space="preserve"> </w:t>
+      </w:r>
+      <w:r>
+        <w:t xml:space="preserve">and</w:t>
+      </w:r>
+      <w:r>
+        <w:t xml:space="preserve"> </w:t>
+      </w:r>
+      <w:r>
+        <w:t xml:space="preserve">wave</w:t>
+      </w:r>
+      <w:r>
+        <w:t xml:space="preserve"> </w:t>
+      </w:r>
+      <w:r>
+        <w:t xml:space="preserve">power</w:t>
+      </w:r>
+      <w:r>
+        <w:t xml:space="preserve"> </w:t>
+      </w:r>
+      <w:r>
+        <w:t xml:space="preserve">calculated</w:t>
+      </w:r>
+      <w:r>
+        <w:t xml:space="preserve"> </w:t>
+      </w:r>
+      <w:r>
+        <w:t xml:space="preserve">from</w:t>
+      </w:r>
+      <w:r>
+        <w:t xml:space="preserve"> </w:t>
+      </w:r>
+      <w:r>
+        <w:t xml:space="preserve">a</w:t>
+      </w:r>
+      <w:r>
+        <w:t xml:space="preserve"> </w:t>
+      </w:r>
+      <w:r>
+        <w:t xml:space="preserve">3D-numerical</w:t>
+      </w:r>
+      <w:r>
+        <w:t xml:space="preserve"> </w:t>
+      </w:r>
+      <w:r>
+        <w:t xml:space="preserve">model</w:t>
+      </w:r>
+      <w:r>
+        <w:t xml:space="preserve"> </w:t>
+      </w:r>
+      <w:r>
+        <w:t xml:space="preserve">to</w:t>
+      </w:r>
+      <w:r>
+        <w:t xml:space="preserve"> </w:t>
+      </w:r>
+      <w:r>
+        <w:t xml:space="preserve">identify</w:t>
+      </w:r>
+      <w:r>
+        <w:t xml:space="preserve"> </w:t>
+      </w:r>
+      <w:r>
+        <w:t xml:space="preserve">specific</w:t>
+      </w:r>
+      <w:r>
+        <w:t xml:space="preserve"> </w:t>
+      </w:r>
+      <w:r>
+        <w:t xml:space="preserve">temperature</w:t>
+      </w:r>
+      <w:r>
+        <w:t xml:space="preserve"> </w:t>
+      </w:r>
+      <w:r>
+        <w:t xml:space="preserve">and</w:t>
+      </w:r>
+      <w:r>
+        <w:t xml:space="preserve"> </w:t>
+      </w:r>
+      <w:r>
+        <w:t xml:space="preserve">wave</w:t>
+      </w:r>
+      <w:r>
+        <w:t xml:space="preserve"> </w:t>
+      </w:r>
+      <w:r>
+        <w:t xml:space="preserve">metrics</w:t>
+      </w:r>
+      <w:r>
+        <w:t xml:space="preserve"> </w:t>
+      </w:r>
+      <w:r>
+        <w:t xml:space="preserve">responsible</w:t>
+      </w:r>
+      <w:r>
+        <w:t xml:space="preserve"> </w:t>
+      </w:r>
+      <w:r>
+        <w:t xml:space="preserve">for</w:t>
+      </w:r>
+      <w:r>
+        <w:t xml:space="preserve"> </w:t>
+      </w:r>
+      <w:r>
+        <w:t xml:space="preserve">morphological</w:t>
+      </w:r>
+      <w:r>
+        <w:t xml:space="preserve"> </w:t>
+      </w:r>
+      <w:r>
+        <w:t xml:space="preserve">adaptation.</w:t>
+      </w:r>
+      <w:r>
+        <w:t xml:space="preserve"> </w:t>
+      </w:r>
+      <w:r>
+        <w:t xml:space="preserve">The</w:t>
+      </w:r>
+      <w:r>
+        <w:t xml:space="preserve"> </w:t>
+      </w:r>
+      <w:r>
+        <w:t xml:space="preserve">results</w:t>
+      </w:r>
+      <w:r>
+        <w:t xml:space="preserve"> </w:t>
+      </w:r>
+      <w:r>
+        <w:t xml:space="preserve">identify</w:t>
+      </w:r>
+      <w:r>
+        <w:t xml:space="preserve"> </w:t>
+      </w:r>
+      <w:r>
+        <w:t xml:space="preserve">wave</w:t>
+      </w:r>
+      <w:r>
+        <w:t xml:space="preserve"> </w:t>
+      </w:r>
+      <w:r>
+        <w:t xml:space="preserve">exposure</w:t>
+      </w:r>
+      <w:r>
+        <w:t xml:space="preserve"> </w:t>
+      </w:r>
+      <w:r>
+        <w:t xml:space="preserve">as</w:t>
+      </w:r>
+      <w:r>
+        <w:t xml:space="preserve"> </w:t>
+      </w:r>
+      <w:r>
+        <w:t xml:space="preserve">the</w:t>
+      </w:r>
+      <w:r>
+        <w:t xml:space="preserve"> </w:t>
+      </w:r>
+      <w:r>
+        <w:t xml:space="preserve">main</w:t>
+      </w:r>
+      <w:r>
+        <w:t xml:space="preserve"> </w:t>
+      </w:r>
+      <w:r>
+        <w:t xml:space="preserve">driver</w:t>
+      </w:r>
+      <w:r>
+        <w:t xml:space="preserve"> </w:t>
+      </w:r>
+      <w:r>
+        <w:t xml:space="preserve">of</w:t>
+      </w:r>
+      <w:r>
+        <w:t xml:space="preserve"> </w:t>
+      </w:r>
+      <w:r>
+        <w:t xml:space="preserve">morphological</w:t>
+      </w:r>
+      <w:r>
+        <w:t xml:space="preserve"> </w:t>
+      </w:r>
+      <w:r>
+        <w:t xml:space="preserve">adaptation</w:t>
+      </w:r>
+      <w:r>
+        <w:t xml:space="preserve"> </w:t>
+      </w:r>
+      <w:r>
+        <w:t xml:space="preserve">while</w:t>
+      </w:r>
+      <w:r>
+        <w:t xml:space="preserve"> </w:t>
+      </w:r>
+      <w:r>
+        <w:t xml:space="preserve">identifying</w:t>
+      </w:r>
+      <w:r>
+        <w:t xml:space="preserve"> </w:t>
+      </w:r>
+      <w:r>
+        <w:t xml:space="preserve">specific</w:t>
+      </w:r>
+      <w:r>
+        <w:t xml:space="preserve"> </w:t>
+      </w:r>
+      <w:r>
+        <w:t xml:space="preserve">wave</w:t>
+      </w:r>
+      <w:r>
+        <w:t xml:space="preserve"> </w:t>
+      </w:r>
+      <w:r>
+        <w:t xml:space="preserve">metrics.</w:t>
+      </w:r>
+      <w:r>
+        <w:t xml:space="preserve"> </w:t>
+      </w:r>
+      <w:r>
+        <w:t xml:space="preserve">Furthermore,</w:t>
+      </w:r>
+      <w:r>
+        <w:t xml:space="preserve"> </w:t>
+      </w:r>
+      <w:r>
+        <w:t xml:space="preserve">the</w:t>
+      </w:r>
+      <w:r>
+        <w:t xml:space="preserve"> </w:t>
+      </w:r>
+      <w:r>
+        <w:t xml:space="preserve">results</w:t>
+      </w:r>
+      <w:r>
+        <w:t xml:space="preserve"> </w:t>
+      </w:r>
+      <w:r>
+        <w:t xml:space="preserve">show</w:t>
+      </w:r>
+      <w:r>
+        <w:t xml:space="preserve"> </w:t>
+      </w:r>
+      <w:r>
+        <w:t xml:space="preserve">differences</w:t>
+      </w:r>
+      <w:r>
+        <w:t xml:space="preserve"> </w:t>
+      </w:r>
+      <w:r>
+        <w:t xml:space="preserve">in</w:t>
+      </w:r>
+      <w:r>
+        <w:t xml:space="preserve"> </w:t>
+      </w:r>
+      <w:r>
+        <w:t xml:space="preserve">wave</w:t>
+      </w:r>
+      <w:r>
+        <w:t xml:space="preserve"> </w:t>
+      </w:r>
+      <w:r>
+        <w:t xml:space="preserve">metrics</w:t>
+      </w:r>
+      <w:r>
+        <w:t xml:space="preserve"> </w:t>
+      </w:r>
+      <w:r>
+        <w:t xml:space="preserve">between</w:t>
+      </w:r>
+      <w:r>
+        <w:t xml:space="preserve"> </w:t>
+      </w:r>
+      <w:r>
+        <w:t xml:space="preserve">species;</w:t>
+      </w:r>
+      <w:r>
+        <w:t xml:space="preserve"> </w:t>
+      </w:r>
+      <w:r>
+        <w:t xml:space="preserve">and</w:t>
+      </w:r>
+      <w:r>
+        <w:t xml:space="preserve"> </w:t>
+      </w:r>
+      <w:r>
+        <w:t xml:space="preserve">between</w:t>
+      </w:r>
+      <w:r>
+        <w:t xml:space="preserve"> </w:t>
+      </w:r>
+      <w:r>
+        <w:t xml:space="preserve">deep</w:t>
+      </w:r>
+      <w:r>
+        <w:t xml:space="preserve"> </w:t>
+      </w:r>
+      <w:r>
+        <w:t xml:space="preserve">and</w:t>
+      </w:r>
+      <w:r>
+        <w:t xml:space="preserve"> </w:t>
+      </w:r>
+      <w:r>
+        <w:t xml:space="preserve">shallow</w:t>
+      </w:r>
+      <w:r>
+        <w:t xml:space="preserve"> </w:t>
+      </w:r>
+      <w:r>
+        <w:t xml:space="preserve">populations.</w:t>
       </w:r>
     </w:p>
     <w:p>
@@ -1550,7 +2783,7 @@
           <wp:inline>
             <wp:extent cx="6197600" cy="3873500"/>
             <wp:effectExtent b="0" l="0" r="0" t="0"/>
-            <wp:docPr descr="Temperature variables at the collection sites around the Cape Peninsula are represented in plot A. Temperature variables include minimum represented by inverted triangles, mean represented by balck dots, maximum by black triangles, and whiskers standard deviation. Summary of temperature data for sites grouped by region are represented in plot B. See appendix for significance level guide." title="" id="1" name="Picture"/>
+            <wp:docPr descr="Temperature variables at the collection sites around the Cape Peninsula are represented in plot A. Temperature variables include minimum represented by inverted triangles, mean represented by black dots, maximum by black triangles, and whiskers standard deviation. Summary of temperature data for sites grouped by region are represented in plot B. See appendix for significance level guide." title="" id="1" name="Picture"/>
             <a:graphic>
               <a:graphicData uri="http://schemas.openxmlformats.org/drawingml/2006/picture">
                 <pic:pic>
@@ -1593,7 +2826,7 @@
         <w:pStyle w:val="ImageCaption"/>
       </w:pPr>
       <w:r>
-        <w:t xml:space="preserve">Temperature variables at the collection sites around the Cape Peninsula are represented in plot A. Temperature variables include minimum represented by inverted triangles, mean represented by balck dots, maximum by black triangles, and whiskers standard deviation. Summary of temperature data for sites grouped by region are represented in plot B. See appendix for significance level guide.</w:t>
+        <w:t xml:space="preserve">Temperature variables at the collection sites around the Cape Peninsula are represented in plot A. Temperature variables include minimum represented by inverted triangles, mean represented by black dots, maximum by black triangles, and whiskers standard deviation. Summary of temperature data for sites grouped by region are represented in plot B. See appendix for significance level guide.</w:t>
       </w:r>
     </w:p>
     <w:p>
@@ -1878,7 +3111,7 @@
           <wp:inline>
             <wp:extent cx="4620126" cy="3696101"/>
             <wp:effectExtent b="0" l="0" r="0" t="0"/>
-            <wp:docPr descr="The propagation of a typical offshore wave spectrum is given as produced from a single time-step in SWAN" title="" id="1" name="Picture"/>
+            <wp:docPr descr="The propagation of a typical offshore wave spectrum is given as produced from a single time-step in SWAN." title="" id="1" name="Picture"/>
             <a:graphic>
               <a:graphicData uri="http://schemas.openxmlformats.org/drawingml/2006/picture">
                 <pic:pic>
@@ -1921,7 +3154,7 @@
         <w:pStyle w:val="ImageCaption"/>
       </w:pPr>
       <w:r>
-        <w:t xml:space="preserve">The propagation of a typical offshore wave spectrum is given as produced from a single time-step in SWAN</w:t>
+        <w:t xml:space="preserve">The propagation of a typical offshore wave spectrum is given as produced from a single time-step in SWAN.</w:t>
       </w:r>
     </w:p>
     <w:p>
@@ -2007,7 +3240,7 @@
           <wp:inline>
             <wp:extent cx="6197600" cy="6197600"/>
             <wp:effectExtent b="0" l="0" r="0" t="0"/>
-            <wp:docPr descr="Boxplots of L. pallida morphological characteristics group by temperature regime." title="" id="1" name="Picture"/>
+            <wp:docPr descr="Boxplots representing L. pallida morphological characteristics grouped by temperature regime measured around the Western Cape coastline, with the y-axis depicting the specific morphology measured, with units provided. The lower and upper “hinges” correspond to the first and third quartiles. The “whiskers” represent the range, solid black lines represent the median and black dots are outliers. Light grey boxes represent cool-temperate and dark grey warm-temperate." title="" id="1" name="Picture"/>
             <a:graphic>
               <a:graphicData uri="http://schemas.openxmlformats.org/drawingml/2006/picture">
                 <pic:pic>
@@ -2050,7 +3283,7 @@
         <w:pStyle w:val="ImageCaption"/>
       </w:pPr>
       <w:r>
-        <w:t xml:space="preserve">Boxplots of</w:t>
+        <w:t xml:space="preserve">Boxplots representing</w:t>
       </w:r>
       <w:r>
         <w:t xml:space="preserve"> </w:t>
@@ -2065,7 +3298,43 @@
         <w:t xml:space="preserve"> </w:t>
       </w:r>
       <w:r>
-        <w:t xml:space="preserve">morphological characteristics group by temperature regime.</w:t>
+        <w:t xml:space="preserve">morphological characteristics grouped by temperature regime measured around the Western Cape coastline, with the y-axis depicting the specific morphology measured, with units provided. The lower and upper</w:t>
+      </w:r>
+      <w:r>
+        <w:t xml:space="preserve"> </w:t>
+      </w:r>
+      <w:r>
+        <w:t xml:space="preserve">“</w:t>
+      </w:r>
+      <w:r>
+        <w:t xml:space="preserve">hinges</w:t>
+      </w:r>
+      <w:r>
+        <w:t xml:space="preserve">”</w:t>
+      </w:r>
+      <w:r>
+        <w:t xml:space="preserve"> </w:t>
+      </w:r>
+      <w:r>
+        <w:t xml:space="preserve">correspond to the first and third quartiles. The</w:t>
+      </w:r>
+      <w:r>
+        <w:t xml:space="preserve"> </w:t>
+      </w:r>
+      <w:r>
+        <w:t xml:space="preserve">“</w:t>
+      </w:r>
+      <w:r>
+        <w:t xml:space="preserve">whiskers</w:t>
+      </w:r>
+      <w:r>
+        <w:t xml:space="preserve">”</w:t>
+      </w:r>
+      <w:r>
+        <w:t xml:space="preserve"> </w:t>
+      </w:r>
+      <w:r>
+        <w:t xml:space="preserve">represent the range, solid black lines represent the median and black dots are outliers. Light grey boxes represent cool-temperate and dark grey warm-temperate.</w:t>
       </w:r>
     </w:p>
     <w:p>
@@ -2077,7 +3346,7 @@
           <wp:inline>
             <wp:extent cx="6197600" cy="6197600"/>
             <wp:effectExtent b="0" l="0" r="0" t="0"/>
-            <wp:docPr descr="Boxplots of L. pallida morphological characteristics group by wave exposure category." title="" id="1" name="Picture"/>
+            <wp:docPr descr="Boxplots representing L. pallida morphological characteristics grouped by wave exposure category measured around the Western Cape coastline, with the y-axis depicting the specific morphology measured, with units provided. The lower and upper hinges correspond to the first and third quartiles. The whiskers represent the range, solid black lines represent the median and black dots are outliers." title="" id="1" name="Picture"/>
             <a:graphic>
               <a:graphicData uri="http://schemas.openxmlformats.org/drawingml/2006/picture">
                 <pic:pic>
@@ -2120,7 +3389,7 @@
         <w:pStyle w:val="ImageCaption"/>
       </w:pPr>
       <w:r>
-        <w:t xml:space="preserve">Boxplots of</w:t>
+        <w:t xml:space="preserve">Boxplots representing</w:t>
       </w:r>
       <w:r>
         <w:t xml:space="preserve"> </w:t>
@@ -2135,7 +3404,7 @@
         <w:t xml:space="preserve"> </w:t>
       </w:r>
       <w:r>
-        <w:t xml:space="preserve">morphological characteristics group by wave exposure category.</w:t>
+        <w:t xml:space="preserve">morphological characteristics grouped by wave exposure category measured around the Western Cape coastline, with the y-axis depicting the specific morphology measured, with units provided. The lower and upper hinges correspond to the first and third quartiles. The whiskers represent the range, solid black lines represent the median and black dots are outliers.</w:t>
       </w:r>
     </w:p>
     <w:p>
@@ -2191,7 +3460,7 @@
           <wp:inline>
             <wp:extent cx="6197600" cy="6197600"/>
             <wp:effectExtent b="0" l="0" r="0" t="0"/>
-            <wp:docPr descr="Boxplot of morphological characteristics for deep population E. maxima grouped by temperature." title="" id="1" name="Picture"/>
+            <wp:docPr descr="Boxplots representing deep population E. maxima morphological characteristics grouped by temperature regime measured around the Western Cape coastline, with the y-axis depicting the specific morphology measured, with units provided. The lower and upper “hinges” correspond to the first and third quartiles. The “whiskers” represent the range, solid black lines represent the median and black dots are outliers. Light grey boxes represent cool-temperate and dark grey warm-temperate." title="" id="1" name="Picture"/>
             <a:graphic>
               <a:graphicData uri="http://schemas.openxmlformats.org/drawingml/2006/picture">
                 <pic:pic>
@@ -2234,7 +3503,7 @@
         <w:pStyle w:val="ImageCaption"/>
       </w:pPr>
       <w:r>
-        <w:t xml:space="preserve">Boxplot of morphological characteristics for deep population</w:t>
+        <w:t xml:space="preserve">Boxplots representing deep population</w:t>
       </w:r>
       <w:r>
         <w:t xml:space="preserve"> </w:t>
@@ -2249,7 +3518,43 @@
         <w:t xml:space="preserve"> </w:t>
       </w:r>
       <w:r>
-        <w:t xml:space="preserve">grouped by temperature.</w:t>
+        <w:t xml:space="preserve">morphological characteristics grouped by temperature regime measured around the Western Cape coastline, with the y-axis depicting the specific morphology measured, with units provided. The lower and upper</w:t>
+      </w:r>
+      <w:r>
+        <w:t xml:space="preserve"> </w:t>
+      </w:r>
+      <w:r>
+        <w:t xml:space="preserve">“</w:t>
+      </w:r>
+      <w:r>
+        <w:t xml:space="preserve">hinges</w:t>
+      </w:r>
+      <w:r>
+        <w:t xml:space="preserve">”</w:t>
+      </w:r>
+      <w:r>
+        <w:t xml:space="preserve"> </w:t>
+      </w:r>
+      <w:r>
+        <w:t xml:space="preserve">correspond to the first and third quartiles. The</w:t>
+      </w:r>
+      <w:r>
+        <w:t xml:space="preserve"> </w:t>
+      </w:r>
+      <w:r>
+        <w:t xml:space="preserve">“</w:t>
+      </w:r>
+      <w:r>
+        <w:t xml:space="preserve">whiskers</w:t>
+      </w:r>
+      <w:r>
+        <w:t xml:space="preserve">”</w:t>
+      </w:r>
+      <w:r>
+        <w:t xml:space="preserve"> </w:t>
+      </w:r>
+      <w:r>
+        <w:t xml:space="preserve">represent the range, solid black lines represent the median and black dots are outliers. Light grey boxes represent cool-temperate and dark grey warm-temperate.</w:t>
       </w:r>
     </w:p>
     <w:p>
@@ -2261,7 +3566,7 @@
           <wp:inline>
             <wp:extent cx="6197600" cy="6197600"/>
             <wp:effectExtent b="0" l="0" r="0" t="0"/>
-            <wp:docPr descr="Boxplot of morphological characteristics for deep population E. maxima grouped by wave exposure." title="" id="1" name="Picture"/>
+            <wp:docPr descr="Boxplots representing deep E. maxima morphological characteristics grouped by wave exposure category measured around the Western Cape coastline, with the y-axis depicting the specific morphology measured, with units provided. The lower and upper “hinges” correspond to the first and third quartiles. The “whiskers” represent the range, solid black lines represent the median and black dots are outliers." title="" id="1" name="Picture"/>
             <a:graphic>
               <a:graphicData uri="http://schemas.openxmlformats.org/drawingml/2006/picture">
                 <pic:pic>
@@ -2304,7 +3609,7 @@
         <w:pStyle w:val="ImageCaption"/>
       </w:pPr>
       <w:r>
-        <w:t xml:space="preserve">Boxplot of morphological characteristics for deep population</w:t>
+        <w:t xml:space="preserve">Boxplots representing deep</w:t>
       </w:r>
       <w:r>
         <w:t xml:space="preserve"> </w:t>
@@ -2319,7 +3624,43 @@
         <w:t xml:space="preserve"> </w:t>
       </w:r>
       <w:r>
-        <w:t xml:space="preserve">grouped by wave exposure.</w:t>
+        <w:t xml:space="preserve">morphological characteristics grouped by wave exposure category measured around the Western Cape coastline, with the y-axis depicting the specific morphology measured, with units provided. The lower and upper</w:t>
+      </w:r>
+      <w:r>
+        <w:t xml:space="preserve"> </w:t>
+      </w:r>
+      <w:r>
+        <w:t xml:space="preserve">“</w:t>
+      </w:r>
+      <w:r>
+        <w:t xml:space="preserve">hinges</w:t>
+      </w:r>
+      <w:r>
+        <w:t xml:space="preserve">”</w:t>
+      </w:r>
+      <w:r>
+        <w:t xml:space="preserve"> </w:t>
+      </w:r>
+      <w:r>
+        <w:t xml:space="preserve">correspond to the first and third quartiles. The</w:t>
+      </w:r>
+      <w:r>
+        <w:t xml:space="preserve"> </w:t>
+      </w:r>
+      <w:r>
+        <w:t xml:space="preserve">“</w:t>
+      </w:r>
+      <w:r>
+        <w:t xml:space="preserve">whiskers</w:t>
+      </w:r>
+      <w:r>
+        <w:t xml:space="preserve">”</w:t>
+      </w:r>
+      <w:r>
+        <w:t xml:space="preserve"> </w:t>
+      </w:r>
+      <w:r>
+        <w:t xml:space="preserve">represent the range, solid black lines represent the median and black dots are outliers.</w:t>
       </w:r>
     </w:p>
     <w:p>
@@ -2331,7 +3672,7 @@
           <wp:inline>
             <wp:extent cx="6197600" cy="5422900"/>
             <wp:effectExtent b="0" l="0" r="0" t="0"/>
-            <wp:docPr descr="Boxplot of morphological characteristics for shallow population E. maxima grouped by temperature regime." title="" id="1" name="Picture"/>
+            <wp:docPr descr=" Boxplots representing shallow E. maxima morphological characteristics grouped by temperature regime measured around the Western Cape coastline, with the y-axis depicting the specific morphology measured, with units provided. The lower and upper “hinges” correspond to the first and third quartiles. The “whiskers” represent the range, solid black lines represent the median and black dots are outliers. Light grey boxes represent cool-temperate and dark grey warm-temperate." title="" id="1" name="Picture"/>
             <a:graphic>
               <a:graphicData uri="http://schemas.openxmlformats.org/drawingml/2006/picture">
                 <pic:pic>
@@ -2374,7 +3715,10 @@
         <w:pStyle w:val="ImageCaption"/>
       </w:pPr>
       <w:r>
-        <w:t xml:space="preserve">Boxplot of morphological characteristics for shallow population</w:t>
+        <w:t xml:space="preserve"> </w:t>
+      </w:r>
+      <w:r>
+        <w:t xml:space="preserve">Boxplots representing shallow</w:t>
       </w:r>
       <w:r>
         <w:t xml:space="preserve"> </w:t>
@@ -2389,7 +3733,43 @@
         <w:t xml:space="preserve"> </w:t>
       </w:r>
       <w:r>
-        <w:t xml:space="preserve">grouped by temperature regime.</w:t>
+        <w:t xml:space="preserve">morphological characteristics grouped by temperature regime measured around the Western Cape coastline, with the y-axis depicting the specific morphology measured, with units provided. The lower and upper</w:t>
+      </w:r>
+      <w:r>
+        <w:t xml:space="preserve"> </w:t>
+      </w:r>
+      <w:r>
+        <w:t xml:space="preserve">“</w:t>
+      </w:r>
+      <w:r>
+        <w:t xml:space="preserve">hinges</w:t>
+      </w:r>
+      <w:r>
+        <w:t xml:space="preserve">”</w:t>
+      </w:r>
+      <w:r>
+        <w:t xml:space="preserve"> </w:t>
+      </w:r>
+      <w:r>
+        <w:t xml:space="preserve">correspond to the first and third quartiles. The</w:t>
+      </w:r>
+      <w:r>
+        <w:t xml:space="preserve"> </w:t>
+      </w:r>
+      <w:r>
+        <w:t xml:space="preserve">“</w:t>
+      </w:r>
+      <w:r>
+        <w:t xml:space="preserve">whiskers</w:t>
+      </w:r>
+      <w:r>
+        <w:t xml:space="preserve">”</w:t>
+      </w:r>
+      <w:r>
+        <w:t xml:space="preserve"> </w:t>
+      </w:r>
+      <w:r>
+        <w:t xml:space="preserve">represent the range, solid black lines represent the median and black dots are outliers. Light grey boxes represent cool-temperate and dark grey warm-temperate.</w:t>
       </w:r>
     </w:p>
     <w:p>
@@ -2401,7 +3781,7 @@
           <wp:inline>
             <wp:extent cx="6197600" cy="5422900"/>
             <wp:effectExtent b="0" l="0" r="0" t="0"/>
-            <wp:docPr descr="Boxplot of morphological characteristics for shallow population E. maxima grouped by wave exposure." title="" id="1" name="Picture"/>
+            <wp:docPr descr="Boxplots representing shallow E. maxima morphological characteristics grouped by wave exposure category measured around the Western Cape coastline, with the y-axis depicting the specific morphology measured, with units provided. The lower and upper “hinges” correspond to the first and third quartiles. The “whiskers” represent the range, solid black lines represent the median and black dots are outliers." title="" id="1" name="Picture"/>
             <a:graphic>
               <a:graphicData uri="http://schemas.openxmlformats.org/drawingml/2006/picture">
                 <pic:pic>
@@ -2444,7 +3824,7 @@
         <w:pStyle w:val="ImageCaption"/>
       </w:pPr>
       <w:r>
-        <w:t xml:space="preserve">Boxplot of morphological characteristics for shallow population</w:t>
+        <w:t xml:space="preserve">Boxplots representing shallow</w:t>
       </w:r>
       <w:r>
         <w:t xml:space="preserve"> </w:t>
@@ -2459,7 +3839,43 @@
         <w:t xml:space="preserve"> </w:t>
       </w:r>
       <w:r>
-        <w:t xml:space="preserve">grouped by wave exposure.</w:t>
+        <w:t xml:space="preserve">morphological characteristics grouped by wave exposure category measured around the Western Cape coastline, with the y-axis depicting the specific morphology measured, with units provided. The lower and upper</w:t>
+      </w:r>
+      <w:r>
+        <w:t xml:space="preserve"> </w:t>
+      </w:r>
+      <w:r>
+        <w:t xml:space="preserve">“</w:t>
+      </w:r>
+      <w:r>
+        <w:t xml:space="preserve">hinges</w:t>
+      </w:r>
+      <w:r>
+        <w:t xml:space="preserve">”</w:t>
+      </w:r>
+      <w:r>
+        <w:t xml:space="preserve"> </w:t>
+      </w:r>
+      <w:r>
+        <w:t xml:space="preserve">correspond to the first and third quartiles. The</w:t>
+      </w:r>
+      <w:r>
+        <w:t xml:space="preserve"> </w:t>
+      </w:r>
+      <w:r>
+        <w:t xml:space="preserve">“</w:t>
+      </w:r>
+      <w:r>
+        <w:t xml:space="preserve">whiskers</w:t>
+      </w:r>
+      <w:r>
+        <w:t xml:space="preserve">”</w:t>
+      </w:r>
+      <w:r>
+        <w:t xml:space="preserve"> </w:t>
+      </w:r>
+      <w:r>
+        <w:t xml:space="preserve">represent the range, solid black lines represent the median and black dots are outliers.</w:t>
       </w:r>
     </w:p>
     <w:p>
@@ -2783,7 +4199,7 @@
           <wp:inline>
             <wp:extent cx="6197600" cy="6197600"/>
             <wp:effectExtent b="0" l="0" r="0" t="0"/>
-            <wp:docPr descr="RDA output for L. pallida (A), deep E. maxima (B) and shallow E. maxima (C)." title="" id="1" name="Picture"/>
+            <wp:docPr descr="RDA output for L. pallida (A), deep E. maxima (B) and shallow E. maxima (C). The blue cluster represnts sites from the western region and the red represents sites from the eastern region." title="" id="1" name="Picture"/>
             <a:graphic>
               <a:graphicData uri="http://schemas.openxmlformats.org/drawingml/2006/picture">
                 <pic:pic>
@@ -2871,7 +4287,7 @@
         <w:t xml:space="preserve"> </w:t>
       </w:r>
       <w:r>
-        <w:t xml:space="preserve">(C).</w:t>
+        <w:t xml:space="preserve">(C). The blue cluster represnts sites from the western region and the red represents sites from the eastern region.</w:t>
       </w:r>
     </w:p>
     <w:p>
@@ -4213,7 +5629,7 @@
       <w:r>
         <w:drawing>
           <wp:inline>
-            <wp:extent cx="6197600" cy="6197600"/>
+            <wp:extent cx="6197600" cy="5422900"/>
             <wp:effectExtent b="0" l="0" r="0" t="0"/>
             <wp:docPr descr="" title="" id="1" name="Picture"/>
             <a:graphic>
@@ -4234,7 +5650,7 @@
                   <pic:spPr bwMode="auto">
                     <a:xfrm>
                       <a:off x="0" y="0"/>
-                      <a:ext cx="6197600" cy="6197600"/>
+                      <a:ext cx="6197600" cy="5422900"/>
                     </a:xfrm>
                     <a:prstGeom prst="rect">
                       <a:avLst/>
@@ -4260,7 +5676,7 @@
       <w:r>
         <w:drawing>
           <wp:inline>
-            <wp:extent cx="6197600" cy="6197600"/>
+            <wp:extent cx="6197600" cy="5422900"/>
             <wp:effectExtent b="0" l="0" r="0" t="0"/>
             <wp:docPr descr="" title="" id="1" name="Picture"/>
             <a:graphic>
@@ -4281,7 +5697,7 @@
                   <pic:spPr bwMode="auto">
                     <a:xfrm>
                       <a:off x="0" y="0"/>
-                      <a:ext cx="6197600" cy="6197600"/>
+                      <a:ext cx="6197600" cy="5422900"/>
                     </a:xfrm>
                     <a:prstGeom prst="rect">
                       <a:avLst/>
@@ -4752,7 +6168,7 @@
         <w:pStyle w:val="Bibliography"/>
       </w:pPr>
       <w:r>
-        <w:t xml:space="preserve">Denny, M, B Gaylord, and E Cowen. 1997. “Flow and Flexibility: II. THE ROLES OF SIZE AND SHAPE IN DETERMINING WAVE FORCES ON THE BULL KELP NEREOCYSTIS LUETKEANA MARK.”</w:t>
+        <w:t xml:space="preserve">Denny, M, B Gaylord, and E Cowen. 1997. “Flow and Flexibility: II. The roles of size and shape in determing wave forces on the bull kelp Nereocystis luetkeana.”</w:t>
       </w:r>
       <w:r>
         <w:t xml:space="preserve"> </w:t>
@@ -5521,7 +6937,7 @@
         <w:pStyle w:val="Bibliography"/>
       </w:pPr>
       <w:r>
-        <w:t xml:space="preserve">Miller, Sheryl M, Catriona L Hurd, and Stephen R Wing. 2011. “{VARIATIONS} {IN} {GROWTH}, {EROSION}, {PRODUCTIVITY}, {AND} {MORPHOLOGY} {OF} {ECKLONIA} {RADIATA} ({ALARIACEAE}; {LAMINARIALES}) {ALONG} A {FJORD} {IN} {SOUTHERN} {NEW} {ZEALAND1}.”</w:t>
+        <w:t xml:space="preserve">Miller, Sheryl M, Catriona L Hurd, and Stephen R Wing. 2011. “Variations in Growth, Erosion, Productivity, and Morphology of Ecklonia Radiata (Alariaceae; Laminariales) Along a Fjord in Southern New Zealand.”</w:t>
       </w:r>
       <w:r>
         <w:t xml:space="preserve"> </w:t>

</xml_diff>

<commit_message>
final spelling and grammer check done.
</commit_message>
<xml_diff>
--- a/morphology_paper.docx
+++ b/morphology_paper.docx
@@ -1044,12 +1044,21 @@
         <w:t xml:space="preserve"> </w:t>
       </w:r>
       <w:r>
+        <w:rPr>
+          <w:i/>
+        </w:rPr>
         <w:t xml:space="preserve">in</w:t>
       </w:r>
       <w:r>
-        <w:t xml:space="preserve"> </w:t>
-      </w:r>
-      <w:r>
+        <w:rPr>
+          <w:i/>
+        </w:rPr>
+        <w:t xml:space="preserve"> </w:t>
+      </w:r>
+      <w:r>
+        <w:rPr>
+          <w:i/>
+        </w:rPr>
         <w:t xml:space="preserve">situ</w:t>
       </w:r>
       <w:r>
@@ -1440,7 +1449,7 @@
         <w:t xml:space="preserve"> </w:t>
       </w:r>
       <w:r>
-        <w:t xml:space="preserve">that accommodate a multitude of turf and subcanopy seaweed species, and diverse assemblages of sessile and mobile invertebrates and vertebrates</w:t>
+        <w:t xml:space="preserve">that accommodate a multitude of turf and sub-canopy seaweed species, and diverse assemblages of sessile and mobile invertebrates and vertebrates</w:t>
       </w:r>
       <w:r>
         <w:t xml:space="preserve"> </w:t>
@@ -1526,7 +1535,7 @@
         <w:pStyle w:val="BodyText"/>
       </w:pPr>
       <w:r>
-        <w:t xml:space="preserve">Given kelps are cool-temperate organisms which are vulernable to dislodgment under high wave exposure scenarios, changes in ocean temperature and an increase in storm frequency and magnitude pose the biggest direct threats to their survival. Warmer temperatures reduces the resilience of kelp individuals to perbutations</w:t>
+        <w:t xml:space="preserve">Given kelps are cool-temperate organisms which are vulnerable to dislodgement under high wave exposure scenarios, changes in ocean temperature and an increase in storm frequency and magnitude pose the biggest direct threats to their survival. Warmer temperatures reduces the resilience of kelp individuals to storm disturbance</w:t>
       </w:r>
       <w:r>
         <w:t xml:space="preserve"> </w:t>
@@ -1755,7 +1764,7 @@
         <w:t xml:space="preserve"> </w:t>
       </w:r>
       <w:r>
-        <w:t xml:space="preserve">which measure the length of open water associated with a particular site in a straight line, and are regarded as simple measures of wave exposure. Advances in numerical modelling based on physical/linear wave theory incorporate more complexity (wind forcing, wave-wave interactions, wave breaking, diffraction and variation in wave direction) into the models and allow for a quantitave, reproducible approach for characterising the hydrodynamic environment. Although</w:t>
+        <w:t xml:space="preserve">which measure the length of open water associated with a particular site in a straight line, and are regarded as simple measures of wave exposure. Advances in numerical modelling based on physical/linear wave theory incorporate more complexity (wind forcing, wave-wave interactions, wave breaking, diffraction and variation in wave direction) into the models and allow for a quantitative, reproducible approach for characterising the hydrodynamic environment. Although</w:t>
       </w:r>
       <w:r>
         <w:t xml:space="preserve"> </w:t>
@@ -1767,7 +1776,7 @@
         <w:t xml:space="preserve"> </w:t>
       </w:r>
       <w:r>
-        <w:t xml:space="preserve">investigated kelp morphological characteristics using a 2D WAM model, currently no studies investigating macroalgal morphological characteristics in relation to the wave environment have incorporated 3D spectral numerical modelling. Furthermore no current studies have identified specific wave metrics that drive kelp morphological charactersitcs, which the current work will aim to achieve. Other considerations such as possible differences in morphology between sub-canopy and canopy species, and shallow and deep water kelp populations have not been considered using advanced numerical and statisical tools.</w:t>
+        <w:t xml:space="preserve">investigated kelp morphological characteristics using a 2D WAM model, currently no studies investigating macroalgal morphological characteristics in relation to the wave environment have incorporated 3D spectral numerical modelling. Furthermore no current studies have identified specific wave metrics that drive kelp morphological characteristics, which the current work will aim to achieve. Other considerations such as possible differences in morphology between sub-canopy and canopy species, and shallow and deep water kelp populations have not been considered using advanced numerical and statistical tools.</w:t>
       </w:r>
     </w:p>
     <w:p>
@@ -1805,7 +1814,7 @@
         <w:t xml:space="preserve"> </w:t>
       </w:r>
       <w:r>
-        <w:t xml:space="preserve">(Osbeck) Papenfuss are important habitat forming seaweeds that exist around the coast of South Africa and offer a unique opportunity to investigate the drivers of macroalgal morphological characteristics between canopy and sub-canopy species, as well as between deep and shallow water environments. Although both these species exist in the subtidal,</w:t>
+        <w:t xml:space="preserve">(Osbeck) Papenfuss are important habitat forming seaweeds that exist around the coast of South Africa and offer a unique opportunity to investigate the drivers of macroalgal morphological characteristics between canopy and sub-canopy species, as well as between deep and shallow water environments. Although both these species exist in the sub-tidal,</w:t>
       </w:r>
       <w:r>
         <w:t xml:space="preserve"> </w:t>
@@ -1835,7 +1844,7 @@
         <w:t xml:space="preserve"> </w:t>
       </w:r>
       <w:r>
-        <w:t xml:space="preserve">forms dense surface canopies in the subtidal to shallower waters. Therefore,</w:t>
+        <w:t xml:space="preserve">forms dense surface canopies in the sub-tidal to shallower waters. Therefore,</w:t>
       </w:r>
       <w:r>
         <w:t xml:space="preserve"> </w:t>
@@ -1972,7 +1981,7 @@
         <w:pStyle w:val="BodyText"/>
       </w:pPr>
       <w:r>
-        <w:t xml:space="preserve">The aim of this study is, therefore, to understand how temperature and wave exposure can influence the morphology of sub-canopy and canopy kelps, as well as between deep and shallow populations of the same species. The current study will also aim to identify specific temperature and wave metrics which drive kelp morphological characteristics. This will be achieved by initially understanding the variation in temperature and waves using an advanced numerical model. The numerical model will then be used as a basis for investigating the consequences for morphological chracteristics of</w:t>
+        <w:t xml:space="preserve">The aim of this study is, therefore, to understand how temperature and wave exposure can influence the morphology of sub-canopy and canopy kelps, as well as between deep and shallow populations of the same species. The current study will also aim to identify specific temperature and wave metrics which drive kelp morphological characteristics. This will be achieved by initially understanding the variation in temperature and waves using an advanced numerical model. The numerical model will then be used as a basis for investigating the consequences for morphological characteristics of</w:t>
       </w:r>
       <w:r>
         <w:t xml:space="preserve"> </w:t>
@@ -2036,7 +2045,7 @@
         <w:t xml:space="preserve"> </w:t>
       </w:r>
       <w:r>
-        <w:t xml:space="preserve">. St. Helena Bay and Betty’s Bay constituted the north western and south eastern boundary sites, respectively. These sites are roughly 300 km apart, lie within separate marine provinces, and span across the majority of the south-west coast, in varying thermal and wave energy regimes. The region is dominated by kelp communities that persist in contrasting abiotic environments. The west coast region has been termed as cool temperate, which is defined as a region where mean monthly temperatures are always above 10°C and always below 15°C</w:t>
+        <w:t xml:space="preserve">. St. Helena Bay and Betty’s Bay constituted the north western and south eastern boundary sites, respectively. These sites are roughly 300 km apart, lie within separate marine provinces, and span across the majority of the south-west coast, in varying thermal and wave energy regimes. The region is dominated by kelp communities that persist in contrasting abiotic environments. The west coast region has been termed as cool-temperate, which is defined as a region where mean monthly temperatures are always above 10°C and always below 15°C</w:t>
       </w:r>
       <w:r>
         <w:t xml:space="preserve"> </w:t>
@@ -2054,7 +2063,7 @@
         <w:t xml:space="preserve">(Smit et al. 2013)</w:t>
       </w:r>
       <w:r>
-        <w:t xml:space="preserve">. The Agulhas Marine Province is characterised by a wide temperature range of up to 7°C difference between mean monthly temperatures between summer and winter and is classified as warm temperate</w:t>
+        <w:t xml:space="preserve">. The Agulhas Marine Province is characterised by a wide temperature range of up to 7°C difference between mean monthly temperatures between summer and winter and is classified as warm-temperate</w:t>
       </w:r>
       <w:r>
         <w:t xml:space="preserve"> </w:t>
@@ -2311,7 +2320,7 @@
         <w:t xml:space="preserve"> </w:t>
       </w:r>
       <w:r>
-        <w:t xml:space="preserve">categorisations to investigate the possible affect of thermal regime on kelp morphological characteristics.</w:t>
+        <w:t xml:space="preserve">categorisations to investigate the possible effect of thermal regime on kelp morphological characteristics.</w:t>
       </w:r>
     </w:p>
     <w:p>
@@ -2609,9 +2618,9 @@
       <w:pPr>
         <w:pStyle w:val="Heading2"/>
       </w:pPr>
-      <w:bookmarkStart w:id="30" w:name="statisical-analyses"/>
-      <w:r>
-        <w:t xml:space="preserve">Statisical analyses</w:t>
+      <w:bookmarkStart w:id="30" w:name="statistical-analyses"/>
+      <w:r>
+        <w:t xml:space="preserve">Statistical analyses</w:t>
       </w:r>
       <w:bookmarkEnd w:id="30"/>
     </w:p>
@@ -3213,7 +3222,7 @@
         <w:t xml:space="preserve"> </w:t>
       </w:r>
       <w:r>
-        <w:t xml:space="preserve">). Certian morphological characteristics such as stipe mass, stipe length, total length and stipe diameter had significanlty higher means for kelps from the cool temperate regime when compared to kelps for the warm temperate regime. Conversely, lamina weight and lamina thickness had significantly lower means for kelps from the cool temperate regime compared to kelps from the warm temperate regime. When</w:t>
+        <w:t xml:space="preserve">). Certain morphological characteristics such as stipe mass, stipe length, total length and stipe diameter had significantly higher means for kelp from the cool temperate regime when compared to kelp from the warm temperate regime. Conversely, lamina weight and lamina thickness had significantly lower means for kelp from the cool temperate regime compared to kelp from the warm temperate regime. When</w:t>
       </w:r>
       <w:r>
         <w:t xml:space="preserve"> </w:t>
@@ -3228,7 +3237,7 @@
         <w:t xml:space="preserve"> </w:t>
       </w:r>
       <w:r>
-        <w:t xml:space="preserve">morphological characteristics were grouped to wave exposure categories kruskal-wallis tests revealed significant differences amoungst categories for most morphological characteristics with lamina length, number of digits and thallus mass the exceptions. The morphological characteristics that were significantly different amoungst sites exibited similar patterns, with increasing mean values from the fully sheltered to extremely sheltered categories and a decrease in mean values for the remainder of the categories. Two morphological characteristics, namely lamina thickness and stipe diameter, both exibited higher variations for the exposed categories compared to other morphological characteristics.</w:t>
+        <w:t xml:space="preserve">morphological characteristics were grouped to wave exposure categories kruskal-wallis tests revealed significant differences amongst categories for most morphological characteristics with lamina length, number of digits and thallus mass the exceptions. The morphological characteristics that were significantly different amongst sites exhibited similar patterns, with increasing mean values from the fully sheltered to extremely sheltered categories and a decrease in mean values for the remainder of the categories. Two morphological characteristics, namely lamina thickness and stipe diameter, both exhibited higher variations for the exposed categories compared to other morphological characteristics.</w:t>
       </w:r>
     </w:p>
     <w:p>
@@ -3427,13 +3436,13 @@
         <w:t xml:space="preserve"> </w:t>
       </w:r>
       <w:r>
-        <w:t xml:space="preserve">morphological characteristics showed differences between cool temperate and warm temperate regime except for frond mass, frond length, stipe mass and epiphyte length. Mean values for primary length, primary width and stipe circumference were significantly higher for kelps from the cool temperate regime than for kelps from the warm temperate regime (see figure</w:t>
-      </w:r>
-      <w:r>
-        <w:t xml:space="preserve"> </w:t>
-      </w:r>
-      <w:r>
-        <w:t xml:space="preserve">. The remaining morphological characteristics, stipe length, number of tufts and total length had significanlty lower means for kelps from cool temperate compared to kelps from the warm temperate regime. Significant differences amoungst wave exposure categories were found for all morphological characteristics of deep</w:t>
+        <w:t xml:space="preserve">morphological characteristics showed differences between cool temperate and warm temperate regime except for frond mass, frond length, stipe mass and epiphyte length. Mean values for primary length, primary width and stipe circumference were significantly higher for kelp from the cool temperate regime than for kelp from the warm temperate regime (see figure</w:t>
+      </w:r>
+      <w:r>
+        <w:t xml:space="preserve"> </w:t>
+      </w:r>
+      <w:r>
+        <w:t xml:space="preserve">. The remaining morphological characteristics, stipe length, number of tufts and total length had significantly lower means for kelp from cool temperate compared to kelp from the warm temperate regime. Significant differences amongst wave exposure categories were found for all morphological characteristics of deep</w:t>
       </w:r>
       <w:r>
         <w:t xml:space="preserve"> </w:t>
@@ -3448,7 +3457,7 @@
         <w:t xml:space="preserve"> </w:t>
       </w:r>
       <w:r>
-        <w:t xml:space="preserve">populations. Certian morphological characteristics showed a gradual increase in mean value with increasing degree of wave exposure. The remaining morphological characteristics exhibited decreased means for only the higher wave exposure categories, followed by a sharp increase in mean value for the highest wave exposure category.</w:t>
+        <w:t xml:space="preserve">populations. Certain morphological characteristics showed a gradual increase in mean value with increasing degree of wave exposure. The remaining morphological characteristics exhibited decreased means for only the higher wave exposure categories, followed by a sharp increase in mean value for the highest wave exposure category.</w:t>
       </w:r>
     </w:p>
     <w:p>
@@ -3965,7 +3974,7 @@
         <w:t xml:space="preserve"> </w:t>
       </w:r>
       <w:r>
-        <w:t xml:space="preserve">= 0.008). RDA1 was the only significant axis in the model and explained 48% of the variation while RDA2 was not significant and explained 63% of the variation. Total length, stipe length, stipe diameter and stipe mass were postivley influenced (i.e., increased size corresponding with the environmental driver) by</w:t>
+        <w:t xml:space="preserve">= 0.008). RDA1 was the only significant axis in the model and explained 48% of the variation while RDA2 was not significant and explained 63% of the variation. Total length, stipe length, stipe diameter and stipe mass were positively influenced (i.e., increased size corresponding with the environmental driver) by</w:t>
       </w:r>
       <w:r>
         <w:t xml:space="preserve"> </w:t>
@@ -3995,7 +4004,7 @@
         <w:t xml:space="preserve"> </w:t>
       </w:r>
       <w:r>
-        <w:t xml:space="preserve">for kelps mostly from the western region and negativley influenced (i.e., decreased size corresponding with the environmental driver) by</w:t>
+        <w:t xml:space="preserve">for kelp mostly from the western region and negatively influenced (i.e., decreased size corresponding with the environmental driver) by</w:t>
       </w:r>
       <w:r>
         <w:t xml:space="preserve"> </w:t>
@@ -4025,7 +4034,7 @@
         <w:t xml:space="preserve"> </w:t>
       </w:r>
       <w:r>
-        <w:t xml:space="preserve">for kelps from the eastern region. Although sites from from the western region did not cluster as closely as eastern region study sites, grouping according to region was still evident.</w:t>
+        <w:t xml:space="preserve">for kelp from the eastern region. Although sites from from the western region did not cluster as closely as eastern region study sites, grouping according to region was still evident.</w:t>
       </w:r>
     </w:p>
     <w:p>
@@ -4115,7 +4124,7 @@
         <w:t xml:space="preserve"> </w:t>
       </w:r>
       <w:r>
-        <w:t xml:space="preserve">= 0.026). RDA1 was the only significant axis in the model (p = 0.03) and explained 72% of the variation. Primary length, primary width and stipe circumference were positivley influenced by</w:t>
+        <w:t xml:space="preserve">= 0.026). RDA1 was the only significant axis in the model (p = 0.03) and explained 72% of the variation. Primary length, primary width and stipe circumference were positively influenced by</w:t>
       </w:r>
       <w:r>
         <w:t xml:space="preserve"> </w:t>
@@ -4157,7 +4166,7 @@
         <w:t xml:space="preserve"> </w:t>
       </w:r>
       <w:r>
-        <w:t xml:space="preserve">for for kelps from the western region. The remaining morphological characteristics were postivley inlfuenced by</w:t>
+        <w:t xml:space="preserve">for for kelp from the western region. The remaining morphological characteristics were positivist influenced by</w:t>
       </w:r>
       <w:r>
         <w:t xml:space="preserve"> </w:t>
@@ -4187,7 +4196,7 @@
         <w:t xml:space="preserve"> </w:t>
       </w:r>
       <w:r>
-        <w:t xml:space="preserve">for kelps from the eastern region.</w:t>
+        <w:t xml:space="preserve">for kelp from the eastern region.</w:t>
       </w:r>
     </w:p>
     <w:p>
@@ -4295,7 +4304,7 @@
         <w:pStyle w:val="BodyText"/>
       </w:pPr>
       <w:r>
-        <w:t xml:space="preserve">Forward selection, assessment of VIF and Pearson correlation coefficients allowed us to retian the most parsimonious descriptors of shallow</w:t>
+        <w:t xml:space="preserve">Forward selection, assessment of VIF and Pearson correlation coefficients allowed us to retain the most parsimonious descriptors of shallow</w:t>
       </w:r>
       <w:r>
         <w:t xml:space="preserve"> </w:t>
@@ -4352,7 +4361,7 @@
         <w:t xml:space="preserve"> </w:t>
       </w:r>
       <w:r>
-        <w:t xml:space="preserve">= 0.013). The model consisted of one significant axis, RDA1 (p = 0.02) and explained 62% of the variation. Stipe length, stipe mass and stipe circumference were positivley influenced by</w:t>
+        <w:t xml:space="preserve">= 0.013). The model consisted of one significant axis, RDA1 (p = 0.02) and explained 62% of the variation. Stipe length, stipe mass and stipe circumference were positively influenced by</w:t>
       </w:r>
       <w:r>
         <w:t xml:space="preserve"> </w:t>
@@ -4382,7 +4391,7 @@
         <w:t xml:space="preserve"> </w:t>
       </w:r>
       <w:r>
-        <w:t xml:space="preserve">along RDA1, and explained 50% and 55% of the variation respectivley. The remaining morphological characteristics were positivley influenced by by</w:t>
+        <w:t xml:space="preserve">along RDA1, and explained 50% and 55% of the variation respectively. The remaining morphological characteristics were positively influenced by by</w:t>
       </w:r>
       <w:r>
         <w:t xml:space="preserve"> </w:t>
@@ -4397,7 +4406,7 @@
         <w:t xml:space="preserve"> </w:t>
       </w:r>
       <w:r>
-        <w:t xml:space="preserve">and negativley inlfuenced by</w:t>
+        <w:t xml:space="preserve">and negatively influenced by</w:t>
       </w:r>
       <w:r>
         <w:t xml:space="preserve"> </w:t>
@@ -4412,7 +4421,7 @@
         <w:t xml:space="preserve"> </w:t>
       </w:r>
       <w:r>
-        <w:t xml:space="preserve">along RDA2 and explained 86% and 94% of the variation respectivley. There was overlapping of clusters according to region with no clear patterns in sites evident.</w:t>
+        <w:t xml:space="preserve">along RDA2 and explained 86% and 94% of the variation respectively. There was overlapping of clusters according to region with no clear patterns in sites evident.</w:t>
       </w:r>
     </w:p>
     <w:p>
@@ -4513,7 +4522,7 @@
         <w:t xml:space="preserve">(Rouault, Pohl, and Penven 2010; Field et al. 1980)</w:t>
       </w:r>
       <w:r>
-        <w:t xml:space="preserve">. In general, the western side of the peninsula is more exposed than the eastern side (False Bay) and experiences significanlty higher mean significant swell height and mean significant peak period. This was also reflected in the wave exposure categories which show a trend of decreasing wave exposure (wave power) around the peninsula and into False Bay. There are also differences between the types of waves that each side of the peninsula experiences. The wave analysis shows the western side of the peninsula is not only more exposed but the hydrodynamics are largely swell driven, while on the eastern side most of the wave energy is driven by a combination of swell and wind with the latter being the predominant driver.</w:t>
+        <w:t xml:space="preserve">. In general, the western side of the peninsula is more exposed than the eastern side (False Bay) and experiences significantly higher mean significant swell height and mean significant peak period. This was also reflected in the wave exposure categories which show a trend of decreasing wave exposure (wave power) around the peninsula and into False Bay. There are also differences between the types of waves that each side of the peninsula experiences. The wave analysis shows the western side of the peninsula is not only more exposed but the hydrodynamics are largely swell driven, while on the eastern side most of the wave energy is driven by a combination of swell and wind with the latter being the predominant driver.</w:t>
       </w:r>
     </w:p>
     <w:p>
@@ -4563,7 +4572,7 @@
         <w:t xml:space="preserve"> </w:t>
       </w:r>
       <w:r>
-        <w:t xml:space="preserve">populations, which had longer, thinner stipes for kelps from the warm temperate compared to kelps from the cool temperate. Reduction in certian morphological charateristics has been attributed to temperature by</w:t>
+        <w:t xml:space="preserve">populations, which had longer, thinner stipes for kelp from the warm temperate compared to kelp from the cool temperate. Reduction in certain morphological characteristics has been attributed to temperature by</w:t>
       </w:r>
       <w:r>
         <w:t xml:space="preserve"> </w:t>
@@ -4608,7 +4617,7 @@
         <w:t xml:space="preserve"> </w:t>
       </w:r>
       <w:r>
-        <w:t xml:space="preserve">and the low frequency of upwelling conditions in False Bay (low nutrient supply) coupled with warmer temperatures may be a contributing factor. It should be noted however, that from these analyses that in general the cool temperate region is more exposed to waves than that of the warm-temperate region. Therefore, the significantly larger morphological characteristics for kelp from the cool temperate region may overlap with responses to wave exposure. The response of kelp morphological characteristics to wave exposure was evident and both species show a tactics based on the magnitde of wave exposure. Strength increasing traits were exibited for lower exposure levels while a</w:t>
+        <w:t xml:space="preserve">and the low frequency of upwelling conditions in False Bay (low nutrient supply) coupled with warmer temperatures may be a contributing factor. It should be noted however, that from these analyses that in general the cool temperate region is more exposed to waves than that of the warm-temperate region. Therefore, the significantly larger morphological characteristics for kelp from the cool temperate region may overlap with responses to wave exposure. The response of kelp morphological characteristics to wave exposure was evident and both species show a tactics based on the magnitude of wave exposure. Strength increasing traits were exhibited for lower exposure levels while a</w:t>
       </w:r>
       <w:r>
         <w:t xml:space="preserve"> </w:t>
@@ -4626,7 +4635,7 @@
         <w:t xml:space="preserve"> </w:t>
       </w:r>
       <w:r>
-        <w:t xml:space="preserve">tactic for moderate levels of wave exposure. This suggests that how morphological characteristcs manifest themselves is dependent on the magnitude of wave exposure. When grouped by wave exposure category,</w:t>
+        <w:t xml:space="preserve">tactic for moderate levels of wave exposure. This suggests that how morphological characteristics manifest themselves is dependent on the magnitude of wave exposure. When grouped by wave exposure category,</w:t>
       </w:r>
       <w:r>
         <w:t xml:space="preserve"> </w:t>
@@ -4773,7 +4782,7 @@
         <w:t xml:space="preserve"> </w:t>
       </w:r>
       <w:r>
-        <w:t xml:space="preserve">exhibits a size reducing tactic with increasing wave exposure by decreasing stipe mass, stipe length, stipe circumference, total length and frond length. A magnitude related reponse has been suggested by</w:t>
+        <w:t xml:space="preserve">exhibits a size reducing tactic with increasing wave exposure by decreasing stipe mass, stipe length, stipe circumference, total length and frond length. A magnitude related response has been suggested by</w:t>
       </w:r>
       <w:r>
         <w:t xml:space="preserve"> </w:t>
@@ -5006,7 +5015,7 @@
         <w:t xml:space="preserve"> </w:t>
       </w:r>
       <w:r>
-        <w:t xml:space="preserve">may be related to nutrient availability. Low temperatures are often associated with upwelling events which bring cool, nutrient rich water into the nearshore. False Bay has comparativley little upwelling events compared to the western side of the peninsula, and so nutrients may be a limiting factor for</w:t>
+        <w:t xml:space="preserve">may be related to nutrient availability. Low temperatures are often associated with upwelling events which bring cool, nutrient rich water into the nearshore. False Bay has comparatively little upwelling events compared to the western side of the peninsula, and so nutrients may be a limiting factor for</w:t>
       </w:r>
       <w:r>
         <w:t xml:space="preserve"> </w:t>
@@ -5045,7 +5054,7 @@
         <w:t xml:space="preserve"> </w:t>
       </w:r>
       <w:r>
-        <w:t xml:space="preserve">may be related to diurnal temperature fluctuations in the water column. Solar heating of the water surface in combination with wind-driven transport causes fluctuations within the water coloumn, which can occur daily or seasonally</w:t>
+        <w:t xml:space="preserve">may be related to diurnal temperature fluctuations in the water column. Solar heating of the water surface in combination with wind-driven transport causes fluctuations within the water column, which can occur daily or seasonally</w:t>
       </w:r>
       <w:r>
         <w:t xml:space="preserve"> </w:t>
@@ -5054,7 +5063,7 @@
         <w:t xml:space="preserve">(Kaplan et al. 2003)</w:t>
       </w:r>
       <w:r>
-        <w:t xml:space="preserve">. Vertical mixing of the water coloumn for inshore regions are driven by several abiotic processes: (1) Turbulence of breaking waves inside or outside of the surf zone (2) convective mixing through a combination of cooling and evaporation (3) wind driven currents and (4) tidal mixing</w:t>
+        <w:t xml:space="preserve">. Vertical mixing of the water column for inshore regions are driven by several abiotic processes: (1) Turbulence of breaking waves inside or outside of the surf zone (2) convective mixing through a combination of cooling and evaporation (3) wind driven currents and (4) tidal mixing</w:t>
       </w:r>
       <w:r>
         <w:t xml:space="preserve"> </w:t>
@@ -5063,7 +5072,7 @@
         <w:t xml:space="preserve">(Smit et al. 2013)</w:t>
       </w:r>
       <w:r>
-        <w:t xml:space="preserve">. These abiotic processes cause effective vertical mixing of surface and deeper water stratifications which leads to a homogeneous thermal environment, which in this study may be interpreted as the mean temperature. Therefore, the homogenious thermal regime of inshore regions may be a reason why mean temperature is driver of</w:t>
+        <w:t xml:space="preserve">. These abiotic processes cause effective vertical mixing of surface and deeper water stratification which leads to a homogeneous thermal environment, which in this study may be interpreted as the mean temperature. Therefore, the homogeneous thermal regime of inshore regions may be a reason why mean temperature is driver of</w:t>
       </w:r>
       <w:r>
         <w:t xml:space="preserve"> </w:t>
@@ -5164,7 +5173,7 @@
         <w:t xml:space="preserve">(Mohring et al. 2014; Steneck et al. 2002; Gerard 1997; Bearham, Vanderklift, and Gunson 2013; Smale and Moore 2017)</w:t>
       </w:r>
       <w:r>
-        <w:t xml:space="preserve">, there is little evidence in this study that temperature is an important driver of morphological variation. However, we suggest that temperature plays a larger role in determining kelp morphology at sites where wave energy is low enough not to elecit a response in morphological characteristics. Temperature metrics influence stipe length and frond length in shallow</w:t>
+        <w:t xml:space="preserve">, there is little evidence in this study that temperature is an important driver of morphological variation. However, we suggest that temperature plays a larger role in determining kelp morphology at sites where wave energy is low enough not to elicit a response in morphological characteristics. Temperature metrics influence stipe length and frond length in shallow</w:t>
       </w:r>
       <w:r>
         <w:t xml:space="preserve"> </w:t>
@@ -5377,7 +5386,7 @@
         <w:t xml:space="preserve">(Mabin, Gribben, and Fischer 2013; Serisawa et al. 2002)</w:t>
       </w:r>
       <w:r>
-        <w:t xml:space="preserve">. These findings were confirmed by the redundancy analysis which showed the contribution of wave variables as a driver of kelp morphological characterstics was lower compared to temperature variables. The sites do cluster by region but almost overlap entirely, further indicating wave variables are not the main driver. Although wave variables were not identified as an important driver, it is important to note the wave variables identified in the RDA differ to deep</w:t>
+        <w:t xml:space="preserve">. These findings were confirmed by the redundancy analysis which showed the contribution of wave variables as a driver of kelp morphological characteristics was lower compared to temperature variables. The sites do cluster by region but almost overlap entirely, further indicating wave variables are not the main driver. Although wave variables were not identified as an important driver, it is important to note the wave variables identified in the RDA differ to deep</w:t>
       </w:r>
       <w:r>
         <w:t xml:space="preserve"> </w:t>
@@ -5407,7 +5416,7 @@
         <w:t xml:space="preserve">dir_median</w:t>
       </w:r>
       <w:r>
-        <w:t xml:space="preserve">) identifiend for</w:t>
+        <w:t xml:space="preserve">) identified for</w:t>
       </w:r>
       <w:r>
         <w:t xml:space="preserve"> </w:t>
@@ -5500,7 +5509,7 @@
         <w:t xml:space="preserve"> </w:t>
       </w:r>
       <w:r>
-        <w:t xml:space="preserve">may reflect differences in hydrodynamic and temperature regimes. This study also confirms the findings of previous research which shows morphological adpatation is dependent on the magnitude of wave exposure, but provides quantitative, reproducible measure of wave exposure while identifying the specific wave metrics and wave energy thresholds invloved. Furthermore, the current study highlights the need to understand how kelp populations, which are not exposed to high wave energy and morphological characteristics are largely driven by temperature, are vulnerable to changes in storm frequency and magnitude. Kelp populations located in low wave energy environments, such as False Bay, may be more vulnerable to increased storms frequency and magnitude in future climate scenarios.</w:t>
+        <w:t xml:space="preserve">may reflect differences in hydrodynamic and temperature regimes. This study also confirms the findings of previous research which shows morphological adaptation is dependent on the magnitude of wave exposure, but provides quantitative, reproducible measure of wave exposure while identifying the specific wave metrics and wave energy thresholds involved. Furthermore, the current study highlights the need to understand how kelp populations, which are not exposed to high wave energy and morphological characteristics are largely driven by temperature, are vulnerable to changes in storm frequency and magnitude. Kelp populations located in low wave energy environments, such as False Bay, may be more vulnerable to increased storms frequency and magnitude in future climate scenarios.</w:t>
       </w:r>
     </w:p>
     <w:p>

</xml_diff>

<commit_message>
fixed minor issues in references.bib, added table for significance level guide, updated output
</commit_message>
<xml_diff>
--- a/morphology_paper.docx
+++ b/morphology_paper.docx
@@ -156,6 +156,18 @@
         <w:pStyle w:val="Abstract"/>
       </w:pPr>
       <w:r>
+        <w:rPr>
+          <w:b/>
+        </w:rPr>
+        <w:t xml:space="preserve">Abstract</w:t>
+      </w:r>
+      <w:r>
+        <w:t xml:space="preserve">:</w:t>
+      </w:r>
+      <w:r>
+        <w:t xml:space="preserve"> </w:t>
+      </w:r>
+      <w:r>
         <w:t xml:space="preserve">Macroalgal</w:t>
       </w:r>
       <w:r>
@@ -1831,7 +1843,7 @@
         <w:t xml:space="preserve"> </w:t>
       </w:r>
       <w:r>
-        <w:t xml:space="preserve">(Bekkby et al. 2014; Wernberg and Thomsen 2005; Denny and Gaylord 2002; Hurd 2000; Fowler-Walker, Connell, and Gillanders 2005; Thomsen, Wernberg, and Kendrick 2004; Mabin, Gribben, and Fischer 2013)</w:t>
+        <w:t xml:space="preserve">(Bekkby et al., n.d.; Wernberg and Thomsen 2005; Denny and Gaylord 2002; Hurd 2000; Fowler-Walker, Connell, and Gillanders 2005; Thomsen, Wernberg, and Kendrick 2004; Mabin, Gribben, and Fischer 2013)</w:t>
       </w:r>
       <w:r>
         <w:t xml:space="preserve">. For example, a study by</w:t>
@@ -2954,9 +2966,6 @@
         <w:t xml:space="preserve">A). For sites located on the eastern side of the peninsula (within False Bay), the annual mean coastal water temperatures ranged from 15.5 ± 0.9 ℃ at Buffelsbaai to 15.0 ± 0.9 ℃ at Betty’s Bay, the most eastern site on the coastline in this study (see figure</w:t>
       </w:r>
       <w:r>
-        <w:t xml:space="preserve"> </w:t>
-      </w:r>
-      <w:r>
         <w:t xml:space="preserve">A). Oudekraal had the lowest annual mean coastal water temperature of 12.3 ± 0.9. Annual maximum coastal temperatures for study sites located on the western side of the peninsula ranged from 16.3 ℃ at St. Helena Bay to 15.1 ℃ at Olifantsbos. For sites located east of the peninsula, annual maximum coastal water temperatures ranged from 16 ℃ at Buffelsbaai to 16.5 ℃ at Betty’s Bay. Amongst all sites, Kalk Bay had the highest annual maximum temperature of 19 ℃. Annual minimum coastal water temperatures for the study sites on the western side of the peninsula ranged from 12.9 ℃ at St. Helena Bay to 14.1 ℃ at Olifantsbos, and on the western side of the peninsula ranged from 15.0 ℃ at Buffelsbaai to 13.6 ℃ at Betty’s Bay. The annual range in temperature on the western side on the peninsula was 3.4 at St. Helena Bay to 0.9 at Olifantsbos, and on the eastern side on of the peninsula was 1.0 at Buffelsbaai to 2.9 at Betty’s Bay.</w:t>
       </w:r>
     </w:p>
@@ -3023,10 +3032,7 @@
         <w:t xml:space="preserve">In general, the mean temperature increases for sites located within False Bay with less variation around the mean temperature compared to sites on the western side of the peninsula(</w:t>
       </w:r>
       <w:r>
-        <w:t xml:space="preserve">A). This is verified by</w:t>
-      </w:r>
-      <w:r>
-        <w:t xml:space="preserve"> </w:t>
+        <w:t xml:space="preserve">A). This is verified by figure</w:t>
       </w:r>
       <w:r>
         <w:t xml:space="preserve">B, which shows a significantly lower (</w:t>
@@ -3306,7 +3312,7 @@
         <w:pStyle w:val="BodyText"/>
       </w:pPr>
       <w:r>
-        <w:t xml:space="preserve">In Figure</w:t>
+        <w:t xml:space="preserve">In figure</w:t>
       </w:r>
       <w:r>
         <w:t xml:space="preserve"> </w:t>
@@ -4840,7 +4846,7 @@
         <w:t xml:space="preserve"> </w:t>
       </w:r>
       <w:r>
-        <w:t xml:space="preserve">(Fowler-Walker, Wernberg, and Connell 2006; Wernberg and Thomsen 2005; Friedland and Denny 1995; Denny and Gaylord 2002; Bekkby et al. 2014; Denny, Gaylord, and Cowen 1997)</w:t>
+        <w:t xml:space="preserve">(Fowler-Walker, Wernberg, and Connell 2006; Wernberg and Thomsen 2005; Friedland and Denny 1995; Denny and Gaylord 2002; Bekkby et al., n.d.; Denny, Gaylord, and Cowen 1997)</w:t>
       </w:r>
       <w:r>
         <w:t xml:space="preserve"> </w:t>
@@ -6021,14 +6027,29 @@
       </w:r>
       <w:bookmarkEnd w:id="60"/>
     </w:p>
-    <w:bookmarkStart w:id="161" w:name="refs"/>
+    <w:bookmarkStart w:id="162" w:name="refs"/>
     <w:bookmarkStart w:id="61" w:name="ref-anderson1997"/>
     <w:p>
       <w:pPr>
         <w:pStyle w:val="Bibliography"/>
       </w:pPr>
       <w:r>
-        <w:t xml:space="preserve">Anderson, RJ, P Carrick, GJ Levitt, and A Share. 1997. “Holdfasts of Adult Kelp Ecklonia Maxima Provide Refuges from Grazing for Recruitment of Juvenile Kelps.”</w:t>
+        <w:t xml:space="preserve">Anderson, RJ, P Carrick, GJ Levitt, and A Share. 1997. “Holdfasts of Adult Kelp</w:t>
+      </w:r>
+      <w:r>
+        <w:t xml:space="preserve"> </w:t>
+      </w:r>
+      <w:r>
+        <w:rPr>
+          <w:i/>
+        </w:rPr>
+        <w:t xml:space="preserve">Ecklonia Maxima</w:t>
+      </w:r>
+      <w:r>
+        <w:t xml:space="preserve"> </w:t>
+      </w:r>
+      <w:r>
+        <w:t xml:space="preserve">Provide Refuges from Grazing for Recruitment of Juvenile Kelps.”</w:t>
       </w:r>
       <w:r>
         <w:t xml:space="preserve"> </w:t>
@@ -6087,7 +6108,7 @@
         <w:rPr>
           <w:i/>
         </w:rPr>
-        <w:t xml:space="preserve">Trans. R. Soc. S. Afr.</w:t>
+        <w:t xml:space="preserve">Transactions of the Royal Society of South Africa</w:t>
       </w:r>
       <w:r>
         <w:t xml:space="preserve"> </w:t>
@@ -6103,7 +6124,19 @@
         <w:pStyle w:val="Bibliography"/>
       </w:pPr>
       <w:r>
-        <w:t xml:space="preserve">Bearham, Douglas, Mathew A Vanderklift, and Jim R Gunson. 2013. “Temperature and Light Explain Spatial Variation in Growth and Productivity of the Kelp Ecklonia Radiata.”</w:t>
+        <w:t xml:space="preserve">Bearham, Douglas, Mathew A Vanderklift, and Jim R Gunson. 2013. “Temperature and Light Explain Spatial Variation in Growth and Productivity of the Kelp</w:t>
+      </w:r>
+      <w:r>
+        <w:t xml:space="preserve"> </w:t>
+      </w:r>
+      <w:r>
+        <w:rPr>
+          <w:i/>
+        </w:rPr>
+        <w:t xml:space="preserve">Ecklonia Radiata</w:t>
+      </w:r>
+      <w:r>
+        <w:t xml:space="preserve">.”</w:t>
       </w:r>
       <w:r>
         <w:t xml:space="preserve"> </w:t>
@@ -6128,7 +6161,7 @@
         <w:pStyle w:val="Bibliography"/>
       </w:pPr>
       <w:r>
-        <w:t xml:space="preserve">Bekkby, Trine, Eli Rinde, Hege Gundersen, Kjell Magnus Norderhaug, Janne K. Gitmark, and Hartvig Christie. 2014. “Length, strength and water flow: Relative importance of wave and current exposure on morphology in kelp Laminaria hyperborea.”</w:t>
+        <w:t xml:space="preserve">Bekkby, Trine, Eli Rinde, Hege Gundersen, Kjell Magnus Norderhaug, Janne K. Gitmark, and Hartvig Christie. n.d. “Length, strength and water flow: Relative importance of wave and current exposure on morphology in kelp hyperborea.”</w:t>
       </w:r>
       <w:r>
         <w:t xml:space="preserve"> </w:t>
@@ -6140,10 +6173,7 @@
         <w:t xml:space="preserve">Marine Ecology Progress Series</w:t>
       </w:r>
       <w:r>
-        <w:t xml:space="preserve"> </w:t>
-      </w:r>
-      <w:r>
-        <w:t xml:space="preserve">506: 61–70.</w:t>
+        <w:t xml:space="preserve">, 61–70.</w:t>
       </w:r>
       <w:r>
         <w:t xml:space="preserve"> </w:t>
@@ -6231,7 +6261,7 @@
         <w:pStyle w:val="Bibliography"/>
       </w:pPr>
       <w:r>
-        <w:t xml:space="preserve">Booij, N, L H Holthuijsen, and R C Ris. 1997. “The‘ {SWAN}’ wave model for shallow water.” In</w:t>
+        <w:t xml:space="preserve">Booij, N, L H Holthuijsen, and R C Ris. 1997. “The "SWAN” wave model for shallow water.” In</w:t>
       </w:r>
       <w:r>
         <w:t xml:space="preserve"> </w:t>
@@ -6287,7 +6317,7 @@
         <w:rPr>
           <w:i/>
         </w:rPr>
-        <w:t xml:space="preserve">Mar. Ecol. Prog. Ser.</w:t>
+        <w:t xml:space="preserve">Marine Ecology Progress Series</w:t>
       </w:r>
       <w:r>
         <w:t xml:space="preserve"> </w:t>
@@ -6308,13 +6338,17 @@
       <w:r>
         <w:t xml:space="preserve"> </w:t>
       </w:r>
-      <m:oMath>
-        <m:r>
-          <m:t>∖</m:t>
-        </m:r>
-      </m:oMath>
-      <w:r>
-        <w:t xml:space="preserve">textit{Ascophyllum nodosum} (L.) Le Jolis in {South-Eastern} Canada.”</w:t>
+      <w:r>
+        <w:rPr>
+          <w:i/>
+        </w:rPr>
+        <w:t xml:space="preserve">Ascophyllum nodosum</w:t>
+      </w:r>
+      <w:r>
+        <w:t xml:space="preserve"> </w:t>
+      </w:r>
+      <w:r>
+        <w:t xml:space="preserve">(L.) Le Jolis in South-Eastern Canada.”</w:t>
       </w:r>
       <w:r>
         <w:t xml:space="preserve"> </w:t>
@@ -6348,7 +6382,7 @@
         <w:rPr>
           <w:i/>
         </w:rPr>
-        <w:t xml:space="preserve">Trans. R. Soc. S. Afr.</w:t>
+        <w:t xml:space="preserve">Transactions of the Royal Society of South Africa</w:t>
       </w:r>
       <w:r>
         <w:t xml:space="preserve"> </w:t>
@@ -6405,6 +6439,18 @@
       <w:r>
         <w:t xml:space="preserve">Dayton, P K, M J Tegner, P B Edwards, and K L Riser. 1998. “Sliding baselines, ghosts, and reduced expectations in kelp forest communities.”</w:t>
       </w:r>
+      <w:r>
+        <w:t xml:space="preserve"> </w:t>
+      </w:r>
+      <w:r>
+        <w:rPr>
+          <w:i/>
+        </w:rPr>
+        <w:t xml:space="preserve">Ecological Applications</w:t>
+      </w:r>
+      <w:r>
+        <w:t xml:space="preserve">.</w:t>
+      </w:r>
     </w:p>
     <w:bookmarkEnd w:id="77"/>
     <w:bookmarkStart w:id="78" w:name="ref-Dellatorre2012"/>
@@ -6447,7 +6493,7 @@
         <w:rPr>
           <w:i/>
         </w:rPr>
-        <w:t xml:space="preserve">J. Exp. Biol.</w:t>
+        <w:t xml:space="preserve">Journal of Experimental Biology</w:t>
       </w:r>
       <w:r>
         <w:t xml:space="preserve"> </w:t>
@@ -6519,7 +6565,7 @@
         <w:rPr>
           <w:i/>
         </w:rPr>
-        <w:t xml:space="preserve">Cont. Shelf Res.</w:t>
+        <w:t xml:space="preserve">Continental Shelf Research</w:t>
       </w:r>
       <w:r>
         <w:t xml:space="preserve"> </w:t>
@@ -6692,22 +6738,26 @@
       <w:r>
         <w:t xml:space="preserve"> </w:t>
       </w:r>
-      <m:oMath>
-        <m:r>
-          <m:t>∖</m:t>
-        </m:r>
-      </m:oMath>
-      <w:r>
-        <w:t xml:space="preserve">textit{Egregia menziesii} (Turner).”</w:t>
-      </w:r>
-      <w:r>
-        <w:t xml:space="preserve"> </w:t>
-      </w:r>
-      <w:r>
-        <w:rPr>
-          <w:i/>
-        </w:rPr>
-        <w:t xml:space="preserve">J. Exp. Mar. Bio. Ecol.</w:t>
+      <w:r>
+        <w:rPr>
+          <w:i/>
+        </w:rPr>
+        <w:t xml:space="preserve">Egregia menziesii</w:t>
+      </w:r>
+      <w:r>
+        <w:t xml:space="preserve"> </w:t>
+      </w:r>
+      <w:r>
+        <w:t xml:space="preserve">(Turner).”</w:t>
+      </w:r>
+      <w:r>
+        <w:t xml:space="preserve"> </w:t>
+      </w:r>
+      <w:r>
+        <w:rPr>
+          <w:i/>
+        </w:rPr>
+        <w:t xml:space="preserve">Journal of Experimental Biology</w:t>
       </w:r>
       <w:r>
         <w:t xml:space="preserve"> </w:t>
@@ -6748,7 +6798,22 @@
         <w:pStyle w:val="Bibliography"/>
       </w:pPr>
       <w:r>
-        <w:t xml:space="preserve">Gao, Xu, Hikaru Endo, Kazuya Taniguchi, and Yukio Agatsuma. 2013. “Combined Effects of Seawater Temperature and Nutrient Condition on Growth and Survival of Juvenile Sporophytes of the Kelp Undaria Pinnatifida (Laminariales; Phaeophyta) Cultivated in Northern Honshu, Japan.”</w:t>
+        <w:t xml:space="preserve">Gao, Xu, Hikaru Endo, Kazuya Taniguchi, and Yukio Agatsuma. 2013. “Combined Effects of Seawater Temperature and Nutrient Condition on Growth and Survival of Juvenile Sporophytes of the Kelp</w:t>
+      </w:r>
+      <w:r>
+        <w:t xml:space="preserve"> </w:t>
+      </w:r>
+      <w:r>
+        <w:rPr>
+          <w:i/>
+        </w:rPr>
+        <w:t xml:space="preserve">Undaria Pinnatifida</w:t>
+      </w:r>
+      <w:r>
+        <w:t xml:space="preserve"> </w:t>
+      </w:r>
+      <w:r>
+        <w:t xml:space="preserve">(Laminariales; Phaeophyta) Cultivated in Northern Honshu, Japan.”</w:t>
       </w:r>
       <w:r>
         <w:t xml:space="preserve"> </w:t>
@@ -6773,7 +6838,22 @@
         <w:pStyle w:val="Bibliography"/>
       </w:pPr>
       <w:r>
-        <w:t xml:space="preserve">Gerard, Valrie A. 1997. “The Role of Nitrogen Nutrition in High-Temperature Tolerance of the Kelp, Laminaria Saccharina (Chlorophyta).”</w:t>
+        <w:t xml:space="preserve">Gerard, Valrie A. 1997. “The Role of Nitrogen Nutrition in High-Temperature Tolerance of the Kelp,</w:t>
+      </w:r>
+      <w:r>
+        <w:t xml:space="preserve"> </w:t>
+      </w:r>
+      <w:r>
+        <w:rPr>
+          <w:i/>
+        </w:rPr>
+        <w:t xml:space="preserve">Laminaria Saccharina</w:t>
+      </w:r>
+      <w:r>
+        <w:t xml:space="preserve"> </w:t>
+      </w:r>
+      <w:r>
+        <w:t xml:space="preserve">(Chlorophyta).”</w:t>
       </w:r>
       <w:r>
         <w:t xml:space="preserve"> </w:t>
@@ -6832,7 +6912,7 @@
         <w:rPr>
           <w:i/>
         </w:rPr>
-        <w:t xml:space="preserve">Mar. Biol.</w:t>
+        <w:t xml:space="preserve">Marine Biology</w:t>
       </w:r>
       <w:r>
         <w:t xml:space="preserve"> </w:t>
@@ -6867,12 +6947,34 @@
       </w:r>
     </w:p>
     <w:bookmarkEnd w:id="97"/>
-    <w:bookmarkStart w:id="99" w:name="ref-Harley2012"/>
+    <w:bookmarkStart w:id="98" w:name="ref-Algaebase"/>
     <w:p>
       <w:pPr>
         <w:pStyle w:val="Bibliography"/>
       </w:pPr>
       <w:r>
+        <w:t xml:space="preserve">Guiry, MD, and GM Guiry. 2019.</w:t>
+      </w:r>
+      <w:r>
+        <w:t xml:space="preserve"> </w:t>
+      </w:r>
+      <w:r>
+        <w:rPr>
+          <w:i/>
+        </w:rPr>
+        <w:t xml:space="preserve">AlgaeBase: World-Wide Electronic Publication</w:t>
+      </w:r>
+      <w:r>
+        <w:t xml:space="preserve">. National University of Ireland, Galway.</w:t>
+      </w:r>
+    </w:p>
+    <w:bookmarkEnd w:id="98"/>
+    <w:bookmarkStart w:id="100" w:name="ref-Harley2012"/>
+    <w:p>
+      <w:pPr>
+        <w:pStyle w:val="Bibliography"/>
+      </w:pPr>
+      <w:r>
         <w:t xml:space="preserve">Harley, C, K M Anderson, K W Demes, J P Jorve, R L Kordas, T Coyle, and M H Graham. 2012. “EFfects of Climate Change on Global Seaweed Communities.”</w:t>
       </w:r>
       <w:r>
@@ -6893,7 +6995,7 @@
       <w:r>
         <w:t xml:space="preserve"> </w:t>
       </w:r>
-      <w:hyperlink r:id="rId98">
+      <w:hyperlink r:id="rId99">
         <w:r>
           <w:rPr>
             <w:rStyle w:val="Hyperlink"/>
@@ -6905,8 +7007,8 @@
         <w:t xml:space="preserve">.</w:t>
       </w:r>
     </w:p>
-    <w:bookmarkEnd w:id="99"/>
-    <w:bookmarkStart w:id="100" w:name="ref-Holthuijsen2010-vl"/>
+    <w:bookmarkEnd w:id="100"/>
+    <w:bookmarkStart w:id="101" w:name="ref-Holthuijsen2010-vl"/>
     <w:p>
       <w:pPr>
         <w:pStyle w:val="Bibliography"/>
@@ -6927,8 +7029,8 @@
         <w:t xml:space="preserve">. Cambridge University Press.</w:t>
       </w:r>
     </w:p>
-    <w:bookmarkEnd w:id="100"/>
-    <w:bookmarkStart w:id="101" w:name="ref-Hurd2000"/>
+    <w:bookmarkEnd w:id="101"/>
+    <w:bookmarkStart w:id="102" w:name="ref-Hurd2000"/>
     <w:p>
       <w:pPr>
         <w:pStyle w:val="Bibliography"/>
@@ -6952,8 +7054,8 @@
         <w:t xml:space="preserve">36 (3): 453–72.</w:t>
       </w:r>
     </w:p>
-    <w:bookmarkEnd w:id="101"/>
-    <w:bookmarkStart w:id="103" w:name="ref-Jackson1984"/>
+    <w:bookmarkEnd w:id="102"/>
+    <w:bookmarkStart w:id="104" w:name="ref-Jackson1984"/>
     <w:p>
       <w:pPr>
         <w:pStyle w:val="Bibliography"/>
@@ -6964,7 +7066,19 @@
       <w:r>
         <w:t xml:space="preserve"> </w:t>
       </w:r>
-      <w:hyperlink r:id="rId102">
+      <w:r>
+        <w:rPr>
+          <w:i/>
+        </w:rPr>
+        <w:t xml:space="preserve">Journal of Physical Oceanography</w:t>
+      </w:r>
+      <w:r>
+        <w:t xml:space="preserve">.</w:t>
+      </w:r>
+      <w:r>
+        <w:t xml:space="preserve"> </w:t>
+      </w:r>
+      <w:hyperlink r:id="rId103">
         <w:r>
           <w:rPr>
             <w:rStyle w:val="Hyperlink"/>
@@ -6976,8 +7090,8 @@
         <w:t xml:space="preserve">.</w:t>
       </w:r>
     </w:p>
-    <w:bookmarkEnd w:id="103"/>
-    <w:bookmarkStart w:id="104" w:name="ref-Jury1980-ov"/>
+    <w:bookmarkEnd w:id="104"/>
+    <w:bookmarkStart w:id="105" w:name="ref-Jury1980-ov"/>
     <w:p>
       <w:pPr>
         <w:pStyle w:val="Bibliography"/>
@@ -6986,8 +7100,8 @@
         <w:t xml:space="preserve">Jury, Mark R. 1980. “Characteristics of summer wind fields and air sea interactions over the Cape Peninsula upwelling region.”</w:t>
       </w:r>
     </w:p>
-    <w:bookmarkEnd w:id="104"/>
-    <w:bookmarkStart w:id="105" w:name="ref-Jury1985-nr"/>
+    <w:bookmarkEnd w:id="105"/>
+    <w:bookmarkStart w:id="106" w:name="ref-Jury1985-nr"/>
     <w:p>
       <w:pPr>
         <w:pStyle w:val="Bibliography"/>
@@ -7002,7 +7116,7 @@
         <w:rPr>
           <w:i/>
         </w:rPr>
-        <w:t xml:space="preserve">S. Afr. J. Mar. Sci./S.-Afr. Tydskr. Seewet.</w:t>
+        <w:t xml:space="preserve">South African Journal of Marine Science</w:t>
       </w:r>
       <w:r>
         <w:t xml:space="preserve"> </w:t>
@@ -7011,8 +7125,8 @@
         <w:t xml:space="preserve">3 (1): 33–42.</w:t>
       </w:r>
     </w:p>
-    <w:bookmarkEnd w:id="105"/>
-    <w:bookmarkStart w:id="106" w:name="ref-Kaplan2003"/>
+    <w:bookmarkEnd w:id="106"/>
+    <w:bookmarkStart w:id="107" w:name="ref-Kaplan2003"/>
     <w:p>
       <w:pPr>
         <w:pStyle w:val="Bibliography"/>
@@ -7036,8 +7150,8 @@
         <w:t xml:space="preserve">57 (3): 385–98.</w:t>
       </w:r>
     </w:p>
-    <w:bookmarkEnd w:id="106"/>
-    <w:bookmarkStart w:id="107" w:name="ref-Kobayashi1993-os"/>
+    <w:bookmarkEnd w:id="107"/>
+    <w:bookmarkStart w:id="108" w:name="ref-Kobayashi1993-os"/>
     <w:p>
       <w:pPr>
         <w:pStyle w:val="Bibliography"/>
@@ -7061,8 +7175,8 @@
         <w:t xml:space="preserve">119 (1): 30–48.</w:t>
       </w:r>
     </w:p>
-    <w:bookmarkEnd w:id="107"/>
-    <w:bookmarkStart w:id="109" w:name="ref-Krumhansl2012"/>
+    <w:bookmarkEnd w:id="108"/>
+    <w:bookmarkStart w:id="110" w:name="ref-Krumhansl2012"/>
     <w:p>
       <w:pPr>
         <w:pStyle w:val="Bibliography"/>
@@ -7088,7 +7202,7 @@
       <w:r>
         <w:t xml:space="preserve"> </w:t>
       </w:r>
-      <w:hyperlink r:id="rId108">
+      <w:hyperlink r:id="rId109">
         <w:r>
           <w:rPr>
             <w:rStyle w:val="Hyperlink"/>
@@ -7100,8 +7214,8 @@
         <w:t xml:space="preserve">.</w:t>
       </w:r>
     </w:p>
-    <w:bookmarkEnd w:id="109"/>
-    <w:bookmarkStart w:id="111" w:name="ref-Leliaert2000a"/>
+    <w:bookmarkEnd w:id="110"/>
+    <w:bookmarkStart w:id="112" w:name="ref-Leliaert2000a"/>
     <w:p>
       <w:pPr>
         <w:pStyle w:val="Bibliography"/>
@@ -7127,7 +7241,7 @@
       <w:r>
         <w:t xml:space="preserve"> </w:t>
       </w:r>
-      <w:hyperlink r:id="rId110">
+      <w:hyperlink r:id="rId111">
         <w:r>
           <w:rPr>
             <w:rStyle w:val="Hyperlink"/>
@@ -7139,8 +7253,8 @@
         <w:t xml:space="preserve">.</w:t>
       </w:r>
     </w:p>
-    <w:bookmarkEnd w:id="111"/>
-    <w:bookmarkStart w:id="112" w:name="ref-Levin1994-qf"/>
+    <w:bookmarkEnd w:id="112"/>
+    <w:bookmarkStart w:id="113" w:name="ref-Levin1994-qf"/>
     <w:p>
       <w:pPr>
         <w:pStyle w:val="Bibliography"/>
@@ -7164,8 +7278,8 @@
         <w:t xml:space="preserve">97 (1): 124–33.</w:t>
       </w:r>
     </w:p>
-    <w:bookmarkEnd w:id="112"/>
-    <w:bookmarkStart w:id="113" w:name="ref-Mia2013"/>
+    <w:bookmarkEnd w:id="113"/>
+    <w:bookmarkStart w:id="114" w:name="ref-Mia2013"/>
     <w:p>
       <w:pPr>
         <w:pStyle w:val="Bibliography"/>
@@ -7189,8 +7303,8 @@
         <w:t xml:space="preserve">80: 68–78.</w:t>
       </w:r>
     </w:p>
-    <w:bookmarkEnd w:id="113"/>
-    <w:bookmarkStart w:id="115" w:name="ref-mabin2013"/>
+    <w:bookmarkEnd w:id="114"/>
+    <w:bookmarkStart w:id="116" w:name="ref-mabin2013"/>
     <w:p>
       <w:pPr>
         <w:pStyle w:val="Bibliography"/>
@@ -7213,7 +7327,7 @@
       <w:r>
         <w:t xml:space="preserve"> </w:t>
       </w:r>
-      <w:hyperlink r:id="rId114">
+      <w:hyperlink r:id="rId115">
         <w:r>
           <w:rPr>
             <w:rStyle w:val="Hyperlink"/>
@@ -7225,8 +7339,8 @@
         <w:t xml:space="preserve">.</w:t>
       </w:r>
     </w:p>
-    <w:bookmarkEnd w:id="115"/>
-    <w:bookmarkStart w:id="116" w:name="ref-Mann1973"/>
+    <w:bookmarkEnd w:id="116"/>
+    <w:bookmarkStart w:id="117" w:name="ref-Mann1973"/>
     <w:p>
       <w:pPr>
         <w:pStyle w:val="Bibliography"/>
@@ -7250,23 +7364,38 @@
         <w:t xml:space="preserve">182 (4116): 975–81.</w:t>
       </w:r>
     </w:p>
-    <w:bookmarkEnd w:id="116"/>
-    <w:bookmarkStart w:id="117" w:name="ref-Miller2011-pm"/>
+    <w:bookmarkEnd w:id="117"/>
+    <w:bookmarkStart w:id="118" w:name="ref-Miller2011-pm"/>
     <w:p>
       <w:pPr>
         <w:pStyle w:val="Bibliography"/>
       </w:pPr>
       <w:r>
-        <w:t xml:space="preserve">Miller, Sheryl M, Catriona L Hurd, and Stephen R Wing. 2011. “Variations in Growth, Erosion, Productivity, and Morphology of Ecklonia Radiata (Alariaceae; Laminariales) Along a Fjord in Southern New Zealand.”</w:t>
-      </w:r>
-      <w:r>
-        <w:t xml:space="preserve"> </w:t>
-      </w:r>
-      <w:r>
-        <w:rPr>
-          <w:i/>
-        </w:rPr>
-        <w:t xml:space="preserve">J. Phycol.</w:t>
+        <w:t xml:space="preserve">Miller, Sheryl M, Catriona L Hurd, and Stephen R Wing. 2011. “Variations in Growth, Erosion, Productivity, and Morphology of</w:t>
+      </w:r>
+      <w:r>
+        <w:t xml:space="preserve"> </w:t>
+      </w:r>
+      <w:r>
+        <w:rPr>
+          <w:i/>
+        </w:rPr>
+        <w:t xml:space="preserve">Ecklonia Radiata</w:t>
+      </w:r>
+      <w:r>
+        <w:t xml:space="preserve"> </w:t>
+      </w:r>
+      <w:r>
+        <w:t xml:space="preserve">(Alariaceae; Laminariales) Along a Fjord in Southern New Zealand.”</w:t>
+      </w:r>
+      <w:r>
+        <w:t xml:space="preserve"> </w:t>
+      </w:r>
+      <w:r>
+        <w:rPr>
+          <w:i/>
+        </w:rPr>
+        <w:t xml:space="preserve">Journal of Phycology</w:t>
       </w:r>
       <w:r>
         <w:t xml:space="preserve"> </w:t>
@@ -7275,8 +7404,8 @@
         <w:t xml:space="preserve">47 (3): 505–16.</w:t>
       </w:r>
     </w:p>
-    <w:bookmarkEnd w:id="117"/>
-    <w:bookmarkStart w:id="118" w:name="ref-Mohring2014-bk"/>
+    <w:bookmarkEnd w:id="118"/>
+    <w:bookmarkStart w:id="119" w:name="ref-Mohring2014-bk"/>
     <w:p>
       <w:pPr>
         <w:pStyle w:val="Bibliography"/>
@@ -7291,7 +7420,7 @@
         <w:rPr>
           <w:i/>
         </w:rPr>
-        <w:t xml:space="preserve">Mar. Ecol. Prog. Ser.</w:t>
+        <w:t xml:space="preserve">Marine Ecology Progress Series</w:t>
       </w:r>
       <w:r>
         <w:t xml:space="preserve"> </w:t>
@@ -7300,8 +7429,8 @@
         <w:t xml:space="preserve">513: 85–96.</w:t>
       </w:r>
     </w:p>
-    <w:bookmarkEnd w:id="118"/>
-    <w:bookmarkStart w:id="119" w:name="ref-Molloy1996-la"/>
+    <w:bookmarkEnd w:id="119"/>
+    <w:bookmarkStart w:id="120" w:name="ref-Molloy1996-la"/>
     <w:p>
       <w:pPr>
         <w:pStyle w:val="Bibliography"/>
@@ -7312,13 +7441,17 @@
       <w:r>
         <w:t xml:space="preserve"> </w:t>
       </w:r>
-      <m:oMath>
-        <m:r>
-          <m:t>∖</m:t>
-        </m:r>
-      </m:oMath>
-      <w:r>
-        <w:t xml:space="preserve">textit{Laminaria schinzii} Foslie.”</w:t>
+      <w:r>
+        <w:rPr>
+          <w:i/>
+        </w:rPr>
+        <w:t xml:space="preserve">Laminaria schinzii</w:t>
+      </w:r>
+      <w:r>
+        <w:t xml:space="preserve"> </w:t>
+      </w:r>
+      <w:r>
+        <w:t xml:space="preserve">Foslie.”</w:t>
       </w:r>
       <w:r>
         <w:t xml:space="preserve"> </w:t>
@@ -7336,8 +7469,8 @@
         <w:t xml:space="preserve">39: 525–31.</w:t>
       </w:r>
     </w:p>
-    <w:bookmarkEnd w:id="119"/>
-    <w:bookmarkStart w:id="120" w:name="ref-Mork1996-md"/>
+    <w:bookmarkEnd w:id="120"/>
+    <w:bookmarkStart w:id="121" w:name="ref-Mork1996-md"/>
     <w:p>
       <w:pPr>
         <w:pStyle w:val="Bibliography"/>
@@ -7361,8 +7494,8 @@
         <w:t xml:space="preserve">80 (4): 323–27.</w:t>
       </w:r>
     </w:p>
-    <w:bookmarkEnd w:id="120"/>
-    <w:bookmarkStart w:id="121" w:name="ref-Norderhaug2012-ks"/>
+    <w:bookmarkEnd w:id="121"/>
+    <w:bookmarkStart w:id="122" w:name="ref-Norderhaug2012-ks"/>
     <w:p>
       <w:pPr>
         <w:pStyle w:val="Bibliography"/>
@@ -7377,7 +7510,7 @@
         <w:rPr>
           <w:i/>
         </w:rPr>
-        <w:t xml:space="preserve">J. Sea Res.</w:t>
+        <w:t xml:space="preserve">Journal of Sea Research</w:t>
       </w:r>
       <w:r>
         <w:t xml:space="preserve"> </w:t>
@@ -7386,8 +7519,8 @@
         <w:t xml:space="preserve">69: 36–42.</w:t>
       </w:r>
     </w:p>
-    <w:bookmarkEnd w:id="121"/>
-    <w:bookmarkStart w:id="122" w:name="ref-Oksanen2015-vj"/>
+    <w:bookmarkEnd w:id="122"/>
+    <w:bookmarkStart w:id="123" w:name="ref-Oksanen2015-vj"/>
     <w:p>
       <w:pPr>
         <w:pStyle w:val="Bibliography"/>
@@ -7411,8 +7544,8 @@
         <w:t xml:space="preserve">2 (9).</w:t>
       </w:r>
     </w:p>
-    <w:bookmarkEnd w:id="122"/>
-    <w:bookmarkStart w:id="123" w:name="ref-Paul1993-bm"/>
+    <w:bookmarkEnd w:id="123"/>
+    <w:bookmarkStart w:id="124" w:name="ref-Paul1993-bm"/>
     <w:p>
       <w:pPr>
         <w:pStyle w:val="Bibliography"/>
@@ -7423,13 +7556,14 @@
       <w:r>
         <w:t xml:space="preserve"> </w:t>
       </w:r>
-      <m:oMath>
-        <m:r>
-          <m:t>∖</m:t>
-        </m:r>
-      </m:oMath>
-      <w:r>
-        <w:t xml:space="preserve">textit{Homarus americanus}.”</w:t>
+      <w:r>
+        <w:rPr>
+          <w:i/>
+        </w:rPr>
+        <w:t xml:space="preserve">Homarus americanus</w:t>
+      </w:r>
+      <w:r>
+        <w:t xml:space="preserve">.”</w:t>
       </w:r>
       <w:r>
         <w:t xml:space="preserve"> </w:t>
@@ -7447,8 +7581,8 @@
         <w:t xml:space="preserve">100 (40545): 127.</w:t>
       </w:r>
     </w:p>
-    <w:bookmarkEnd w:id="123"/>
-    <w:bookmarkStart w:id="124" w:name="ref-Pedersen2012-vr"/>
+    <w:bookmarkEnd w:id="124"/>
+    <w:bookmarkStart w:id="125" w:name="ref-Pedersen2012-vr"/>
     <w:p>
       <w:pPr>
         <w:pStyle w:val="Bibliography"/>
@@ -7459,13 +7593,14 @@
       <w:r>
         <w:t xml:space="preserve"> </w:t>
       </w:r>
-      <m:oMath>
-        <m:r>
-          <m:t>∖</m:t>
-        </m:r>
-      </m:oMath>
-      <w:r>
-        <w:t xml:space="preserve">textit{Laminaria hyperborea}.”</w:t>
+      <w:r>
+        <w:rPr>
+          <w:i/>
+        </w:rPr>
+        <w:t xml:space="preserve">Laminaria hyperborea</w:t>
+      </w:r>
+      <w:r>
+        <w:t xml:space="preserve">.”</w:t>
       </w:r>
       <w:r>
         <w:t xml:space="preserve"> </w:t>
@@ -7483,8 +7618,8 @@
         <w:t xml:space="preserve">451: 45–60.</w:t>
       </w:r>
     </w:p>
-    <w:bookmarkEnd w:id="124"/>
-    <w:bookmarkStart w:id="125" w:name="ref-Rautenbach2015a"/>
+    <w:bookmarkEnd w:id="125"/>
+    <w:bookmarkStart w:id="126" w:name="ref-Rautenbach2015a"/>
     <w:p>
       <w:pPr>
         <w:pStyle w:val="Bibliography"/>
@@ -7505,8 +7640,8 @@
         <w:t xml:space="preserve">, edited by CSIR.</w:t>
       </w:r>
     </w:p>
-    <w:bookmarkEnd w:id="125"/>
-    <w:bookmarkStart w:id="126" w:name="ref-Reason2006"/>
+    <w:bookmarkEnd w:id="126"/>
+    <w:bookmarkStart w:id="127" w:name="ref-Reason2006"/>
     <w:p>
       <w:pPr>
         <w:pStyle w:val="Bibliography"/>
@@ -7530,8 +7665,8 @@
         <w:t xml:space="preserve">87 (7): 941–56.</w:t>
       </w:r>
     </w:p>
-    <w:bookmarkEnd w:id="126"/>
-    <w:bookmarkStart w:id="127" w:name="ref-Reguero2019"/>
+    <w:bookmarkEnd w:id="127"/>
+    <w:bookmarkStart w:id="128" w:name="ref-Reguero2019"/>
     <w:p>
       <w:pPr>
         <w:pStyle w:val="Bibliography"/>
@@ -7555,8 +7690,8 @@
         <w:t xml:space="preserve">10.</w:t>
       </w:r>
     </w:p>
-    <w:bookmarkEnd w:id="127"/>
-    <w:bookmarkStart w:id="129" w:name="ref-Rinde2014"/>
+    <w:bookmarkEnd w:id="128"/>
+    <w:bookmarkStart w:id="130" w:name="ref-Rinde2014"/>
     <w:p>
       <w:pPr>
         <w:pStyle w:val="Bibliography"/>
@@ -7582,7 +7717,7 @@
       <w:r>
         <w:t xml:space="preserve"> </w:t>
       </w:r>
-      <w:hyperlink r:id="rId128">
+      <w:hyperlink r:id="rId129">
         <w:r>
           <w:rPr>
             <w:rStyle w:val="Hyperlink"/>
@@ -7594,8 +7729,8 @@
         <w:t xml:space="preserve">.</w:t>
       </w:r>
     </w:p>
-    <w:bookmarkEnd w:id="129"/>
-    <w:bookmarkStart w:id="130" w:name="ref-Rose2012"/>
+    <w:bookmarkEnd w:id="130"/>
+    <w:bookmarkStart w:id="131" w:name="ref-Rose2012"/>
     <w:p>
       <w:pPr>
         <w:pStyle w:val="Bibliography"/>
@@ -7619,23 +7754,53 @@
         <w:t xml:space="preserve">8 (4): 545–50.</w:t>
       </w:r>
     </w:p>
-    <w:bookmarkEnd w:id="130"/>
-    <w:bookmarkStart w:id="131" w:name="ref-Rothman2017-pn"/>
+    <w:bookmarkEnd w:id="131"/>
+    <w:bookmarkStart w:id="132" w:name="ref-Rothman2017-pn"/>
     <w:p>
       <w:pPr>
         <w:pStyle w:val="Bibliography"/>
       </w:pPr>
       <w:r>
-        <w:t xml:space="preserve">Rothman, M D, J J Bolton, M S Stekoll, C J T Boothroyd, F A Kemp, and R J Anderson. 2017. “Geographical variation in morphology of the two dominant kelp species, Ecklonia maxima and Laminaria pallida (Phaeophyceae, Laminariales), on the west coast of Southern Africa.”</w:t>
-      </w:r>
-      <w:r>
-        <w:t xml:space="preserve"> </w:t>
-      </w:r>
-      <w:r>
-        <w:rPr>
-          <w:i/>
-        </w:rPr>
-        <w:t xml:space="preserve">J. Appl. Phycol.</w:t>
+        <w:t xml:space="preserve">Rothman, M D, J J Bolton, M S Stekoll, C J T Boothroyd, F A Kemp, and R J Anderson. 2017. “Geographical variation in morphology of the two dominant kelp species,</w:t>
+      </w:r>
+      <w:r>
+        <w:t xml:space="preserve"> </w:t>
+      </w:r>
+      <w:r>
+        <w:rPr>
+          <w:i/>
+        </w:rPr>
+        <w:t xml:space="preserve">Ecklonia maxima</w:t>
+      </w:r>
+      <w:r>
+        <w:t xml:space="preserve"> </w:t>
+      </w:r>
+      <w:r>
+        <w:t xml:space="preserve">and</w:t>
+      </w:r>
+      <w:r>
+        <w:t xml:space="preserve"> </w:t>
+      </w:r>
+      <w:r>
+        <w:rPr>
+          <w:i/>
+        </w:rPr>
+        <w:t xml:space="preserve">Laminaria pallida</w:t>
+      </w:r>
+      <w:r>
+        <w:t xml:space="preserve"> </w:t>
+      </w:r>
+      <w:r>
+        <w:t xml:space="preserve">(Phaeophyceae, Laminariales), on the west coast of Southern Africa.”</w:t>
+      </w:r>
+      <w:r>
+        <w:t xml:space="preserve"> </w:t>
+      </w:r>
+      <w:r>
+        <w:rPr>
+          <w:i/>
+        </w:rPr>
+        <w:t xml:space="preserve">Journal of Applied Phycology</w:t>
       </w:r>
       <w:r>
         <w:t xml:space="preserve"> </w:t>
@@ -7644,8 +7809,8 @@
         <w:t xml:space="preserve">29 (5): 2627–39.</w:t>
       </w:r>
     </w:p>
-    <w:bookmarkEnd w:id="131"/>
-    <w:bookmarkStart w:id="132" w:name="ref-Rouault2010-gi"/>
+    <w:bookmarkEnd w:id="132"/>
+    <w:bookmarkStart w:id="133" w:name="ref-Rouault2010-gi"/>
     <w:p>
       <w:pPr>
         <w:pStyle w:val="Bibliography"/>
@@ -7660,7 +7825,7 @@
         <w:rPr>
           <w:i/>
         </w:rPr>
-        <w:t xml:space="preserve">Afr. J. Mar. Sci.</w:t>
+        <w:t xml:space="preserve">African Journal of Marine Science</w:t>
       </w:r>
       <w:r>
         <w:t xml:space="preserve"> </w:t>
@@ -7669,8 +7834,8 @@
         <w:t xml:space="preserve">32 (2): 237–46.</w:t>
       </w:r>
     </w:p>
-    <w:bookmarkEnd w:id="132"/>
-    <w:bookmarkStart w:id="133" w:name="ref-Rummukainen2012"/>
+    <w:bookmarkEnd w:id="133"/>
+    <w:bookmarkStart w:id="134" w:name="ref-Rummukainen2012"/>
     <w:p>
       <w:pPr>
         <w:pStyle w:val="Bibliography"/>
@@ -7694,8 +7859,8 @@
         <w:t xml:space="preserve">3 (2): 115–29.</w:t>
       </w:r>
     </w:p>
-    <w:bookmarkEnd w:id="133"/>
-    <w:bookmarkStart w:id="134" w:name="ref-Russo2014"/>
+    <w:bookmarkEnd w:id="134"/>
+    <w:bookmarkStart w:id="135" w:name="ref-Russo2014"/>
     <w:p>
       <w:pPr>
         <w:pStyle w:val="Bibliography"/>
@@ -7719,8 +7884,8 @@
         <w:t xml:space="preserve">119 (22): 12–500.</w:t>
       </w:r>
     </w:p>
-    <w:bookmarkEnd w:id="134"/>
-    <w:bookmarkStart w:id="135" w:name="ref-Serisawa2002-dc"/>
+    <w:bookmarkEnd w:id="135"/>
+    <w:bookmarkStart w:id="136" w:name="ref-Serisawa2002-dc"/>
     <w:p>
       <w:pPr>
         <w:pStyle w:val="Bibliography"/>
@@ -7731,22 +7896,26 @@
       <w:r>
         <w:t xml:space="preserve"> </w:t>
       </w:r>
-      <m:oMath>
-        <m:r>
-          <m:t>∖</m:t>
-        </m:r>
-      </m:oMath>
-      <w:r>
-        <w:t xml:space="preserve">textit{Ecklonia cava} (Laminariales, Phaeophyta) sporophytes in two localities with different temperature conditions.”</w:t>
-      </w:r>
-      <w:r>
-        <w:t xml:space="preserve"> </w:t>
-      </w:r>
-      <w:r>
-        <w:rPr>
-          <w:i/>
-        </w:rPr>
-        <w:t xml:space="preserve">Phycological Res.</w:t>
+      <w:r>
+        <w:rPr>
+          <w:i/>
+        </w:rPr>
+        <w:t xml:space="preserve">Ecklonia cava</w:t>
+      </w:r>
+      <w:r>
+        <w:t xml:space="preserve"> </w:t>
+      </w:r>
+      <w:r>
+        <w:t xml:space="preserve">(Laminariales, Phaeophyta) sporophytes in two localities with different temperature conditions.”</w:t>
+      </w:r>
+      <w:r>
+        <w:t xml:space="preserve"> </w:t>
+      </w:r>
+      <w:r>
+        <w:rPr>
+          <w:i/>
+        </w:rPr>
+        <w:t xml:space="preserve">Phycological Research</w:t>
       </w:r>
       <w:r>
         <w:t xml:space="preserve"> </w:t>
@@ -7755,8 +7924,8 @@
         <w:t xml:space="preserve">50 (3): 193–99.</w:t>
       </w:r>
     </w:p>
-    <w:bookmarkEnd w:id="135"/>
-    <w:bookmarkStart w:id="136" w:name="ref-seymour1989"/>
+    <w:bookmarkEnd w:id="136"/>
+    <w:bookmarkStart w:id="137" w:name="ref-seymour1989"/>
     <w:p>
       <w:pPr>
         <w:pStyle w:val="Bibliography"/>
@@ -7780,8 +7949,8 @@
         <w:t xml:space="preserve">28: 277–92.</w:t>
       </w:r>
     </w:p>
-    <w:bookmarkEnd w:id="136"/>
-    <w:bookmarkStart w:id="137" w:name="ref-Shipley1964"/>
+    <w:bookmarkEnd w:id="137"/>
+    <w:bookmarkStart w:id="138" w:name="ref-Shipley1964"/>
     <w:p>
       <w:pPr>
         <w:pStyle w:val="Bibliography"/>
@@ -7805,8 +7974,8 @@
         <w:t xml:space="preserve">60 (6): 115–20.</w:t>
       </w:r>
     </w:p>
-    <w:bookmarkEnd w:id="137"/>
-    <w:bookmarkStart w:id="138" w:name="ref-Simonson2015"/>
+    <w:bookmarkEnd w:id="138"/>
+    <w:bookmarkStart w:id="139" w:name="ref-Simonson2015"/>
     <w:p>
       <w:pPr>
         <w:pStyle w:val="Bibliography"/>
@@ -7830,8 +7999,8 @@
         <w:t xml:space="preserve">537: 89–104.</w:t>
       </w:r>
     </w:p>
-    <w:bookmarkEnd w:id="138"/>
-    <w:bookmarkStart w:id="140" w:name="ref-Smale2017"/>
+    <w:bookmarkEnd w:id="139"/>
+    <w:bookmarkStart w:id="141" w:name="ref-Smale2017"/>
     <w:p>
       <w:pPr>
         <w:pStyle w:val="Bibliography"/>
@@ -7857,7 +8026,7 @@
       <w:r>
         <w:t xml:space="preserve"> </w:t>
       </w:r>
-      <w:hyperlink r:id="rId139">
+      <w:hyperlink r:id="rId140">
         <w:r>
           <w:rPr>
             <w:rStyle w:val="Hyperlink"/>
@@ -7869,8 +8038,8 @@
         <w:t xml:space="preserve">.</w:t>
       </w:r>
     </w:p>
-    <w:bookmarkEnd w:id="140"/>
-    <w:bookmarkStart w:id="142" w:name="ref-Smit2013a"/>
+    <w:bookmarkEnd w:id="141"/>
+    <w:bookmarkStart w:id="143" w:name="ref-Smit2013a"/>
     <w:p>
       <w:pPr>
         <w:pStyle w:val="Bibliography"/>
@@ -7896,7 +8065,7 @@
       <w:r>
         <w:t xml:space="preserve"> </w:t>
       </w:r>
-      <w:hyperlink r:id="rId141">
+      <w:hyperlink r:id="rId142">
         <w:r>
           <w:rPr>
             <w:rStyle w:val="Hyperlink"/>
@@ -7908,8 +8077,8 @@
         <w:t xml:space="preserve">.</w:t>
       </w:r>
     </w:p>
-    <w:bookmarkEnd w:id="142"/>
-    <w:bookmarkStart w:id="143" w:name="ref-Smit2017"/>
+    <w:bookmarkEnd w:id="143"/>
+    <w:bookmarkStart w:id="144" w:name="ref-Smit2017"/>
     <w:p>
       <w:pPr>
         <w:pStyle w:val="Bibliography"/>
@@ -7933,8 +8102,8 @@
         <w:t xml:space="preserve">4: 404.</w:t>
       </w:r>
     </w:p>
-    <w:bookmarkEnd w:id="143"/>
-    <w:bookmarkStart w:id="145" w:name="ref-Steneck2002"/>
+    <w:bookmarkEnd w:id="144"/>
+    <w:bookmarkStart w:id="146" w:name="ref-Steneck2002"/>
     <w:p>
       <w:pPr>
         <w:pStyle w:val="Bibliography"/>
@@ -7960,7 +8129,7 @@
       <w:r>
         <w:t xml:space="preserve"> </w:t>
       </w:r>
-      <w:hyperlink r:id="rId144">
+      <w:hyperlink r:id="rId145">
         <w:r>
           <w:rPr>
             <w:rStyle w:val="Hyperlink"/>
@@ -7972,14 +8141,29 @@
         <w:t xml:space="preserve">.</w:t>
       </w:r>
     </w:p>
-    <w:bookmarkEnd w:id="145"/>
-    <w:bookmarkStart w:id="147" w:name="ref-Stewart2009"/>
+    <w:bookmarkEnd w:id="146"/>
+    <w:bookmarkStart w:id="148" w:name="ref-Stewart2009"/>
     <w:p>
       <w:pPr>
         <w:pStyle w:val="Bibliography"/>
       </w:pPr>
       <w:r>
-        <w:t xml:space="preserve">Stewart, H L, J P Fram, D C Reed, S L Williams, M A Brzezinski, S Maclntyreb, and B Gaylord. 2009. “Differences in growth, morphology and tissue carbon and nitrogen of Macrocystis pyrifera within and at the outer edge of a giant kelp forest in California, USA.”</w:t>
+        <w:t xml:space="preserve">Stewart, H L, J P Fram, D C Reed, S L Williams, M A Brzezinski, S Maclntyreb, and B Gaylord. 2009. “Differences in growth, morphology and tissue carbon and nitrogen of</w:t>
+      </w:r>
+      <w:r>
+        <w:t xml:space="preserve"> </w:t>
+      </w:r>
+      <w:r>
+        <w:rPr>
+          <w:i/>
+        </w:rPr>
+        <w:t xml:space="preserve">Macrocystis pyrifera</w:t>
+      </w:r>
+      <w:r>
+        <w:t xml:space="preserve"> </w:t>
+      </w:r>
+      <w:r>
+        <w:t xml:space="preserve">within and at the outer edge of a giant kelp forest in California, USA.”</w:t>
       </w:r>
       <w:r>
         <w:t xml:space="preserve"> </w:t>
@@ -7999,7 +8183,7 @@
       <w:r>
         <w:t xml:space="preserve"> </w:t>
       </w:r>
-      <w:hyperlink r:id="rId146">
+      <w:hyperlink r:id="rId147">
         <w:r>
           <w:rPr>
             <w:rStyle w:val="Hyperlink"/>
@@ -8011,14 +8195,26 @@
         <w:t xml:space="preserve">.</w:t>
       </w:r>
     </w:p>
-    <w:bookmarkEnd w:id="147"/>
-    <w:bookmarkStart w:id="148" w:name="ref-Thomsen2004"/>
+    <w:bookmarkEnd w:id="148"/>
+    <w:bookmarkStart w:id="149" w:name="ref-Thomsen2004"/>
     <w:p>
       <w:pPr>
         <w:pStyle w:val="Bibliography"/>
       </w:pPr>
       <w:r>
-        <w:t xml:space="preserve">Thomsen, M S, T Wernberg, and G A Kendrick. 2004. “The effect of thallus size, life stage, aggregation, wave exposure and substratum conditions on the forces required to break or dislodge the small kelp Ecklonia radiata.”</w:t>
+        <w:t xml:space="preserve">Thomsen, M S, T Wernberg, and G A Kendrick. 2004. “The effect of thallus size, life stage, aggregation, wave exposure and substratum conditions on the forces required to break or dislodge the small kelp</w:t>
+      </w:r>
+      <w:r>
+        <w:t xml:space="preserve"> </w:t>
+      </w:r>
+      <w:r>
+        <w:rPr>
+          <w:i/>
+        </w:rPr>
+        <w:t xml:space="preserve">Ecklonia radiata</w:t>
+      </w:r>
+      <w:r>
+        <w:t xml:space="preserve">.”</w:t>
       </w:r>
       <w:r>
         <w:t xml:space="preserve"> </w:t>
@@ -8033,8 +8229,8 @@
         <w:t xml:space="preserve">.</w:t>
       </w:r>
     </w:p>
-    <w:bookmarkEnd w:id="148"/>
-    <w:bookmarkStart w:id="149" w:name="ref-Veitch2019"/>
+    <w:bookmarkEnd w:id="149"/>
+    <w:bookmarkStart w:id="150" w:name="ref-Veitch2019"/>
     <w:p>
       <w:pPr>
         <w:pStyle w:val="Bibliography"/>
@@ -8055,8 +8251,8 @@
         <w:t xml:space="preserve">, 103185.</w:t>
       </w:r>
     </w:p>
-    <w:bookmarkEnd w:id="149"/>
-    <w:bookmarkStart w:id="150" w:name="ref-Waldron1992"/>
+    <w:bookmarkEnd w:id="150"/>
+    <w:bookmarkStart w:id="151" w:name="ref-Waldron1992"/>
     <w:p>
       <w:pPr>
         <w:pStyle w:val="Bibliography"/>
@@ -8080,8 +8276,8 @@
         <w:t xml:space="preserve">12 (1): 29–39.</w:t>
       </w:r>
     </w:p>
-    <w:bookmarkEnd w:id="150"/>
-    <w:bookmarkStart w:id="151" w:name="ref-Weisse2010"/>
+    <w:bookmarkEnd w:id="151"/>
+    <w:bookmarkStart w:id="152" w:name="ref-Weisse2010"/>
     <w:p>
       <w:pPr>
         <w:pStyle w:val="Bibliography"/>
@@ -8102,8 +8298,8 @@
         <w:t xml:space="preserve">. Springer Science &amp; Business Media.</w:t>
       </w:r>
     </w:p>
-    <w:bookmarkEnd w:id="151"/>
-    <w:bookmarkStart w:id="152" w:name="ref-Wernberg2003-mp"/>
+    <w:bookmarkEnd w:id="152"/>
+    <w:bookmarkStart w:id="153" w:name="ref-Wernberg2003-mp"/>
     <w:p>
       <w:pPr>
         <w:pStyle w:val="Bibliography"/>
@@ -8114,22 +8310,26 @@
       <w:r>
         <w:t xml:space="preserve"> </w:t>
       </w:r>
-      <m:oMath>
-        <m:r>
-          <m:t>∖</m:t>
-        </m:r>
-      </m:oMath>
-      <w:r>
-        <w:t xml:space="preserve">textit{Ecklonia radiata} (Phaeophyta: Laminarales) along its geographic distribution in south-western Australia and Australasia.”</w:t>
-      </w:r>
-      <w:r>
-        <w:t xml:space="preserve"> </w:t>
-      </w:r>
-      <w:r>
-        <w:rPr>
-          <w:i/>
-        </w:rPr>
-        <w:t xml:space="preserve">Mar. Biol.</w:t>
+      <w:r>
+        <w:rPr>
+          <w:i/>
+        </w:rPr>
+        <w:t xml:space="preserve">Ecklonia radiata</w:t>
+      </w:r>
+      <w:r>
+        <w:t xml:space="preserve"> </w:t>
+      </w:r>
+      <w:r>
+        <w:t xml:space="preserve">(Phaeophyta: Laminarales) along its geographic distribution in south-western Australia and Australasia.”</w:t>
+      </w:r>
+      <w:r>
+        <w:t xml:space="preserve"> </w:t>
+      </w:r>
+      <w:r>
+        <w:rPr>
+          <w:i/>
+        </w:rPr>
+        <w:t xml:space="preserve">Marine Biology</w:t>
       </w:r>
       <w:r>
         <w:t xml:space="preserve"> </w:t>
@@ -8138,8 +8338,8 @@
         <w:t xml:space="preserve">143 (1): 47–55.</w:t>
       </w:r>
     </w:p>
-    <w:bookmarkEnd w:id="152"/>
-    <w:bookmarkStart w:id="154" w:name="ref-Wernberg2008"/>
+    <w:bookmarkEnd w:id="153"/>
+    <w:bookmarkStart w:id="155" w:name="ref-Wernberg2008"/>
     <w:p>
       <w:pPr>
         <w:pStyle w:val="Bibliography"/>
@@ -8165,7 +8365,7 @@
       <w:r>
         <w:t xml:space="preserve"> </w:t>
       </w:r>
-      <w:hyperlink r:id="rId153">
+      <w:hyperlink r:id="rId154">
         <w:r>
           <w:rPr>
             <w:rStyle w:val="Hyperlink"/>
@@ -8177,14 +8377,29 @@
         <w:t xml:space="preserve">.</w:t>
       </w:r>
     </w:p>
-    <w:bookmarkEnd w:id="154"/>
-    <w:bookmarkStart w:id="155" w:name="ref-wernberg2010"/>
+    <w:bookmarkEnd w:id="155"/>
+    <w:bookmarkStart w:id="156" w:name="ref-wernberg2010"/>
     <w:p>
       <w:pPr>
         <w:pStyle w:val="Bibliography"/>
       </w:pPr>
       <w:r>
-        <w:t xml:space="preserve">Wernberg, Thomas, and Mathew A Vanderklift. 2010. “Contribution of Temporal and Spatial Components to Morphological Variation in the Kelp Ecklonia (Laminariales) 1.”</w:t>
+        <w:t xml:space="preserve">Wernberg, Thomas, and Mathew A Vanderklift. 2010. “Contribution of Temporal and Spatial Components to Morphological Variation in the Kelp</w:t>
+      </w:r>
+      <w:r>
+        <w:t xml:space="preserve"> </w:t>
+      </w:r>
+      <w:r>
+        <w:rPr>
+          <w:i/>
+        </w:rPr>
+        <w:t xml:space="preserve">Ecklonia</w:t>
+      </w:r>
+      <w:r>
+        <w:t xml:space="preserve"> </w:t>
+      </w:r>
+      <w:r>
+        <w:t xml:space="preserve">(Laminariales).”</w:t>
       </w:r>
       <w:r>
         <w:t xml:space="preserve"> </w:t>
@@ -8202,14 +8417,26 @@
         <w:t xml:space="preserve">46 (1): 153–61.</w:t>
       </w:r>
     </w:p>
-    <w:bookmarkEnd w:id="155"/>
-    <w:bookmarkStart w:id="157" w:name="ref-Wernberg2005c"/>
+    <w:bookmarkEnd w:id="156"/>
+    <w:bookmarkStart w:id="158" w:name="ref-Wernberg2005c"/>
     <w:p>
       <w:pPr>
         <w:pStyle w:val="Bibliography"/>
       </w:pPr>
       <w:r>
-        <w:t xml:space="preserve">Wernberg, T, and M S Thomsen. 2005. “The effect of wave exposure on the morphology of Ecklonia radiata.”</w:t>
+        <w:t xml:space="preserve">Wernberg, T, and M S Thomsen. 2005. “The effect of wave exposure on the morphology of</w:t>
+      </w:r>
+      <w:r>
+        <w:t xml:space="preserve"> </w:t>
+      </w:r>
+      <w:r>
+        <w:rPr>
+          <w:i/>
+        </w:rPr>
+        <w:t xml:space="preserve">Ecklonia radiata</w:t>
+      </w:r>
+      <w:r>
+        <w:t xml:space="preserve">.”</w:t>
       </w:r>
       <w:r>
         <w:t xml:space="preserve"> </w:t>
@@ -8229,7 +8456,7 @@
       <w:r>
         <w:t xml:space="preserve"> </w:t>
       </w:r>
-      <w:hyperlink r:id="rId156">
+      <w:hyperlink r:id="rId157">
         <w:r>
           <w:rPr>
             <w:rStyle w:val="Hyperlink"/>
@@ -8241,8 +8468,8 @@
         <w:t xml:space="preserve">.</w:t>
       </w:r>
     </w:p>
-    <w:bookmarkEnd w:id="157"/>
-    <w:bookmarkStart w:id="158" w:name="ref-Willis2003-xo"/>
+    <w:bookmarkEnd w:id="158"/>
+    <w:bookmarkStart w:id="159" w:name="ref-Willis2003-xo"/>
     <w:p>
       <w:pPr>
         <w:pStyle w:val="Bibliography"/>
@@ -8257,7 +8484,7 @@
         <w:rPr>
           <w:i/>
         </w:rPr>
-        <w:t xml:space="preserve">Mar. Ecol. Prog. Ser.</w:t>
+        <w:t xml:space="preserve">Marine Ecology Progress Series</w:t>
       </w:r>
       <w:r>
         <w:t xml:space="preserve"> </w:t>
@@ -8266,23 +8493,38 @@
         <w:t xml:space="preserve">257: 209–21.</w:t>
       </w:r>
     </w:p>
-    <w:bookmarkEnd w:id="158"/>
-    <w:bookmarkStart w:id="159" w:name="ref-Wing2007-tv"/>
+    <w:bookmarkEnd w:id="159"/>
+    <w:bookmarkStart w:id="160" w:name="ref-Wing2007-tv"/>
     <w:p>
       <w:pPr>
         <w:pStyle w:val="Bibliography"/>
       </w:pPr>
       <w:r>
-        <w:t xml:space="preserve">Wing, S R, J J Leichter, C Perrin, S M Rutger, M H Bowman, and C D Cornelisen. 2007. “Topographic shading and wave exposure influence morphology and ecophysiology of Ecklonia radiata (C. Agardh 1817) in Fiordland, New Zealand.”</w:t>
-      </w:r>
-      <w:r>
-        <w:t xml:space="preserve"> </w:t>
-      </w:r>
-      <w:r>
-        <w:rPr>
-          <w:i/>
-        </w:rPr>
-        <w:t xml:space="preserve">Limnol. Oceanogr.</w:t>
+        <w:t xml:space="preserve">Wing, S R, J J Leichter, C Perrin, S M Rutger, M H Bowman, and C D Cornelisen. 2007. “Topographic shading and wave exposure influence morphology and ecophysiology of</w:t>
+      </w:r>
+      <w:r>
+        <w:t xml:space="preserve"> </w:t>
+      </w:r>
+      <w:r>
+        <w:rPr>
+          <w:i/>
+        </w:rPr>
+        <w:t xml:space="preserve">Ecklonia radiata</w:t>
+      </w:r>
+      <w:r>
+        <w:t xml:space="preserve"> </w:t>
+      </w:r>
+      <w:r>
+        <w:t xml:space="preserve">(C. Agardh 1817) in Fiordland, New Zealand.”</w:t>
+      </w:r>
+      <w:r>
+        <w:t xml:space="preserve"> </w:t>
+      </w:r>
+      <w:r>
+        <w:rPr>
+          <w:i/>
+        </w:rPr>
+        <w:t xml:space="preserve">Limnology and Oceanography</w:t>
       </w:r>
       <w:r>
         <w:t xml:space="preserve"> </w:t>
@@ -8291,8 +8533,8 @@
         <w:t xml:space="preserve">52 (5): 1853–64.</w:t>
       </w:r>
     </w:p>
-    <w:bookmarkEnd w:id="159"/>
-    <w:bookmarkStart w:id="160" w:name="ref-zimmerman1986"/>
+    <w:bookmarkEnd w:id="160"/>
+    <w:bookmarkStart w:id="161" w:name="ref-zimmerman1986"/>
     <w:p>
       <w:pPr>
         <w:pStyle w:val="Bibliography"/>
@@ -8316,8 +8558,8 @@
         <w:t xml:space="preserve">27 (2): 277–85.</w:t>
       </w:r>
     </w:p>
-    <w:bookmarkEnd w:id="160"/>
     <w:bookmarkEnd w:id="161"/>
+    <w:bookmarkEnd w:id="162"/>
     <w:sectPr>
       <w:headerReference w:type="even" r:id="rId10"/>
       <w:headerReference w:type="default" r:id="rId9"/>

</xml_diff>

<commit_message>
Final push for paper. output may be manually edited for some aspects but the changes will be incorportaed into the rmd
</commit_message>
<xml_diff>
--- a/morphology_paper.docx
+++ b/morphology_paper.docx
@@ -1721,7 +1721,7 @@
         <w:t xml:space="preserve"> </w:t>
       </w:r>
       <w:r>
-        <w:t xml:space="preserve">(Wernberg and Vanderklift 2010)</w:t>
+        <w:t xml:space="preserve">(T. Wernberg et al. 2010)</w:t>
       </w:r>
       <w:r>
         <w:t xml:space="preserve">, causes fragmentation through weakening tissues</w:t>
@@ -1760,7 +1760,7 @@
         <w:t xml:space="preserve"> </w:t>
       </w:r>
       <w:r>
-        <w:t xml:space="preserve">(Fowler-Walker, Wernberg, and Connell 2006; Wernberg and Vanderklift 2010)</w:t>
+        <w:t xml:space="preserve">(Fowler-Walker, Wernberg, and Connell 2006; T. Wernberg and Vanderklift 2010)</w:t>
       </w:r>
       <w:r>
         <w:t xml:space="preserve">. A study by</w:t>
@@ -3192,7 +3192,7 @@
           <wp:inline>
             <wp:extent cx="4620126" cy="3696101"/>
             <wp:effectExtent b="0" l="0" r="0" t="0"/>
-            <wp:docPr descr="The total and seasonal wave roses of the directional wave buoy just offshore from Cape Town is given form the years 2000 till end 2017 (the period for which directional wave spectra was available). Annual (top left), Austral summer (top right) and Austral winter (bottom) respectively" title="" id="1" name="Picture"/>
+            <wp:docPr descr="The total and seasonal wave roses of the directional wave buoy just offshore from Cape Town is given form the years 2000 till end 2017 (the period for which directional wave spectra was available). Total (A), Austral winter (B) and Austral summer (C) respectively" title="" id="1" name="Picture"/>
             <a:graphic>
               <a:graphicData uri="http://schemas.openxmlformats.org/drawingml/2006/picture">
                 <pic:pic>
@@ -3235,7 +3235,7 @@
         <w:pStyle w:val="ImageCaption"/>
       </w:pPr>
       <w:r>
-        <w:t xml:space="preserve">The total and seasonal wave roses of the directional wave buoy just offshore from Cape Town is given form the years 2000 till end 2017 (the period for which directional wave spectra was available). Annual (top left), Austral summer (top right) and Austral winter (bottom) respectively</w:t>
+        <w:t xml:space="preserve">The total and seasonal wave roses of the directional wave buoy just offshore from Cape Town is given form the years 2000 till end 2017 (the period for which directional wave spectra was available). Total (A), Austral winter (B) and Austral summer (C) respectively</w:t>
       </w:r>
     </w:p>
     <w:p>
@@ -3261,7 +3261,7 @@
           <wp:inline>
             <wp:extent cx="4620126" cy="3696101"/>
             <wp:effectExtent b="0" l="0" r="0" t="0"/>
-            <wp:docPr descr="The total coastal wave exposure of the Cape Peninsula is given in terms of wave energy (kW per meter wave crest length. Annual total (A), summer (B), winter (C), spring (D) and autumn (D)." title="" id="1" name="Picture"/>
+            <wp:docPr descr="The total coastal wave exposure of the Cape Peninsula is given in terms of wave energy (kW per meter wave crest length. Total (A), summer (B), winter (C), spring (D) and autumn (E)." title="" id="1" name="Picture"/>
             <a:graphic>
               <a:graphicData uri="http://schemas.openxmlformats.org/drawingml/2006/picture">
                 <pic:pic>
@@ -3304,7 +3304,7 @@
         <w:pStyle w:val="ImageCaption"/>
       </w:pPr>
       <w:r>
-        <w:t xml:space="preserve">The total coastal wave exposure of the Cape Peninsula is given in terms of wave energy (kW per meter wave crest length. Annual total (A), summer (B), winter (C), spring (D) and autumn (D).</w:t>
+        <w:t xml:space="preserve">The total coastal wave exposure of the Cape Peninsula is given in terms of wave energy (kW per meter wave crest length. Total (A), summer (B), winter (C), spring (D) and autumn (E).</w:t>
       </w:r>
     </w:p>
     <w:p>
@@ -3328,17 +3328,6 @@
       </w:r>
       <w:r>
         <w:t xml:space="preserve">). There the marked seasonality, with higher energy waves during winter, may be clearly observed once more.</w:t>
-      </w:r>
-    </w:p>
-    <w:p>
-      <w:pPr>
-        <w:pStyle w:val="SourceCode"/>
-      </w:pPr>
-      <w:r>
-        <w:rPr>
-          <w:rStyle w:val="VerbatimChar"/>
-        </w:rPr>
-        <w:t xml:space="preserve">## Warning: package 'jpeg' was built under R version 3.6.1</w:t>
       </w:r>
     </w:p>
     <w:p>
@@ -5086,7 +5075,16 @@
         <w:t xml:space="preserve"> </w:t>
       </w:r>
       <w:r>
-        <w:t xml:space="preserve">Wernberg and Vanderklift (2010)</w:t>
+        <w:t xml:space="preserve">(</w:t>
+      </w:r>
+      <w:r>
+        <w:rPr>
+          <w:b/>
+        </w:rPr>
+        <w:t xml:space="preserve">???</w:t>
+      </w:r>
+      <w:r>
+        <w:t xml:space="preserve">)</w:t>
       </w:r>
       <w:r>
         <w:t xml:space="preserve"> </w:t>
@@ -5740,6 +5738,41 @@
     </w:p>
     <w:p>
       <w:pPr>
+        <w:pStyle w:val="BodyText"/>
+      </w:pPr>
+      <w:r>
+        <w:t xml:space="preserve">Kelps living in warmer environments have been shown to have a lower resilience to purbutation, such as storms</w:t>
+      </w:r>
+      <w:r>
+        <w:t xml:space="preserve"> </w:t>
+      </w:r>
+      <w:r>
+        <w:t xml:space="preserve">(T. Wernberg et al. 2010)</w:t>
+      </w:r>
+      <w:r>
+        <w:t xml:space="preserve">. The kelps in False Bay, may therefore be more vulnerable to dislodgment under high wave exposure scenarios compared to kelps on the western side of the Cape Peninsula, which experiences higher wave energy on a regular basis. In South Africa, the main contributing factors to the hydrodynamic environment are the Southern Annular Node (SAM) and El Nino Southern Oscillation (ENSO), while the latter is also the main source of variability</w:t>
+      </w:r>
+      <w:r>
+        <w:t xml:space="preserve"> </w:t>
+      </w:r>
+      <w:r>
+        <w:t xml:space="preserve">(Veitch et al. 2019)</w:t>
+      </w:r>
+      <w:r>
+        <w:t xml:space="preserve">. These climate systems are expected to alter storm frequency and magnitude under future climate scenarios, which may increase the overall wave power around the Cape Peninsula. The magnitude-specific response of the kelp species to wave exposure in this study suggests there is a limit to morphological adaption in reducing the probability of dislodgement. Therefore, if this limit is reached and exceeded in future climate scenarios, kelp populations may risk being reduced over time. Furthermore, although recent studies suggest a cooling trend of coastal waters around South Africa</w:t>
+      </w:r>
+      <w:r>
+        <w:t xml:space="preserve"> </w:t>
+      </w:r>
+      <w:r>
+        <w:t xml:space="preserve">(Rouault, Pohl, and Penven 2010; Smit et al. 2013)</w:t>
+      </w:r>
+      <w:r>
+        <w:t xml:space="preserve">, the impact of marine heat waves may reduce the resilience of kelps to storms and high wave energy. Although this study identifies specific wave and temperature metrics that drive morphological adaptation and suggests a possible wave exposure threshold, it does not identify the metrics or magnitude of wave exposure required to dislodge kelp. Therefore, future studies should consider using advanced numerical methods to investigate the specific wave power needed to dislodge a kelp, and ideally, given a specific set of morphological measures. These type of studies in conjunction with forecasting studies, can be used to determine the vulnerability of kelp populations to future climate scenarios.</w:t>
+      </w:r>
+    </w:p>
+    <w:p>
+      <w:pPr>
         <w:pStyle w:val="Heading1"/>
       </w:pPr>
       <w:bookmarkStart w:id="51" w:name="conclusion"/>
@@ -5837,7 +5870,7 @@
         <w:pStyle w:val="FirstParagraph"/>
       </w:pPr>
       <w:r>
-        <w:t xml:space="preserve">RC conceptualised the scope of the research reported in this paper, collected samples, undertook the majority of numerical and statistical analyses, made the first round of interpretation, and did the majority of the writing. AS and CR provided guidance in terms of writing, statistical analyses, and the final draft of the paper, as well some writing in the relevant sections. RS aided in fieldwork and statistical analyses for the temperature data. TP performed the initial analyses and interpretation of the data.</w:t>
+        <w:t xml:space="preserve">RC conceptualised the scope of the research reported in this paper, collected samples, undertook the majority of numerical and statistical analyses, made the first round of interpretation, and did the majority of the writing. AS and CR provided guidance in terms of writing, statistical analyses, and the final draft of the paper.</w:t>
       </w:r>
     </w:p>
     <w:p>
@@ -5866,25 +5899,7 @@
         </w:r>
       </w:hyperlink>
       <w:r>
-        <w:t xml:space="preserve">) programme</w:t>
-      </w:r>
-      <w:r>
-        <w:t xml:space="preserve"> </w:t>
-      </w:r>
-      <w:r>
-        <w:t xml:space="preserve">“</w:t>
-      </w:r>
-      <w:r>
-        <w:t xml:space="preserve">Thermal characteristics of the South African nearshore:implications for biodiversity</w:t>
-      </w:r>
-      <w:r>
-        <w:t xml:space="preserve">”</w:t>
-      </w:r>
-      <w:r>
-        <w:t xml:space="preserve"> </w:t>
-      </w:r>
-      <w:r>
-        <w:t xml:space="preserve">(CPRR14072378735).</w:t>
+        <w:t xml:space="preserve">). Funding number is CSRP170430229220</w:t>
       </w:r>
     </w:p>
     <w:p>
@@ -6027,7 +6042,7 @@
       </w:r>
       <w:bookmarkEnd w:id="60"/>
     </w:p>
-    <w:bookmarkStart w:id="162" w:name="refs"/>
+    <w:bookmarkStart w:id="163" w:name="refs"/>
     <w:bookmarkStart w:id="61" w:name="ref-anderson1997"/>
     <w:p>
       <w:pPr>
@@ -8378,12 +8393,37 @@
       </w:r>
     </w:p>
     <w:bookmarkEnd w:id="155"/>
-    <w:bookmarkStart w:id="156" w:name="ref-wernberg2010"/>
+    <w:bookmarkStart w:id="156" w:name="ref-Wernberg2010b"/>
     <w:p>
       <w:pPr>
         <w:pStyle w:val="Bibliography"/>
       </w:pPr>
       <w:r>
+        <w:t xml:space="preserve">Wernberg, Thomas, Mads S Thomsen, Fernando Tuya, Gary A Kendrick, Peter A Staehr, and Benjamin D Toohey. 2010. “Decreasing Resilience of Kelp Beds Along a Latitudinal Temperature Gradient: Potential Implications for a Warmer Future.”</w:t>
+      </w:r>
+      <w:r>
+        <w:t xml:space="preserve"> </w:t>
+      </w:r>
+      <w:r>
+        <w:rPr>
+          <w:i/>
+        </w:rPr>
+        <w:t xml:space="preserve">Ecology Letters</w:t>
+      </w:r>
+      <w:r>
+        <w:t xml:space="preserve"> </w:t>
+      </w:r>
+      <w:r>
+        <w:t xml:space="preserve">13 (6): 685–94.</w:t>
+      </w:r>
+    </w:p>
+    <w:bookmarkEnd w:id="156"/>
+    <w:bookmarkStart w:id="157" w:name="ref-Wernberg2010a"/>
+    <w:p>
+      <w:pPr>
+        <w:pStyle w:val="Bibliography"/>
+      </w:pPr>
+      <w:r>
         <w:t xml:space="preserve">Wernberg, Thomas, and Mathew A Vanderklift. 2010. “Contribution of Temporal and Spatial Components to Morphological Variation in the Kelp</w:t>
       </w:r>
       <w:r>
@@ -8417,8 +8457,8 @@
         <w:t xml:space="preserve">46 (1): 153–61.</w:t>
       </w:r>
     </w:p>
-    <w:bookmarkEnd w:id="156"/>
-    <w:bookmarkStart w:id="158" w:name="ref-Wernberg2005c"/>
+    <w:bookmarkEnd w:id="157"/>
+    <w:bookmarkStart w:id="159" w:name="ref-Wernberg2005c"/>
     <w:p>
       <w:pPr>
         <w:pStyle w:val="Bibliography"/>
@@ -8456,7 +8496,7 @@
       <w:r>
         <w:t xml:space="preserve"> </w:t>
       </w:r>
-      <w:hyperlink r:id="rId157">
+      <w:hyperlink r:id="rId158">
         <w:r>
           <w:rPr>
             <w:rStyle w:val="Hyperlink"/>
@@ -8468,8 +8508,8 @@
         <w:t xml:space="preserve">.</w:t>
       </w:r>
     </w:p>
-    <w:bookmarkEnd w:id="158"/>
-    <w:bookmarkStart w:id="159" w:name="ref-Willis2003-xo"/>
+    <w:bookmarkEnd w:id="159"/>
+    <w:bookmarkStart w:id="160" w:name="ref-Willis2003-xo"/>
     <w:p>
       <w:pPr>
         <w:pStyle w:val="Bibliography"/>
@@ -8493,8 +8533,8 @@
         <w:t xml:space="preserve">257: 209–21.</w:t>
       </w:r>
     </w:p>
-    <w:bookmarkEnd w:id="159"/>
-    <w:bookmarkStart w:id="160" w:name="ref-Wing2007-tv"/>
+    <w:bookmarkEnd w:id="160"/>
+    <w:bookmarkStart w:id="161" w:name="ref-Wing2007-tv"/>
     <w:p>
       <w:pPr>
         <w:pStyle w:val="Bibliography"/>
@@ -8533,8 +8573,8 @@
         <w:t xml:space="preserve">52 (5): 1853–64.</w:t>
       </w:r>
     </w:p>
-    <w:bookmarkEnd w:id="160"/>
-    <w:bookmarkStart w:id="161" w:name="ref-zimmerman1986"/>
+    <w:bookmarkEnd w:id="161"/>
+    <w:bookmarkStart w:id="162" w:name="ref-zimmerman1986"/>
     <w:p>
       <w:pPr>
         <w:pStyle w:val="Bibliography"/>
@@ -8558,8 +8598,8 @@
         <w:t xml:space="preserve">27 (2): 277–85.</w:t>
       </w:r>
     </w:p>
-    <w:bookmarkEnd w:id="161"/>
     <w:bookmarkEnd w:id="162"/>
+    <w:bookmarkEnd w:id="163"/>
     <w:sectPr>
       <w:headerReference w:type="even" r:id="rId10"/>
       <w:headerReference w:type="default" r:id="rId9"/>

</xml_diff>

<commit_message>
updated map and word output
</commit_message>
<xml_diff>
--- a/morphology_paper.docx
+++ b/morphology_paper.docx
@@ -79,12 +79,6 @@
         <w:t xml:space="preserve"> </w:t>
       </w:r>
       <w:r>
-        <w:t xml:space="preserve">macroalgal</w:t>
-      </w:r>
-      <w:r>
-        <w:t xml:space="preserve"> </w:t>
-      </w:r>
-      <w:r>
         <w:t xml:space="preserve">morphological</w:t>
       </w:r>
       <w:r>
@@ -92,6 +86,54 @@
       </w:r>
       <w:r>
         <w:t xml:space="preserve">characteristics</w:t>
+      </w:r>
+      <w:r>
+        <w:t xml:space="preserve"> </w:t>
+      </w:r>
+      <w:r>
+        <w:t xml:space="preserve">of</w:t>
+      </w:r>
+      <w:r>
+        <w:t xml:space="preserve"> </w:t>
+      </w:r>
+      <w:r>
+        <w:t xml:space="preserve">the</w:t>
+      </w:r>
+      <w:r>
+        <w:t xml:space="preserve"> </w:t>
+      </w:r>
+      <w:r>
+        <w:t xml:space="preserve">kelps,</w:t>
+      </w:r>
+      <w:r>
+        <w:t xml:space="preserve"> </w:t>
+      </w:r>
+      <w:r>
+        <w:t xml:space="preserve">Ecklonia</w:t>
+      </w:r>
+      <w:r>
+        <w:t xml:space="preserve"> </w:t>
+      </w:r>
+      <w:r>
+        <w:t xml:space="preserve">maxima</w:t>
+      </w:r>
+      <w:r>
+        <w:t xml:space="preserve"> </w:t>
+      </w:r>
+      <w:r>
+        <w:t xml:space="preserve">and</w:t>
+      </w:r>
+      <w:r>
+        <w:t xml:space="preserve"> </w:t>
+      </w:r>
+      <w:r>
+        <w:t xml:space="preserve">Laminaria</w:t>
+      </w:r>
+      <w:r>
+        <w:t xml:space="preserve"> </w:t>
+      </w:r>
+      <w:r>
+        <w:t xml:space="preserve">pallida</w:t>
       </w:r>
     </w:p>
     <w:p>
@@ -2271,7 +2313,7 @@
       <w:r>
         <w:drawing>
           <wp:inline>
-            <wp:extent cx="4620126" cy="4620126"/>
+            <wp:extent cx="6197600" cy="6197600"/>
             <wp:effectExtent b="0" l="0" r="0" t="0"/>
             <wp:docPr descr="Map of the study area and sampling sites. The red dot indicates the position of Cape Town for sake of reference." title="" id="1" name="Picture"/>
             <a:graphic>
@@ -2292,7 +2334,7 @@
                   <pic:spPr bwMode="auto">
                     <a:xfrm>
                       <a:off x="0" y="0"/>
-                      <a:ext cx="4620126" cy="4620126"/>
+                      <a:ext cx="6197600" cy="6197600"/>
                     </a:xfrm>
                     <a:prstGeom prst="rect">
                       <a:avLst/>
@@ -2627,6 +2669,17 @@
       </w:r>
       <w:r>
         <w:t xml:space="preserve">. Both species are held to the substrate by finger-like haptera, collectively known as the holdfast.</w:t>
+      </w:r>
+    </w:p>
+    <w:p>
+      <w:pPr>
+        <w:pStyle w:val="SourceCode"/>
+      </w:pPr>
+      <w:r>
+        <w:rPr>
+          <w:rStyle w:val="VerbatimChar"/>
+        </w:rPr>
+        <w:t xml:space="preserve">## Warning: package 'jpeg' was built under R version 3.6.1</w:t>
       </w:r>
     </w:p>
     <w:p>
@@ -5768,7 +5821,7 @@
         <w:t xml:space="preserve">(Rouault, Pohl, and Penven 2010; Smit et al. 2013)</w:t>
       </w:r>
       <w:r>
-        <w:t xml:space="preserve">, the impact of marine heat waves may reduce the resilience of kelps to storms and high wave energy. Although this study identifies specific wave and temperature metrics that drive morphological adaptation and suggests a possible wave exposure threshold, it does not identify the metrics or magnitude of wave exposure required to dislodge kelp. Therefore, future studies should consider using advanced numerical methods to investigate the specific wave power needed to dislodge a kelp, and ideally, given a specific set of morphological measures. These type of studies in conjunction with forecasting studies, can be used to determine the vulnerability of kelp populations to future climate scenarios.</w:t>
+        <w:t xml:space="preserve">, the impact of marine heat waves may reduce the resilience of kelps to storms and high wave energy. Although this study identifies specific wave and temperature metrics that drive morphological adaptation and suggests a possible wave exposure threshold, it does not identify the metrics or magnitude of wave exposure required to dislodge kelp. Therefore, future studies should consider using advanced numerical methods to investigate the specific wave power needed to dislodge kelp, and ideally, given a specific set of morphological measures. These types of studies in conjunction with forecasting studies can be used to determine the vulnerability of kelp populations to future climate scenarios.</w:t>
       </w:r>
     </w:p>
     <w:p>

</xml_diff>